<commit_message>
terminado menu de pause
</commit_message>
<xml_diff>
--- a/Assets/Documents/GDD.docx
+++ b/Assets/Documents/GDD.docx
@@ -9,7 +9,6 @@
           <w:lang w:val="pt-BR"/>
         </w:rPr>
       </w:pPr>
-      <w:bookmarkStart w:id="0" w:name="_GoBack"/>
       <w:r>
         <w:rPr>
           <w:lang w:val="pt-BR"/>
@@ -221,21 +220,460 @@
         <w:t xml:space="preserve">, </w:t>
       </w:r>
       <w:proofErr w:type="spellStart"/>
+      <w:r>
+        <w:rPr>
+          <w:lang w:val="pt-BR"/>
+        </w:rPr>
+        <w:t>GameJolt</w:t>
+      </w:r>
+      <w:proofErr w:type="spellEnd"/>
+      <w:r>
+        <w:rPr>
+          <w:lang w:val="pt-BR"/>
+        </w:rPr>
+        <w:t xml:space="preserve"> e/ou Itch.io.</w:t>
+      </w:r>
+    </w:p>
+    <w:p>
+      <w:pPr>
+        <w:pStyle w:val="Ttulo3"/>
+        <w:rPr>
+          <w:lang w:val="pt-BR"/>
+        </w:rPr>
+      </w:pPr>
+      <w:r>
+        <w:rPr>
+          <w:lang w:val="pt-BR"/>
+        </w:rPr>
+        <w:t>Publico</w:t>
+      </w:r>
+      <w:r>
+        <w:rPr>
+          <w:lang w:val="pt-BR"/>
+        </w:rPr>
+        <w:t xml:space="preserve"> alvo</w:t>
+      </w:r>
+      <w:r>
+        <w:rPr>
+          <w:lang w:val="pt-BR"/>
+        </w:rPr>
+        <w:t>:</w:t>
+      </w:r>
+      <w:r>
+        <w:rPr>
+          <w:lang w:val="pt-BR"/>
+        </w:rPr>
+        <w:t xml:space="preserve"> </w:t>
+      </w:r>
+    </w:p>
+    <w:p>
+      <w:pPr>
+        <w:pStyle w:val="SemEspaamento"/>
+        <w:ind w:firstLine="720"/>
+        <w:rPr>
+          <w:lang w:val="pt-BR"/>
+        </w:rPr>
+      </w:pPr>
+      <w:r>
+        <w:rPr>
+          <w:lang w:val="pt-BR"/>
+        </w:rPr>
+        <w:t>O publico alvo são jovens e adultos fãs do gênero e com nostalgia da era de ouro do gênero nos anos 90 e 2000.</w:t>
+      </w:r>
+    </w:p>
+    <w:p>
+      <w:pPr>
+        <w:pStyle w:val="Ttulo3"/>
+        <w:rPr>
+          <w:lang w:val="pt-BR"/>
+        </w:rPr>
+      </w:pPr>
+      <w:r>
+        <w:rPr>
+          <w:lang w:val="pt-BR"/>
+        </w:rPr>
+        <w:t xml:space="preserve">Sentimento, Experiencia: </w:t>
+      </w:r>
+    </w:p>
+    <w:p>
+      <w:pPr>
+        <w:pStyle w:val="SemEspaamento"/>
+        <w:ind w:firstLine="720"/>
+        <w:rPr>
+          <w:lang w:val="pt-BR"/>
+        </w:rPr>
+      </w:pPr>
+      <w:r>
+        <w:rPr>
+          <w:lang w:val="pt-BR"/>
+        </w:rPr>
+        <w:t xml:space="preserve">O jogo passa a sensação de exploração e perigo no gameplay com a adição de mistério nas interações com </w:t>
+      </w:r>
+      <w:proofErr w:type="spellStart"/>
+      <w:r>
+        <w:rPr>
+          <w:lang w:val="pt-BR"/>
+        </w:rPr>
+        <w:t>NPC’s</w:t>
+      </w:r>
+      <w:proofErr w:type="spellEnd"/>
+      <w:r>
+        <w:rPr>
+          <w:lang w:val="pt-BR"/>
+        </w:rPr>
+        <w:t xml:space="preserve"> que não deixam claro os motivos do porque lutar.</w:t>
+      </w:r>
+      <w:r>
+        <w:rPr>
+          <w:lang w:val="pt-BR"/>
+        </w:rPr>
+        <w:t xml:space="preserve"> Eventualmente o jogador </w:t>
+      </w:r>
+      <w:r>
+        <w:rPr>
+          <w:lang w:val="pt-BR"/>
+        </w:rPr>
+        <w:t>terá a sensação de enfrentar um perigo maior do que pode vencer e talvez perder algumas vezes para quando na vitória o sabor ser muito melhor.</w:t>
+      </w:r>
+    </w:p>
+    <w:p>
+      <w:pPr>
+        <w:pStyle w:val="SemEspaamento"/>
+        <w:rPr>
+          <w:lang w:val="pt-BR"/>
+        </w:rPr>
+      </w:pPr>
+    </w:p>
+    <w:p>
+      <w:pPr>
+        <w:pStyle w:val="Ttulo3"/>
+        <w:rPr>
+          <w:lang w:val="pt-BR"/>
+        </w:rPr>
+      </w:pPr>
+      <w:r>
+        <w:rPr>
+          <w:lang w:val="pt-BR"/>
+        </w:rPr>
+        <w:t>Visão de Mercado:</w:t>
+      </w:r>
+    </w:p>
+    <w:p>
+      <w:pPr>
+        <w:rPr>
+          <w:lang w:val="pt-BR"/>
+        </w:rPr>
+      </w:pPr>
+      <w:r>
+        <w:rPr>
+          <w:lang w:val="pt-BR"/>
+        </w:rPr>
+        <w:tab/>
+        <w:t xml:space="preserve">Fazendo uma rápida analise de alguns jogos gratuitos da </w:t>
+      </w:r>
+      <w:proofErr w:type="spellStart"/>
+      <w:r>
+        <w:rPr>
+          <w:lang w:val="pt-BR"/>
+        </w:rPr>
+        <w:t>google</w:t>
+      </w:r>
+      <w:proofErr w:type="spellEnd"/>
+      <w:r>
+        <w:rPr>
+          <w:lang w:val="pt-BR"/>
+        </w:rPr>
+        <w:t xml:space="preserve"> play anunciados como do gênero </w:t>
+      </w:r>
+      <w:proofErr w:type="spellStart"/>
+      <w:r>
+        <w:rPr>
+          <w:lang w:val="pt-BR"/>
+        </w:rPr>
+        <w:t>metroidvania</w:t>
+      </w:r>
+      <w:proofErr w:type="spellEnd"/>
+      <w:r>
+        <w:rPr>
+          <w:lang w:val="pt-BR"/>
+        </w:rPr>
+        <w:t xml:space="preserve">, </w:t>
+      </w:r>
+      <w:r>
+        <w:rPr>
+          <w:lang w:val="pt-BR"/>
+        </w:rPr>
+        <w:t>podemos constatar que poucos entregam o que realmente prometem</w:t>
+      </w:r>
+      <w:r>
+        <w:rPr>
+          <w:lang w:val="pt-BR"/>
+        </w:rPr>
+        <w:t xml:space="preserve"> e </w:t>
+      </w:r>
+      <w:r>
+        <w:rPr>
+          <w:lang w:val="pt-BR"/>
+        </w:rPr>
+        <w:t xml:space="preserve">nenhum implementa com total eficiência os elementos do </w:t>
+      </w:r>
+      <w:r>
+        <w:rPr>
+          <w:lang w:val="pt-BR"/>
+        </w:rPr>
+        <w:t>gênero</w:t>
+      </w:r>
+      <w:r>
+        <w:rPr>
+          <w:lang w:val="pt-BR"/>
+        </w:rPr>
+        <w:t xml:space="preserve">. Dos mais relevantes, os que implementam mapas dos ambientes, alguns não tem o fator replay do ambiente, isso é, não dão ao jogador motivos para voltar a certas áreas onde esteve anteriormente, outros, apesar do mapa no estilo </w:t>
+      </w:r>
+      <w:proofErr w:type="spellStart"/>
+      <w:r>
+        <w:rPr>
+          <w:lang w:val="pt-BR"/>
+        </w:rPr>
+        <w:t>metroidvania</w:t>
+      </w:r>
+      <w:proofErr w:type="spellEnd"/>
+      <w:r>
+        <w:rPr>
+          <w:lang w:val="pt-BR"/>
+        </w:rPr>
+        <w:t>, divide</w:t>
+      </w:r>
+      <w:r>
+        <w:rPr>
+          <w:lang w:val="pt-BR"/>
+        </w:rPr>
+        <w:t>m</w:t>
+      </w:r>
+      <w:r>
+        <w:rPr>
+          <w:lang w:val="pt-BR"/>
+        </w:rPr>
+        <w:t xml:space="preserve"> o mundo em fases dando a impressão de mini </w:t>
+      </w:r>
+      <w:proofErr w:type="spellStart"/>
+      <w:r>
+        <w:rPr>
+          <w:lang w:val="pt-BR"/>
+        </w:rPr>
+        <w:t>metroidvania</w:t>
+      </w:r>
+      <w:proofErr w:type="spellEnd"/>
+      <w:r>
+        <w:rPr>
+          <w:lang w:val="pt-BR"/>
+        </w:rPr>
+        <w:t xml:space="preserve"> em cada fase, quando essa fase é vencida não podemos voltar a ela nem para pegar os itens que ficaram para </w:t>
+      </w:r>
+      <w:r>
+        <w:rPr>
+          <w:lang w:val="pt-BR"/>
+        </w:rPr>
+        <w:t>trás</w:t>
+      </w:r>
+      <w:r>
+        <w:rPr>
+          <w:lang w:val="pt-BR"/>
+        </w:rPr>
+        <w:t>.</w:t>
+      </w:r>
+    </w:p>
+    <w:p>
+      <w:pPr>
+        <w:rPr>
+          <w:lang w:val="pt-BR"/>
+        </w:rPr>
+      </w:pPr>
+      <w:r>
+        <w:rPr>
+          <w:lang w:val="pt-BR"/>
+        </w:rPr>
+        <w:tab/>
+        <w:t xml:space="preserve">Um dos jogos analisados, </w:t>
+      </w:r>
+      <w:proofErr w:type="spellStart"/>
+      <w:r>
+        <w:rPr>
+          <w:lang w:val="pt-BR"/>
+        </w:rPr>
+        <w:t>Dungeons</w:t>
+      </w:r>
+      <w:proofErr w:type="spellEnd"/>
+      <w:r>
+        <w:rPr>
+          <w:lang w:val="pt-BR"/>
+        </w:rPr>
+        <w:t xml:space="preserve"> &amp; </w:t>
+      </w:r>
+      <w:proofErr w:type="spellStart"/>
+      <w:r>
+        <w:rPr>
+          <w:lang w:val="pt-BR"/>
+        </w:rPr>
+        <w:t>Dungeons</w:t>
+      </w:r>
+      <w:proofErr w:type="spellEnd"/>
+      <w:r>
+        <w:rPr>
+          <w:lang w:val="pt-BR"/>
+        </w:rPr>
+        <w:t xml:space="preserve">, foi o que melhor implementou as mecânicas, existe uma arvore de habilidades e chaves que dão acesso a certas áreas do jogo, um mapa com a localização do jogador e de pontos de interesse e a sensação de precisar ir e voltar pelo mapa. O jogo fere o </w:t>
+      </w:r>
+      <w:r>
+        <w:rPr>
+          <w:lang w:val="pt-BR"/>
+        </w:rPr>
+        <w:t>gênero</w:t>
+      </w:r>
+      <w:r>
+        <w:rPr>
+          <w:lang w:val="pt-BR"/>
+        </w:rPr>
+        <w:t xml:space="preserve"> ao dividir os ambientes em “fases”</w:t>
+      </w:r>
+      <w:r>
+        <w:rPr>
+          <w:lang w:val="pt-BR"/>
+        </w:rPr>
+        <w:t>.</w:t>
+      </w:r>
+    </w:p>
+    <w:p>
+      <w:pPr>
+        <w:rPr>
+          <w:lang w:val="pt-BR"/>
+        </w:rPr>
+      </w:pPr>
+      <w:r>
+        <w:rPr>
+          <w:lang w:val="pt-BR"/>
+        </w:rPr>
+        <w:tab/>
+        <w:t xml:space="preserve">Uma característica de destaque de </w:t>
+      </w:r>
+      <w:proofErr w:type="spellStart"/>
+      <w:r>
+        <w:rPr>
+          <w:lang w:val="pt-BR"/>
+        </w:rPr>
+        <w:t>Dungeons</w:t>
+      </w:r>
+      <w:proofErr w:type="spellEnd"/>
+      <w:r>
+        <w:rPr>
+          <w:lang w:val="pt-BR"/>
+        </w:rPr>
+        <w:t xml:space="preserve"> &amp; </w:t>
+      </w:r>
+      <w:proofErr w:type="spellStart"/>
+      <w:r>
+        <w:rPr>
+          <w:lang w:val="pt-BR"/>
+        </w:rPr>
+        <w:t>Dungeons</w:t>
+      </w:r>
+      <w:proofErr w:type="spellEnd"/>
+      <w:r>
+        <w:rPr>
+          <w:lang w:val="pt-BR"/>
+        </w:rPr>
+        <w:t xml:space="preserve"> é seu sistema de propagandas. As propagandas estão espalhadas pelo jogo em armadilhas quase inevitáveis e em baús com itens dispensáveis</w:t>
+      </w:r>
       <w:proofErr w:type="gramStart"/>
       <w:r>
         <w:rPr>
           <w:lang w:val="pt-BR"/>
         </w:rPr>
-        <w:t>GameJolt</w:t>
-      </w:r>
-      <w:proofErr w:type="spellEnd"/>
+        <w:t xml:space="preserve"> mas</w:t>
+      </w:r>
       <w:proofErr w:type="gramEnd"/>
       <w:r>
         <w:rPr>
           <w:lang w:val="pt-BR"/>
         </w:rPr>
-        <w:t xml:space="preserve"> e/ou Itch.io.</w:t>
-      </w:r>
+        <w:t xml:space="preserve"> necessários para o bom andamento do jogo, em geral esses baús tem a moeda </w:t>
+      </w:r>
+      <w:proofErr w:type="gramStart"/>
+      <w:r>
+        <w:rPr>
+          <w:lang w:val="pt-BR"/>
+        </w:rPr>
+        <w:lastRenderedPageBreak/>
+        <w:t>de</w:t>
+      </w:r>
+      <w:proofErr w:type="gramEnd"/>
+      <w:r>
+        <w:rPr>
+          <w:lang w:val="pt-BR"/>
+        </w:rPr>
+        <w:t xml:space="preserve"> upgrades do jogo, o jogo pode seguir sem pegar esses baús, mas pode custar muito quando avançarmos e nossos upgrades são insuficientes para enfrentar algum inimigo.</w:t>
+      </w:r>
+    </w:p>
+    <w:p>
+      <w:pPr>
+        <w:rPr>
+          <w:lang w:val="pt-BR"/>
+        </w:rPr>
+      </w:pPr>
+      <w:r>
+        <w:rPr>
+          <w:lang w:val="pt-BR"/>
+        </w:rPr>
+        <w:tab/>
+        <w:t>Outro jogo analisado,</w:t>
+      </w:r>
+      <w:r>
+        <w:rPr>
+          <w:lang w:val="pt-BR"/>
+        </w:rPr>
+        <w:t xml:space="preserve"> Tales </w:t>
+      </w:r>
+      <w:proofErr w:type="spellStart"/>
+      <w:r>
+        <w:rPr>
+          <w:lang w:val="pt-BR"/>
+        </w:rPr>
+        <w:t>of</w:t>
+      </w:r>
+      <w:proofErr w:type="spellEnd"/>
+      <w:r>
+        <w:rPr>
+          <w:lang w:val="pt-BR"/>
+        </w:rPr>
+        <w:t xml:space="preserve"> a </w:t>
+      </w:r>
+      <w:proofErr w:type="spellStart"/>
+      <w:r>
+        <w:rPr>
+          <w:lang w:val="pt-BR"/>
+        </w:rPr>
+        <w:t>Lost</w:t>
+      </w:r>
+      <w:proofErr w:type="spellEnd"/>
+      <w:r>
+        <w:rPr>
+          <w:lang w:val="pt-BR"/>
+        </w:rPr>
+        <w:t xml:space="preserve"> Mine (não lançado)</w:t>
+      </w:r>
+      <w:r>
+        <w:rPr>
+          <w:lang w:val="pt-BR"/>
+        </w:rPr>
+        <w:t>, implementa uma mecânica de gesto para realizar ações eventuais no jogo. Para descer de uma plataforma que por padrão é usado para baixo e pulo, o jogo utiliza o gesto de deslizar para baixo.</w:t>
+      </w:r>
+    </w:p>
+    <w:p>
+      <w:pPr>
+        <w:pStyle w:val="SemEspaamento"/>
+        <w:rPr>
+          <w:lang w:val="pt-BR"/>
+        </w:rPr>
+      </w:pPr>
     </w:p>
     <w:p>
       <w:pPr>
@@ -244,134 +682,7 @@
           <w:lang w:val="pt-BR"/>
         </w:rPr>
       </w:pPr>
-      <w:r>
-        <w:rPr>
-          <w:lang w:val="pt-BR"/>
-        </w:rPr>
-        <w:t>Publico</w:t>
-      </w:r>
-      <w:r>
-        <w:rPr>
-          <w:lang w:val="pt-BR"/>
-        </w:rPr>
-        <w:t xml:space="preserve"> alvo</w:t>
-      </w:r>
-      <w:r>
-        <w:rPr>
-          <w:lang w:val="pt-BR"/>
-        </w:rPr>
-        <w:t>:</w:t>
-      </w:r>
-      <w:r>
-        <w:rPr>
-          <w:lang w:val="pt-BR"/>
-        </w:rPr>
-        <w:t xml:space="preserve"> </w:t>
-      </w:r>
-    </w:p>
-    <w:p>
-      <w:pPr>
-        <w:pStyle w:val="SemEspaamento"/>
-        <w:ind w:firstLine="720"/>
-        <w:rPr>
-          <w:lang w:val="pt-BR"/>
-        </w:rPr>
-      </w:pPr>
-      <w:r>
-        <w:rPr>
-          <w:lang w:val="pt-BR"/>
-        </w:rPr>
-        <w:t>O publico alvo são jovens e adultos fãs do gênero e com nostalgia da era de ouro do gênero nos anos 90 e 2000.</w:t>
-      </w:r>
-    </w:p>
-    <w:p>
-      <w:pPr>
-        <w:pStyle w:val="Ttulo3"/>
-        <w:rPr>
-          <w:lang w:val="pt-BR"/>
-        </w:rPr>
-      </w:pPr>
-      <w:r>
-        <w:rPr>
-          <w:lang w:val="pt-BR"/>
-        </w:rPr>
-        <w:t xml:space="preserve">Sentimento, </w:t>
-      </w:r>
-      <w:proofErr w:type="spellStart"/>
-      <w:r>
-        <w:rPr>
-          <w:lang w:val="pt-BR"/>
-        </w:rPr>
-        <w:t>Experiencia</w:t>
-      </w:r>
-      <w:proofErr w:type="spellEnd"/>
-      <w:r>
-        <w:rPr>
-          <w:lang w:val="pt-BR"/>
-        </w:rPr>
-        <w:t xml:space="preserve">: </w:t>
-      </w:r>
-    </w:p>
-    <w:p>
-      <w:pPr>
-        <w:pStyle w:val="SemEspaamento"/>
-        <w:ind w:firstLine="720"/>
-        <w:rPr>
-          <w:lang w:val="pt-BR"/>
-        </w:rPr>
-      </w:pPr>
-      <w:r>
-        <w:rPr>
-          <w:lang w:val="pt-BR"/>
-        </w:rPr>
-        <w:t xml:space="preserve">O jogo passa a sensação de exploração e perigo no </w:t>
-      </w:r>
-      <w:proofErr w:type="spellStart"/>
-      <w:r>
-        <w:rPr>
-          <w:lang w:val="pt-BR"/>
-        </w:rPr>
-        <w:t>gameplay</w:t>
-      </w:r>
-      <w:proofErr w:type="spellEnd"/>
-      <w:r>
-        <w:rPr>
-          <w:lang w:val="pt-BR"/>
-        </w:rPr>
-        <w:t xml:space="preserve"> com a adição de mistério nas interações com </w:t>
-      </w:r>
-      <w:proofErr w:type="spellStart"/>
-      <w:r>
-        <w:rPr>
-          <w:lang w:val="pt-BR"/>
-        </w:rPr>
-        <w:t>NPC’s</w:t>
-      </w:r>
-      <w:proofErr w:type="spellEnd"/>
-      <w:r>
-        <w:rPr>
-          <w:lang w:val="pt-BR"/>
-        </w:rPr>
-        <w:t xml:space="preserve"> que não deixam claro os motivos do porque lutar.</w:t>
-      </w:r>
-    </w:p>
-    <w:p>
-      <w:pPr>
-        <w:pStyle w:val="SemEspaamento"/>
-        <w:rPr>
-          <w:lang w:val="pt-BR"/>
-        </w:rPr>
-      </w:pPr>
-    </w:p>
-    <w:p>
-      <w:pPr>
-        <w:pStyle w:val="Ttulo3"/>
-        <w:rPr>
-          <w:lang w:val="pt-BR"/>
-        </w:rPr>
-      </w:pPr>
-      <w:proofErr w:type="spellStart"/>
-      <w:proofErr w:type="gramStart"/>
+      <w:proofErr w:type="spellStart"/>
       <w:r>
         <w:rPr>
           <w:lang w:val="pt-BR"/>
@@ -379,7 +690,6 @@
         <w:t>GamePlay</w:t>
       </w:r>
       <w:proofErr w:type="spellEnd"/>
-      <w:proofErr w:type="gramEnd"/>
       <w:r>
         <w:rPr>
           <w:lang w:val="pt-BR"/>
@@ -692,285 +1002,260 @@
         <w:rPr>
           <w:lang w:val="pt-BR"/>
         </w:rPr>
+        <w:tab/>
+        <w:t>Upgrade:</w:t>
+      </w:r>
+    </w:p>
+    <w:p>
+      <w:pPr>
+        <w:pStyle w:val="SemEspaamento"/>
+        <w:rPr>
+          <w:lang w:val="pt-BR"/>
+        </w:rPr>
+      </w:pPr>
+      <w:r>
+        <w:rPr>
+          <w:lang w:val="pt-BR"/>
+        </w:rPr>
+        <w:tab/>
+        <w:t>Durante o jogo o personagem aprende upgrades que possibilitam o acesso a novas áreas, estes são:</w:t>
+      </w:r>
+    </w:p>
+    <w:p>
+      <w:pPr>
+        <w:pStyle w:val="SemEspaamento"/>
+        <w:numPr>
+          <w:ilvl w:val="0"/>
+          <w:numId w:val="2"/>
+        </w:numPr>
+        <w:rPr>
+          <w:lang w:val="pt-BR"/>
+        </w:rPr>
+      </w:pPr>
+      <w:r>
+        <w:rPr>
+          <w:lang w:val="pt-BR"/>
+        </w:rPr>
+        <w:t>Pulo duplo</w:t>
+      </w:r>
+    </w:p>
+    <w:p>
+      <w:pPr>
+        <w:pStyle w:val="SemEspaamento"/>
+        <w:numPr>
+          <w:ilvl w:val="0"/>
+          <w:numId w:val="2"/>
+        </w:numPr>
+        <w:rPr>
+          <w:lang w:val="pt-BR"/>
+        </w:rPr>
+      </w:pPr>
+      <w:r>
+        <w:rPr>
+          <w:lang w:val="pt-BR"/>
+        </w:rPr>
+        <w:t xml:space="preserve">Movimento de </w:t>
+      </w:r>
+      <w:proofErr w:type="spellStart"/>
+      <w:r>
+        <w:rPr>
+          <w:lang w:val="pt-BR"/>
+        </w:rPr>
+        <w:t>dash</w:t>
+      </w:r>
+      <w:proofErr w:type="spellEnd"/>
+    </w:p>
+    <w:p>
+      <w:pPr>
+        <w:pStyle w:val="SemEspaamento"/>
+        <w:numPr>
+          <w:ilvl w:val="0"/>
+          <w:numId w:val="2"/>
+        </w:numPr>
+        <w:rPr>
+          <w:lang w:val="pt-BR"/>
+        </w:rPr>
+      </w:pPr>
+      <w:proofErr w:type="gramStart"/>
+      <w:r>
+        <w:rPr>
+          <w:lang w:val="pt-BR"/>
+        </w:rPr>
+        <w:t>Magia</w:t>
+      </w:r>
+      <w:r>
+        <w:rPr>
+          <w:lang w:val="pt-BR"/>
+        </w:rPr>
+        <w:t>(</w:t>
+      </w:r>
+      <w:proofErr w:type="gramEnd"/>
+      <w:r>
+        <w:rPr>
+          <w:lang w:val="pt-BR"/>
+        </w:rPr>
+        <w:t>custa mana)</w:t>
+      </w:r>
+    </w:p>
+    <w:p>
+      <w:pPr>
+        <w:pStyle w:val="SemEspaamento"/>
+        <w:numPr>
+          <w:ilvl w:val="0"/>
+          <w:numId w:val="2"/>
+        </w:numPr>
+        <w:rPr>
+          <w:lang w:val="pt-BR"/>
+        </w:rPr>
+      </w:pPr>
+      <w:r>
+        <w:rPr>
+          <w:lang w:val="pt-BR"/>
+        </w:rPr>
+        <w:t xml:space="preserve">Descida em flecha </w:t>
+      </w:r>
+      <w:proofErr w:type="gramStart"/>
+      <w:r>
+        <w:rPr>
+          <w:lang w:val="pt-BR"/>
+        </w:rPr>
+        <w:t>magica</w:t>
+      </w:r>
+      <w:r>
+        <w:rPr>
+          <w:lang w:val="pt-BR"/>
+        </w:rPr>
+        <w:t>(</w:t>
+      </w:r>
+      <w:proofErr w:type="gramEnd"/>
+      <w:r>
+        <w:rPr>
+          <w:lang w:val="pt-BR"/>
+        </w:rPr>
+        <w:t>custa mana)</w:t>
+      </w:r>
+    </w:p>
+    <w:p>
+      <w:pPr>
+        <w:pStyle w:val="SemEspaamento"/>
+        <w:numPr>
+          <w:ilvl w:val="0"/>
+          <w:numId w:val="2"/>
+        </w:numPr>
+        <w:rPr>
+          <w:lang w:val="pt-BR"/>
+        </w:rPr>
+      </w:pPr>
+      <w:r>
+        <w:rPr>
+          <w:lang w:val="pt-BR"/>
+        </w:rPr>
+        <w:t>Espadas multicoloridas (estas abrem barreiras particulares relacionadas as cores das espadas)</w:t>
+      </w:r>
+    </w:p>
+    <w:p>
+      <w:pPr>
+        <w:pStyle w:val="SemEspaamento"/>
+        <w:ind w:left="720"/>
+        <w:rPr>
+          <w:lang w:val="pt-BR"/>
+        </w:rPr>
+      </w:pPr>
+    </w:p>
+    <w:p>
+      <w:pPr>
+        <w:pStyle w:val="Ttulo2"/>
+        <w:rPr>
+          <w:u w:val="single"/>
+          <w:lang w:val="pt-BR"/>
+        </w:rPr>
+      </w:pPr>
+      <w:r>
+        <w:rPr>
+          <w:u w:val="single"/>
+          <w:lang w:val="pt-BR"/>
+        </w:rPr>
+        <w:t xml:space="preserve">Destaques </w:t>
+      </w:r>
+      <w:r>
+        <w:rPr>
+          <w:u w:val="single"/>
+          <w:lang w:val="pt-BR"/>
+        </w:rPr>
+        <w:t xml:space="preserve">encontrados </w:t>
+      </w:r>
+      <w:r>
+        <w:rPr>
+          <w:u w:val="single"/>
+          <w:lang w:val="pt-BR"/>
+        </w:rPr>
+        <w:t>no Gameplay</w:t>
+      </w:r>
+      <w:r>
+        <w:rPr>
+          <w:u w:val="single"/>
+          <w:lang w:val="pt-BR"/>
+        </w:rPr>
+        <w:t>:</w:t>
+      </w:r>
+    </w:p>
+    <w:p>
+      <w:pPr>
+        <w:pStyle w:val="Ttulo4"/>
+        <w:rPr>
+          <w:lang w:val="pt-BR"/>
+        </w:rPr>
+      </w:pPr>
+      <w:r>
+        <w:rPr>
+          <w:lang w:val="pt-BR"/>
+        </w:rPr>
+        <w:tab/>
+        <w:t xml:space="preserve">Postes de </w:t>
+      </w:r>
+      <w:proofErr w:type="spellStart"/>
+      <w:r>
+        <w:rPr>
+          <w:lang w:val="pt-BR"/>
+        </w:rPr>
+        <w:t>CheckPoint</w:t>
+      </w:r>
+      <w:proofErr w:type="spellEnd"/>
+      <w:r>
+        <w:rPr>
+          <w:lang w:val="pt-BR"/>
+        </w:rPr>
+        <w:t xml:space="preserve">: </w:t>
+      </w:r>
+    </w:p>
+    <w:p>
+      <w:pPr>
+        <w:pStyle w:val="SemEspaamento"/>
+        <w:ind w:firstLine="720"/>
+        <w:rPr>
+          <w:lang w:val="pt-BR"/>
+        </w:rPr>
+      </w:pPr>
+      <w:r>
+        <w:rPr>
+          <w:lang w:val="pt-BR"/>
+        </w:rPr>
+        <w:t>Postes onde o jogador recupera sua barra de vida e pode trocar os emblemas de sua espada.</w:t>
+      </w:r>
+    </w:p>
+    <w:p>
+      <w:pPr>
+        <w:pStyle w:val="Ttulo4"/>
+        <w:rPr>
+          <w:lang w:val="pt-BR"/>
+        </w:rPr>
+      </w:pPr>
+      <w:r>
+        <w:rPr>
+          <w:lang w:val="pt-BR"/>
+        </w:rPr>
         <w:lastRenderedPageBreak/>
         <w:tab/>
-        <w:t>Upgrade:</w:t>
-      </w:r>
-    </w:p>
-    <w:p>
-      <w:pPr>
-        <w:pStyle w:val="SemEspaamento"/>
-        <w:rPr>
-          <w:lang w:val="pt-BR"/>
-        </w:rPr>
-      </w:pPr>
-      <w:r>
-        <w:rPr>
-          <w:lang w:val="pt-BR"/>
-        </w:rPr>
-        <w:tab/>
-        <w:t>Durante o jogo o personagem aprende upgrades que possibilitam o acesso a novas áreas, estes são:</w:t>
-      </w:r>
-    </w:p>
-    <w:p>
-      <w:pPr>
-        <w:pStyle w:val="SemEspaamento"/>
-        <w:numPr>
-          <w:ilvl w:val="0"/>
-          <w:numId w:val="2"/>
-        </w:numPr>
-        <w:rPr>
-          <w:lang w:val="pt-BR"/>
-        </w:rPr>
-      </w:pPr>
-      <w:r>
-        <w:rPr>
-          <w:lang w:val="pt-BR"/>
-        </w:rPr>
-        <w:t>Pulo duplo</w:t>
-      </w:r>
-    </w:p>
-    <w:p>
-      <w:pPr>
-        <w:pStyle w:val="SemEspaamento"/>
-        <w:numPr>
-          <w:ilvl w:val="0"/>
-          <w:numId w:val="2"/>
-        </w:numPr>
-        <w:rPr>
-          <w:lang w:val="pt-BR"/>
-        </w:rPr>
-      </w:pPr>
-      <w:r>
-        <w:rPr>
-          <w:lang w:val="pt-BR"/>
-        </w:rPr>
-        <w:t xml:space="preserve">Movimento de </w:t>
-      </w:r>
-      <w:proofErr w:type="spellStart"/>
-      <w:r>
-        <w:rPr>
-          <w:lang w:val="pt-BR"/>
-        </w:rPr>
-        <w:t>dash</w:t>
-      </w:r>
-      <w:proofErr w:type="spellEnd"/>
-    </w:p>
-    <w:p>
-      <w:pPr>
-        <w:pStyle w:val="SemEspaamento"/>
-        <w:numPr>
-          <w:ilvl w:val="0"/>
-          <w:numId w:val="2"/>
-        </w:numPr>
-        <w:rPr>
-          <w:lang w:val="pt-BR"/>
-        </w:rPr>
-      </w:pPr>
-      <w:proofErr w:type="gramStart"/>
-      <w:r>
-        <w:rPr>
-          <w:lang w:val="pt-BR"/>
-        </w:rPr>
-        <w:t>Magia</w:t>
-      </w:r>
-      <w:r>
-        <w:rPr>
-          <w:lang w:val="pt-BR"/>
-        </w:rPr>
-        <w:t>(</w:t>
-      </w:r>
-      <w:proofErr w:type="gramEnd"/>
-      <w:r>
-        <w:rPr>
-          <w:lang w:val="pt-BR"/>
-        </w:rPr>
-        <w:t>custa mana)</w:t>
-      </w:r>
-    </w:p>
-    <w:p>
-      <w:pPr>
-        <w:pStyle w:val="SemEspaamento"/>
-        <w:numPr>
-          <w:ilvl w:val="0"/>
-          <w:numId w:val="2"/>
-        </w:numPr>
-        <w:rPr>
-          <w:lang w:val="pt-BR"/>
-        </w:rPr>
-      </w:pPr>
-      <w:r>
-        <w:rPr>
-          <w:lang w:val="pt-BR"/>
-        </w:rPr>
-        <w:t xml:space="preserve">Descida em flecha </w:t>
-      </w:r>
-      <w:proofErr w:type="gramStart"/>
-      <w:r>
-        <w:rPr>
-          <w:lang w:val="pt-BR"/>
-        </w:rPr>
-        <w:t>magica</w:t>
-      </w:r>
-      <w:r>
-        <w:rPr>
-          <w:lang w:val="pt-BR"/>
-        </w:rPr>
-        <w:t>(</w:t>
-      </w:r>
-      <w:proofErr w:type="gramEnd"/>
-      <w:r>
-        <w:rPr>
-          <w:lang w:val="pt-BR"/>
-        </w:rPr>
-        <w:t>custa mana)</w:t>
-      </w:r>
-    </w:p>
-    <w:p>
-      <w:pPr>
-        <w:pStyle w:val="SemEspaamento"/>
-        <w:numPr>
-          <w:ilvl w:val="0"/>
-          <w:numId w:val="2"/>
-        </w:numPr>
-        <w:rPr>
-          <w:lang w:val="pt-BR"/>
-        </w:rPr>
-      </w:pPr>
-      <w:r>
-        <w:rPr>
-          <w:lang w:val="pt-BR"/>
-        </w:rPr>
-        <w:t xml:space="preserve">Espadas multicoloridas (estas abrem barreiras particulares relacionadas </w:t>
-      </w:r>
-      <w:proofErr w:type="gramStart"/>
-      <w:r>
-        <w:rPr>
-          <w:lang w:val="pt-BR"/>
-        </w:rPr>
-        <w:t>as</w:t>
-      </w:r>
-      <w:proofErr w:type="gramEnd"/>
-      <w:r>
-        <w:rPr>
-          <w:lang w:val="pt-BR"/>
-        </w:rPr>
-        <w:t xml:space="preserve"> cores das espadas)</w:t>
-      </w:r>
-    </w:p>
-    <w:p>
-      <w:pPr>
-        <w:pStyle w:val="SemEspaamento"/>
-        <w:ind w:left="720"/>
-        <w:rPr>
-          <w:lang w:val="pt-BR"/>
-        </w:rPr>
-      </w:pPr>
-    </w:p>
-    <w:p>
-      <w:pPr>
-        <w:pStyle w:val="Ttulo2"/>
-        <w:rPr>
-          <w:u w:val="single"/>
-          <w:lang w:val="pt-BR"/>
-        </w:rPr>
-      </w:pPr>
-      <w:r>
-        <w:rPr>
-          <w:u w:val="single"/>
-          <w:lang w:val="pt-BR"/>
-        </w:rPr>
-        <w:t xml:space="preserve">Destaques </w:t>
-      </w:r>
-      <w:r>
-        <w:rPr>
-          <w:u w:val="single"/>
-          <w:lang w:val="pt-BR"/>
-        </w:rPr>
-        <w:t xml:space="preserve">encontrados </w:t>
-      </w:r>
-      <w:r>
-        <w:rPr>
-          <w:u w:val="single"/>
-          <w:lang w:val="pt-BR"/>
-        </w:rPr>
-        <w:t xml:space="preserve">no </w:t>
-      </w:r>
-      <w:proofErr w:type="spellStart"/>
-      <w:r>
-        <w:rPr>
-          <w:u w:val="single"/>
-          <w:lang w:val="pt-BR"/>
-        </w:rPr>
-        <w:t>Gameplay</w:t>
-      </w:r>
-      <w:proofErr w:type="spellEnd"/>
-      <w:r>
-        <w:rPr>
-          <w:u w:val="single"/>
-          <w:lang w:val="pt-BR"/>
-        </w:rPr>
-        <w:t>:</w:t>
-      </w:r>
-    </w:p>
-    <w:p>
-      <w:pPr>
-        <w:pStyle w:val="Ttulo4"/>
-        <w:rPr>
-          <w:lang w:val="pt-BR"/>
-        </w:rPr>
-      </w:pPr>
-      <w:r>
-        <w:rPr>
-          <w:lang w:val="pt-BR"/>
-        </w:rPr>
-        <w:tab/>
-        <w:t xml:space="preserve">Postes de </w:t>
-      </w:r>
-      <w:proofErr w:type="spellStart"/>
-      <w:proofErr w:type="gramStart"/>
-      <w:r>
-        <w:rPr>
-          <w:lang w:val="pt-BR"/>
-        </w:rPr>
-        <w:t>CheckPoint</w:t>
-      </w:r>
-      <w:proofErr w:type="spellEnd"/>
-      <w:proofErr w:type="gramEnd"/>
-      <w:r>
-        <w:rPr>
-          <w:lang w:val="pt-BR"/>
-        </w:rPr>
-        <w:t xml:space="preserve">: </w:t>
-      </w:r>
-    </w:p>
-    <w:p>
-      <w:pPr>
-        <w:pStyle w:val="SemEspaamento"/>
-        <w:ind w:firstLine="720"/>
-        <w:rPr>
-          <w:lang w:val="pt-BR"/>
-        </w:rPr>
-      </w:pPr>
-      <w:r>
-        <w:rPr>
-          <w:lang w:val="pt-BR"/>
-        </w:rPr>
-        <w:t>Postes onde o jogador recupera sua barra de vida e pode trocar os emblemas de sua espada.</w:t>
-      </w:r>
-    </w:p>
-    <w:p>
-      <w:pPr>
-        <w:pStyle w:val="Ttulo4"/>
-        <w:rPr>
-          <w:lang w:val="pt-BR"/>
-        </w:rPr>
-      </w:pPr>
-      <w:r>
-        <w:rPr>
-          <w:lang w:val="pt-BR"/>
-        </w:rPr>
-        <w:tab/>
         <w:t>Emblemas para espada:</w:t>
       </w:r>
       <w:r>
@@ -1055,21 +1340,7 @@
         <w:rPr>
           <w:lang w:val="pt-BR"/>
         </w:rPr>
-        <w:t xml:space="preserve">O tamanho da barra de vida pode ser aumentado durante o </w:t>
-      </w:r>
-      <w:proofErr w:type="spellStart"/>
-      <w:r>
-        <w:rPr>
-          <w:lang w:val="pt-BR"/>
-        </w:rPr>
-        <w:t>gameplay</w:t>
-      </w:r>
-      <w:proofErr w:type="spellEnd"/>
-      <w:r>
-        <w:rPr>
-          <w:lang w:val="pt-BR"/>
-        </w:rPr>
-        <w:t xml:space="preserve"> coletando sextos de </w:t>
+        <w:t xml:space="preserve">O tamanho da barra de vida pode ser aumentado durante o gameplay coletando sextos de </w:t>
       </w:r>
       <w:r>
         <w:rPr>
@@ -1105,21 +1376,7 @@
         <w:rPr>
           <w:lang w:val="pt-BR"/>
         </w:rPr>
-        <w:t xml:space="preserve">hexágono, isso </w:t>
-      </w:r>
-      <w:proofErr w:type="gramStart"/>
-      <w:r>
-        <w:rPr>
-          <w:lang w:val="pt-BR"/>
-        </w:rPr>
-        <w:t>é,</w:t>
-      </w:r>
-      <w:proofErr w:type="gramEnd"/>
-      <w:r>
-        <w:rPr>
-          <w:lang w:val="pt-BR"/>
-        </w:rPr>
-        <w:t xml:space="preserve"> completar um hexágono, a barra de vida tem um aumento.</w:t>
+        <w:t>hexágono, isso é, completar um hexágono, a barra de vida tem um aumento.</w:t>
       </w:r>
     </w:p>
     <w:p>
@@ -1182,21 +1439,7 @@
         <w:rPr>
           <w:lang w:val="pt-BR"/>
         </w:rPr>
-        <w:t xml:space="preserve"> durante o </w:t>
-      </w:r>
-      <w:proofErr w:type="spellStart"/>
-      <w:r>
-        <w:rPr>
-          <w:lang w:val="pt-BR"/>
-        </w:rPr>
-        <w:t>gameplay</w:t>
-      </w:r>
-      <w:proofErr w:type="spellEnd"/>
-      <w:r>
-        <w:rPr>
-          <w:lang w:val="pt-BR"/>
-        </w:rPr>
-        <w:t xml:space="preserve"> coletando quintos de pentágono. Quando o jogador completar cinco quintos de pentágono a barra de mana tem um aumento.</w:t>
+        <w:t xml:space="preserve"> durante o gameplay coletando quintos de pentágono. Quando o jogador completar cinco quintos de pentágono a barra de mana tem um aumento.</w:t>
       </w:r>
     </w:p>
     <w:p>
@@ -1241,19 +1484,11 @@
           <w:lang w:val="pt-BR"/>
         </w:rPr>
       </w:pPr>
-      <w:proofErr w:type="gramStart"/>
-      <w:r>
-        <w:rPr>
-          <w:lang w:val="pt-BR"/>
-        </w:rPr>
-        <w:t>capsulas</w:t>
-      </w:r>
-      <w:proofErr w:type="gramEnd"/>
-      <w:r>
-        <w:rPr>
-          <w:lang w:val="pt-BR"/>
-        </w:rPr>
-        <w:t xml:space="preserve"> de </w:t>
+      <w:r>
+        <w:rPr>
+          <w:lang w:val="pt-BR"/>
+        </w:rPr>
+        <w:t xml:space="preserve">capsulas de </w:t>
       </w:r>
       <w:proofErr w:type="spellStart"/>
       <w:r>
@@ -1502,7 +1737,6 @@
         <w:rPr>
           <w:lang w:val="pt-BR"/>
         </w:rPr>
-        <w:lastRenderedPageBreak/>
         <w:t>Emblema da velocidade: Aumenta a velocidade do personagem.</w:t>
       </w:r>
     </w:p>
@@ -1707,14 +1941,7 @@
         <w:rPr>
           <w:lang w:val="pt-BR"/>
         </w:rPr>
-        <w:t>(talvez</w:t>
-      </w:r>
-      <w:proofErr w:type="gramStart"/>
-      <w:r>
-        <w:rPr>
-          <w:lang w:val="pt-BR"/>
-        </w:rPr>
-        <w:t>)</w:t>
+        <w:t>(talvez)</w:t>
       </w:r>
       <w:proofErr w:type="spellStart"/>
       <w:r>
@@ -1724,7 +1951,6 @@
         <w:t>Minions</w:t>
       </w:r>
       <w:proofErr w:type="spellEnd"/>
-      <w:proofErr w:type="gramEnd"/>
       <w:r>
         <w:rPr>
           <w:lang w:val="pt-BR"/>
@@ -1761,21 +1987,7 @@
         <w:rPr>
           <w:lang w:val="pt-BR"/>
         </w:rPr>
-        <w:t>(talvez</w:t>
-      </w:r>
-      <w:proofErr w:type="gramStart"/>
-      <w:r>
-        <w:rPr>
-          <w:lang w:val="pt-BR"/>
-        </w:rPr>
-        <w:t>)Emblema</w:t>
-      </w:r>
-      <w:proofErr w:type="gramEnd"/>
-      <w:r>
-        <w:rPr>
-          <w:lang w:val="pt-BR"/>
-        </w:rPr>
-        <w:t xml:space="preserve"> de navegação: Mostra no mapa onde está o personagem.</w:t>
+        <w:t>(talvez)Emblema de navegação: Mostra no mapa onde está o personagem.</w:t>
       </w:r>
     </w:p>
     <w:p>
@@ -1832,10 +2044,10 @@
           <w:u w:val="single"/>
           <w:lang w:val="pt-BR"/>
         </w:rPr>
+        <w:lastRenderedPageBreak/>
         <w:t xml:space="preserve">Sistemas contidos no </w:t>
       </w:r>
       <w:proofErr w:type="spellStart"/>
-      <w:proofErr w:type="gramStart"/>
       <w:r>
         <w:rPr>
           <w:u w:val="single"/>
@@ -1844,7 +2056,6 @@
         <w:t>gamePlay</w:t>
       </w:r>
       <w:proofErr w:type="spellEnd"/>
-      <w:proofErr w:type="gramEnd"/>
       <w:r>
         <w:rPr>
           <w:u w:val="single"/>
@@ -1964,39 +2175,16 @@
         <w:rPr>
           <w:rStyle w:val="Ttulo3Char"/>
           <w:b/>
-        </w:rPr>
-      </w:pPr>
-      <w:proofErr w:type="spellStart"/>
+          <w:lang w:val="pt-BR"/>
+        </w:rPr>
+      </w:pPr>
       <w:r>
         <w:rPr>
           <w:rStyle w:val="Ttulo3Char"/>
           <w:b/>
-        </w:rPr>
-        <w:t>Sistema</w:t>
-      </w:r>
-      <w:proofErr w:type="spellEnd"/>
-      <w:r>
-        <w:rPr>
-          <w:rStyle w:val="Ttulo3Char"/>
-          <w:b/>
-        </w:rPr>
-        <w:t xml:space="preserve"> de </w:t>
-      </w:r>
-      <w:proofErr w:type="spellStart"/>
-      <w:r>
-        <w:rPr>
-          <w:rStyle w:val="Ttulo3Char"/>
-          <w:b/>
-        </w:rPr>
-        <w:t>emblemas</w:t>
-      </w:r>
-      <w:proofErr w:type="spellEnd"/>
-      <w:r>
-        <w:rPr>
-          <w:rStyle w:val="Ttulo3Char"/>
-          <w:b/>
-        </w:rPr>
-        <w:t xml:space="preserve">: </w:t>
+          <w:lang w:val="pt-BR"/>
+        </w:rPr>
+        <w:t xml:space="preserve">Sistema de emblemas: </w:t>
       </w:r>
     </w:p>
     <w:p>
@@ -2216,6 +2404,62 @@
         <w:rPr>
           <w:lang w:val="pt-BR"/>
         </w:rPr>
+        <w:t xml:space="preserve">Área 1: O jogador consegue o primeiro </w:t>
+      </w:r>
+      <w:proofErr w:type="spellStart"/>
+      <w:r>
+        <w:rPr>
+          <w:lang w:val="pt-BR"/>
+        </w:rPr>
+        <w:t>update</w:t>
+      </w:r>
+      <w:proofErr w:type="spellEnd"/>
+      <w:r>
+        <w:rPr>
+          <w:lang w:val="pt-BR"/>
+        </w:rPr>
+        <w:t xml:space="preserve"> da espada o que permite quebrar a barreira que leva a área 2</w:t>
+      </w:r>
+    </w:p>
+    <w:p>
+      <w:pPr>
+        <w:pStyle w:val="SemEspaamento"/>
+        <w:rPr>
+          <w:lang w:val="pt-BR"/>
+        </w:rPr>
+      </w:pPr>
+      <w:r>
+        <w:rPr>
+          <w:lang w:val="pt-BR"/>
+        </w:rPr>
+        <w:t>Área 2: O jogador consegue aprender o projetil magico que permite chegar a área 3</w:t>
+      </w:r>
+    </w:p>
+    <w:p>
+      <w:pPr>
+        <w:pStyle w:val="SemEspaamento"/>
+        <w:rPr>
+          <w:lang w:val="pt-BR"/>
+        </w:rPr>
+      </w:pPr>
+      <w:r>
+        <w:rPr>
+          <w:lang w:val="pt-BR"/>
+        </w:rPr>
+        <w:t>Área 3: O jogador aprende o Dash que permite chegar a área 4.</w:t>
+      </w:r>
+    </w:p>
+    <w:p>
+      <w:pPr>
+        <w:pStyle w:val="SemEspaamento"/>
+        <w:rPr>
+          <w:lang w:val="pt-BR"/>
+        </w:rPr>
+      </w:pPr>
+      <w:r>
+        <w:rPr>
+          <w:lang w:val="pt-BR"/>
+        </w:rPr>
         <w:t xml:space="preserve">Área </w:t>
       </w:r>
       <w:proofErr w:type="gramStart"/>
@@ -2223,14 +2467,14 @@
         <w:rPr>
           <w:lang w:val="pt-BR"/>
         </w:rPr>
-        <w:t>1</w:t>
+        <w:t>4</w:t>
       </w:r>
       <w:proofErr w:type="gramEnd"/>
       <w:r>
         <w:rPr>
           <w:lang w:val="pt-BR"/>
         </w:rPr>
-        <w:t xml:space="preserve">: O jogador consegue o primeiro </w:t>
+        <w:t xml:space="preserve">: O jogador consegue o segundo </w:t>
       </w:r>
       <w:proofErr w:type="spellStart"/>
       <w:r>
@@ -2244,7 +2488,69 @@
         <w:rPr>
           <w:lang w:val="pt-BR"/>
         </w:rPr>
-        <w:t xml:space="preserve"> da espada o que permite quebrar a barreira que leva a área 2</w:t>
+        <w:t xml:space="preserve"> da espada  que permite quebrar barreiras </w:t>
+      </w:r>
+      <w:r>
+        <w:rPr>
+          <w:lang w:val="pt-BR"/>
+        </w:rPr>
+        <w:t>para acessar a área 5.</w:t>
+      </w:r>
+    </w:p>
+    <w:p>
+      <w:pPr>
+        <w:pStyle w:val="SemEspaamento"/>
+        <w:rPr>
+          <w:lang w:val="pt-BR"/>
+        </w:rPr>
+      </w:pPr>
+      <w:r>
+        <w:rPr>
+          <w:lang w:val="pt-BR"/>
+        </w:rPr>
+        <w:t xml:space="preserve">Área 5: o jogador aprende </w:t>
+      </w:r>
+      <w:proofErr w:type="spellStart"/>
+      <w:r>
+        <w:rPr>
+          <w:lang w:val="pt-BR"/>
+        </w:rPr>
+        <w:t>downArrowJump</w:t>
+      </w:r>
+      <w:proofErr w:type="spellEnd"/>
+      <w:r>
+        <w:rPr>
+          <w:lang w:val="pt-BR"/>
+        </w:rPr>
+        <w:t xml:space="preserve"> que abre caminho para as áreas 6 e 7 passando rapidamente pela 9.</w:t>
+      </w:r>
+    </w:p>
+    <w:p>
+      <w:pPr>
+        <w:pStyle w:val="SemEspaamento"/>
+        <w:rPr>
+          <w:lang w:val="pt-BR"/>
+        </w:rPr>
+      </w:pPr>
+      <w:r>
+        <w:rPr>
+          <w:lang w:val="pt-BR"/>
+        </w:rPr>
+        <w:t xml:space="preserve">Área 6: o jogador aprende o terceiro Update da espada que junto com o quarto </w:t>
+      </w:r>
+      <w:proofErr w:type="spellStart"/>
+      <w:r>
+        <w:rPr>
+          <w:lang w:val="pt-BR"/>
+        </w:rPr>
+        <w:t>update</w:t>
+      </w:r>
+      <w:proofErr w:type="spellEnd"/>
+      <w:r>
+        <w:rPr>
+          <w:lang w:val="pt-BR"/>
+        </w:rPr>
+        <w:t xml:space="preserve"> dão acesso a área 8.</w:t>
       </w:r>
     </w:p>
     <w:p>
@@ -2265,70 +2571,70 @@
         <w:rPr>
           <w:lang w:val="pt-BR"/>
         </w:rPr>
-        <w:t>2</w:t>
+        <w:t>7</w:t>
       </w:r>
       <w:proofErr w:type="gramEnd"/>
       <w:r>
         <w:rPr>
           <w:lang w:val="pt-BR"/>
         </w:rPr>
-        <w:t>: O jogador consegue aprender o projetil magico que permite chegar a área 3</w:t>
-      </w:r>
-    </w:p>
-    <w:p>
-      <w:pPr>
-        <w:pStyle w:val="SemEspaamento"/>
-        <w:rPr>
-          <w:lang w:val="pt-BR"/>
-        </w:rPr>
-      </w:pPr>
-      <w:r>
-        <w:rPr>
-          <w:lang w:val="pt-BR"/>
-        </w:rPr>
-        <w:t xml:space="preserve">Área </w:t>
-      </w:r>
-      <w:proofErr w:type="gramStart"/>
-      <w:r>
-        <w:rPr>
-          <w:lang w:val="pt-BR"/>
-        </w:rPr>
-        <w:t>3</w:t>
-      </w:r>
-      <w:proofErr w:type="gramEnd"/>
-      <w:r>
-        <w:rPr>
-          <w:lang w:val="pt-BR"/>
-        </w:rPr>
-        <w:t>: O jogador aprende o Dash que permite chegar a área 4.</w:t>
-      </w:r>
-    </w:p>
-    <w:p>
-      <w:pPr>
-        <w:pStyle w:val="SemEspaamento"/>
-        <w:rPr>
-          <w:lang w:val="pt-BR"/>
-        </w:rPr>
-      </w:pPr>
-      <w:r>
-        <w:rPr>
-          <w:lang w:val="pt-BR"/>
-        </w:rPr>
-        <w:t xml:space="preserve">Área </w:t>
-      </w:r>
-      <w:proofErr w:type="gramStart"/>
-      <w:r>
-        <w:rPr>
-          <w:lang w:val="pt-BR"/>
-        </w:rPr>
-        <w:t>4</w:t>
-      </w:r>
-      <w:proofErr w:type="gramEnd"/>
-      <w:r>
-        <w:rPr>
-          <w:lang w:val="pt-BR"/>
-        </w:rPr>
-        <w:t xml:space="preserve">: O jogador consegue o segundo </w:t>
+        <w:t>: o  jogador aprende o quarto Update da Espada que junto com o terceiro dão acesso a área 8.</w:t>
+      </w:r>
+    </w:p>
+    <w:p>
+      <w:pPr>
+        <w:pStyle w:val="SemEspaamento"/>
+        <w:rPr>
+          <w:lang w:val="pt-BR"/>
+        </w:rPr>
+      </w:pPr>
+      <w:r>
+        <w:rPr>
+          <w:lang w:val="pt-BR"/>
+        </w:rPr>
+        <w:t xml:space="preserve">Área 8: o jogador aprende o </w:t>
+      </w:r>
+      <w:proofErr w:type="spellStart"/>
+      <w:r>
+        <w:rPr>
+          <w:lang w:val="pt-BR"/>
+        </w:rPr>
+        <w:t>double</w:t>
+      </w:r>
+      <w:proofErr w:type="spellEnd"/>
+      <w:r>
+        <w:rPr>
+          <w:lang w:val="pt-BR"/>
+        </w:rPr>
+        <w:t xml:space="preserve"> </w:t>
+      </w:r>
+      <w:proofErr w:type="spellStart"/>
+      <w:r>
+        <w:rPr>
+          <w:lang w:val="pt-BR"/>
+        </w:rPr>
+        <w:t>jump</w:t>
+      </w:r>
+      <w:proofErr w:type="spellEnd"/>
+      <w:r>
+        <w:rPr>
+          <w:lang w:val="pt-BR"/>
+        </w:rPr>
+        <w:t xml:space="preserve"> que dá acesso a área 9 e área 10.</w:t>
+      </w:r>
+    </w:p>
+    <w:p>
+      <w:pPr>
+        <w:pStyle w:val="SemEspaamento"/>
+        <w:rPr>
+          <w:lang w:val="pt-BR"/>
+        </w:rPr>
+      </w:pPr>
+      <w:r>
+        <w:rPr>
+          <w:lang w:val="pt-BR"/>
+        </w:rPr>
+        <w:t xml:space="preserve">Área 9: Aqui o jogador ganha um </w:t>
       </w:r>
       <w:proofErr w:type="spellStart"/>
       <w:r>
@@ -2342,83 +2648,35 @@
         <w:rPr>
           <w:lang w:val="pt-BR"/>
         </w:rPr>
-        <w:t xml:space="preserve"> da espada  que permite quebrar barreiras </w:t>
-      </w:r>
-      <w:r>
-        <w:rPr>
-          <w:lang w:val="pt-BR"/>
-        </w:rPr>
-        <w:t>para acessar a área 5.</w:t>
-      </w:r>
-    </w:p>
-    <w:p>
-      <w:pPr>
-        <w:pStyle w:val="SemEspaamento"/>
-        <w:rPr>
-          <w:lang w:val="pt-BR"/>
-        </w:rPr>
-      </w:pPr>
-      <w:r>
-        <w:rPr>
-          <w:lang w:val="pt-BR"/>
-        </w:rPr>
-        <w:t xml:space="preserve">Área </w:t>
-      </w:r>
-      <w:proofErr w:type="gramStart"/>
-      <w:r>
-        <w:rPr>
-          <w:lang w:val="pt-BR"/>
-        </w:rPr>
-        <w:t>5</w:t>
-      </w:r>
-      <w:proofErr w:type="gramEnd"/>
-      <w:r>
-        <w:rPr>
-          <w:lang w:val="pt-BR"/>
-        </w:rPr>
-        <w:t xml:space="preserve">: o jogador aprende </w:t>
-      </w:r>
-      <w:proofErr w:type="spellStart"/>
-      <w:r>
-        <w:rPr>
-          <w:lang w:val="pt-BR"/>
-        </w:rPr>
-        <w:t>downArrowJump</w:t>
-      </w:r>
-      <w:proofErr w:type="spellEnd"/>
-      <w:r>
-        <w:rPr>
-          <w:lang w:val="pt-BR"/>
-        </w:rPr>
-        <w:t xml:space="preserve"> que abre caminho para as áreas 6 e 7 passando rapidamente pela 9.</w:t>
-      </w:r>
-    </w:p>
-    <w:p>
-      <w:pPr>
-        <w:pStyle w:val="SemEspaamento"/>
-        <w:rPr>
-          <w:lang w:val="pt-BR"/>
-        </w:rPr>
-      </w:pPr>
-      <w:r>
-        <w:rPr>
-          <w:lang w:val="pt-BR"/>
-        </w:rPr>
-        <w:t xml:space="preserve">Área </w:t>
-      </w:r>
-      <w:proofErr w:type="gramStart"/>
-      <w:r>
-        <w:rPr>
-          <w:lang w:val="pt-BR"/>
-        </w:rPr>
-        <w:t>6</w:t>
-      </w:r>
-      <w:proofErr w:type="gramEnd"/>
-      <w:r>
-        <w:rPr>
-          <w:lang w:val="pt-BR"/>
-        </w:rPr>
-        <w:t xml:space="preserve">: o jogador aprende o terceiro Update da espada que junto com o quarto </w:t>
+        <w:t xml:space="preserve"> para a </w:t>
+      </w:r>
+      <w:proofErr w:type="spellStart"/>
+      <w:r>
+        <w:rPr>
+          <w:lang w:val="pt-BR"/>
+        </w:rPr>
+        <w:t>mágia</w:t>
+      </w:r>
+      <w:proofErr w:type="spellEnd"/>
+      <w:r>
+        <w:rPr>
+          <w:lang w:val="pt-BR"/>
+        </w:rPr>
+        <w:t xml:space="preserve"> que não abre novas áreas. Aqui também o jogador coleta o selo do progresso necessário para o confronto final.</w:t>
+      </w:r>
+    </w:p>
+    <w:p>
+      <w:pPr>
+        <w:pStyle w:val="SemEspaamento"/>
+        <w:rPr>
+          <w:lang w:val="pt-BR"/>
+        </w:rPr>
+      </w:pPr>
+      <w:r>
+        <w:rPr>
+          <w:lang w:val="pt-BR"/>
+        </w:rPr>
+        <w:t xml:space="preserve">Área 10: O jogador consegue um </w:t>
       </w:r>
       <w:proofErr w:type="spellStart"/>
       <w:r>
@@ -2432,174 +2690,6 @@
         <w:rPr>
           <w:lang w:val="pt-BR"/>
         </w:rPr>
-        <w:t xml:space="preserve"> dão acesso a área 8.</w:t>
-      </w:r>
-    </w:p>
-    <w:p>
-      <w:pPr>
-        <w:pStyle w:val="SemEspaamento"/>
-        <w:rPr>
-          <w:lang w:val="pt-BR"/>
-        </w:rPr>
-      </w:pPr>
-      <w:r>
-        <w:rPr>
-          <w:lang w:val="pt-BR"/>
-        </w:rPr>
-        <w:t xml:space="preserve">Área </w:t>
-      </w:r>
-      <w:proofErr w:type="gramStart"/>
-      <w:r>
-        <w:rPr>
-          <w:lang w:val="pt-BR"/>
-        </w:rPr>
-        <w:t>7</w:t>
-      </w:r>
-      <w:proofErr w:type="gramEnd"/>
-      <w:r>
-        <w:rPr>
-          <w:lang w:val="pt-BR"/>
-        </w:rPr>
-        <w:t>: o  jogador aprende o quarto Update da Espada que junto com o terceiro dão acesso a área 8.</w:t>
-      </w:r>
-    </w:p>
-    <w:p>
-      <w:pPr>
-        <w:pStyle w:val="SemEspaamento"/>
-        <w:rPr>
-          <w:lang w:val="pt-BR"/>
-        </w:rPr>
-      </w:pPr>
-      <w:r>
-        <w:rPr>
-          <w:lang w:val="pt-BR"/>
-        </w:rPr>
-        <w:t xml:space="preserve">Área </w:t>
-      </w:r>
-      <w:proofErr w:type="gramStart"/>
-      <w:r>
-        <w:rPr>
-          <w:lang w:val="pt-BR"/>
-        </w:rPr>
-        <w:t>8</w:t>
-      </w:r>
-      <w:proofErr w:type="gramEnd"/>
-      <w:r>
-        <w:rPr>
-          <w:lang w:val="pt-BR"/>
-        </w:rPr>
-        <w:t xml:space="preserve">: o jogador aprende o </w:t>
-      </w:r>
-      <w:proofErr w:type="spellStart"/>
-      <w:r>
-        <w:rPr>
-          <w:lang w:val="pt-BR"/>
-        </w:rPr>
-        <w:t>double</w:t>
-      </w:r>
-      <w:proofErr w:type="spellEnd"/>
-      <w:r>
-        <w:rPr>
-          <w:lang w:val="pt-BR"/>
-        </w:rPr>
-        <w:t xml:space="preserve"> </w:t>
-      </w:r>
-      <w:proofErr w:type="spellStart"/>
-      <w:r>
-        <w:rPr>
-          <w:lang w:val="pt-BR"/>
-        </w:rPr>
-        <w:t>jump</w:t>
-      </w:r>
-      <w:proofErr w:type="spellEnd"/>
-      <w:r>
-        <w:rPr>
-          <w:lang w:val="pt-BR"/>
-        </w:rPr>
-        <w:t xml:space="preserve"> que dá acesso a área 9 e área 10.</w:t>
-      </w:r>
-    </w:p>
-    <w:p>
-      <w:pPr>
-        <w:pStyle w:val="SemEspaamento"/>
-        <w:rPr>
-          <w:lang w:val="pt-BR"/>
-        </w:rPr>
-      </w:pPr>
-      <w:r>
-        <w:rPr>
-          <w:lang w:val="pt-BR"/>
-        </w:rPr>
-        <w:t xml:space="preserve">Área </w:t>
-      </w:r>
-      <w:proofErr w:type="gramStart"/>
-      <w:r>
-        <w:rPr>
-          <w:lang w:val="pt-BR"/>
-        </w:rPr>
-        <w:t>9</w:t>
-      </w:r>
-      <w:proofErr w:type="gramEnd"/>
-      <w:r>
-        <w:rPr>
-          <w:lang w:val="pt-BR"/>
-        </w:rPr>
-        <w:t xml:space="preserve">: Aqui o jogador ganha um </w:t>
-      </w:r>
-      <w:proofErr w:type="spellStart"/>
-      <w:r>
-        <w:rPr>
-          <w:lang w:val="pt-BR"/>
-        </w:rPr>
-        <w:t>update</w:t>
-      </w:r>
-      <w:proofErr w:type="spellEnd"/>
-      <w:r>
-        <w:rPr>
-          <w:lang w:val="pt-BR"/>
-        </w:rPr>
-        <w:t xml:space="preserve"> para a </w:t>
-      </w:r>
-      <w:proofErr w:type="spellStart"/>
-      <w:r>
-        <w:rPr>
-          <w:lang w:val="pt-BR"/>
-        </w:rPr>
-        <w:t>mágia</w:t>
-      </w:r>
-      <w:proofErr w:type="spellEnd"/>
-      <w:r>
-        <w:rPr>
-          <w:lang w:val="pt-BR"/>
-        </w:rPr>
-        <w:t xml:space="preserve"> que não abre novas áreas. Aqui também o jogador coleta o selo do progresso necessário para o confronto final.</w:t>
-      </w:r>
-    </w:p>
-    <w:p>
-      <w:pPr>
-        <w:pStyle w:val="SemEspaamento"/>
-        <w:rPr>
-          <w:lang w:val="pt-BR"/>
-        </w:rPr>
-      </w:pPr>
-      <w:r>
-        <w:rPr>
-          <w:lang w:val="pt-BR"/>
-        </w:rPr>
-        <w:t xml:space="preserve">Área 10: O jogador consegue um </w:t>
-      </w:r>
-      <w:proofErr w:type="spellStart"/>
-      <w:r>
-        <w:rPr>
-          <w:lang w:val="pt-BR"/>
-        </w:rPr>
-        <w:t>update</w:t>
-      </w:r>
-      <w:proofErr w:type="spellEnd"/>
-      <w:r>
-        <w:rPr>
-          <w:lang w:val="pt-BR"/>
-        </w:rPr>
         <w:t xml:space="preserve"> para o </w:t>
       </w:r>
       <w:proofErr w:type="spellStart"/>
@@ -2614,21 +2704,7 @@
         <w:rPr>
           <w:lang w:val="pt-BR"/>
         </w:rPr>
-        <w:t xml:space="preserve"> (que permite atravessar certas barreiras) dá acesso </w:t>
-      </w:r>
-      <w:proofErr w:type="gramStart"/>
-      <w:r>
-        <w:rPr>
-          <w:lang w:val="pt-BR"/>
-        </w:rPr>
-        <w:t>a</w:t>
-      </w:r>
-      <w:proofErr w:type="gramEnd"/>
-      <w:r>
-        <w:rPr>
-          <w:lang w:val="pt-BR"/>
-        </w:rPr>
-        <w:t xml:space="preserve"> área 11. Aqui </w:t>
+        <w:t xml:space="preserve"> (que permite atravessar certas barreiras) dá acesso a área 11. Aqui </w:t>
       </w:r>
       <w:proofErr w:type="spellStart"/>
       <w:r>
@@ -2820,19 +2896,11 @@
           <w:lang w:val="pt-BR"/>
         </w:rPr>
       </w:pPr>
-      <w:proofErr w:type="gramStart"/>
-      <w:r>
-        <w:rPr>
-          <w:lang w:val="pt-BR"/>
-        </w:rPr>
-        <w:t>Menu</w:t>
-      </w:r>
-      <w:proofErr w:type="gramEnd"/>
-      <w:r>
-        <w:rPr>
-          <w:lang w:val="pt-BR"/>
-        </w:rPr>
-        <w:t xml:space="preserve"> Inicial:</w:t>
+      <w:r>
+        <w:rPr>
+          <w:lang w:val="pt-BR"/>
+        </w:rPr>
+        <w:t>Menu Inicial:</w:t>
       </w:r>
     </w:p>
     <w:p>
@@ -2919,19 +2987,11 @@
           <w:lang w:val="pt-BR"/>
         </w:rPr>
       </w:pPr>
-      <w:proofErr w:type="gramStart"/>
-      <w:r>
-        <w:rPr>
-          <w:lang w:val="pt-BR"/>
-        </w:rPr>
-        <w:t>Menu</w:t>
-      </w:r>
-      <w:proofErr w:type="gramEnd"/>
-      <w:r>
-        <w:rPr>
-          <w:lang w:val="pt-BR"/>
-        </w:rPr>
-        <w:t xml:space="preserve"> de Iniciar o Jogo:</w:t>
+      <w:r>
+        <w:rPr>
+          <w:lang w:val="pt-BR"/>
+        </w:rPr>
+        <w:t>Menu de Iniciar o Jogo:</w:t>
       </w:r>
       <w:r>
         <w:rPr>
@@ -3007,19 +3067,11 @@
           <w:lang w:val="pt-BR"/>
         </w:rPr>
       </w:pPr>
-      <w:proofErr w:type="gramStart"/>
-      <w:r>
-        <w:rPr>
-          <w:lang w:val="pt-BR"/>
-        </w:rPr>
-        <w:t>Deletar</w:t>
-      </w:r>
-      <w:proofErr w:type="gramEnd"/>
-      <w:r>
-        <w:rPr>
-          <w:lang w:val="pt-BR"/>
-        </w:rPr>
-        <w:t xml:space="preserve"> jogo</w:t>
+      <w:r>
+        <w:rPr>
+          <w:lang w:val="pt-BR"/>
+        </w:rPr>
+        <w:t>Deletar jogo</w:t>
       </w:r>
     </w:p>
     <w:p>
@@ -3037,21 +3089,7 @@
         <w:rPr>
           <w:lang w:val="pt-BR"/>
         </w:rPr>
-        <w:t xml:space="preserve">Voltar ao </w:t>
-      </w:r>
-      <w:proofErr w:type="gramStart"/>
-      <w:r>
-        <w:rPr>
-          <w:lang w:val="pt-BR"/>
-        </w:rPr>
-        <w:t>menu</w:t>
-      </w:r>
-      <w:proofErr w:type="gramEnd"/>
-      <w:r>
-        <w:rPr>
-          <w:lang w:val="pt-BR"/>
-        </w:rPr>
-        <w:t xml:space="preserve"> anterior</w:t>
+        <w:t>Voltar ao menu anterior</w:t>
       </w:r>
     </w:p>
     <w:p>
@@ -3065,25 +3103,11 @@
           <w:lang w:val="pt-BR"/>
         </w:rPr>
       </w:pPr>
-      <w:proofErr w:type="gramStart"/>
-      <w:r>
-        <w:rPr>
-          <w:lang w:val="pt-BR"/>
-        </w:rPr>
-        <w:t>Menu</w:t>
-      </w:r>
-      <w:proofErr w:type="gramEnd"/>
-      <w:r>
-        <w:rPr>
-          <w:lang w:val="pt-BR"/>
-        </w:rPr>
-        <w:t xml:space="preserve"> de Opções</w:t>
-      </w:r>
-      <w:r>
-        <w:rPr>
-          <w:lang w:val="pt-BR"/>
-        </w:rPr>
-        <w:t>:</w:t>
+      <w:r>
+        <w:rPr>
+          <w:lang w:val="pt-BR"/>
+        </w:rPr>
+        <w:t>Menu de Opções:</w:t>
       </w:r>
       <w:r>
         <w:rPr>
@@ -3139,25 +3163,11 @@
           <w:lang w:val="pt-BR"/>
         </w:rPr>
       </w:pPr>
-      <w:proofErr w:type="gramStart"/>
-      <w:r>
-        <w:rPr>
-          <w:lang w:val="pt-BR"/>
-        </w:rPr>
-        <w:t>Menu</w:t>
-      </w:r>
-      <w:proofErr w:type="gramEnd"/>
-      <w:r>
-        <w:rPr>
-          <w:lang w:val="pt-BR"/>
-        </w:rPr>
-        <w:t xml:space="preserve"> de Idiomas</w:t>
-      </w:r>
-      <w:r>
-        <w:rPr>
-          <w:lang w:val="pt-BR"/>
-        </w:rPr>
-        <w:t>:</w:t>
+      <w:r>
+        <w:rPr>
+          <w:lang w:val="pt-BR"/>
+        </w:rPr>
+        <w:t>Menu de Idiomas:</w:t>
       </w:r>
       <w:r>
         <w:rPr>
@@ -3183,7 +3193,874 @@
         </w:rPr>
         <w:t>[Lista de Idiomas]</w:t>
       </w:r>
+    </w:p>
+    <w:p>
+      <w:pPr>
+        <w:pStyle w:val="Ttulo4"/>
+        <w:numPr>
+          <w:ilvl w:val="0"/>
+          <w:numId w:val="4"/>
+        </w:numPr>
+        <w:rPr>
+          <w:lang w:val="pt-BR"/>
+        </w:rPr>
+      </w:pPr>
+      <w:proofErr w:type="gramStart"/>
+      <w:r>
+        <w:rPr>
+          <w:lang w:val="pt-BR"/>
+        </w:rPr>
+        <w:t>Menu</w:t>
+      </w:r>
+      <w:proofErr w:type="gramEnd"/>
+      <w:r>
+        <w:rPr>
+          <w:lang w:val="pt-BR"/>
+        </w:rPr>
+        <w:t xml:space="preserve"> de Pause[em abas]</w:t>
+      </w:r>
+      <w:r>
+        <w:rPr>
+          <w:lang w:val="pt-BR"/>
+        </w:rPr>
+        <w:t>:</w:t>
+      </w:r>
+    </w:p>
+    <w:p>
+      <w:pPr>
+        <w:pStyle w:val="PargrafodaLista"/>
+        <w:numPr>
+          <w:ilvl w:val="1"/>
+          <w:numId w:val="4"/>
+        </w:numPr>
+        <w:rPr>
+          <w:lang w:val="pt-BR"/>
+        </w:rPr>
+      </w:pPr>
+      <w:proofErr w:type="gramStart"/>
+      <w:r>
+        <w:rPr>
+          <w:lang w:val="pt-BR"/>
+        </w:rPr>
+        <w:t>Menu</w:t>
+      </w:r>
+      <w:proofErr w:type="gramEnd"/>
+      <w:r>
+        <w:rPr>
+          <w:lang w:val="pt-BR"/>
+        </w:rPr>
+        <w:t xml:space="preserve"> pause Base</w:t>
+      </w:r>
+    </w:p>
+    <w:p>
+      <w:pPr>
+        <w:pStyle w:val="PargrafodaLista"/>
+        <w:numPr>
+          <w:ilvl w:val="1"/>
+          <w:numId w:val="4"/>
+        </w:numPr>
+        <w:rPr>
+          <w:lang w:val="pt-BR"/>
+        </w:rPr>
+      </w:pPr>
+      <w:proofErr w:type="gramStart"/>
+      <w:r>
+        <w:rPr>
+          <w:lang w:val="pt-BR"/>
+        </w:rPr>
+        <w:t>Menu</w:t>
+      </w:r>
+      <w:proofErr w:type="gramEnd"/>
+      <w:r>
+        <w:rPr>
+          <w:lang w:val="pt-BR"/>
+        </w:rPr>
+        <w:t xml:space="preserve"> de Habilidades</w:t>
+      </w:r>
+    </w:p>
+    <w:p>
+      <w:pPr>
+        <w:pStyle w:val="PargrafodaLista"/>
+        <w:numPr>
+          <w:ilvl w:val="1"/>
+          <w:numId w:val="4"/>
+        </w:numPr>
+        <w:rPr>
+          <w:lang w:val="pt-BR"/>
+        </w:rPr>
+      </w:pPr>
+      <w:proofErr w:type="gramStart"/>
+      <w:r>
+        <w:rPr>
+          <w:lang w:val="pt-BR"/>
+        </w:rPr>
+        <w:t>Menu</w:t>
+      </w:r>
+      <w:proofErr w:type="gramEnd"/>
+      <w:r>
+        <w:rPr>
+          <w:lang w:val="pt-BR"/>
+        </w:rPr>
+        <w:t xml:space="preserve"> de Emblemas</w:t>
+      </w:r>
+    </w:p>
+    <w:p>
+      <w:pPr>
+        <w:pStyle w:val="PargrafodaLista"/>
+        <w:numPr>
+          <w:ilvl w:val="1"/>
+          <w:numId w:val="4"/>
+        </w:numPr>
+        <w:rPr>
+          <w:lang w:val="pt-BR"/>
+        </w:rPr>
+      </w:pPr>
+      <w:proofErr w:type="gramStart"/>
+      <w:r>
+        <w:rPr>
+          <w:lang w:val="pt-BR"/>
+        </w:rPr>
+        <w:t>Menu</w:t>
+      </w:r>
+      <w:proofErr w:type="gramEnd"/>
+      <w:r>
+        <w:rPr>
+          <w:lang w:val="pt-BR"/>
+        </w:rPr>
+        <w:t xml:space="preserve"> de Hexágono e Pentágonos (</w:t>
+      </w:r>
+      <w:proofErr w:type="spellStart"/>
+      <w:r>
+        <w:rPr>
+          <w:lang w:val="pt-BR"/>
+        </w:rPr>
+        <w:t>updates</w:t>
+      </w:r>
+      <w:proofErr w:type="spellEnd"/>
+      <w:r>
+        <w:rPr>
+          <w:lang w:val="pt-BR"/>
+        </w:rPr>
+        <w:t xml:space="preserve"> de vida e mana)</w:t>
+      </w:r>
+    </w:p>
+    <w:p>
+      <w:pPr>
+        <w:pStyle w:val="PargrafodaLista"/>
+        <w:numPr>
+          <w:ilvl w:val="1"/>
+          <w:numId w:val="4"/>
+        </w:numPr>
+        <w:rPr>
+          <w:lang w:val="pt-BR"/>
+        </w:rPr>
+      </w:pPr>
+      <w:r>
+        <w:rPr>
+          <w:lang w:val="pt-BR"/>
+        </w:rPr>
+        <w:t>Área do Mapa</w:t>
+      </w:r>
+    </w:p>
+    <w:p>
+      <w:pPr>
+        <w:pStyle w:val="Ttulo4"/>
+        <w:numPr>
+          <w:ilvl w:val="0"/>
+          <w:numId w:val="4"/>
+        </w:numPr>
+        <w:rPr>
+          <w:lang w:val="pt-BR"/>
+        </w:rPr>
+      </w:pPr>
+      <w:proofErr w:type="gramStart"/>
+      <w:r>
+        <w:rPr>
+          <w:lang w:val="pt-BR"/>
+        </w:rPr>
+        <w:t>Menu</w:t>
+      </w:r>
+      <w:proofErr w:type="gramEnd"/>
+      <w:r>
+        <w:rPr>
+          <w:lang w:val="pt-BR"/>
+        </w:rPr>
+        <w:t xml:space="preserve"> de Pause Base</w:t>
+      </w:r>
+      <w:r>
+        <w:rPr>
+          <w:lang w:val="pt-BR"/>
+        </w:rPr>
+        <w:t>:</w:t>
+      </w:r>
+    </w:p>
+    <w:p>
+      <w:pPr>
+        <w:pStyle w:val="PargrafodaLista"/>
+        <w:numPr>
+          <w:ilvl w:val="1"/>
+          <w:numId w:val="4"/>
+        </w:numPr>
+        <w:rPr>
+          <w:lang w:val="pt-BR"/>
+        </w:rPr>
+      </w:pPr>
+      <w:r>
+        <w:rPr>
+          <w:lang w:val="pt-BR"/>
+        </w:rPr>
+        <w:t>Voltar ao jogo</w:t>
+      </w:r>
+    </w:p>
+    <w:p>
+      <w:pPr>
+        <w:pStyle w:val="PargrafodaLista"/>
+        <w:numPr>
+          <w:ilvl w:val="1"/>
+          <w:numId w:val="4"/>
+        </w:numPr>
+        <w:rPr>
+          <w:lang w:val="pt-BR"/>
+        </w:rPr>
+      </w:pPr>
+      <w:proofErr w:type="gramStart"/>
+      <w:r>
+        <w:rPr>
+          <w:lang w:val="pt-BR"/>
+        </w:rPr>
+        <w:t>Menu</w:t>
+      </w:r>
+      <w:proofErr w:type="gramEnd"/>
+      <w:r>
+        <w:rPr>
+          <w:lang w:val="pt-BR"/>
+        </w:rPr>
+        <w:t xml:space="preserve"> de Opções [idêntico ao acessível pelo titulo(musica e </w:t>
+      </w:r>
+      <w:proofErr w:type="spellStart"/>
+      <w:r>
+        <w:rPr>
+          <w:lang w:val="pt-BR"/>
+        </w:rPr>
+        <w:t>soundeffect</w:t>
+      </w:r>
+      <w:proofErr w:type="spellEnd"/>
+      <w:r>
+        <w:rPr>
+          <w:lang w:val="pt-BR"/>
+        </w:rPr>
+        <w:t>)]</w:t>
+      </w:r>
+    </w:p>
+    <w:p>
+      <w:pPr>
+        <w:pStyle w:val="PargrafodaLista"/>
+        <w:numPr>
+          <w:ilvl w:val="1"/>
+          <w:numId w:val="4"/>
+        </w:numPr>
+        <w:rPr>
+          <w:lang w:val="pt-BR"/>
+        </w:rPr>
+      </w:pPr>
+      <w:r>
+        <w:rPr>
+          <w:lang w:val="pt-BR"/>
+        </w:rPr>
+        <w:t>Voltar ao titulo</w:t>
+      </w:r>
+    </w:p>
+    <w:p>
+      <w:pPr>
+        <w:pStyle w:val="Ttulo4"/>
+        <w:numPr>
+          <w:ilvl w:val="0"/>
+          <w:numId w:val="4"/>
+        </w:numPr>
+        <w:rPr>
+          <w:lang w:val="pt-BR"/>
+        </w:rPr>
+      </w:pPr>
+      <w:proofErr w:type="gramStart"/>
+      <w:r>
+        <w:rPr>
+          <w:lang w:val="pt-BR"/>
+        </w:rPr>
+        <w:t>Menu</w:t>
+      </w:r>
+      <w:proofErr w:type="gramEnd"/>
+      <w:r>
+        <w:rPr>
+          <w:lang w:val="pt-BR"/>
+        </w:rPr>
+        <w:t xml:space="preserve"> habilidade</w:t>
+      </w:r>
+      <w:r>
+        <w:rPr>
+          <w:lang w:val="pt-BR"/>
+        </w:rPr>
+        <w:t>:</w:t>
+      </w:r>
+      <w:r>
+        <w:rPr>
+          <w:lang w:val="pt-BR"/>
+        </w:rPr>
+        <w:t>[lista as habilidades aprendidas fazendo uma descrição]</w:t>
+      </w:r>
+    </w:p>
+    <w:p>
+      <w:pPr>
+        <w:pStyle w:val="PargrafodaLista"/>
+        <w:numPr>
+          <w:ilvl w:val="1"/>
+          <w:numId w:val="4"/>
+        </w:numPr>
+        <w:rPr>
+          <w:lang w:val="pt-BR"/>
+        </w:rPr>
+      </w:pPr>
+      <w:proofErr w:type="spellStart"/>
+      <w:r>
+        <w:rPr>
+          <w:lang w:val="pt-BR"/>
+        </w:rPr>
+        <w:t>Movimentaçãpo</w:t>
+      </w:r>
+      <w:proofErr w:type="spellEnd"/>
+    </w:p>
+    <w:p>
+      <w:pPr>
+        <w:pStyle w:val="PargrafodaLista"/>
+        <w:numPr>
+          <w:ilvl w:val="1"/>
+          <w:numId w:val="4"/>
+        </w:numPr>
+        <w:rPr>
+          <w:lang w:val="pt-BR"/>
+        </w:rPr>
+      </w:pPr>
+      <w:r>
+        <w:rPr>
+          <w:lang w:val="pt-BR"/>
+        </w:rPr>
+        <w:t>Ataque</w:t>
+      </w:r>
+    </w:p>
+    <w:p>
+      <w:pPr>
+        <w:pStyle w:val="PargrafodaLista"/>
+        <w:numPr>
+          <w:ilvl w:val="1"/>
+          <w:numId w:val="4"/>
+        </w:numPr>
+        <w:rPr>
+          <w:lang w:val="pt-BR"/>
+        </w:rPr>
+      </w:pPr>
+      <w:r>
+        <w:rPr>
+          <w:lang w:val="pt-BR"/>
+        </w:rPr>
+        <w:t>Ataque para cima</w:t>
+      </w:r>
+    </w:p>
+    <w:p>
+      <w:pPr>
+        <w:pStyle w:val="PargrafodaLista"/>
+        <w:numPr>
+          <w:ilvl w:val="1"/>
+          <w:numId w:val="4"/>
+        </w:numPr>
+        <w:rPr>
+          <w:lang w:val="pt-BR"/>
+        </w:rPr>
+      </w:pPr>
+      <w:r>
+        <w:rPr>
+          <w:lang w:val="pt-BR"/>
+        </w:rPr>
+        <w:t>Ataque para baixo</w:t>
+      </w:r>
+    </w:p>
+    <w:p>
+      <w:pPr>
+        <w:pStyle w:val="PargrafodaLista"/>
+        <w:numPr>
+          <w:ilvl w:val="1"/>
+          <w:numId w:val="4"/>
+        </w:numPr>
+        <w:rPr>
+          <w:lang w:val="pt-BR"/>
+        </w:rPr>
+      </w:pPr>
+      <w:r>
+        <w:rPr>
+          <w:lang w:val="pt-BR"/>
+        </w:rPr>
+        <w:t>Pulo</w:t>
+      </w:r>
+    </w:p>
+    <w:p>
+      <w:pPr>
+        <w:pStyle w:val="PargrafodaLista"/>
+        <w:numPr>
+          <w:ilvl w:val="1"/>
+          <w:numId w:val="4"/>
+        </w:numPr>
+        <w:rPr>
+          <w:lang w:val="pt-BR"/>
+        </w:rPr>
+      </w:pPr>
+      <w:r>
+        <w:rPr>
+          <w:lang w:val="pt-BR"/>
+        </w:rPr>
+        <w:t>Recuperação magica</w:t>
+      </w:r>
+    </w:p>
+    <w:p>
+      <w:pPr>
+        <w:pStyle w:val="PargrafodaLista"/>
+        <w:numPr>
+          <w:ilvl w:val="1"/>
+          <w:numId w:val="4"/>
+        </w:numPr>
+        <w:rPr>
+          <w:lang w:val="pt-BR"/>
+        </w:rPr>
+      </w:pPr>
+      <w:r>
+        <w:rPr>
+          <w:lang w:val="pt-BR"/>
+        </w:rPr>
+        <w:t>Ataque mágico</w:t>
+      </w:r>
+    </w:p>
+    <w:p>
+      <w:pPr>
+        <w:pStyle w:val="PargrafodaLista"/>
+        <w:numPr>
+          <w:ilvl w:val="1"/>
+          <w:numId w:val="4"/>
+        </w:numPr>
+        <w:rPr>
+          <w:lang w:val="pt-BR"/>
+        </w:rPr>
+      </w:pPr>
+      <w:r>
+        <w:rPr>
+          <w:lang w:val="pt-BR"/>
+        </w:rPr>
+        <w:t>Flecha cadente magica</w:t>
+      </w:r>
+    </w:p>
+    <w:p>
+      <w:pPr>
+        <w:pStyle w:val="PargrafodaLista"/>
+        <w:numPr>
+          <w:ilvl w:val="1"/>
+          <w:numId w:val="4"/>
+        </w:numPr>
+        <w:rPr>
+          <w:lang w:val="pt-BR"/>
+        </w:rPr>
+      </w:pPr>
+      <w:r>
+        <w:rPr>
+          <w:lang w:val="pt-BR"/>
+        </w:rPr>
+        <w:t xml:space="preserve">Dash </w:t>
+      </w:r>
+      <w:proofErr w:type="spellStart"/>
+      <w:r>
+        <w:rPr>
+          <w:lang w:val="pt-BR"/>
+        </w:rPr>
+        <w:t>moviment</w:t>
+      </w:r>
+      <w:proofErr w:type="spellEnd"/>
+    </w:p>
+    <w:p>
+      <w:pPr>
+        <w:pStyle w:val="PargrafodaLista"/>
+        <w:numPr>
+          <w:ilvl w:val="1"/>
+          <w:numId w:val="4"/>
+        </w:numPr>
+        <w:rPr>
+          <w:lang w:val="pt-BR"/>
+        </w:rPr>
+      </w:pPr>
+      <w:r>
+        <w:rPr>
+          <w:lang w:val="pt-BR"/>
+        </w:rPr>
+        <w:t xml:space="preserve">Double </w:t>
+      </w:r>
+      <w:proofErr w:type="spellStart"/>
+      <w:r>
+        <w:rPr>
+          <w:lang w:val="pt-BR"/>
+        </w:rPr>
+        <w:t>jump</w:t>
+      </w:r>
+      <w:proofErr w:type="spellEnd"/>
+    </w:p>
+    <w:p>
+      <w:pPr>
+        <w:pStyle w:val="PargrafodaLista"/>
+        <w:numPr>
+          <w:ilvl w:val="1"/>
+          <w:numId w:val="4"/>
+        </w:numPr>
+        <w:rPr>
+          <w:lang w:val="pt-BR"/>
+        </w:rPr>
+      </w:pPr>
+      <w:r>
+        <w:rPr>
+          <w:lang w:val="pt-BR"/>
+        </w:rPr>
+        <w:t xml:space="preserve">Espadas </w:t>
+      </w:r>
+      <w:proofErr w:type="gramStart"/>
+      <w:r>
+        <w:rPr>
+          <w:lang w:val="pt-BR"/>
+        </w:rPr>
+        <w:t>coloridas(</w:t>
+      </w:r>
+      <w:proofErr w:type="spellStart"/>
+      <w:proofErr w:type="gramEnd"/>
+      <w:r>
+        <w:rPr>
+          <w:lang w:val="pt-BR"/>
+        </w:rPr>
+        <w:t>vermelha,azul,dourada,verde</w:t>
+      </w:r>
+      <w:proofErr w:type="spellEnd"/>
+      <w:r>
+        <w:rPr>
+          <w:lang w:val="pt-BR"/>
+        </w:rPr>
+        <w:t>)</w:t>
+      </w:r>
+    </w:p>
+    <w:p>
+      <w:pPr>
+        <w:pStyle w:val="Ttulo4"/>
+        <w:numPr>
+          <w:ilvl w:val="0"/>
+          <w:numId w:val="4"/>
+        </w:numPr>
+        <w:rPr>
+          <w:lang w:val="pt-BR"/>
+        </w:rPr>
+      </w:pPr>
+      <w:proofErr w:type="gramStart"/>
+      <w:r>
+        <w:rPr>
+          <w:lang w:val="pt-BR"/>
+        </w:rPr>
+        <w:t>Menu</w:t>
+      </w:r>
+      <w:proofErr w:type="gramEnd"/>
+      <w:r>
+        <w:rPr>
+          <w:lang w:val="pt-BR"/>
+        </w:rPr>
+        <w:t xml:space="preserve"> de emblemas</w:t>
+      </w:r>
+      <w:r>
+        <w:rPr>
+          <w:lang w:val="pt-BR"/>
+        </w:rPr>
+        <w:t>:</w:t>
+      </w:r>
+    </w:p>
+    <w:p>
+      <w:pPr>
+        <w:pStyle w:val="PargrafodaLista"/>
+        <w:numPr>
+          <w:ilvl w:val="1"/>
+          <w:numId w:val="4"/>
+        </w:numPr>
+        <w:rPr>
+          <w:lang w:val="pt-BR"/>
+        </w:rPr>
+      </w:pPr>
+      <w:r>
+        <w:rPr>
+          <w:lang w:val="pt-BR"/>
+        </w:rPr>
+        <w:t>Lista encaixes de emblemas com os encaixes que estão preenchidos</w:t>
+      </w:r>
+    </w:p>
+    <w:p>
+      <w:pPr>
+        <w:pStyle w:val="PargrafodaLista"/>
+        <w:numPr>
+          <w:ilvl w:val="1"/>
+          <w:numId w:val="4"/>
+        </w:numPr>
+        <w:rPr>
+          <w:lang w:val="pt-BR"/>
+        </w:rPr>
+      </w:pPr>
+      <w:r>
+        <w:rPr>
+          <w:lang w:val="pt-BR"/>
+        </w:rPr>
+        <w:lastRenderedPageBreak/>
+        <w:t>Lista emblemas disponíveis para serem encaixados</w:t>
+      </w:r>
+    </w:p>
+    <w:p>
+      <w:pPr>
+        <w:pStyle w:val="Ttulo4"/>
+        <w:numPr>
+          <w:ilvl w:val="0"/>
+          <w:numId w:val="4"/>
+        </w:numPr>
+        <w:rPr>
+          <w:lang w:val="pt-BR"/>
+        </w:rPr>
+      </w:pPr>
+      <w:proofErr w:type="gramStart"/>
+      <w:r>
+        <w:rPr>
+          <w:lang w:val="pt-BR"/>
+        </w:rPr>
+        <w:t>Menu</w:t>
+      </w:r>
+      <w:proofErr w:type="gramEnd"/>
+      <w:r>
+        <w:rPr>
+          <w:lang w:val="pt-BR"/>
+        </w:rPr>
+        <w:t xml:space="preserve"> </w:t>
+      </w:r>
+      <w:proofErr w:type="spellStart"/>
+      <w:r>
+        <w:rPr>
+          <w:lang w:val="pt-BR"/>
+        </w:rPr>
+        <w:t>Hexagonos</w:t>
+      </w:r>
+      <w:proofErr w:type="spellEnd"/>
+      <w:r>
+        <w:rPr>
+          <w:lang w:val="pt-BR"/>
+        </w:rPr>
+        <w:t xml:space="preserve"> e </w:t>
+      </w:r>
+      <w:proofErr w:type="spellStart"/>
+      <w:r>
+        <w:rPr>
+          <w:lang w:val="pt-BR"/>
+        </w:rPr>
+        <w:t>Pentagonos</w:t>
+      </w:r>
+      <w:proofErr w:type="spellEnd"/>
+      <w:r>
+        <w:rPr>
+          <w:lang w:val="pt-BR"/>
+        </w:rPr>
+        <w:t>:</w:t>
+      </w:r>
+    </w:p>
+    <w:p>
+      <w:pPr>
+        <w:pStyle w:val="PargrafodaLista"/>
+        <w:numPr>
+          <w:ilvl w:val="1"/>
+          <w:numId w:val="4"/>
+        </w:numPr>
+        <w:rPr>
+          <w:lang w:val="pt-BR"/>
+        </w:rPr>
+      </w:pPr>
+      <w:proofErr w:type="gramStart"/>
+      <w:r>
+        <w:rPr>
+          <w:lang w:val="pt-BR"/>
+        </w:rPr>
+        <w:t>Lista partes</w:t>
+      </w:r>
+      <w:proofErr w:type="gramEnd"/>
+      <w:r>
+        <w:rPr>
+          <w:lang w:val="pt-BR"/>
+        </w:rPr>
+        <w:t xml:space="preserve"> de hexágonos</w:t>
+      </w:r>
+    </w:p>
+    <w:p>
+      <w:pPr>
+        <w:pStyle w:val="PargrafodaLista"/>
+        <w:numPr>
+          <w:ilvl w:val="1"/>
+          <w:numId w:val="4"/>
+        </w:numPr>
+        <w:rPr>
+          <w:lang w:val="pt-BR"/>
+        </w:rPr>
+      </w:pPr>
+      <w:proofErr w:type="gramStart"/>
+      <w:r>
+        <w:rPr>
+          <w:lang w:val="pt-BR"/>
+        </w:rPr>
+        <w:t>Lista partes</w:t>
+      </w:r>
+      <w:proofErr w:type="gramEnd"/>
+      <w:r>
+        <w:rPr>
+          <w:lang w:val="pt-BR"/>
+        </w:rPr>
+        <w:t xml:space="preserve"> de </w:t>
+      </w:r>
+      <w:proofErr w:type="spellStart"/>
+      <w:r>
+        <w:rPr>
+          <w:lang w:val="pt-BR"/>
+        </w:rPr>
+        <w:t>pentagonos</w:t>
+      </w:r>
+      <w:proofErr w:type="spellEnd"/>
+    </w:p>
+    <w:p>
+      <w:pPr>
+        <w:pStyle w:val="PargrafodaLista"/>
+        <w:numPr>
+          <w:ilvl w:val="1"/>
+          <w:numId w:val="4"/>
+        </w:numPr>
+        <w:rPr>
+          <w:lang w:val="pt-BR"/>
+        </w:rPr>
+      </w:pPr>
+      <w:proofErr w:type="gramStart"/>
+      <w:r>
+        <w:rPr>
+          <w:lang w:val="pt-BR"/>
+        </w:rPr>
+        <w:t>Lista hexágonos completos</w:t>
+      </w:r>
+      <w:proofErr w:type="gramEnd"/>
+    </w:p>
+    <w:p>
+      <w:pPr>
+        <w:pStyle w:val="PargrafodaLista"/>
+        <w:numPr>
+          <w:ilvl w:val="1"/>
+          <w:numId w:val="4"/>
+        </w:numPr>
+        <w:rPr>
+          <w:lang w:val="pt-BR"/>
+        </w:rPr>
+      </w:pPr>
+      <w:r>
+        <w:rPr>
+          <w:lang w:val="pt-BR"/>
+        </w:rPr>
+        <w:t>Lista pentágonos completos</w:t>
+      </w:r>
+    </w:p>
+    <w:p>
+      <w:pPr>
+        <w:pStyle w:val="PargrafodaLista"/>
+        <w:numPr>
+          <w:ilvl w:val="1"/>
+          <w:numId w:val="4"/>
+        </w:numPr>
+        <w:rPr>
+          <w:lang w:val="pt-BR"/>
+        </w:rPr>
+      </w:pPr>
+      <w:r>
+        <w:rPr>
+          <w:lang w:val="pt-BR"/>
+        </w:rPr>
+        <w:t>Mostra representação numérica do HP</w:t>
+      </w:r>
+    </w:p>
+    <w:p>
+      <w:pPr>
+        <w:pStyle w:val="PargrafodaLista"/>
+        <w:numPr>
+          <w:ilvl w:val="1"/>
+          <w:numId w:val="4"/>
+        </w:numPr>
+        <w:rPr>
+          <w:lang w:val="pt-BR"/>
+        </w:rPr>
+      </w:pPr>
+      <w:r>
+        <w:rPr>
+          <w:lang w:val="pt-BR"/>
+        </w:rPr>
+        <w:t>Mostra representação numérica do MP</w:t>
+      </w:r>
+    </w:p>
+    <w:p>
+      <w:pPr>
+        <w:pStyle w:val="Ttulo4"/>
+        <w:numPr>
+          <w:ilvl w:val="0"/>
+          <w:numId w:val="4"/>
+        </w:numPr>
+        <w:rPr>
+          <w:lang w:val="pt-BR"/>
+        </w:rPr>
+      </w:pPr>
+      <w:r>
+        <w:rPr>
+          <w:lang w:val="pt-BR"/>
+        </w:rPr>
+        <w:t>Área do mapa</w:t>
+      </w:r>
+      <w:r>
+        <w:rPr>
+          <w:lang w:val="pt-BR"/>
+        </w:rPr>
+        <w:t>:</w:t>
+      </w:r>
+    </w:p>
+    <w:p>
+      <w:pPr>
+        <w:pStyle w:val="PargrafodaLista"/>
+        <w:numPr>
+          <w:ilvl w:val="1"/>
+          <w:numId w:val="4"/>
+        </w:numPr>
+        <w:rPr>
+          <w:lang w:val="pt-BR"/>
+        </w:rPr>
+      </w:pPr>
+      <w:r>
+        <w:rPr>
+          <w:lang w:val="pt-BR"/>
+        </w:rPr>
+        <w:t>Mostra as partes visitadas do mapa[ainda em planejamento</w:t>
+      </w:r>
+      <w:bookmarkStart w:id="0" w:name="_GoBack"/>
       <w:bookmarkEnd w:id="0"/>
+      <w:r>
+        <w:rPr>
+          <w:lang w:val="pt-BR"/>
+        </w:rPr>
+        <w:t>]</w:t>
+      </w:r>
+    </w:p>
+    <w:p>
+      <w:pPr>
+        <w:pStyle w:val="PargrafodaLista"/>
+        <w:ind w:left="1440"/>
+        <w:rPr>
+          <w:lang w:val="pt-BR"/>
+        </w:rPr>
+      </w:pPr>
     </w:p>
     <w:sectPr>
       <w:pgSz w:w="12240" w:h="15840"/>
@@ -3680,7 +4557,7 @@
     <w:lsdException w:name="Subtitle" w:semiHidden="0" w:uiPriority="11" w:unhideWhenUsed="0" w:qFormat="1"/>
     <w:lsdException w:name="Strong" w:semiHidden="0" w:uiPriority="22" w:unhideWhenUsed="0" w:qFormat="1"/>
     <w:lsdException w:name="Emphasis" w:semiHidden="0" w:uiPriority="20" w:unhideWhenUsed="0" w:qFormat="1"/>
-    <w:lsdException w:name="Table Grid" w:semiHidden="0" w:uiPriority="59" w:unhideWhenUsed="0"/>
+    <w:lsdException w:name="Table Grid" w:uiPriority="59"/>
     <w:lsdException w:name="Placeholder Text" w:unhideWhenUsed="0"/>
     <w:lsdException w:name="No Spacing" w:semiHidden="0" w:uiPriority="1" w:unhideWhenUsed="0" w:qFormat="1"/>
     <w:lsdException w:name="Light Shading" w:semiHidden="0" w:uiPriority="60" w:unhideWhenUsed="0"/>
@@ -4124,7 +5001,7 @@
     <w:lsdException w:name="Subtitle" w:semiHidden="0" w:uiPriority="11" w:unhideWhenUsed="0" w:qFormat="1"/>
     <w:lsdException w:name="Strong" w:semiHidden="0" w:uiPriority="22" w:unhideWhenUsed="0" w:qFormat="1"/>
     <w:lsdException w:name="Emphasis" w:semiHidden="0" w:uiPriority="20" w:unhideWhenUsed="0" w:qFormat="1"/>
-    <w:lsdException w:name="Table Grid" w:semiHidden="0" w:uiPriority="59" w:unhideWhenUsed="0"/>
+    <w:lsdException w:name="Table Grid" w:uiPriority="59"/>
     <w:lsdException w:name="Placeholder Text" w:unhideWhenUsed="0"/>
     <w:lsdException w:name="No Spacing" w:semiHidden="0" w:uiPriority="1" w:unhideWhenUsed="0" w:qFormat="1"/>
     <w:lsdException w:name="Light Shading" w:semiHidden="0" w:uiPriority="60" w:unhideWhenUsed="0"/>

</xml_diff>

<commit_message>
implementado area descida para as profundezas inimigo acelerador investidor circulador zigzag
</commit_message>
<xml_diff>
--- a/Assets/Documents/GDD.docx
+++ b/Assets/Documents/GDD.docx
@@ -1,6 +1,6 @@
 
 <file path=word/document.xml><?xml version="1.0" encoding="utf-8"?>
-<w:document xmlns:wpc="http://schemas.microsoft.com/office/word/2010/wordprocessingCanvas" xmlns:mc="http://schemas.openxmlformats.org/markup-compatibility/2006" xmlns:o="urn:schemas-microsoft-com:office:office" xmlns:r="http://schemas.openxmlformats.org/officeDocument/2006/relationships" xmlns:m="http://schemas.openxmlformats.org/officeDocument/2006/math" xmlns:v="urn:schemas-microsoft-com:vml" xmlns:wp14="http://schemas.microsoft.com/office/word/2010/wordprocessingDrawing" xmlns:wp="http://schemas.openxmlformats.org/drawingml/2006/wordprocessingDrawing" xmlns:w10="urn:schemas-microsoft-com:office:word" xmlns:w="http://schemas.openxmlformats.org/wordprocessingml/2006/main" xmlns:w14="http://schemas.microsoft.com/office/word/2010/wordml" xmlns:wpg="http://schemas.microsoft.com/office/word/2010/wordprocessingGroup" xmlns:wpi="http://schemas.microsoft.com/office/word/2010/wordprocessingInk" xmlns:wne="http://schemas.microsoft.com/office/word/2006/wordml" xmlns:wps="http://schemas.microsoft.com/office/word/2010/wordprocessingShape" mc:Ignorable="w14 wp14">
+<w:document xmlns:wpc="http://schemas.microsoft.com/office/word/2010/wordprocessingCanvas" xmlns:cx="http://schemas.microsoft.com/office/drawing/2014/chartex" xmlns:cx1="http://schemas.microsoft.com/office/drawing/2015/9/8/chartex" xmlns:cx2="http://schemas.microsoft.com/office/drawing/2015/10/21/chartex" xmlns:cx3="http://schemas.microsoft.com/office/drawing/2016/5/9/chartex" xmlns:cx4="http://schemas.microsoft.com/office/drawing/2016/5/10/chartex" xmlns:cx5="http://schemas.microsoft.com/office/drawing/2016/5/11/chartex" xmlns:cx6="http://schemas.microsoft.com/office/drawing/2016/5/12/chartex" xmlns:cx7="http://schemas.microsoft.com/office/drawing/2016/5/13/chartex" xmlns:cx8="http://schemas.microsoft.com/office/drawing/2016/5/14/chartex" xmlns:mc="http://schemas.openxmlformats.org/markup-compatibility/2006" xmlns:aink="http://schemas.microsoft.com/office/drawing/2016/ink" xmlns:am3d="http://schemas.microsoft.com/office/drawing/2017/model3d" xmlns:o="urn:schemas-microsoft-com:office:office" xmlns:r="http://schemas.openxmlformats.org/officeDocument/2006/relationships" xmlns:m="http://schemas.openxmlformats.org/officeDocument/2006/math" xmlns:v="urn:schemas-microsoft-com:vml" xmlns:wp14="http://schemas.microsoft.com/office/word/2010/wordprocessingDrawing" xmlns:wp="http://schemas.openxmlformats.org/drawingml/2006/wordprocessingDrawing" xmlns:w10="urn:schemas-microsoft-com:office:word" xmlns:w="http://schemas.openxmlformats.org/wordprocessingml/2006/main" xmlns:w14="http://schemas.microsoft.com/office/word/2010/wordml" xmlns:w15="http://schemas.microsoft.com/office/word/2012/wordml" xmlns:w16cid="http://schemas.microsoft.com/office/word/2016/wordml/cid" xmlns:w16se="http://schemas.microsoft.com/office/word/2015/wordml/symex" xmlns:wpg="http://schemas.microsoft.com/office/word/2010/wordprocessingGroup" xmlns:wpi="http://schemas.microsoft.com/office/word/2010/wordprocessingInk" xmlns:wne="http://schemas.microsoft.com/office/word/2006/wordml" xmlns:wps="http://schemas.microsoft.com/office/word/2010/wordprocessingShape" mc:Ignorable="w14 w15 w16se w16cid wp14">
   <w:body>
     <w:p>
       <w:pPr>
@@ -112,21 +112,27 @@
         <w:rPr>
           <w:lang w:val="pt-BR"/>
         </w:rPr>
-        <w:t xml:space="preserve"> plataforma </w:t>
+        <w:t xml:space="preserve"> plataforma 2D</w:t>
+      </w:r>
+      <w:r>
+        <w:rPr>
+          <w:lang w:val="pt-BR"/>
+        </w:rPr>
+        <w:t xml:space="preserve"> com </w:t>
       </w:r>
       <w:proofErr w:type="gramStart"/>
       <w:r>
         <w:rPr>
           <w:lang w:val="pt-BR"/>
         </w:rPr>
-        <w:t>2D</w:t>
+        <w:t>sub gênero</w:t>
       </w:r>
       <w:proofErr w:type="gramEnd"/>
       <w:r>
         <w:rPr>
           <w:lang w:val="pt-BR"/>
         </w:rPr>
-        <w:t xml:space="preserve"> com sub gênero “</w:t>
+        <w:t xml:space="preserve"> “</w:t>
       </w:r>
       <w:proofErr w:type="spellStart"/>
       <w:r>
@@ -581,36 +587,28 @@
         <w:rPr>
           <w:lang w:val="pt-BR"/>
         </w:rPr>
-        <w:t xml:space="preserve"> é seu sistema de propagandas. As propagandas estão espalhadas pelo jogo em armadilhas quase inevitáveis e em baús com itens dispensáveis</w:t>
+        <w:t xml:space="preserve"> é seu sistema de propagandas. As propagandas estão espalhadas pelo jogo em armadilhas quase inevitáveis e em baús com itens </w:t>
       </w:r>
       <w:proofErr w:type="gramStart"/>
       <w:r>
         <w:rPr>
           <w:lang w:val="pt-BR"/>
         </w:rPr>
-        <w:t xml:space="preserve"> mas</w:t>
+        <w:t>dispensáveis</w:t>
       </w:r>
       <w:proofErr w:type="gramEnd"/>
       <w:r>
         <w:rPr>
           <w:lang w:val="pt-BR"/>
         </w:rPr>
-        <w:t xml:space="preserve"> necessários para o bom andamento do jogo, em geral esses baús tem a moeda </w:t>
-      </w:r>
-      <w:proofErr w:type="gramStart"/>
+        <w:t xml:space="preserve"> mas necessários para o bom andamento do jogo, em geral esses baús tem a moeda </w:t>
+      </w:r>
       <w:r>
         <w:rPr>
           <w:lang w:val="pt-BR"/>
         </w:rPr>
         <w:lastRenderedPageBreak/>
-        <w:t>de</w:t>
-      </w:r>
-      <w:proofErr w:type="gramEnd"/>
-      <w:r>
-        <w:rPr>
-          <w:lang w:val="pt-BR"/>
-        </w:rPr>
-        <w:t xml:space="preserve"> upgrades do jogo, o jogo pode seguir sem pegar esses baús, mas pode custar muito quando avançarmos e nossos upgrades são insuficientes para enfrentar algum inimigo.</w:t>
+        <w:t>de upgrades do jogo, o jogo pode seguir sem pegar esses baús, mas pode custar muito quando avançarmos e nossos upgrades são insuficientes para enfrentar algum inimigo.</w:t>
       </w:r>
     </w:p>
     <w:p>
@@ -1664,6 +1662,7 @@
         <w:t xml:space="preserve"> </w:t>
       </w:r>
       <w:proofErr w:type="spellStart"/>
+      <w:proofErr w:type="gramStart"/>
       <w:r>
         <w:rPr>
           <w:lang w:val="pt-BR"/>
@@ -1671,19 +1670,12 @@
         <w:t>regen</w:t>
       </w:r>
       <w:proofErr w:type="spellEnd"/>
-      <w:proofErr w:type="gramStart"/>
-      <w:r>
-        <w:rPr>
-          <w:lang w:val="pt-BR"/>
-        </w:rPr>
-        <w:t xml:space="preserve"> mas</w:t>
-      </w:r>
       <w:proofErr w:type="gramEnd"/>
       <w:r>
         <w:rPr>
           <w:lang w:val="pt-BR"/>
         </w:rPr>
-        <w:t xml:space="preserve"> aumenta o tempo para a regeneração.</w:t>
+        <w:t xml:space="preserve"> mas aumenta o tempo para a regeneração.</w:t>
       </w:r>
     </w:p>
     <w:p>
@@ -1849,21 +1841,21 @@
         <w:rPr>
           <w:lang w:val="pt-BR"/>
         </w:rPr>
-        <w:t>Emblema de grande vida extra: concede uma grande quantidade de vida extra</w:t>
+        <w:t xml:space="preserve">Emblema de grande vida extra: concede uma grande quantidade de vida </w:t>
       </w:r>
       <w:proofErr w:type="gramStart"/>
       <w:r>
         <w:rPr>
           <w:lang w:val="pt-BR"/>
         </w:rPr>
-        <w:t xml:space="preserve"> mas</w:t>
+        <w:t>extra</w:t>
       </w:r>
       <w:proofErr w:type="gramEnd"/>
       <w:r>
         <w:rPr>
           <w:lang w:val="pt-BR"/>
         </w:rPr>
-        <w:t xml:space="preserve"> impede o jogador de usar </w:t>
+        <w:t xml:space="preserve"> mas impede o jogador de usar </w:t>
       </w:r>
       <w:proofErr w:type="spellStart"/>
       <w:r>
@@ -2201,7 +2193,6 @@
         <w:t xml:space="preserve">O jogador poderá equipar certo número de emblemas que dão bonificações no </w:t>
       </w:r>
       <w:proofErr w:type="spellStart"/>
-      <w:proofErr w:type="gramStart"/>
       <w:r>
         <w:rPr>
           <w:lang w:val="pt-BR"/>
@@ -2209,7 +2200,6 @@
         <w:t>gamePlay</w:t>
       </w:r>
       <w:proofErr w:type="spellEnd"/>
-      <w:proofErr w:type="gramEnd"/>
       <w:r>
         <w:rPr>
           <w:lang w:val="pt-BR"/>
@@ -2366,7 +2356,7 @@
                     <pic:cNvPicPr/>
                   </pic:nvPicPr>
                   <pic:blipFill>
-                    <a:blip r:embed="rId6" cstate="print">
+                    <a:blip r:embed="rId5" cstate="print">
                       <a:extLst>
                         <a:ext uri="{28A0092B-C50C-407E-A947-70E740481C1C}">
                           <a14:useLocalDpi xmlns:a14="http://schemas.microsoft.com/office/drawing/2010/main" val="0"/>
@@ -2460,21 +2450,83 @@
         <w:rPr>
           <w:lang w:val="pt-BR"/>
         </w:rPr>
-        <w:t xml:space="preserve">Área </w:t>
+        <w:t xml:space="preserve">Área 4: O jogador consegue o segundo </w:t>
+      </w:r>
+      <w:proofErr w:type="spellStart"/>
+      <w:r>
+        <w:rPr>
+          <w:lang w:val="pt-BR"/>
+        </w:rPr>
+        <w:t>update</w:t>
+      </w:r>
+      <w:proofErr w:type="spellEnd"/>
+      <w:r>
+        <w:rPr>
+          <w:lang w:val="pt-BR"/>
+        </w:rPr>
+        <w:t xml:space="preserve"> da </w:t>
       </w:r>
       <w:proofErr w:type="gramStart"/>
       <w:r>
         <w:rPr>
           <w:lang w:val="pt-BR"/>
         </w:rPr>
-        <w:t>4</w:t>
+        <w:t>espada  que</w:t>
       </w:r>
       <w:proofErr w:type="gramEnd"/>
       <w:r>
         <w:rPr>
           <w:lang w:val="pt-BR"/>
         </w:rPr>
-        <w:t xml:space="preserve">: O jogador consegue o segundo </w:t>
+        <w:t xml:space="preserve"> permite quebrar barreiras </w:t>
+      </w:r>
+      <w:r>
+        <w:rPr>
+          <w:lang w:val="pt-BR"/>
+        </w:rPr>
+        <w:t>para acessar a área 5.</w:t>
+      </w:r>
+    </w:p>
+    <w:p>
+      <w:pPr>
+        <w:pStyle w:val="SemEspaamento"/>
+        <w:rPr>
+          <w:lang w:val="pt-BR"/>
+        </w:rPr>
+      </w:pPr>
+      <w:r>
+        <w:rPr>
+          <w:lang w:val="pt-BR"/>
+        </w:rPr>
+        <w:t xml:space="preserve">Área 5: o jogador aprende </w:t>
+      </w:r>
+      <w:proofErr w:type="spellStart"/>
+      <w:r>
+        <w:rPr>
+          <w:lang w:val="pt-BR"/>
+        </w:rPr>
+        <w:t>downArrowJump</w:t>
+      </w:r>
+      <w:proofErr w:type="spellEnd"/>
+      <w:r>
+        <w:rPr>
+          <w:lang w:val="pt-BR"/>
+        </w:rPr>
+        <w:t xml:space="preserve"> que abre caminho para as áreas 6 e 7 passando rapidamente pela 9.</w:t>
+      </w:r>
+    </w:p>
+    <w:p>
+      <w:pPr>
+        <w:pStyle w:val="SemEspaamento"/>
+        <w:rPr>
+          <w:lang w:val="pt-BR"/>
+        </w:rPr>
+      </w:pPr>
+      <w:r>
+        <w:rPr>
+          <w:lang w:val="pt-BR"/>
+        </w:rPr>
+        <w:t xml:space="preserve">Área 6: o jogador aprende o terceiro Update da espada que junto com o quarto </w:t>
       </w:r>
       <w:proofErr w:type="spellStart"/>
       <w:r>
@@ -2488,13 +2540,7 @@
         <w:rPr>
           <w:lang w:val="pt-BR"/>
         </w:rPr>
-        <w:t xml:space="preserve"> da espada  que permite quebrar barreiras </w:t>
-      </w:r>
-      <w:r>
-        <w:rPr>
-          <w:lang w:val="pt-BR"/>
-        </w:rPr>
-        <w:t>para acessar a área 5.</w:t>
+        <w:t xml:space="preserve"> dão acesso a área 8.</w:t>
       </w:r>
     </w:p>
     <w:p>
@@ -2508,21 +2554,21 @@
         <w:rPr>
           <w:lang w:val="pt-BR"/>
         </w:rPr>
-        <w:t xml:space="preserve">Área 5: o jogador aprende </w:t>
-      </w:r>
-      <w:proofErr w:type="spellStart"/>
-      <w:r>
-        <w:rPr>
-          <w:lang w:val="pt-BR"/>
-        </w:rPr>
-        <w:t>downArrowJump</w:t>
-      </w:r>
-      <w:proofErr w:type="spellEnd"/>
-      <w:r>
-        <w:rPr>
-          <w:lang w:val="pt-BR"/>
-        </w:rPr>
-        <w:t xml:space="preserve"> que abre caminho para as áreas 6 e 7 passando rapidamente pela 9.</w:t>
+        <w:t xml:space="preserve">Área 7: </w:t>
+      </w:r>
+      <w:proofErr w:type="gramStart"/>
+      <w:r>
+        <w:rPr>
+          <w:lang w:val="pt-BR"/>
+        </w:rPr>
+        <w:t>o  jogador</w:t>
+      </w:r>
+      <w:proofErr w:type="gramEnd"/>
+      <w:r>
+        <w:rPr>
+          <w:lang w:val="pt-BR"/>
+        </w:rPr>
+        <w:t xml:space="preserve"> aprende o quarto Update da Espada que junto com o terceiro dão acesso a área 8.</w:t>
       </w:r>
     </w:p>
     <w:p>
@@ -2536,7 +2582,49 @@
         <w:rPr>
           <w:lang w:val="pt-BR"/>
         </w:rPr>
-        <w:t xml:space="preserve">Área 6: o jogador aprende o terceiro Update da espada que junto com o quarto </w:t>
+        <w:t xml:space="preserve">Área 8: o jogador aprende o </w:t>
+      </w:r>
+      <w:proofErr w:type="spellStart"/>
+      <w:r>
+        <w:rPr>
+          <w:lang w:val="pt-BR"/>
+        </w:rPr>
+        <w:t>double</w:t>
+      </w:r>
+      <w:proofErr w:type="spellEnd"/>
+      <w:r>
+        <w:rPr>
+          <w:lang w:val="pt-BR"/>
+        </w:rPr>
+        <w:t xml:space="preserve"> </w:t>
+      </w:r>
+      <w:proofErr w:type="spellStart"/>
+      <w:r>
+        <w:rPr>
+          <w:lang w:val="pt-BR"/>
+        </w:rPr>
+        <w:t>jump</w:t>
+      </w:r>
+      <w:proofErr w:type="spellEnd"/>
+      <w:r>
+        <w:rPr>
+          <w:lang w:val="pt-BR"/>
+        </w:rPr>
+        <w:t xml:space="preserve"> que dá acesso a área 9 e área 10.</w:t>
+      </w:r>
+    </w:p>
+    <w:p>
+      <w:pPr>
+        <w:pStyle w:val="SemEspaamento"/>
+        <w:rPr>
+          <w:lang w:val="pt-BR"/>
+        </w:rPr>
+      </w:pPr>
+      <w:r>
+        <w:rPr>
+          <w:lang w:val="pt-BR"/>
+        </w:rPr>
+        <w:t xml:space="preserve">Área 9: Aqui o jogador ganha um </w:t>
       </w:r>
       <w:proofErr w:type="spellStart"/>
       <w:r>
@@ -2550,7 +2638,19 @@
         <w:rPr>
           <w:lang w:val="pt-BR"/>
         </w:rPr>
-        <w:t xml:space="preserve"> dão acesso a área 8.</w:t>
+        <w:t xml:space="preserve"> para a </w:t>
+      </w:r>
+      <w:r>
+        <w:rPr>
+          <w:lang w:val="pt-BR"/>
+        </w:rPr>
+        <w:t>magia</w:t>
+      </w:r>
+      <w:r>
+        <w:rPr>
+          <w:lang w:val="pt-BR"/>
+        </w:rPr>
+        <w:t xml:space="preserve"> que não abre novas áreas. Aqui também o jogador coleta o selo do progresso necessário para o confronto final.</w:t>
       </w:r>
     </w:p>
     <w:p>
@@ -2564,161 +2664,61 @@
         <w:rPr>
           <w:lang w:val="pt-BR"/>
         </w:rPr>
-        <w:t xml:space="preserve">Área </w:t>
+        <w:t xml:space="preserve">Área 10: O jogador consegue um </w:t>
+      </w:r>
+      <w:proofErr w:type="spellStart"/>
+      <w:r>
+        <w:rPr>
+          <w:lang w:val="pt-BR"/>
+        </w:rPr>
+        <w:t>update</w:t>
+      </w:r>
+      <w:proofErr w:type="spellEnd"/>
+      <w:r>
+        <w:rPr>
+          <w:lang w:val="pt-BR"/>
+        </w:rPr>
+        <w:t xml:space="preserve"> para o </w:t>
+      </w:r>
+      <w:proofErr w:type="spellStart"/>
+      <w:r>
+        <w:rPr>
+          <w:lang w:val="pt-BR"/>
+        </w:rPr>
+        <w:t>dash</w:t>
+      </w:r>
+      <w:proofErr w:type="spellEnd"/>
+      <w:r>
+        <w:rPr>
+          <w:lang w:val="pt-BR"/>
+        </w:rPr>
+        <w:t xml:space="preserve"> (que permite atravessar certas barreiras) dá acesso a área 11. Aqui </w:t>
+      </w:r>
+      <w:r>
+        <w:rPr>
+          <w:lang w:val="pt-BR"/>
+        </w:rPr>
+        <w:t>também</w:t>
+      </w:r>
+      <w:r>
+        <w:rPr>
+          <w:lang w:val="pt-BR"/>
+        </w:rPr>
+        <w:t xml:space="preserve"> o </w:t>
       </w:r>
       <w:proofErr w:type="gramStart"/>
       <w:r>
         <w:rPr>
           <w:lang w:val="pt-BR"/>
         </w:rPr>
-        <w:t>7</w:t>
+        <w:t>jogador coleta</w:t>
       </w:r>
       <w:proofErr w:type="gramEnd"/>
       <w:r>
         <w:rPr>
           <w:lang w:val="pt-BR"/>
         </w:rPr>
-        <w:t>: o  jogador aprende o quarto Update da Espada que junto com o terceiro dão acesso a área 8.</w:t>
-      </w:r>
-    </w:p>
-    <w:p>
-      <w:pPr>
-        <w:pStyle w:val="SemEspaamento"/>
-        <w:rPr>
-          <w:lang w:val="pt-BR"/>
-        </w:rPr>
-      </w:pPr>
-      <w:r>
-        <w:rPr>
-          <w:lang w:val="pt-BR"/>
-        </w:rPr>
-        <w:t xml:space="preserve">Área 8: o jogador aprende o </w:t>
-      </w:r>
-      <w:proofErr w:type="spellStart"/>
-      <w:r>
-        <w:rPr>
-          <w:lang w:val="pt-BR"/>
-        </w:rPr>
-        <w:t>double</w:t>
-      </w:r>
-      <w:proofErr w:type="spellEnd"/>
-      <w:r>
-        <w:rPr>
-          <w:lang w:val="pt-BR"/>
-        </w:rPr>
-        <w:t xml:space="preserve"> </w:t>
-      </w:r>
-      <w:proofErr w:type="spellStart"/>
-      <w:r>
-        <w:rPr>
-          <w:lang w:val="pt-BR"/>
-        </w:rPr>
-        <w:t>jump</w:t>
-      </w:r>
-      <w:proofErr w:type="spellEnd"/>
-      <w:r>
-        <w:rPr>
-          <w:lang w:val="pt-BR"/>
-        </w:rPr>
-        <w:t xml:space="preserve"> que dá acesso a área 9 e área 10.</w:t>
-      </w:r>
-    </w:p>
-    <w:p>
-      <w:pPr>
-        <w:pStyle w:val="SemEspaamento"/>
-        <w:rPr>
-          <w:lang w:val="pt-BR"/>
-        </w:rPr>
-      </w:pPr>
-      <w:r>
-        <w:rPr>
-          <w:lang w:val="pt-BR"/>
-        </w:rPr>
-        <w:t xml:space="preserve">Área 9: Aqui o jogador ganha um </w:t>
-      </w:r>
-      <w:proofErr w:type="spellStart"/>
-      <w:r>
-        <w:rPr>
-          <w:lang w:val="pt-BR"/>
-        </w:rPr>
-        <w:t>update</w:t>
-      </w:r>
-      <w:proofErr w:type="spellEnd"/>
-      <w:r>
-        <w:rPr>
-          <w:lang w:val="pt-BR"/>
-        </w:rPr>
-        <w:t xml:space="preserve"> para a </w:t>
-      </w:r>
-      <w:proofErr w:type="spellStart"/>
-      <w:r>
-        <w:rPr>
-          <w:lang w:val="pt-BR"/>
-        </w:rPr>
-        <w:t>mágia</w:t>
-      </w:r>
-      <w:proofErr w:type="spellEnd"/>
-      <w:r>
-        <w:rPr>
-          <w:lang w:val="pt-BR"/>
-        </w:rPr>
-        <w:t xml:space="preserve"> que não abre novas áreas. Aqui também o jogador coleta o selo do progresso necessário para o confronto final.</w:t>
-      </w:r>
-    </w:p>
-    <w:p>
-      <w:pPr>
-        <w:pStyle w:val="SemEspaamento"/>
-        <w:rPr>
-          <w:lang w:val="pt-BR"/>
-        </w:rPr>
-      </w:pPr>
-      <w:r>
-        <w:rPr>
-          <w:lang w:val="pt-BR"/>
-        </w:rPr>
-        <w:t xml:space="preserve">Área 10: O jogador consegue um </w:t>
-      </w:r>
-      <w:proofErr w:type="spellStart"/>
-      <w:r>
-        <w:rPr>
-          <w:lang w:val="pt-BR"/>
-        </w:rPr>
-        <w:t>update</w:t>
-      </w:r>
-      <w:proofErr w:type="spellEnd"/>
-      <w:r>
-        <w:rPr>
-          <w:lang w:val="pt-BR"/>
-        </w:rPr>
-        <w:t xml:space="preserve"> para o </w:t>
-      </w:r>
-      <w:proofErr w:type="spellStart"/>
-      <w:r>
-        <w:rPr>
-          <w:lang w:val="pt-BR"/>
-        </w:rPr>
-        <w:t>dash</w:t>
-      </w:r>
-      <w:proofErr w:type="spellEnd"/>
-      <w:r>
-        <w:rPr>
-          <w:lang w:val="pt-BR"/>
-        </w:rPr>
-        <w:t xml:space="preserve"> (que permite atravessar certas barreiras) dá acesso a área 11. Aqui </w:t>
-      </w:r>
-      <w:proofErr w:type="spellStart"/>
-      <w:r>
-        <w:rPr>
-          <w:lang w:val="pt-BR"/>
-        </w:rPr>
-        <w:t>tambem</w:t>
-      </w:r>
-      <w:proofErr w:type="spellEnd"/>
-      <w:r>
-        <w:rPr>
-          <w:lang w:val="pt-BR"/>
-        </w:rPr>
-        <w:t xml:space="preserve"> o jogador coleta o selo da ordem necessário para o confronto final.</w:t>
+        <w:t xml:space="preserve"> o selo da ordem necessário para o confronto final.</w:t>
       </w:r>
     </w:p>
     <w:p>
@@ -2774,6 +2774,1664 @@
     </w:p>
     <w:p>
       <w:pPr>
+        <w:pStyle w:val="Ttulo4"/>
+        <w:rPr>
+          <w:rStyle w:val="Ttulo3Char"/>
+          <w:b/>
+          <w:lang w:val="pt-BR"/>
+        </w:rPr>
+      </w:pPr>
+      <w:r>
+        <w:rPr>
+          <w:rStyle w:val="Ttulo3Char"/>
+          <w:b/>
+          <w:lang w:val="pt-BR"/>
+        </w:rPr>
+        <w:t>Detalhamento da Área 1:</w:t>
+      </w:r>
+    </w:p>
+    <w:p>
+      <w:pPr>
+        <w:pStyle w:val="Ttulo5"/>
+        <w:rPr>
+          <w:lang w:val="pt-BR"/>
+        </w:rPr>
+      </w:pPr>
+      <w:proofErr w:type="spellStart"/>
+      <w:r>
+        <w:rPr>
+          <w:lang w:val="pt-BR"/>
+        </w:rPr>
+        <w:t>Tematica</w:t>
+      </w:r>
+      <w:proofErr w:type="spellEnd"/>
+      <w:r>
+        <w:rPr>
+          <w:lang w:val="pt-BR"/>
+        </w:rPr>
+        <w:t>:</w:t>
+      </w:r>
+    </w:p>
+    <w:p>
+      <w:pPr>
+        <w:rPr>
+          <w:lang w:val="pt-BR"/>
+        </w:rPr>
+      </w:pPr>
+      <w:r>
+        <w:rPr>
+          <w:lang w:val="pt-BR"/>
+        </w:rPr>
+        <w:tab/>
+        <w:t>Caverna Monocromática, poucas coisas em cores</w:t>
+      </w:r>
+      <w:r>
+        <w:rPr>
+          <w:lang w:val="pt-BR"/>
+        </w:rPr>
+        <w:t>, estalactites, rochedos, um ambiente sombrio temperado pelo preto e branco.</w:t>
+      </w:r>
+    </w:p>
+    <w:p>
+      <w:pPr>
+        <w:pStyle w:val="Ttulo5"/>
+        <w:rPr>
+          <w:lang w:val="pt-BR"/>
+        </w:rPr>
+      </w:pPr>
+      <w:r>
+        <w:rPr>
+          <w:lang w:val="pt-BR"/>
+        </w:rPr>
+        <w:t>Resumo:</w:t>
+      </w:r>
+    </w:p>
+    <w:p>
+      <w:pPr>
+        <w:rPr>
+          <w:lang w:val="pt-BR"/>
+        </w:rPr>
+      </w:pPr>
+      <w:r>
+        <w:rPr>
+          <w:lang w:val="pt-BR"/>
+        </w:rPr>
+        <w:tab/>
+        <w:t xml:space="preserve">O jogador sai da área do tutorial e chega a uma área aberta onde encontra </w:t>
+      </w:r>
+      <w:proofErr w:type="spellStart"/>
+      <w:r>
+        <w:rPr>
+          <w:lang w:val="pt-BR"/>
+        </w:rPr>
+        <w:t>Tyron</w:t>
+      </w:r>
+      <w:proofErr w:type="spellEnd"/>
+      <w:r>
+        <w:rPr>
+          <w:lang w:val="pt-BR"/>
+        </w:rPr>
+        <w:t xml:space="preserve"> o triangulo equilátero amarelo.</w:t>
+      </w:r>
+    </w:p>
+    <w:p>
+      <w:pPr>
+        <w:pStyle w:val="Ttulo6"/>
+        <w:rPr>
+          <w:lang w:val="pt-BR"/>
+        </w:rPr>
+      </w:pPr>
+      <w:proofErr w:type="spellStart"/>
+      <w:r>
+        <w:rPr>
+          <w:lang w:val="pt-BR"/>
+        </w:rPr>
+        <w:t>Tyron</w:t>
+      </w:r>
+      <w:proofErr w:type="spellEnd"/>
+      <w:r>
+        <w:rPr>
+          <w:lang w:val="pt-BR"/>
+        </w:rPr>
+        <w:t xml:space="preserve"> Ato 1:</w:t>
+      </w:r>
+    </w:p>
+    <w:p>
+      <w:pPr>
+        <w:rPr>
+          <w:rFonts w:ascii="Times New Roman" w:eastAsia="Times New Roman" w:hAnsi="Times New Roman" w:cs="Times New Roman"/>
+          <w:lang w:val="pt-BR"/>
+        </w:rPr>
+      </w:pPr>
+      <w:r>
+        <w:rPr>
+          <w:lang w:val="pt-BR"/>
+        </w:rPr>
+        <w:tab/>
+      </w:r>
+      <w:r>
+        <w:rPr>
+          <w:rFonts w:ascii="Times New Roman" w:eastAsia="Times New Roman" w:hAnsi="Times New Roman" w:cs="Times New Roman"/>
+          <w:lang w:val="pt-BR"/>
+        </w:rPr>
+        <w:t>-</w:t>
+      </w:r>
+      <w:proofErr w:type="spellStart"/>
+      <w:r>
+        <w:rPr>
+          <w:rFonts w:ascii="Times New Roman" w:eastAsia="Times New Roman" w:hAnsi="Times New Roman" w:cs="Times New Roman"/>
+          <w:lang w:val="pt-BR"/>
+        </w:rPr>
+        <w:t>Hey</w:t>
+      </w:r>
+      <w:proofErr w:type="spellEnd"/>
+      <w:r>
+        <w:rPr>
+          <w:rFonts w:ascii="Times New Roman" w:eastAsia="Times New Roman" w:hAnsi="Times New Roman" w:cs="Times New Roman"/>
+          <w:lang w:val="pt-BR"/>
+        </w:rPr>
+        <w:t xml:space="preserve">!!! Parece que você é novo por aqui. </w:t>
+      </w:r>
+    </w:p>
+    <w:p>
+      <w:pPr>
+        <w:rPr>
+          <w:rFonts w:ascii="Times New Roman" w:eastAsia="Times New Roman" w:hAnsi="Times New Roman" w:cs="Times New Roman"/>
+          <w:lang w:val="pt-BR"/>
+        </w:rPr>
+      </w:pPr>
+      <w:r>
+        <w:rPr>
+          <w:rFonts w:ascii="Times New Roman" w:eastAsia="Times New Roman" w:hAnsi="Times New Roman" w:cs="Times New Roman"/>
+          <w:lang w:val="pt-BR"/>
+        </w:rPr>
+        <w:t xml:space="preserve">-Eu sou </w:t>
+      </w:r>
+      <w:proofErr w:type="spellStart"/>
+      <w:r>
+        <w:rPr>
+          <w:rFonts w:ascii="Times New Roman" w:eastAsia="Times New Roman" w:hAnsi="Times New Roman" w:cs="Times New Roman"/>
+          <w:lang w:val="pt-BR"/>
+        </w:rPr>
+        <w:t>Tyron</w:t>
+      </w:r>
+      <w:proofErr w:type="spellEnd"/>
+      <w:r>
+        <w:rPr>
+          <w:rFonts w:ascii="Times New Roman" w:eastAsia="Times New Roman" w:hAnsi="Times New Roman" w:cs="Times New Roman"/>
+          <w:lang w:val="pt-BR"/>
+        </w:rPr>
+        <w:t xml:space="preserve">, </w:t>
+      </w:r>
+      <w:proofErr w:type="spellStart"/>
+      <w:r>
+        <w:rPr>
+          <w:rFonts w:ascii="Times New Roman" w:eastAsia="Times New Roman" w:hAnsi="Times New Roman" w:cs="Times New Roman"/>
+          <w:lang w:val="pt-BR"/>
+        </w:rPr>
+        <w:t>Tyron</w:t>
+      </w:r>
+      <w:proofErr w:type="spellEnd"/>
+      <w:r>
+        <w:rPr>
+          <w:rFonts w:ascii="Times New Roman" w:eastAsia="Times New Roman" w:hAnsi="Times New Roman" w:cs="Times New Roman"/>
+          <w:lang w:val="pt-BR"/>
+        </w:rPr>
+        <w:t xml:space="preserve"> o triangulo. Eu era de uma terra chamada </w:t>
+      </w:r>
+      <w:proofErr w:type="spellStart"/>
+      <w:r>
+        <w:rPr>
+          <w:rFonts w:ascii="Times New Roman" w:eastAsia="Times New Roman" w:hAnsi="Times New Roman" w:cs="Times New Roman"/>
+          <w:lang w:val="pt-BR"/>
+        </w:rPr>
+        <w:t>Pitagoras</w:t>
+      </w:r>
+      <w:proofErr w:type="spellEnd"/>
+      <w:r>
+        <w:rPr>
+          <w:rFonts w:ascii="Times New Roman" w:eastAsia="Times New Roman" w:hAnsi="Times New Roman" w:cs="Times New Roman"/>
+          <w:lang w:val="pt-BR"/>
+        </w:rPr>
+        <w:t>, mas fui banido de lá por que não tinha um ângulo reto</w:t>
+      </w:r>
+    </w:p>
+    <w:p>
+      <w:pPr>
+        <w:rPr>
+          <w:rFonts w:ascii="Times New Roman" w:eastAsia="Times New Roman" w:hAnsi="Times New Roman" w:cs="Times New Roman"/>
+          <w:lang w:val="pt-BR"/>
+        </w:rPr>
+      </w:pPr>
+      <w:r>
+        <w:rPr>
+          <w:rFonts w:ascii="Times New Roman" w:eastAsia="Times New Roman" w:hAnsi="Times New Roman" w:cs="Times New Roman"/>
+          <w:lang w:val="pt-BR"/>
+        </w:rPr>
+        <w:t xml:space="preserve">-Sim... Eles me consideravam uma abominação por não ter um ângulo reto, me baniram para essa terra esquecida para encontrar um fim certo. </w:t>
+      </w:r>
+    </w:p>
+    <w:p>
+      <w:pPr>
+        <w:rPr>
+          <w:rFonts w:ascii="Times New Roman" w:eastAsia="Times New Roman" w:hAnsi="Times New Roman" w:cs="Times New Roman"/>
+          <w:lang w:val="pt-BR"/>
+        </w:rPr>
+      </w:pPr>
+      <w:r>
+        <w:rPr>
+          <w:rFonts w:ascii="Times New Roman" w:eastAsia="Times New Roman" w:hAnsi="Times New Roman" w:cs="Times New Roman"/>
+          <w:lang w:val="pt-BR"/>
+        </w:rPr>
+        <w:t>É melhor nunca confiar numa figura geométrica com ângulos retos.</w:t>
+      </w:r>
+    </w:p>
+    <w:p>
+      <w:pPr>
+        <w:rPr>
+          <w:rFonts w:ascii="Times New Roman" w:eastAsia="Times New Roman" w:hAnsi="Times New Roman" w:cs="Times New Roman"/>
+          <w:lang w:val="pt-BR"/>
+        </w:rPr>
+      </w:pPr>
+      <w:r>
+        <w:rPr>
+          <w:rFonts w:ascii="Times New Roman" w:eastAsia="Times New Roman" w:hAnsi="Times New Roman" w:cs="Times New Roman"/>
+          <w:lang w:val="pt-BR"/>
+        </w:rPr>
+        <w:t xml:space="preserve">-Pelo que vejo temos algo em comum... Você deve ter vindo daquela terra monocromática dos retângulos. Figuras com ângulos retos... </w:t>
+      </w:r>
+      <w:proofErr w:type="spellStart"/>
+      <w:r>
+        <w:rPr>
+          <w:rFonts w:ascii="Times New Roman" w:eastAsia="Times New Roman" w:hAnsi="Times New Roman" w:cs="Times New Roman"/>
+          <w:lang w:val="pt-BR"/>
+        </w:rPr>
+        <w:t>Argh</w:t>
+      </w:r>
+      <w:proofErr w:type="spellEnd"/>
+      <w:r>
+        <w:rPr>
+          <w:rFonts w:ascii="Times New Roman" w:eastAsia="Times New Roman" w:hAnsi="Times New Roman" w:cs="Times New Roman"/>
+          <w:lang w:val="pt-BR"/>
+        </w:rPr>
+        <w:t xml:space="preserve">... Esses cantos arredondados devem te fazer o </w:t>
+      </w:r>
+      <w:proofErr w:type="spellStart"/>
+      <w:r>
+        <w:rPr>
+          <w:rFonts w:ascii="Times New Roman" w:eastAsia="Times New Roman" w:hAnsi="Times New Roman" w:cs="Times New Roman"/>
+          <w:lang w:val="pt-BR"/>
+        </w:rPr>
+        <w:t>diferentão</w:t>
+      </w:r>
+      <w:proofErr w:type="spellEnd"/>
+      <w:r>
+        <w:rPr>
+          <w:rFonts w:ascii="Times New Roman" w:eastAsia="Times New Roman" w:hAnsi="Times New Roman" w:cs="Times New Roman"/>
+          <w:lang w:val="pt-BR"/>
+        </w:rPr>
+        <w:t>...</w:t>
+      </w:r>
+    </w:p>
+    <w:p>
+      <w:pPr>
+        <w:rPr>
+          <w:rFonts w:ascii="Times New Roman" w:eastAsia="Times New Roman" w:hAnsi="Times New Roman" w:cs="Times New Roman"/>
+          <w:lang w:val="pt-BR"/>
+        </w:rPr>
+      </w:pPr>
+      <w:r>
+        <w:rPr>
+          <w:rFonts w:ascii="Times New Roman" w:eastAsia="Times New Roman" w:hAnsi="Times New Roman" w:cs="Times New Roman"/>
+          <w:lang w:val="pt-BR"/>
+        </w:rPr>
+        <w:t xml:space="preserve">-Esse é o lugar para onde mandam os rejeitados, inclusive, alguns bem perigoso. </w:t>
+      </w:r>
+    </w:p>
+    <w:p>
+      <w:pPr>
+        <w:rPr>
+          <w:rFonts w:ascii="Times New Roman" w:eastAsia="Times New Roman" w:hAnsi="Times New Roman" w:cs="Times New Roman"/>
+          <w:lang w:val="pt-BR"/>
+        </w:rPr>
+      </w:pPr>
+      <w:r>
+        <w:rPr>
+          <w:rFonts w:ascii="Times New Roman" w:eastAsia="Times New Roman" w:hAnsi="Times New Roman" w:cs="Times New Roman"/>
+          <w:lang w:val="pt-BR"/>
+        </w:rPr>
+        <w:t xml:space="preserve">-Dizem que quanto mais arredondada uma figura, mais perigosa ela é. Melhor tomar cuidado em andar por </w:t>
+      </w:r>
+      <w:proofErr w:type="gramStart"/>
+      <w:r>
+        <w:rPr>
+          <w:rFonts w:ascii="Times New Roman" w:eastAsia="Times New Roman" w:hAnsi="Times New Roman" w:cs="Times New Roman"/>
+          <w:lang w:val="pt-BR"/>
+        </w:rPr>
+        <w:t>ai</w:t>
+      </w:r>
+      <w:proofErr w:type="gramEnd"/>
+      <w:r>
+        <w:rPr>
+          <w:rFonts w:ascii="Times New Roman" w:eastAsia="Times New Roman" w:hAnsi="Times New Roman" w:cs="Times New Roman"/>
+          <w:lang w:val="pt-BR"/>
+        </w:rPr>
+        <w:t>.</w:t>
+      </w:r>
+    </w:p>
+    <w:p>
+      <w:pPr>
+        <w:pStyle w:val="Ttulo6"/>
+        <w:rPr>
+          <w:rFonts w:eastAsia="Times New Roman"/>
+          <w:lang w:val="pt-BR"/>
+        </w:rPr>
+      </w:pPr>
+      <w:proofErr w:type="spellStart"/>
+      <w:r>
+        <w:rPr>
+          <w:rFonts w:eastAsia="Times New Roman"/>
+          <w:lang w:val="pt-BR"/>
+        </w:rPr>
+        <w:t>Tyron</w:t>
+      </w:r>
+      <w:proofErr w:type="spellEnd"/>
+      <w:r>
+        <w:rPr>
+          <w:rFonts w:eastAsia="Times New Roman"/>
+          <w:lang w:val="pt-BR"/>
+        </w:rPr>
+        <w:t xml:space="preserve"> Ato 2:</w:t>
+      </w:r>
+    </w:p>
+    <w:p>
+      <w:pPr>
+        <w:rPr>
+          <w:rFonts w:ascii="Times New Roman" w:eastAsia="Times New Roman" w:hAnsi="Times New Roman" w:cs="Times New Roman"/>
+          <w:lang w:val="pt-BR"/>
+        </w:rPr>
+      </w:pPr>
+      <w:r>
+        <w:rPr>
+          <w:rFonts w:ascii="Times New Roman" w:eastAsia="Times New Roman" w:hAnsi="Times New Roman" w:cs="Times New Roman"/>
+          <w:lang w:val="pt-BR"/>
+        </w:rPr>
+        <w:t xml:space="preserve">-Parece que aqui é onde converge o caminho dos rejeitados. </w:t>
+      </w:r>
+    </w:p>
+    <w:p>
+      <w:pPr>
+        <w:rPr>
+          <w:rFonts w:ascii="Times New Roman" w:eastAsia="Times New Roman" w:hAnsi="Times New Roman" w:cs="Times New Roman"/>
+          <w:lang w:val="pt-BR"/>
+        </w:rPr>
+      </w:pPr>
+      <w:r>
+        <w:rPr>
+          <w:rFonts w:ascii="Times New Roman" w:eastAsia="Times New Roman" w:hAnsi="Times New Roman" w:cs="Times New Roman"/>
+          <w:lang w:val="pt-BR"/>
+        </w:rPr>
+        <w:t>-Ouvi dizer que as profundezas desse lugar chamam por formas geométricas rejeitadas e esquecidas, a maioria desce pelos caminhos que encontrar tentando atender o chamado e termina por esquecer até mesmo o que é.</w:t>
+      </w:r>
+    </w:p>
+    <w:p>
+      <w:pPr>
+        <w:rPr>
+          <w:rFonts w:ascii="Times New Roman" w:eastAsia="Times New Roman" w:hAnsi="Times New Roman" w:cs="Times New Roman"/>
+          <w:lang w:val="pt-BR"/>
+        </w:rPr>
+      </w:pPr>
+      <w:r>
+        <w:rPr>
+          <w:rFonts w:ascii="Times New Roman" w:eastAsia="Times New Roman" w:hAnsi="Times New Roman" w:cs="Times New Roman"/>
+          <w:lang w:val="pt-BR"/>
+        </w:rPr>
+        <w:t xml:space="preserve">-Me disseram que as geometrias agressivas que encontramos vagando por </w:t>
+      </w:r>
+      <w:proofErr w:type="gramStart"/>
+      <w:r>
+        <w:rPr>
+          <w:rFonts w:ascii="Times New Roman" w:eastAsia="Times New Roman" w:hAnsi="Times New Roman" w:cs="Times New Roman"/>
+          <w:lang w:val="pt-BR"/>
+        </w:rPr>
+        <w:t>ai</w:t>
+      </w:r>
+      <w:proofErr w:type="gramEnd"/>
+      <w:r>
+        <w:rPr>
+          <w:rFonts w:ascii="Times New Roman" w:eastAsia="Times New Roman" w:hAnsi="Times New Roman" w:cs="Times New Roman"/>
+          <w:lang w:val="pt-BR"/>
+        </w:rPr>
+        <w:t xml:space="preserve"> foram formas geométricas rejeitadas que tiveram suas consciências consumidas pelo chamado.</w:t>
+      </w:r>
+    </w:p>
+    <w:p>
+      <w:pPr>
+        <w:rPr>
+          <w:rFonts w:ascii="Times New Roman" w:eastAsia="Times New Roman" w:hAnsi="Times New Roman" w:cs="Times New Roman"/>
+          <w:lang w:val="pt-BR"/>
+        </w:rPr>
+      </w:pPr>
+      <w:r>
+        <w:rPr>
+          <w:rFonts w:ascii="Times New Roman" w:eastAsia="Times New Roman" w:hAnsi="Times New Roman" w:cs="Times New Roman"/>
+          <w:lang w:val="pt-BR"/>
+        </w:rPr>
+        <w:t>-Você também está sentindo um chamado para as profundezas desse lugar? Eu estou resistindo bravamente!!</w:t>
+      </w:r>
+    </w:p>
+    <w:p>
+      <w:pPr>
+        <w:rPr>
+          <w:rFonts w:ascii="Times New Roman" w:eastAsia="Times New Roman" w:hAnsi="Times New Roman" w:cs="Times New Roman"/>
+          <w:lang w:val="pt-BR"/>
+        </w:rPr>
+      </w:pPr>
+      <w:r>
+        <w:rPr>
+          <w:rFonts w:ascii="Times New Roman" w:eastAsia="Times New Roman" w:hAnsi="Times New Roman" w:cs="Times New Roman"/>
+          <w:lang w:val="pt-BR"/>
+        </w:rPr>
+        <w:tab/>
+      </w:r>
+      <w:r>
+        <w:rPr>
+          <w:rFonts w:ascii="Times New Roman" w:eastAsia="Times New Roman" w:hAnsi="Times New Roman" w:cs="Times New Roman"/>
+          <w:lang w:val="pt-BR"/>
+        </w:rPr>
+        <w:t>Próximo</w:t>
+      </w:r>
+      <w:r>
+        <w:rPr>
+          <w:rFonts w:ascii="Times New Roman" w:eastAsia="Times New Roman" w:hAnsi="Times New Roman" w:cs="Times New Roman"/>
+          <w:lang w:val="pt-BR"/>
+        </w:rPr>
+        <w:t xml:space="preserve"> de </w:t>
+      </w:r>
+      <w:proofErr w:type="spellStart"/>
+      <w:r>
+        <w:rPr>
+          <w:rFonts w:ascii="Times New Roman" w:eastAsia="Times New Roman" w:hAnsi="Times New Roman" w:cs="Times New Roman"/>
+          <w:lang w:val="pt-BR"/>
+        </w:rPr>
+        <w:t>Tyron</w:t>
+      </w:r>
+      <w:proofErr w:type="spellEnd"/>
+      <w:r>
+        <w:rPr>
+          <w:rFonts w:ascii="Times New Roman" w:eastAsia="Times New Roman" w:hAnsi="Times New Roman" w:cs="Times New Roman"/>
+          <w:lang w:val="pt-BR"/>
+        </w:rPr>
+        <w:t xml:space="preserve"> está a capsula que </w:t>
+      </w:r>
+      <w:proofErr w:type="spellStart"/>
+      <w:r>
+        <w:rPr>
+          <w:rFonts w:ascii="Times New Roman" w:eastAsia="Times New Roman" w:hAnsi="Times New Roman" w:cs="Times New Roman"/>
+          <w:lang w:val="pt-BR"/>
+        </w:rPr>
+        <w:t>teletransporta</w:t>
+      </w:r>
+      <w:proofErr w:type="spellEnd"/>
+      <w:r>
+        <w:rPr>
+          <w:rFonts w:ascii="Times New Roman" w:eastAsia="Times New Roman" w:hAnsi="Times New Roman" w:cs="Times New Roman"/>
+          <w:lang w:val="pt-BR"/>
+        </w:rPr>
+        <w:t xml:space="preserve"> o jogador entre as localidades do mapa</w:t>
+      </w:r>
+      <w:r>
+        <w:rPr>
+          <w:rFonts w:ascii="Times New Roman" w:eastAsia="Times New Roman" w:hAnsi="Times New Roman" w:cs="Times New Roman"/>
+          <w:lang w:val="pt-BR"/>
+        </w:rPr>
+        <w:t>, ela está trancada.</w:t>
+      </w:r>
+    </w:p>
+    <w:p>
+      <w:pPr>
+        <w:rPr>
+          <w:rFonts w:ascii="Times New Roman" w:eastAsia="Times New Roman" w:hAnsi="Times New Roman" w:cs="Times New Roman"/>
+          <w:lang w:val="pt-BR"/>
+        </w:rPr>
+      </w:pPr>
+      <w:r>
+        <w:rPr>
+          <w:rFonts w:ascii="Times New Roman" w:eastAsia="Times New Roman" w:hAnsi="Times New Roman" w:cs="Times New Roman"/>
+          <w:lang w:val="pt-BR"/>
+        </w:rPr>
+        <w:lastRenderedPageBreak/>
+        <w:tab/>
+        <w:t xml:space="preserve">O jogador se </w:t>
+      </w:r>
+      <w:r>
+        <w:rPr>
+          <w:rFonts w:ascii="Times New Roman" w:eastAsia="Times New Roman" w:hAnsi="Times New Roman" w:cs="Times New Roman"/>
+          <w:lang w:val="pt-BR"/>
+        </w:rPr>
+        <w:t>vê</w:t>
+      </w:r>
+      <w:r>
+        <w:rPr>
+          <w:rFonts w:ascii="Times New Roman" w:eastAsia="Times New Roman" w:hAnsi="Times New Roman" w:cs="Times New Roman"/>
+          <w:lang w:val="pt-BR"/>
+        </w:rPr>
+        <w:t xml:space="preserve"> obrigado a seguir o caminho que se aprofunda na região. </w:t>
+      </w:r>
+    </w:p>
+    <w:p>
+      <w:pPr>
+        <w:rPr>
+          <w:lang w:val="pt-BR"/>
+        </w:rPr>
+      </w:pPr>
+      <w:r>
+        <w:rPr>
+          <w:lang w:val="pt-BR"/>
+        </w:rPr>
+        <w:tab/>
+        <w:t xml:space="preserve">Mais cedo ou mais tarde o jogador chega até Otto o </w:t>
+      </w:r>
+      <w:proofErr w:type="spellStart"/>
+      <w:r>
+        <w:rPr>
+          <w:lang w:val="pt-BR"/>
+        </w:rPr>
+        <w:t>Octagono</w:t>
+      </w:r>
+      <w:proofErr w:type="spellEnd"/>
+      <w:r>
+        <w:rPr>
+          <w:lang w:val="pt-BR"/>
+        </w:rPr>
+        <w:t xml:space="preserve"> irregular</w:t>
+      </w:r>
+      <w:r>
+        <w:rPr>
+          <w:lang w:val="pt-BR"/>
+        </w:rPr>
+        <w:t xml:space="preserve">, ele parece estar mexendo numa capsula idêntica a uma que estava perto de </w:t>
+      </w:r>
+      <w:proofErr w:type="spellStart"/>
+      <w:r>
+        <w:rPr>
+          <w:lang w:val="pt-BR"/>
+        </w:rPr>
+        <w:t>Tyron</w:t>
+      </w:r>
+      <w:proofErr w:type="spellEnd"/>
+      <w:r>
+        <w:rPr>
+          <w:lang w:val="pt-BR"/>
+        </w:rPr>
+        <w:t>.</w:t>
+      </w:r>
+    </w:p>
+    <w:p>
+      <w:pPr>
+        <w:pStyle w:val="Ttulo6"/>
+        <w:rPr>
+          <w:rFonts w:eastAsia="Times New Roman"/>
+          <w:lang w:val="pt-BR"/>
+        </w:rPr>
+      </w:pPr>
+      <w:r>
+        <w:rPr>
+          <w:rFonts w:eastAsia="Times New Roman"/>
+          <w:lang w:val="pt-BR"/>
+        </w:rPr>
+        <w:t>Otto</w:t>
+      </w:r>
+      <w:r>
+        <w:rPr>
+          <w:rFonts w:eastAsia="Times New Roman"/>
+          <w:lang w:val="pt-BR"/>
+        </w:rPr>
+        <w:t xml:space="preserve"> Ato </w:t>
+      </w:r>
+      <w:r>
+        <w:rPr>
+          <w:rFonts w:eastAsia="Times New Roman"/>
+          <w:lang w:val="pt-BR"/>
+        </w:rPr>
+        <w:t>1</w:t>
+      </w:r>
+      <w:r>
+        <w:rPr>
+          <w:rFonts w:eastAsia="Times New Roman"/>
+          <w:lang w:val="pt-BR"/>
+        </w:rPr>
+        <w:t>:</w:t>
+      </w:r>
+    </w:p>
+    <w:p>
+      <w:pPr>
+        <w:rPr>
+          <w:lang w:val="pt-BR"/>
+        </w:rPr>
+      </w:pPr>
+      <w:r>
+        <w:rPr>
+          <w:lang w:val="pt-BR"/>
+        </w:rPr>
+        <w:t>-</w:t>
+      </w:r>
+      <w:proofErr w:type="spellStart"/>
+      <w:r>
+        <w:rPr>
+          <w:lang w:val="pt-BR"/>
+        </w:rPr>
+        <w:t>Hey</w:t>
+      </w:r>
+      <w:proofErr w:type="spellEnd"/>
+      <w:r>
+        <w:rPr>
+          <w:lang w:val="pt-BR"/>
+        </w:rPr>
+        <w:t>... Você é mais um atendendo o chamado dos excluídos?</w:t>
+      </w:r>
+    </w:p>
+    <w:p>
+      <w:pPr>
+        <w:rPr>
+          <w:lang w:val="pt-BR"/>
+        </w:rPr>
+      </w:pPr>
+      <w:r>
+        <w:rPr>
+          <w:lang w:val="pt-BR"/>
+        </w:rPr>
+        <w:t xml:space="preserve">-Valente </w:t>
+      </w:r>
+      <w:proofErr w:type="spellStart"/>
+      <w:r>
+        <w:rPr>
+          <w:lang w:val="pt-BR"/>
+        </w:rPr>
+        <w:t>ein</w:t>
+      </w:r>
+      <w:proofErr w:type="spellEnd"/>
+      <w:r>
+        <w:rPr>
+          <w:lang w:val="pt-BR"/>
+        </w:rPr>
+        <w:t>...</w:t>
+      </w:r>
+    </w:p>
+    <w:p>
+      <w:pPr>
+        <w:rPr>
+          <w:lang w:val="pt-BR"/>
+        </w:rPr>
+      </w:pPr>
+      <w:r>
+        <w:rPr>
+          <w:lang w:val="pt-BR"/>
+        </w:rPr>
+        <w:t xml:space="preserve">-Meu nome é Otto, Otto o </w:t>
+      </w:r>
+      <w:proofErr w:type="spellStart"/>
+      <w:r>
+        <w:rPr>
+          <w:lang w:val="pt-BR"/>
+        </w:rPr>
+        <w:t>Octagono</w:t>
+      </w:r>
+      <w:proofErr w:type="spellEnd"/>
+      <w:r>
+        <w:rPr>
+          <w:lang w:val="pt-BR"/>
+        </w:rPr>
+        <w:t>...</w:t>
+      </w:r>
+    </w:p>
+    <w:p>
+      <w:pPr>
+        <w:rPr>
+          <w:lang w:val="pt-BR"/>
+        </w:rPr>
+      </w:pPr>
+      <w:r>
+        <w:rPr>
+          <w:lang w:val="pt-BR"/>
+        </w:rPr>
+        <w:t>-Sim... Eu sou irregular... Sabia que uma hora ou outra você iria observar isso.</w:t>
+      </w:r>
+    </w:p>
+    <w:p>
+      <w:pPr>
+        <w:rPr>
+          <w:lang w:val="pt-BR"/>
+        </w:rPr>
+      </w:pPr>
+      <w:r>
+        <w:rPr>
+          <w:lang w:val="pt-BR"/>
+        </w:rPr>
+        <w:t xml:space="preserve">-Mas deixemos de falar </w:t>
+      </w:r>
+      <w:r>
+        <w:rPr>
+          <w:lang w:val="pt-BR"/>
+        </w:rPr>
+        <w:t>de mim</w:t>
+      </w:r>
+      <w:r>
+        <w:rPr>
+          <w:lang w:val="pt-BR"/>
+        </w:rPr>
+        <w:t>...</w:t>
+      </w:r>
+    </w:p>
+    <w:p>
+      <w:pPr>
+        <w:pStyle w:val="Ttulo6"/>
+        <w:rPr>
+          <w:rFonts w:eastAsia="Times New Roman"/>
+          <w:lang w:val="pt-BR"/>
+        </w:rPr>
+      </w:pPr>
+      <w:r>
+        <w:rPr>
+          <w:rFonts w:eastAsia="Times New Roman"/>
+          <w:lang w:val="pt-BR"/>
+        </w:rPr>
+        <w:t xml:space="preserve">Otto Ato </w:t>
+      </w:r>
+      <w:r>
+        <w:rPr>
+          <w:rFonts w:eastAsia="Times New Roman"/>
+          <w:lang w:val="pt-BR"/>
+        </w:rPr>
+        <w:t>2</w:t>
+      </w:r>
+      <w:r>
+        <w:rPr>
+          <w:rFonts w:eastAsia="Times New Roman"/>
+          <w:lang w:val="pt-BR"/>
+        </w:rPr>
+        <w:t>:</w:t>
+      </w:r>
+    </w:p>
+    <w:p>
+      <w:pPr>
+        <w:rPr>
+          <w:lang w:val="pt-BR"/>
+        </w:rPr>
+      </w:pPr>
+      <w:r>
+        <w:rPr>
+          <w:lang w:val="pt-BR"/>
+        </w:rPr>
+        <w:t xml:space="preserve">-Estou fascinado com </w:t>
+      </w:r>
+      <w:r>
+        <w:rPr>
+          <w:lang w:val="pt-BR"/>
+        </w:rPr>
+        <w:t>os mecanismos</w:t>
+      </w:r>
+      <w:r>
+        <w:rPr>
+          <w:lang w:val="pt-BR"/>
+        </w:rPr>
+        <w:t xml:space="preserve"> dessas capsulas.</w:t>
+      </w:r>
+    </w:p>
+    <w:p>
+      <w:pPr>
+        <w:rPr>
+          <w:lang w:val="pt-BR"/>
+        </w:rPr>
+      </w:pPr>
+      <w:r>
+        <w:rPr>
+          <w:lang w:val="pt-BR"/>
+        </w:rPr>
+        <w:t>-Estive a pouco no acampamento e encontrei uma igual a essa. Apertando alguns botões na capsula lá de cima ela parece que começou a dar um sinal estranho...</w:t>
+      </w:r>
+    </w:p>
+    <w:p>
+      <w:pPr>
+        <w:rPr>
+          <w:lang w:val="pt-BR"/>
+        </w:rPr>
+      </w:pPr>
+      <w:r>
+        <w:rPr>
+          <w:lang w:val="pt-BR"/>
+        </w:rPr>
+        <w:t>-Chegando aqui vi que essa capsula reproduz os mesmos sinais que programei no acampamento.</w:t>
+      </w:r>
+    </w:p>
+    <w:p>
+      <w:pPr>
+        <w:rPr>
+          <w:lang w:val="pt-BR"/>
+        </w:rPr>
+      </w:pPr>
+      <w:r>
+        <w:rPr>
+          <w:lang w:val="pt-BR"/>
+        </w:rPr>
+        <w:t>-Parece que podemos viajar por alguns tuneis dessa capsula para a que está na parte superior.</w:t>
+      </w:r>
+    </w:p>
+    <w:p>
+      <w:pPr>
+        <w:pStyle w:val="Ttulo6"/>
+        <w:rPr>
+          <w:rFonts w:eastAsia="Times New Roman"/>
+          <w:lang w:val="pt-BR"/>
+        </w:rPr>
+      </w:pPr>
+      <w:r>
+        <w:rPr>
+          <w:rFonts w:eastAsia="Times New Roman"/>
+          <w:lang w:val="pt-BR"/>
+        </w:rPr>
+        <w:t xml:space="preserve">Otto Ato </w:t>
+      </w:r>
+      <w:r>
+        <w:rPr>
+          <w:rFonts w:eastAsia="Times New Roman"/>
+          <w:lang w:val="pt-BR"/>
+        </w:rPr>
+        <w:t>3</w:t>
+      </w:r>
+      <w:r>
+        <w:rPr>
+          <w:rFonts w:eastAsia="Times New Roman"/>
+          <w:lang w:val="pt-BR"/>
+        </w:rPr>
+        <w:t>:</w:t>
+      </w:r>
+    </w:p>
+    <w:p>
+      <w:pPr>
+        <w:rPr>
+          <w:lang w:val="pt-BR"/>
+        </w:rPr>
+      </w:pPr>
+      <w:r>
+        <w:rPr>
+          <w:lang w:val="pt-BR"/>
+        </w:rPr>
+        <w:t>-Estive pensando... Se existem essas duas capsulas se interconectando talvez existam mais espalhadas pelos caminhos das profundezas.</w:t>
+      </w:r>
+    </w:p>
+    <w:p>
+      <w:pPr>
+        <w:rPr>
+          <w:lang w:val="pt-BR"/>
+        </w:rPr>
+      </w:pPr>
+      <w:r>
+        <w:rPr>
+          <w:lang w:val="pt-BR"/>
+        </w:rPr>
+        <w:t xml:space="preserve">-Se você encontrar alguma capsula como essa aperte alguns botões até ela dar sinal, </w:t>
+      </w:r>
+      <w:r>
+        <w:rPr>
+          <w:lang w:val="pt-BR"/>
+        </w:rPr>
+        <w:t>assim poderei identifica-la de qualquer terminal e viajar até você.</w:t>
+      </w:r>
+    </w:p>
+    <w:p>
+      <w:pPr>
+        <w:rPr>
+          <w:lang w:val="pt-BR"/>
+        </w:rPr>
+      </w:pPr>
+      <w:r>
+        <w:rPr>
+          <w:lang w:val="pt-BR"/>
+        </w:rPr>
+        <w:t>T</w:t>
+      </w:r>
+      <w:r>
+        <w:rPr>
+          <w:lang w:val="pt-BR"/>
+        </w:rPr>
+        <w:t>erei prazer em conhecer até onde essas capsulas podem nos levar</w:t>
+      </w:r>
+      <w:r>
+        <w:rPr>
+          <w:lang w:val="pt-BR"/>
+        </w:rPr>
+        <w:t xml:space="preserve"> e ainda posso te ajudar a se locomover entre elas. Afinal, não é qualquer um que compreende a engenhosidade por trás desses mecanismos.</w:t>
+      </w:r>
+    </w:p>
+    <w:p>
+      <w:pPr>
+        <w:rPr>
+          <w:lang w:val="pt-BR"/>
+        </w:rPr>
+      </w:pPr>
+      <w:r>
+        <w:rPr>
+          <w:lang w:val="pt-BR"/>
+        </w:rPr>
+        <w:tab/>
+        <w:t xml:space="preserve">Continuando no caminho o jogador pode encontrar o primeiro chefe do jogo, um grande círculo conectado com uma base retangular, ao fim da batalha o jogador poderá usar a espada azul e abrir caminho para </w:t>
+      </w:r>
+      <w:r>
+        <w:rPr>
+          <w:b/>
+          <w:lang w:val="pt-BR"/>
+        </w:rPr>
+        <w:t>o Aquífero do Buscador</w:t>
+      </w:r>
+      <w:r>
+        <w:rPr>
+          <w:lang w:val="pt-BR"/>
+        </w:rPr>
+        <w:t>.</w:t>
+      </w:r>
+    </w:p>
+    <w:p>
+      <w:pPr>
+        <w:rPr>
+          <w:lang w:val="pt-BR"/>
+        </w:rPr>
+      </w:pPr>
+    </w:p>
+    <w:p>
+      <w:pPr>
+        <w:pStyle w:val="Ttulo5"/>
+        <w:rPr>
+          <w:lang w:val="pt-BR"/>
+        </w:rPr>
+      </w:pPr>
+      <w:r>
+        <w:rPr>
+          <w:lang w:val="pt-BR"/>
+        </w:rPr>
+        <w:lastRenderedPageBreak/>
+        <w:t>Esboço do cenário:</w:t>
+      </w:r>
+    </w:p>
+    <w:p>
+      <w:pPr>
+        <w:rPr>
+          <w:u w:val="single"/>
+          <w:lang w:val="pt-BR"/>
+        </w:rPr>
+      </w:pPr>
+      <w:r>
+        <w:rPr>
+          <w:noProof/>
+          <w:u w:val="single"/>
+          <w:lang w:val="pt-BR"/>
+        </w:rPr>
+        <w:drawing>
+          <wp:inline distT="0" distB="0" distL="0" distR="0">
+            <wp:extent cx="5612130" cy="2966720"/>
+            <wp:effectExtent l="0" t="0" r="7620" b="5080"/>
+            <wp:docPr id="3" name="Imagem 3"/>
+            <wp:cNvGraphicFramePr>
+              <a:graphicFrameLocks xmlns:a="http://schemas.openxmlformats.org/drawingml/2006/main" noChangeAspect="1"/>
+            </wp:cNvGraphicFramePr>
+            <a:graphic xmlns:a="http://schemas.openxmlformats.org/drawingml/2006/main">
+              <a:graphicData uri="http://schemas.openxmlformats.org/drawingml/2006/picture">
+                <pic:pic xmlns:pic="http://schemas.openxmlformats.org/drawingml/2006/picture">
+                  <pic:nvPicPr>
+                    <pic:cNvPr id="3" name="cenario-1.png"/>
+                    <pic:cNvPicPr/>
+                  </pic:nvPicPr>
+                  <pic:blipFill>
+                    <a:blip r:embed="rId6" cstate="print">
+                      <a:extLst>
+                        <a:ext uri="{28A0092B-C50C-407E-A947-70E740481C1C}">
+                          <a14:useLocalDpi xmlns:a14="http://schemas.microsoft.com/office/drawing/2010/main" val="0"/>
+                        </a:ext>
+                      </a:extLst>
+                    </a:blip>
+                    <a:stretch>
+                      <a:fillRect/>
+                    </a:stretch>
+                  </pic:blipFill>
+                  <pic:spPr>
+                    <a:xfrm>
+                      <a:off x="0" y="0"/>
+                      <a:ext cx="5612130" cy="2966720"/>
+                    </a:xfrm>
+                    <a:prstGeom prst="rect">
+                      <a:avLst/>
+                    </a:prstGeom>
+                  </pic:spPr>
+                </pic:pic>
+              </a:graphicData>
+            </a:graphic>
+          </wp:inline>
+        </w:drawing>
+      </w:r>
+    </w:p>
+    <w:p>
+      <w:pPr>
+        <w:rPr>
+          <w:lang w:val="pt-BR"/>
+        </w:rPr>
+      </w:pPr>
+    </w:p>
+    <w:p>
+      <w:pPr>
+        <w:rPr>
+          <w:lang w:val="pt-BR"/>
+        </w:rPr>
+      </w:pPr>
+      <w:r>
+        <w:rPr>
+          <w:lang w:val="pt-BR"/>
+        </w:rPr>
+        <w:t xml:space="preserve">Os números no esboço se referem a </w:t>
+      </w:r>
+    </w:p>
+    <w:p>
+      <w:pPr>
+        <w:rPr>
+          <w:lang w:val="pt-BR"/>
+        </w:rPr>
+      </w:pPr>
+      <w:r>
+        <w:rPr>
+          <w:lang w:val="pt-BR"/>
+        </w:rPr>
+        <w:t xml:space="preserve">1-primeiro </w:t>
+      </w:r>
+      <w:proofErr w:type="spellStart"/>
+      <w:r>
+        <w:rPr>
+          <w:lang w:val="pt-BR"/>
+        </w:rPr>
+        <w:t>check</w:t>
+      </w:r>
+      <w:proofErr w:type="spellEnd"/>
+      <w:r>
+        <w:rPr>
+          <w:lang w:val="pt-BR"/>
+        </w:rPr>
+        <w:t xml:space="preserve"> point.</w:t>
+      </w:r>
+    </w:p>
+    <w:p>
+      <w:pPr>
+        <w:rPr>
+          <w:lang w:val="pt-BR"/>
+        </w:rPr>
+      </w:pPr>
+      <w:r>
+        <w:rPr>
+          <w:lang w:val="pt-BR"/>
+        </w:rPr>
+        <w:t>2 – O primeiro emblema (Ataque Aprimorado)</w:t>
+      </w:r>
+    </w:p>
+    <w:p>
+      <w:pPr>
+        <w:rPr>
+          <w:lang w:val="pt-BR"/>
+        </w:rPr>
+      </w:pPr>
+      <w:r>
+        <w:rPr>
+          <w:lang w:val="pt-BR"/>
+        </w:rPr>
+        <w:t xml:space="preserve">3 – </w:t>
+      </w:r>
+      <w:proofErr w:type="spellStart"/>
+      <w:r>
+        <w:rPr>
+          <w:lang w:val="pt-BR"/>
+        </w:rPr>
+        <w:t>Tyron</w:t>
+      </w:r>
+      <w:proofErr w:type="spellEnd"/>
+      <w:r>
+        <w:rPr>
+          <w:lang w:val="pt-BR"/>
+        </w:rPr>
+        <w:t xml:space="preserve"> o Triangulo</w:t>
+      </w:r>
+    </w:p>
+    <w:p>
+      <w:pPr>
+        <w:rPr>
+          <w:lang w:val="pt-BR"/>
+        </w:rPr>
+      </w:pPr>
+      <w:r>
+        <w:rPr>
+          <w:lang w:val="pt-BR"/>
+        </w:rPr>
+        <w:t>4 – Capsula de transporte inativa</w:t>
+      </w:r>
+    </w:p>
+    <w:p>
+      <w:pPr>
+        <w:rPr>
+          <w:lang w:val="pt-BR"/>
+        </w:rPr>
+      </w:pPr>
+      <w:r>
+        <w:rPr>
+          <w:lang w:val="pt-BR"/>
+        </w:rPr>
+        <w:t xml:space="preserve">5 – </w:t>
+      </w:r>
+      <w:proofErr w:type="gramStart"/>
+      <w:r>
+        <w:rPr>
+          <w:lang w:val="pt-BR"/>
+        </w:rPr>
+        <w:t>descida</w:t>
+      </w:r>
+      <w:proofErr w:type="gramEnd"/>
+      <w:r>
+        <w:rPr>
+          <w:lang w:val="pt-BR"/>
+        </w:rPr>
+        <w:t xml:space="preserve"> para os caminhos das profundezas.</w:t>
+      </w:r>
+    </w:p>
+    <w:p>
+      <w:pPr>
+        <w:rPr>
+          <w:lang w:val="pt-BR"/>
+        </w:rPr>
+      </w:pPr>
+      <w:r>
+        <w:rPr>
+          <w:lang w:val="pt-BR"/>
+        </w:rPr>
+        <w:t xml:space="preserve">6 – </w:t>
+      </w:r>
+      <w:proofErr w:type="gramStart"/>
+      <w:r>
+        <w:rPr>
+          <w:lang w:val="pt-BR"/>
+        </w:rPr>
+        <w:t>primeiros</w:t>
+      </w:r>
+      <w:proofErr w:type="gramEnd"/>
+      <w:r>
+        <w:rPr>
+          <w:lang w:val="pt-BR"/>
+        </w:rPr>
+        <w:t xml:space="preserve"> inimigos</w:t>
+      </w:r>
+    </w:p>
+    <w:p>
+      <w:pPr>
+        <w:rPr>
+          <w:lang w:val="pt-BR"/>
+        </w:rPr>
+      </w:pPr>
+      <w:r>
+        <w:rPr>
+          <w:lang w:val="pt-BR"/>
+        </w:rPr>
+        <w:t xml:space="preserve">7 – As portas dos </w:t>
+      </w:r>
+      <w:proofErr w:type="spellStart"/>
+      <w:r>
+        <w:rPr>
+          <w:lang w:val="pt-BR"/>
+        </w:rPr>
+        <w:t>Losangulos</w:t>
+      </w:r>
+      <w:proofErr w:type="spellEnd"/>
+      <w:r>
+        <w:rPr>
+          <w:lang w:val="pt-BR"/>
+        </w:rPr>
+        <w:t xml:space="preserve">, são abertas e liberam itens a medida que </w:t>
+      </w:r>
+      <w:proofErr w:type="spellStart"/>
+      <w:r>
+        <w:rPr>
+          <w:lang w:val="pt-BR"/>
+        </w:rPr>
+        <w:t>losangulos</w:t>
+      </w:r>
+      <w:proofErr w:type="spellEnd"/>
+      <w:r>
+        <w:rPr>
+          <w:lang w:val="pt-BR"/>
+        </w:rPr>
+        <w:t xml:space="preserve"> são resgatados.</w:t>
+      </w:r>
+    </w:p>
+    <w:p>
+      <w:pPr>
+        <w:rPr>
+          <w:lang w:val="pt-BR"/>
+        </w:rPr>
+      </w:pPr>
+      <w:r>
+        <w:rPr>
+          <w:lang w:val="pt-BR"/>
+        </w:rPr>
+        <w:t xml:space="preserve">8 </w:t>
+      </w:r>
+      <w:r>
+        <w:rPr>
+          <w:lang w:val="pt-BR"/>
+        </w:rPr>
+        <w:t>–</w:t>
+      </w:r>
+      <w:r>
+        <w:rPr>
+          <w:lang w:val="pt-BR"/>
+        </w:rPr>
+        <w:t xml:space="preserve"> </w:t>
+      </w:r>
+      <w:r>
+        <w:rPr>
+          <w:lang w:val="pt-BR"/>
+        </w:rPr>
+        <w:t>Pedaço de hexágono atrás de uma barreira azul</w:t>
+      </w:r>
+    </w:p>
+    <w:p>
+      <w:pPr>
+        <w:rPr>
+          <w:lang w:val="pt-BR"/>
+        </w:rPr>
+      </w:pPr>
+      <w:r>
+        <w:rPr>
+          <w:lang w:val="pt-BR"/>
+        </w:rPr>
+        <w:t>9- Caminho com Inimigos</w:t>
+      </w:r>
+    </w:p>
+    <w:p>
+      <w:pPr>
+        <w:rPr>
+          <w:lang w:val="pt-BR"/>
+        </w:rPr>
+      </w:pPr>
+      <w:r>
+        <w:rPr>
+          <w:lang w:val="pt-BR"/>
+        </w:rPr>
+        <w:t xml:space="preserve">10 – </w:t>
+      </w:r>
+      <w:proofErr w:type="spellStart"/>
+      <w:r>
+        <w:rPr>
+          <w:lang w:val="pt-BR"/>
+        </w:rPr>
+        <w:t>Check</w:t>
+      </w:r>
+      <w:proofErr w:type="spellEnd"/>
+      <w:r>
+        <w:rPr>
+          <w:lang w:val="pt-BR"/>
+        </w:rPr>
+        <w:t xml:space="preserve"> point do meio do caminho</w:t>
+      </w:r>
+    </w:p>
+    <w:p>
+      <w:pPr>
+        <w:rPr>
+          <w:lang w:val="pt-BR"/>
+        </w:rPr>
+      </w:pPr>
+      <w:r>
+        <w:rPr>
+          <w:lang w:val="pt-BR"/>
+        </w:rPr>
+        <w:t xml:space="preserve">11 – Caminho de </w:t>
+      </w:r>
+      <w:proofErr w:type="spellStart"/>
+      <w:r>
+        <w:rPr>
+          <w:lang w:val="pt-BR"/>
+        </w:rPr>
+        <w:t>Obstaculos</w:t>
+      </w:r>
+      <w:proofErr w:type="spellEnd"/>
+    </w:p>
+    <w:p>
+      <w:pPr>
+        <w:rPr>
+          <w:lang w:val="pt-BR"/>
+        </w:rPr>
+      </w:pPr>
+      <w:r>
+        <w:rPr>
+          <w:lang w:val="pt-BR"/>
+        </w:rPr>
+        <w:t xml:space="preserve">12 – Um pulo difícil para resgatar um </w:t>
+      </w:r>
+      <w:proofErr w:type="spellStart"/>
+      <w:r>
+        <w:rPr>
+          <w:lang w:val="pt-BR"/>
+        </w:rPr>
+        <w:t>losangulo</w:t>
+      </w:r>
+      <w:proofErr w:type="spellEnd"/>
+      <w:r>
+        <w:rPr>
+          <w:lang w:val="pt-BR"/>
+        </w:rPr>
+        <w:t xml:space="preserve"> -&gt;um pulo com Dash para pegar um pentágono -&gt; um lugar de pulo duplo para pegar um encaixe de emblema.</w:t>
+      </w:r>
+    </w:p>
+    <w:p>
+      <w:pPr>
+        <w:rPr>
+          <w:lang w:val="pt-BR"/>
+        </w:rPr>
+      </w:pPr>
+      <w:r>
+        <w:rPr>
+          <w:lang w:val="pt-BR"/>
+        </w:rPr>
+        <w:t>13 – Caminho da Área 2 fechado por uma barreira Azul</w:t>
+      </w:r>
+    </w:p>
+    <w:p>
+      <w:pPr>
+        <w:rPr>
+          <w:lang w:val="pt-BR"/>
+        </w:rPr>
+      </w:pPr>
+      <w:r>
+        <w:rPr>
+          <w:lang w:val="pt-BR"/>
+        </w:rPr>
+        <w:lastRenderedPageBreak/>
+        <w:t xml:space="preserve">14 – </w:t>
+      </w:r>
+      <w:proofErr w:type="spellStart"/>
+      <w:r>
+        <w:rPr>
+          <w:lang w:val="pt-BR"/>
+        </w:rPr>
+        <w:t>Losangulo</w:t>
+      </w:r>
+      <w:proofErr w:type="spellEnd"/>
+      <w:r>
+        <w:rPr>
+          <w:lang w:val="pt-BR"/>
+        </w:rPr>
+        <w:t xml:space="preserve"> preso atrás de uma barreira verde</w:t>
+      </w:r>
+    </w:p>
+    <w:p>
+      <w:pPr>
+        <w:rPr>
+          <w:lang w:val="pt-BR"/>
+        </w:rPr>
+      </w:pPr>
+      <w:r>
+        <w:rPr>
+          <w:lang w:val="pt-BR"/>
+        </w:rPr>
+        <w:t xml:space="preserve">15 – Double </w:t>
+      </w:r>
+      <w:proofErr w:type="spellStart"/>
+      <w:r>
+        <w:rPr>
+          <w:lang w:val="pt-BR"/>
+        </w:rPr>
+        <w:t>Jump</w:t>
+      </w:r>
+      <w:proofErr w:type="spellEnd"/>
+      <w:r>
+        <w:rPr>
+          <w:lang w:val="pt-BR"/>
+        </w:rPr>
+        <w:t xml:space="preserve"> para acessar a área 9 e Down Arrow para acessar a área 6.</w:t>
+      </w:r>
+    </w:p>
+    <w:p>
+      <w:pPr>
+        <w:rPr>
+          <w:lang w:val="pt-BR"/>
+        </w:rPr>
+      </w:pPr>
+      <w:r>
+        <w:rPr>
+          <w:lang w:val="pt-BR"/>
+        </w:rPr>
+        <w:t xml:space="preserve">16 – </w:t>
+      </w:r>
+      <w:r>
+        <w:rPr>
+          <w:lang w:val="pt-BR"/>
+        </w:rPr>
+        <w:t>Pentágono</w:t>
+      </w:r>
+      <w:r>
+        <w:rPr>
+          <w:lang w:val="pt-BR"/>
+        </w:rPr>
+        <w:t xml:space="preserve"> atrás de uma barreira dourada</w:t>
+      </w:r>
+    </w:p>
+    <w:p>
+      <w:pPr>
+        <w:rPr>
+          <w:lang w:val="pt-BR"/>
+        </w:rPr>
+      </w:pPr>
+      <w:r>
+        <w:rPr>
+          <w:lang w:val="pt-BR"/>
+        </w:rPr>
+        <w:t>17 – False Wall</w:t>
+      </w:r>
+    </w:p>
+    <w:p>
+      <w:pPr>
+        <w:rPr>
+          <w:lang w:val="pt-BR"/>
+        </w:rPr>
+      </w:pPr>
+      <w:r>
+        <w:rPr>
+          <w:lang w:val="pt-BR"/>
+        </w:rPr>
+        <w:t xml:space="preserve">18 – </w:t>
+      </w:r>
+      <w:r>
+        <w:rPr>
+          <w:lang w:val="pt-BR"/>
+        </w:rPr>
+        <w:t>Pentágono</w:t>
+      </w:r>
+      <w:bookmarkStart w:id="0" w:name="_GoBack"/>
+      <w:bookmarkEnd w:id="0"/>
+    </w:p>
+    <w:p>
+      <w:pPr>
+        <w:rPr>
+          <w:lang w:val="pt-BR"/>
+        </w:rPr>
+      </w:pPr>
+      <w:r>
+        <w:rPr>
+          <w:lang w:val="pt-BR"/>
+        </w:rPr>
+        <w:t xml:space="preserve">19 – Down </w:t>
+      </w:r>
+      <w:proofErr w:type="spellStart"/>
+      <w:r>
+        <w:rPr>
+          <w:lang w:val="pt-BR"/>
+        </w:rPr>
+        <w:t>arrow</w:t>
+      </w:r>
+      <w:proofErr w:type="spellEnd"/>
+      <w:r>
+        <w:rPr>
+          <w:lang w:val="pt-BR"/>
+        </w:rPr>
+        <w:t xml:space="preserve"> para pegar um emblema</w:t>
+      </w:r>
+    </w:p>
+    <w:p>
+      <w:pPr>
+        <w:rPr>
+          <w:lang w:val="pt-BR"/>
+        </w:rPr>
+      </w:pPr>
+      <w:r>
+        <w:rPr>
+          <w:lang w:val="pt-BR"/>
+        </w:rPr>
+        <w:t xml:space="preserve">20 – Capsula de transporte com Otto o </w:t>
+      </w:r>
+      <w:proofErr w:type="spellStart"/>
+      <w:r>
+        <w:rPr>
+          <w:lang w:val="pt-BR"/>
+        </w:rPr>
+        <w:t>Octagono</w:t>
+      </w:r>
+      <w:proofErr w:type="spellEnd"/>
+    </w:p>
+    <w:p>
+      <w:pPr>
+        <w:rPr>
+          <w:lang w:val="pt-BR"/>
+        </w:rPr>
+      </w:pPr>
+      <w:r>
+        <w:rPr>
+          <w:lang w:val="pt-BR"/>
+        </w:rPr>
+        <w:t xml:space="preserve">21 – Inimigo Forte -&gt; </w:t>
+      </w:r>
+      <w:proofErr w:type="spellStart"/>
+      <w:r>
+        <w:rPr>
+          <w:lang w:val="pt-BR"/>
+        </w:rPr>
+        <w:t>Losangulo</w:t>
+      </w:r>
+      <w:proofErr w:type="spellEnd"/>
+    </w:p>
+    <w:p>
+      <w:pPr>
+        <w:rPr>
+          <w:lang w:val="pt-BR"/>
+        </w:rPr>
+      </w:pPr>
+      <w:r>
+        <w:rPr>
+          <w:lang w:val="pt-BR"/>
+        </w:rPr>
+        <w:t xml:space="preserve">22 – </w:t>
+      </w:r>
+      <w:proofErr w:type="spellStart"/>
+      <w:r>
+        <w:rPr>
+          <w:lang w:val="pt-BR"/>
+        </w:rPr>
+        <w:t>Hexagono</w:t>
+      </w:r>
+      <w:proofErr w:type="spellEnd"/>
+      <w:r>
+        <w:rPr>
+          <w:lang w:val="pt-BR"/>
+        </w:rPr>
+        <w:t xml:space="preserve"> (requer Dash)</w:t>
+      </w:r>
+    </w:p>
+    <w:p>
+      <w:pPr>
+        <w:rPr>
+          <w:lang w:val="pt-BR"/>
+        </w:rPr>
+      </w:pPr>
+      <w:r>
+        <w:rPr>
+          <w:lang w:val="pt-BR"/>
+        </w:rPr>
+        <w:t xml:space="preserve">23 – </w:t>
+      </w:r>
+      <w:proofErr w:type="spellStart"/>
+      <w:r>
+        <w:rPr>
+          <w:lang w:val="pt-BR"/>
+        </w:rPr>
+        <w:t>Hexagono</w:t>
+      </w:r>
+      <w:proofErr w:type="spellEnd"/>
+      <w:r>
+        <w:rPr>
+          <w:lang w:val="pt-BR"/>
+        </w:rPr>
+        <w:t xml:space="preserve"> (requer </w:t>
+      </w:r>
+      <w:proofErr w:type="spellStart"/>
+      <w:r>
+        <w:rPr>
+          <w:lang w:val="pt-BR"/>
+        </w:rPr>
+        <w:t>down</w:t>
+      </w:r>
+      <w:proofErr w:type="spellEnd"/>
+      <w:r>
+        <w:rPr>
+          <w:lang w:val="pt-BR"/>
+        </w:rPr>
+        <w:t xml:space="preserve"> </w:t>
+      </w:r>
+      <w:proofErr w:type="spellStart"/>
+      <w:r>
+        <w:rPr>
+          <w:lang w:val="pt-BR"/>
+        </w:rPr>
+        <w:t>arror</w:t>
+      </w:r>
+      <w:proofErr w:type="spellEnd"/>
+      <w:r>
+        <w:rPr>
+          <w:lang w:val="pt-BR"/>
+        </w:rPr>
+        <w:t>)</w:t>
+      </w:r>
+    </w:p>
+    <w:p>
+      <w:pPr>
+        <w:rPr>
+          <w:u w:val="single"/>
+          <w:lang w:val="pt-BR"/>
+        </w:rPr>
+      </w:pPr>
+      <w:r>
+        <w:rPr>
+          <w:lang w:val="pt-BR"/>
+        </w:rPr>
+        <w:t>24 – Mercador perdido.</w:t>
+      </w:r>
+    </w:p>
+    <w:p>
+      <w:pPr>
+        <w:rPr>
+          <w:lang w:val="pt-BR"/>
+        </w:rPr>
+      </w:pPr>
+    </w:p>
+    <w:p>
+      <w:pPr>
+        <w:pStyle w:val="SemEspaamento"/>
+        <w:rPr>
+          <w:lang w:val="pt-BR"/>
+        </w:rPr>
+      </w:pPr>
+    </w:p>
+    <w:p>
+      <w:pPr>
         <w:pStyle w:val="Ttulo3"/>
         <w:rPr>
           <w:lang w:val="pt-BR"/>
@@ -2783,6 +4441,7 @@
         <w:rPr>
           <w:lang w:val="pt-BR"/>
         </w:rPr>
+        <w:lastRenderedPageBreak/>
         <w:t>Fluxo de Jogo:</w:t>
       </w:r>
     </w:p>
@@ -2936,7 +4595,6 @@
         <w:rPr>
           <w:lang w:val="pt-BR"/>
         </w:rPr>
-        <w:lastRenderedPageBreak/>
         <w:t>Opções</w:t>
       </w:r>
     </w:p>
@@ -2991,6 +4649,7 @@
         <w:rPr>
           <w:lang w:val="pt-BR"/>
         </w:rPr>
+        <w:lastRenderedPageBreak/>
         <w:t>Menu de Iniciar o Jogo:</w:t>
       </w:r>
       <w:r>
@@ -3205,25 +4864,25 @@
           <w:lang w:val="pt-BR"/>
         </w:rPr>
       </w:pPr>
+      <w:r>
+        <w:rPr>
+          <w:lang w:val="pt-BR"/>
+        </w:rPr>
+        <w:t xml:space="preserve">Menu de </w:t>
+      </w:r>
       <w:proofErr w:type="gramStart"/>
       <w:r>
         <w:rPr>
           <w:lang w:val="pt-BR"/>
         </w:rPr>
-        <w:t>Menu</w:t>
+        <w:t>Pause[</w:t>
       </w:r>
       <w:proofErr w:type="gramEnd"/>
       <w:r>
         <w:rPr>
           <w:lang w:val="pt-BR"/>
         </w:rPr>
-        <w:t xml:space="preserve"> de Pause[em abas]</w:t>
-      </w:r>
-      <w:r>
-        <w:rPr>
-          <w:lang w:val="pt-BR"/>
-        </w:rPr>
-        <w:t>:</w:t>
+        <w:t>em abas]:</w:t>
       </w:r>
     </w:p>
     <w:p>
@@ -3237,19 +4896,11 @@
           <w:lang w:val="pt-BR"/>
         </w:rPr>
       </w:pPr>
-      <w:proofErr w:type="gramStart"/>
-      <w:r>
-        <w:rPr>
-          <w:lang w:val="pt-BR"/>
-        </w:rPr>
-        <w:t>Menu</w:t>
-      </w:r>
-      <w:proofErr w:type="gramEnd"/>
-      <w:r>
-        <w:rPr>
-          <w:lang w:val="pt-BR"/>
-        </w:rPr>
-        <w:t xml:space="preserve"> pause Base</w:t>
+      <w:r>
+        <w:rPr>
+          <w:lang w:val="pt-BR"/>
+        </w:rPr>
+        <w:t>Menu pause Base</w:t>
       </w:r>
     </w:p>
     <w:p>
@@ -3263,19 +4914,11 @@
           <w:lang w:val="pt-BR"/>
         </w:rPr>
       </w:pPr>
-      <w:proofErr w:type="gramStart"/>
-      <w:r>
-        <w:rPr>
-          <w:lang w:val="pt-BR"/>
-        </w:rPr>
-        <w:t>Menu</w:t>
-      </w:r>
-      <w:proofErr w:type="gramEnd"/>
-      <w:r>
-        <w:rPr>
-          <w:lang w:val="pt-BR"/>
-        </w:rPr>
-        <w:t xml:space="preserve"> de Habilidades</w:t>
+      <w:r>
+        <w:rPr>
+          <w:lang w:val="pt-BR"/>
+        </w:rPr>
+        <w:t>Menu de Habilidades</w:t>
       </w:r>
     </w:p>
     <w:p>
@@ -3289,19 +4932,11 @@
           <w:lang w:val="pt-BR"/>
         </w:rPr>
       </w:pPr>
-      <w:proofErr w:type="gramStart"/>
-      <w:r>
-        <w:rPr>
-          <w:lang w:val="pt-BR"/>
-        </w:rPr>
-        <w:t>Menu</w:t>
-      </w:r>
-      <w:proofErr w:type="gramEnd"/>
-      <w:r>
-        <w:rPr>
-          <w:lang w:val="pt-BR"/>
-        </w:rPr>
-        <w:t xml:space="preserve"> de Emblemas</w:t>
+      <w:r>
+        <w:rPr>
+          <w:lang w:val="pt-BR"/>
+        </w:rPr>
+        <w:t>Menu de Emblemas</w:t>
       </w:r>
     </w:p>
     <w:p>
@@ -3315,19 +4950,11 @@
           <w:lang w:val="pt-BR"/>
         </w:rPr>
       </w:pPr>
-      <w:proofErr w:type="gramStart"/>
-      <w:r>
-        <w:rPr>
-          <w:lang w:val="pt-BR"/>
-        </w:rPr>
-        <w:t>Menu</w:t>
-      </w:r>
-      <w:proofErr w:type="gramEnd"/>
-      <w:r>
-        <w:rPr>
-          <w:lang w:val="pt-BR"/>
-        </w:rPr>
-        <w:t xml:space="preserve"> de Hexágono e Pentágonos (</w:t>
+      <w:r>
+        <w:rPr>
+          <w:lang w:val="pt-BR"/>
+        </w:rPr>
+        <w:t>Menu de Hexágono e Pentágonos (</w:t>
       </w:r>
       <w:proofErr w:type="spellStart"/>
       <w:r>
@@ -3373,25 +5000,11 @@
           <w:lang w:val="pt-BR"/>
         </w:rPr>
       </w:pPr>
-      <w:proofErr w:type="gramStart"/>
-      <w:r>
-        <w:rPr>
-          <w:lang w:val="pt-BR"/>
-        </w:rPr>
-        <w:t>Menu</w:t>
-      </w:r>
-      <w:proofErr w:type="gramEnd"/>
-      <w:r>
-        <w:rPr>
-          <w:lang w:val="pt-BR"/>
-        </w:rPr>
-        <w:t xml:space="preserve"> de Pause Base</w:t>
-      </w:r>
-      <w:r>
-        <w:rPr>
-          <w:lang w:val="pt-BR"/>
-        </w:rPr>
-        <w:t>:</w:t>
+      <w:r>
+        <w:rPr>
+          <w:lang w:val="pt-BR"/>
+        </w:rPr>
+        <w:t>Menu de Pause Base:</w:t>
       </w:r>
     </w:p>
     <w:p>
@@ -3423,19 +5036,41 @@
           <w:lang w:val="pt-BR"/>
         </w:rPr>
       </w:pPr>
+      <w:r>
+        <w:rPr>
+          <w:lang w:val="pt-BR"/>
+        </w:rPr>
+        <w:t xml:space="preserve">Menu de Opções [idêntico ao acessível pelo </w:t>
+      </w:r>
+      <w:proofErr w:type="spellStart"/>
       <w:proofErr w:type="gramStart"/>
       <w:r>
         <w:rPr>
           <w:lang w:val="pt-BR"/>
         </w:rPr>
-        <w:t>Menu</w:t>
-      </w:r>
+        <w:t>titulo</w:t>
+      </w:r>
+      <w:proofErr w:type="spellEnd"/>
+      <w:r>
+        <w:rPr>
+          <w:lang w:val="pt-BR"/>
+        </w:rPr>
+        <w:t>(</w:t>
+      </w:r>
+      <w:proofErr w:type="spellStart"/>
       <w:proofErr w:type="gramEnd"/>
       <w:r>
         <w:rPr>
           <w:lang w:val="pt-BR"/>
         </w:rPr>
-        <w:t xml:space="preserve"> de Opções [idêntico ao acessível pelo titulo(musica e </w:t>
+        <w:t>musica</w:t>
+      </w:r>
+      <w:proofErr w:type="spellEnd"/>
+      <w:r>
+        <w:rPr>
+          <w:lang w:val="pt-BR"/>
+        </w:rPr>
+        <w:t xml:space="preserve"> e </w:t>
       </w:r>
       <w:proofErr w:type="spellStart"/>
       <w:r>
@@ -3481,31 +5116,25 @@
           <w:lang w:val="pt-BR"/>
         </w:rPr>
       </w:pPr>
+      <w:r>
+        <w:rPr>
+          <w:lang w:val="pt-BR"/>
+        </w:rPr>
+        <w:t>Menu habilidade</w:t>
+      </w:r>
       <w:proofErr w:type="gramStart"/>
       <w:r>
         <w:rPr>
           <w:lang w:val="pt-BR"/>
         </w:rPr>
-        <w:t>Menu</w:t>
+        <w:t>:[</w:t>
       </w:r>
       <w:proofErr w:type="gramEnd"/>
       <w:r>
         <w:rPr>
           <w:lang w:val="pt-BR"/>
         </w:rPr>
-        <w:t xml:space="preserve"> habilidade</w:t>
-      </w:r>
-      <w:r>
-        <w:rPr>
-          <w:lang w:val="pt-BR"/>
-        </w:rPr>
-        <w:t>:</w:t>
-      </w:r>
-      <w:r>
-        <w:rPr>
-          <w:lang w:val="pt-BR"/>
-        </w:rPr>
-        <w:t>[lista as habilidades aprendidas fazendo uma descrição]</w:t>
+        <w:t>lista as habilidades aprendidas fazendo uma descrição]</w:t>
       </w:r>
     </w:p>
     <w:p>
@@ -3721,22 +5350,22 @@
         <w:rPr>
           <w:lang w:val="pt-BR"/>
         </w:rPr>
-        <w:t xml:space="preserve">Espadas </w:t>
-      </w:r>
+        <w:t>Espadas coloridas(</w:t>
+      </w:r>
+      <w:proofErr w:type="spellStart"/>
       <w:proofErr w:type="gramStart"/>
       <w:r>
         <w:rPr>
           <w:lang w:val="pt-BR"/>
         </w:rPr>
-        <w:t>coloridas(</w:t>
-      </w:r>
-      <w:proofErr w:type="spellStart"/>
+        <w:t>vermelha,azul</w:t>
+      </w:r>
       <w:proofErr w:type="gramEnd"/>
       <w:r>
         <w:rPr>
           <w:lang w:val="pt-BR"/>
         </w:rPr>
-        <w:t>vermelha,azul,dourada,verde</w:t>
+        <w:t>,dourada,verde</w:t>
       </w:r>
       <w:proofErr w:type="spellEnd"/>
       <w:r>
@@ -3757,25 +5386,11 @@
           <w:lang w:val="pt-BR"/>
         </w:rPr>
       </w:pPr>
-      <w:proofErr w:type="gramStart"/>
-      <w:r>
-        <w:rPr>
-          <w:lang w:val="pt-BR"/>
-        </w:rPr>
-        <w:t>Menu</w:t>
-      </w:r>
-      <w:proofErr w:type="gramEnd"/>
-      <w:r>
-        <w:rPr>
-          <w:lang w:val="pt-BR"/>
-        </w:rPr>
-        <w:t xml:space="preserve"> de emblemas</w:t>
-      </w:r>
-      <w:r>
-        <w:rPr>
-          <w:lang w:val="pt-BR"/>
-        </w:rPr>
-        <w:t>:</w:t>
+      <w:r>
+        <w:rPr>
+          <w:lang w:val="pt-BR"/>
+        </w:rPr>
+        <w:t>Menu de emblemas:</w:t>
       </w:r>
     </w:p>
     <w:p>
@@ -3811,7 +5426,6 @@
         <w:rPr>
           <w:lang w:val="pt-BR"/>
         </w:rPr>
-        <w:lastRenderedPageBreak/>
         <w:t>Lista emblemas disponíveis para serem encaixados</w:t>
       </w:r>
     </w:p>
@@ -3826,19 +5440,11 @@
           <w:lang w:val="pt-BR"/>
         </w:rPr>
       </w:pPr>
-      <w:proofErr w:type="gramStart"/>
-      <w:r>
-        <w:rPr>
-          <w:lang w:val="pt-BR"/>
-        </w:rPr>
-        <w:t>Menu</w:t>
-      </w:r>
-      <w:proofErr w:type="gramEnd"/>
-      <w:r>
-        <w:rPr>
-          <w:lang w:val="pt-BR"/>
-        </w:rPr>
-        <w:t xml:space="preserve"> </w:t>
+      <w:r>
+        <w:rPr>
+          <w:lang w:val="pt-BR"/>
+        </w:rPr>
+        <w:t xml:space="preserve">Menu </w:t>
       </w:r>
       <w:proofErr w:type="spellStart"/>
       <w:r>
@@ -3880,19 +5486,11 @@
           <w:lang w:val="pt-BR"/>
         </w:rPr>
       </w:pPr>
-      <w:proofErr w:type="gramStart"/>
-      <w:r>
-        <w:rPr>
-          <w:lang w:val="pt-BR"/>
-        </w:rPr>
-        <w:t>Lista partes</w:t>
-      </w:r>
-      <w:proofErr w:type="gramEnd"/>
-      <w:r>
-        <w:rPr>
-          <w:lang w:val="pt-BR"/>
-        </w:rPr>
-        <w:t xml:space="preserve"> de hexágonos</w:t>
+      <w:r>
+        <w:rPr>
+          <w:lang w:val="pt-BR"/>
+        </w:rPr>
+        <w:t>Lista partes de hexágonos</w:t>
       </w:r>
     </w:p>
     <w:p>
@@ -3906,19 +5504,12 @@
           <w:lang w:val="pt-BR"/>
         </w:rPr>
       </w:pPr>
-      <w:proofErr w:type="gramStart"/>
-      <w:r>
-        <w:rPr>
-          <w:lang w:val="pt-BR"/>
-        </w:rPr>
-        <w:t>Lista partes</w:t>
-      </w:r>
-      <w:proofErr w:type="gramEnd"/>
-      <w:r>
-        <w:rPr>
-          <w:lang w:val="pt-BR"/>
-        </w:rPr>
-        <w:t xml:space="preserve"> de </w:t>
+      <w:r>
+        <w:rPr>
+          <w:lang w:val="pt-BR"/>
+        </w:rPr>
+        <w:lastRenderedPageBreak/>
+        <w:t xml:space="preserve">Lista partes de </w:t>
       </w:r>
       <w:proofErr w:type="spellStart"/>
       <w:r>
@@ -3940,14 +5531,12 @@
           <w:lang w:val="pt-BR"/>
         </w:rPr>
       </w:pPr>
-      <w:proofErr w:type="gramStart"/>
       <w:r>
         <w:rPr>
           <w:lang w:val="pt-BR"/>
         </w:rPr>
         <w:t>Lista hexágonos completos</w:t>
       </w:r>
-      <w:proofErr w:type="gramEnd"/>
     </w:p>
     <w:p>
       <w:pPr>
@@ -4018,13 +5607,7 @@
         <w:rPr>
           <w:lang w:val="pt-BR"/>
         </w:rPr>
-        <w:t>Área do mapa</w:t>
-      </w:r>
-      <w:r>
-        <w:rPr>
-          <w:lang w:val="pt-BR"/>
-        </w:rPr>
-        <w:t>:</w:t>
+        <w:t>Área do mapa:</w:t>
       </w:r>
     </w:p>
     <w:p>
@@ -4042,15 +5625,7 @@
         <w:rPr>
           <w:lang w:val="pt-BR"/>
         </w:rPr>
-        <w:t>Mostra as partes visitadas do mapa[ainda em planejamento</w:t>
-      </w:r>
-      <w:bookmarkStart w:id="0" w:name="_GoBack"/>
-      <w:bookmarkEnd w:id="0"/>
-      <w:r>
-        <w:rPr>
-          <w:lang w:val="pt-BR"/>
-        </w:rPr>
-        <w:t>]</w:t>
+        <w:t>Mostra as partes visitadas do mapa[ainda em planejamento]</w:t>
       </w:r>
     </w:p>
     <w:p>
@@ -4073,8 +5648,8 @@
 </file>
 
 <file path=word/numbering.xml><?xml version="1.0" encoding="utf-8"?>
-<w:numbering xmlns:wpc="http://schemas.microsoft.com/office/word/2010/wordprocessingCanvas" xmlns:mc="http://schemas.openxmlformats.org/markup-compatibility/2006" xmlns:o="urn:schemas-microsoft-com:office:office" xmlns:r="http://schemas.openxmlformats.org/officeDocument/2006/relationships" xmlns:m="http://schemas.openxmlformats.org/officeDocument/2006/math" xmlns:v="urn:schemas-microsoft-com:vml" xmlns:wp14="http://schemas.microsoft.com/office/word/2010/wordprocessingDrawing" xmlns:wp="http://schemas.openxmlformats.org/drawingml/2006/wordprocessingDrawing" xmlns:w10="urn:schemas-microsoft-com:office:word" xmlns:w="http://schemas.openxmlformats.org/wordprocessingml/2006/main" xmlns:w14="http://schemas.microsoft.com/office/word/2010/wordml" xmlns:wpg="http://schemas.microsoft.com/office/word/2010/wordprocessingGroup" xmlns:wpi="http://schemas.microsoft.com/office/word/2010/wordprocessingInk" xmlns:wne="http://schemas.microsoft.com/office/word/2006/wordml" xmlns:wps="http://schemas.microsoft.com/office/word/2010/wordprocessingShape" mc:Ignorable="w14 wp14">
-  <w:abstractNum w:abstractNumId="0">
+<w:numbering xmlns:wpc="http://schemas.microsoft.com/office/word/2010/wordprocessingCanvas" xmlns:cx="http://schemas.microsoft.com/office/drawing/2014/chartex" xmlns:cx1="http://schemas.microsoft.com/office/drawing/2015/9/8/chartex" xmlns:cx2="http://schemas.microsoft.com/office/drawing/2015/10/21/chartex" xmlns:cx3="http://schemas.microsoft.com/office/drawing/2016/5/9/chartex" xmlns:cx4="http://schemas.microsoft.com/office/drawing/2016/5/10/chartex" xmlns:cx5="http://schemas.microsoft.com/office/drawing/2016/5/11/chartex" xmlns:cx6="http://schemas.microsoft.com/office/drawing/2016/5/12/chartex" xmlns:cx7="http://schemas.microsoft.com/office/drawing/2016/5/13/chartex" xmlns:cx8="http://schemas.microsoft.com/office/drawing/2016/5/14/chartex" xmlns:mc="http://schemas.openxmlformats.org/markup-compatibility/2006" xmlns:aink="http://schemas.microsoft.com/office/drawing/2016/ink" xmlns:am3d="http://schemas.microsoft.com/office/drawing/2017/model3d" xmlns:o="urn:schemas-microsoft-com:office:office" xmlns:r="http://schemas.openxmlformats.org/officeDocument/2006/relationships" xmlns:m="http://schemas.openxmlformats.org/officeDocument/2006/math" xmlns:v="urn:schemas-microsoft-com:vml" xmlns:wp14="http://schemas.microsoft.com/office/word/2010/wordprocessingDrawing" xmlns:wp="http://schemas.openxmlformats.org/drawingml/2006/wordprocessingDrawing" xmlns:w10="urn:schemas-microsoft-com:office:word" xmlns:w="http://schemas.openxmlformats.org/wordprocessingml/2006/main" xmlns:w14="http://schemas.microsoft.com/office/word/2010/wordml" xmlns:w15="http://schemas.microsoft.com/office/word/2012/wordml" xmlns:w16cid="http://schemas.microsoft.com/office/word/2016/wordml/cid" xmlns:w16se="http://schemas.microsoft.com/office/word/2015/wordml/symex" xmlns:wpg="http://schemas.microsoft.com/office/word/2010/wordprocessingGroup" xmlns:wpi="http://schemas.microsoft.com/office/word/2010/wordprocessingInk" xmlns:wne="http://schemas.microsoft.com/office/word/2006/wordml" xmlns:wps="http://schemas.microsoft.com/office/word/2010/wordprocessingShape" mc:Ignorable="w14 w15 w16se w16cid wp14">
+  <w:abstractNum w:abstractNumId="0" w15:restartNumberingAfterBreak="0">
     <w:nsid w:val="065643A4"/>
     <w:multiLevelType w:val="hybridMultilevel"/>
     <w:tmpl w:val="7C264DFE"/>
@@ -4187,7 +5762,7 @@
       </w:rPr>
     </w:lvl>
   </w:abstractNum>
-  <w:abstractNum w:abstractNumId="1">
+  <w:abstractNum w:abstractNumId="1" w15:restartNumberingAfterBreak="0">
     <w:nsid w:val="217122C2"/>
     <w:multiLevelType w:val="hybridMultilevel"/>
     <w:tmpl w:val="562C5FCA"/>
@@ -4273,7 +5848,7 @@
       </w:pPr>
     </w:lvl>
   </w:abstractNum>
-  <w:abstractNum w:abstractNumId="2">
+  <w:abstractNum w:abstractNumId="2" w15:restartNumberingAfterBreak="0">
     <w:nsid w:val="6E7C501B"/>
     <w:multiLevelType w:val="hybridMultilevel"/>
     <w:tmpl w:val="C5FA98FC"/>
@@ -4386,7 +5961,7 @@
       </w:rPr>
     </w:lvl>
   </w:abstractNum>
-  <w:abstractNum w:abstractNumId="3">
+  <w:abstractNum w:abstractNumId="3" w15:restartNumberingAfterBreak="0">
     <w:nsid w:val="78116D8B"/>
     <w:multiLevelType w:val="hybridMultilevel"/>
     <w:tmpl w:val="5F1C3694"/>
@@ -4515,7 +6090,7 @@
 </file>
 
 <file path=word/styles.xml><?xml version="1.0" encoding="utf-8"?>
-<w:styles xmlns:mc="http://schemas.openxmlformats.org/markup-compatibility/2006" xmlns:r="http://schemas.openxmlformats.org/officeDocument/2006/relationships" xmlns:w="http://schemas.openxmlformats.org/wordprocessingml/2006/main" xmlns:w14="http://schemas.microsoft.com/office/word/2010/wordml" mc:Ignorable="w14">
+<w:styles xmlns:mc="http://schemas.openxmlformats.org/markup-compatibility/2006" xmlns:r="http://schemas.openxmlformats.org/officeDocument/2006/relationships" xmlns:w="http://schemas.openxmlformats.org/wordprocessingml/2006/main" xmlns:w14="http://schemas.microsoft.com/office/word/2010/wordml" xmlns:w15="http://schemas.microsoft.com/office/word/2012/wordml" xmlns:w16cid="http://schemas.microsoft.com/office/word/2016/wordml/cid" xmlns:w16se="http://schemas.microsoft.com/office/word/2015/wordml/symex" mc:Ignorable="w14 w15 w16se w16cid">
   <w:docDefaults>
     <w:rPrDefault>
       <w:rPr>
@@ -4531,144 +6106,382 @@
       </w:pPr>
     </w:pPrDefault>
   </w:docDefaults>
-  <w:latentStyles w:defLockedState="0" w:defUIPriority="99" w:defSemiHidden="1" w:defUnhideWhenUsed="1" w:defQFormat="0" w:count="267">
-    <w:lsdException w:name="Normal" w:semiHidden="0" w:uiPriority="0" w:unhideWhenUsed="0" w:qFormat="1"/>
-    <w:lsdException w:name="heading 1" w:semiHidden="0" w:uiPriority="9" w:unhideWhenUsed="0" w:qFormat="1"/>
-    <w:lsdException w:name="heading 2" w:uiPriority="9" w:qFormat="1"/>
-    <w:lsdException w:name="heading 3" w:uiPriority="9" w:qFormat="1"/>
-    <w:lsdException w:name="heading 4" w:uiPriority="9" w:qFormat="1"/>
-    <w:lsdException w:name="heading 5" w:uiPriority="9" w:qFormat="1"/>
-    <w:lsdException w:name="heading 6" w:uiPriority="9" w:qFormat="1"/>
-    <w:lsdException w:name="heading 7" w:uiPriority="9" w:qFormat="1"/>
-    <w:lsdException w:name="heading 8" w:uiPriority="9" w:qFormat="1"/>
-    <w:lsdException w:name="heading 9" w:uiPriority="9" w:qFormat="1"/>
-    <w:lsdException w:name="toc 1" w:uiPriority="39"/>
-    <w:lsdException w:name="toc 2" w:uiPriority="39"/>
-    <w:lsdException w:name="toc 3" w:uiPriority="39"/>
-    <w:lsdException w:name="toc 4" w:uiPriority="39"/>
-    <w:lsdException w:name="toc 5" w:uiPriority="39"/>
-    <w:lsdException w:name="toc 6" w:uiPriority="39"/>
-    <w:lsdException w:name="toc 7" w:uiPriority="39"/>
-    <w:lsdException w:name="toc 8" w:uiPriority="39"/>
-    <w:lsdException w:name="toc 9" w:uiPriority="39"/>
-    <w:lsdException w:name="caption" w:uiPriority="35" w:qFormat="1"/>
-    <w:lsdException w:name="Title" w:semiHidden="0" w:uiPriority="10" w:unhideWhenUsed="0" w:qFormat="1"/>
-    <w:lsdException w:name="Default Paragraph Font" w:uiPriority="1"/>
-    <w:lsdException w:name="Subtitle" w:semiHidden="0" w:uiPriority="11" w:unhideWhenUsed="0" w:qFormat="1"/>
-    <w:lsdException w:name="Strong" w:semiHidden="0" w:uiPriority="22" w:unhideWhenUsed="0" w:qFormat="1"/>
-    <w:lsdException w:name="Emphasis" w:semiHidden="0" w:uiPriority="20" w:unhideWhenUsed="0" w:qFormat="1"/>
+  <w:latentStyles w:defLockedState="0" w:defUIPriority="99" w:defSemiHidden="0" w:defUnhideWhenUsed="0" w:defQFormat="0" w:count="375">
+    <w:lsdException w:name="Normal" w:uiPriority="0" w:qFormat="1"/>
+    <w:lsdException w:name="heading 1" w:uiPriority="9" w:qFormat="1"/>
+    <w:lsdException w:name="heading 2" w:semiHidden="1" w:uiPriority="9" w:unhideWhenUsed="1" w:qFormat="1"/>
+    <w:lsdException w:name="heading 3" w:semiHidden="1" w:uiPriority="9" w:unhideWhenUsed="1" w:qFormat="1"/>
+    <w:lsdException w:name="heading 4" w:semiHidden="1" w:uiPriority="9" w:unhideWhenUsed="1" w:qFormat="1"/>
+    <w:lsdException w:name="heading 5" w:semiHidden="1" w:uiPriority="9" w:unhideWhenUsed="1" w:qFormat="1"/>
+    <w:lsdException w:name="heading 6" w:semiHidden="1" w:uiPriority="9" w:unhideWhenUsed="1" w:qFormat="1"/>
+    <w:lsdException w:name="heading 7" w:semiHidden="1" w:uiPriority="9" w:unhideWhenUsed="1" w:qFormat="1"/>
+    <w:lsdException w:name="heading 8" w:semiHidden="1" w:uiPriority="9" w:unhideWhenUsed="1" w:qFormat="1"/>
+    <w:lsdException w:name="heading 9" w:semiHidden="1" w:uiPriority="9" w:unhideWhenUsed="1" w:qFormat="1"/>
+    <w:lsdException w:name="index 1" w:semiHidden="1" w:unhideWhenUsed="1"/>
+    <w:lsdException w:name="index 2" w:semiHidden="1" w:unhideWhenUsed="1"/>
+    <w:lsdException w:name="index 3" w:semiHidden="1" w:unhideWhenUsed="1"/>
+    <w:lsdException w:name="index 4" w:semiHidden="1" w:unhideWhenUsed="1"/>
+    <w:lsdException w:name="index 5" w:semiHidden="1" w:unhideWhenUsed="1"/>
+    <w:lsdException w:name="index 6" w:semiHidden="1" w:unhideWhenUsed="1"/>
+    <w:lsdException w:name="index 7" w:semiHidden="1" w:unhideWhenUsed="1"/>
+    <w:lsdException w:name="index 8" w:semiHidden="1" w:unhideWhenUsed="1"/>
+    <w:lsdException w:name="index 9" w:semiHidden="1" w:unhideWhenUsed="1"/>
+    <w:lsdException w:name="toc 1" w:semiHidden="1" w:uiPriority="39" w:unhideWhenUsed="1"/>
+    <w:lsdException w:name="toc 2" w:semiHidden="1" w:uiPriority="39" w:unhideWhenUsed="1"/>
+    <w:lsdException w:name="toc 3" w:semiHidden="1" w:uiPriority="39" w:unhideWhenUsed="1"/>
+    <w:lsdException w:name="toc 4" w:semiHidden="1" w:uiPriority="39" w:unhideWhenUsed="1"/>
+    <w:lsdException w:name="toc 5" w:semiHidden="1" w:uiPriority="39" w:unhideWhenUsed="1"/>
+    <w:lsdException w:name="toc 6" w:semiHidden="1" w:uiPriority="39" w:unhideWhenUsed="1"/>
+    <w:lsdException w:name="toc 7" w:semiHidden="1" w:uiPriority="39" w:unhideWhenUsed="1"/>
+    <w:lsdException w:name="toc 8" w:semiHidden="1" w:uiPriority="39" w:unhideWhenUsed="1"/>
+    <w:lsdException w:name="toc 9" w:semiHidden="1" w:uiPriority="39" w:unhideWhenUsed="1"/>
+    <w:lsdException w:name="Normal Indent" w:semiHidden="1" w:unhideWhenUsed="1"/>
+    <w:lsdException w:name="footnote text" w:semiHidden="1" w:unhideWhenUsed="1"/>
+    <w:lsdException w:name="annotation text" w:semiHidden="1" w:unhideWhenUsed="1"/>
+    <w:lsdException w:name="header" w:semiHidden="1" w:unhideWhenUsed="1"/>
+    <w:lsdException w:name="footer" w:semiHidden="1" w:unhideWhenUsed="1"/>
+    <w:lsdException w:name="index heading" w:semiHidden="1" w:unhideWhenUsed="1"/>
+    <w:lsdException w:name="caption" w:semiHidden="1" w:uiPriority="35" w:unhideWhenUsed="1" w:qFormat="1"/>
+    <w:lsdException w:name="table of figures" w:semiHidden="1" w:unhideWhenUsed="1"/>
+    <w:lsdException w:name="envelope address" w:semiHidden="1" w:unhideWhenUsed="1"/>
+    <w:lsdException w:name="envelope return" w:semiHidden="1" w:unhideWhenUsed="1"/>
+    <w:lsdException w:name="footnote reference" w:semiHidden="1" w:unhideWhenUsed="1"/>
+    <w:lsdException w:name="annotation reference" w:semiHidden="1" w:unhideWhenUsed="1"/>
+    <w:lsdException w:name="line number" w:semiHidden="1" w:unhideWhenUsed="1"/>
+    <w:lsdException w:name="page number" w:semiHidden="1" w:unhideWhenUsed="1"/>
+    <w:lsdException w:name="endnote reference" w:semiHidden="1" w:unhideWhenUsed="1"/>
+    <w:lsdException w:name="endnote text" w:semiHidden="1" w:unhideWhenUsed="1"/>
+    <w:lsdException w:name="table of authorities" w:semiHidden="1" w:unhideWhenUsed="1"/>
+    <w:lsdException w:name="macro" w:semiHidden="1" w:unhideWhenUsed="1"/>
+    <w:lsdException w:name="toa heading" w:semiHidden="1" w:unhideWhenUsed="1"/>
+    <w:lsdException w:name="List" w:semiHidden="1" w:unhideWhenUsed="1"/>
+    <w:lsdException w:name="List Bullet" w:semiHidden="1" w:unhideWhenUsed="1"/>
+    <w:lsdException w:name="List Number" w:semiHidden="1" w:unhideWhenUsed="1"/>
+    <w:lsdException w:name="List 2" w:semiHidden="1" w:unhideWhenUsed="1"/>
+    <w:lsdException w:name="List 3" w:semiHidden="1" w:unhideWhenUsed="1"/>
+    <w:lsdException w:name="List 4" w:semiHidden="1" w:unhideWhenUsed="1"/>
+    <w:lsdException w:name="List 5" w:semiHidden="1" w:unhideWhenUsed="1"/>
+    <w:lsdException w:name="List Bullet 2" w:semiHidden="1" w:unhideWhenUsed="1"/>
+    <w:lsdException w:name="List Bullet 3" w:semiHidden="1" w:unhideWhenUsed="1"/>
+    <w:lsdException w:name="List Bullet 4" w:semiHidden="1" w:unhideWhenUsed="1"/>
+    <w:lsdException w:name="List Bullet 5" w:semiHidden="1" w:unhideWhenUsed="1"/>
+    <w:lsdException w:name="List Number 2" w:semiHidden="1" w:unhideWhenUsed="1"/>
+    <w:lsdException w:name="List Number 3" w:semiHidden="1" w:unhideWhenUsed="1"/>
+    <w:lsdException w:name="List Number 4" w:semiHidden="1" w:unhideWhenUsed="1"/>
+    <w:lsdException w:name="List Number 5" w:semiHidden="1" w:unhideWhenUsed="1"/>
+    <w:lsdException w:name="Title" w:uiPriority="10" w:qFormat="1"/>
+    <w:lsdException w:name="Closing" w:semiHidden="1" w:unhideWhenUsed="1"/>
+    <w:lsdException w:name="Signature" w:semiHidden="1" w:unhideWhenUsed="1"/>
+    <w:lsdException w:name="Default Paragraph Font" w:semiHidden="1" w:uiPriority="1" w:unhideWhenUsed="1"/>
+    <w:lsdException w:name="Body Text" w:semiHidden="1" w:unhideWhenUsed="1"/>
+    <w:lsdException w:name="Body Text Indent" w:semiHidden="1" w:unhideWhenUsed="1"/>
+    <w:lsdException w:name="List Continue" w:semiHidden="1" w:unhideWhenUsed="1"/>
+    <w:lsdException w:name="List Continue 2" w:semiHidden="1" w:unhideWhenUsed="1"/>
+    <w:lsdException w:name="List Continue 3" w:semiHidden="1" w:unhideWhenUsed="1"/>
+    <w:lsdException w:name="List Continue 4" w:semiHidden="1" w:unhideWhenUsed="1"/>
+    <w:lsdException w:name="List Continue 5" w:semiHidden="1" w:unhideWhenUsed="1"/>
+    <w:lsdException w:name="Message Header" w:semiHidden="1" w:unhideWhenUsed="1"/>
+    <w:lsdException w:name="Subtitle" w:uiPriority="11" w:qFormat="1"/>
+    <w:lsdException w:name="Salutation" w:semiHidden="1" w:unhideWhenUsed="1"/>
+    <w:lsdException w:name="Date" w:semiHidden="1" w:unhideWhenUsed="1"/>
+    <w:lsdException w:name="Body Text First Indent" w:semiHidden="1" w:unhideWhenUsed="1"/>
+    <w:lsdException w:name="Body Text First Indent 2" w:semiHidden="1" w:unhideWhenUsed="1"/>
+    <w:lsdException w:name="Note Heading" w:semiHidden="1" w:unhideWhenUsed="1"/>
+    <w:lsdException w:name="Body Text 2" w:semiHidden="1" w:unhideWhenUsed="1"/>
+    <w:lsdException w:name="Body Text 3" w:semiHidden="1" w:unhideWhenUsed="1"/>
+    <w:lsdException w:name="Body Text Indent 2" w:semiHidden="1" w:unhideWhenUsed="1"/>
+    <w:lsdException w:name="Body Text Indent 3" w:semiHidden="1" w:unhideWhenUsed="1"/>
+    <w:lsdException w:name="Block Text" w:semiHidden="1" w:unhideWhenUsed="1"/>
+    <w:lsdException w:name="Hyperlink" w:semiHidden="1" w:unhideWhenUsed="1"/>
+    <w:lsdException w:name="FollowedHyperlink" w:semiHidden="1" w:unhideWhenUsed="1"/>
+    <w:lsdException w:name="Strong" w:uiPriority="22" w:qFormat="1"/>
+    <w:lsdException w:name="Emphasis" w:uiPriority="20" w:qFormat="1"/>
+    <w:lsdException w:name="Document Map" w:semiHidden="1" w:unhideWhenUsed="1"/>
+    <w:lsdException w:name="Plain Text" w:semiHidden="1" w:unhideWhenUsed="1"/>
+    <w:lsdException w:name="E-mail Signature" w:semiHidden="1" w:unhideWhenUsed="1"/>
+    <w:lsdException w:name="HTML Top of Form" w:semiHidden="1" w:unhideWhenUsed="1"/>
+    <w:lsdException w:name="HTML Bottom of Form" w:semiHidden="1" w:unhideWhenUsed="1"/>
+    <w:lsdException w:name="Normal (Web)" w:semiHidden="1" w:unhideWhenUsed="1"/>
+    <w:lsdException w:name="HTML Acronym" w:semiHidden="1" w:unhideWhenUsed="1"/>
+    <w:lsdException w:name="HTML Address" w:semiHidden="1" w:unhideWhenUsed="1"/>
+    <w:lsdException w:name="HTML Cite" w:semiHidden="1" w:unhideWhenUsed="1"/>
+    <w:lsdException w:name="HTML Code" w:semiHidden="1" w:unhideWhenUsed="1"/>
+    <w:lsdException w:name="HTML Definition" w:semiHidden="1" w:unhideWhenUsed="1"/>
+    <w:lsdException w:name="HTML Keyboard" w:semiHidden="1" w:unhideWhenUsed="1"/>
+    <w:lsdException w:name="HTML Preformatted" w:semiHidden="1" w:unhideWhenUsed="1"/>
+    <w:lsdException w:name="HTML Sample" w:semiHidden="1" w:unhideWhenUsed="1"/>
+    <w:lsdException w:name="HTML Typewriter" w:semiHidden="1" w:unhideWhenUsed="1"/>
+    <w:lsdException w:name="HTML Variable" w:semiHidden="1" w:unhideWhenUsed="1"/>
+    <w:lsdException w:name="Normal Table" w:semiHidden="1" w:unhideWhenUsed="1"/>
+    <w:lsdException w:name="annotation subject" w:semiHidden="1" w:unhideWhenUsed="1"/>
+    <w:lsdException w:name="No List" w:semiHidden="1" w:unhideWhenUsed="1"/>
+    <w:lsdException w:name="Outline List 1" w:semiHidden="1" w:unhideWhenUsed="1"/>
+    <w:lsdException w:name="Outline List 2" w:semiHidden="1" w:unhideWhenUsed="1"/>
+    <w:lsdException w:name="Outline List 3" w:semiHidden="1" w:unhideWhenUsed="1"/>
+    <w:lsdException w:name="Table Simple 1" w:semiHidden="1" w:unhideWhenUsed="1"/>
+    <w:lsdException w:name="Table Simple 2" w:semiHidden="1" w:unhideWhenUsed="1"/>
+    <w:lsdException w:name="Table Simple 3" w:semiHidden="1" w:unhideWhenUsed="1"/>
+    <w:lsdException w:name="Table Classic 1" w:semiHidden="1" w:unhideWhenUsed="1"/>
+    <w:lsdException w:name="Table Classic 2" w:semiHidden="1" w:unhideWhenUsed="1"/>
+    <w:lsdException w:name="Table Classic 3" w:semiHidden="1" w:unhideWhenUsed="1"/>
+    <w:lsdException w:name="Table Classic 4" w:semiHidden="1" w:unhideWhenUsed="1"/>
+    <w:lsdException w:name="Table Colorful 1" w:semiHidden="1" w:unhideWhenUsed="1"/>
+    <w:lsdException w:name="Table Colorful 2" w:semiHidden="1" w:unhideWhenUsed="1"/>
+    <w:lsdException w:name="Table Colorful 3" w:semiHidden="1" w:unhideWhenUsed="1"/>
+    <w:lsdException w:name="Table Columns 1" w:semiHidden="1" w:unhideWhenUsed="1"/>
+    <w:lsdException w:name="Table Columns 2" w:semiHidden="1" w:unhideWhenUsed="1"/>
+    <w:lsdException w:name="Table Columns 3" w:semiHidden="1" w:unhideWhenUsed="1"/>
+    <w:lsdException w:name="Table Columns 4" w:semiHidden="1" w:unhideWhenUsed="1"/>
+    <w:lsdException w:name="Table Columns 5" w:semiHidden="1" w:unhideWhenUsed="1"/>
+    <w:lsdException w:name="Table Grid 1" w:semiHidden="1" w:unhideWhenUsed="1"/>
+    <w:lsdException w:name="Table Grid 2" w:semiHidden="1" w:unhideWhenUsed="1"/>
+    <w:lsdException w:name="Table Grid 3" w:semiHidden="1" w:unhideWhenUsed="1"/>
+    <w:lsdException w:name="Table Grid 4" w:semiHidden="1" w:unhideWhenUsed="1"/>
+    <w:lsdException w:name="Table Grid 5" w:semiHidden="1" w:unhideWhenUsed="1"/>
+    <w:lsdException w:name="Table Grid 6" w:semiHidden="1" w:unhideWhenUsed="1"/>
+    <w:lsdException w:name="Table Grid 7" w:semiHidden="1" w:unhideWhenUsed="1"/>
+    <w:lsdException w:name="Table Grid 8" w:semiHidden="1" w:unhideWhenUsed="1"/>
+    <w:lsdException w:name="Table List 1" w:semiHidden="1" w:unhideWhenUsed="1"/>
+    <w:lsdException w:name="Table List 2" w:semiHidden="1" w:unhideWhenUsed="1"/>
+    <w:lsdException w:name="Table List 3" w:semiHidden="1" w:unhideWhenUsed="1"/>
+    <w:lsdException w:name="Table List 4" w:semiHidden="1" w:unhideWhenUsed="1"/>
+    <w:lsdException w:name="Table List 5" w:semiHidden="1" w:unhideWhenUsed="1"/>
+    <w:lsdException w:name="Table List 6" w:semiHidden="1" w:unhideWhenUsed="1"/>
+    <w:lsdException w:name="Table List 7" w:semiHidden="1" w:unhideWhenUsed="1"/>
+    <w:lsdException w:name="Table List 8" w:semiHidden="1" w:unhideWhenUsed="1"/>
+    <w:lsdException w:name="Table 3D effects 1" w:semiHidden="1" w:unhideWhenUsed="1"/>
+    <w:lsdException w:name="Table 3D effects 2" w:semiHidden="1" w:unhideWhenUsed="1"/>
+    <w:lsdException w:name="Table 3D effects 3" w:semiHidden="1" w:unhideWhenUsed="1"/>
+    <w:lsdException w:name="Table Contemporary" w:semiHidden="1" w:unhideWhenUsed="1"/>
+    <w:lsdException w:name="Table Elegant" w:semiHidden="1" w:unhideWhenUsed="1"/>
+    <w:lsdException w:name="Table Professional" w:semiHidden="1" w:unhideWhenUsed="1"/>
+    <w:lsdException w:name="Table Subtle 1" w:semiHidden="1" w:unhideWhenUsed="1"/>
+    <w:lsdException w:name="Table Subtle 2" w:semiHidden="1" w:unhideWhenUsed="1"/>
+    <w:lsdException w:name="Table Web 1" w:semiHidden="1" w:unhideWhenUsed="1"/>
+    <w:lsdException w:name="Table Web 2" w:semiHidden="1" w:unhideWhenUsed="1"/>
+    <w:lsdException w:name="Table Web 3" w:semiHidden="1" w:unhideWhenUsed="1"/>
+    <w:lsdException w:name="Balloon Text" w:semiHidden="1" w:unhideWhenUsed="1"/>
     <w:lsdException w:name="Table Grid" w:uiPriority="59"/>
-    <w:lsdException w:name="Placeholder Text" w:unhideWhenUsed="0"/>
-    <w:lsdException w:name="No Spacing" w:semiHidden="0" w:uiPriority="1" w:unhideWhenUsed="0" w:qFormat="1"/>
-    <w:lsdException w:name="Light Shading" w:semiHidden="0" w:uiPriority="60" w:unhideWhenUsed="0"/>
-    <w:lsdException w:name="Light List" w:semiHidden="0" w:uiPriority="61" w:unhideWhenUsed="0"/>
-    <w:lsdException w:name="Light Grid" w:semiHidden="0" w:uiPriority="62" w:unhideWhenUsed="0"/>
-    <w:lsdException w:name="Medium Shading 1" w:semiHidden="0" w:uiPriority="63" w:unhideWhenUsed="0"/>
-    <w:lsdException w:name="Medium Shading 2" w:semiHidden="0" w:uiPriority="64" w:unhideWhenUsed="0"/>
-    <w:lsdException w:name="Medium List 1" w:semiHidden="0" w:uiPriority="65" w:unhideWhenUsed="0"/>
-    <w:lsdException w:name="Medium List 2" w:semiHidden="0" w:uiPriority="66" w:unhideWhenUsed="0"/>
-    <w:lsdException w:name="Medium Grid 1" w:semiHidden="0" w:uiPriority="67" w:unhideWhenUsed="0"/>
-    <w:lsdException w:name="Medium Grid 2" w:semiHidden="0" w:uiPriority="68" w:unhideWhenUsed="0"/>
-    <w:lsdException w:name="Medium Grid 3" w:semiHidden="0" w:uiPriority="69" w:unhideWhenUsed="0"/>
-    <w:lsdException w:name="Dark List" w:semiHidden="0" w:uiPriority="70" w:unhideWhenUsed="0"/>
-    <w:lsdException w:name="Colorful Shading" w:semiHidden="0" w:uiPriority="71" w:unhideWhenUsed="0"/>
-    <w:lsdException w:name="Colorful List" w:semiHidden="0" w:uiPriority="72" w:unhideWhenUsed="0"/>
-    <w:lsdException w:name="Colorful Grid" w:semiHidden="0" w:uiPriority="73" w:unhideWhenUsed="0"/>
-    <w:lsdException w:name="Light Shading Accent 1" w:semiHidden="0" w:uiPriority="60" w:unhideWhenUsed="0"/>
-    <w:lsdException w:name="Light List Accent 1" w:semiHidden="0" w:uiPriority="61" w:unhideWhenUsed="0"/>
-    <w:lsdException w:name="Light Grid Accent 1" w:semiHidden="0" w:uiPriority="62" w:unhideWhenUsed="0"/>
-    <w:lsdException w:name="Medium Shading 1 Accent 1" w:semiHidden="0" w:uiPriority="63" w:unhideWhenUsed="0"/>
-    <w:lsdException w:name="Medium Shading 2 Accent 1" w:semiHidden="0" w:uiPriority="64" w:unhideWhenUsed="0"/>
-    <w:lsdException w:name="Medium List 1 Accent 1" w:semiHidden="0" w:uiPriority="65" w:unhideWhenUsed="0"/>
-    <w:lsdException w:name="Revision" w:unhideWhenUsed="0"/>
-    <w:lsdException w:name="List Paragraph" w:semiHidden="0" w:uiPriority="34" w:unhideWhenUsed="0" w:qFormat="1"/>
-    <w:lsdException w:name="Quote" w:semiHidden="0" w:uiPriority="29" w:unhideWhenUsed="0" w:qFormat="1"/>
-    <w:lsdException w:name="Intense Quote" w:semiHidden="0" w:uiPriority="30" w:unhideWhenUsed="0" w:qFormat="1"/>
-    <w:lsdException w:name="Medium List 2 Accent 1" w:semiHidden="0" w:uiPriority="66" w:unhideWhenUsed="0"/>
-    <w:lsdException w:name="Medium Grid 1 Accent 1" w:semiHidden="0" w:uiPriority="67" w:unhideWhenUsed="0"/>
-    <w:lsdException w:name="Medium Grid 2 Accent 1" w:semiHidden="0" w:uiPriority="68" w:unhideWhenUsed="0"/>
-    <w:lsdException w:name="Medium Grid 3 Accent 1" w:semiHidden="0" w:uiPriority="69" w:unhideWhenUsed="0"/>
-    <w:lsdException w:name="Dark List Accent 1" w:semiHidden="0" w:uiPriority="70" w:unhideWhenUsed="0"/>
-    <w:lsdException w:name="Colorful Shading Accent 1" w:semiHidden="0" w:uiPriority="71" w:unhideWhenUsed="0"/>
-    <w:lsdException w:name="Colorful List Accent 1" w:semiHidden="0" w:uiPriority="72" w:unhideWhenUsed="0"/>
-    <w:lsdException w:name="Colorful Grid Accent 1" w:semiHidden="0" w:uiPriority="73" w:unhideWhenUsed="0"/>
-    <w:lsdException w:name="Light Shading Accent 2" w:semiHidden="0" w:uiPriority="60" w:unhideWhenUsed="0"/>
-    <w:lsdException w:name="Light List Accent 2" w:semiHidden="0" w:uiPriority="61" w:unhideWhenUsed="0"/>
-    <w:lsdException w:name="Light Grid Accent 2" w:semiHidden="0" w:uiPriority="62" w:unhideWhenUsed="0"/>
-    <w:lsdException w:name="Medium Shading 1 Accent 2" w:semiHidden="0" w:uiPriority="63" w:unhideWhenUsed="0"/>
-    <w:lsdException w:name="Medium Shading 2 Accent 2" w:semiHidden="0" w:uiPriority="64" w:unhideWhenUsed="0"/>
-    <w:lsdException w:name="Medium List 1 Accent 2" w:semiHidden="0" w:uiPriority="65" w:unhideWhenUsed="0"/>
-    <w:lsdException w:name="Medium List 2 Accent 2" w:semiHidden="0" w:uiPriority="66" w:unhideWhenUsed="0"/>
-    <w:lsdException w:name="Medium Grid 1 Accent 2" w:semiHidden="0" w:uiPriority="67" w:unhideWhenUsed="0"/>
-    <w:lsdException w:name="Medium Grid 2 Accent 2" w:semiHidden="0" w:uiPriority="68" w:unhideWhenUsed="0"/>
-    <w:lsdException w:name="Medium Grid 3 Accent 2" w:semiHidden="0" w:uiPriority="69" w:unhideWhenUsed="0"/>
-    <w:lsdException w:name="Dark List Accent 2" w:semiHidden="0" w:uiPriority="70" w:unhideWhenUsed="0"/>
-    <w:lsdException w:name="Colorful Shading Accent 2" w:semiHidden="0" w:uiPriority="71" w:unhideWhenUsed="0"/>
-    <w:lsdException w:name="Colorful List Accent 2" w:semiHidden="0" w:uiPriority="72" w:unhideWhenUsed="0"/>
-    <w:lsdException w:name="Colorful Grid Accent 2" w:semiHidden="0" w:uiPriority="73" w:unhideWhenUsed="0"/>
-    <w:lsdException w:name="Light Shading Accent 3" w:semiHidden="0" w:uiPriority="60" w:unhideWhenUsed="0"/>
-    <w:lsdException w:name="Light List Accent 3" w:semiHidden="0" w:uiPriority="61" w:unhideWhenUsed="0"/>
-    <w:lsdException w:name="Light Grid Accent 3" w:semiHidden="0" w:uiPriority="62" w:unhideWhenUsed="0"/>
-    <w:lsdException w:name="Medium Shading 1 Accent 3" w:semiHidden="0" w:uiPriority="63" w:unhideWhenUsed="0"/>
-    <w:lsdException w:name="Medium Shading 2 Accent 3" w:semiHidden="0" w:uiPriority="64" w:unhideWhenUsed="0"/>
-    <w:lsdException w:name="Medium List 1 Accent 3" w:semiHidden="0" w:uiPriority="65" w:unhideWhenUsed="0"/>
-    <w:lsdException w:name="Medium List 2 Accent 3" w:semiHidden="0" w:uiPriority="66" w:unhideWhenUsed="0"/>
-    <w:lsdException w:name="Medium Grid 1 Accent 3" w:semiHidden="0" w:uiPriority="67" w:unhideWhenUsed="0"/>
-    <w:lsdException w:name="Medium Grid 2 Accent 3" w:semiHidden="0" w:uiPriority="68" w:unhideWhenUsed="0"/>
-    <w:lsdException w:name="Medium Grid 3 Accent 3" w:semiHidden="0" w:uiPriority="69" w:unhideWhenUsed="0"/>
-    <w:lsdException w:name="Dark List Accent 3" w:semiHidden="0" w:uiPriority="70" w:unhideWhenUsed="0"/>
-    <w:lsdException w:name="Colorful Shading Accent 3" w:semiHidden="0" w:uiPriority="71" w:unhideWhenUsed="0"/>
-    <w:lsdException w:name="Colorful List Accent 3" w:semiHidden="0" w:uiPriority="72" w:unhideWhenUsed="0"/>
-    <w:lsdException w:name="Colorful Grid Accent 3" w:semiHidden="0" w:uiPriority="73" w:unhideWhenUsed="0"/>
-    <w:lsdException w:name="Light Shading Accent 4" w:semiHidden="0" w:uiPriority="60" w:unhideWhenUsed="0"/>
-    <w:lsdException w:name="Light List Accent 4" w:semiHidden="0" w:uiPriority="61" w:unhideWhenUsed="0"/>
-    <w:lsdException w:name="Light Grid Accent 4" w:semiHidden="0" w:uiPriority="62" w:unhideWhenUsed="0"/>
-    <w:lsdException w:name="Medium Shading 1 Accent 4" w:semiHidden="0" w:uiPriority="63" w:unhideWhenUsed="0"/>
-    <w:lsdException w:name="Medium Shading 2 Accent 4" w:semiHidden="0" w:uiPriority="64" w:unhideWhenUsed="0"/>
-    <w:lsdException w:name="Medium List 1 Accent 4" w:semiHidden="0" w:uiPriority="65" w:unhideWhenUsed="0"/>
-    <w:lsdException w:name="Medium List 2 Accent 4" w:semiHidden="0" w:uiPriority="66" w:unhideWhenUsed="0"/>
-    <w:lsdException w:name="Medium Grid 1 Accent 4" w:semiHidden="0" w:uiPriority="67" w:unhideWhenUsed="0"/>
-    <w:lsdException w:name="Medium Grid 2 Accent 4" w:semiHidden="0" w:uiPriority="68" w:unhideWhenUsed="0"/>
-    <w:lsdException w:name="Medium Grid 3 Accent 4" w:semiHidden="0" w:uiPriority="69" w:unhideWhenUsed="0"/>
-    <w:lsdException w:name="Dark List Accent 4" w:semiHidden="0" w:uiPriority="70" w:unhideWhenUsed="0"/>
-    <w:lsdException w:name="Colorful Shading Accent 4" w:semiHidden="0" w:uiPriority="71" w:unhideWhenUsed="0"/>
-    <w:lsdException w:name="Colorful List Accent 4" w:semiHidden="0" w:uiPriority="72" w:unhideWhenUsed="0"/>
-    <w:lsdException w:name="Colorful Grid Accent 4" w:semiHidden="0" w:uiPriority="73" w:unhideWhenUsed="0"/>
-    <w:lsdException w:name="Light Shading Accent 5" w:semiHidden="0" w:uiPriority="60" w:unhideWhenUsed="0"/>
-    <w:lsdException w:name="Light List Accent 5" w:semiHidden="0" w:uiPriority="61" w:unhideWhenUsed="0"/>
-    <w:lsdException w:name="Light Grid Accent 5" w:semiHidden="0" w:uiPriority="62" w:unhideWhenUsed="0"/>
-    <w:lsdException w:name="Medium Shading 1 Accent 5" w:semiHidden="0" w:uiPriority="63" w:unhideWhenUsed="0"/>
-    <w:lsdException w:name="Medium Shading 2 Accent 5" w:semiHidden="0" w:uiPriority="64" w:unhideWhenUsed="0"/>
-    <w:lsdException w:name="Medium List 1 Accent 5" w:semiHidden="0" w:uiPriority="65" w:unhideWhenUsed="0"/>
-    <w:lsdException w:name="Medium List 2 Accent 5" w:semiHidden="0" w:uiPriority="66" w:unhideWhenUsed="0"/>
-    <w:lsdException w:name="Medium Grid 1 Accent 5" w:semiHidden="0" w:uiPriority="67" w:unhideWhenUsed="0"/>
-    <w:lsdException w:name="Medium Grid 2 Accent 5" w:semiHidden="0" w:uiPriority="68" w:unhideWhenUsed="0"/>
-    <w:lsdException w:name="Medium Grid 3 Accent 5" w:semiHidden="0" w:uiPriority="69" w:unhideWhenUsed="0"/>
-    <w:lsdException w:name="Dark List Accent 5" w:semiHidden="0" w:uiPriority="70" w:unhideWhenUsed="0"/>
-    <w:lsdException w:name="Colorful Shading Accent 5" w:semiHidden="0" w:uiPriority="71" w:unhideWhenUsed="0"/>
-    <w:lsdException w:name="Colorful List Accent 5" w:semiHidden="0" w:uiPriority="72" w:unhideWhenUsed="0"/>
-    <w:lsdException w:name="Colorful Grid Accent 5" w:semiHidden="0" w:uiPriority="73" w:unhideWhenUsed="0"/>
-    <w:lsdException w:name="Light Shading Accent 6" w:semiHidden="0" w:uiPriority="60" w:unhideWhenUsed="0"/>
-    <w:lsdException w:name="Light List Accent 6" w:semiHidden="0" w:uiPriority="61" w:unhideWhenUsed="0"/>
-    <w:lsdException w:name="Light Grid Accent 6" w:semiHidden="0" w:uiPriority="62" w:unhideWhenUsed="0"/>
-    <w:lsdException w:name="Medium Shading 1 Accent 6" w:semiHidden="0" w:uiPriority="63" w:unhideWhenUsed="0"/>
-    <w:lsdException w:name="Medium Shading 2 Accent 6" w:semiHidden="0" w:uiPriority="64" w:unhideWhenUsed="0"/>
-    <w:lsdException w:name="Medium List 1 Accent 6" w:semiHidden="0" w:uiPriority="65" w:unhideWhenUsed="0"/>
-    <w:lsdException w:name="Medium List 2 Accent 6" w:semiHidden="0" w:uiPriority="66" w:unhideWhenUsed="0"/>
-    <w:lsdException w:name="Medium Grid 1 Accent 6" w:semiHidden="0" w:uiPriority="67" w:unhideWhenUsed="0"/>
-    <w:lsdException w:name="Medium Grid 2 Accent 6" w:semiHidden="0" w:uiPriority="68" w:unhideWhenUsed="0"/>
-    <w:lsdException w:name="Medium Grid 3 Accent 6" w:semiHidden="0" w:uiPriority="69" w:unhideWhenUsed="0"/>
-    <w:lsdException w:name="Dark List Accent 6" w:semiHidden="0" w:uiPriority="70" w:unhideWhenUsed="0"/>
-    <w:lsdException w:name="Colorful Shading Accent 6" w:semiHidden="0" w:uiPriority="71" w:unhideWhenUsed="0"/>
-    <w:lsdException w:name="Colorful List Accent 6" w:semiHidden="0" w:uiPriority="72" w:unhideWhenUsed="0"/>
-    <w:lsdException w:name="Colorful Grid Accent 6" w:semiHidden="0" w:uiPriority="73" w:unhideWhenUsed="0"/>
-    <w:lsdException w:name="Subtle Emphasis" w:semiHidden="0" w:uiPriority="19" w:unhideWhenUsed="0" w:qFormat="1"/>
-    <w:lsdException w:name="Intense Emphasis" w:semiHidden="0" w:uiPriority="21" w:unhideWhenUsed="0" w:qFormat="1"/>
-    <w:lsdException w:name="Subtle Reference" w:semiHidden="0" w:uiPriority="31" w:unhideWhenUsed="0" w:qFormat="1"/>
-    <w:lsdException w:name="Intense Reference" w:semiHidden="0" w:uiPriority="32" w:unhideWhenUsed="0" w:qFormat="1"/>
-    <w:lsdException w:name="Book Title" w:semiHidden="0" w:uiPriority="33" w:unhideWhenUsed="0" w:qFormat="1"/>
-    <w:lsdException w:name="Bibliography" w:uiPriority="37"/>
-    <w:lsdException w:name="TOC Heading" w:uiPriority="39" w:qFormat="1"/>
+    <w:lsdException w:name="Table Theme" w:semiHidden="1" w:unhideWhenUsed="1"/>
+    <w:lsdException w:name="Placeholder Text" w:semiHidden="1"/>
+    <w:lsdException w:name="No Spacing" w:uiPriority="1" w:qFormat="1"/>
+    <w:lsdException w:name="Light Shading" w:uiPriority="60"/>
+    <w:lsdException w:name="Light List" w:uiPriority="61"/>
+    <w:lsdException w:name="Light Grid" w:uiPriority="62"/>
+    <w:lsdException w:name="Medium Shading 1" w:uiPriority="63"/>
+    <w:lsdException w:name="Medium Shading 2" w:uiPriority="64"/>
+    <w:lsdException w:name="Medium List 1" w:uiPriority="65"/>
+    <w:lsdException w:name="Medium List 2" w:uiPriority="66"/>
+    <w:lsdException w:name="Medium Grid 1" w:uiPriority="67"/>
+    <w:lsdException w:name="Medium Grid 2" w:uiPriority="68"/>
+    <w:lsdException w:name="Medium Grid 3" w:uiPriority="69"/>
+    <w:lsdException w:name="Dark List" w:uiPriority="70"/>
+    <w:lsdException w:name="Colorful Shading" w:uiPriority="71"/>
+    <w:lsdException w:name="Colorful List" w:uiPriority="72"/>
+    <w:lsdException w:name="Colorful Grid" w:uiPriority="73"/>
+    <w:lsdException w:name="Light Shading Accent 1" w:uiPriority="60"/>
+    <w:lsdException w:name="Light List Accent 1" w:uiPriority="61"/>
+    <w:lsdException w:name="Light Grid Accent 1" w:uiPriority="62"/>
+    <w:lsdException w:name="Medium Shading 1 Accent 1" w:uiPriority="63"/>
+    <w:lsdException w:name="Medium Shading 2 Accent 1" w:uiPriority="64"/>
+    <w:lsdException w:name="Medium List 1 Accent 1" w:uiPriority="65"/>
+    <w:lsdException w:name="Revision" w:semiHidden="1"/>
+    <w:lsdException w:name="List Paragraph" w:uiPriority="34" w:qFormat="1"/>
+    <w:lsdException w:name="Quote" w:uiPriority="29" w:qFormat="1"/>
+    <w:lsdException w:name="Intense Quote" w:uiPriority="30" w:qFormat="1"/>
+    <w:lsdException w:name="Medium List 2 Accent 1" w:uiPriority="66"/>
+    <w:lsdException w:name="Medium Grid 1 Accent 1" w:uiPriority="67"/>
+    <w:lsdException w:name="Medium Grid 2 Accent 1" w:uiPriority="68"/>
+    <w:lsdException w:name="Medium Grid 3 Accent 1" w:uiPriority="69"/>
+    <w:lsdException w:name="Dark List Accent 1" w:uiPriority="70"/>
+    <w:lsdException w:name="Colorful Shading Accent 1" w:uiPriority="71"/>
+    <w:lsdException w:name="Colorful List Accent 1" w:uiPriority="72"/>
+    <w:lsdException w:name="Colorful Grid Accent 1" w:uiPriority="73"/>
+    <w:lsdException w:name="Light Shading Accent 2" w:uiPriority="60"/>
+    <w:lsdException w:name="Light List Accent 2" w:uiPriority="61"/>
+    <w:lsdException w:name="Light Grid Accent 2" w:uiPriority="62"/>
+    <w:lsdException w:name="Medium Shading 1 Accent 2" w:uiPriority="63"/>
+    <w:lsdException w:name="Medium Shading 2 Accent 2" w:uiPriority="64"/>
+    <w:lsdException w:name="Medium List 1 Accent 2" w:uiPriority="65"/>
+    <w:lsdException w:name="Medium List 2 Accent 2" w:uiPriority="66"/>
+    <w:lsdException w:name="Medium Grid 1 Accent 2" w:uiPriority="67"/>
+    <w:lsdException w:name="Medium Grid 2 Accent 2" w:uiPriority="68"/>
+    <w:lsdException w:name="Medium Grid 3 Accent 2" w:uiPriority="69"/>
+    <w:lsdException w:name="Dark List Accent 2" w:uiPriority="70"/>
+    <w:lsdException w:name="Colorful Shading Accent 2" w:uiPriority="71"/>
+    <w:lsdException w:name="Colorful List Accent 2" w:uiPriority="72"/>
+    <w:lsdException w:name="Colorful Grid Accent 2" w:uiPriority="73"/>
+    <w:lsdException w:name="Light Shading Accent 3" w:uiPriority="60"/>
+    <w:lsdException w:name="Light List Accent 3" w:uiPriority="61"/>
+    <w:lsdException w:name="Light Grid Accent 3" w:uiPriority="62"/>
+    <w:lsdException w:name="Medium Shading 1 Accent 3" w:uiPriority="63"/>
+    <w:lsdException w:name="Medium Shading 2 Accent 3" w:uiPriority="64"/>
+    <w:lsdException w:name="Medium List 1 Accent 3" w:uiPriority="65"/>
+    <w:lsdException w:name="Medium List 2 Accent 3" w:uiPriority="66"/>
+    <w:lsdException w:name="Medium Grid 1 Accent 3" w:uiPriority="67"/>
+    <w:lsdException w:name="Medium Grid 2 Accent 3" w:uiPriority="68"/>
+    <w:lsdException w:name="Medium Grid 3 Accent 3" w:uiPriority="69"/>
+    <w:lsdException w:name="Dark List Accent 3" w:uiPriority="70"/>
+    <w:lsdException w:name="Colorful Shading Accent 3" w:uiPriority="71"/>
+    <w:lsdException w:name="Colorful List Accent 3" w:uiPriority="72"/>
+    <w:lsdException w:name="Colorful Grid Accent 3" w:uiPriority="73"/>
+    <w:lsdException w:name="Light Shading Accent 4" w:uiPriority="60"/>
+    <w:lsdException w:name="Light List Accent 4" w:uiPriority="61"/>
+    <w:lsdException w:name="Light Grid Accent 4" w:uiPriority="62"/>
+    <w:lsdException w:name="Medium Shading 1 Accent 4" w:uiPriority="63"/>
+    <w:lsdException w:name="Medium Shading 2 Accent 4" w:uiPriority="64"/>
+    <w:lsdException w:name="Medium List 1 Accent 4" w:uiPriority="65"/>
+    <w:lsdException w:name="Medium List 2 Accent 4" w:uiPriority="66"/>
+    <w:lsdException w:name="Medium Grid 1 Accent 4" w:uiPriority="67"/>
+    <w:lsdException w:name="Medium Grid 2 Accent 4" w:uiPriority="68"/>
+    <w:lsdException w:name="Medium Grid 3 Accent 4" w:uiPriority="69"/>
+    <w:lsdException w:name="Dark List Accent 4" w:uiPriority="70"/>
+    <w:lsdException w:name="Colorful Shading Accent 4" w:uiPriority="71"/>
+    <w:lsdException w:name="Colorful List Accent 4" w:uiPriority="72"/>
+    <w:lsdException w:name="Colorful Grid Accent 4" w:uiPriority="73"/>
+    <w:lsdException w:name="Light Shading Accent 5" w:uiPriority="60"/>
+    <w:lsdException w:name="Light List Accent 5" w:uiPriority="61"/>
+    <w:lsdException w:name="Light Grid Accent 5" w:uiPriority="62"/>
+    <w:lsdException w:name="Medium Shading 1 Accent 5" w:uiPriority="63"/>
+    <w:lsdException w:name="Medium Shading 2 Accent 5" w:uiPriority="64"/>
+    <w:lsdException w:name="Medium List 1 Accent 5" w:uiPriority="65"/>
+    <w:lsdException w:name="Medium List 2 Accent 5" w:uiPriority="66"/>
+    <w:lsdException w:name="Medium Grid 1 Accent 5" w:uiPriority="67"/>
+    <w:lsdException w:name="Medium Grid 2 Accent 5" w:uiPriority="68"/>
+    <w:lsdException w:name="Medium Grid 3 Accent 5" w:uiPriority="69"/>
+    <w:lsdException w:name="Dark List Accent 5" w:uiPriority="70"/>
+    <w:lsdException w:name="Colorful Shading Accent 5" w:uiPriority="71"/>
+    <w:lsdException w:name="Colorful List Accent 5" w:uiPriority="72"/>
+    <w:lsdException w:name="Colorful Grid Accent 5" w:uiPriority="73"/>
+    <w:lsdException w:name="Light Shading Accent 6" w:uiPriority="60"/>
+    <w:lsdException w:name="Light List Accent 6" w:uiPriority="61"/>
+    <w:lsdException w:name="Light Grid Accent 6" w:uiPriority="62"/>
+    <w:lsdException w:name="Medium Shading 1 Accent 6" w:uiPriority="63"/>
+    <w:lsdException w:name="Medium Shading 2 Accent 6" w:uiPriority="64"/>
+    <w:lsdException w:name="Medium List 1 Accent 6" w:uiPriority="65"/>
+    <w:lsdException w:name="Medium List 2 Accent 6" w:uiPriority="66"/>
+    <w:lsdException w:name="Medium Grid 1 Accent 6" w:uiPriority="67"/>
+    <w:lsdException w:name="Medium Grid 2 Accent 6" w:uiPriority="68"/>
+    <w:lsdException w:name="Medium Grid 3 Accent 6" w:uiPriority="69"/>
+    <w:lsdException w:name="Dark List Accent 6" w:uiPriority="70"/>
+    <w:lsdException w:name="Colorful Shading Accent 6" w:uiPriority="71"/>
+    <w:lsdException w:name="Colorful List Accent 6" w:uiPriority="72"/>
+    <w:lsdException w:name="Colorful Grid Accent 6" w:uiPriority="73"/>
+    <w:lsdException w:name="Subtle Emphasis" w:uiPriority="19" w:qFormat="1"/>
+    <w:lsdException w:name="Intense Emphasis" w:uiPriority="21" w:qFormat="1"/>
+    <w:lsdException w:name="Subtle Reference" w:uiPriority="31" w:qFormat="1"/>
+    <w:lsdException w:name="Intense Reference" w:uiPriority="32" w:qFormat="1"/>
+    <w:lsdException w:name="Book Title" w:uiPriority="33" w:qFormat="1"/>
+    <w:lsdException w:name="Bibliography" w:semiHidden="1" w:uiPriority="37" w:unhideWhenUsed="1"/>
+    <w:lsdException w:name="TOC Heading" w:semiHidden="1" w:uiPriority="39" w:unhideWhenUsed="1" w:qFormat="1"/>
+    <w:lsdException w:name="Plain Table 1" w:uiPriority="41"/>
+    <w:lsdException w:name="Plain Table 2" w:uiPriority="42"/>
+    <w:lsdException w:name="Plain Table 3" w:uiPriority="43"/>
+    <w:lsdException w:name="Plain Table 4" w:uiPriority="44"/>
+    <w:lsdException w:name="Plain Table 5" w:uiPriority="45"/>
+    <w:lsdException w:name="Grid Table Light" w:uiPriority="40"/>
+    <w:lsdException w:name="Grid Table 1 Light" w:uiPriority="46"/>
+    <w:lsdException w:name="Grid Table 2" w:uiPriority="47"/>
+    <w:lsdException w:name="Grid Table 3" w:uiPriority="48"/>
+    <w:lsdException w:name="Grid Table 4" w:uiPriority="49"/>
+    <w:lsdException w:name="Grid Table 5 Dark" w:uiPriority="50"/>
+    <w:lsdException w:name="Grid Table 6 Colorful" w:uiPriority="51"/>
+    <w:lsdException w:name="Grid Table 7 Colorful" w:uiPriority="52"/>
+    <w:lsdException w:name="Grid Table 1 Light Accent 1" w:uiPriority="46"/>
+    <w:lsdException w:name="Grid Table 2 Accent 1" w:uiPriority="47"/>
+    <w:lsdException w:name="Grid Table 3 Accent 1" w:uiPriority="48"/>
+    <w:lsdException w:name="Grid Table 4 Accent 1" w:uiPriority="49"/>
+    <w:lsdException w:name="Grid Table 5 Dark Accent 1" w:uiPriority="50"/>
+    <w:lsdException w:name="Grid Table 6 Colorful Accent 1" w:uiPriority="51"/>
+    <w:lsdException w:name="Grid Table 7 Colorful Accent 1" w:uiPriority="52"/>
+    <w:lsdException w:name="Grid Table 1 Light Accent 2" w:uiPriority="46"/>
+    <w:lsdException w:name="Grid Table 2 Accent 2" w:uiPriority="47"/>
+    <w:lsdException w:name="Grid Table 3 Accent 2" w:uiPriority="48"/>
+    <w:lsdException w:name="Grid Table 4 Accent 2" w:uiPriority="49"/>
+    <w:lsdException w:name="Grid Table 5 Dark Accent 2" w:uiPriority="50"/>
+    <w:lsdException w:name="Grid Table 6 Colorful Accent 2" w:uiPriority="51"/>
+    <w:lsdException w:name="Grid Table 7 Colorful Accent 2" w:uiPriority="52"/>
+    <w:lsdException w:name="Grid Table 1 Light Accent 3" w:uiPriority="46"/>
+    <w:lsdException w:name="Grid Table 2 Accent 3" w:uiPriority="47"/>
+    <w:lsdException w:name="Grid Table 3 Accent 3" w:uiPriority="48"/>
+    <w:lsdException w:name="Grid Table 4 Accent 3" w:uiPriority="49"/>
+    <w:lsdException w:name="Grid Table 5 Dark Accent 3" w:uiPriority="50"/>
+    <w:lsdException w:name="Grid Table 6 Colorful Accent 3" w:uiPriority="51"/>
+    <w:lsdException w:name="Grid Table 7 Colorful Accent 3" w:uiPriority="52"/>
+    <w:lsdException w:name="Grid Table 1 Light Accent 4" w:uiPriority="46"/>
+    <w:lsdException w:name="Grid Table 2 Accent 4" w:uiPriority="47"/>
+    <w:lsdException w:name="Grid Table 3 Accent 4" w:uiPriority="48"/>
+    <w:lsdException w:name="Grid Table 4 Accent 4" w:uiPriority="49"/>
+    <w:lsdException w:name="Grid Table 5 Dark Accent 4" w:uiPriority="50"/>
+    <w:lsdException w:name="Grid Table 6 Colorful Accent 4" w:uiPriority="51"/>
+    <w:lsdException w:name="Grid Table 7 Colorful Accent 4" w:uiPriority="52"/>
+    <w:lsdException w:name="Grid Table 1 Light Accent 5" w:uiPriority="46"/>
+    <w:lsdException w:name="Grid Table 2 Accent 5" w:uiPriority="47"/>
+    <w:lsdException w:name="Grid Table 3 Accent 5" w:uiPriority="48"/>
+    <w:lsdException w:name="Grid Table 4 Accent 5" w:uiPriority="49"/>
+    <w:lsdException w:name="Grid Table 5 Dark Accent 5" w:uiPriority="50"/>
+    <w:lsdException w:name="Grid Table 6 Colorful Accent 5" w:uiPriority="51"/>
+    <w:lsdException w:name="Grid Table 7 Colorful Accent 5" w:uiPriority="52"/>
+    <w:lsdException w:name="Grid Table 1 Light Accent 6" w:uiPriority="46"/>
+    <w:lsdException w:name="Grid Table 2 Accent 6" w:uiPriority="47"/>
+    <w:lsdException w:name="Grid Table 3 Accent 6" w:uiPriority="48"/>
+    <w:lsdException w:name="Grid Table 4 Accent 6" w:uiPriority="49"/>
+    <w:lsdException w:name="Grid Table 5 Dark Accent 6" w:uiPriority="50"/>
+    <w:lsdException w:name="Grid Table 6 Colorful Accent 6" w:uiPriority="51"/>
+    <w:lsdException w:name="Grid Table 7 Colorful Accent 6" w:uiPriority="52"/>
+    <w:lsdException w:name="List Table 1 Light" w:uiPriority="46"/>
+    <w:lsdException w:name="List Table 2" w:uiPriority="47"/>
+    <w:lsdException w:name="List Table 3" w:uiPriority="48"/>
+    <w:lsdException w:name="List Table 4" w:uiPriority="49"/>
+    <w:lsdException w:name="List Table 5 Dark" w:uiPriority="50"/>
+    <w:lsdException w:name="List Table 6 Colorful" w:uiPriority="51"/>
+    <w:lsdException w:name="List Table 7 Colorful" w:uiPriority="52"/>
+    <w:lsdException w:name="List Table 1 Light Accent 1" w:uiPriority="46"/>
+    <w:lsdException w:name="List Table 2 Accent 1" w:uiPriority="47"/>
+    <w:lsdException w:name="List Table 3 Accent 1" w:uiPriority="48"/>
+    <w:lsdException w:name="List Table 4 Accent 1" w:uiPriority="49"/>
+    <w:lsdException w:name="List Table 5 Dark Accent 1" w:uiPriority="50"/>
+    <w:lsdException w:name="List Table 6 Colorful Accent 1" w:uiPriority="51"/>
+    <w:lsdException w:name="List Table 7 Colorful Accent 1" w:uiPriority="52"/>
+    <w:lsdException w:name="List Table 1 Light Accent 2" w:uiPriority="46"/>
+    <w:lsdException w:name="List Table 2 Accent 2" w:uiPriority="47"/>
+    <w:lsdException w:name="List Table 3 Accent 2" w:uiPriority="48"/>
+    <w:lsdException w:name="List Table 4 Accent 2" w:uiPriority="49"/>
+    <w:lsdException w:name="List Table 5 Dark Accent 2" w:uiPriority="50"/>
+    <w:lsdException w:name="List Table 6 Colorful Accent 2" w:uiPriority="51"/>
+    <w:lsdException w:name="List Table 7 Colorful Accent 2" w:uiPriority="52"/>
+    <w:lsdException w:name="List Table 1 Light Accent 3" w:uiPriority="46"/>
+    <w:lsdException w:name="List Table 2 Accent 3" w:uiPriority="47"/>
+    <w:lsdException w:name="List Table 3 Accent 3" w:uiPriority="48"/>
+    <w:lsdException w:name="List Table 4 Accent 3" w:uiPriority="49"/>
+    <w:lsdException w:name="List Table 5 Dark Accent 3" w:uiPriority="50"/>
+    <w:lsdException w:name="List Table 6 Colorful Accent 3" w:uiPriority="51"/>
+    <w:lsdException w:name="List Table 7 Colorful Accent 3" w:uiPriority="52"/>
+    <w:lsdException w:name="List Table 1 Light Accent 4" w:uiPriority="46"/>
+    <w:lsdException w:name="List Table 2 Accent 4" w:uiPriority="47"/>
+    <w:lsdException w:name="List Table 3 Accent 4" w:uiPriority="48"/>
+    <w:lsdException w:name="List Table 4 Accent 4" w:uiPriority="49"/>
+    <w:lsdException w:name="List Table 5 Dark Accent 4" w:uiPriority="50"/>
+    <w:lsdException w:name="List Table 6 Colorful Accent 4" w:uiPriority="51"/>
+    <w:lsdException w:name="List Table 7 Colorful Accent 4" w:uiPriority="52"/>
+    <w:lsdException w:name="List Table 1 Light Accent 5" w:uiPriority="46"/>
+    <w:lsdException w:name="List Table 2 Accent 5" w:uiPriority="47"/>
+    <w:lsdException w:name="List Table 3 Accent 5" w:uiPriority="48"/>
+    <w:lsdException w:name="List Table 4 Accent 5" w:uiPriority="49"/>
+    <w:lsdException w:name="List Table 5 Dark Accent 5" w:uiPriority="50"/>
+    <w:lsdException w:name="List Table 6 Colorful Accent 5" w:uiPriority="51"/>
+    <w:lsdException w:name="List Table 7 Colorful Accent 5" w:uiPriority="52"/>
+    <w:lsdException w:name="List Table 1 Light Accent 6" w:uiPriority="46"/>
+    <w:lsdException w:name="List Table 2 Accent 6" w:uiPriority="47"/>
+    <w:lsdException w:name="List Table 3 Accent 6" w:uiPriority="48"/>
+    <w:lsdException w:name="List Table 4 Accent 6" w:uiPriority="49"/>
+    <w:lsdException w:name="List Table 5 Dark Accent 6" w:uiPriority="50"/>
+    <w:lsdException w:name="List Table 6 Colorful Accent 6" w:uiPriority="51"/>
+    <w:lsdException w:name="List Table 7 Colorful Accent 6" w:uiPriority="52"/>
+    <w:lsdException w:name="Mention" w:semiHidden="1" w:unhideWhenUsed="1"/>
+    <w:lsdException w:name="Smart Hyperlink" w:semiHidden="1" w:unhideWhenUsed="1"/>
+    <w:lsdException w:name="Hashtag" w:semiHidden="1" w:unhideWhenUsed="1"/>
+    <w:lsdException w:name="Unresolved Mention" w:semiHidden="1" w:unhideWhenUsed="1"/>
   </w:latentStyles>
   <w:style w:type="paragraph" w:default="1" w:styleId="Normal">
     <w:name w:val="Normal"/>
@@ -4765,6 +6578,46 @@
       <w:i/>
       <w:iCs/>
       <w:color w:val="4F81BD" w:themeColor="accent1"/>
+    </w:rPr>
+  </w:style>
+  <w:style w:type="paragraph" w:styleId="Ttulo5">
+    <w:name w:val="heading 5"/>
+    <w:basedOn w:val="Normal"/>
+    <w:next w:val="Normal"/>
+    <w:link w:val="Ttulo5Char"/>
+    <w:uiPriority w:val="9"/>
+    <w:unhideWhenUsed/>
+    <w:qFormat/>
+    <w:rsid w:val="00595765"/>
+    <w:pPr>
+      <w:keepNext/>
+      <w:keepLines/>
+      <w:spacing w:before="40" w:after="0"/>
+      <w:outlineLvl w:val="4"/>
+    </w:pPr>
+    <w:rPr>
+      <w:rFonts w:asciiTheme="majorHAnsi" w:eastAsiaTheme="majorEastAsia" w:hAnsiTheme="majorHAnsi" w:cstheme="majorBidi"/>
+      <w:color w:val="365F91" w:themeColor="accent1" w:themeShade="BF"/>
+    </w:rPr>
+  </w:style>
+  <w:style w:type="paragraph" w:styleId="Ttulo6">
+    <w:name w:val="heading 6"/>
+    <w:basedOn w:val="Normal"/>
+    <w:next w:val="Normal"/>
+    <w:link w:val="Ttulo6Char"/>
+    <w:uiPriority w:val="9"/>
+    <w:unhideWhenUsed/>
+    <w:qFormat/>
+    <w:rsid w:val="00595765"/>
+    <w:pPr>
+      <w:keepNext/>
+      <w:keepLines/>
+      <w:spacing w:before="40" w:after="0"/>
+      <w:outlineLvl w:val="5"/>
+    </w:pPr>
+    <w:rPr>
+      <w:rFonts w:asciiTheme="majorHAnsi" w:eastAsiaTheme="majorEastAsia" w:hAnsiTheme="majorHAnsi" w:cstheme="majorBidi"/>
+      <w:color w:val="243F60" w:themeColor="accent1" w:themeShade="7F"/>
     </w:rPr>
   </w:style>
   <w:style w:type="character" w:default="1" w:styleId="Fontepargpadro">
@@ -4955,449 +6808,27 @@
       <w:contextualSpacing/>
     </w:pPr>
   </w:style>
-</w:styles>
-</file>
-
-<file path=word/stylesWithEffects.xml><?xml version="1.0" encoding="utf-8"?>
-<w:styles xmlns:wpc="http://schemas.microsoft.com/office/word/2010/wordprocessingCanvas" xmlns:mc="http://schemas.openxmlformats.org/markup-compatibility/2006" xmlns:o="urn:schemas-microsoft-com:office:office" xmlns:r="http://schemas.openxmlformats.org/officeDocument/2006/relationships" xmlns:m="http://schemas.openxmlformats.org/officeDocument/2006/math" xmlns:v="urn:schemas-microsoft-com:vml" xmlns:wp14="http://schemas.microsoft.com/office/word/2010/wordprocessingDrawing" xmlns:wp="http://schemas.openxmlformats.org/drawingml/2006/wordprocessingDrawing" xmlns:w10="urn:schemas-microsoft-com:office:word" xmlns:w="http://schemas.openxmlformats.org/wordprocessingml/2006/main" xmlns:w14="http://schemas.microsoft.com/office/word/2010/wordml" xmlns:wpg="http://schemas.microsoft.com/office/word/2010/wordprocessingGroup" xmlns:wpi="http://schemas.microsoft.com/office/word/2010/wordprocessingInk" xmlns:wne="http://schemas.microsoft.com/office/word/2006/wordml" xmlns:wps="http://schemas.microsoft.com/office/word/2010/wordprocessingShape" mc:Ignorable="w14 wp14">
-  <w:docDefaults>
-    <w:rPrDefault>
-      <w:rPr>
-        <w:rFonts w:asciiTheme="minorHAnsi" w:eastAsiaTheme="minorHAnsi" w:hAnsiTheme="minorHAnsi" w:cstheme="minorBidi"/>
-        <w:sz w:val="22"/>
-        <w:szCs w:val="22"/>
-        <w:lang w:val="en-US" w:eastAsia="en-US" w:bidi="ar-SA"/>
-      </w:rPr>
-    </w:rPrDefault>
-    <w:pPrDefault>
-      <w:pPr>
-        <w:spacing w:after="200" w:line="276" w:lineRule="auto"/>
-      </w:pPr>
-    </w:pPrDefault>
-  </w:docDefaults>
-  <w:latentStyles w:defLockedState="0" w:defUIPriority="99" w:defSemiHidden="1" w:defUnhideWhenUsed="1" w:defQFormat="0" w:count="267">
-    <w:lsdException w:name="Normal" w:semiHidden="0" w:uiPriority="0" w:unhideWhenUsed="0" w:qFormat="1"/>
-    <w:lsdException w:name="heading 1" w:semiHidden="0" w:uiPriority="9" w:unhideWhenUsed="0" w:qFormat="1"/>
-    <w:lsdException w:name="heading 2" w:uiPriority="9" w:qFormat="1"/>
-    <w:lsdException w:name="heading 3" w:uiPriority="9" w:qFormat="1"/>
-    <w:lsdException w:name="heading 4" w:uiPriority="9" w:qFormat="1"/>
-    <w:lsdException w:name="heading 5" w:uiPriority="9" w:qFormat="1"/>
-    <w:lsdException w:name="heading 6" w:uiPriority="9" w:qFormat="1"/>
-    <w:lsdException w:name="heading 7" w:uiPriority="9" w:qFormat="1"/>
-    <w:lsdException w:name="heading 8" w:uiPriority="9" w:qFormat="1"/>
-    <w:lsdException w:name="heading 9" w:uiPriority="9" w:qFormat="1"/>
-    <w:lsdException w:name="toc 1" w:uiPriority="39"/>
-    <w:lsdException w:name="toc 2" w:uiPriority="39"/>
-    <w:lsdException w:name="toc 3" w:uiPriority="39"/>
-    <w:lsdException w:name="toc 4" w:uiPriority="39"/>
-    <w:lsdException w:name="toc 5" w:uiPriority="39"/>
-    <w:lsdException w:name="toc 6" w:uiPriority="39"/>
-    <w:lsdException w:name="toc 7" w:uiPriority="39"/>
-    <w:lsdException w:name="toc 8" w:uiPriority="39"/>
-    <w:lsdException w:name="toc 9" w:uiPriority="39"/>
-    <w:lsdException w:name="caption" w:uiPriority="35" w:qFormat="1"/>
-    <w:lsdException w:name="Title" w:semiHidden="0" w:uiPriority="10" w:unhideWhenUsed="0" w:qFormat="1"/>
-    <w:lsdException w:name="Default Paragraph Font" w:uiPriority="1"/>
-    <w:lsdException w:name="Subtitle" w:semiHidden="0" w:uiPriority="11" w:unhideWhenUsed="0" w:qFormat="1"/>
-    <w:lsdException w:name="Strong" w:semiHidden="0" w:uiPriority="22" w:unhideWhenUsed="0" w:qFormat="1"/>
-    <w:lsdException w:name="Emphasis" w:semiHidden="0" w:uiPriority="20" w:unhideWhenUsed="0" w:qFormat="1"/>
-    <w:lsdException w:name="Table Grid" w:uiPriority="59"/>
-    <w:lsdException w:name="Placeholder Text" w:unhideWhenUsed="0"/>
-    <w:lsdException w:name="No Spacing" w:semiHidden="0" w:uiPriority="1" w:unhideWhenUsed="0" w:qFormat="1"/>
-    <w:lsdException w:name="Light Shading" w:semiHidden="0" w:uiPriority="60" w:unhideWhenUsed="0"/>
-    <w:lsdException w:name="Light List" w:semiHidden="0" w:uiPriority="61" w:unhideWhenUsed="0"/>
-    <w:lsdException w:name="Light Grid" w:semiHidden="0" w:uiPriority="62" w:unhideWhenUsed="0"/>
-    <w:lsdException w:name="Medium Shading 1" w:semiHidden="0" w:uiPriority="63" w:unhideWhenUsed="0"/>
-    <w:lsdException w:name="Medium Shading 2" w:semiHidden="0" w:uiPriority="64" w:unhideWhenUsed="0"/>
-    <w:lsdException w:name="Medium List 1" w:semiHidden="0" w:uiPriority="65" w:unhideWhenUsed="0"/>
-    <w:lsdException w:name="Medium List 2" w:semiHidden="0" w:uiPriority="66" w:unhideWhenUsed="0"/>
-    <w:lsdException w:name="Medium Grid 1" w:semiHidden="0" w:uiPriority="67" w:unhideWhenUsed="0"/>
-    <w:lsdException w:name="Medium Grid 2" w:semiHidden="0" w:uiPriority="68" w:unhideWhenUsed="0"/>
-    <w:lsdException w:name="Medium Grid 3" w:semiHidden="0" w:uiPriority="69" w:unhideWhenUsed="0"/>
-    <w:lsdException w:name="Dark List" w:semiHidden="0" w:uiPriority="70" w:unhideWhenUsed="0"/>
-    <w:lsdException w:name="Colorful Shading" w:semiHidden="0" w:uiPriority="71" w:unhideWhenUsed="0"/>
-    <w:lsdException w:name="Colorful List" w:semiHidden="0" w:uiPriority="72" w:unhideWhenUsed="0"/>
-    <w:lsdException w:name="Colorful Grid" w:semiHidden="0" w:uiPriority="73" w:unhideWhenUsed="0"/>
-    <w:lsdException w:name="Light Shading Accent 1" w:semiHidden="0" w:uiPriority="60" w:unhideWhenUsed="0"/>
-    <w:lsdException w:name="Light List Accent 1" w:semiHidden="0" w:uiPriority="61" w:unhideWhenUsed="0"/>
-    <w:lsdException w:name="Light Grid Accent 1" w:semiHidden="0" w:uiPriority="62" w:unhideWhenUsed="0"/>
-    <w:lsdException w:name="Medium Shading 1 Accent 1" w:semiHidden="0" w:uiPriority="63" w:unhideWhenUsed="0"/>
-    <w:lsdException w:name="Medium Shading 2 Accent 1" w:semiHidden="0" w:uiPriority="64" w:unhideWhenUsed="0"/>
-    <w:lsdException w:name="Medium List 1 Accent 1" w:semiHidden="0" w:uiPriority="65" w:unhideWhenUsed="0"/>
-    <w:lsdException w:name="Revision" w:unhideWhenUsed="0"/>
-    <w:lsdException w:name="List Paragraph" w:semiHidden="0" w:uiPriority="34" w:unhideWhenUsed="0" w:qFormat="1"/>
-    <w:lsdException w:name="Quote" w:semiHidden="0" w:uiPriority="29" w:unhideWhenUsed="0" w:qFormat="1"/>
-    <w:lsdException w:name="Intense Quote" w:semiHidden="0" w:uiPriority="30" w:unhideWhenUsed="0" w:qFormat="1"/>
-    <w:lsdException w:name="Medium List 2 Accent 1" w:semiHidden="0" w:uiPriority="66" w:unhideWhenUsed="0"/>
-    <w:lsdException w:name="Medium Grid 1 Accent 1" w:semiHidden="0" w:uiPriority="67" w:unhideWhenUsed="0"/>
-    <w:lsdException w:name="Medium Grid 2 Accent 1" w:semiHidden="0" w:uiPriority="68" w:unhideWhenUsed="0"/>
-    <w:lsdException w:name="Medium Grid 3 Accent 1" w:semiHidden="0" w:uiPriority="69" w:unhideWhenUsed="0"/>
-    <w:lsdException w:name="Dark List Accent 1" w:semiHidden="0" w:uiPriority="70" w:unhideWhenUsed="0"/>
-    <w:lsdException w:name="Colorful Shading Accent 1" w:semiHidden="0" w:uiPriority="71" w:unhideWhenUsed="0"/>
-    <w:lsdException w:name="Colorful List Accent 1" w:semiHidden="0" w:uiPriority="72" w:unhideWhenUsed="0"/>
-    <w:lsdException w:name="Colorful Grid Accent 1" w:semiHidden="0" w:uiPriority="73" w:unhideWhenUsed="0"/>
-    <w:lsdException w:name="Light Shading Accent 2" w:semiHidden="0" w:uiPriority="60" w:unhideWhenUsed="0"/>
-    <w:lsdException w:name="Light List Accent 2" w:semiHidden="0" w:uiPriority="61" w:unhideWhenUsed="0"/>
-    <w:lsdException w:name="Light Grid Accent 2" w:semiHidden="0" w:uiPriority="62" w:unhideWhenUsed="0"/>
-    <w:lsdException w:name="Medium Shading 1 Accent 2" w:semiHidden="0" w:uiPriority="63" w:unhideWhenUsed="0"/>
-    <w:lsdException w:name="Medium Shading 2 Accent 2" w:semiHidden="0" w:uiPriority="64" w:unhideWhenUsed="0"/>
-    <w:lsdException w:name="Medium List 1 Accent 2" w:semiHidden="0" w:uiPriority="65" w:unhideWhenUsed="0"/>
-    <w:lsdException w:name="Medium List 2 Accent 2" w:semiHidden="0" w:uiPriority="66" w:unhideWhenUsed="0"/>
-    <w:lsdException w:name="Medium Grid 1 Accent 2" w:semiHidden="0" w:uiPriority="67" w:unhideWhenUsed="0"/>
-    <w:lsdException w:name="Medium Grid 2 Accent 2" w:semiHidden="0" w:uiPriority="68" w:unhideWhenUsed="0"/>
-    <w:lsdException w:name="Medium Grid 3 Accent 2" w:semiHidden="0" w:uiPriority="69" w:unhideWhenUsed="0"/>
-    <w:lsdException w:name="Dark List Accent 2" w:semiHidden="0" w:uiPriority="70" w:unhideWhenUsed="0"/>
-    <w:lsdException w:name="Colorful Shading Accent 2" w:semiHidden="0" w:uiPriority="71" w:unhideWhenUsed="0"/>
-    <w:lsdException w:name="Colorful List Accent 2" w:semiHidden="0" w:uiPriority="72" w:unhideWhenUsed="0"/>
-    <w:lsdException w:name="Colorful Grid Accent 2" w:semiHidden="0" w:uiPriority="73" w:unhideWhenUsed="0"/>
-    <w:lsdException w:name="Light Shading Accent 3" w:semiHidden="0" w:uiPriority="60" w:unhideWhenUsed="0"/>
-    <w:lsdException w:name="Light List Accent 3" w:semiHidden="0" w:uiPriority="61" w:unhideWhenUsed="0"/>
-    <w:lsdException w:name="Light Grid Accent 3" w:semiHidden="0" w:uiPriority="62" w:unhideWhenUsed="0"/>
-    <w:lsdException w:name="Medium Shading 1 Accent 3" w:semiHidden="0" w:uiPriority="63" w:unhideWhenUsed="0"/>
-    <w:lsdException w:name="Medium Shading 2 Accent 3" w:semiHidden="0" w:uiPriority="64" w:unhideWhenUsed="0"/>
-    <w:lsdException w:name="Medium List 1 Accent 3" w:semiHidden="0" w:uiPriority="65" w:unhideWhenUsed="0"/>
-    <w:lsdException w:name="Medium List 2 Accent 3" w:semiHidden="0" w:uiPriority="66" w:unhideWhenUsed="0"/>
-    <w:lsdException w:name="Medium Grid 1 Accent 3" w:semiHidden="0" w:uiPriority="67" w:unhideWhenUsed="0"/>
-    <w:lsdException w:name="Medium Grid 2 Accent 3" w:semiHidden="0" w:uiPriority="68" w:unhideWhenUsed="0"/>
-    <w:lsdException w:name="Medium Grid 3 Accent 3" w:semiHidden="0" w:uiPriority="69" w:unhideWhenUsed="0"/>
-    <w:lsdException w:name="Dark List Accent 3" w:semiHidden="0" w:uiPriority="70" w:unhideWhenUsed="0"/>
-    <w:lsdException w:name="Colorful Shading Accent 3" w:semiHidden="0" w:uiPriority="71" w:unhideWhenUsed="0"/>
-    <w:lsdException w:name="Colorful List Accent 3" w:semiHidden="0" w:uiPriority="72" w:unhideWhenUsed="0"/>
-    <w:lsdException w:name="Colorful Grid Accent 3" w:semiHidden="0" w:uiPriority="73" w:unhideWhenUsed="0"/>
-    <w:lsdException w:name="Light Shading Accent 4" w:semiHidden="0" w:uiPriority="60" w:unhideWhenUsed="0"/>
-    <w:lsdException w:name="Light List Accent 4" w:semiHidden="0" w:uiPriority="61" w:unhideWhenUsed="0"/>
-    <w:lsdException w:name="Light Grid Accent 4" w:semiHidden="0" w:uiPriority="62" w:unhideWhenUsed="0"/>
-    <w:lsdException w:name="Medium Shading 1 Accent 4" w:semiHidden="0" w:uiPriority="63" w:unhideWhenUsed="0"/>
-    <w:lsdException w:name="Medium Shading 2 Accent 4" w:semiHidden="0" w:uiPriority="64" w:unhideWhenUsed="0"/>
-    <w:lsdException w:name="Medium List 1 Accent 4" w:semiHidden="0" w:uiPriority="65" w:unhideWhenUsed="0"/>
-    <w:lsdException w:name="Medium List 2 Accent 4" w:semiHidden="0" w:uiPriority="66" w:unhideWhenUsed="0"/>
-    <w:lsdException w:name="Medium Grid 1 Accent 4" w:semiHidden="0" w:uiPriority="67" w:unhideWhenUsed="0"/>
-    <w:lsdException w:name="Medium Grid 2 Accent 4" w:semiHidden="0" w:uiPriority="68" w:unhideWhenUsed="0"/>
-    <w:lsdException w:name="Medium Grid 3 Accent 4" w:semiHidden="0" w:uiPriority="69" w:unhideWhenUsed="0"/>
-    <w:lsdException w:name="Dark List Accent 4" w:semiHidden="0" w:uiPriority="70" w:unhideWhenUsed="0"/>
-    <w:lsdException w:name="Colorful Shading Accent 4" w:semiHidden="0" w:uiPriority="71" w:unhideWhenUsed="0"/>
-    <w:lsdException w:name="Colorful List Accent 4" w:semiHidden="0" w:uiPriority="72" w:unhideWhenUsed="0"/>
-    <w:lsdException w:name="Colorful Grid Accent 4" w:semiHidden="0" w:uiPriority="73" w:unhideWhenUsed="0"/>
-    <w:lsdException w:name="Light Shading Accent 5" w:semiHidden="0" w:uiPriority="60" w:unhideWhenUsed="0"/>
-    <w:lsdException w:name="Light List Accent 5" w:semiHidden="0" w:uiPriority="61" w:unhideWhenUsed="0"/>
-    <w:lsdException w:name="Light Grid Accent 5" w:semiHidden="0" w:uiPriority="62" w:unhideWhenUsed="0"/>
-    <w:lsdException w:name="Medium Shading 1 Accent 5" w:semiHidden="0" w:uiPriority="63" w:unhideWhenUsed="0"/>
-    <w:lsdException w:name="Medium Shading 2 Accent 5" w:semiHidden="0" w:uiPriority="64" w:unhideWhenUsed="0"/>
-    <w:lsdException w:name="Medium List 1 Accent 5" w:semiHidden="0" w:uiPriority="65" w:unhideWhenUsed="0"/>
-    <w:lsdException w:name="Medium List 2 Accent 5" w:semiHidden="0" w:uiPriority="66" w:unhideWhenUsed="0"/>
-    <w:lsdException w:name="Medium Grid 1 Accent 5" w:semiHidden="0" w:uiPriority="67" w:unhideWhenUsed="0"/>
-    <w:lsdException w:name="Medium Grid 2 Accent 5" w:semiHidden="0" w:uiPriority="68" w:unhideWhenUsed="0"/>
-    <w:lsdException w:name="Medium Grid 3 Accent 5" w:semiHidden="0" w:uiPriority="69" w:unhideWhenUsed="0"/>
-    <w:lsdException w:name="Dark List Accent 5" w:semiHidden="0" w:uiPriority="70" w:unhideWhenUsed="0"/>
-    <w:lsdException w:name="Colorful Shading Accent 5" w:semiHidden="0" w:uiPriority="71" w:unhideWhenUsed="0"/>
-    <w:lsdException w:name="Colorful List Accent 5" w:semiHidden="0" w:uiPriority="72" w:unhideWhenUsed="0"/>
-    <w:lsdException w:name="Colorful Grid Accent 5" w:semiHidden="0" w:uiPriority="73" w:unhideWhenUsed="0"/>
-    <w:lsdException w:name="Light Shading Accent 6" w:semiHidden="0" w:uiPriority="60" w:unhideWhenUsed="0"/>
-    <w:lsdException w:name="Light List Accent 6" w:semiHidden="0" w:uiPriority="61" w:unhideWhenUsed="0"/>
-    <w:lsdException w:name="Light Grid Accent 6" w:semiHidden="0" w:uiPriority="62" w:unhideWhenUsed="0"/>
-    <w:lsdException w:name="Medium Shading 1 Accent 6" w:semiHidden="0" w:uiPriority="63" w:unhideWhenUsed="0"/>
-    <w:lsdException w:name="Medium Shading 2 Accent 6" w:semiHidden="0" w:uiPriority="64" w:unhideWhenUsed="0"/>
-    <w:lsdException w:name="Medium List 1 Accent 6" w:semiHidden="0" w:uiPriority="65" w:unhideWhenUsed="0"/>
-    <w:lsdException w:name="Medium List 2 Accent 6" w:semiHidden="0" w:uiPriority="66" w:unhideWhenUsed="0"/>
-    <w:lsdException w:name="Medium Grid 1 Accent 6" w:semiHidden="0" w:uiPriority="67" w:unhideWhenUsed="0"/>
-    <w:lsdException w:name="Medium Grid 2 Accent 6" w:semiHidden="0" w:uiPriority="68" w:unhideWhenUsed="0"/>
-    <w:lsdException w:name="Medium Grid 3 Accent 6" w:semiHidden="0" w:uiPriority="69" w:unhideWhenUsed="0"/>
-    <w:lsdException w:name="Dark List Accent 6" w:semiHidden="0" w:uiPriority="70" w:unhideWhenUsed="0"/>
-    <w:lsdException w:name="Colorful Shading Accent 6" w:semiHidden="0" w:uiPriority="71" w:unhideWhenUsed="0"/>
-    <w:lsdException w:name="Colorful List Accent 6" w:semiHidden="0" w:uiPriority="72" w:unhideWhenUsed="0"/>
-    <w:lsdException w:name="Colorful Grid Accent 6" w:semiHidden="0" w:uiPriority="73" w:unhideWhenUsed="0"/>
-    <w:lsdException w:name="Subtle Emphasis" w:semiHidden="0" w:uiPriority="19" w:unhideWhenUsed="0" w:qFormat="1"/>
-    <w:lsdException w:name="Intense Emphasis" w:semiHidden="0" w:uiPriority="21" w:unhideWhenUsed="0" w:qFormat="1"/>
-    <w:lsdException w:name="Subtle Reference" w:semiHidden="0" w:uiPriority="31" w:unhideWhenUsed="0" w:qFormat="1"/>
-    <w:lsdException w:name="Intense Reference" w:semiHidden="0" w:uiPriority="32" w:unhideWhenUsed="0" w:qFormat="1"/>
-    <w:lsdException w:name="Book Title" w:semiHidden="0" w:uiPriority="33" w:unhideWhenUsed="0" w:qFormat="1"/>
-    <w:lsdException w:name="Bibliography" w:uiPriority="37"/>
-    <w:lsdException w:name="TOC Heading" w:uiPriority="39" w:qFormat="1"/>
-  </w:latentStyles>
-  <w:style w:type="paragraph" w:default="1" w:styleId="Normal">
-    <w:name w:val="Normal"/>
-    <w:qFormat/>
-  </w:style>
-  <w:style w:type="paragraph" w:styleId="Ttulo1">
-    <w:name w:val="heading 1"/>
-    <w:basedOn w:val="Normal"/>
-    <w:next w:val="Normal"/>
-    <w:link w:val="Ttulo1Char"/>
+  <w:style w:type="character" w:customStyle="1" w:styleId="Ttulo5Char">
+    <w:name w:val="Título 5 Char"/>
+    <w:basedOn w:val="Fontepargpadro"/>
+    <w:link w:val="Ttulo5"/>
     <w:uiPriority w:val="9"/>
-    <w:qFormat/>
-    <w:rsid w:val="00640CFA"/>
-    <w:pPr>
-      <w:keepNext/>
-      <w:keepLines/>
-      <w:spacing w:before="480" w:after="0"/>
-      <w:outlineLvl w:val="0"/>
-    </w:pPr>
+    <w:rsid w:val="00595765"/>
     <w:rPr>
       <w:rFonts w:asciiTheme="majorHAnsi" w:eastAsiaTheme="majorEastAsia" w:hAnsiTheme="majorHAnsi" w:cstheme="majorBidi"/>
-      <w:b/>
-      <w:bCs/>
       <w:color w:val="365F91" w:themeColor="accent1" w:themeShade="BF"/>
-      <w:sz w:val="28"/>
-      <w:szCs w:val="28"/>
     </w:rPr>
   </w:style>
-  <w:style w:type="paragraph" w:styleId="Ttulo2">
-    <w:name w:val="heading 2"/>
-    <w:basedOn w:val="Normal"/>
-    <w:next w:val="Normal"/>
-    <w:link w:val="Ttulo2Char"/>
+  <w:style w:type="character" w:customStyle="1" w:styleId="Ttulo6Char">
+    <w:name w:val="Título 6 Char"/>
+    <w:basedOn w:val="Fontepargpadro"/>
+    <w:link w:val="Ttulo6"/>
     <w:uiPriority w:val="9"/>
-    <w:unhideWhenUsed/>
-    <w:qFormat/>
-    <w:rsid w:val="00640CFA"/>
-    <w:pPr>
-      <w:keepNext/>
-      <w:keepLines/>
-      <w:spacing w:before="200" w:after="0"/>
-      <w:outlineLvl w:val="1"/>
-    </w:pPr>
+    <w:rsid w:val="00595765"/>
     <w:rPr>
       <w:rFonts w:asciiTheme="majorHAnsi" w:eastAsiaTheme="majorEastAsia" w:hAnsiTheme="majorHAnsi" w:cstheme="majorBidi"/>
-      <w:b/>
-      <w:bCs/>
-      <w:color w:val="4F81BD" w:themeColor="accent1"/>
-      <w:sz w:val="26"/>
-      <w:szCs w:val="26"/>
+      <w:color w:val="243F60" w:themeColor="accent1" w:themeShade="7F"/>
     </w:rPr>
-  </w:style>
-  <w:style w:type="paragraph" w:styleId="Ttulo3">
-    <w:name w:val="heading 3"/>
-    <w:basedOn w:val="Normal"/>
-    <w:next w:val="Normal"/>
-    <w:link w:val="Ttulo3Char"/>
-    <w:uiPriority w:val="9"/>
-    <w:unhideWhenUsed/>
-    <w:qFormat/>
-    <w:rsid w:val="00640CFA"/>
-    <w:pPr>
-      <w:keepNext/>
-      <w:keepLines/>
-      <w:spacing w:before="200" w:after="0"/>
-      <w:outlineLvl w:val="2"/>
-    </w:pPr>
-    <w:rPr>
-      <w:rFonts w:asciiTheme="majorHAnsi" w:eastAsiaTheme="majorEastAsia" w:hAnsiTheme="majorHAnsi" w:cstheme="majorBidi"/>
-      <w:b/>
-      <w:bCs/>
-      <w:color w:val="4F81BD" w:themeColor="accent1"/>
-    </w:rPr>
-  </w:style>
-  <w:style w:type="paragraph" w:styleId="Ttulo4">
-    <w:name w:val="heading 4"/>
-    <w:basedOn w:val="Normal"/>
-    <w:next w:val="Normal"/>
-    <w:link w:val="Ttulo4Char"/>
-    <w:uiPriority w:val="9"/>
-    <w:unhideWhenUsed/>
-    <w:qFormat/>
-    <w:rsid w:val="00640CFA"/>
-    <w:pPr>
-      <w:keepNext/>
-      <w:keepLines/>
-      <w:spacing w:before="200" w:after="0"/>
-      <w:outlineLvl w:val="3"/>
-    </w:pPr>
-    <w:rPr>
-      <w:rFonts w:asciiTheme="majorHAnsi" w:eastAsiaTheme="majorEastAsia" w:hAnsiTheme="majorHAnsi" w:cstheme="majorBidi"/>
-      <w:b/>
-      <w:bCs/>
-      <w:i/>
-      <w:iCs/>
-      <w:color w:val="4F81BD" w:themeColor="accent1"/>
-    </w:rPr>
-  </w:style>
-  <w:style w:type="character" w:default="1" w:styleId="Fontepargpadro">
-    <w:name w:val="Default Paragraph Font"/>
-    <w:uiPriority w:val="1"/>
-    <w:semiHidden/>
-    <w:unhideWhenUsed/>
-  </w:style>
-  <w:style w:type="table" w:default="1" w:styleId="Tabelanormal">
-    <w:name w:val="Normal Table"/>
-    <w:uiPriority w:val="99"/>
-    <w:semiHidden/>
-    <w:unhideWhenUsed/>
-    <w:tblPr>
-      <w:tblInd w:w="0" w:type="dxa"/>
-      <w:tblCellMar>
-        <w:top w:w="0" w:type="dxa"/>
-        <w:left w:w="108" w:type="dxa"/>
-        <w:bottom w:w="0" w:type="dxa"/>
-        <w:right w:w="108" w:type="dxa"/>
-      </w:tblCellMar>
-    </w:tblPr>
-  </w:style>
-  <w:style w:type="numbering" w:default="1" w:styleId="Semlista">
-    <w:name w:val="No List"/>
-    <w:uiPriority w:val="99"/>
-    <w:semiHidden/>
-    <w:unhideWhenUsed/>
-  </w:style>
-  <w:style w:type="character" w:customStyle="1" w:styleId="Ttulo1Char">
-    <w:name w:val="Título 1 Char"/>
-    <w:basedOn w:val="Fontepargpadro"/>
-    <w:link w:val="Ttulo1"/>
-    <w:uiPriority w:val="9"/>
-    <w:rsid w:val="00640CFA"/>
-    <w:rPr>
-      <w:rFonts w:asciiTheme="majorHAnsi" w:eastAsiaTheme="majorEastAsia" w:hAnsiTheme="majorHAnsi" w:cstheme="majorBidi"/>
-      <w:b/>
-      <w:bCs/>
-      <w:color w:val="365F91" w:themeColor="accent1" w:themeShade="BF"/>
-      <w:sz w:val="28"/>
-      <w:szCs w:val="28"/>
-    </w:rPr>
-  </w:style>
-  <w:style w:type="character" w:customStyle="1" w:styleId="Ttulo2Char">
-    <w:name w:val="Título 2 Char"/>
-    <w:basedOn w:val="Fontepargpadro"/>
-    <w:link w:val="Ttulo2"/>
-    <w:uiPriority w:val="9"/>
-    <w:rsid w:val="00640CFA"/>
-    <w:rPr>
-      <w:rFonts w:asciiTheme="majorHAnsi" w:eastAsiaTheme="majorEastAsia" w:hAnsiTheme="majorHAnsi" w:cstheme="majorBidi"/>
-      <w:b/>
-      <w:bCs/>
-      <w:color w:val="4F81BD" w:themeColor="accent1"/>
-      <w:sz w:val="26"/>
-      <w:szCs w:val="26"/>
-    </w:rPr>
-  </w:style>
-  <w:style w:type="character" w:customStyle="1" w:styleId="Ttulo3Char">
-    <w:name w:val="Título 3 Char"/>
-    <w:basedOn w:val="Fontepargpadro"/>
-    <w:link w:val="Ttulo3"/>
-    <w:uiPriority w:val="9"/>
-    <w:rsid w:val="00640CFA"/>
-    <w:rPr>
-      <w:rFonts w:asciiTheme="majorHAnsi" w:eastAsiaTheme="majorEastAsia" w:hAnsiTheme="majorHAnsi" w:cstheme="majorBidi"/>
-      <w:b/>
-      <w:bCs/>
-      <w:color w:val="4F81BD" w:themeColor="accent1"/>
-    </w:rPr>
-  </w:style>
-  <w:style w:type="paragraph" w:styleId="Ttulo">
-    <w:name w:val="Title"/>
-    <w:basedOn w:val="Normal"/>
-    <w:next w:val="Normal"/>
-    <w:link w:val="TtuloChar"/>
-    <w:uiPriority w:val="10"/>
-    <w:qFormat/>
-    <w:rsid w:val="00640CFA"/>
-    <w:pPr>
-      <w:pBdr>
-        <w:bottom w:val="single" w:sz="8" w:space="4" w:color="4F81BD" w:themeColor="accent1"/>
-      </w:pBdr>
-      <w:spacing w:after="300" w:line="240" w:lineRule="auto"/>
-      <w:contextualSpacing/>
-    </w:pPr>
-    <w:rPr>
-      <w:rFonts w:asciiTheme="majorHAnsi" w:eastAsiaTheme="majorEastAsia" w:hAnsiTheme="majorHAnsi" w:cstheme="majorBidi"/>
-      <w:color w:val="17365D" w:themeColor="text2" w:themeShade="BF"/>
-      <w:spacing w:val="5"/>
-      <w:kern w:val="28"/>
-      <w:sz w:val="52"/>
-      <w:szCs w:val="52"/>
-    </w:rPr>
-  </w:style>
-  <w:style w:type="character" w:customStyle="1" w:styleId="TtuloChar">
-    <w:name w:val="Título Char"/>
-    <w:basedOn w:val="Fontepargpadro"/>
-    <w:link w:val="Ttulo"/>
-    <w:uiPriority w:val="10"/>
-    <w:rsid w:val="00640CFA"/>
-    <w:rPr>
-      <w:rFonts w:asciiTheme="majorHAnsi" w:eastAsiaTheme="majorEastAsia" w:hAnsiTheme="majorHAnsi" w:cstheme="majorBidi"/>
-      <w:color w:val="17365D" w:themeColor="text2" w:themeShade="BF"/>
-      <w:spacing w:val="5"/>
-      <w:kern w:val="28"/>
-      <w:sz w:val="52"/>
-      <w:szCs w:val="52"/>
-    </w:rPr>
-  </w:style>
-  <w:style w:type="paragraph" w:styleId="SemEspaamento">
-    <w:name w:val="No Spacing"/>
-    <w:uiPriority w:val="1"/>
-    <w:qFormat/>
-    <w:rsid w:val="00640CFA"/>
-    <w:pPr>
-      <w:spacing w:after="0" w:line="240" w:lineRule="auto"/>
-    </w:pPr>
-  </w:style>
-  <w:style w:type="character" w:customStyle="1" w:styleId="Ttulo4Char">
-    <w:name w:val="Título 4 Char"/>
-    <w:basedOn w:val="Fontepargpadro"/>
-    <w:link w:val="Ttulo4"/>
-    <w:uiPriority w:val="9"/>
-    <w:rsid w:val="00640CFA"/>
-    <w:rPr>
-      <w:rFonts w:asciiTheme="majorHAnsi" w:eastAsiaTheme="majorEastAsia" w:hAnsiTheme="majorHAnsi" w:cstheme="majorBidi"/>
-      <w:b/>
-      <w:bCs/>
-      <w:i/>
-      <w:iCs/>
-      <w:color w:val="4F81BD" w:themeColor="accent1"/>
-    </w:rPr>
-  </w:style>
-  <w:style w:type="character" w:styleId="nfaseIntensa">
-    <w:name w:val="Intense Emphasis"/>
-    <w:basedOn w:val="Fontepargpadro"/>
-    <w:uiPriority w:val="21"/>
-    <w:qFormat/>
-    <w:rsid w:val="00640CFA"/>
-    <w:rPr>
-      <w:b/>
-      <w:bCs/>
-      <w:i/>
-      <w:iCs/>
-      <w:color w:val="4F81BD" w:themeColor="accent1"/>
-    </w:rPr>
-  </w:style>
-  <w:style w:type="paragraph" w:styleId="Textodebalo">
-    <w:name w:val="Balloon Text"/>
-    <w:basedOn w:val="Normal"/>
-    <w:link w:val="TextodebaloChar"/>
-    <w:uiPriority w:val="99"/>
-    <w:semiHidden/>
-    <w:unhideWhenUsed/>
-    <w:rsid w:val="00357E1B"/>
-    <w:pPr>
-      <w:spacing w:after="0" w:line="240" w:lineRule="auto"/>
-    </w:pPr>
-    <w:rPr>
-      <w:rFonts w:ascii="Tahoma" w:hAnsi="Tahoma" w:cs="Tahoma"/>
-      <w:sz w:val="16"/>
-      <w:szCs w:val="16"/>
-    </w:rPr>
-  </w:style>
-  <w:style w:type="character" w:customStyle="1" w:styleId="TextodebaloChar">
-    <w:name w:val="Texto de balão Char"/>
-    <w:basedOn w:val="Fontepargpadro"/>
-    <w:link w:val="Textodebalo"/>
-    <w:uiPriority w:val="99"/>
-    <w:semiHidden/>
-    <w:rsid w:val="00357E1B"/>
-    <w:rPr>
-      <w:rFonts w:ascii="Tahoma" w:hAnsi="Tahoma" w:cs="Tahoma"/>
-      <w:sz w:val="16"/>
-      <w:szCs w:val="16"/>
-    </w:rPr>
-  </w:style>
-  <w:style w:type="paragraph" w:styleId="PargrafodaLista">
-    <w:name w:val="List Paragraph"/>
-    <w:basedOn w:val="Normal"/>
-    <w:uiPriority w:val="34"/>
-    <w:qFormat/>
-    <w:rsid w:val="00977AF6"/>
-    <w:pPr>
-      <w:ind w:left="720"/>
-      <w:contextualSpacing/>
-    </w:pPr>
   </w:style>
 </w:styles>
 </file>

</xml_diff>

<commit_message>
Incluindo sons no jogo Area 1 98% concluida restando posicionar Itens e introduzir algumas funções 13 inimigos implmentados 1 boss implementado 1 Update acessivel
</commit_message>
<xml_diff>
--- a/Assets/Documents/GDD.docx
+++ b/Assets/Documents/GDD.docx
@@ -2394,7 +2394,19 @@
         <w:rPr>
           <w:lang w:val="pt-BR"/>
         </w:rPr>
-        <w:t xml:space="preserve">Área 1: O jogador consegue o primeiro </w:t>
+        <w:t>Área 1</w:t>
+      </w:r>
+      <w:r>
+        <w:rPr>
+          <w:lang w:val="pt-BR"/>
+        </w:rPr>
+        <w:t>[Garganta das profundezas]</w:t>
+      </w:r>
+      <w:r>
+        <w:rPr>
+          <w:lang w:val="pt-BR"/>
+        </w:rPr>
+        <w:t xml:space="preserve">: O jogador consegue o primeiro </w:t>
       </w:r>
       <w:proofErr w:type="spellStart"/>
       <w:r>
@@ -2422,7 +2434,33 @@
         <w:rPr>
           <w:lang w:val="pt-BR"/>
         </w:rPr>
-        <w:t>Área 2: O jogador consegue aprender o projetil magico que permite chegar a área 3</w:t>
+        <w:t>Área 2</w:t>
+      </w:r>
+      <w:r>
+        <w:rPr>
+          <w:lang w:val="pt-BR"/>
+        </w:rPr>
+        <w:t>[</w:t>
+      </w:r>
+      <w:proofErr w:type="spellStart"/>
+      <w:r>
+        <w:rPr>
+          <w:lang w:val="pt-BR"/>
+        </w:rPr>
+        <w:t>Aquifero</w:t>
+      </w:r>
+      <w:proofErr w:type="spellEnd"/>
+      <w:r>
+        <w:rPr>
+          <w:lang w:val="pt-BR"/>
+        </w:rPr>
+        <w:t xml:space="preserve"> do Buscador]</w:t>
+      </w:r>
+      <w:r>
+        <w:rPr>
+          <w:lang w:val="pt-BR"/>
+        </w:rPr>
+        <w:t>: O jogador consegue aprender o projetil magico que permite chegar a área 3</w:t>
       </w:r>
     </w:p>
     <w:p>
@@ -2436,7 +2474,19 @@
         <w:rPr>
           <w:lang w:val="pt-BR"/>
         </w:rPr>
-        <w:t>Área 3: O jogador aprende o Dash que permite chegar a área 4.</w:t>
+        <w:t>Área 3</w:t>
+      </w:r>
+      <w:r>
+        <w:rPr>
+          <w:lang w:val="pt-BR"/>
+        </w:rPr>
+        <w:t>[Pontal do ante Teorema]</w:t>
+      </w:r>
+      <w:r>
+        <w:rPr>
+          <w:lang w:val="pt-BR"/>
+        </w:rPr>
+        <w:t>: O jogador aprende o Dash que permite chegar a área 4.</w:t>
       </w:r>
     </w:p>
     <w:p>
@@ -2450,7 +2500,27 @@
         <w:rPr>
           <w:lang w:val="pt-BR"/>
         </w:rPr>
-        <w:t xml:space="preserve">Área 4: O jogador consegue o segundo </w:t>
+        <w:t>Área 4</w:t>
+      </w:r>
+      <w:r>
+        <w:rPr>
+          <w:lang w:val="pt-BR"/>
+        </w:rPr>
+        <w:t>[Domínio</w:t>
+      </w:r>
+      <w:bookmarkStart w:id="0" w:name="_GoBack"/>
+      <w:bookmarkEnd w:id="0"/>
+      <w:r>
+        <w:rPr>
+          <w:lang w:val="pt-BR"/>
+        </w:rPr>
+        <w:t xml:space="preserve"> das Três distopias]</w:t>
+      </w:r>
+      <w:r>
+        <w:rPr>
+          <w:lang w:val="pt-BR"/>
+        </w:rPr>
+        <w:t xml:space="preserve">: O jogador consegue o segundo </w:t>
       </w:r>
       <w:proofErr w:type="spellStart"/>
       <w:r>
@@ -2464,27 +2534,135 @@
         <w:rPr>
           <w:lang w:val="pt-BR"/>
         </w:rPr>
-        <w:t xml:space="preserve"> da </w:t>
+        <w:t xml:space="preserve"> da espada  que permite quebrar barreiras </w:t>
+      </w:r>
+      <w:r>
+        <w:rPr>
+          <w:lang w:val="pt-BR"/>
+        </w:rPr>
+        <w:t>para acessar a área 5.</w:t>
+      </w:r>
+    </w:p>
+    <w:p>
+      <w:pPr>
+        <w:pStyle w:val="SemEspaamento"/>
+        <w:rPr>
+          <w:lang w:val="pt-BR"/>
+        </w:rPr>
+      </w:pPr>
+      <w:r>
+        <w:rPr>
+          <w:lang w:val="pt-BR"/>
+        </w:rPr>
+        <w:t xml:space="preserve">Área 5: o jogador aprende </w:t>
+      </w:r>
+      <w:proofErr w:type="spellStart"/>
+      <w:r>
+        <w:rPr>
+          <w:lang w:val="pt-BR"/>
+        </w:rPr>
+        <w:t>downArrowJump</w:t>
+      </w:r>
+      <w:proofErr w:type="spellEnd"/>
+      <w:r>
+        <w:rPr>
+          <w:lang w:val="pt-BR"/>
+        </w:rPr>
+        <w:t xml:space="preserve"> que abre caminho para as áreas 6 e 7 passando rapidamente pela 9.</w:t>
+      </w:r>
+    </w:p>
+    <w:p>
+      <w:pPr>
+        <w:pStyle w:val="SemEspaamento"/>
+        <w:rPr>
+          <w:lang w:val="pt-BR"/>
+        </w:rPr>
+      </w:pPr>
+      <w:r>
+        <w:rPr>
+          <w:lang w:val="pt-BR"/>
+        </w:rPr>
+        <w:t>Área 6</w:t>
+      </w:r>
+      <w:r>
+        <w:rPr>
+          <w:lang w:val="pt-BR"/>
+        </w:rPr>
+        <w:t xml:space="preserve">[Eldorado dos </w:t>
+      </w:r>
+      <w:proofErr w:type="spellStart"/>
+      <w:r>
+        <w:rPr>
+          <w:lang w:val="pt-BR"/>
+        </w:rPr>
+        <w:t>Polygonais</w:t>
+      </w:r>
+      <w:proofErr w:type="spellEnd"/>
+      <w:r>
+        <w:rPr>
+          <w:lang w:val="pt-BR"/>
+        </w:rPr>
+        <w:t>]</w:t>
+      </w:r>
+      <w:r>
+        <w:rPr>
+          <w:lang w:val="pt-BR"/>
+        </w:rPr>
+        <w:t xml:space="preserve">: o jogador aprende o terceiro Update da espada que junto com o quarto </w:t>
+      </w:r>
+      <w:proofErr w:type="spellStart"/>
+      <w:r>
+        <w:rPr>
+          <w:lang w:val="pt-BR"/>
+        </w:rPr>
+        <w:t>update</w:t>
+      </w:r>
+      <w:proofErr w:type="spellEnd"/>
+      <w:r>
+        <w:rPr>
+          <w:lang w:val="pt-BR"/>
+        </w:rPr>
+        <w:t xml:space="preserve"> dão acesso a área 8.</w:t>
+      </w:r>
+    </w:p>
+    <w:p>
+      <w:pPr>
+        <w:pStyle w:val="SemEspaamento"/>
+        <w:rPr>
+          <w:lang w:val="pt-BR"/>
+        </w:rPr>
+      </w:pPr>
+      <w:r>
+        <w:rPr>
+          <w:lang w:val="pt-BR"/>
+        </w:rPr>
+        <w:t>Área 7</w:t>
+      </w:r>
+      <w:r>
+        <w:rPr>
+          <w:lang w:val="pt-BR"/>
+        </w:rPr>
+        <w:t>[Rota Vermelha]</w:t>
+      </w:r>
+      <w:r>
+        <w:rPr>
+          <w:lang w:val="pt-BR"/>
+        </w:rPr>
+        <w:t xml:space="preserve">: </w:t>
       </w:r>
       <w:proofErr w:type="gramStart"/>
       <w:r>
         <w:rPr>
           <w:lang w:val="pt-BR"/>
         </w:rPr>
-        <w:t>espada  que</w:t>
+        <w:t>o  jogador</w:t>
       </w:r>
       <w:proofErr w:type="gramEnd"/>
       <w:r>
         <w:rPr>
           <w:lang w:val="pt-BR"/>
         </w:rPr>
-        <w:t xml:space="preserve"> permite quebrar barreiras </w:t>
-      </w:r>
-      <w:r>
-        <w:rPr>
-          <w:lang w:val="pt-BR"/>
-        </w:rPr>
-        <w:t>para acessar a área 5.</w:t>
+        <w:t xml:space="preserve"> aprende o quarto Update da Espada que junto com o terceiro dão acesso a área 8.</w:t>
       </w:r>
     </w:p>
     <w:p>
@@ -2498,21 +2676,47 @@
         <w:rPr>
           <w:lang w:val="pt-BR"/>
         </w:rPr>
-        <w:t xml:space="preserve">Área 5: o jogador aprende </w:t>
-      </w:r>
-      <w:proofErr w:type="spellStart"/>
-      <w:r>
-        <w:rPr>
-          <w:lang w:val="pt-BR"/>
-        </w:rPr>
-        <w:t>downArrowJump</w:t>
-      </w:r>
-      <w:proofErr w:type="spellEnd"/>
-      <w:r>
-        <w:rPr>
-          <w:lang w:val="pt-BR"/>
-        </w:rPr>
-        <w:t xml:space="preserve"> que abre caminho para as áreas 6 e 7 passando rapidamente pela 9.</w:t>
+        <w:t>Área 8</w:t>
+      </w:r>
+      <w:r>
+        <w:rPr>
+          <w:lang w:val="pt-BR"/>
+        </w:rPr>
+        <w:t>[Oco da higienização Euclidiana]</w:t>
+      </w:r>
+      <w:r>
+        <w:rPr>
+          <w:lang w:val="pt-BR"/>
+        </w:rPr>
+        <w:t xml:space="preserve">: o jogador aprende o </w:t>
+      </w:r>
+      <w:proofErr w:type="spellStart"/>
+      <w:r>
+        <w:rPr>
+          <w:lang w:val="pt-BR"/>
+        </w:rPr>
+        <w:t>double</w:t>
+      </w:r>
+      <w:proofErr w:type="spellEnd"/>
+      <w:r>
+        <w:rPr>
+          <w:lang w:val="pt-BR"/>
+        </w:rPr>
+        <w:t xml:space="preserve"> </w:t>
+      </w:r>
+      <w:proofErr w:type="spellStart"/>
+      <w:r>
+        <w:rPr>
+          <w:lang w:val="pt-BR"/>
+        </w:rPr>
+        <w:t>jump</w:t>
+      </w:r>
+      <w:proofErr w:type="spellEnd"/>
+      <w:r>
+        <w:rPr>
+          <w:lang w:val="pt-BR"/>
+        </w:rPr>
+        <w:t xml:space="preserve"> que dá acesso a área 9 e área 10.</w:t>
       </w:r>
     </w:p>
     <w:p>
@@ -2526,7 +2730,20 @@
         <w:rPr>
           <w:lang w:val="pt-BR"/>
         </w:rPr>
-        <w:t xml:space="preserve">Área 6: o jogador aprende o terceiro Update da espada que junto com o quarto </w:t>
+        <w:lastRenderedPageBreak/>
+        <w:t>Área 9</w:t>
+      </w:r>
+      <w:r>
+        <w:rPr>
+          <w:lang w:val="pt-BR"/>
+        </w:rPr>
+        <w:t>[Latifúndio da conjectura não provada]</w:t>
+      </w:r>
+      <w:r>
+        <w:rPr>
+          <w:lang w:val="pt-BR"/>
+        </w:rPr>
+        <w:t xml:space="preserve">: Aqui o jogador ganha um </w:t>
       </w:r>
       <w:proofErr w:type="spellStart"/>
       <w:r>
@@ -2540,7 +2757,19 @@
         <w:rPr>
           <w:lang w:val="pt-BR"/>
         </w:rPr>
-        <w:t xml:space="preserve"> dão acesso a área 8.</w:t>
+        <w:t xml:space="preserve"> para a </w:t>
+      </w:r>
+      <w:r>
+        <w:rPr>
+          <w:lang w:val="pt-BR"/>
+        </w:rPr>
+        <w:t>magia</w:t>
+      </w:r>
+      <w:r>
+        <w:rPr>
+          <w:lang w:val="pt-BR"/>
+        </w:rPr>
+        <w:t xml:space="preserve"> que não abre novas áreas. Aqui também o jogador coleta o selo do progresso necessário para o confronto final.</w:t>
       </w:r>
     </w:p>
     <w:p>
@@ -2554,21 +2783,73 @@
         <w:rPr>
           <w:lang w:val="pt-BR"/>
         </w:rPr>
-        <w:t xml:space="preserve">Área 7: </w:t>
+        <w:t>Área 10</w:t>
+      </w:r>
+      <w:r>
+        <w:rPr>
+          <w:lang w:val="pt-BR"/>
+        </w:rPr>
+        <w:t>[Intervenção dos 80 tiros]</w:t>
+      </w:r>
+      <w:r>
+        <w:rPr>
+          <w:lang w:val="pt-BR"/>
+        </w:rPr>
+        <w:t xml:space="preserve">: O jogador consegue um </w:t>
+      </w:r>
+      <w:proofErr w:type="spellStart"/>
+      <w:r>
+        <w:rPr>
+          <w:lang w:val="pt-BR"/>
+        </w:rPr>
+        <w:t>update</w:t>
+      </w:r>
+      <w:proofErr w:type="spellEnd"/>
+      <w:r>
+        <w:rPr>
+          <w:lang w:val="pt-BR"/>
+        </w:rPr>
+        <w:t xml:space="preserve"> para o </w:t>
+      </w:r>
+      <w:proofErr w:type="spellStart"/>
+      <w:r>
+        <w:rPr>
+          <w:lang w:val="pt-BR"/>
+        </w:rPr>
+        <w:t>dash</w:t>
+      </w:r>
+      <w:proofErr w:type="spellEnd"/>
+      <w:r>
+        <w:rPr>
+          <w:lang w:val="pt-BR"/>
+        </w:rPr>
+        <w:t xml:space="preserve"> (que permite atravessar certas barreiras) dá acesso a área 11. Aqui </w:t>
+      </w:r>
+      <w:r>
+        <w:rPr>
+          <w:lang w:val="pt-BR"/>
+        </w:rPr>
+        <w:t>também</w:t>
+      </w:r>
+      <w:r>
+        <w:rPr>
+          <w:lang w:val="pt-BR"/>
+        </w:rPr>
+        <w:t xml:space="preserve"> o </w:t>
       </w:r>
       <w:proofErr w:type="gramStart"/>
       <w:r>
         <w:rPr>
           <w:lang w:val="pt-BR"/>
         </w:rPr>
-        <w:t>o  jogador</w:t>
+        <w:t>jogador coleta</w:t>
       </w:r>
       <w:proofErr w:type="gramEnd"/>
       <w:r>
         <w:rPr>
           <w:lang w:val="pt-BR"/>
         </w:rPr>
-        <w:t xml:space="preserve"> aprende o quarto Update da Espada que junto com o terceiro dão acesso a área 8.</w:t>
+        <w:t xml:space="preserve"> o selo da ordem necessário para o confronto final.</w:t>
       </w:r>
     </w:p>
     <w:p>
@@ -2582,157 +2863,6 @@
         <w:rPr>
           <w:lang w:val="pt-BR"/>
         </w:rPr>
-        <w:t xml:space="preserve">Área 8: o jogador aprende o </w:t>
-      </w:r>
-      <w:proofErr w:type="spellStart"/>
-      <w:r>
-        <w:rPr>
-          <w:lang w:val="pt-BR"/>
-        </w:rPr>
-        <w:t>double</w:t>
-      </w:r>
-      <w:proofErr w:type="spellEnd"/>
-      <w:r>
-        <w:rPr>
-          <w:lang w:val="pt-BR"/>
-        </w:rPr>
-        <w:t xml:space="preserve"> </w:t>
-      </w:r>
-      <w:proofErr w:type="spellStart"/>
-      <w:r>
-        <w:rPr>
-          <w:lang w:val="pt-BR"/>
-        </w:rPr>
-        <w:t>jump</w:t>
-      </w:r>
-      <w:proofErr w:type="spellEnd"/>
-      <w:r>
-        <w:rPr>
-          <w:lang w:val="pt-BR"/>
-        </w:rPr>
-        <w:t xml:space="preserve"> que dá acesso a área 9 e área 10.</w:t>
-      </w:r>
-    </w:p>
-    <w:p>
-      <w:pPr>
-        <w:pStyle w:val="SemEspaamento"/>
-        <w:rPr>
-          <w:lang w:val="pt-BR"/>
-        </w:rPr>
-      </w:pPr>
-      <w:r>
-        <w:rPr>
-          <w:lang w:val="pt-BR"/>
-        </w:rPr>
-        <w:t xml:space="preserve">Área 9: Aqui o jogador ganha um </w:t>
-      </w:r>
-      <w:proofErr w:type="spellStart"/>
-      <w:r>
-        <w:rPr>
-          <w:lang w:val="pt-BR"/>
-        </w:rPr>
-        <w:t>update</w:t>
-      </w:r>
-      <w:proofErr w:type="spellEnd"/>
-      <w:r>
-        <w:rPr>
-          <w:lang w:val="pt-BR"/>
-        </w:rPr>
-        <w:t xml:space="preserve"> para a </w:t>
-      </w:r>
-      <w:r>
-        <w:rPr>
-          <w:lang w:val="pt-BR"/>
-        </w:rPr>
-        <w:t>magia</w:t>
-      </w:r>
-      <w:r>
-        <w:rPr>
-          <w:lang w:val="pt-BR"/>
-        </w:rPr>
-        <w:t xml:space="preserve"> que não abre novas áreas. Aqui também o jogador coleta o selo do progresso necessário para o confronto final.</w:t>
-      </w:r>
-    </w:p>
-    <w:p>
-      <w:pPr>
-        <w:pStyle w:val="SemEspaamento"/>
-        <w:rPr>
-          <w:lang w:val="pt-BR"/>
-        </w:rPr>
-      </w:pPr>
-      <w:r>
-        <w:rPr>
-          <w:lang w:val="pt-BR"/>
-        </w:rPr>
-        <w:t xml:space="preserve">Área 10: O jogador consegue um </w:t>
-      </w:r>
-      <w:proofErr w:type="spellStart"/>
-      <w:r>
-        <w:rPr>
-          <w:lang w:val="pt-BR"/>
-        </w:rPr>
-        <w:t>update</w:t>
-      </w:r>
-      <w:proofErr w:type="spellEnd"/>
-      <w:r>
-        <w:rPr>
-          <w:lang w:val="pt-BR"/>
-        </w:rPr>
-        <w:t xml:space="preserve"> para o </w:t>
-      </w:r>
-      <w:proofErr w:type="spellStart"/>
-      <w:r>
-        <w:rPr>
-          <w:lang w:val="pt-BR"/>
-        </w:rPr>
-        <w:t>dash</w:t>
-      </w:r>
-      <w:proofErr w:type="spellEnd"/>
-      <w:r>
-        <w:rPr>
-          <w:lang w:val="pt-BR"/>
-        </w:rPr>
-        <w:t xml:space="preserve"> (que permite atravessar certas barreiras) dá acesso a área 11. Aqui </w:t>
-      </w:r>
-      <w:r>
-        <w:rPr>
-          <w:lang w:val="pt-BR"/>
-        </w:rPr>
-        <w:t>também</w:t>
-      </w:r>
-      <w:r>
-        <w:rPr>
-          <w:lang w:val="pt-BR"/>
-        </w:rPr>
-        <w:t xml:space="preserve"> o </w:t>
-      </w:r>
-      <w:proofErr w:type="gramStart"/>
-      <w:r>
-        <w:rPr>
-          <w:lang w:val="pt-BR"/>
-        </w:rPr>
-        <w:t>jogador coleta</w:t>
-      </w:r>
-      <w:proofErr w:type="gramEnd"/>
-      <w:r>
-        <w:rPr>
-          <w:lang w:val="pt-BR"/>
-        </w:rPr>
-        <w:t xml:space="preserve"> o selo da ordem necessário para o confronto final.</w:t>
-      </w:r>
-    </w:p>
-    <w:p>
-      <w:pPr>
-        <w:pStyle w:val="SemEspaamento"/>
-        <w:rPr>
-          <w:lang w:val="pt-BR"/>
-        </w:rPr>
-      </w:pPr>
-      <w:r>
-        <w:rPr>
-          <w:lang w:val="pt-BR"/>
-        </w:rPr>
-        <w:lastRenderedPageBreak/>
         <w:t xml:space="preserve">Área 11: O jogador consegue um </w:t>
       </w:r>
       <w:proofErr w:type="spellStart"/>
@@ -2797,6 +2927,39 @@
           <w:lang w:val="pt-BR"/>
         </w:rPr>
       </w:pPr>
+      <w:r>
+        <w:rPr>
+          <w:lang w:val="pt-BR"/>
+        </w:rPr>
+        <w:t>Nome</w:t>
+      </w:r>
+      <w:r>
+        <w:rPr>
+          <w:lang w:val="pt-BR"/>
+        </w:rPr>
+        <w:t>:</w:t>
+      </w:r>
+    </w:p>
+    <w:p>
+      <w:pPr>
+        <w:rPr>
+          <w:lang w:val="pt-BR"/>
+        </w:rPr>
+      </w:pPr>
+      <w:r>
+        <w:rPr>
+          <w:lang w:val="pt-BR"/>
+        </w:rPr>
+        <w:t>Garganta das Profundezas</w:t>
+      </w:r>
+    </w:p>
+    <w:p>
+      <w:pPr>
+        <w:pStyle w:val="Ttulo5"/>
+        <w:rPr>
+          <w:lang w:val="pt-BR"/>
+        </w:rPr>
+      </w:pPr>
       <w:proofErr w:type="spellStart"/>
       <w:r>
         <w:rPr>
@@ -3186,6 +3349,7 @@
           <w:rFonts w:ascii="Times New Roman" w:eastAsia="Times New Roman" w:hAnsi="Times New Roman" w:cs="Times New Roman"/>
           <w:lang w:val="pt-BR"/>
         </w:rPr>
+        <w:lastRenderedPageBreak/>
         <w:t xml:space="preserve">-Me disseram que as geometrias agressivas que encontramos vagando por </w:t>
       </w:r>
       <w:proofErr w:type="gramStart"/>
@@ -3300,7 +3464,6 @@
           <w:rFonts w:ascii="Times New Roman" w:eastAsia="Times New Roman" w:hAnsi="Times New Roman" w:cs="Times New Roman"/>
           <w:lang w:val="pt-BR"/>
         </w:rPr>
-        <w:lastRenderedPageBreak/>
         <w:tab/>
         <w:t xml:space="preserve">O jogador se </w:t>
       </w:r>
@@ -3380,28 +3543,254 @@
           <w:rFonts w:eastAsia="Times New Roman"/>
           <w:lang w:val="pt-BR"/>
         </w:rPr>
-        <w:t>Otto</w:t>
-      </w:r>
-      <w:r>
+        <w:t>Otto Ato 1:</w:t>
+      </w:r>
+    </w:p>
+    <w:p>
+      <w:pPr>
+        <w:rPr>
+          <w:lang w:val="pt-BR"/>
+        </w:rPr>
+      </w:pPr>
+      <w:r>
+        <w:rPr>
+          <w:lang w:val="pt-BR"/>
+        </w:rPr>
+        <w:t>-</w:t>
+      </w:r>
+      <w:proofErr w:type="spellStart"/>
+      <w:r>
+        <w:rPr>
+          <w:lang w:val="pt-BR"/>
+        </w:rPr>
+        <w:t>Hey</w:t>
+      </w:r>
+      <w:proofErr w:type="spellEnd"/>
+      <w:r>
+        <w:rPr>
+          <w:lang w:val="pt-BR"/>
+        </w:rPr>
+        <w:t>... Você é mais um atendendo o chamado dos excluídos?</w:t>
+      </w:r>
+    </w:p>
+    <w:p>
+      <w:pPr>
+        <w:rPr>
+          <w:lang w:val="pt-BR"/>
+        </w:rPr>
+      </w:pPr>
+      <w:r>
+        <w:rPr>
+          <w:lang w:val="pt-BR"/>
+        </w:rPr>
+        <w:t xml:space="preserve">-Valente </w:t>
+      </w:r>
+      <w:proofErr w:type="spellStart"/>
+      <w:r>
+        <w:rPr>
+          <w:lang w:val="pt-BR"/>
+        </w:rPr>
+        <w:t>ein</w:t>
+      </w:r>
+      <w:proofErr w:type="spellEnd"/>
+      <w:r>
+        <w:rPr>
+          <w:lang w:val="pt-BR"/>
+        </w:rPr>
+        <w:t>...</w:t>
+      </w:r>
+    </w:p>
+    <w:p>
+      <w:pPr>
+        <w:rPr>
+          <w:lang w:val="pt-BR"/>
+        </w:rPr>
+      </w:pPr>
+      <w:r>
+        <w:rPr>
+          <w:lang w:val="pt-BR"/>
+        </w:rPr>
+        <w:t xml:space="preserve">-Meu nome é Otto, Otto o </w:t>
+      </w:r>
+      <w:proofErr w:type="spellStart"/>
+      <w:r>
+        <w:rPr>
+          <w:lang w:val="pt-BR"/>
+        </w:rPr>
+        <w:t>Octagono</w:t>
+      </w:r>
+      <w:proofErr w:type="spellEnd"/>
+      <w:r>
+        <w:rPr>
+          <w:lang w:val="pt-BR"/>
+        </w:rPr>
+        <w:t>...</w:t>
+      </w:r>
+    </w:p>
+    <w:p>
+      <w:pPr>
+        <w:rPr>
+          <w:lang w:val="pt-BR"/>
+        </w:rPr>
+      </w:pPr>
+      <w:r>
+        <w:rPr>
+          <w:lang w:val="pt-BR"/>
+        </w:rPr>
+        <w:t>-Sim... Eu sou irregular... Sabia que uma hora ou outra você iria observar isso.</w:t>
+      </w:r>
+    </w:p>
+    <w:p>
+      <w:pPr>
+        <w:rPr>
+          <w:lang w:val="pt-BR"/>
+        </w:rPr>
+      </w:pPr>
+      <w:r>
+        <w:rPr>
+          <w:lang w:val="pt-BR"/>
+        </w:rPr>
+        <w:t xml:space="preserve">-Mas deixemos de falar </w:t>
+      </w:r>
+      <w:r>
+        <w:rPr>
+          <w:lang w:val="pt-BR"/>
+        </w:rPr>
+        <w:t>de mim</w:t>
+      </w:r>
+      <w:r>
+        <w:rPr>
+          <w:lang w:val="pt-BR"/>
+        </w:rPr>
+        <w:t>...</w:t>
+      </w:r>
+    </w:p>
+    <w:p>
+      <w:pPr>
+        <w:pStyle w:val="Ttulo6"/>
         <w:rPr>
           <w:rFonts w:eastAsia="Times New Roman"/>
           <w:lang w:val="pt-BR"/>
         </w:rPr>
-        <w:t xml:space="preserve"> Ato </w:t>
-      </w:r>
+      </w:pPr>
       <w:r>
         <w:rPr>
           <w:rFonts w:eastAsia="Times New Roman"/>
           <w:lang w:val="pt-BR"/>
         </w:rPr>
-        <w:t>1</w:t>
-      </w:r>
-      <w:r>
+        <w:t>Otto Ato 2:</w:t>
+      </w:r>
+    </w:p>
+    <w:p>
+      <w:pPr>
+        <w:rPr>
+          <w:lang w:val="pt-BR"/>
+        </w:rPr>
+      </w:pPr>
+      <w:r>
+        <w:rPr>
+          <w:lang w:val="pt-BR"/>
+        </w:rPr>
+        <w:t xml:space="preserve">-Estou fascinado com </w:t>
+      </w:r>
+      <w:r>
+        <w:rPr>
+          <w:lang w:val="pt-BR"/>
+        </w:rPr>
+        <w:t>os mecanismos</w:t>
+      </w:r>
+      <w:r>
+        <w:rPr>
+          <w:lang w:val="pt-BR"/>
+        </w:rPr>
+        <w:t xml:space="preserve"> dessas capsulas.</w:t>
+      </w:r>
+    </w:p>
+    <w:p>
+      <w:pPr>
+        <w:rPr>
+          <w:lang w:val="pt-BR"/>
+        </w:rPr>
+      </w:pPr>
+      <w:r>
+        <w:rPr>
+          <w:lang w:val="pt-BR"/>
+        </w:rPr>
+        <w:t>-Estive a pouco no acampamento e encontrei uma igual a essa. Apertando alguns botões na capsula lá de cima ela parece que começou a dar um sinal estranho...</w:t>
+      </w:r>
+    </w:p>
+    <w:p>
+      <w:pPr>
+        <w:rPr>
+          <w:lang w:val="pt-BR"/>
+        </w:rPr>
+      </w:pPr>
+      <w:r>
+        <w:rPr>
+          <w:lang w:val="pt-BR"/>
+        </w:rPr>
+        <w:t>-Chegando aqui vi que essa capsula reproduz os mesmos sinais que programei no acampamento.</w:t>
+      </w:r>
+    </w:p>
+    <w:p>
+      <w:pPr>
+        <w:rPr>
+          <w:lang w:val="pt-BR"/>
+        </w:rPr>
+      </w:pPr>
+      <w:r>
+        <w:rPr>
+          <w:lang w:val="pt-BR"/>
+        </w:rPr>
+        <w:t>-Parece que podemos viajar por alguns tuneis dessa capsula para a que está na parte superior.</w:t>
+      </w:r>
+    </w:p>
+    <w:p>
+      <w:pPr>
+        <w:pStyle w:val="Ttulo6"/>
         <w:rPr>
           <w:rFonts w:eastAsia="Times New Roman"/>
           <w:lang w:val="pt-BR"/>
         </w:rPr>
-        <w:t>:</w:t>
+      </w:pPr>
+      <w:r>
+        <w:rPr>
+          <w:rFonts w:eastAsia="Times New Roman"/>
+          <w:lang w:val="pt-BR"/>
+        </w:rPr>
+        <w:t>Otto Ato 3:</w:t>
+      </w:r>
+    </w:p>
+    <w:p>
+      <w:pPr>
+        <w:rPr>
+          <w:lang w:val="pt-BR"/>
+        </w:rPr>
+      </w:pPr>
+      <w:r>
+        <w:rPr>
+          <w:lang w:val="pt-BR"/>
+        </w:rPr>
+        <w:t>-Estive pensando... Se existem essas duas capsulas se interconectando talvez existam mais espalhadas pelos caminhos das profundezas.</w:t>
+      </w:r>
+    </w:p>
+    <w:p>
+      <w:pPr>
+        <w:rPr>
+          <w:lang w:val="pt-BR"/>
+        </w:rPr>
+      </w:pPr>
+      <w:r>
+        <w:rPr>
+          <w:lang w:val="pt-BR"/>
+        </w:rPr>
+        <w:t xml:space="preserve">-Se você encontrar alguma capsula como essa aperte alguns botões até ela dar sinal, </w:t>
+      </w:r>
+      <w:r>
+        <w:rPr>
+          <w:lang w:val="pt-BR"/>
+        </w:rPr>
+        <w:t>assim poderei identifica-la de qualquer terminal e viajar até você.</w:t>
       </w:r>
     </w:p>
     <w:p>
@@ -3416,111 +3805,23 @@
         </w:rPr>
         <w:t>-</w:t>
       </w:r>
-      <w:proofErr w:type="spellStart"/>
-      <w:r>
-        <w:rPr>
-          <w:lang w:val="pt-BR"/>
-        </w:rPr>
-        <w:t>Hey</w:t>
-      </w:r>
-      <w:proofErr w:type="spellEnd"/>
-      <w:r>
-        <w:rPr>
-          <w:lang w:val="pt-BR"/>
-        </w:rPr>
-        <w:t>... Você é mais um atendendo o chamado dos excluídos?</w:t>
-      </w:r>
-    </w:p>
-    <w:p>
-      <w:pPr>
-        <w:rPr>
-          <w:lang w:val="pt-BR"/>
-        </w:rPr>
-      </w:pPr>
-      <w:r>
-        <w:rPr>
-          <w:lang w:val="pt-BR"/>
-        </w:rPr>
-        <w:t xml:space="preserve">-Valente </w:t>
-      </w:r>
-      <w:proofErr w:type="spellStart"/>
-      <w:r>
-        <w:rPr>
-          <w:lang w:val="pt-BR"/>
-        </w:rPr>
-        <w:t>ein</w:t>
-      </w:r>
-      <w:proofErr w:type="spellEnd"/>
-      <w:r>
-        <w:rPr>
-          <w:lang w:val="pt-BR"/>
-        </w:rPr>
-        <w:t>...</w:t>
-      </w:r>
-    </w:p>
-    <w:p>
-      <w:pPr>
-        <w:rPr>
-          <w:lang w:val="pt-BR"/>
-        </w:rPr>
-      </w:pPr>
-      <w:r>
-        <w:rPr>
-          <w:lang w:val="pt-BR"/>
-        </w:rPr>
-        <w:t xml:space="preserve">-Meu nome é Otto, Otto o </w:t>
-      </w:r>
-      <w:proofErr w:type="spellStart"/>
-      <w:r>
-        <w:rPr>
-          <w:lang w:val="pt-BR"/>
-        </w:rPr>
-        <w:t>Octagono</w:t>
-      </w:r>
-      <w:proofErr w:type="spellEnd"/>
-      <w:r>
-        <w:rPr>
-          <w:lang w:val="pt-BR"/>
-        </w:rPr>
-        <w:t>...</w:t>
-      </w:r>
-    </w:p>
-    <w:p>
-      <w:pPr>
-        <w:rPr>
-          <w:lang w:val="pt-BR"/>
-        </w:rPr>
-      </w:pPr>
-      <w:r>
-        <w:rPr>
-          <w:lang w:val="pt-BR"/>
-        </w:rPr>
-        <w:t>-Sim... Eu sou irregular... Sabia que uma hora ou outra você iria observar isso.</w:t>
-      </w:r>
-    </w:p>
-    <w:p>
-      <w:pPr>
-        <w:rPr>
-          <w:lang w:val="pt-BR"/>
-        </w:rPr>
-      </w:pPr>
-      <w:r>
-        <w:rPr>
-          <w:lang w:val="pt-BR"/>
-        </w:rPr>
-        <w:t xml:space="preserve">-Mas deixemos de falar </w:t>
-      </w:r>
-      <w:r>
-        <w:rPr>
-          <w:lang w:val="pt-BR"/>
-        </w:rPr>
-        <w:t>de mim</w:t>
-      </w:r>
-      <w:r>
-        <w:rPr>
-          <w:lang w:val="pt-BR"/>
-        </w:rPr>
-        <w:t>...</w:t>
+      <w:r>
+        <w:rPr>
+          <w:lang w:val="pt-BR"/>
+        </w:rPr>
+        <w:t>T</w:t>
+      </w:r>
+      <w:r>
+        <w:rPr>
+          <w:lang w:val="pt-BR"/>
+        </w:rPr>
+        <w:t>erei prazer em conhecer até onde essas capsulas podem nos levar</w:t>
+      </w:r>
+      <w:r>
+        <w:rPr>
+          <w:lang w:val="pt-BR"/>
+        </w:rPr>
+        <w:t xml:space="preserve"> e ainda posso te ajudar a se locomover entre elas. Afinal, não é qualquer um que compreende a engenhosidade por trás desses mecanismos.</w:t>
       </w:r>
     </w:p>
     <w:p>
@@ -3536,172 +3837,35 @@
           <w:rFonts w:eastAsia="Times New Roman"/>
           <w:lang w:val="pt-BR"/>
         </w:rPr>
-        <w:t xml:space="preserve">Otto Ato </w:t>
-      </w:r>
-      <w:r>
-        <w:rPr>
-          <w:rFonts w:eastAsia="Times New Roman"/>
-          <w:lang w:val="pt-BR"/>
-        </w:rPr>
-        <w:t>2</w:t>
-      </w:r>
-      <w:r>
-        <w:rPr>
-          <w:rFonts w:eastAsia="Times New Roman"/>
-          <w:lang w:val="pt-BR"/>
-        </w:rPr>
-        <w:t>:</w:t>
-      </w:r>
-    </w:p>
-    <w:p>
-      <w:pPr>
-        <w:rPr>
-          <w:lang w:val="pt-BR"/>
-        </w:rPr>
-      </w:pPr>
-      <w:r>
-        <w:rPr>
-          <w:lang w:val="pt-BR"/>
-        </w:rPr>
-        <w:t xml:space="preserve">-Estou fascinado com </w:t>
-      </w:r>
-      <w:r>
-        <w:rPr>
-          <w:lang w:val="pt-BR"/>
-        </w:rPr>
-        <w:t>os mecanismos</w:t>
-      </w:r>
-      <w:r>
-        <w:rPr>
-          <w:lang w:val="pt-BR"/>
-        </w:rPr>
-        <w:t xml:space="preserve"> dessas capsulas.</w:t>
-      </w:r>
-    </w:p>
-    <w:p>
-      <w:pPr>
-        <w:rPr>
-          <w:lang w:val="pt-BR"/>
-        </w:rPr>
-      </w:pPr>
-      <w:r>
-        <w:rPr>
-          <w:lang w:val="pt-BR"/>
-        </w:rPr>
-        <w:t>-Estive a pouco no acampamento e encontrei uma igual a essa. Apertando alguns botões na capsula lá de cima ela parece que começou a dar um sinal estranho...</w:t>
-      </w:r>
-    </w:p>
-    <w:p>
-      <w:pPr>
-        <w:rPr>
-          <w:lang w:val="pt-BR"/>
-        </w:rPr>
-      </w:pPr>
-      <w:r>
-        <w:rPr>
-          <w:lang w:val="pt-BR"/>
-        </w:rPr>
-        <w:t>-Chegando aqui vi que essa capsula reproduz os mesmos sinais que programei no acampamento.</w:t>
-      </w:r>
-    </w:p>
-    <w:p>
-      <w:pPr>
-        <w:rPr>
-          <w:lang w:val="pt-BR"/>
-        </w:rPr>
-      </w:pPr>
-      <w:r>
-        <w:rPr>
-          <w:lang w:val="pt-BR"/>
-        </w:rPr>
-        <w:t>-Parece que podemos viajar por alguns tuneis dessa capsula para a que está na parte superior.</w:t>
-      </w:r>
-    </w:p>
-    <w:p>
-      <w:pPr>
-        <w:pStyle w:val="Ttulo6"/>
-        <w:rPr>
-          <w:rFonts w:eastAsia="Times New Roman"/>
-          <w:lang w:val="pt-BR"/>
-        </w:rPr>
-      </w:pPr>
-      <w:r>
-        <w:rPr>
-          <w:rFonts w:eastAsia="Times New Roman"/>
-          <w:lang w:val="pt-BR"/>
-        </w:rPr>
-        <w:t xml:space="preserve">Otto Ato </w:t>
-      </w:r>
-      <w:r>
-        <w:rPr>
-          <w:rFonts w:eastAsia="Times New Roman"/>
-          <w:lang w:val="pt-BR"/>
-        </w:rPr>
-        <w:t>3</w:t>
-      </w:r>
-      <w:r>
-        <w:rPr>
-          <w:rFonts w:eastAsia="Times New Roman"/>
-          <w:lang w:val="pt-BR"/>
-        </w:rPr>
-        <w:t>:</w:t>
-      </w:r>
-    </w:p>
-    <w:p>
-      <w:pPr>
-        <w:rPr>
-          <w:lang w:val="pt-BR"/>
-        </w:rPr>
-      </w:pPr>
-      <w:r>
-        <w:rPr>
-          <w:lang w:val="pt-BR"/>
-        </w:rPr>
-        <w:t>-Estive pensando... Se existem essas duas capsulas se interconectando talvez existam mais espalhadas pelos caminhos das profundezas.</w:t>
-      </w:r>
-    </w:p>
-    <w:p>
-      <w:pPr>
-        <w:rPr>
-          <w:lang w:val="pt-BR"/>
-        </w:rPr>
-      </w:pPr>
-      <w:r>
-        <w:rPr>
-          <w:lang w:val="pt-BR"/>
-        </w:rPr>
-        <w:t xml:space="preserve">-Se você encontrar alguma capsula como essa aperte alguns botões até ela dar sinal, </w:t>
-      </w:r>
-      <w:r>
-        <w:rPr>
-          <w:lang w:val="pt-BR"/>
-        </w:rPr>
-        <w:t>assim poderei identifica-la de qualquer terminal e viajar até você.</w:t>
-      </w:r>
-    </w:p>
-    <w:p>
-      <w:pPr>
-        <w:rPr>
-          <w:lang w:val="pt-BR"/>
-        </w:rPr>
-      </w:pPr>
-      <w:r>
-        <w:rPr>
-          <w:lang w:val="pt-BR"/>
-        </w:rPr>
-        <w:t>T</w:t>
-      </w:r>
-      <w:r>
-        <w:rPr>
-          <w:lang w:val="pt-BR"/>
-        </w:rPr>
-        <w:t>erei prazer em conhecer até onde essas capsulas podem nos levar</w:t>
-      </w:r>
-      <w:r>
-        <w:rPr>
-          <w:lang w:val="pt-BR"/>
-        </w:rPr>
-        <w:t xml:space="preserve"> e ainda posso te ajudar a se locomover entre elas. Afinal, não é qualquer um que compreende a engenhosidade por trás desses mecanismos.</w:t>
+        <w:t>Otto Ato 4:</w:t>
+      </w:r>
+    </w:p>
+    <w:p>
+      <w:pPr>
+        <w:rPr>
+          <w:lang w:val="pt-BR"/>
+        </w:rPr>
+      </w:pPr>
+      <w:r>
+        <w:rPr>
+          <w:lang w:val="pt-BR"/>
+        </w:rPr>
+        <w:t>-No painel da Capsula você pode ver os locais onde ela pode te levar.</w:t>
+      </w:r>
+    </w:p>
+    <w:p>
+      <w:pPr>
+        <w:rPr>
+          <w:u w:val="single"/>
+          <w:lang w:val="pt-BR"/>
+        </w:rPr>
+      </w:pPr>
+      <w:r>
+        <w:rPr>
+          <w:lang w:val="pt-BR"/>
+        </w:rPr>
+        <w:lastRenderedPageBreak/>
+        <w:t>-Interaja com a capsula e te ajudarei a se locomover com ela.</w:t>
       </w:r>
     </w:p>
     <w:p>
@@ -3730,6 +3894,299 @@
         </w:rPr>
         <w:t>.</w:t>
       </w:r>
+    </w:p>
+    <w:p>
+      <w:pPr>
+        <w:rPr>
+          <w:lang w:val="pt-BR"/>
+        </w:rPr>
+      </w:pPr>
+      <w:r>
+        <w:rPr>
+          <w:lang w:val="pt-BR"/>
+        </w:rPr>
+        <w:tab/>
+        <w:t>Ainda na primeira área, na região ao fundo</w:t>
+      </w:r>
+      <w:r>
+        <w:rPr>
+          <w:lang w:val="pt-BR"/>
+        </w:rPr>
+        <w:t xml:space="preserve">, o jogador pode encontrar um segundo acampamento, esse um exilio nas profundezas. No acampamento o jogador encontra </w:t>
+      </w:r>
+      <w:proofErr w:type="spellStart"/>
+      <w:r>
+        <w:rPr>
+          <w:lang w:val="pt-BR"/>
+        </w:rPr>
+        <w:t>Herika</w:t>
+      </w:r>
+      <w:proofErr w:type="spellEnd"/>
+      <w:r>
+        <w:rPr>
+          <w:lang w:val="pt-BR"/>
+        </w:rPr>
+        <w:t xml:space="preserve"> </w:t>
+      </w:r>
+      <w:proofErr w:type="spellStart"/>
+      <w:r>
+        <w:rPr>
+          <w:lang w:val="pt-BR"/>
+        </w:rPr>
+        <w:t>Heptagono</w:t>
+      </w:r>
+      <w:proofErr w:type="spellEnd"/>
+      <w:r>
+        <w:rPr>
+          <w:lang w:val="pt-BR"/>
+        </w:rPr>
+        <w:t>, salvando-a ela se torna um mercador no acampamento dos rejeitados.</w:t>
+      </w:r>
+    </w:p>
+    <w:p>
+      <w:pPr>
+        <w:pStyle w:val="Ttulo6"/>
+        <w:rPr>
+          <w:rFonts w:eastAsia="Times New Roman"/>
+          <w:lang w:val="pt-BR"/>
+        </w:rPr>
+      </w:pPr>
+      <w:r>
+        <w:rPr>
+          <w:lang w:val="pt-BR"/>
+        </w:rPr>
+        <w:tab/>
+      </w:r>
+      <w:proofErr w:type="spellStart"/>
+      <w:r>
+        <w:rPr>
+          <w:rFonts w:eastAsia="Times New Roman"/>
+          <w:lang w:val="pt-BR"/>
+        </w:rPr>
+        <w:t>Herika</w:t>
+      </w:r>
+      <w:proofErr w:type="spellEnd"/>
+      <w:r>
+        <w:rPr>
+          <w:rFonts w:eastAsia="Times New Roman"/>
+          <w:lang w:val="pt-BR"/>
+        </w:rPr>
+        <w:t xml:space="preserve"> Ato 1:</w:t>
+      </w:r>
+    </w:p>
+    <w:p>
+      <w:pPr>
+        <w:rPr>
+          <w:lang w:val="pt-BR"/>
+        </w:rPr>
+      </w:pPr>
+      <w:r>
+        <w:rPr>
+          <w:lang w:val="pt-BR"/>
+        </w:rPr>
+        <w:t>-</w:t>
+      </w:r>
+      <w:proofErr w:type="spellStart"/>
+      <w:r>
+        <w:rPr>
+          <w:lang w:val="pt-BR"/>
+        </w:rPr>
+        <w:t>Own</w:t>
+      </w:r>
+      <w:proofErr w:type="spellEnd"/>
+      <w:r>
+        <w:rPr>
+          <w:lang w:val="pt-BR"/>
+        </w:rPr>
+        <w:t>...! o que está a</w:t>
+      </w:r>
+      <w:r>
+        <w:rPr>
+          <w:lang w:val="pt-BR"/>
+        </w:rPr>
+        <w:t>contecendo? Como vim parar aqui? meus pensamentos parecem dormentes.</w:t>
+      </w:r>
+    </w:p>
+    <w:p>
+      <w:pPr>
+        <w:rPr>
+          <w:lang w:val="pt-BR"/>
+        </w:rPr>
+      </w:pPr>
+      <w:r>
+        <w:rPr>
+          <w:lang w:val="pt-BR"/>
+        </w:rPr>
+        <w:t>-Parece que você me tirou de uma espécie de coma. Parece que eu te devo uma recompensa, mas não tenho nada aqui comigo.</w:t>
+      </w:r>
+    </w:p>
+    <w:p>
+      <w:pPr>
+        <w:rPr>
+          <w:lang w:val="pt-BR"/>
+        </w:rPr>
+      </w:pPr>
+      <w:r>
+        <w:rPr>
+          <w:lang w:val="pt-BR"/>
+        </w:rPr>
+        <w:t>-Bem... Eu tenho uma barraca no acampamento da superfície, me encontre lá e poderei lhe agradecer melhor.</w:t>
+      </w:r>
+    </w:p>
+    <w:p>
+      <w:pPr>
+        <w:rPr>
+          <w:lang w:val="pt-BR"/>
+        </w:rPr>
+      </w:pPr>
+      <w:r>
+        <w:rPr>
+          <w:lang w:val="pt-BR"/>
+        </w:rPr>
+        <w:t xml:space="preserve">-A propósito... Meu nome é </w:t>
+      </w:r>
+      <w:proofErr w:type="spellStart"/>
+      <w:r>
+        <w:rPr>
+          <w:lang w:val="pt-BR"/>
+        </w:rPr>
+        <w:t>Hérika</w:t>
+      </w:r>
+      <w:proofErr w:type="spellEnd"/>
+      <w:r>
+        <w:rPr>
+          <w:lang w:val="pt-BR"/>
+        </w:rPr>
+        <w:t xml:space="preserve">, </w:t>
+      </w:r>
+      <w:proofErr w:type="spellStart"/>
+      <w:r>
+        <w:rPr>
+          <w:lang w:val="pt-BR"/>
+        </w:rPr>
+        <w:t>Hérika</w:t>
+      </w:r>
+      <w:proofErr w:type="spellEnd"/>
+      <w:r>
+        <w:rPr>
+          <w:lang w:val="pt-BR"/>
+        </w:rPr>
+        <w:t xml:space="preserve"> </w:t>
+      </w:r>
+      <w:proofErr w:type="spellStart"/>
+      <w:r>
+        <w:rPr>
+          <w:lang w:val="pt-BR"/>
+        </w:rPr>
+        <w:t>Heptagono</w:t>
+      </w:r>
+      <w:proofErr w:type="spellEnd"/>
+      <w:r>
+        <w:rPr>
+          <w:lang w:val="pt-BR"/>
+        </w:rPr>
+        <w:t>. Não deixe de procurar por mim no acampamento.</w:t>
+      </w:r>
+    </w:p>
+    <w:p>
+      <w:pPr>
+        <w:pStyle w:val="Ttulo6"/>
+        <w:rPr>
+          <w:rFonts w:eastAsia="Times New Roman"/>
+          <w:lang w:val="pt-BR"/>
+        </w:rPr>
+      </w:pPr>
+      <w:r>
+        <w:rPr>
+          <w:lang w:val="pt-BR"/>
+        </w:rPr>
+        <w:tab/>
+      </w:r>
+      <w:proofErr w:type="spellStart"/>
+      <w:r>
+        <w:rPr>
+          <w:rFonts w:eastAsia="Times New Roman"/>
+          <w:lang w:val="pt-BR"/>
+        </w:rPr>
+        <w:t>Herika</w:t>
+      </w:r>
+      <w:proofErr w:type="spellEnd"/>
+      <w:r>
+        <w:rPr>
+          <w:rFonts w:eastAsia="Times New Roman"/>
+          <w:lang w:val="pt-BR"/>
+        </w:rPr>
+        <w:t xml:space="preserve"> Ato 2:</w:t>
+      </w:r>
+    </w:p>
+    <w:p>
+      <w:pPr>
+        <w:rPr>
+          <w:lang w:val="pt-BR"/>
+        </w:rPr>
+      </w:pPr>
+      <w:r>
+        <w:rPr>
+          <w:lang w:val="pt-BR"/>
+        </w:rPr>
+        <w:t xml:space="preserve">-Meu nome é </w:t>
+      </w:r>
+      <w:proofErr w:type="spellStart"/>
+      <w:r>
+        <w:rPr>
+          <w:lang w:val="pt-BR"/>
+        </w:rPr>
+        <w:t>Hérika</w:t>
+      </w:r>
+      <w:proofErr w:type="spellEnd"/>
+      <w:r>
+        <w:rPr>
+          <w:lang w:val="pt-BR"/>
+        </w:rPr>
+        <w:t xml:space="preserve">, </w:t>
+      </w:r>
+      <w:proofErr w:type="spellStart"/>
+      <w:r>
+        <w:rPr>
+          <w:lang w:val="pt-BR"/>
+        </w:rPr>
+        <w:t>Hérika</w:t>
+      </w:r>
+      <w:proofErr w:type="spellEnd"/>
+      <w:r>
+        <w:rPr>
+          <w:lang w:val="pt-BR"/>
+        </w:rPr>
+        <w:t xml:space="preserve"> </w:t>
+      </w:r>
+      <w:proofErr w:type="spellStart"/>
+      <w:r>
+        <w:rPr>
+          <w:lang w:val="pt-BR"/>
+        </w:rPr>
+        <w:t>Heptagono</w:t>
+      </w:r>
+      <w:proofErr w:type="spellEnd"/>
+      <w:r>
+        <w:rPr>
+          <w:lang w:val="pt-BR"/>
+        </w:rPr>
+        <w:t>. Não deixe de procurar por mim no acampamento.</w:t>
+      </w:r>
+    </w:p>
+    <w:p>
+      <w:pPr>
+        <w:rPr>
+          <w:lang w:val="pt-BR"/>
+        </w:rPr>
+      </w:pPr>
+    </w:p>
+    <w:p>
+      <w:pPr>
+        <w:rPr>
+          <w:lang w:val="pt-BR"/>
+        </w:rPr>
+      </w:pPr>
     </w:p>
     <w:p>
       <w:pPr>
@@ -3987,7 +4444,21 @@
         <w:rPr>
           <w:lang w:val="pt-BR"/>
         </w:rPr>
-        <w:t xml:space="preserve">, são abertas e liberam itens a medida que </w:t>
+        <w:t xml:space="preserve">, são abertas e liberam itens </w:t>
+      </w:r>
+      <w:proofErr w:type="spellStart"/>
+      <w:r>
+        <w:rPr>
+          <w:lang w:val="pt-BR"/>
+        </w:rPr>
+        <w:t>a</w:t>
+      </w:r>
+      <w:proofErr w:type="spellEnd"/>
+      <w:r>
+        <w:rPr>
+          <w:lang w:val="pt-BR"/>
+        </w:rPr>
+        <w:t xml:space="preserve"> medida que </w:t>
       </w:r>
       <w:proofErr w:type="spellStart"/>
       <w:r>
@@ -4247,8 +4718,6 @@
         </w:rPr>
         <w:t>Pentágono</w:t>
       </w:r>
-      <w:bookmarkStart w:id="0" w:name="_GoBack"/>
-      <w:bookmarkEnd w:id="0"/>
     </w:p>
     <w:p>
       <w:pPr>

</xml_diff>

<commit_message>
no caminho de terminar o shop de herika
</commit_message>
<xml_diff>
--- a/Assets/Documents/GDD.docx
+++ b/Assets/Documents/GDD.docx
@@ -1547,9 +1547,171 @@
       </w:pPr>
       <w:r>
         <w:rPr>
-          <w:lang w:val="pt-BR"/>
-        </w:rPr>
-        <w:t>Emblema de ataque: mais 25% de ataque</w:t>
+          <w:color w:val="4F81BD" w:themeColor="accent1"/>
+          <w:lang w:val="pt-BR"/>
+        </w:rPr>
+        <w:t>[Implementado]</w:t>
+      </w:r>
+      <w:r>
+        <w:rPr>
+          <w:lang w:val="pt-BR"/>
+        </w:rPr>
+        <w:t>Emblema de ataque</w:t>
+      </w:r>
+      <w:r>
+        <w:rPr>
+          <w:lang w:val="pt-BR"/>
+        </w:rPr>
+        <w:t>.</w:t>
+      </w:r>
+    </w:p>
+    <w:p>
+      <w:pPr>
+        <w:pStyle w:val="SemEspaamento"/>
+        <w:numPr>
+          <w:ilvl w:val="1"/>
+          <w:numId w:val="3"/>
+        </w:numPr>
+        <w:rPr>
+          <w:lang w:val="pt-BR"/>
+        </w:rPr>
+      </w:pPr>
+      <w:r>
+        <w:rPr>
+          <w:color w:val="4F81BD" w:themeColor="accent1"/>
+          <w:lang w:val="pt-BR"/>
+        </w:rPr>
+        <w:t xml:space="preserve">Nome no Jogo: </w:t>
+      </w:r>
+      <w:r>
+        <w:rPr>
+          <w:color w:val="000000" w:themeColor="text1"/>
+          <w:lang w:val="pt-BR"/>
+        </w:rPr>
+        <w:t>Ataque Aprimorado.</w:t>
+      </w:r>
+    </w:p>
+    <w:p>
+      <w:pPr>
+        <w:pStyle w:val="SemEspaamento"/>
+        <w:numPr>
+          <w:ilvl w:val="1"/>
+          <w:numId w:val="3"/>
+        </w:numPr>
+        <w:rPr>
+          <w:lang w:val="pt-BR"/>
+        </w:rPr>
+      </w:pPr>
+      <w:r>
+        <w:rPr>
+          <w:color w:val="4F81BD" w:themeColor="accent1"/>
+          <w:lang w:val="pt-BR"/>
+        </w:rPr>
+        <w:t xml:space="preserve">Efeito: </w:t>
+      </w:r>
+      <w:r>
+        <w:rPr>
+          <w:color w:val="000000" w:themeColor="text1"/>
+          <w:lang w:val="pt-BR"/>
+        </w:rPr>
+        <w:t>mais 10 pontos no ataque</w:t>
+      </w:r>
+      <w:r>
+        <w:rPr>
+          <w:color w:val="000000" w:themeColor="text1"/>
+          <w:lang w:val="pt-BR"/>
+        </w:rPr>
+        <w:t>.</w:t>
+      </w:r>
+    </w:p>
+    <w:p>
+      <w:pPr>
+        <w:pStyle w:val="SemEspaamento"/>
+        <w:numPr>
+          <w:ilvl w:val="1"/>
+          <w:numId w:val="3"/>
+        </w:numPr>
+        <w:rPr>
+          <w:lang w:val="pt-BR"/>
+        </w:rPr>
+      </w:pPr>
+      <w:r>
+        <w:rPr>
+          <w:color w:val="4F81BD" w:themeColor="accent1"/>
+          <w:lang w:val="pt-BR"/>
+        </w:rPr>
+        <w:t>Onde:</w:t>
+      </w:r>
+      <w:r>
+        <w:rPr>
+          <w:lang w:val="pt-BR"/>
+        </w:rPr>
+        <w:t xml:space="preserve"> No final da cena do tutorial</w:t>
+      </w:r>
+    </w:p>
+    <w:p>
+      <w:pPr>
+        <w:pStyle w:val="SemEspaamento"/>
+        <w:numPr>
+          <w:ilvl w:val="1"/>
+          <w:numId w:val="3"/>
+        </w:numPr>
+        <w:rPr>
+          <w:color w:val="000000" w:themeColor="text1"/>
+          <w:lang w:val="pt-BR"/>
+        </w:rPr>
+      </w:pPr>
+      <w:r>
+        <w:rPr>
+          <w:color w:val="4F81BD" w:themeColor="accent1"/>
+          <w:lang w:val="pt-BR"/>
+        </w:rPr>
+        <w:t>Descrição:</w:t>
+      </w:r>
+      <w:r>
+        <w:rPr>
+          <w:lang w:val="pt-BR"/>
+        </w:rPr>
+        <w:t xml:space="preserve"> </w:t>
+      </w:r>
+      <w:r>
+        <w:rPr>
+          <w:lang w:val="pt-BR"/>
+        </w:rPr>
+        <w:t>Aumenta seu potencial de ataque</w:t>
+      </w:r>
+      <w:r>
+        <w:rPr>
+          <w:lang w:val="pt-BR"/>
+        </w:rPr>
+        <w:t>.</w:t>
+      </w:r>
+    </w:p>
+    <w:p>
+      <w:pPr>
+        <w:pStyle w:val="SemEspaamento"/>
+        <w:numPr>
+          <w:ilvl w:val="1"/>
+          <w:numId w:val="3"/>
+        </w:numPr>
+        <w:rPr>
+          <w:color w:val="000000" w:themeColor="text1"/>
+          <w:lang w:val="pt-BR"/>
+        </w:rPr>
+      </w:pPr>
+      <w:r>
+        <w:rPr>
+          <w:color w:val="4F81BD" w:themeColor="accent1"/>
+          <w:lang w:val="pt-BR"/>
+        </w:rPr>
+        <w:t>Custo de Encaixes:</w:t>
+      </w:r>
+      <w:r>
+        <w:rPr>
+          <w:color w:val="000000" w:themeColor="text1"/>
+          <w:lang w:val="pt-BR"/>
+        </w:rPr>
+        <w:t xml:space="preserve"> 2.</w:t>
       </w:r>
     </w:p>
     <w:p>
@@ -1565,10 +1727,208 @@
       </w:pPr>
       <w:r>
         <w:rPr>
-          <w:lang w:val="pt-BR"/>
-        </w:rPr>
-        <w:t>Emblema de velocidade de ataque: reduz 25% o tempo de ataque</w:t>
-      </w:r>
+          <w:color w:val="4F81BD" w:themeColor="accent1"/>
+          <w:lang w:val="pt-BR"/>
+        </w:rPr>
+        <w:t>[Implementado]</w:t>
+      </w:r>
+      <w:r>
+        <w:rPr>
+          <w:color w:val="FF0000"/>
+          <w:lang w:val="pt-BR"/>
+        </w:rPr>
+        <w:t>(talvez)</w:t>
+      </w:r>
+      <w:r>
+        <w:rPr>
+          <w:lang w:val="pt-BR"/>
+        </w:rPr>
+        <w:t xml:space="preserve"> Emblema do coletor.</w:t>
+      </w:r>
+    </w:p>
+    <w:p>
+      <w:pPr>
+        <w:pStyle w:val="SemEspaamento"/>
+        <w:numPr>
+          <w:ilvl w:val="1"/>
+          <w:numId w:val="3"/>
+        </w:numPr>
+        <w:rPr>
+          <w:lang w:val="pt-BR"/>
+        </w:rPr>
+      </w:pPr>
+      <w:r>
+        <w:rPr>
+          <w:color w:val="4F81BD" w:themeColor="accent1"/>
+          <w:lang w:val="pt-BR"/>
+        </w:rPr>
+        <w:t>Nome no Jogo:</w:t>
+      </w:r>
+      <w:r>
+        <w:rPr>
+          <w:color w:val="000000" w:themeColor="text1"/>
+          <w:lang w:val="pt-BR"/>
+        </w:rPr>
+        <w:t xml:space="preserve"> Dinheiro </w:t>
+      </w:r>
+      <w:proofErr w:type="spellStart"/>
+      <w:r>
+        <w:rPr>
+          <w:color w:val="000000" w:themeColor="text1"/>
+          <w:lang w:val="pt-BR"/>
+        </w:rPr>
+        <w:t>Magnetico</w:t>
+      </w:r>
+      <w:proofErr w:type="spellEnd"/>
+      <w:r>
+        <w:rPr>
+          <w:color w:val="000000" w:themeColor="text1"/>
+          <w:lang w:val="pt-BR"/>
+        </w:rPr>
+        <w:t>.</w:t>
+      </w:r>
+    </w:p>
+    <w:p>
+      <w:pPr>
+        <w:pStyle w:val="SemEspaamento"/>
+        <w:numPr>
+          <w:ilvl w:val="1"/>
+          <w:numId w:val="3"/>
+        </w:numPr>
+        <w:rPr>
+          <w:lang w:val="pt-BR"/>
+        </w:rPr>
+      </w:pPr>
+      <w:r>
+        <w:rPr>
+          <w:color w:val="4F81BD" w:themeColor="accent1"/>
+          <w:lang w:val="pt-BR"/>
+        </w:rPr>
+        <w:t xml:space="preserve">Efeito: </w:t>
+      </w:r>
+      <w:r>
+        <w:rPr>
+          <w:lang w:val="pt-BR"/>
+        </w:rPr>
+        <w:t xml:space="preserve">O dinheiro </w:t>
+      </w:r>
+      <w:proofErr w:type="spellStart"/>
+      <w:r>
+        <w:rPr>
+          <w:lang w:val="pt-BR"/>
+        </w:rPr>
+        <w:t>dropado</w:t>
+      </w:r>
+      <w:proofErr w:type="spellEnd"/>
+      <w:r>
+        <w:rPr>
+          <w:lang w:val="pt-BR"/>
+        </w:rPr>
+        <w:t xml:space="preserve"> pelos inimigos é atraído magneticamente pelo jogador.</w:t>
+      </w:r>
+    </w:p>
+    <w:p>
+      <w:pPr>
+        <w:pStyle w:val="SemEspaamento"/>
+        <w:numPr>
+          <w:ilvl w:val="1"/>
+          <w:numId w:val="3"/>
+        </w:numPr>
+        <w:rPr>
+          <w:lang w:val="pt-BR"/>
+        </w:rPr>
+      </w:pPr>
+      <w:r>
+        <w:rPr>
+          <w:color w:val="4F81BD" w:themeColor="accent1"/>
+          <w:lang w:val="pt-BR"/>
+        </w:rPr>
+        <w:t>Onde:</w:t>
+      </w:r>
+      <w:r>
+        <w:rPr>
+          <w:lang w:val="pt-BR"/>
+        </w:rPr>
+        <w:t xml:space="preserve"> Vendido por </w:t>
+      </w:r>
+      <w:proofErr w:type="spellStart"/>
+      <w:r>
+        <w:rPr>
+          <w:lang w:val="pt-BR"/>
+        </w:rPr>
+        <w:t>Herika</w:t>
+      </w:r>
+      <w:proofErr w:type="spellEnd"/>
+      <w:r>
+        <w:rPr>
+          <w:lang w:val="pt-BR"/>
+        </w:rPr>
+        <w:t xml:space="preserve"> no acampamento.</w:t>
+      </w:r>
+    </w:p>
+    <w:p>
+      <w:pPr>
+        <w:pStyle w:val="SemEspaamento"/>
+        <w:numPr>
+          <w:ilvl w:val="1"/>
+          <w:numId w:val="3"/>
+        </w:numPr>
+        <w:rPr>
+          <w:lang w:val="pt-BR"/>
+        </w:rPr>
+      </w:pPr>
+      <w:r>
+        <w:rPr>
+          <w:color w:val="4F81BD" w:themeColor="accent1"/>
+          <w:lang w:val="pt-BR"/>
+        </w:rPr>
+        <w:t>Descrição:</w:t>
+      </w:r>
+      <w:r>
+        <w:rPr>
+          <w:lang w:val="pt-BR"/>
+        </w:rPr>
+        <w:t xml:space="preserve"> </w:t>
+      </w:r>
+      <w:r>
+        <w:rPr>
+          <w:lang w:val="pt-BR"/>
+        </w:rPr>
+        <w:t>As moedas deixadas pelos inimigos são atraídas pelo personagem</w:t>
+      </w:r>
+      <w:r>
+        <w:rPr>
+          <w:lang w:val="pt-BR"/>
+        </w:rPr>
+        <w:t>.</w:t>
+      </w:r>
+    </w:p>
+    <w:p>
+      <w:pPr>
+        <w:pStyle w:val="SemEspaamento"/>
+        <w:numPr>
+          <w:ilvl w:val="1"/>
+          <w:numId w:val="3"/>
+        </w:numPr>
+        <w:rPr>
+          <w:lang w:val="pt-BR"/>
+        </w:rPr>
+      </w:pPr>
+      <w:r>
+        <w:rPr>
+          <w:color w:val="4F81BD" w:themeColor="accent1"/>
+          <w:lang w:val="pt-BR"/>
+        </w:rPr>
+        <w:t>Custo de Encaixes:</w:t>
+      </w:r>
+      <w:r>
+        <w:rPr>
+          <w:lang w:val="pt-BR"/>
+        </w:rPr>
+        <w:t xml:space="preserve"> 1.</w:t>
+      </w:r>
+      <w:bookmarkStart w:id="0" w:name="_GoBack"/>
+      <w:bookmarkEnd w:id="0"/>
     </w:p>
     <w:p>
       <w:pPr>
@@ -1578,14 +1938,53 @@
           <w:numId w:val="3"/>
         </w:numPr>
         <w:rPr>
-          <w:lang w:val="pt-BR"/>
-        </w:rPr>
-      </w:pPr>
-      <w:r>
-        <w:rPr>
-          <w:lang w:val="pt-BR"/>
-        </w:rPr>
-        <w:t>Emblema de alcance de ataque: aumenta 10% o alcance da arma.</w:t>
+          <w:color w:val="000000" w:themeColor="text1"/>
+          <w:lang w:val="pt-BR"/>
+        </w:rPr>
+      </w:pPr>
+      <w:r>
+        <w:rPr>
+          <w:color w:val="000000" w:themeColor="text1"/>
+          <w:lang w:val="pt-BR"/>
+        </w:rPr>
+        <w:t xml:space="preserve">Emblema </w:t>
+      </w:r>
+      <w:r>
+        <w:rPr>
+          <w:color w:val="000000" w:themeColor="text1"/>
+          <w:lang w:val="pt-BR"/>
+        </w:rPr>
+        <w:t xml:space="preserve">de ataque </w:t>
+      </w:r>
+      <w:proofErr w:type="gramStart"/>
+      <w:r>
+        <w:rPr>
+          <w:color w:val="000000" w:themeColor="text1"/>
+          <w:lang w:val="pt-BR"/>
+        </w:rPr>
+        <w:t>superior</w:t>
+      </w:r>
+      <w:r>
+        <w:rPr>
+          <w:color w:val="E36C0A" w:themeColor="accent6" w:themeShade="BF"/>
+          <w:lang w:val="pt-BR"/>
+        </w:rPr>
+        <w:t>[</w:t>
+      </w:r>
+      <w:proofErr w:type="gramEnd"/>
+      <w:r>
+        <w:rPr>
+          <w:color w:val="E36C0A" w:themeColor="accent6" w:themeShade="BF"/>
+          <w:lang w:val="pt-BR"/>
+        </w:rPr>
+        <w:t>paralelo ao força frágil]</w:t>
+      </w:r>
+      <w:r>
+        <w:rPr>
+          <w:color w:val="000000" w:themeColor="text1"/>
+          <w:lang w:val="pt-BR"/>
+        </w:rPr>
+        <w:t>: aumenta 25% do poder de ataque.</w:t>
       </w:r>
     </w:p>
     <w:p>
@@ -1603,13 +2002,7 @@
         <w:rPr>
           <w:lang w:val="pt-BR"/>
         </w:rPr>
-        <w:t>Emblema de potencia de magia: aumenta 25% o poder da magia</w:t>
-      </w:r>
-      <w:r>
-        <w:rPr>
-          <w:lang w:val="pt-BR"/>
-        </w:rPr>
-        <w:t>.</w:t>
+        <w:t>Emblema de velocidade de ataque: reduz 25% o tempo de ataque</w:t>
       </w:r>
     </w:p>
     <w:p>
@@ -1627,7 +2020,7 @@
         <w:rPr>
           <w:lang w:val="pt-BR"/>
         </w:rPr>
-        <w:t>Emblema de regeneração rápida: diminui 10% o tempo para regenerar a vida.</w:t>
+        <w:t>Emblema de alcance de ataque: aumenta 10% o alcance da arma.</w:t>
       </w:r>
     </w:p>
     <w:p>
@@ -1645,37 +2038,27 @@
         <w:rPr>
           <w:lang w:val="pt-BR"/>
         </w:rPr>
-        <w:t xml:space="preserve">Emblema de mais regeneração: dobra a quantidade de vida regenerada com </w:t>
-      </w:r>
-      <w:proofErr w:type="spellStart"/>
-      <w:r>
-        <w:rPr>
-          <w:lang w:val="pt-BR"/>
-        </w:rPr>
-        <w:t>magic</w:t>
-      </w:r>
-      <w:proofErr w:type="spellEnd"/>
-      <w:r>
-        <w:rPr>
-          <w:lang w:val="pt-BR"/>
-        </w:rPr>
-        <w:t xml:space="preserve"> </w:t>
-      </w:r>
-      <w:proofErr w:type="spellStart"/>
+        <w:t xml:space="preserve">Emblema de </w:t>
+      </w:r>
       <w:proofErr w:type="gramStart"/>
       <w:r>
         <w:rPr>
           <w:lang w:val="pt-BR"/>
         </w:rPr>
-        <w:t>regen</w:t>
-      </w:r>
-      <w:proofErr w:type="spellEnd"/>
+        <w:t>potencia</w:t>
+      </w:r>
       <w:proofErr w:type="gramEnd"/>
       <w:r>
         <w:rPr>
           <w:lang w:val="pt-BR"/>
         </w:rPr>
-        <w:t xml:space="preserve"> mas aumenta o tempo para a regeneração.</w:t>
+        <w:t xml:space="preserve"> de magia: </w:t>
+      </w:r>
+      <w:r>
+        <w:rPr>
+          <w:lang w:val="pt-BR"/>
+        </w:rPr>
+        <w:t>mais 15 pontos de Magia.</w:t>
       </w:r>
     </w:p>
     <w:p>
@@ -1693,7 +2076,53 @@
         <w:rPr>
           <w:lang w:val="pt-BR"/>
         </w:rPr>
-        <w:t>Emblema de ganho de mana: A mana enche mais rápido ao golpear inimigos.</w:t>
+        <w:t xml:space="preserve">Emblema de </w:t>
+      </w:r>
+      <w:r>
+        <w:rPr>
+          <w:lang w:val="pt-BR"/>
+        </w:rPr>
+        <w:t xml:space="preserve">grande </w:t>
+      </w:r>
+      <w:proofErr w:type="spellStart"/>
+      <w:proofErr w:type="gramStart"/>
+      <w:r>
+        <w:rPr>
+          <w:lang w:val="pt-BR"/>
+        </w:rPr>
+        <w:t>potencia</w:t>
+      </w:r>
+      <w:proofErr w:type="spellEnd"/>
+      <w:proofErr w:type="gramEnd"/>
+      <w:r>
+        <w:rPr>
+          <w:lang w:val="pt-BR"/>
+        </w:rPr>
+        <w:t xml:space="preserve"> de magia: mais </w:t>
+      </w:r>
+      <w:r>
+        <w:rPr>
+          <w:lang w:val="pt-BR"/>
+        </w:rPr>
+        <w:t>2</w:t>
+      </w:r>
+      <w:r>
+        <w:rPr>
+          <w:lang w:val="pt-BR"/>
+        </w:rPr>
+        <w:t>5</w:t>
+      </w:r>
+      <w:r>
+        <w:rPr>
+          <w:lang w:val="pt-BR"/>
+        </w:rPr>
+        <w:t xml:space="preserve"> %</w:t>
+      </w:r>
+      <w:r>
+        <w:rPr>
+          <w:lang w:val="pt-BR"/>
+        </w:rPr>
+        <w:t xml:space="preserve"> pontos de Magia.</w:t>
       </w:r>
     </w:p>
     <w:p>
@@ -1711,7 +2140,7 @@
         <w:rPr>
           <w:lang w:val="pt-BR"/>
         </w:rPr>
-        <w:t>Emblema do custo de mana: diminui o custo de mana para usar magias.</w:t>
+        <w:t>Emblema de regeneração rápida: diminui 10% o tempo para regenerar a vida.</w:t>
       </w:r>
     </w:p>
     <w:p>
@@ -1729,7 +2158,37 @@
         <w:rPr>
           <w:lang w:val="pt-BR"/>
         </w:rPr>
-        <w:t>Emblema da velocidade: Aumenta a velocidade do personagem.</w:t>
+        <w:t xml:space="preserve">Emblema de mais regeneração: dobra a quantidade de vida regenerada com </w:t>
+      </w:r>
+      <w:proofErr w:type="spellStart"/>
+      <w:r>
+        <w:rPr>
+          <w:lang w:val="pt-BR"/>
+        </w:rPr>
+        <w:t>magic</w:t>
+      </w:r>
+      <w:proofErr w:type="spellEnd"/>
+      <w:r>
+        <w:rPr>
+          <w:lang w:val="pt-BR"/>
+        </w:rPr>
+        <w:t xml:space="preserve"> </w:t>
+      </w:r>
+      <w:proofErr w:type="spellStart"/>
+      <w:proofErr w:type="gramStart"/>
+      <w:r>
+        <w:rPr>
+          <w:lang w:val="pt-BR"/>
+        </w:rPr>
+        <w:t>regen</w:t>
+      </w:r>
+      <w:proofErr w:type="spellEnd"/>
+      <w:proofErr w:type="gramEnd"/>
+      <w:r>
+        <w:rPr>
+          <w:lang w:val="pt-BR"/>
+        </w:rPr>
+        <w:t xml:space="preserve"> mas aumenta o tempo para a regeneração.</w:t>
       </w:r>
     </w:p>
     <w:p>
@@ -1747,25 +2206,7 @@
         <w:rPr>
           <w:lang w:val="pt-BR"/>
         </w:rPr>
-        <w:t xml:space="preserve">Emblema </w:t>
-      </w:r>
-      <w:r>
-        <w:rPr>
-          <w:lang w:val="pt-BR"/>
-        </w:rPr>
-        <w:t>da movimentação na regeneraç</w:t>
-      </w:r>
-      <w:r>
-        <w:rPr>
-          <w:lang w:val="pt-BR"/>
-        </w:rPr>
-        <w:t xml:space="preserve">ão: </w:t>
-      </w:r>
-      <w:r>
-        <w:rPr>
-          <w:lang w:val="pt-BR"/>
-        </w:rPr>
-        <w:t>O personagem possui alguma movimentação ao regenerar vida.</w:t>
+        <w:t>Emblema de ganho de mana: A mana enche mais rápido ao golpear inimigos.</w:t>
       </w:r>
     </w:p>
     <w:p>
@@ -1783,7 +2224,7 @@
         <w:rPr>
           <w:lang w:val="pt-BR"/>
         </w:rPr>
-        <w:t>Emblema da maior invulnerabilidade: a invulnerabilidade ao receber dano durará mais tempo.</w:t>
+        <w:t>Emblema do custo de mana: diminui o custo de mana para usar magias.</w:t>
       </w:r>
     </w:p>
     <w:p>
@@ -1801,30 +2242,8 @@
         <w:rPr>
           <w:lang w:val="pt-BR"/>
         </w:rPr>
-        <w:t xml:space="preserve">Emblema de vida extra: concede uma pequena quantidade de vida extra que não pode ser regenerada com o </w:t>
-      </w:r>
-      <w:proofErr w:type="spellStart"/>
-      <w:r>
-        <w:rPr>
-          <w:lang w:val="pt-BR"/>
-        </w:rPr>
-        <w:t>magic</w:t>
-      </w:r>
-      <w:proofErr w:type="spellEnd"/>
-      <w:r>
-        <w:rPr>
-          <w:lang w:val="pt-BR"/>
-        </w:rPr>
-        <w:t xml:space="preserve"> </w:t>
-      </w:r>
-      <w:proofErr w:type="spellStart"/>
-      <w:r>
-        <w:rPr>
-          <w:lang w:val="pt-BR"/>
-        </w:rPr>
-        <w:t>regen</w:t>
-      </w:r>
-      <w:proofErr w:type="spellEnd"/>
+        <w:t>Emblema da velocidade: Aumenta a velocidade do personagem.</w:t>
+      </w:r>
     </w:p>
     <w:p>
       <w:pPr>
@@ -1841,49 +2260,25 @@
         <w:rPr>
           <w:lang w:val="pt-BR"/>
         </w:rPr>
-        <w:t xml:space="preserve">Emblema de grande vida extra: concede uma grande quantidade de vida </w:t>
-      </w:r>
-      <w:proofErr w:type="gramStart"/>
-      <w:r>
-        <w:rPr>
-          <w:lang w:val="pt-BR"/>
-        </w:rPr>
-        <w:t>extra</w:t>
-      </w:r>
-      <w:proofErr w:type="gramEnd"/>
-      <w:r>
-        <w:rPr>
-          <w:lang w:val="pt-BR"/>
-        </w:rPr>
-        <w:t xml:space="preserve"> mas impede o jogador de usar </w:t>
-      </w:r>
-      <w:proofErr w:type="spellStart"/>
-      <w:r>
-        <w:rPr>
-          <w:lang w:val="pt-BR"/>
-        </w:rPr>
-        <w:t>magic</w:t>
-      </w:r>
-      <w:proofErr w:type="spellEnd"/>
-      <w:r>
-        <w:rPr>
-          <w:lang w:val="pt-BR"/>
-        </w:rPr>
-        <w:t xml:space="preserve"> </w:t>
-      </w:r>
-      <w:proofErr w:type="spellStart"/>
-      <w:r>
-        <w:rPr>
-          <w:lang w:val="pt-BR"/>
-        </w:rPr>
-        <w:t>regen</w:t>
-      </w:r>
-      <w:proofErr w:type="spellEnd"/>
-      <w:r>
-        <w:rPr>
-          <w:lang w:val="pt-BR"/>
-        </w:rPr>
-        <w:t>.</w:t>
+        <w:t xml:space="preserve">Emblema </w:t>
+      </w:r>
+      <w:r>
+        <w:rPr>
+          <w:lang w:val="pt-BR"/>
+        </w:rPr>
+        <w:t>da movimentação na regeneraç</w:t>
+      </w:r>
+      <w:r>
+        <w:rPr>
+          <w:lang w:val="pt-BR"/>
+        </w:rPr>
+        <w:t xml:space="preserve">ão: </w:t>
+      </w:r>
+      <w:r>
+        <w:rPr>
+          <w:lang w:val="pt-BR"/>
+        </w:rPr>
+        <w:t>O personagem possui alguma movimentação ao regenerar vida.</w:t>
       </w:r>
     </w:p>
     <w:p>
@@ -1901,21 +2296,8 @@
         <w:rPr>
           <w:lang w:val="pt-BR"/>
         </w:rPr>
-        <w:t xml:space="preserve">Emblema de destreza: O personagem pode usar </w:t>
-      </w:r>
-      <w:proofErr w:type="spellStart"/>
-      <w:r>
-        <w:rPr>
-          <w:lang w:val="pt-BR"/>
-        </w:rPr>
-        <w:t>dash</w:t>
-      </w:r>
-      <w:proofErr w:type="spellEnd"/>
-      <w:r>
-        <w:rPr>
-          <w:lang w:val="pt-BR"/>
-        </w:rPr>
-        <w:t xml:space="preserve"> num espaço de tempo mais curto.</w:t>
+        <w:lastRenderedPageBreak/>
+        <w:t>Emblema da maior invulnerabilidade: a invulnerabilidade ao receber dano durará mais tempo.</w:t>
       </w:r>
     </w:p>
     <w:p>
@@ -1933,36 +2315,30 @@
         <w:rPr>
           <w:lang w:val="pt-BR"/>
         </w:rPr>
-        <w:t>(talvez)</w:t>
-      </w:r>
-      <w:proofErr w:type="spellStart"/>
-      <w:r>
-        <w:rPr>
-          <w:lang w:val="pt-BR"/>
-        </w:rPr>
-        <w:t>Minions</w:t>
-      </w:r>
-      <w:proofErr w:type="spellEnd"/>
-      <w:r>
-        <w:rPr>
-          <w:lang w:val="pt-BR"/>
-        </w:rPr>
-        <w:t xml:space="preserve">: gasta a barra de mana para criar </w:t>
-      </w:r>
-      <w:proofErr w:type="spellStart"/>
-      <w:r>
-        <w:rPr>
-          <w:lang w:val="pt-BR"/>
-        </w:rPr>
-        <w:t>minions</w:t>
-      </w:r>
-      <w:proofErr w:type="spellEnd"/>
-      <w:r>
-        <w:rPr>
-          <w:lang w:val="pt-BR"/>
-        </w:rPr>
-        <w:t xml:space="preserve"> que se jogam contra inimigos, explodindo e causando dano.</w:t>
-      </w:r>
+        <w:t xml:space="preserve">Emblema de vida extra: concede uma pequena quantidade de vida extra que não pode ser regenerada com o </w:t>
+      </w:r>
+      <w:proofErr w:type="spellStart"/>
+      <w:r>
+        <w:rPr>
+          <w:lang w:val="pt-BR"/>
+        </w:rPr>
+        <w:t>magic</w:t>
+      </w:r>
+      <w:proofErr w:type="spellEnd"/>
+      <w:r>
+        <w:rPr>
+          <w:lang w:val="pt-BR"/>
+        </w:rPr>
+        <w:t xml:space="preserve"> </w:t>
+      </w:r>
+      <w:proofErr w:type="spellStart"/>
+      <w:r>
+        <w:rPr>
+          <w:lang w:val="pt-BR"/>
+        </w:rPr>
+        <w:t>regen</w:t>
+      </w:r>
+      <w:proofErr w:type="spellEnd"/>
     </w:p>
     <w:p>
       <w:pPr>
@@ -1979,7 +2355,49 @@
         <w:rPr>
           <w:lang w:val="pt-BR"/>
         </w:rPr>
-        <w:t>(talvez)Emblema de navegação: Mostra no mapa onde está o personagem.</w:t>
+        <w:t xml:space="preserve">Emblema de grande vida extra: concede uma grande quantidade de vida </w:t>
+      </w:r>
+      <w:proofErr w:type="gramStart"/>
+      <w:r>
+        <w:rPr>
+          <w:lang w:val="pt-BR"/>
+        </w:rPr>
+        <w:t>extra</w:t>
+      </w:r>
+      <w:proofErr w:type="gramEnd"/>
+      <w:r>
+        <w:rPr>
+          <w:lang w:val="pt-BR"/>
+        </w:rPr>
+        <w:t xml:space="preserve"> mas impede o jogador de usar </w:t>
+      </w:r>
+      <w:proofErr w:type="spellStart"/>
+      <w:r>
+        <w:rPr>
+          <w:lang w:val="pt-BR"/>
+        </w:rPr>
+        <w:t>magic</w:t>
+      </w:r>
+      <w:proofErr w:type="spellEnd"/>
+      <w:r>
+        <w:rPr>
+          <w:lang w:val="pt-BR"/>
+        </w:rPr>
+        <w:t xml:space="preserve"> </w:t>
+      </w:r>
+      <w:proofErr w:type="spellStart"/>
+      <w:r>
+        <w:rPr>
+          <w:lang w:val="pt-BR"/>
+        </w:rPr>
+        <w:t>regen</w:t>
+      </w:r>
+      <w:proofErr w:type="spellEnd"/>
+      <w:r>
+        <w:rPr>
+          <w:lang w:val="pt-BR"/>
+        </w:rPr>
+        <w:t>.</w:t>
       </w:r>
     </w:p>
     <w:p>
@@ -1997,21 +2415,491 @@
         <w:rPr>
           <w:lang w:val="pt-BR"/>
         </w:rPr>
-        <w:t xml:space="preserve">(talvez) Emblema do coletor: O dinheiro </w:t>
-      </w:r>
-      <w:proofErr w:type="spellStart"/>
-      <w:r>
-        <w:rPr>
-          <w:lang w:val="pt-BR"/>
-        </w:rPr>
-        <w:t>dropado</w:t>
-      </w:r>
-      <w:proofErr w:type="spellEnd"/>
-      <w:r>
-        <w:rPr>
-          <w:lang w:val="pt-BR"/>
-        </w:rPr>
-        <w:t xml:space="preserve"> pelos inimigos é coletado automaticamente.</w:t>
+        <w:t xml:space="preserve">Emblema </w:t>
+      </w:r>
+      <w:proofErr w:type="gramStart"/>
+      <w:r>
+        <w:rPr>
+          <w:lang w:val="pt-BR"/>
+        </w:rPr>
+        <w:t>do resistência superior</w:t>
+      </w:r>
+      <w:proofErr w:type="gramEnd"/>
+      <w:r>
+        <w:rPr>
+          <w:lang w:val="pt-BR"/>
+        </w:rPr>
+        <w:t xml:space="preserve"> [paralelo ao vida frágil]: concede uma quantidade de vida extra adicional ao marcador de vida.</w:t>
+      </w:r>
+    </w:p>
+    <w:p>
+      <w:pPr>
+        <w:pStyle w:val="SemEspaamento"/>
+        <w:numPr>
+          <w:ilvl w:val="0"/>
+          <w:numId w:val="3"/>
+        </w:numPr>
+        <w:rPr>
+          <w:lang w:val="pt-BR"/>
+        </w:rPr>
+      </w:pPr>
+      <w:r>
+        <w:rPr>
+          <w:lang w:val="pt-BR"/>
+        </w:rPr>
+        <w:t xml:space="preserve">Emblema de destreza: O personagem pode usar </w:t>
+      </w:r>
+      <w:proofErr w:type="spellStart"/>
+      <w:r>
+        <w:rPr>
+          <w:lang w:val="pt-BR"/>
+        </w:rPr>
+        <w:t>dash</w:t>
+      </w:r>
+      <w:proofErr w:type="spellEnd"/>
+      <w:r>
+        <w:rPr>
+          <w:lang w:val="pt-BR"/>
+        </w:rPr>
+        <w:t xml:space="preserve"> num espaço de tempo mais curto.</w:t>
+      </w:r>
+    </w:p>
+    <w:p>
+      <w:pPr>
+        <w:pStyle w:val="SemEspaamento"/>
+        <w:numPr>
+          <w:ilvl w:val="0"/>
+          <w:numId w:val="3"/>
+        </w:numPr>
+        <w:rPr>
+          <w:lang w:val="pt-BR"/>
+        </w:rPr>
+      </w:pPr>
+      <w:r>
+        <w:rPr>
+          <w:color w:val="FF0000"/>
+          <w:lang w:val="pt-BR"/>
+        </w:rPr>
+        <w:t>(talvez)</w:t>
+      </w:r>
+      <w:r>
+        <w:rPr>
+          <w:color w:val="FF0000"/>
+          <w:lang w:val="pt-BR"/>
+        </w:rPr>
+        <w:t xml:space="preserve"> </w:t>
+      </w:r>
+      <w:proofErr w:type="spellStart"/>
+      <w:r>
+        <w:rPr>
+          <w:lang w:val="pt-BR"/>
+        </w:rPr>
+        <w:t>Minions</w:t>
+      </w:r>
+      <w:proofErr w:type="spellEnd"/>
+      <w:r>
+        <w:rPr>
+          <w:lang w:val="pt-BR"/>
+        </w:rPr>
+        <w:t xml:space="preserve">: gasta a barra de mana para criar </w:t>
+      </w:r>
+      <w:proofErr w:type="spellStart"/>
+      <w:r>
+        <w:rPr>
+          <w:lang w:val="pt-BR"/>
+        </w:rPr>
+        <w:t>minions</w:t>
+      </w:r>
+      <w:proofErr w:type="spellEnd"/>
+      <w:r>
+        <w:rPr>
+          <w:lang w:val="pt-BR"/>
+        </w:rPr>
+        <w:t xml:space="preserve"> que se jogam contra inimigos, explodindo e causando dano.</w:t>
+      </w:r>
+    </w:p>
+    <w:p>
+      <w:pPr>
+        <w:pStyle w:val="SemEspaamento"/>
+        <w:numPr>
+          <w:ilvl w:val="0"/>
+          <w:numId w:val="3"/>
+        </w:numPr>
+        <w:rPr>
+          <w:lang w:val="pt-BR"/>
+        </w:rPr>
+      </w:pPr>
+      <w:r>
+        <w:rPr>
+          <w:color w:val="FF0000"/>
+          <w:lang w:val="pt-BR"/>
+        </w:rPr>
+        <w:t>(talvez)</w:t>
+      </w:r>
+      <w:r>
+        <w:rPr>
+          <w:lang w:val="pt-BR"/>
+        </w:rPr>
+        <w:t>Emblema de navegação: Mostra no mapa onde está o personagem.</w:t>
+      </w:r>
+    </w:p>
+    <w:p>
+      <w:pPr>
+        <w:pStyle w:val="SemEspaamento"/>
+        <w:numPr>
+          <w:ilvl w:val="0"/>
+          <w:numId w:val="3"/>
+        </w:numPr>
+        <w:rPr>
+          <w:lang w:val="pt-BR"/>
+        </w:rPr>
+      </w:pPr>
+      <w:r>
+        <w:rPr>
+          <w:color w:val="000000" w:themeColor="text1"/>
+          <w:lang w:val="pt-BR"/>
+        </w:rPr>
+        <w:t xml:space="preserve">Emblema da ganancia </w:t>
+      </w:r>
+      <w:proofErr w:type="gramStart"/>
+      <w:r>
+        <w:rPr>
+          <w:color w:val="000000" w:themeColor="text1"/>
+          <w:lang w:val="pt-BR"/>
+        </w:rPr>
+        <w:t>superior</w:t>
+      </w:r>
+      <w:r>
+        <w:rPr>
+          <w:color w:val="E36C0A" w:themeColor="accent6" w:themeShade="BF"/>
+          <w:lang w:val="pt-BR"/>
+        </w:rPr>
+        <w:t>[</w:t>
+      </w:r>
+      <w:proofErr w:type="gramEnd"/>
+      <w:r>
+        <w:rPr>
+          <w:color w:val="E36C0A" w:themeColor="accent6" w:themeShade="BF"/>
+          <w:lang w:val="pt-BR"/>
+        </w:rPr>
+        <w:t xml:space="preserve">paralelo ao ganancia </w:t>
+      </w:r>
+      <w:r>
+        <w:rPr>
+          <w:color w:val="E36C0A" w:themeColor="accent6" w:themeShade="BF"/>
+          <w:lang w:val="pt-BR"/>
+        </w:rPr>
+        <w:t>frágil</w:t>
+      </w:r>
+      <w:r>
+        <w:rPr>
+          <w:color w:val="E36C0A" w:themeColor="accent6" w:themeShade="BF"/>
+          <w:lang w:val="pt-BR"/>
+        </w:rPr>
+        <w:t>]</w:t>
+      </w:r>
+      <w:r>
+        <w:rPr>
+          <w:color w:val="000000" w:themeColor="text1"/>
+          <w:lang w:val="pt-BR"/>
+        </w:rPr>
+        <w:t>:</w:t>
+      </w:r>
+      <w:r>
+        <w:rPr>
+          <w:color w:val="000000" w:themeColor="text1"/>
+          <w:lang w:val="pt-BR"/>
+        </w:rPr>
+        <w:t xml:space="preserve"> Os inimigos </w:t>
+      </w:r>
+      <w:proofErr w:type="spellStart"/>
+      <w:r>
+        <w:rPr>
+          <w:color w:val="000000" w:themeColor="text1"/>
+          <w:lang w:val="pt-BR"/>
+        </w:rPr>
+        <w:t>dropam</w:t>
+      </w:r>
+      <w:proofErr w:type="spellEnd"/>
+      <w:r>
+        <w:rPr>
+          <w:color w:val="000000" w:themeColor="text1"/>
+          <w:lang w:val="pt-BR"/>
+        </w:rPr>
+        <w:t xml:space="preserve"> mais dinheiro.</w:t>
+      </w:r>
+    </w:p>
+    <w:p>
+      <w:pPr>
+        <w:pStyle w:val="SemEspaamento"/>
+        <w:numPr>
+          <w:ilvl w:val="0"/>
+          <w:numId w:val="3"/>
+        </w:numPr>
+        <w:rPr>
+          <w:lang w:val="pt-BR"/>
+        </w:rPr>
+      </w:pPr>
+      <w:r>
+        <w:rPr>
+          <w:lang w:val="pt-BR"/>
+        </w:rPr>
+        <w:t xml:space="preserve">Emblema do </w:t>
+      </w:r>
+      <w:proofErr w:type="spellStart"/>
+      <w:r>
+        <w:rPr>
+          <w:lang w:val="pt-BR"/>
+        </w:rPr>
+        <w:t>losangulo</w:t>
+      </w:r>
+      <w:proofErr w:type="spellEnd"/>
+      <w:r>
+        <w:rPr>
+          <w:lang w:val="pt-BR"/>
+        </w:rPr>
+        <w:t xml:space="preserve"> mágico: Tomar dano aumenta a barra de </w:t>
+      </w:r>
+      <w:r>
+        <w:rPr>
+          <w:lang w:val="pt-BR"/>
+        </w:rPr>
+        <w:t>magia</w:t>
+      </w:r>
+      <w:r>
+        <w:rPr>
+          <w:lang w:val="pt-BR"/>
+        </w:rPr>
+        <w:t>.</w:t>
+      </w:r>
+    </w:p>
+    <w:p>
+      <w:pPr>
+        <w:pStyle w:val="SemEspaamento"/>
+        <w:numPr>
+          <w:ilvl w:val="0"/>
+          <w:numId w:val="3"/>
+        </w:numPr>
+        <w:rPr>
+          <w:lang w:val="pt-BR"/>
+        </w:rPr>
+      </w:pPr>
+      <w:r>
+        <w:rPr>
+          <w:lang w:val="pt-BR"/>
+        </w:rPr>
+        <w:t xml:space="preserve">Emblema da legião dos </w:t>
+      </w:r>
+      <w:proofErr w:type="spellStart"/>
+      <w:r>
+        <w:rPr>
+          <w:lang w:val="pt-BR"/>
+        </w:rPr>
+        <w:t>losangulos</w:t>
+      </w:r>
+      <w:proofErr w:type="spellEnd"/>
+      <w:r>
+        <w:rPr>
+          <w:lang w:val="pt-BR"/>
+        </w:rPr>
+        <w:t xml:space="preserve">: Quando com vida cheia a espada lança um </w:t>
+      </w:r>
+      <w:proofErr w:type="spellStart"/>
+      <w:r>
+        <w:rPr>
+          <w:lang w:val="pt-BR"/>
+        </w:rPr>
+        <w:t>losangulo</w:t>
+      </w:r>
+      <w:proofErr w:type="spellEnd"/>
+      <w:r>
+        <w:rPr>
+          <w:lang w:val="pt-BR"/>
+        </w:rPr>
+        <w:t xml:space="preserve"> que causa dano.</w:t>
+      </w:r>
+    </w:p>
+    <w:p>
+      <w:pPr>
+        <w:pStyle w:val="SemEspaamento"/>
+        <w:numPr>
+          <w:ilvl w:val="0"/>
+          <w:numId w:val="3"/>
+        </w:numPr>
+        <w:rPr>
+          <w:lang w:val="pt-BR"/>
+        </w:rPr>
+      </w:pPr>
+      <w:r>
+        <w:rPr>
+          <w:lang w:val="pt-BR"/>
+        </w:rPr>
+        <w:t xml:space="preserve">Emblema </w:t>
+      </w:r>
+      <w:r>
+        <w:rPr>
+          <w:lang w:val="pt-BR"/>
+        </w:rPr>
+        <w:t xml:space="preserve">da nuvem defensiva [talvez colocar numa </w:t>
+      </w:r>
+      <w:proofErr w:type="spellStart"/>
+      <w:r>
+        <w:rPr>
+          <w:lang w:val="pt-BR"/>
+        </w:rPr>
+        <w:t>quest</w:t>
+      </w:r>
+      <w:proofErr w:type="spellEnd"/>
+      <w:r>
+        <w:rPr>
+          <w:lang w:val="pt-BR"/>
+        </w:rPr>
+        <w:t xml:space="preserve">]: Uma nuvem que causa dano </w:t>
+      </w:r>
+      <w:proofErr w:type="gramStart"/>
+      <w:r>
+        <w:rPr>
+          <w:lang w:val="pt-BR"/>
+        </w:rPr>
+        <w:t>nos inimigo</w:t>
+      </w:r>
+      <w:proofErr w:type="gramEnd"/>
+      <w:r>
+        <w:rPr>
+          <w:lang w:val="pt-BR"/>
+        </w:rPr>
+        <w:t xml:space="preserve"> surge ao usar </w:t>
+      </w:r>
+      <w:proofErr w:type="spellStart"/>
+      <w:r>
+        <w:rPr>
+          <w:lang w:val="pt-BR"/>
+        </w:rPr>
+        <w:t>magic</w:t>
+      </w:r>
+      <w:proofErr w:type="spellEnd"/>
+      <w:r>
+        <w:rPr>
+          <w:lang w:val="pt-BR"/>
+        </w:rPr>
+        <w:t xml:space="preserve"> </w:t>
+      </w:r>
+      <w:proofErr w:type="spellStart"/>
+      <w:r>
+        <w:rPr>
+          <w:lang w:val="pt-BR"/>
+        </w:rPr>
+        <w:t>regen</w:t>
+      </w:r>
+      <w:proofErr w:type="spellEnd"/>
+      <w:r>
+        <w:rPr>
+          <w:lang w:val="pt-BR"/>
+        </w:rPr>
+        <w:t>.</w:t>
+      </w:r>
+    </w:p>
+    <w:p>
+      <w:pPr>
+        <w:pStyle w:val="SemEspaamento"/>
+        <w:numPr>
+          <w:ilvl w:val="0"/>
+          <w:numId w:val="3"/>
+        </w:numPr>
+        <w:rPr>
+          <w:lang w:val="pt-BR"/>
+        </w:rPr>
+      </w:pPr>
+      <w:r>
+        <w:rPr>
+          <w:color w:val="FF0000"/>
+          <w:lang w:val="pt-BR"/>
+        </w:rPr>
+        <w:t>(Talvez)</w:t>
+      </w:r>
+      <w:r>
+        <w:rPr>
+          <w:lang w:val="pt-BR"/>
+        </w:rPr>
+        <w:t xml:space="preserve">Dash agressivo: O </w:t>
+      </w:r>
+      <w:proofErr w:type="spellStart"/>
+      <w:r>
+        <w:rPr>
+          <w:lang w:val="pt-BR"/>
+        </w:rPr>
+        <w:t>dash</w:t>
+      </w:r>
+      <w:proofErr w:type="spellEnd"/>
+      <w:r>
+        <w:rPr>
+          <w:lang w:val="pt-BR"/>
+        </w:rPr>
+        <w:t xml:space="preserve"> aprimorado causa dano aos inimigos. </w:t>
+      </w:r>
+    </w:p>
+    <w:p>
+      <w:pPr>
+        <w:pStyle w:val="SemEspaamento"/>
+        <w:numPr>
+          <w:ilvl w:val="0"/>
+          <w:numId w:val="3"/>
+        </w:numPr>
+        <w:rPr>
+          <w:color w:val="FF0000"/>
+          <w:lang w:val="pt-BR"/>
+        </w:rPr>
+      </w:pPr>
+      <w:r>
+        <w:rPr>
+          <w:lang w:val="pt-BR"/>
+        </w:rPr>
+        <w:t>Emblema da sombra do fim: Quando próximo da morte o ataque aumenta consideravelmente.</w:t>
+      </w:r>
+    </w:p>
+    <w:p>
+      <w:pPr>
+        <w:pStyle w:val="SemEspaamento"/>
+        <w:numPr>
+          <w:ilvl w:val="0"/>
+          <w:numId w:val="3"/>
+        </w:numPr>
+        <w:rPr>
+          <w:lang w:val="pt-BR"/>
+        </w:rPr>
+      </w:pPr>
+      <w:r>
+        <w:rPr>
+          <w:color w:val="FF0000"/>
+          <w:lang w:val="pt-BR"/>
+        </w:rPr>
+        <w:t>(Talvez)</w:t>
+      </w:r>
+      <w:r>
+        <w:rPr>
+          <w:lang w:val="pt-BR"/>
+        </w:rPr>
+        <w:t xml:space="preserve"> Emblema do Ataque </w:t>
+      </w:r>
+      <w:proofErr w:type="spellStart"/>
+      <w:r>
+        <w:rPr>
+          <w:lang w:val="pt-BR"/>
+        </w:rPr>
+        <w:t>repulsor</w:t>
+      </w:r>
+      <w:proofErr w:type="spellEnd"/>
+      <w:r>
+        <w:rPr>
+          <w:lang w:val="pt-BR"/>
+        </w:rPr>
+        <w:t xml:space="preserve">: </w:t>
+      </w:r>
+      <w:r>
+        <w:rPr>
+          <w:lang w:val="pt-BR"/>
+        </w:rPr>
+        <w:t xml:space="preserve"> Empurra os inimigos no ataque.</w:t>
       </w:r>
     </w:p>
     <w:p>
@@ -2036,7 +2924,6 @@
           <w:u w:val="single"/>
           <w:lang w:val="pt-BR"/>
         </w:rPr>
-        <w:lastRenderedPageBreak/>
         <w:t xml:space="preserve">Sistemas contidos no </w:t>
       </w:r>
       <w:proofErr w:type="spellStart"/>
@@ -2091,7 +2978,19 @@
         <w:rPr>
           <w:lang w:val="pt-BR"/>
         </w:rPr>
-        <w:t>A cada contado da arma com um inimigo o jogador ganha um ponto de mana, esse sistema motiva o jogador a se manter atacando os inimigos para ganhar mais mana podendo realizar ataques mágicos e ter mais chance de recuperar sua energia.</w:t>
+        <w:t>A cada conta</w:t>
+      </w:r>
+      <w:r>
+        <w:rPr>
+          <w:lang w:val="pt-BR"/>
+        </w:rPr>
+        <w:t>t</w:t>
+      </w:r>
+      <w:r>
+        <w:rPr>
+          <w:lang w:val="pt-BR"/>
+        </w:rPr>
+        <w:t>o da arma com um inimigo o jogador ganha um ponto de mana, esse sistema motiva o jogador a se manter atacando os inimigos para ganhar mais mana podendo realizar ataques mágicos e ter mais chance de recuperar sua energia.</w:t>
       </w:r>
     </w:p>
     <w:p>
@@ -2236,6 +3135,7 @@
           <w:b/>
           <w:lang w:val="pt-BR"/>
         </w:rPr>
+        <w:lastRenderedPageBreak/>
         <w:t>Sistema de aumento no número de emblemas:</w:t>
       </w:r>
       <w:r>
@@ -2263,26 +3163,505 @@
     </w:p>
     <w:p>
       <w:pPr>
-        <w:pStyle w:val="SemEspaamento"/>
-        <w:ind w:left="360"/>
-        <w:rPr>
-          <w:lang w:val="pt-BR"/>
-        </w:rPr>
-      </w:pPr>
-    </w:p>
-    <w:p>
-      <w:pPr>
-        <w:pStyle w:val="SemEspaamento"/>
-        <w:ind w:left="720"/>
+        <w:pStyle w:val="Ttulo2"/>
+        <w:rPr>
+          <w:lang w:val="pt-BR"/>
+        </w:rPr>
+      </w:pPr>
+      <w:r>
+        <w:rPr>
+          <w:lang w:val="pt-BR"/>
+        </w:rPr>
+        <w:t>Mercadores</w:t>
+      </w:r>
+      <w:r>
+        <w:rPr>
+          <w:lang w:val="pt-BR"/>
+        </w:rPr>
+        <w:t>:</w:t>
+      </w:r>
+      <w:r>
+        <w:rPr>
+          <w:lang w:val="pt-BR"/>
+        </w:rPr>
+        <w:t xml:space="preserve"> </w:t>
+      </w:r>
+    </w:p>
+    <w:p>
+      <w:pPr>
+        <w:pStyle w:val="Ttulo3"/>
+        <w:rPr>
+          <w:lang w:val="pt-BR"/>
+        </w:rPr>
+      </w:pPr>
+      <w:r>
+        <w:rPr>
+          <w:lang w:val="pt-BR"/>
+        </w:rPr>
+        <w:tab/>
+      </w:r>
+      <w:proofErr w:type="spellStart"/>
+      <w:r>
+        <w:rPr>
+          <w:lang w:val="pt-BR"/>
+        </w:rPr>
+        <w:t>Herika</w:t>
+      </w:r>
+      <w:proofErr w:type="spellEnd"/>
+      <w:r>
+        <w:rPr>
+          <w:lang w:val="pt-BR"/>
+        </w:rPr>
+        <w:t>:</w:t>
+      </w:r>
+    </w:p>
+    <w:p>
+      <w:pPr>
+        <w:pStyle w:val="PargrafodaLista"/>
+        <w:numPr>
+          <w:ilvl w:val="0"/>
+          <w:numId w:val="5"/>
+        </w:numPr>
+        <w:rPr>
+          <w:lang w:val="pt-BR"/>
+        </w:rPr>
+      </w:pPr>
+      <w:r>
+        <w:rPr>
+          <w:lang w:val="pt-BR"/>
+        </w:rPr>
+        <w:t>Onde: Acampamento dos rejeitados</w:t>
+      </w:r>
+    </w:p>
+    <w:p>
+      <w:pPr>
+        <w:pStyle w:val="PargrafodaLista"/>
+        <w:numPr>
+          <w:ilvl w:val="0"/>
+          <w:numId w:val="5"/>
+        </w:numPr>
+        <w:rPr>
+          <w:lang w:val="pt-BR"/>
+        </w:rPr>
+      </w:pPr>
+      <w:r>
+        <w:rPr>
+          <w:lang w:val="pt-BR"/>
+        </w:rPr>
+        <w:t xml:space="preserve">Mercadorias [disponíveis no </w:t>
+      </w:r>
+      <w:proofErr w:type="spellStart"/>
+      <w:r>
+        <w:rPr>
+          <w:lang w:val="pt-BR"/>
+        </w:rPr>
+        <w:t>inicio</w:t>
+      </w:r>
+      <w:proofErr w:type="spellEnd"/>
+      <w:r>
+        <w:rPr>
+          <w:lang w:val="pt-BR"/>
+        </w:rPr>
+        <w:t>]</w:t>
+      </w:r>
+    </w:p>
+    <w:p>
+      <w:pPr>
+        <w:pStyle w:val="PargrafodaLista"/>
+        <w:numPr>
+          <w:ilvl w:val="1"/>
+          <w:numId w:val="5"/>
+        </w:numPr>
+        <w:rPr>
+          <w:lang w:val="pt-BR"/>
+        </w:rPr>
+      </w:pPr>
+      <w:r>
+        <w:rPr>
+          <w:lang w:val="pt-BR"/>
+        </w:rPr>
+        <w:t>[Emblema] Dinheiro Magnético.</w:t>
+      </w:r>
+    </w:p>
+    <w:p>
+      <w:pPr>
+        <w:pStyle w:val="PargrafodaLista"/>
+        <w:numPr>
+          <w:ilvl w:val="1"/>
+          <w:numId w:val="5"/>
+        </w:numPr>
+        <w:rPr>
+          <w:lang w:val="pt-BR"/>
+        </w:rPr>
+      </w:pPr>
+      <w:r>
+        <w:rPr>
+          <w:lang w:val="pt-BR"/>
+        </w:rPr>
+        <w:t>[Emblema] da maior invulnerabilidade.</w:t>
+      </w:r>
+    </w:p>
+    <w:p>
+      <w:pPr>
+        <w:pStyle w:val="PargrafodaLista"/>
+        <w:numPr>
+          <w:ilvl w:val="1"/>
+          <w:numId w:val="5"/>
+        </w:numPr>
+        <w:rPr>
+          <w:lang w:val="pt-BR"/>
+        </w:rPr>
+      </w:pPr>
+      <w:r>
+        <w:rPr>
+          <w:lang w:val="pt-BR"/>
+        </w:rPr>
+        <w:t>[Chave??] escada para a garganta.</w:t>
+      </w:r>
+    </w:p>
+    <w:p>
+      <w:pPr>
+        <w:pStyle w:val="PargrafodaLista"/>
+        <w:numPr>
+          <w:ilvl w:val="1"/>
+          <w:numId w:val="5"/>
+        </w:numPr>
+        <w:rPr>
+          <w:lang w:val="pt-BR"/>
+        </w:rPr>
+      </w:pPr>
+      <w:r>
+        <w:rPr>
+          <w:lang w:val="pt-BR"/>
+        </w:rPr>
+        <w:t>[Chave] retângulo C.Q.D. (Detalhar melhor!!)</w:t>
+      </w:r>
+    </w:p>
+    <w:p>
+      <w:pPr>
+        <w:pStyle w:val="PargrafodaLista"/>
+        <w:numPr>
+          <w:ilvl w:val="1"/>
+          <w:numId w:val="5"/>
+        </w:numPr>
+        <w:rPr>
+          <w:lang w:val="pt-BR"/>
+        </w:rPr>
+      </w:pPr>
+      <w:r>
+        <w:rPr>
+          <w:lang w:val="pt-BR"/>
+        </w:rPr>
+        <w:t>[Item para personagem] Anel de Integridade (Detalhar Melhor)</w:t>
+      </w:r>
+    </w:p>
+    <w:p>
+      <w:pPr>
+        <w:pStyle w:val="PargrafodaLista"/>
+        <w:numPr>
+          <w:ilvl w:val="1"/>
+          <w:numId w:val="5"/>
+        </w:numPr>
+        <w:rPr>
+          <w:lang w:val="pt-BR"/>
+        </w:rPr>
+      </w:pPr>
+      <w:r>
+        <w:rPr>
+          <w:lang w:val="pt-BR"/>
+        </w:rPr>
+        <w:t xml:space="preserve">[Update] </w:t>
+      </w:r>
+      <w:proofErr w:type="spellStart"/>
+      <w:r>
+        <w:rPr>
+          <w:lang w:val="pt-BR"/>
+        </w:rPr>
+        <w:t>Hexagono</w:t>
+      </w:r>
+      <w:proofErr w:type="spellEnd"/>
+    </w:p>
+    <w:p>
+      <w:pPr>
+        <w:pStyle w:val="PargrafodaLista"/>
+        <w:numPr>
+          <w:ilvl w:val="1"/>
+          <w:numId w:val="5"/>
+        </w:numPr>
+        <w:rPr>
+          <w:lang w:val="pt-BR"/>
+        </w:rPr>
+      </w:pPr>
+      <w:r>
+        <w:rPr>
+          <w:lang w:val="pt-BR"/>
+        </w:rPr>
+        <w:t xml:space="preserve">[Update] </w:t>
+      </w:r>
+      <w:proofErr w:type="spellStart"/>
+      <w:r>
+        <w:rPr>
+          <w:lang w:val="pt-BR"/>
+        </w:rPr>
+        <w:t>Hexagono</w:t>
+      </w:r>
+      <w:proofErr w:type="spellEnd"/>
+      <w:r>
+        <w:rPr>
+          <w:lang w:val="pt-BR"/>
+        </w:rPr>
+        <w:t xml:space="preserve"> (após comprar o primeiro)</w:t>
+      </w:r>
+    </w:p>
+    <w:p>
+      <w:pPr>
+        <w:pStyle w:val="PargrafodaLista"/>
+        <w:numPr>
+          <w:ilvl w:val="1"/>
+          <w:numId w:val="5"/>
+        </w:numPr>
+        <w:rPr>
+          <w:lang w:val="pt-BR"/>
+        </w:rPr>
+      </w:pPr>
+      <w:r>
+        <w:rPr>
+          <w:lang w:val="pt-BR"/>
+        </w:rPr>
+        <w:t xml:space="preserve">[Update] </w:t>
+      </w:r>
+      <w:proofErr w:type="spellStart"/>
+      <w:r>
+        <w:rPr>
+          <w:lang w:val="pt-BR"/>
+        </w:rPr>
+        <w:t>Pentagono</w:t>
+      </w:r>
+      <w:proofErr w:type="spellEnd"/>
+      <w:r>
+        <w:rPr>
+          <w:lang w:val="pt-BR"/>
+        </w:rPr>
+        <w:t>.</w:t>
+      </w:r>
+    </w:p>
+    <w:p>
+      <w:pPr>
+        <w:pStyle w:val="PargrafodaLista"/>
+        <w:numPr>
+          <w:ilvl w:val="0"/>
+          <w:numId w:val="5"/>
+        </w:numPr>
+        <w:rPr>
+          <w:lang w:val="pt-BR"/>
+        </w:rPr>
+      </w:pPr>
+      <w:r>
+        <w:rPr>
+          <w:lang w:val="pt-BR"/>
+        </w:rPr>
+        <w:t xml:space="preserve">Mercadorias [após abrir o </w:t>
+      </w:r>
+      <w:proofErr w:type="spellStart"/>
+      <w:r>
+        <w:rPr>
+          <w:lang w:val="pt-BR"/>
+        </w:rPr>
+        <w:t>armazem</w:t>
+      </w:r>
+      <w:proofErr w:type="spellEnd"/>
+      <w:r>
+        <w:rPr>
+          <w:lang w:val="pt-BR"/>
+        </w:rPr>
+        <w:t>]</w:t>
+      </w:r>
+    </w:p>
+    <w:p>
+      <w:pPr>
+        <w:pStyle w:val="PargrafodaLista"/>
+        <w:numPr>
+          <w:ilvl w:val="1"/>
+          <w:numId w:val="5"/>
+        </w:numPr>
+        <w:rPr>
+          <w:lang w:val="pt-BR"/>
+        </w:rPr>
+      </w:pPr>
+      <w:r>
+        <w:rPr>
+          <w:lang w:val="pt-BR"/>
+        </w:rPr>
+        <w:t xml:space="preserve">[Update] </w:t>
+      </w:r>
+      <w:proofErr w:type="spellStart"/>
+      <w:r>
+        <w:rPr>
+          <w:lang w:val="pt-BR"/>
+        </w:rPr>
+        <w:t>Hexagono</w:t>
+      </w:r>
+      <w:proofErr w:type="spellEnd"/>
+    </w:p>
+    <w:p>
+      <w:pPr>
+        <w:pStyle w:val="PargrafodaLista"/>
+        <w:numPr>
+          <w:ilvl w:val="1"/>
+          <w:numId w:val="5"/>
+        </w:numPr>
+        <w:rPr>
+          <w:lang w:val="pt-BR"/>
+        </w:rPr>
+      </w:pPr>
+      <w:r>
+        <w:rPr>
+          <w:lang w:val="pt-BR"/>
+        </w:rPr>
+        <w:t xml:space="preserve">[Update] </w:t>
+      </w:r>
+      <w:proofErr w:type="spellStart"/>
+      <w:r>
+        <w:rPr>
+          <w:lang w:val="pt-BR"/>
+        </w:rPr>
+        <w:t>Hexagono</w:t>
+      </w:r>
+      <w:proofErr w:type="spellEnd"/>
+      <w:r>
+        <w:rPr>
+          <w:lang w:val="pt-BR"/>
+        </w:rPr>
+        <w:t xml:space="preserve"> (após comprar o primeiro)</w:t>
+      </w:r>
+    </w:p>
+    <w:p>
+      <w:pPr>
+        <w:pStyle w:val="PargrafodaLista"/>
+        <w:numPr>
+          <w:ilvl w:val="1"/>
+          <w:numId w:val="5"/>
+        </w:numPr>
+        <w:rPr>
+          <w:lang w:val="pt-BR"/>
+        </w:rPr>
+      </w:pPr>
+      <w:r>
+        <w:rPr>
+          <w:lang w:val="pt-BR"/>
+        </w:rPr>
+        <w:t xml:space="preserve">[Update] </w:t>
+      </w:r>
+      <w:proofErr w:type="spellStart"/>
+      <w:r>
+        <w:rPr>
+          <w:lang w:val="pt-BR"/>
+        </w:rPr>
+        <w:t>Pentagono</w:t>
+      </w:r>
+      <w:proofErr w:type="spellEnd"/>
+      <w:r>
+        <w:rPr>
+          <w:lang w:val="pt-BR"/>
+        </w:rPr>
+        <w:t>.</w:t>
+      </w:r>
+    </w:p>
+    <w:p>
+      <w:pPr>
+        <w:pStyle w:val="PargrafodaLista"/>
+        <w:numPr>
+          <w:ilvl w:val="1"/>
+          <w:numId w:val="5"/>
+        </w:numPr>
+        <w:rPr>
+          <w:lang w:val="pt-BR"/>
+        </w:rPr>
+      </w:pPr>
+      <w:r>
+        <w:rPr>
+          <w:lang w:val="pt-BR"/>
+        </w:rPr>
+        <w:t>[Emblema</w:t>
+      </w:r>
+      <w:proofErr w:type="gramStart"/>
+      <w:r>
+        <w:rPr>
+          <w:lang w:val="pt-BR"/>
+        </w:rPr>
+        <w:t>] Aumenta</w:t>
+      </w:r>
+      <w:proofErr w:type="gramEnd"/>
+      <w:r>
+        <w:rPr>
+          <w:lang w:val="pt-BR"/>
+        </w:rPr>
+        <w:t xml:space="preserve"> a velocidade</w:t>
+      </w:r>
+    </w:p>
+    <w:p>
+      <w:pPr>
+        <w:pStyle w:val="PargrafodaLista"/>
+        <w:numPr>
+          <w:ilvl w:val="1"/>
+          <w:numId w:val="5"/>
+        </w:numPr>
+        <w:rPr>
+          <w:lang w:val="pt-BR"/>
+        </w:rPr>
+      </w:pPr>
+      <w:r>
+        <w:rPr>
+          <w:lang w:val="pt-BR"/>
+        </w:rPr>
+        <w:t xml:space="preserve">[Emblema] </w:t>
+      </w:r>
+      <w:r>
+        <w:rPr>
+          <w:lang w:val="pt-BR"/>
+        </w:rPr>
+        <w:t xml:space="preserve">ataque </w:t>
+      </w:r>
+      <w:proofErr w:type="spellStart"/>
+      <w:r>
+        <w:rPr>
+          <w:lang w:val="pt-BR"/>
+        </w:rPr>
+        <w:t>repulsor</w:t>
+      </w:r>
+      <w:proofErr w:type="spellEnd"/>
+      <w:r>
+        <w:rPr>
+          <w:lang w:val="pt-BR"/>
+        </w:rPr>
+        <w:t>.</w:t>
+      </w:r>
+    </w:p>
+    <w:p>
+      <w:pPr>
+        <w:pStyle w:val="PargrafodaLista"/>
+        <w:ind w:left="1440"/>
+        <w:rPr>
+          <w:lang w:val="pt-BR"/>
+        </w:rPr>
+      </w:pPr>
+    </w:p>
+    <w:p>
+      <w:pPr>
+        <w:ind w:firstLine="720"/>
         <w:rPr>
           <w:rStyle w:val="Ttulo3Char"/>
-          <w:lang w:val="pt-BR"/>
-        </w:rPr>
-      </w:pPr>
-    </w:p>
-    <w:p>
-      <w:pPr>
-        <w:pStyle w:val="Ttulo3"/>
+          <w:rFonts w:asciiTheme="minorHAnsi" w:eastAsiaTheme="minorHAnsi" w:hAnsiTheme="minorHAnsi" w:cstheme="minorBidi"/>
+          <w:b w:val="0"/>
+          <w:bCs w:val="0"/>
+          <w:color w:val="auto"/>
+          <w:lang w:val="pt-BR"/>
+        </w:rPr>
+      </w:pPr>
+    </w:p>
+    <w:p>
+      <w:pPr>
+        <w:pStyle w:val="Ttulo2"/>
         <w:rPr>
           <w:lang w:val="pt-BR"/>
         </w:rPr>
@@ -2442,14 +3821,12 @@
         </w:rPr>
         <w:t>[</w:t>
       </w:r>
-      <w:proofErr w:type="spellStart"/>
-      <w:r>
-        <w:rPr>
-          <w:lang w:val="pt-BR"/>
-        </w:rPr>
-        <w:t>Aquifero</w:t>
-      </w:r>
-      <w:proofErr w:type="spellEnd"/>
+      <w:r>
+        <w:rPr>
+          <w:lang w:val="pt-BR"/>
+        </w:rPr>
+        <w:t>Aquífero</w:t>
+      </w:r>
       <w:r>
         <w:rPr>
           <w:lang w:val="pt-BR"/>
@@ -2506,15 +3883,7 @@
         <w:rPr>
           <w:lang w:val="pt-BR"/>
         </w:rPr>
-        <w:t>[Domínio</w:t>
-      </w:r>
-      <w:bookmarkStart w:id="0" w:name="_GoBack"/>
-      <w:bookmarkEnd w:id="0"/>
-      <w:r>
-        <w:rPr>
-          <w:lang w:val="pt-BR"/>
-        </w:rPr>
-        <w:t xml:space="preserve"> das Três distopias]</w:t>
+        <w:t>[Domínio das Três distopias]</w:t>
       </w:r>
       <w:r>
         <w:rPr>
@@ -2904,7 +4273,7 @@
     </w:p>
     <w:p>
       <w:pPr>
-        <w:pStyle w:val="Ttulo4"/>
+        <w:pStyle w:val="Ttulo3"/>
         <w:rPr>
           <w:rStyle w:val="Ttulo3Char"/>
           <w:b/>
@@ -2931,13 +4300,7 @@
         <w:rPr>
           <w:lang w:val="pt-BR"/>
         </w:rPr>
-        <w:t>Nome</w:t>
-      </w:r>
-      <w:r>
-        <w:rPr>
-          <w:lang w:val="pt-BR"/>
-        </w:rPr>
-        <w:t>:</w:t>
+        <w:t>Nome:</w:t>
       </w:r>
     </w:p>
     <w:p>
@@ -2997,7 +4360,7 @@
     </w:p>
     <w:p>
       <w:pPr>
-        <w:pStyle w:val="Ttulo5"/>
+        <w:pStyle w:val="Ttulo4"/>
         <w:rPr>
           <w:lang w:val="pt-BR"/>
         </w:rPr>
@@ -4197,7 +5560,7 @@
     </w:p>
     <w:p>
       <w:pPr>
-        <w:pStyle w:val="Ttulo5"/>
+        <w:pStyle w:val="Ttulo4"/>
         <w:rPr>
           <w:lang w:val="pt-BR"/>
         </w:rPr>
@@ -4873,16 +6236,194 @@
     <w:p>
       <w:pPr>
         <w:rPr>
+          <w:lang w:val="pt-BR"/>
+        </w:rPr>
+      </w:pPr>
+      <w:r>
+        <w:rPr>
+          <w:lang w:val="pt-BR"/>
+        </w:rPr>
+        <w:t>24 – Mercador perdido.</w:t>
+      </w:r>
+    </w:p>
+    <w:p>
+      <w:pPr>
+        <w:pStyle w:val="Ttulo3"/>
+        <w:rPr>
+          <w:rStyle w:val="Ttulo3Char"/>
+          <w:b/>
+          <w:lang w:val="pt-BR"/>
+        </w:rPr>
+      </w:pPr>
+      <w:r>
+        <w:rPr>
+          <w:rStyle w:val="Ttulo3Char"/>
+          <w:b/>
+          <w:lang w:val="pt-BR"/>
+        </w:rPr>
+        <w:t>Detalhamento da Área 2:</w:t>
+      </w:r>
+    </w:p>
+    <w:p>
+      <w:pPr>
+        <w:pStyle w:val="Ttulo5"/>
+        <w:rPr>
+          <w:lang w:val="pt-BR"/>
+        </w:rPr>
+      </w:pPr>
+      <w:r>
+        <w:rPr>
+          <w:lang w:val="pt-BR"/>
+        </w:rPr>
+        <w:t>Nome:</w:t>
+      </w:r>
+    </w:p>
+    <w:p>
+      <w:pPr>
+        <w:rPr>
+          <w:lang w:val="pt-BR"/>
+        </w:rPr>
+      </w:pPr>
+      <w:proofErr w:type="spellStart"/>
+      <w:r>
+        <w:rPr>
+          <w:lang w:val="pt-BR"/>
+        </w:rPr>
+        <w:t>Aquifero</w:t>
+      </w:r>
+      <w:proofErr w:type="spellEnd"/>
+      <w:r>
+        <w:rPr>
+          <w:lang w:val="pt-BR"/>
+        </w:rPr>
+        <w:t xml:space="preserve"> do Buscador</w:t>
+      </w:r>
+    </w:p>
+    <w:p>
+      <w:pPr>
+        <w:pStyle w:val="Ttulo5"/>
+        <w:rPr>
+          <w:lang w:val="pt-BR"/>
+        </w:rPr>
+      </w:pPr>
+      <w:proofErr w:type="spellStart"/>
+      <w:r>
+        <w:rPr>
+          <w:lang w:val="pt-BR"/>
+        </w:rPr>
+        <w:t>Tematica</w:t>
+      </w:r>
+      <w:proofErr w:type="spellEnd"/>
+      <w:r>
+        <w:rPr>
+          <w:lang w:val="pt-BR"/>
+        </w:rPr>
+        <w:t>:</w:t>
+      </w:r>
+    </w:p>
+    <w:p>
+      <w:pPr>
+        <w:ind w:firstLine="720"/>
+        <w:rPr>
+          <w:lang w:val="pt-BR"/>
+        </w:rPr>
+      </w:pPr>
+      <w:r>
+        <w:rPr>
+          <w:lang w:val="pt-BR"/>
+        </w:rPr>
+        <w:t>Um aquífero subterrâneo, rochas em cores azuis, agua em cor azul desbotada(</w:t>
+      </w:r>
+      <w:r>
+        <w:rPr>
+          <w:lang w:val="pt-BR"/>
+        </w:rPr>
+        <w:t xml:space="preserve"> </w:t>
+      </w:r>
+      <w:proofErr w:type="spellStart"/>
+      <w:r>
+        <w:rPr>
+          <w:lang w:val="pt-BR"/>
+        </w:rPr>
+        <w:t>desaturada</w:t>
+      </w:r>
+      <w:proofErr w:type="spellEnd"/>
+      <w:r>
+        <w:rPr>
+          <w:lang w:val="pt-BR"/>
+        </w:rPr>
+        <w:t>)</w:t>
+      </w:r>
+      <w:r>
+        <w:rPr>
+          <w:lang w:val="pt-BR"/>
+        </w:rPr>
+        <w:t>, o fundo ainda meio acinzentado.</w:t>
+      </w:r>
+    </w:p>
+    <w:p>
+      <w:pPr>
+        <w:pStyle w:val="Ttulo4"/>
+        <w:rPr>
+          <w:lang w:val="pt-BR"/>
+        </w:rPr>
+      </w:pPr>
+      <w:r>
+        <w:rPr>
+          <w:lang w:val="pt-BR"/>
+        </w:rPr>
+        <w:t>Resumo:</w:t>
+      </w:r>
+    </w:p>
+    <w:p>
+      <w:pPr>
+        <w:rPr>
+          <w:lang w:val="pt-BR"/>
+        </w:rPr>
+      </w:pPr>
+      <w:r>
+        <w:rPr>
+          <w:lang w:val="pt-BR"/>
+        </w:rPr>
+        <w:tab/>
+        <w:t xml:space="preserve">O jogador entra na área do aquífero através da passagem na garganta das profundezas, essa entrada exibe placas falando do buscador, uma figura geométrica que buscava pelo chamado das profundezas e em sua busca encontrou o aquífero. </w:t>
+      </w:r>
+    </w:p>
+    <w:p>
+      <w:pPr>
+        <w:ind w:firstLine="720"/>
+        <w:rPr>
+          <w:lang w:val="pt-BR"/>
+        </w:rPr>
+      </w:pPr>
+      <w:r>
+        <w:rPr>
+          <w:lang w:val="pt-BR"/>
+        </w:rPr>
+        <w:t xml:space="preserve">Uma mitologia entre as geometrias rejeitadas credita a descoberta do aquífero pelo buscador a manutenção da vida nas profundezas, em algumas expressões o buscador é citado como uma figura geométrica heroica e que deu esperança de futuro aos rejeitados, em outras é citado como uma </w:t>
+      </w:r>
+      <w:proofErr w:type="spellStart"/>
+      <w:r>
+        <w:rPr>
+          <w:lang w:val="pt-BR"/>
+        </w:rPr>
+        <w:t>semi</w:t>
+      </w:r>
+      <w:proofErr w:type="spellEnd"/>
+      <w:r>
+        <w:rPr>
+          <w:lang w:val="pt-BR"/>
+        </w:rPr>
+        <w:t xml:space="preserve"> divindade ou até mesmo uma divindade.</w:t>
+      </w:r>
+    </w:p>
+    <w:p>
+      <w:pPr>
+        <w:rPr>
           <w:u w:val="single"/>
           <w:lang w:val="pt-BR"/>
         </w:rPr>
       </w:pPr>
-      <w:r>
-        <w:rPr>
-          <w:lang w:val="pt-BR"/>
-        </w:rPr>
-        <w:t>24 – Mercador perdido.</w:t>
-      </w:r>
     </w:p>
     <w:p>
       <w:pPr>
@@ -4901,7 +6442,7 @@
     </w:p>
     <w:p>
       <w:pPr>
-        <w:pStyle w:val="Ttulo3"/>
+        <w:pStyle w:val="Ttulo2"/>
         <w:rPr>
           <w:lang w:val="pt-BR"/>
         </w:rPr>
@@ -4912,6 +6453,12 @@
         </w:rPr>
         <w:lastRenderedPageBreak/>
         <w:t>Fluxo de Jogo:</w:t>
+      </w:r>
+      <w:r>
+        <w:rPr>
+          <w:lang w:val="pt-BR"/>
+        </w:rPr>
+        <w:tab/>
       </w:r>
     </w:p>
     <w:p>
@@ -5617,14 +7164,12 @@
           <w:lang w:val="pt-BR"/>
         </w:rPr>
       </w:pPr>
-      <w:proofErr w:type="spellStart"/>
-      <w:r>
-        <w:rPr>
-          <w:lang w:val="pt-BR"/>
-        </w:rPr>
-        <w:t>Movimentaçãpo</w:t>
-      </w:r>
-      <w:proofErr w:type="spellEnd"/>
+      <w:r>
+        <w:rPr>
+          <w:lang w:val="pt-BR"/>
+        </w:rPr>
+        <w:t>Movimentação</w:t>
+      </w:r>
     </w:p>
     <w:p>
       <w:pPr>
@@ -5980,14 +7525,12 @@
         <w:lastRenderedPageBreak/>
         <w:t xml:space="preserve">Lista partes de </w:t>
       </w:r>
-      <w:proofErr w:type="spellStart"/>
-      <w:r>
-        <w:rPr>
-          <w:lang w:val="pt-BR"/>
-        </w:rPr>
-        <w:t>pentagonos</w:t>
-      </w:r>
-      <w:proofErr w:type="spellEnd"/>
+      <w:r>
+        <w:rPr>
+          <w:lang w:val="pt-BR"/>
+        </w:rPr>
+        <w:t>pentágonos</w:t>
+      </w:r>
     </w:p>
     <w:p>
       <w:pPr>
@@ -6234,8 +7777,8 @@
   <w:abstractNum w:abstractNumId="1" w15:restartNumberingAfterBreak="0">
     <w:nsid w:val="217122C2"/>
     <w:multiLevelType w:val="hybridMultilevel"/>
-    <w:tmpl w:val="562C5FCA"/>
-    <w:lvl w:ilvl="0" w:tplc="0409000F">
+    <w:tmpl w:val="879CD66A"/>
+    <w:lvl w:ilvl="0" w:tplc="37A66B6C">
       <w:start w:val="1"/>
       <w:numFmt w:val="decimal"/>
       <w:lvlText w:val="%1."/>
@@ -6243,8 +7786,11 @@
       <w:pPr>
         <w:ind w:left="720" w:hanging="360"/>
       </w:pPr>
+      <w:rPr>
+        <w:color w:val="000000" w:themeColor="text1"/>
+      </w:rPr>
     </w:lvl>
-    <w:lvl w:ilvl="1" w:tplc="04090019" w:tentative="1">
+    <w:lvl w:ilvl="1" w:tplc="04090019">
       <w:start w:val="1"/>
       <w:numFmt w:val="lowerLetter"/>
       <w:lvlText w:val="%2."/>
@@ -6431,6 +7977,92 @@
     </w:lvl>
   </w:abstractNum>
   <w:abstractNum w:abstractNumId="3" w15:restartNumberingAfterBreak="0">
+    <w:nsid w:val="76AB44E8"/>
+    <w:multiLevelType w:val="hybridMultilevel"/>
+    <w:tmpl w:val="9412FBF0"/>
+    <w:lvl w:ilvl="0" w:tplc="0416000F">
+      <w:start w:val="1"/>
+      <w:numFmt w:val="decimal"/>
+      <w:lvlText w:val="%1."/>
+      <w:lvlJc w:val="left"/>
+      <w:pPr>
+        <w:ind w:left="720" w:hanging="360"/>
+      </w:pPr>
+    </w:lvl>
+    <w:lvl w:ilvl="1" w:tplc="04160019">
+      <w:start w:val="1"/>
+      <w:numFmt w:val="lowerLetter"/>
+      <w:lvlText w:val="%2."/>
+      <w:lvlJc w:val="left"/>
+      <w:pPr>
+        <w:ind w:left="1440" w:hanging="360"/>
+      </w:pPr>
+    </w:lvl>
+    <w:lvl w:ilvl="2" w:tplc="0416001B" w:tentative="1">
+      <w:start w:val="1"/>
+      <w:numFmt w:val="lowerRoman"/>
+      <w:lvlText w:val="%3."/>
+      <w:lvlJc w:val="right"/>
+      <w:pPr>
+        <w:ind w:left="2160" w:hanging="180"/>
+      </w:pPr>
+    </w:lvl>
+    <w:lvl w:ilvl="3" w:tplc="0416000F" w:tentative="1">
+      <w:start w:val="1"/>
+      <w:numFmt w:val="decimal"/>
+      <w:lvlText w:val="%4."/>
+      <w:lvlJc w:val="left"/>
+      <w:pPr>
+        <w:ind w:left="2880" w:hanging="360"/>
+      </w:pPr>
+    </w:lvl>
+    <w:lvl w:ilvl="4" w:tplc="04160019" w:tentative="1">
+      <w:start w:val="1"/>
+      <w:numFmt w:val="lowerLetter"/>
+      <w:lvlText w:val="%5."/>
+      <w:lvlJc w:val="left"/>
+      <w:pPr>
+        <w:ind w:left="3600" w:hanging="360"/>
+      </w:pPr>
+    </w:lvl>
+    <w:lvl w:ilvl="5" w:tplc="0416001B" w:tentative="1">
+      <w:start w:val="1"/>
+      <w:numFmt w:val="lowerRoman"/>
+      <w:lvlText w:val="%6."/>
+      <w:lvlJc w:val="right"/>
+      <w:pPr>
+        <w:ind w:left="4320" w:hanging="180"/>
+      </w:pPr>
+    </w:lvl>
+    <w:lvl w:ilvl="6" w:tplc="0416000F" w:tentative="1">
+      <w:start w:val="1"/>
+      <w:numFmt w:val="decimal"/>
+      <w:lvlText w:val="%7."/>
+      <w:lvlJc w:val="left"/>
+      <w:pPr>
+        <w:ind w:left="5040" w:hanging="360"/>
+      </w:pPr>
+    </w:lvl>
+    <w:lvl w:ilvl="7" w:tplc="04160019" w:tentative="1">
+      <w:start w:val="1"/>
+      <w:numFmt w:val="lowerLetter"/>
+      <w:lvlText w:val="%8."/>
+      <w:lvlJc w:val="left"/>
+      <w:pPr>
+        <w:ind w:left="5760" w:hanging="360"/>
+      </w:pPr>
+    </w:lvl>
+    <w:lvl w:ilvl="8" w:tplc="0416001B" w:tentative="1">
+      <w:start w:val="1"/>
+      <w:numFmt w:val="lowerRoman"/>
+      <w:lvlText w:val="%9."/>
+      <w:lvlJc w:val="right"/>
+      <w:pPr>
+        <w:ind w:left="6480" w:hanging="180"/>
+      </w:pPr>
+    </w:lvl>
+  </w:abstractNum>
+  <w:abstractNum w:abstractNumId="4" w15:restartNumberingAfterBreak="0">
     <w:nsid w:val="78116D8B"/>
     <w:multiLevelType w:val="hybridMultilevel"/>
     <w:tmpl w:val="5F1C3694"/>
@@ -6547,13 +8179,16 @@
     <w:abstractNumId w:val="0"/>
   </w:num>
   <w:num w:numId="2">
-    <w:abstractNumId w:val="3"/>
+    <w:abstractNumId w:val="4"/>
   </w:num>
   <w:num w:numId="3">
     <w:abstractNumId w:val="1"/>
   </w:num>
   <w:num w:numId="4">
     <w:abstractNumId w:val="2"/>
+  </w:num>
+  <w:num w:numId="5">
+    <w:abstractNumId w:val="3"/>
   </w:num>
 </w:numbering>
 </file>
@@ -7092,7 +8727,6 @@
   <w:style w:type="character" w:default="1" w:styleId="Fontepargpadro">
     <w:name w:val="Default Paragraph Font"/>
     <w:uiPriority w:val="1"/>
-    <w:semiHidden/>
     <w:unhideWhenUsed/>
   </w:style>
   <w:style w:type="table" w:default="1" w:styleId="Tabelanormal">

</xml_diff>

<commit_message>
aquifero do buscador preparacao para a subida
implementacao do voador investidor
</commit_message>
<xml_diff>
--- a/Assets/Documents/GDD.docx
+++ b/Assets/Documents/GDD.docx
@@ -9,11 +9,25 @@
           <w:lang w:val="pt-BR"/>
         </w:rPr>
       </w:pPr>
-      <w:r>
-        <w:rPr>
-          <w:lang w:val="pt-BR"/>
-        </w:rPr>
-        <w:t xml:space="preserve">Documento de Game Design </w:t>
+      <w:proofErr w:type="gramStart"/>
+      <w:r>
+        <w:rPr>
+          <w:lang w:val="pt-BR"/>
+        </w:rPr>
+        <w:t>33</w:t>
+      </w:r>
+      <w:r>
+        <w:rPr>
+          <w:lang w:val="pt-BR"/>
+        </w:rPr>
+        <w:t>Documento</w:t>
+      </w:r>
+      <w:proofErr w:type="gramEnd"/>
+      <w:r>
+        <w:rPr>
+          <w:lang w:val="pt-BR"/>
+        </w:rPr>
+        <w:t xml:space="preserve"> de Game Design </w:t>
       </w:r>
     </w:p>
     <w:p>
@@ -8518,8 +8532,6 @@
         </w:rPr>
         <w:t xml:space="preserve"> transcendeu o chamado para que sua presença seja reconfortante para aas geometrias rejeitadas, inspire coragem e confiança para que todas saibam que existe um lugar onde todas elas sejam importantes.</w:t>
       </w:r>
-      <w:bookmarkStart w:id="0" w:name="_GoBack"/>
-      <w:bookmarkEnd w:id="0"/>
     </w:p>
     <w:p>
       <w:pPr>
@@ -10058,6 +10070,8 @@
           <w:lang w:val="pt-BR"/>
         </w:rPr>
       </w:pPr>
+      <w:bookmarkStart w:id="0" w:name="_GoBack"/>
+      <w:bookmarkEnd w:id="0"/>
       <w:r>
         <w:rPr>
           <w:lang w:val="pt-BR"/>

</xml_diff>

<commit_message>
preparacao para subir o aquifero alavanca inimigo atirador X
</commit_message>
<xml_diff>
--- a/Assets/Documents/GDD.docx
+++ b/Assets/Documents/GDD.docx
@@ -9,25 +9,13 @@
           <w:lang w:val="pt-BR"/>
         </w:rPr>
       </w:pPr>
-      <w:proofErr w:type="gramStart"/>
-      <w:r>
-        <w:rPr>
-          <w:lang w:val="pt-BR"/>
-        </w:rPr>
-        <w:t>33</w:t>
-      </w:r>
-      <w:r>
-        <w:rPr>
-          <w:lang w:val="pt-BR"/>
-        </w:rPr>
-        <w:t>Documento</w:t>
-      </w:r>
-      <w:proofErr w:type="gramEnd"/>
-      <w:r>
-        <w:rPr>
-          <w:lang w:val="pt-BR"/>
-        </w:rPr>
-        <w:t xml:space="preserve"> de Game Design </w:t>
+      <w:bookmarkStart w:id="0" w:name="_GoBack"/>
+      <w:bookmarkEnd w:id="0"/>
+      <w:r>
+        <w:rPr>
+          <w:lang w:val="pt-BR"/>
+        </w:rPr>
+        <w:t xml:space="preserve">Documento de Game Design </w:t>
       </w:r>
     </w:p>
     <w:p>
@@ -10070,8 +10058,6 @@
           <w:lang w:val="pt-BR"/>
         </w:rPr>
       </w:pPr>
-      <w:bookmarkStart w:id="0" w:name="_GoBack"/>
-      <w:bookmarkEnd w:id="0"/>
       <w:r>
         <w:rPr>
           <w:lang w:val="pt-BR"/>

</xml_diff>

<commit_message>
em meio a capsula do aquifero
</commit_message>
<xml_diff>
--- a/Assets/Documents/GDD.docx
+++ b/Assets/Documents/GDD.docx
@@ -1,6 +1,6 @@
 
 <file path=word/document.xml><?xml version="1.0" encoding="utf-8"?>
-<w:document xmlns:wpc="http://schemas.microsoft.com/office/word/2010/wordprocessingCanvas" xmlns:mc="http://schemas.openxmlformats.org/markup-compatibility/2006" xmlns:o="urn:schemas-microsoft-com:office:office" xmlns:r="http://schemas.openxmlformats.org/officeDocument/2006/relationships" xmlns:m="http://schemas.openxmlformats.org/officeDocument/2006/math" xmlns:v="urn:schemas-microsoft-com:vml" xmlns:wp14="http://schemas.microsoft.com/office/word/2010/wordprocessingDrawing" xmlns:wp="http://schemas.openxmlformats.org/drawingml/2006/wordprocessingDrawing" xmlns:w10="urn:schemas-microsoft-com:office:word" xmlns:w="http://schemas.openxmlformats.org/wordprocessingml/2006/main" xmlns:w14="http://schemas.microsoft.com/office/word/2010/wordml" xmlns:wpg="http://schemas.microsoft.com/office/word/2010/wordprocessingGroup" xmlns:wpi="http://schemas.microsoft.com/office/word/2010/wordprocessingInk" xmlns:wne="http://schemas.microsoft.com/office/word/2006/wordml" xmlns:wps="http://schemas.microsoft.com/office/word/2010/wordprocessingShape" mc:Ignorable="w14 wp14">
+<w:document xmlns:wpc="http://schemas.microsoft.com/office/word/2010/wordprocessingCanvas" xmlns:cx="http://schemas.microsoft.com/office/drawing/2014/chartex" xmlns:cx1="http://schemas.microsoft.com/office/drawing/2015/9/8/chartex" xmlns:cx2="http://schemas.microsoft.com/office/drawing/2015/10/21/chartex" xmlns:cx3="http://schemas.microsoft.com/office/drawing/2016/5/9/chartex" xmlns:cx4="http://schemas.microsoft.com/office/drawing/2016/5/10/chartex" xmlns:cx5="http://schemas.microsoft.com/office/drawing/2016/5/11/chartex" xmlns:cx6="http://schemas.microsoft.com/office/drawing/2016/5/12/chartex" xmlns:cx7="http://schemas.microsoft.com/office/drawing/2016/5/13/chartex" xmlns:cx8="http://schemas.microsoft.com/office/drawing/2016/5/14/chartex" xmlns:mc="http://schemas.openxmlformats.org/markup-compatibility/2006" xmlns:aink="http://schemas.microsoft.com/office/drawing/2016/ink" xmlns:am3d="http://schemas.microsoft.com/office/drawing/2017/model3d" xmlns:o="urn:schemas-microsoft-com:office:office" xmlns:r="http://schemas.openxmlformats.org/officeDocument/2006/relationships" xmlns:m="http://schemas.openxmlformats.org/officeDocument/2006/math" xmlns:v="urn:schemas-microsoft-com:vml" xmlns:wp14="http://schemas.microsoft.com/office/word/2010/wordprocessingDrawing" xmlns:wp="http://schemas.openxmlformats.org/drawingml/2006/wordprocessingDrawing" xmlns:w10="urn:schemas-microsoft-com:office:word" xmlns:w="http://schemas.openxmlformats.org/wordprocessingml/2006/main" xmlns:w14="http://schemas.microsoft.com/office/word/2010/wordml" xmlns:w15="http://schemas.microsoft.com/office/word/2012/wordml" xmlns:w16cid="http://schemas.microsoft.com/office/word/2016/wordml/cid" xmlns:w16se="http://schemas.microsoft.com/office/word/2015/wordml/symex" xmlns:wpg="http://schemas.microsoft.com/office/word/2010/wordprocessingGroup" xmlns:wpi="http://schemas.microsoft.com/office/word/2010/wordprocessingInk" xmlns:wne="http://schemas.microsoft.com/office/word/2006/wordml" xmlns:wps="http://schemas.microsoft.com/office/word/2010/wordprocessingShape" mc:Ignorable="w14 w15 w16se w16cid wp14">
   <w:body>
     <w:p>
       <w:pPr>
@@ -9,8 +9,6 @@
           <w:lang w:val="pt-BR"/>
         </w:rPr>
       </w:pPr>
-      <w:bookmarkStart w:id="0" w:name="_GoBack"/>
-      <w:bookmarkEnd w:id="0"/>
       <w:r>
         <w:rPr>
           <w:lang w:val="pt-BR"/>
@@ -114,21 +112,27 @@
         <w:rPr>
           <w:lang w:val="pt-BR"/>
         </w:rPr>
-        <w:t xml:space="preserve"> plataforma </w:t>
+        <w:t xml:space="preserve"> plataforma 2D</w:t>
+      </w:r>
+      <w:r>
+        <w:rPr>
+          <w:lang w:val="pt-BR"/>
+        </w:rPr>
+        <w:t xml:space="preserve"> com </w:t>
       </w:r>
       <w:proofErr w:type="gramStart"/>
       <w:r>
         <w:rPr>
           <w:lang w:val="pt-BR"/>
         </w:rPr>
-        <w:t>2D</w:t>
+        <w:t>sub gênero</w:t>
       </w:r>
       <w:proofErr w:type="gramEnd"/>
       <w:r>
         <w:rPr>
           <w:lang w:val="pt-BR"/>
         </w:rPr>
-        <w:t xml:space="preserve"> com sub gênero “</w:t>
+        <w:t xml:space="preserve"> “</w:t>
       </w:r>
       <w:proofErr w:type="spellStart"/>
       <w:r>
@@ -583,21 +587,21 @@
         <w:rPr>
           <w:lang w:val="pt-BR"/>
         </w:rPr>
-        <w:t xml:space="preserve"> é seu sistema de propagandas. As propagandas estão espalhadas pelo jogo em armadilhas quase inevitáveis e em baús com itens dispensáveis</w:t>
+        <w:t xml:space="preserve"> é seu sistema de propagandas. As propagandas estão espalhadas pelo jogo em armadilhas quase inevitáveis e em baús com itens </w:t>
       </w:r>
       <w:proofErr w:type="gramStart"/>
       <w:r>
         <w:rPr>
           <w:lang w:val="pt-BR"/>
         </w:rPr>
-        <w:t xml:space="preserve"> mas</w:t>
+        <w:t>dispensáveis</w:t>
       </w:r>
       <w:proofErr w:type="gramEnd"/>
       <w:r>
         <w:rPr>
           <w:lang w:val="pt-BR"/>
         </w:rPr>
-        <w:t xml:space="preserve"> necessários para o bom andamento do jogo, em geral esses baús tem a moeda </w:t>
+        <w:t xml:space="preserve"> mas necessários para o bom andamento do jogo, em geral esses baús tem a moeda </w:t>
       </w:r>
       <w:r>
         <w:rPr>
@@ -1921,21 +1925,7 @@
         <w:rPr>
           <w:lang w:val="pt-BR"/>
         </w:rPr>
-        <w:t xml:space="preserve"> </w:t>
-      </w:r>
-      <w:proofErr w:type="gramStart"/>
-      <w:r>
-        <w:rPr>
-          <w:lang w:val="pt-BR"/>
-        </w:rPr>
-        <w:t>1</w:t>
-      </w:r>
-      <w:proofErr w:type="gramEnd"/>
-      <w:r>
-        <w:rPr>
-          <w:lang w:val="pt-BR"/>
-        </w:rPr>
-        <w:t>.</w:t>
+        <w:t xml:space="preserve"> 1.</w:t>
       </w:r>
     </w:p>
     <w:p>
@@ -1954,28 +1944,13 @@
           <w:color w:val="4F81BD" w:themeColor="accent1"/>
           <w:lang w:val="pt-BR"/>
         </w:rPr>
-        <w:t>[Implementado</w:t>
-      </w:r>
-      <w:proofErr w:type="gramStart"/>
-      <w:r>
-        <w:rPr>
-          <w:color w:val="4F81BD" w:themeColor="accent1"/>
-          <w:lang w:val="pt-BR"/>
-        </w:rPr>
-        <w:t>]</w:t>
-      </w:r>
-      <w:r>
-        <w:rPr>
-          <w:lang w:val="pt-BR"/>
-        </w:rPr>
-        <w:t>Emblema</w:t>
-      </w:r>
-      <w:proofErr w:type="gramEnd"/>
-      <w:r>
-        <w:rPr>
-          <w:lang w:val="pt-BR"/>
-        </w:rPr>
-        <w:t xml:space="preserve"> da maior invulnerabilidade: </w:t>
+        <w:t>[Implementado]</w:t>
+      </w:r>
+      <w:r>
+        <w:rPr>
+          <w:lang w:val="pt-BR"/>
+        </w:rPr>
+        <w:t xml:space="preserve">Emblema da maior invulnerabilidade: </w:t>
       </w:r>
     </w:p>
     <w:p>
@@ -2128,21 +2103,7 @@
         <w:rPr>
           <w:lang w:val="pt-BR"/>
         </w:rPr>
-        <w:t xml:space="preserve"> </w:t>
-      </w:r>
-      <w:proofErr w:type="gramStart"/>
-      <w:r>
-        <w:rPr>
-          <w:lang w:val="pt-BR"/>
-        </w:rPr>
-        <w:t>1</w:t>
-      </w:r>
-      <w:proofErr w:type="gramEnd"/>
-      <w:r>
-        <w:rPr>
-          <w:lang w:val="pt-BR"/>
-        </w:rPr>
-        <w:t>.</w:t>
+        <w:t xml:space="preserve"> 1.</w:t>
       </w:r>
     </w:p>
     <w:p>
@@ -2330,6 +2291,7 @@
         <w:t xml:space="preserve"> </w:t>
       </w:r>
       <w:proofErr w:type="spellStart"/>
+      <w:proofErr w:type="gramStart"/>
       <w:r>
         <w:rPr>
           <w:lang w:val="pt-BR"/>
@@ -2337,19 +2299,12 @@
         <w:t>regen</w:t>
       </w:r>
       <w:proofErr w:type="spellEnd"/>
-      <w:proofErr w:type="gramStart"/>
-      <w:r>
-        <w:rPr>
-          <w:lang w:val="pt-BR"/>
-        </w:rPr>
-        <w:t xml:space="preserve"> mas</w:t>
-      </w:r>
       <w:proofErr w:type="gramEnd"/>
       <w:r>
         <w:rPr>
           <w:lang w:val="pt-BR"/>
         </w:rPr>
-        <w:t xml:space="preserve"> aumenta o tempo para a regeneração.</w:t>
+        <w:t xml:space="preserve"> mas aumenta o tempo para a regeneração.</w:t>
       </w:r>
     </w:p>
     <w:p>
@@ -2498,21 +2453,21 @@
         <w:rPr>
           <w:lang w:val="pt-BR"/>
         </w:rPr>
-        <w:t>Emblema de grande vida extra: concede uma grande quantidade de vida extra</w:t>
+        <w:t xml:space="preserve">Emblema de grande vida extra: concede uma grande quantidade de vida </w:t>
       </w:r>
       <w:proofErr w:type="gramStart"/>
       <w:r>
         <w:rPr>
           <w:lang w:val="pt-BR"/>
         </w:rPr>
-        <w:t xml:space="preserve"> mas</w:t>
+        <w:t>extra</w:t>
       </w:r>
       <w:proofErr w:type="gramEnd"/>
       <w:r>
         <w:rPr>
           <w:lang w:val="pt-BR"/>
         </w:rPr>
-        <w:t xml:space="preserve"> impede o jogador de usar </w:t>
+        <w:t xml:space="preserve"> mas impede o jogador de usar </w:t>
       </w:r>
       <w:proofErr w:type="spellStart"/>
       <w:r>
@@ -2565,14 +2520,14 @@
         <w:rPr>
           <w:lang w:val="pt-BR"/>
         </w:rPr>
-        <w:t>do resistência</w:t>
+        <w:t>do resistência superior</w:t>
       </w:r>
       <w:proofErr w:type="gramEnd"/>
       <w:r>
         <w:rPr>
           <w:lang w:val="pt-BR"/>
         </w:rPr>
-        <w:t xml:space="preserve"> superior [paralelo ao vida frágil]: concede uma quantidade de vida extra adicional ao marcador de vida.</w:t>
+        <w:t xml:space="preserve"> [paralelo ao vida frágil]: concede uma quantidade de vida extra adicional ao marcador de vida.</w:t>
       </w:r>
     </w:p>
     <w:p>
@@ -3852,7 +3807,7 @@
                     <pic:cNvPicPr/>
                   </pic:nvPicPr>
                   <pic:blipFill>
-                    <a:blip r:embed="rId6" cstate="print">
+                    <a:blip r:embed="rId5" cstate="print">
                       <a:extLst>
                         <a:ext uri="{28A0092B-C50C-407E-A947-70E740481C1C}">
                           <a14:useLocalDpi xmlns:a14="http://schemas.microsoft.com/office/drawing/2010/main" val="0"/>
@@ -4122,27 +4077,33 @@
         <w:rPr>
           <w:lang w:val="pt-BR"/>
         </w:rPr>
-        <w:t xml:space="preserve">Área </w:t>
+        <w:t>Área 7</w:t>
+      </w:r>
+      <w:r>
+        <w:rPr>
+          <w:lang w:val="pt-BR"/>
+        </w:rPr>
+        <w:t>[Rota Vermelha]</w:t>
+      </w:r>
+      <w:r>
+        <w:rPr>
+          <w:lang w:val="pt-BR"/>
+        </w:rPr>
+        <w:t xml:space="preserve">: </w:t>
       </w:r>
       <w:proofErr w:type="gramStart"/>
       <w:r>
         <w:rPr>
           <w:lang w:val="pt-BR"/>
         </w:rPr>
-        <w:t>7</w:t>
+        <w:t>o  jogador</w:t>
       </w:r>
       <w:proofErr w:type="gramEnd"/>
       <w:r>
         <w:rPr>
           <w:lang w:val="pt-BR"/>
         </w:rPr>
-        <w:t>[Rota Vermelha]</w:t>
-      </w:r>
-      <w:r>
-        <w:rPr>
-          <w:lang w:val="pt-BR"/>
-        </w:rPr>
-        <w:t>: o  jogador aprende o quarto Update da Espada que junto com o terceiro dão acesso a área 8.</w:t>
+        <w:t xml:space="preserve"> aprende o quarto Update da Espada que junto com o terceiro dão acesso a área 8.</w:t>
       </w:r>
     </w:p>
     <w:p>
@@ -4552,14 +4513,12 @@
                 <w:lang w:val="pt-BR"/>
               </w:rPr>
             </w:pPr>
-            <w:proofErr w:type="gramStart"/>
             <w:r>
               <w:rPr>
                 <w:lang w:val="pt-BR"/>
               </w:rPr>
               <w:t>7</w:t>
             </w:r>
-            <w:proofErr w:type="gramEnd"/>
           </w:p>
         </w:tc>
         <w:tc>
@@ -4572,14 +4531,12 @@
                 <w:lang w:val="pt-BR"/>
               </w:rPr>
             </w:pPr>
-            <w:proofErr w:type="gramStart"/>
             <w:r>
               <w:rPr>
                 <w:lang w:val="pt-BR"/>
               </w:rPr>
               <w:t>7</w:t>
             </w:r>
-            <w:proofErr w:type="gramEnd"/>
           </w:p>
         </w:tc>
         <w:tc>
@@ -4592,14 +4549,12 @@
                 <w:lang w:val="pt-BR"/>
               </w:rPr>
             </w:pPr>
-            <w:proofErr w:type="gramStart"/>
             <w:r>
               <w:rPr>
                 <w:lang w:val="pt-BR"/>
               </w:rPr>
               <w:t>4</w:t>
             </w:r>
-            <w:proofErr w:type="gramEnd"/>
           </w:p>
         </w:tc>
         <w:tc>
@@ -4612,14 +4567,12 @@
                 <w:lang w:val="pt-BR"/>
               </w:rPr>
             </w:pPr>
-            <w:proofErr w:type="gramStart"/>
             <w:r>
               <w:rPr>
                 <w:lang w:val="pt-BR"/>
               </w:rPr>
               <w:t>3</w:t>
             </w:r>
-            <w:proofErr w:type="gramEnd"/>
           </w:p>
         </w:tc>
         <w:tc>
@@ -4632,14 +4585,12 @@
                 <w:lang w:val="pt-BR"/>
               </w:rPr>
             </w:pPr>
-            <w:proofErr w:type="gramStart"/>
             <w:r>
               <w:rPr>
                 <w:lang w:val="pt-BR"/>
               </w:rPr>
               <w:t>4</w:t>
             </w:r>
-            <w:proofErr w:type="gramEnd"/>
           </w:p>
         </w:tc>
         <w:tc>
@@ -4652,14 +4603,12 @@
                 <w:lang w:val="pt-BR"/>
               </w:rPr>
             </w:pPr>
-            <w:proofErr w:type="gramStart"/>
             <w:r>
               <w:rPr>
                 <w:lang w:val="pt-BR"/>
               </w:rPr>
               <w:t>2</w:t>
             </w:r>
-            <w:proofErr w:type="gramEnd"/>
           </w:p>
         </w:tc>
       </w:tr>
@@ -4693,14 +4642,12 @@
                 <w:lang w:val="pt-BR"/>
               </w:rPr>
             </w:pPr>
-            <w:proofErr w:type="gramStart"/>
             <w:r>
               <w:rPr>
                 <w:lang w:val="pt-BR"/>
               </w:rPr>
               <w:t>7</w:t>
             </w:r>
-            <w:proofErr w:type="gramEnd"/>
           </w:p>
         </w:tc>
         <w:tc>
@@ -4713,14 +4660,12 @@
                 <w:lang w:val="pt-BR"/>
               </w:rPr>
             </w:pPr>
-            <w:proofErr w:type="gramStart"/>
             <w:r>
               <w:rPr>
                 <w:lang w:val="pt-BR"/>
               </w:rPr>
               <w:t>3</w:t>
             </w:r>
-            <w:proofErr w:type="gramEnd"/>
           </w:p>
         </w:tc>
         <w:tc>
@@ -4733,14 +4678,12 @@
                 <w:lang w:val="pt-BR"/>
               </w:rPr>
             </w:pPr>
-            <w:proofErr w:type="gramStart"/>
             <w:r>
               <w:rPr>
                 <w:lang w:val="pt-BR"/>
               </w:rPr>
               <w:t>3</w:t>
             </w:r>
-            <w:proofErr w:type="gramEnd"/>
           </w:p>
         </w:tc>
         <w:tc>
@@ -4753,14 +4696,12 @@
                 <w:lang w:val="pt-BR"/>
               </w:rPr>
             </w:pPr>
-            <w:proofErr w:type="gramStart"/>
             <w:r>
               <w:rPr>
                 <w:lang w:val="pt-BR"/>
               </w:rPr>
               <w:t>1</w:t>
             </w:r>
-            <w:proofErr w:type="gramEnd"/>
           </w:p>
         </w:tc>
         <w:tc>
@@ -4773,14 +4714,12 @@
                 <w:lang w:val="pt-BR"/>
               </w:rPr>
             </w:pPr>
-            <w:proofErr w:type="gramStart"/>
             <w:r>
               <w:rPr>
                 <w:lang w:val="pt-BR"/>
               </w:rPr>
               <w:t>2</w:t>
             </w:r>
-            <w:proofErr w:type="gramEnd"/>
           </w:p>
         </w:tc>
         <w:tc>
@@ -4793,14 +4732,12 @@
                 <w:lang w:val="pt-BR"/>
               </w:rPr>
             </w:pPr>
-            <w:proofErr w:type="gramStart"/>
             <w:r>
               <w:rPr>
                 <w:lang w:val="pt-BR"/>
               </w:rPr>
               <w:t>6</w:t>
             </w:r>
-            <w:proofErr w:type="gramEnd"/>
           </w:p>
         </w:tc>
       </w:tr>
@@ -4930,14 +4867,12 @@
                 <w:lang w:val="pt-BR"/>
               </w:rPr>
             </w:pPr>
-            <w:proofErr w:type="gramStart"/>
             <w:r>
               <w:rPr>
                 <w:lang w:val="pt-BR"/>
               </w:rPr>
               <w:t>8</w:t>
             </w:r>
-            <w:proofErr w:type="gramEnd"/>
           </w:p>
         </w:tc>
       </w:tr>
@@ -4965,25 +4900,7 @@
           <w:b/>
           <w:lang w:val="pt-BR"/>
         </w:rPr>
-        <w:t xml:space="preserve">Detalhamento da Área </w:t>
-      </w:r>
-      <w:proofErr w:type="gramStart"/>
-      <w:r>
-        <w:rPr>
-          <w:rStyle w:val="Ttulo3Char"/>
-          <w:b/>
-          <w:lang w:val="pt-BR"/>
-        </w:rPr>
-        <w:t>1</w:t>
-      </w:r>
-      <w:proofErr w:type="gramEnd"/>
-      <w:r>
-        <w:rPr>
-          <w:rStyle w:val="Ttulo3Char"/>
-          <w:b/>
-          <w:lang w:val="pt-BR"/>
-        </w:rPr>
-        <w:t>:</w:t>
+        <w:t>Detalhamento da Área 1:</w:t>
       </w:r>
     </w:p>
     <w:p>
@@ -6266,7 +6183,7 @@
                     <pic:cNvPicPr/>
                   </pic:nvPicPr>
                   <pic:blipFill>
-                    <a:blip r:embed="rId7" cstate="print">
+                    <a:blip r:embed="rId6" cstate="print">
                       <a:extLst>
                         <a:ext uri="{28A0092B-C50C-407E-A947-70E740481C1C}">
                           <a14:useLocalDpi xmlns:a14="http://schemas.microsoft.com/office/drawing/2010/main" val="0"/>
@@ -6337,146 +6254,317 @@
         <w:rPr>
           <w:lang w:val="pt-BR"/>
         </w:rPr>
+        <w:t xml:space="preserve"> point</w:t>
+      </w:r>
+      <w:r>
+        <w:rPr>
+          <w:lang w:val="pt-BR"/>
+        </w:rPr>
+        <w:t xml:space="preserve">[tuto-&gt; </w:t>
+      </w:r>
+      <w:proofErr w:type="spellStart"/>
+      <w:r>
+        <w:rPr>
+          <w:lang w:val="pt-BR"/>
+        </w:rPr>
+        <w:t>hexagono</w:t>
+      </w:r>
+      <w:proofErr w:type="spellEnd"/>
+      <w:r>
+        <w:rPr>
+          <w:lang w:val="pt-BR"/>
+        </w:rPr>
+        <w:t xml:space="preserve"> e </w:t>
+      </w:r>
+      <w:proofErr w:type="spellStart"/>
+      <w:r>
+        <w:rPr>
+          <w:lang w:val="pt-BR"/>
+        </w:rPr>
+        <w:t>pentagono</w:t>
+      </w:r>
+      <w:proofErr w:type="spellEnd"/>
+      <w:r>
+        <w:rPr>
+          <w:lang w:val="pt-BR"/>
+        </w:rPr>
+        <w:t>]</w:t>
+      </w:r>
+      <w:r>
+        <w:rPr>
+          <w:lang w:val="pt-BR"/>
+        </w:rPr>
+        <w:t>.</w:t>
+      </w:r>
+    </w:p>
+    <w:p>
+      <w:pPr>
+        <w:rPr>
+          <w:lang w:val="pt-BR"/>
+        </w:rPr>
+      </w:pPr>
+      <w:r>
+        <w:rPr>
+          <w:lang w:val="pt-BR"/>
+        </w:rPr>
+        <w:t>2 – O primeiro emblema (Ataque Aprimorado)</w:t>
+      </w:r>
+    </w:p>
+    <w:p>
+      <w:pPr>
+        <w:rPr>
+          <w:lang w:val="pt-BR"/>
+        </w:rPr>
+      </w:pPr>
+      <w:r>
+        <w:rPr>
+          <w:lang w:val="pt-BR"/>
+        </w:rPr>
+        <w:t xml:space="preserve">3 – </w:t>
+      </w:r>
+      <w:proofErr w:type="spellStart"/>
+      <w:r>
+        <w:rPr>
+          <w:lang w:val="pt-BR"/>
+        </w:rPr>
+        <w:t>Tyron</w:t>
+      </w:r>
+      <w:proofErr w:type="spellEnd"/>
+      <w:r>
+        <w:rPr>
+          <w:lang w:val="pt-BR"/>
+        </w:rPr>
+        <w:t xml:space="preserve"> o Triangulo</w:t>
+      </w:r>
+    </w:p>
+    <w:p>
+      <w:pPr>
+        <w:rPr>
+          <w:lang w:val="pt-BR"/>
+        </w:rPr>
+      </w:pPr>
+      <w:r>
+        <w:rPr>
+          <w:lang w:val="pt-BR"/>
+        </w:rPr>
+        <w:t>4 – Capsula de transporte inativa</w:t>
+      </w:r>
+    </w:p>
+    <w:p>
+      <w:pPr>
+        <w:rPr>
+          <w:lang w:val="pt-BR"/>
+        </w:rPr>
+      </w:pPr>
+      <w:r>
+        <w:rPr>
+          <w:lang w:val="pt-BR"/>
+        </w:rPr>
+        <w:t>5 – descida para os caminhos das profundezas.</w:t>
+      </w:r>
+    </w:p>
+    <w:p>
+      <w:pPr>
+        <w:rPr>
+          <w:lang w:val="pt-BR"/>
+        </w:rPr>
+      </w:pPr>
+      <w:r>
+        <w:rPr>
+          <w:lang w:val="pt-BR"/>
+        </w:rPr>
+        <w:t>6 – primeiros inimigos</w:t>
+      </w:r>
+      <w:r>
+        <w:rPr>
+          <w:lang w:val="pt-BR"/>
+        </w:rPr>
+        <w:t xml:space="preserve"> [grande descida: </w:t>
+      </w:r>
+      <w:r>
+        <w:rPr>
+          <w:lang w:val="pt-BR"/>
+        </w:rPr>
+        <w:t>losango</w:t>
+      </w:r>
+      <w:r>
+        <w:rPr>
+          <w:lang w:val="pt-BR"/>
+        </w:rPr>
+        <w:t xml:space="preserve">, </w:t>
+      </w:r>
+      <w:proofErr w:type="spellStart"/>
+      <w:r>
+        <w:rPr>
+          <w:lang w:val="pt-BR"/>
+        </w:rPr>
+        <w:t>double</w:t>
+      </w:r>
+      <w:proofErr w:type="spellEnd"/>
+      <w:r>
+        <w:rPr>
+          <w:lang w:val="pt-BR"/>
+        </w:rPr>
         <w:t xml:space="preserve"> </w:t>
       </w:r>
-      <w:proofErr w:type="gramStart"/>
-      <w:r>
-        <w:rPr>
-          <w:lang w:val="pt-BR"/>
-        </w:rPr>
-        <w:t>point</w:t>
-      </w:r>
-      <w:r>
-        <w:rPr>
-          <w:lang w:val="pt-BR"/>
-        </w:rPr>
-        <w:t>[</w:t>
-      </w:r>
-      <w:proofErr w:type="gramEnd"/>
-      <w:r>
-        <w:rPr>
-          <w:lang w:val="pt-BR"/>
-        </w:rPr>
-        <w:t xml:space="preserve">tuto-&gt; </w:t>
-      </w:r>
-      <w:proofErr w:type="spellStart"/>
-      <w:r>
-        <w:rPr>
-          <w:lang w:val="pt-BR"/>
-        </w:rPr>
-        <w:t>hexagono</w:t>
-      </w:r>
-      <w:proofErr w:type="spellEnd"/>
-      <w:r>
-        <w:rPr>
-          <w:lang w:val="pt-BR"/>
-        </w:rPr>
-        <w:t xml:space="preserve"> e </w:t>
-      </w:r>
-      <w:proofErr w:type="spellStart"/>
-      <w:r>
-        <w:rPr>
-          <w:lang w:val="pt-BR"/>
-        </w:rPr>
-        <w:t>pentagono</w:t>
-      </w:r>
-      <w:proofErr w:type="spellEnd"/>
+      <w:proofErr w:type="spellStart"/>
+      <w:r>
+        <w:rPr>
+          <w:lang w:val="pt-BR"/>
+        </w:rPr>
+        <w:t>jump</w:t>
+      </w:r>
+      <w:proofErr w:type="spellEnd"/>
+      <w:r>
+        <w:rPr>
+          <w:lang w:val="pt-BR"/>
+        </w:rPr>
+        <w:t xml:space="preserve">: </w:t>
+      </w:r>
+      <w:r>
+        <w:rPr>
+          <w:lang w:val="pt-BR"/>
+        </w:rPr>
+        <w:t>losango</w:t>
+      </w:r>
       <w:r>
         <w:rPr>
           <w:lang w:val="pt-BR"/>
         </w:rPr>
         <w:t>]</w:t>
       </w:r>
-      <w:r>
-        <w:rPr>
-          <w:lang w:val="pt-BR"/>
-        </w:rPr>
-        <w:t>.</w:t>
-      </w:r>
-    </w:p>
-    <w:p>
-      <w:pPr>
-        <w:rPr>
-          <w:lang w:val="pt-BR"/>
-        </w:rPr>
-      </w:pPr>
-      <w:r>
-        <w:rPr>
-          <w:lang w:val="pt-BR"/>
-        </w:rPr>
-        <w:t>2 – O primeiro emblema (Ataque Aprimorado)</w:t>
-      </w:r>
-    </w:p>
-    <w:p>
-      <w:pPr>
-        <w:rPr>
-          <w:lang w:val="pt-BR"/>
-        </w:rPr>
-      </w:pPr>
-      <w:r>
-        <w:rPr>
-          <w:lang w:val="pt-BR"/>
-        </w:rPr>
-        <w:t xml:space="preserve">3 – </w:t>
-      </w:r>
-      <w:proofErr w:type="spellStart"/>
-      <w:r>
-        <w:rPr>
-          <w:lang w:val="pt-BR"/>
-        </w:rPr>
-        <w:t>Tyron</w:t>
-      </w:r>
-      <w:proofErr w:type="spellEnd"/>
-      <w:r>
-        <w:rPr>
-          <w:lang w:val="pt-BR"/>
-        </w:rPr>
-        <w:t xml:space="preserve"> o Triangulo</w:t>
-      </w:r>
-    </w:p>
-    <w:p>
-      <w:pPr>
-        <w:rPr>
-          <w:lang w:val="pt-BR"/>
-        </w:rPr>
-      </w:pPr>
-      <w:r>
-        <w:rPr>
-          <w:lang w:val="pt-BR"/>
-        </w:rPr>
-        <w:t>4 – Capsula de transporte inativa</w:t>
-      </w:r>
-    </w:p>
-    <w:p>
-      <w:pPr>
-        <w:rPr>
-          <w:lang w:val="pt-BR"/>
-        </w:rPr>
-      </w:pPr>
-      <w:r>
-        <w:rPr>
-          <w:lang w:val="pt-BR"/>
-        </w:rPr>
-        <w:t>5 – descida para os caminhos das profundezas.</w:t>
-      </w:r>
-    </w:p>
-    <w:p>
-      <w:pPr>
-        <w:rPr>
-          <w:lang w:val="pt-BR"/>
-        </w:rPr>
-      </w:pPr>
-      <w:r>
-        <w:rPr>
-          <w:lang w:val="pt-BR"/>
-        </w:rPr>
-        <w:t>6 – primeiros inimigos</w:t>
-      </w:r>
-      <w:r>
-        <w:rPr>
-          <w:lang w:val="pt-BR"/>
-        </w:rPr>
-        <w:t xml:space="preserve"> [grande descida: </w:t>
+    </w:p>
+    <w:p>
+      <w:pPr>
+        <w:rPr>
+          <w:lang w:val="pt-BR"/>
+        </w:rPr>
+      </w:pPr>
+      <w:r>
+        <w:rPr>
+          <w:lang w:val="pt-BR"/>
+        </w:rPr>
+        <w:t xml:space="preserve">7 – As portas dos </w:t>
+      </w:r>
+      <w:r>
+        <w:rPr>
+          <w:lang w:val="pt-BR"/>
+        </w:rPr>
+        <w:t>Losangos</w:t>
+      </w:r>
+      <w:r>
+        <w:rPr>
+          <w:lang w:val="pt-BR"/>
+        </w:rPr>
+        <w:t xml:space="preserve">, são abertas e liberam itens a medida que </w:t>
+      </w:r>
+      <w:r>
+        <w:rPr>
+          <w:lang w:val="pt-BR"/>
+        </w:rPr>
+        <w:t>losangos</w:t>
+      </w:r>
+      <w:r>
+        <w:rPr>
+          <w:lang w:val="pt-BR"/>
+        </w:rPr>
+        <w:t xml:space="preserve"> são resgatados.</w:t>
+      </w:r>
+    </w:p>
+    <w:p>
+      <w:pPr>
+        <w:rPr>
+          <w:lang w:val="pt-BR"/>
+        </w:rPr>
+      </w:pPr>
+      <w:r>
+        <w:rPr>
+          <w:lang w:val="pt-BR"/>
+        </w:rPr>
+        <w:t xml:space="preserve">8 </w:t>
+      </w:r>
+      <w:r>
+        <w:rPr>
+          <w:lang w:val="pt-BR"/>
+        </w:rPr>
+        <w:t>–</w:t>
+      </w:r>
+      <w:r>
+        <w:rPr>
+          <w:lang w:val="pt-BR"/>
+        </w:rPr>
+        <w:t xml:space="preserve"> </w:t>
+      </w:r>
+      <w:r>
+        <w:rPr>
+          <w:lang w:val="pt-BR"/>
+        </w:rPr>
+        <w:t>Pedaço de hexágono atrás de uma barreira azul</w:t>
+      </w:r>
+    </w:p>
+    <w:p>
+      <w:pPr>
+        <w:rPr>
+          <w:lang w:val="pt-BR"/>
+        </w:rPr>
+      </w:pPr>
+      <w:r>
+        <w:rPr>
+          <w:lang w:val="pt-BR"/>
+        </w:rPr>
+        <w:t>9- Caminho com Inimigos</w:t>
+      </w:r>
+    </w:p>
+    <w:p>
+      <w:pPr>
+        <w:rPr>
+          <w:lang w:val="pt-BR"/>
+        </w:rPr>
+      </w:pPr>
+      <w:r>
+        <w:rPr>
+          <w:lang w:val="pt-BR"/>
+        </w:rPr>
+        <w:t xml:space="preserve">10 – </w:t>
+      </w:r>
+      <w:proofErr w:type="spellStart"/>
+      <w:r>
+        <w:rPr>
+          <w:lang w:val="pt-BR"/>
+        </w:rPr>
+        <w:t>Check</w:t>
+      </w:r>
+      <w:proofErr w:type="spellEnd"/>
+      <w:r>
+        <w:rPr>
+          <w:lang w:val="pt-BR"/>
+        </w:rPr>
+        <w:t xml:space="preserve"> point do meio do caminho</w:t>
+      </w:r>
+    </w:p>
+    <w:p>
+      <w:pPr>
+        <w:rPr>
+          <w:lang w:val="pt-BR"/>
+        </w:rPr>
+      </w:pPr>
+      <w:r>
+        <w:rPr>
+          <w:lang w:val="pt-BR"/>
+        </w:rPr>
+        <w:t xml:space="preserve">11 – Caminho de </w:t>
+      </w:r>
+      <w:r>
+        <w:rPr>
+          <w:lang w:val="pt-BR"/>
+        </w:rPr>
+        <w:t>Obstáculos</w:t>
+      </w:r>
+      <w:r>
+        <w:rPr>
+          <w:lang w:val="pt-BR"/>
+        </w:rPr>
+        <w:t xml:space="preserve"> [</w:t>
       </w:r>
       <w:r>
         <w:rPr>
@@ -6488,10 +6576,35 @@
         <w:rPr>
           <w:lang w:val="pt-BR"/>
         </w:rPr>
+        <w:t xml:space="preserve"> </w:t>
+      </w:r>
+      <w:proofErr w:type="spellStart"/>
+      <w:r>
+        <w:rPr>
+          <w:lang w:val="pt-BR"/>
+        </w:rPr>
+        <w:t>dash</w:t>
+      </w:r>
+      <w:proofErr w:type="spellEnd"/>
+      <w:r>
+        <w:rPr>
+          <w:lang w:val="pt-BR"/>
+        </w:rPr>
         <w:t xml:space="preserve">, </w:t>
       </w:r>
-      <w:proofErr w:type="spellStart"/>
-      <w:proofErr w:type="gramStart"/>
+      <w:r>
+        <w:rPr>
+          <w:lang w:val="pt-BR"/>
+        </w:rPr>
+        <w:t>losango</w:t>
+      </w:r>
+      <w:r>
+        <w:rPr>
+          <w:lang w:val="pt-BR"/>
+        </w:rPr>
+        <w:t xml:space="preserve"> </w:t>
+      </w:r>
+      <w:proofErr w:type="spellStart"/>
       <w:r>
         <w:rPr>
           <w:lang w:val="pt-BR"/>
@@ -6499,228 +6612,6 @@
         <w:t>double</w:t>
       </w:r>
       <w:proofErr w:type="spellEnd"/>
-      <w:proofErr w:type="gramEnd"/>
-      <w:r>
-        <w:rPr>
-          <w:lang w:val="pt-BR"/>
-        </w:rPr>
-        <w:t xml:space="preserve"> </w:t>
-      </w:r>
-      <w:proofErr w:type="spellStart"/>
-      <w:r>
-        <w:rPr>
-          <w:lang w:val="pt-BR"/>
-        </w:rPr>
-        <w:t>jump</w:t>
-      </w:r>
-      <w:proofErr w:type="spellEnd"/>
-      <w:r>
-        <w:rPr>
-          <w:lang w:val="pt-BR"/>
-        </w:rPr>
-        <w:t xml:space="preserve">: </w:t>
-      </w:r>
-      <w:r>
-        <w:rPr>
-          <w:lang w:val="pt-BR"/>
-        </w:rPr>
-        <w:t>losango</w:t>
-      </w:r>
-      <w:r>
-        <w:rPr>
-          <w:lang w:val="pt-BR"/>
-        </w:rPr>
-        <w:t>]</w:t>
-      </w:r>
-    </w:p>
-    <w:p>
-      <w:pPr>
-        <w:rPr>
-          <w:lang w:val="pt-BR"/>
-        </w:rPr>
-      </w:pPr>
-      <w:r>
-        <w:rPr>
-          <w:lang w:val="pt-BR"/>
-        </w:rPr>
-        <w:t xml:space="preserve">7 – As portas dos </w:t>
-      </w:r>
-      <w:r>
-        <w:rPr>
-          <w:lang w:val="pt-BR"/>
-        </w:rPr>
-        <w:t>Losangos</w:t>
-      </w:r>
-      <w:proofErr w:type="gramStart"/>
-      <w:r>
-        <w:rPr>
-          <w:lang w:val="pt-BR"/>
-        </w:rPr>
-        <w:t>, são</w:t>
-      </w:r>
-      <w:proofErr w:type="gramEnd"/>
-      <w:r>
-        <w:rPr>
-          <w:lang w:val="pt-BR"/>
-        </w:rPr>
-        <w:t xml:space="preserve"> abertas e liberam itens a medida que </w:t>
-      </w:r>
-      <w:r>
-        <w:rPr>
-          <w:lang w:val="pt-BR"/>
-        </w:rPr>
-        <w:t>losangos</w:t>
-      </w:r>
-      <w:r>
-        <w:rPr>
-          <w:lang w:val="pt-BR"/>
-        </w:rPr>
-        <w:t xml:space="preserve"> são resgatados.</w:t>
-      </w:r>
-    </w:p>
-    <w:p>
-      <w:pPr>
-        <w:rPr>
-          <w:lang w:val="pt-BR"/>
-        </w:rPr>
-      </w:pPr>
-      <w:r>
-        <w:rPr>
-          <w:lang w:val="pt-BR"/>
-        </w:rPr>
-        <w:t xml:space="preserve">8 </w:t>
-      </w:r>
-      <w:r>
-        <w:rPr>
-          <w:lang w:val="pt-BR"/>
-        </w:rPr>
-        <w:t>–</w:t>
-      </w:r>
-      <w:r>
-        <w:rPr>
-          <w:lang w:val="pt-BR"/>
-        </w:rPr>
-        <w:t xml:space="preserve"> </w:t>
-      </w:r>
-      <w:r>
-        <w:rPr>
-          <w:lang w:val="pt-BR"/>
-        </w:rPr>
-        <w:t>Pedaço de hexágono atrás de uma barreira azul</w:t>
-      </w:r>
-    </w:p>
-    <w:p>
-      <w:pPr>
-        <w:rPr>
-          <w:lang w:val="pt-BR"/>
-        </w:rPr>
-      </w:pPr>
-      <w:r>
-        <w:rPr>
-          <w:lang w:val="pt-BR"/>
-        </w:rPr>
-        <w:t>9- Caminho com Inimigos</w:t>
-      </w:r>
-    </w:p>
-    <w:p>
-      <w:pPr>
-        <w:rPr>
-          <w:lang w:val="pt-BR"/>
-        </w:rPr>
-      </w:pPr>
-      <w:r>
-        <w:rPr>
-          <w:lang w:val="pt-BR"/>
-        </w:rPr>
-        <w:t xml:space="preserve">10 – </w:t>
-      </w:r>
-      <w:proofErr w:type="spellStart"/>
-      <w:r>
-        <w:rPr>
-          <w:lang w:val="pt-BR"/>
-        </w:rPr>
-        <w:t>Check</w:t>
-      </w:r>
-      <w:proofErr w:type="spellEnd"/>
-      <w:r>
-        <w:rPr>
-          <w:lang w:val="pt-BR"/>
-        </w:rPr>
-        <w:t xml:space="preserve"> point do meio do caminho</w:t>
-      </w:r>
-    </w:p>
-    <w:p>
-      <w:pPr>
-        <w:rPr>
-          <w:lang w:val="pt-BR"/>
-        </w:rPr>
-      </w:pPr>
-      <w:r>
-        <w:rPr>
-          <w:lang w:val="pt-BR"/>
-        </w:rPr>
-        <w:t xml:space="preserve">11 – Caminho de </w:t>
-      </w:r>
-      <w:r>
-        <w:rPr>
-          <w:lang w:val="pt-BR"/>
-        </w:rPr>
-        <w:t>Obstáculos</w:t>
-      </w:r>
-      <w:r>
-        <w:rPr>
-          <w:lang w:val="pt-BR"/>
-        </w:rPr>
-        <w:t xml:space="preserve"> [</w:t>
-      </w:r>
-      <w:r>
-        <w:rPr>
-          <w:lang w:val="pt-BR"/>
-        </w:rPr>
-        <w:t>losango</w:t>
-      </w:r>
-      <w:r>
-        <w:rPr>
-          <w:lang w:val="pt-BR"/>
-        </w:rPr>
-        <w:t xml:space="preserve"> </w:t>
-      </w:r>
-      <w:proofErr w:type="spellStart"/>
-      <w:r>
-        <w:rPr>
-          <w:lang w:val="pt-BR"/>
-        </w:rPr>
-        <w:t>dash</w:t>
-      </w:r>
-      <w:proofErr w:type="spellEnd"/>
-      <w:r>
-        <w:rPr>
-          <w:lang w:val="pt-BR"/>
-        </w:rPr>
-        <w:t xml:space="preserve">, </w:t>
-      </w:r>
-      <w:r>
-        <w:rPr>
-          <w:lang w:val="pt-BR"/>
-        </w:rPr>
-        <w:t>losango</w:t>
-      </w:r>
-      <w:r>
-        <w:rPr>
-          <w:lang w:val="pt-BR"/>
-        </w:rPr>
-        <w:t xml:space="preserve"> </w:t>
-      </w:r>
-      <w:proofErr w:type="spellStart"/>
-      <w:proofErr w:type="gramStart"/>
-      <w:r>
-        <w:rPr>
-          <w:lang w:val="pt-BR"/>
-        </w:rPr>
-        <w:t>double</w:t>
-      </w:r>
-      <w:proofErr w:type="spellEnd"/>
-      <w:proofErr w:type="gramEnd"/>
       <w:r>
         <w:rPr>
           <w:lang w:val="pt-BR"/>
@@ -6913,7 +6804,6 @@
           <w:lang w:val="pt-BR"/>
         </w:rPr>
       </w:pPr>
-      <w:proofErr w:type="gramStart"/>
       <w:r>
         <w:rPr>
           <w:lang w:val="pt-BR"/>
@@ -6926,7 +6816,6 @@
         </w:rPr>
         <w:t>Losango</w:t>
       </w:r>
-      <w:proofErr w:type="gramEnd"/>
       <w:r>
         <w:rPr>
           <w:lang w:val="pt-BR"/>
@@ -7344,14 +7233,12 @@
                 <w:lang w:val="pt-BR"/>
               </w:rPr>
             </w:pPr>
-            <w:proofErr w:type="gramStart"/>
             <w:r>
               <w:rPr>
                 <w:lang w:val="pt-BR"/>
               </w:rPr>
               <w:t>7</w:t>
             </w:r>
-            <w:proofErr w:type="gramEnd"/>
           </w:p>
         </w:tc>
         <w:tc>
@@ -7370,21 +7257,7 @@
               <w:rPr>
                 <w:lang w:val="pt-BR"/>
               </w:rPr>
-              <w:t xml:space="preserve">2 -&gt;área </w:t>
-            </w:r>
-            <w:proofErr w:type="gramStart"/>
-            <w:r>
-              <w:rPr>
-                <w:lang w:val="pt-BR"/>
-              </w:rPr>
-              <w:t>6</w:t>
-            </w:r>
-            <w:proofErr w:type="gramEnd"/>
-            <w:r>
-              <w:rPr>
-                <w:lang w:val="pt-BR"/>
-              </w:rPr>
-              <w:t>(primeiro subsolo/descida das profundezas)</w:t>
+              <w:t>2 -&gt;área 6(primeiro subsolo/descida das profundezas)</w:t>
             </w:r>
           </w:p>
           <w:p>
@@ -7483,14 +7356,12 @@
                 <w:lang w:val="pt-BR"/>
               </w:rPr>
             </w:pPr>
-            <w:proofErr w:type="gramStart"/>
             <w:r>
               <w:rPr>
                 <w:lang w:val="pt-BR"/>
               </w:rPr>
               <w:t>7</w:t>
             </w:r>
-            <w:proofErr w:type="gramEnd"/>
           </w:p>
         </w:tc>
         <w:tc>
@@ -7524,16 +7395,8 @@
               <w:rPr>
                 <w:lang w:val="pt-BR"/>
               </w:rPr>
-              <w:t xml:space="preserve">1 -&gt; área </w:t>
+              <w:t>1 -&gt; área 8</w:t>
             </w:r>
-            <w:proofErr w:type="gramStart"/>
-            <w:r>
-              <w:rPr>
-                <w:lang w:val="pt-BR"/>
-              </w:rPr>
-              <w:t>8</w:t>
-            </w:r>
-            <w:proofErr w:type="gramEnd"/>
           </w:p>
           <w:p>
             <w:pPr>
@@ -7547,21 +7410,7 @@
               <w:rPr>
                 <w:lang w:val="pt-BR"/>
               </w:rPr>
-              <w:t xml:space="preserve">1-&gt;área </w:t>
-            </w:r>
-            <w:proofErr w:type="gramStart"/>
-            <w:r>
-              <w:rPr>
-                <w:lang w:val="pt-BR"/>
-              </w:rPr>
-              <w:t>7</w:t>
-            </w:r>
-            <w:proofErr w:type="gramEnd"/>
-            <w:r>
-              <w:rPr>
-                <w:lang w:val="pt-BR"/>
-              </w:rPr>
-              <w:t xml:space="preserve"> (cofre)</w:t>
+              <w:t>1-&gt;área 7 (cofre)</w:t>
             </w:r>
           </w:p>
           <w:p>
@@ -7645,14 +7494,12 @@
                 <w:lang w:val="pt-BR"/>
               </w:rPr>
             </w:pPr>
-            <w:proofErr w:type="gramStart"/>
             <w:r>
               <w:rPr>
                 <w:lang w:val="pt-BR"/>
               </w:rPr>
               <w:t>4</w:t>
             </w:r>
-            <w:proofErr w:type="gramEnd"/>
           </w:p>
         </w:tc>
         <w:tc>
@@ -7686,21 +7533,7 @@
               <w:rPr>
                 <w:lang w:val="pt-BR"/>
               </w:rPr>
-              <w:t xml:space="preserve">1-&gt;área </w:t>
-            </w:r>
-            <w:proofErr w:type="gramStart"/>
-            <w:r>
-              <w:rPr>
-                <w:lang w:val="pt-BR"/>
-              </w:rPr>
-              <w:t>7</w:t>
-            </w:r>
-            <w:proofErr w:type="gramEnd"/>
-            <w:r>
-              <w:rPr>
-                <w:lang w:val="pt-BR"/>
-              </w:rPr>
-              <w:t>(cofre)</w:t>
+              <w:t>1-&gt;área 7(cofre)</w:t>
             </w:r>
           </w:p>
           <w:p>
@@ -7769,14 +7602,12 @@
                 <w:lang w:val="pt-BR"/>
               </w:rPr>
             </w:pPr>
-            <w:proofErr w:type="gramStart"/>
             <w:r>
               <w:rPr>
                 <w:lang w:val="pt-BR"/>
               </w:rPr>
               <w:t>3</w:t>
             </w:r>
-            <w:proofErr w:type="gramEnd"/>
           </w:p>
         </w:tc>
         <w:tc>
@@ -7795,16 +7626,8 @@
               <w:rPr>
                 <w:lang w:val="pt-BR"/>
               </w:rPr>
-              <w:t xml:space="preserve">2 -&gt; área </w:t>
+              <w:t>2 -&gt; área 7</w:t>
             </w:r>
-            <w:proofErr w:type="gramStart"/>
-            <w:r>
-              <w:rPr>
-                <w:lang w:val="pt-BR"/>
-              </w:rPr>
-              <w:t>7</w:t>
-            </w:r>
-            <w:proofErr w:type="gramEnd"/>
           </w:p>
           <w:p>
             <w:pPr>
@@ -7858,14 +7681,12 @@
                 <w:lang w:val="pt-BR"/>
               </w:rPr>
             </w:pPr>
-            <w:proofErr w:type="gramStart"/>
             <w:r>
               <w:rPr>
                 <w:lang w:val="pt-BR"/>
               </w:rPr>
               <w:t>4</w:t>
             </w:r>
-            <w:proofErr w:type="gramEnd"/>
           </w:p>
         </w:tc>
         <w:tc>
@@ -7884,16 +7705,8 @@
               <w:rPr>
                 <w:lang w:val="pt-BR"/>
               </w:rPr>
-              <w:t xml:space="preserve">1-&gt; área </w:t>
+              <w:t>1-&gt; área 2</w:t>
             </w:r>
-            <w:proofErr w:type="gramStart"/>
-            <w:r>
-              <w:rPr>
-                <w:lang w:val="pt-BR"/>
-              </w:rPr>
-              <w:t>2</w:t>
-            </w:r>
-            <w:proofErr w:type="gramEnd"/>
           </w:p>
           <w:p>
             <w:pPr>
@@ -7907,16 +7720,8 @@
               <w:rPr>
                 <w:lang w:val="pt-BR"/>
               </w:rPr>
-              <w:t xml:space="preserve">2-&gt; área </w:t>
+              <w:t>2-&gt; área 7</w:t>
             </w:r>
-            <w:proofErr w:type="gramStart"/>
-            <w:r>
-              <w:rPr>
-                <w:lang w:val="pt-BR"/>
-              </w:rPr>
-              <w:t>7</w:t>
-            </w:r>
-            <w:proofErr w:type="gramEnd"/>
           </w:p>
           <w:p>
             <w:pPr>
@@ -7969,14 +7774,12 @@
                 <w:lang w:val="pt-BR"/>
               </w:rPr>
             </w:pPr>
-            <w:proofErr w:type="gramStart"/>
             <w:r>
               <w:rPr>
                 <w:lang w:val="pt-BR"/>
               </w:rPr>
               <w:t>2</w:t>
             </w:r>
-            <w:proofErr w:type="gramEnd"/>
           </w:p>
         </w:tc>
         <w:tc>
@@ -8082,25 +7885,7 @@
           <w:b/>
           <w:lang w:val="pt-BR"/>
         </w:rPr>
-        <w:t xml:space="preserve">Detalhamento da Área </w:t>
-      </w:r>
-      <w:proofErr w:type="gramStart"/>
-      <w:r>
-        <w:rPr>
-          <w:rStyle w:val="Ttulo3Char"/>
-          <w:b/>
-          <w:lang w:val="pt-BR"/>
-        </w:rPr>
-        <w:t>2</w:t>
-      </w:r>
-      <w:proofErr w:type="gramEnd"/>
-      <w:r>
-        <w:rPr>
-          <w:rStyle w:val="Ttulo3Char"/>
-          <w:b/>
-          <w:lang w:val="pt-BR"/>
-        </w:rPr>
-        <w:t>:</w:t>
+        <w:t>Detalhamento da Área 2:</w:t>
       </w:r>
     </w:p>
     <w:p>
@@ -8319,22 +8104,64 @@
           <w:rFonts w:eastAsia="Times New Roman"/>
           <w:lang w:val="pt-BR"/>
         </w:rPr>
-        <w:t xml:space="preserve">Placa do Buscador </w:t>
-      </w:r>
-      <w:proofErr w:type="gramStart"/>
+        <w:t>Placa do Buscador 1</w:t>
+      </w:r>
       <w:r>
         <w:rPr>
           <w:rFonts w:eastAsia="Times New Roman"/>
           <w:lang w:val="pt-BR"/>
         </w:rPr>
-        <w:t>1</w:t>
-      </w:r>
-      <w:proofErr w:type="gramEnd"/>
-      <w:r>
+        <w:t>:</w:t>
+      </w:r>
+    </w:p>
+    <w:p>
+      <w:pPr>
+        <w:ind w:firstLine="720"/>
+        <w:rPr>
+          <w:lang w:val="pt-BR"/>
+        </w:rPr>
+      </w:pPr>
+      <w:r>
+        <w:rPr>
+          <w:lang w:val="pt-BR"/>
+        </w:rPr>
+        <w:t xml:space="preserve">Uma figura geométrica aventurou-se para atender o chamado e no seu caminho heroico encontrou o aquífero. </w:t>
+      </w:r>
+    </w:p>
+    <w:p>
+      <w:pPr>
+        <w:ind w:firstLine="720"/>
+        <w:rPr>
+          <w:lang w:val="pt-BR"/>
+        </w:rPr>
+      </w:pPr>
+      <w:r>
+        <w:rPr>
+          <w:lang w:val="pt-BR"/>
+        </w:rPr>
+        <w:t>Que todas as geometrias rejeitadas agradeçam ao buscador pela manutenção da vida nas profundezas.</w:t>
+      </w:r>
+    </w:p>
+    <w:p>
+      <w:pPr>
+        <w:pStyle w:val="Ttulo6"/>
         <w:rPr>
           <w:rFonts w:eastAsia="Times New Roman"/>
           <w:lang w:val="pt-BR"/>
         </w:rPr>
+      </w:pPr>
+      <w:r>
+        <w:rPr>
+          <w:rFonts w:eastAsia="Times New Roman"/>
+          <w:lang w:val="pt-BR"/>
+        </w:rPr>
+        <w:t>Placa do Buscador 2</w:t>
+      </w:r>
+      <w:r>
+        <w:rPr>
+          <w:rFonts w:eastAsia="Times New Roman"/>
+          <w:lang w:val="pt-BR"/>
+        </w:rPr>
         <w:t>:</w:t>
       </w:r>
     </w:p>
@@ -8349,81 +8176,7 @@
         <w:rPr>
           <w:lang w:val="pt-BR"/>
         </w:rPr>
-        <w:t xml:space="preserve">Uma figura geométrica aventurou-se para atender o chamado e no seu caminho heroico encontrou o aquífero. </w:t>
-      </w:r>
-    </w:p>
-    <w:p>
-      <w:pPr>
-        <w:ind w:firstLine="720"/>
-        <w:rPr>
-          <w:lang w:val="pt-BR"/>
-        </w:rPr>
-      </w:pPr>
-      <w:r>
-        <w:rPr>
-          <w:lang w:val="pt-BR"/>
-        </w:rPr>
-        <w:t>Que todas as geometrias rejeitadas agradeçam ao buscador pela manutenção da vida nas profundezas.</w:t>
-      </w:r>
-    </w:p>
-    <w:p>
-      <w:pPr>
-        <w:pStyle w:val="Ttulo6"/>
-        <w:rPr>
-          <w:rFonts w:eastAsia="Times New Roman"/>
-          <w:lang w:val="pt-BR"/>
-        </w:rPr>
-      </w:pPr>
-      <w:r>
-        <w:rPr>
-          <w:rFonts w:eastAsia="Times New Roman"/>
-          <w:lang w:val="pt-BR"/>
-        </w:rPr>
-        <w:t xml:space="preserve">Placa do Buscador </w:t>
-      </w:r>
-      <w:proofErr w:type="gramStart"/>
-      <w:r>
-        <w:rPr>
-          <w:rFonts w:eastAsia="Times New Roman"/>
-          <w:lang w:val="pt-BR"/>
-        </w:rPr>
-        <w:t>2</w:t>
-      </w:r>
-      <w:proofErr w:type="gramEnd"/>
-      <w:r>
-        <w:rPr>
-          <w:rFonts w:eastAsia="Times New Roman"/>
-          <w:lang w:val="pt-BR"/>
-        </w:rPr>
-        <w:t>:</w:t>
-      </w:r>
-    </w:p>
-    <w:p>
-      <w:pPr>
-        <w:ind w:firstLine="720"/>
-        <w:rPr>
-          <w:lang w:val="pt-BR"/>
-        </w:rPr>
-      </w:pPr>
-      <w:r>
-        <w:rPr>
-          <w:lang w:val="pt-BR"/>
-        </w:rPr>
-        <w:t xml:space="preserve">O buscador foi </w:t>
-      </w:r>
-      <w:proofErr w:type="gramStart"/>
-      <w:r>
-        <w:rPr>
-          <w:lang w:val="pt-BR"/>
-        </w:rPr>
-        <w:t>a</w:t>
-      </w:r>
-      <w:proofErr w:type="gramEnd"/>
-      <w:r>
-        <w:rPr>
-          <w:lang w:val="pt-BR"/>
-        </w:rPr>
-        <w:t xml:space="preserve"> figura geométrica escolhida para trazer esperança a todos os rejeitados do mundo euclidiano e a descoberta do aquífero é a prova disso.</w:t>
+        <w:t>O buscador foi a figura geométrica escolhida para trazer esperança a todos os rejeitados do mundo euclidiano e a descoberta do aquífero é a prova disso.</w:t>
       </w:r>
     </w:p>
     <w:p>
@@ -8468,22 +8221,77 @@
           <w:rFonts w:eastAsia="Times New Roman"/>
           <w:lang w:val="pt-BR"/>
         </w:rPr>
-        <w:t xml:space="preserve">Placa do Buscador </w:t>
-      </w:r>
-      <w:proofErr w:type="gramStart"/>
+        <w:t>Placa do Buscador 3</w:t>
+      </w:r>
       <w:r>
         <w:rPr>
           <w:rFonts w:eastAsia="Times New Roman"/>
           <w:lang w:val="pt-BR"/>
         </w:rPr>
-        <w:t>3</w:t>
-      </w:r>
-      <w:proofErr w:type="gramEnd"/>
-      <w:r>
+        <w:t>:</w:t>
+      </w:r>
+    </w:p>
+    <w:p>
+      <w:pPr>
+        <w:ind w:firstLine="720"/>
+        <w:rPr>
+          <w:lang w:val="pt-BR"/>
+        </w:rPr>
+      </w:pPr>
+      <w:r>
+        <w:rPr>
+          <w:lang w:val="pt-BR"/>
+        </w:rPr>
+        <w:t>Após presentear o reino dos excluídos com a esperança da vida por meio do aquífero o buscador continuou o seu caminho. Continuou a busca para atender o chamado.</w:t>
+      </w:r>
+    </w:p>
+    <w:p>
+      <w:pPr>
+        <w:ind w:firstLine="720"/>
+        <w:rPr>
+          <w:lang w:val="pt-BR"/>
+        </w:rPr>
+      </w:pPr>
+      <w:r>
+        <w:rPr>
+          <w:lang w:val="pt-BR"/>
+        </w:rPr>
+        <w:t>Hoje o buscador</w:t>
+      </w:r>
+      <w:r>
+        <w:rPr>
+          <w:lang w:val="pt-BR"/>
+        </w:rPr>
+        <w:t xml:space="preserve"> transcendeu o chamado para que sua presença seja reconfortante para aas geometrias rejeitadas, inspire coragem e confiança para que todas saibam que existe um lugar onde todas elas sejam importantes.</w:t>
+      </w:r>
+    </w:p>
+    <w:p>
+      <w:pPr>
+        <w:pStyle w:val="Ttulo6"/>
         <w:rPr>
           <w:rFonts w:eastAsia="Times New Roman"/>
           <w:lang w:val="pt-BR"/>
         </w:rPr>
+      </w:pPr>
+      <w:r>
+        <w:rPr>
+          <w:rFonts w:eastAsia="Times New Roman"/>
+          <w:lang w:val="pt-BR"/>
+        </w:rPr>
+        <w:t>Prof. Tales</w:t>
+      </w:r>
+      <w:r>
+        <w:rPr>
+          <w:rFonts w:eastAsia="Times New Roman"/>
+          <w:lang w:val="pt-BR"/>
+        </w:rPr>
+        <w:t xml:space="preserve"> Ato1</w:t>
+      </w:r>
+      <w:r>
+        <w:rPr>
+          <w:rFonts w:eastAsia="Times New Roman"/>
+          <w:lang w:val="pt-BR"/>
+        </w:rPr>
         <w:t>:</w:t>
       </w:r>
     </w:p>
@@ -8498,7 +8306,7 @@
         <w:rPr>
           <w:lang w:val="pt-BR"/>
         </w:rPr>
-        <w:t>Após presentear o reino dos excluídos com a esperança da vida por meio do aquífero o buscador continuou o seu caminho. Continuou a busca para atender o chamado.</w:t>
+        <w:t>-Em todas as civilizações inteligentes que podemos mencionar são criadas lendas com ou sem divindade para explicar o que ainda não se entende.</w:t>
       </w:r>
     </w:p>
     <w:p>
@@ -8512,13 +8320,19 @@
         <w:rPr>
           <w:lang w:val="pt-BR"/>
         </w:rPr>
-        <w:t>Hoje o buscador</w:t>
-      </w:r>
-      <w:r>
-        <w:rPr>
-          <w:lang w:val="pt-BR"/>
-        </w:rPr>
-        <w:t xml:space="preserve"> transcendeu o chamado para que sua presença seja reconfortante para aas geometrias rejeitadas, inspire coragem e confiança para que todas saibam que existe um lugar onde todas elas sejam importantes.</w:t>
+        <w:t xml:space="preserve">-A manutenção da existência das geometrias rejeitadas não fugiu a regra. Não bastava apenas que tivessem encontrado um </w:t>
+      </w:r>
+      <w:r>
+        <w:rPr>
+          <w:lang w:val="pt-BR"/>
+        </w:rPr>
+        <w:t>Aquífero</w:t>
+      </w:r>
+      <w:r>
+        <w:rPr>
+          <w:lang w:val="pt-BR"/>
+        </w:rPr>
+        <w:t xml:space="preserve"> para sustentar sua existência, não..., esse aquífero precisava ter sido descoberto for uma figura heroica que tornou-se uma lenda cultuada entre o mundo da rejeição.</w:t>
       </w:r>
     </w:p>
     <w:p>
@@ -8534,20 +8348,70 @@
           <w:rFonts w:eastAsia="Times New Roman"/>
           <w:lang w:val="pt-BR"/>
         </w:rPr>
-        <w:t>Prof. Tales</w:t>
+        <w:t>Prof. Tales Ato 2</w:t>
       </w:r>
       <w:r>
         <w:rPr>
           <w:rFonts w:eastAsia="Times New Roman"/>
           <w:lang w:val="pt-BR"/>
         </w:rPr>
-        <w:t xml:space="preserve"> Ato1</w:t>
-      </w:r>
-      <w:r>
+        <w:t>:</w:t>
+      </w:r>
+    </w:p>
+    <w:p>
+      <w:pPr>
+        <w:ind w:firstLine="720"/>
+        <w:rPr>
+          <w:lang w:val="pt-BR"/>
+        </w:rPr>
+      </w:pPr>
+      <w:r>
+        <w:rPr>
+          <w:lang w:val="pt-BR"/>
+        </w:rPr>
+        <w:t xml:space="preserve">-Me desculpe te bombardear com tanto ceticismo. Meu nome é Prof. Tales, antes de ser conduzido a essa terra estudei </w:t>
+      </w:r>
+      <w:r>
+        <w:rPr>
+          <w:lang w:val="pt-BR"/>
+        </w:rPr>
+        <w:t>e trabalhei como um cientista historiador, lendas como a descrita nessas placas sempre foram coisas que me interessaram.</w:t>
+      </w:r>
+    </w:p>
+    <w:p>
+      <w:pPr>
+        <w:ind w:firstLine="720"/>
+        <w:rPr>
+          <w:lang w:val="pt-BR"/>
+        </w:rPr>
+      </w:pPr>
+      <w:r>
+        <w:rPr>
+          <w:lang w:val="pt-BR"/>
+        </w:rPr>
+        <w:t>-Na verdade, meu principal trabalho foi sempre entender como surgiram as lendas, religiões e crenças estudando a historia documentada e montando um quebra cabeça com o contexto histórico. Claro que ao fim a conclusão é sempre que as lendas foram inventadas ou na melhor das hipóteses exageradas.</w:t>
+      </w:r>
+    </w:p>
+    <w:p>
+      <w:pPr>
+        <w:pStyle w:val="Ttulo6"/>
         <w:rPr>
           <w:rFonts w:eastAsia="Times New Roman"/>
           <w:lang w:val="pt-BR"/>
         </w:rPr>
+      </w:pPr>
+      <w:r>
+        <w:rPr>
+          <w:rFonts w:eastAsia="Times New Roman"/>
+          <w:lang w:val="pt-BR"/>
+        </w:rPr>
+        <w:t>Prof. Tales Ato 3</w:t>
+      </w:r>
+      <w:r>
+        <w:rPr>
+          <w:rFonts w:eastAsia="Times New Roman"/>
+          <w:lang w:val="pt-BR"/>
+        </w:rPr>
         <w:t>:</w:t>
       </w:r>
     </w:p>
@@ -8562,169 +8426,7 @@
         <w:rPr>
           <w:lang w:val="pt-BR"/>
         </w:rPr>
-        <w:t>-Em todas as civilizações inteligentes que podemos mencionar são criadas lendas com ou sem divindade para explicar o que ainda não se entende.</w:t>
-      </w:r>
-    </w:p>
-    <w:p>
-      <w:pPr>
-        <w:ind w:firstLine="720"/>
-        <w:rPr>
-          <w:lang w:val="pt-BR"/>
-        </w:rPr>
-      </w:pPr>
-      <w:r>
-        <w:rPr>
-          <w:lang w:val="pt-BR"/>
-        </w:rPr>
-        <w:t xml:space="preserve">-A manutenção da existência das geometrias rejeitadas não fugiu a regra. Não bastava apenas que tivessem encontrado um </w:t>
-      </w:r>
-      <w:r>
-        <w:rPr>
-          <w:lang w:val="pt-BR"/>
-        </w:rPr>
-        <w:t>Aquífero</w:t>
-      </w:r>
-      <w:r>
-        <w:rPr>
-          <w:lang w:val="pt-BR"/>
-        </w:rPr>
-        <w:t xml:space="preserve"> para sustentar sua existência, não..., esse aquífero precisava ter sido descoberto for uma figura heroica que </w:t>
-      </w:r>
-      <w:proofErr w:type="gramStart"/>
-      <w:r>
-        <w:rPr>
-          <w:lang w:val="pt-BR"/>
-        </w:rPr>
-        <w:t>tornou-se</w:t>
-      </w:r>
-      <w:proofErr w:type="gramEnd"/>
-      <w:r>
-        <w:rPr>
-          <w:lang w:val="pt-BR"/>
-        </w:rPr>
-        <w:t xml:space="preserve"> uma lenda cultuada entre o mundo da rejeição.</w:t>
-      </w:r>
-    </w:p>
-    <w:p>
-      <w:pPr>
-        <w:pStyle w:val="Ttulo6"/>
-        <w:rPr>
-          <w:rFonts w:eastAsia="Times New Roman"/>
-          <w:lang w:val="pt-BR"/>
-        </w:rPr>
-      </w:pPr>
-      <w:r>
-        <w:rPr>
-          <w:rFonts w:eastAsia="Times New Roman"/>
-          <w:lang w:val="pt-BR"/>
-        </w:rPr>
-        <w:t>Prof. Tales Ato 2</w:t>
-      </w:r>
-      <w:r>
-        <w:rPr>
-          <w:rFonts w:eastAsia="Times New Roman"/>
-          <w:lang w:val="pt-BR"/>
-        </w:rPr>
-        <w:t>:</w:t>
-      </w:r>
-    </w:p>
-    <w:p>
-      <w:pPr>
-        <w:ind w:firstLine="720"/>
-        <w:rPr>
-          <w:lang w:val="pt-BR"/>
-        </w:rPr>
-      </w:pPr>
-      <w:r>
-        <w:rPr>
-          <w:lang w:val="pt-BR"/>
-        </w:rPr>
-        <w:t xml:space="preserve">-Me desculpe te bombardear com tanto ceticismo. Meu nome é Prof. Tales, antes de ser conduzido a essa terra estudei </w:t>
-      </w:r>
-      <w:r>
-        <w:rPr>
-          <w:lang w:val="pt-BR"/>
-        </w:rPr>
-        <w:t>e trabalhei como um cientista historiador, lendas como a descrita nessas placas sempre foram coisas que me interessaram.</w:t>
-      </w:r>
-    </w:p>
-    <w:p>
-      <w:pPr>
-        <w:ind w:firstLine="720"/>
-        <w:rPr>
-          <w:lang w:val="pt-BR"/>
-        </w:rPr>
-      </w:pPr>
-      <w:r>
-        <w:rPr>
-          <w:lang w:val="pt-BR"/>
-        </w:rPr>
-        <w:t xml:space="preserve">-Na verdade, meu principal trabalho foi sempre entender como surgiram </w:t>
-      </w:r>
-      <w:proofErr w:type="gramStart"/>
-      <w:r>
-        <w:rPr>
-          <w:lang w:val="pt-BR"/>
-        </w:rPr>
-        <w:t>as</w:t>
-      </w:r>
-      <w:proofErr w:type="gramEnd"/>
-      <w:r>
-        <w:rPr>
-          <w:lang w:val="pt-BR"/>
-        </w:rPr>
-        <w:t xml:space="preserve"> lendas, religiões e crenças estudando a historia documentada e montando um quebra cabeça com o contexto histórico. Claro que ao fim a conclusão é sempre que as lendas foram inventadas ou na melhor das hipóteses exageradas.</w:t>
-      </w:r>
-    </w:p>
-    <w:p>
-      <w:pPr>
-        <w:pStyle w:val="Ttulo6"/>
-        <w:rPr>
-          <w:rFonts w:eastAsia="Times New Roman"/>
-          <w:lang w:val="pt-BR"/>
-        </w:rPr>
-      </w:pPr>
-      <w:r>
-        <w:rPr>
-          <w:rFonts w:eastAsia="Times New Roman"/>
-          <w:lang w:val="pt-BR"/>
-        </w:rPr>
-        <w:t>Prof. Tales Ato 3</w:t>
-      </w:r>
-      <w:r>
-        <w:rPr>
-          <w:rFonts w:eastAsia="Times New Roman"/>
-          <w:lang w:val="pt-BR"/>
-        </w:rPr>
-        <w:t>:</w:t>
-      </w:r>
-    </w:p>
-    <w:p>
-      <w:pPr>
-        <w:ind w:firstLine="720"/>
-        <w:rPr>
-          <w:lang w:val="pt-BR"/>
-        </w:rPr>
-      </w:pPr>
-      <w:r>
-        <w:rPr>
-          <w:lang w:val="pt-BR"/>
-        </w:rPr>
-        <w:t xml:space="preserve">-Eu também ouvi o chamado vindo das profundezas, mas mais do que </w:t>
-      </w:r>
-      <w:proofErr w:type="gramStart"/>
-      <w:r>
-        <w:rPr>
-          <w:lang w:val="pt-BR"/>
-        </w:rPr>
-        <w:t>atende-lo</w:t>
-      </w:r>
-      <w:proofErr w:type="gramEnd"/>
-      <w:r>
-        <w:rPr>
-          <w:lang w:val="pt-BR"/>
-        </w:rPr>
-        <w:t>, eu tenho curiosidade cientifica. Estou vagando pelo emaranhado de tuneis analisando essas placas que contam partes das histórias e lendas do reino dos excluídos, acredito que esse reino tenha um nome e estamos próximos de descobri-lo.</w:t>
+        <w:t>-Eu também ouvi o chamado vindo das profundezas, mas mais do que atende-lo, eu tenho curiosidade cientifica. Estou vagando pelo emaranhado de tuneis analisando essas placas que contam partes das histórias e lendas do reino dos excluídos, acredito que esse reino tenha um nome e estamos próximos de descobri-lo.</w:t>
       </w:r>
     </w:p>
     <w:p>
@@ -9041,7 +8743,7 @@
                     <pic:cNvPicPr/>
                   </pic:nvPicPr>
                   <pic:blipFill>
-                    <a:blip r:embed="rId8" cstate="print">
+                    <a:blip r:embed="rId7" cstate="print">
                       <a:extLst>
                         <a:ext uri="{28A0092B-C50C-407E-A947-70E740481C1C}">
                           <a14:useLocalDpi xmlns:a14="http://schemas.microsoft.com/office/drawing/2010/main" val="0"/>
@@ -9164,313 +8866,227 @@
         <w:t xml:space="preserve"> com </w:t>
       </w:r>
       <w:proofErr w:type="spellStart"/>
+      <w:r>
+        <w:rPr>
+          <w:lang w:val="pt-BR"/>
+        </w:rPr>
+        <w:t>DownArrow</w:t>
+      </w:r>
+      <w:proofErr w:type="spellEnd"/>
+      <w:r>
+        <w:rPr>
+          <w:lang w:val="pt-BR"/>
+        </w:rPr>
+        <w:t>]</w:t>
+      </w:r>
+      <w:r>
+        <w:rPr>
+          <w:lang w:val="pt-BR"/>
+        </w:rPr>
+        <w:t>[Inimigos: I,II,III]</w:t>
+      </w:r>
+    </w:p>
+    <w:p>
+      <w:pPr>
+        <w:rPr>
+          <w:lang w:val="pt-BR"/>
+        </w:rPr>
+      </w:pPr>
+      <w:r>
+        <w:rPr>
+          <w:lang w:val="pt-BR"/>
+        </w:rPr>
+        <w:t xml:space="preserve">3 – </w:t>
+      </w:r>
+      <w:r>
+        <w:rPr>
+          <w:lang w:val="pt-BR"/>
+        </w:rPr>
+        <w:t>Preparação para a subida</w:t>
+      </w:r>
+      <w:r>
+        <w:rPr>
+          <w:lang w:val="pt-BR"/>
+        </w:rPr>
+        <w:t xml:space="preserve"> [Inimigos: IV, VI]</w:t>
+      </w:r>
+    </w:p>
+    <w:p>
+      <w:pPr>
+        <w:rPr>
+          <w:lang w:val="pt-BR"/>
+        </w:rPr>
+      </w:pPr>
+      <w:r>
+        <w:rPr>
+          <w:lang w:val="pt-BR"/>
+        </w:rPr>
+        <w:t>4 – Subida do voador Investidor [</w:t>
+      </w:r>
+      <w:proofErr w:type="spellStart"/>
+      <w:r>
+        <w:rPr>
+          <w:lang w:val="pt-BR"/>
+        </w:rPr>
+        <w:t>Inimigos:I,II,III,VI</w:t>
+      </w:r>
+      <w:proofErr w:type="spellEnd"/>
+      <w:r>
+        <w:rPr>
+          <w:lang w:val="pt-BR"/>
+        </w:rPr>
+        <w:t xml:space="preserve"> ][</w:t>
+      </w:r>
+      <w:proofErr w:type="spellStart"/>
+      <w:r>
+        <w:rPr>
+          <w:lang w:val="pt-BR"/>
+        </w:rPr>
+        <w:t>Atras</w:t>
+      </w:r>
+      <w:proofErr w:type="spellEnd"/>
+      <w:r>
+        <w:rPr>
+          <w:lang w:val="pt-BR"/>
+        </w:rPr>
+        <w:t xml:space="preserve"> das folhas: </w:t>
+      </w:r>
+      <w:r>
+        <w:rPr>
+          <w:lang w:val="pt-BR"/>
+        </w:rPr>
+        <w:t>Losango</w:t>
+      </w:r>
+      <w:r>
+        <w:rPr>
+          <w:lang w:val="pt-BR"/>
+        </w:rPr>
+        <w:t>, selo positivista, porquinhos, regenerador de mana]</w:t>
+      </w:r>
+    </w:p>
+    <w:p>
+      <w:pPr>
+        <w:rPr>
+          <w:lang w:val="pt-BR"/>
+        </w:rPr>
+      </w:pPr>
+      <w:r>
+        <w:rPr>
+          <w:lang w:val="pt-BR"/>
+        </w:rPr>
+        <w:t>5 – Plataformas para explorar inimigo IV [Inimigos: IV]</w:t>
+      </w:r>
+    </w:p>
+    <w:p>
+      <w:pPr>
+        <w:rPr>
+          <w:lang w:val="pt-BR"/>
+        </w:rPr>
+      </w:pPr>
+      <w:r>
+        <w:rPr>
+          <w:lang w:val="pt-BR"/>
+        </w:rPr>
+        <w:t>6 – Desafio com o inimigo VIII [Inimigos: I,II,III,VIII]</w:t>
+      </w:r>
+    </w:p>
+    <w:p>
+      <w:pPr>
+        <w:rPr>
+          <w:lang w:val="pt-BR"/>
+        </w:rPr>
+      </w:pPr>
+      <w:r>
+        <w:rPr>
+          <w:lang w:val="pt-BR"/>
+        </w:rPr>
+        <w:t xml:space="preserve">7 </w:t>
+      </w:r>
+      <w:r>
+        <w:rPr>
+          <w:lang w:val="pt-BR"/>
+        </w:rPr>
+        <w:t>–</w:t>
+      </w:r>
+      <w:r>
+        <w:rPr>
+          <w:lang w:val="pt-BR"/>
+        </w:rPr>
+        <w:t xml:space="preserve"> </w:t>
+      </w:r>
+      <w:r>
+        <w:rPr>
+          <w:lang w:val="pt-BR"/>
+        </w:rPr>
+        <w:t>Surpresas com inimigo V [Inimigos: I,II,III,V]</w:t>
+      </w:r>
+    </w:p>
+    <w:p>
+      <w:pPr>
+        <w:rPr>
+          <w:lang w:val="pt-BR"/>
+        </w:rPr>
+      </w:pPr>
+      <w:r>
+        <w:rPr>
+          <w:lang w:val="pt-BR"/>
+        </w:rPr>
+        <w:t>8 – Descida com Espinhos [Inimigos: I,II,III,VI]</w:t>
+      </w:r>
+    </w:p>
+    <w:p>
+      <w:pPr>
+        <w:rPr>
+          <w:lang w:val="pt-BR"/>
+        </w:rPr>
+      </w:pPr>
+      <w:r>
+        <w:rPr>
+          <w:lang w:val="pt-BR"/>
+        </w:rPr>
+        <w:t>9 – Retorno do Chefe(Capsula)[Inimigos: I,II,III,IV,VI,IX]</w:t>
+      </w:r>
+    </w:p>
+    <w:p>
+      <w:pPr>
+        <w:rPr>
+          <w:lang w:val="pt-BR"/>
+        </w:rPr>
+      </w:pPr>
+      <w:r>
+        <w:rPr>
+          <w:lang w:val="pt-BR"/>
+        </w:rPr>
+        <w:t>10 – Desafio com Inimigo VII</w:t>
+      </w:r>
+      <w:bookmarkStart w:id="0" w:name="_GoBack"/>
+      <w:bookmarkEnd w:id="0"/>
+    </w:p>
+    <w:p>
+      <w:pPr>
+        <w:rPr>
+          <w:lang w:val="pt-BR"/>
+        </w:rPr>
+      </w:pPr>
+      <w:r>
+        <w:rPr>
+          <w:lang w:val="pt-BR"/>
+        </w:rPr>
+        <w:t xml:space="preserve">11 – Mais descida com Espinhos [Inimigos: </w:t>
+      </w:r>
       <w:proofErr w:type="gramStart"/>
       <w:r>
         <w:rPr>
           <w:lang w:val="pt-BR"/>
         </w:rPr>
-        <w:t>DownArrow</w:t>
-      </w:r>
-      <w:proofErr w:type="spellEnd"/>
+        <w:t>I,V</w:t>
+      </w:r>
       <w:proofErr w:type="gramEnd"/>
       <w:r>
         <w:rPr>
           <w:lang w:val="pt-BR"/>
         </w:rPr>
-        <w:t>]</w:t>
-      </w:r>
-      <w:r>
-        <w:rPr>
-          <w:lang w:val="pt-BR"/>
-        </w:rPr>
-        <w:t>[Inimigos: I,II,III]</w:t>
-      </w:r>
-    </w:p>
-    <w:p>
-      <w:pPr>
-        <w:rPr>
-          <w:lang w:val="pt-BR"/>
-        </w:rPr>
-      </w:pPr>
-      <w:r>
-        <w:rPr>
-          <w:lang w:val="pt-BR"/>
-        </w:rPr>
-        <w:t xml:space="preserve">3 – </w:t>
-      </w:r>
-      <w:r>
-        <w:rPr>
-          <w:lang w:val="pt-BR"/>
-        </w:rPr>
-        <w:t>Preparação para a subida</w:t>
-      </w:r>
-      <w:r>
-        <w:rPr>
-          <w:lang w:val="pt-BR"/>
-        </w:rPr>
-        <w:t xml:space="preserve"> [Inimigos: IV</w:t>
-      </w:r>
-      <w:proofErr w:type="gramStart"/>
-      <w:r>
-        <w:rPr>
-          <w:lang w:val="pt-BR"/>
-        </w:rPr>
-        <w:t>, VI</w:t>
-      </w:r>
-      <w:proofErr w:type="gramEnd"/>
-      <w:r>
-        <w:rPr>
-          <w:lang w:val="pt-BR"/>
-        </w:rPr>
-        <w:t>]</w:t>
-      </w:r>
-    </w:p>
-    <w:p>
-      <w:pPr>
-        <w:rPr>
-          <w:lang w:val="pt-BR"/>
-        </w:rPr>
-      </w:pPr>
-      <w:r>
-        <w:rPr>
-          <w:lang w:val="pt-BR"/>
-        </w:rPr>
-        <w:t>4 – Subida do voador Investidor [</w:t>
-      </w:r>
-      <w:proofErr w:type="spellStart"/>
-      <w:proofErr w:type="gramStart"/>
-      <w:r>
-        <w:rPr>
-          <w:lang w:val="pt-BR"/>
-        </w:rPr>
-        <w:t>Inimigos:</w:t>
-      </w:r>
-      <w:proofErr w:type="gramEnd"/>
-      <w:r>
-        <w:rPr>
-          <w:lang w:val="pt-BR"/>
-        </w:rPr>
-        <w:t>I,II,III,VI</w:t>
-      </w:r>
-      <w:proofErr w:type="spellEnd"/>
-      <w:r>
-        <w:rPr>
-          <w:lang w:val="pt-BR"/>
-        </w:rPr>
-        <w:t xml:space="preserve"> ][</w:t>
-      </w:r>
-      <w:proofErr w:type="spellStart"/>
-      <w:r>
-        <w:rPr>
-          <w:lang w:val="pt-BR"/>
-        </w:rPr>
-        <w:t>Atras</w:t>
-      </w:r>
-      <w:proofErr w:type="spellEnd"/>
-      <w:r>
-        <w:rPr>
-          <w:lang w:val="pt-BR"/>
-        </w:rPr>
-        <w:t xml:space="preserve"> das folhas: </w:t>
-      </w:r>
-      <w:r>
-        <w:rPr>
-          <w:lang w:val="pt-BR"/>
-        </w:rPr>
-        <w:t>Losango</w:t>
-      </w:r>
-      <w:r>
-        <w:rPr>
-          <w:lang w:val="pt-BR"/>
-        </w:rPr>
-        <w:t>, selo positivista, porquinhos, regenerador de mana]</w:t>
-      </w:r>
-    </w:p>
-    <w:p>
-      <w:pPr>
-        <w:rPr>
-          <w:lang w:val="pt-BR"/>
-        </w:rPr>
-      </w:pPr>
-      <w:r>
-        <w:rPr>
-          <w:lang w:val="pt-BR"/>
-        </w:rPr>
-        <w:t>5 – Plataformas para explorar inimigo IV [Inimigos: IV]</w:t>
-      </w:r>
-    </w:p>
-    <w:p>
-      <w:pPr>
-        <w:rPr>
-          <w:lang w:val="pt-BR"/>
-        </w:rPr>
-      </w:pPr>
-      <w:r>
-        <w:rPr>
-          <w:lang w:val="pt-BR"/>
-        </w:rPr>
-        <w:t xml:space="preserve">6 – Desafio com o inimigo VIII [Inimigos: </w:t>
-      </w:r>
-      <w:proofErr w:type="gramStart"/>
-      <w:r>
-        <w:rPr>
-          <w:lang w:val="pt-BR"/>
-        </w:rPr>
-        <w:t>I,</w:t>
-      </w:r>
-      <w:proofErr w:type="gramEnd"/>
-      <w:r>
-        <w:rPr>
-          <w:lang w:val="pt-BR"/>
-        </w:rPr>
-        <w:t>II,III,VIII]</w:t>
-      </w:r>
-    </w:p>
-    <w:p>
-      <w:pPr>
-        <w:rPr>
-          <w:lang w:val="pt-BR"/>
-        </w:rPr>
-      </w:pPr>
-      <w:r>
-        <w:rPr>
-          <w:lang w:val="pt-BR"/>
-        </w:rPr>
-        <w:t xml:space="preserve">7 </w:t>
-      </w:r>
-      <w:r>
-        <w:rPr>
-          <w:lang w:val="pt-BR"/>
-        </w:rPr>
-        <w:t>–</w:t>
-      </w:r>
-      <w:r>
-        <w:rPr>
-          <w:lang w:val="pt-BR"/>
-        </w:rPr>
-        <w:t xml:space="preserve"> </w:t>
-      </w:r>
-      <w:r>
-        <w:rPr>
-          <w:lang w:val="pt-BR"/>
-        </w:rPr>
-        <w:t xml:space="preserve">Surpresas com inimigo V [Inimigos: </w:t>
-      </w:r>
-      <w:proofErr w:type="gramStart"/>
-      <w:r>
-        <w:rPr>
-          <w:lang w:val="pt-BR"/>
-        </w:rPr>
-        <w:t>I,</w:t>
-      </w:r>
-      <w:proofErr w:type="gramEnd"/>
-      <w:r>
-        <w:rPr>
-          <w:lang w:val="pt-BR"/>
-        </w:rPr>
-        <w:t>II,III,V]</w:t>
-      </w:r>
-    </w:p>
-    <w:p>
-      <w:pPr>
-        <w:rPr>
-          <w:lang w:val="pt-BR"/>
-        </w:rPr>
-      </w:pPr>
-      <w:r>
-        <w:rPr>
-          <w:lang w:val="pt-BR"/>
-        </w:rPr>
-        <w:t xml:space="preserve">8 – Descida com Espinhos [Inimigos: </w:t>
-      </w:r>
-      <w:proofErr w:type="gramStart"/>
-      <w:r>
-        <w:rPr>
-          <w:lang w:val="pt-BR"/>
-        </w:rPr>
-        <w:t>I,</w:t>
-      </w:r>
-      <w:proofErr w:type="gramEnd"/>
-      <w:r>
-        <w:rPr>
-          <w:lang w:val="pt-BR"/>
-        </w:rPr>
-        <w:t>II,III,VI]</w:t>
-      </w:r>
-    </w:p>
-    <w:p>
-      <w:pPr>
-        <w:rPr>
-          <w:lang w:val="pt-BR"/>
-        </w:rPr>
-      </w:pPr>
-      <w:r>
-        <w:rPr>
-          <w:lang w:val="pt-BR"/>
-        </w:rPr>
-        <w:t xml:space="preserve">9 – Retorno do </w:t>
-      </w:r>
-      <w:proofErr w:type="gramStart"/>
-      <w:r>
-        <w:rPr>
-          <w:lang w:val="pt-BR"/>
-        </w:rPr>
-        <w:t>Chefe(</w:t>
-      </w:r>
-      <w:proofErr w:type="gramEnd"/>
-      <w:r>
-        <w:rPr>
-          <w:lang w:val="pt-BR"/>
-        </w:rPr>
-        <w:t>Capsula)[Inimigos: I,II,III,IV,VI,IX]</w:t>
-      </w:r>
-    </w:p>
-    <w:p>
-      <w:pPr>
-        <w:rPr>
-          <w:lang w:val="pt-BR"/>
-        </w:rPr>
-      </w:pPr>
-      <w:proofErr w:type="gramStart"/>
-      <w:r>
-        <w:rPr>
-          <w:lang w:val="pt-BR"/>
-        </w:rPr>
-        <w:t>10 – Desafio</w:t>
-      </w:r>
-      <w:proofErr w:type="gramEnd"/>
-      <w:r>
-        <w:rPr>
-          <w:lang w:val="pt-BR"/>
-        </w:rPr>
-        <w:t xml:space="preserve"> com Inimigo VII</w:t>
-      </w:r>
-    </w:p>
-    <w:p>
-      <w:pPr>
-        <w:rPr>
-          <w:lang w:val="pt-BR"/>
-        </w:rPr>
-      </w:pPr>
-      <w:r>
-        <w:rPr>
-          <w:lang w:val="pt-BR"/>
-        </w:rPr>
-        <w:t xml:space="preserve">11 – Mais descida com Espinhos [Inimigos: </w:t>
-      </w:r>
-      <w:proofErr w:type="gramStart"/>
-      <w:r>
-        <w:rPr>
-          <w:lang w:val="pt-BR"/>
-        </w:rPr>
-        <w:t>I,</w:t>
-      </w:r>
-      <w:proofErr w:type="gramEnd"/>
-      <w:r>
-        <w:rPr>
-          <w:lang w:val="pt-BR"/>
-        </w:rPr>
-        <w:t>V,VI]</w:t>
+        <w:t>,VI]</w:t>
       </w:r>
     </w:p>
     <w:p>
@@ -9504,111 +9120,271 @@
         <w:rPr>
           <w:lang w:val="pt-BR"/>
         </w:rPr>
-        <w:t>III,</w:t>
+        <w:t>III,VII</w:t>
       </w:r>
       <w:proofErr w:type="gramEnd"/>
       <w:r>
         <w:rPr>
           <w:lang w:val="pt-BR"/>
         </w:rPr>
-        <w:t>VII,XI]</w:t>
-      </w:r>
-    </w:p>
-    <w:p>
-      <w:pPr>
-        <w:rPr>
-          <w:lang w:val="pt-BR"/>
-        </w:rPr>
-      </w:pPr>
+        <w:t>,XI]</w:t>
+      </w:r>
+    </w:p>
+    <w:p>
+      <w:pPr>
+        <w:rPr>
+          <w:lang w:val="pt-BR"/>
+        </w:rPr>
+      </w:pPr>
+      <w:r>
+        <w:rPr>
+          <w:lang w:val="pt-BR"/>
+        </w:rPr>
+        <w:t>14 – Corredeira de pedras (rumo ao chefe)</w:t>
+      </w:r>
+    </w:p>
+    <w:p>
+      <w:pPr>
+        <w:rPr>
+          <w:lang w:val="pt-BR"/>
+        </w:rPr>
+      </w:pPr>
+      <w:r>
+        <w:rPr>
+          <w:lang w:val="pt-BR"/>
+        </w:rPr>
+        <w:t xml:space="preserve">15 – </w:t>
+      </w:r>
       <w:proofErr w:type="gramStart"/>
       <w:r>
         <w:rPr>
           <w:lang w:val="pt-BR"/>
         </w:rPr>
-        <w:t>14 – Corredeira</w:t>
+        <w:t>Chefe :</w:t>
       </w:r>
       <w:proofErr w:type="gramEnd"/>
       <w:r>
         <w:rPr>
           <w:lang w:val="pt-BR"/>
         </w:rPr>
-        <w:t xml:space="preserve"> de pedras (rumo ao chefe)</w:t>
-      </w:r>
-    </w:p>
-    <w:p>
-      <w:pPr>
-        <w:rPr>
-          <w:lang w:val="pt-BR"/>
-        </w:rPr>
-      </w:pPr>
-      <w:r>
-        <w:rPr>
-          <w:lang w:val="pt-BR"/>
-        </w:rPr>
-        <w:t xml:space="preserve">15 – </w:t>
+        <w:t xml:space="preserve"> O mago seta sombria.</w:t>
+      </w:r>
+    </w:p>
+    <w:p>
+      <w:pPr>
+        <w:rPr>
+          <w:lang w:val="pt-BR"/>
+        </w:rPr>
+      </w:pPr>
+      <w:r>
+        <w:rPr>
+          <w:lang w:val="pt-BR"/>
+        </w:rPr>
+        <w:t xml:space="preserve">16 – Um lugar para voltar [Double </w:t>
+      </w:r>
+      <w:proofErr w:type="spellStart"/>
+      <w:r>
+        <w:rPr>
+          <w:lang w:val="pt-BR"/>
+        </w:rPr>
+        <w:t>Jump</w:t>
+      </w:r>
+      <w:proofErr w:type="spellEnd"/>
+      <w:r>
+        <w:rPr>
+          <w:lang w:val="pt-BR"/>
+        </w:rPr>
+        <w:t xml:space="preserve">(hexágono), </w:t>
+      </w:r>
+      <w:proofErr w:type="spellStart"/>
+      <w:r>
+        <w:rPr>
+          <w:lang w:val="pt-BR"/>
+        </w:rPr>
+        <w:t>down</w:t>
+      </w:r>
+      <w:proofErr w:type="spellEnd"/>
+      <w:r>
+        <w:rPr>
+          <w:lang w:val="pt-BR"/>
+        </w:rPr>
+        <w:t xml:space="preserve"> Arrow(pentágono</w:t>
       </w:r>
       <w:proofErr w:type="gramStart"/>
       <w:r>
         <w:rPr>
           <w:lang w:val="pt-BR"/>
         </w:rPr>
-        <w:t>Chefe :</w:t>
+        <w:t>),  barreira</w:t>
       </w:r>
       <w:proofErr w:type="gramEnd"/>
       <w:r>
         <w:rPr>
           <w:lang w:val="pt-BR"/>
         </w:rPr>
-        <w:t xml:space="preserve"> O mago seta sombria.</w:t>
-      </w:r>
-    </w:p>
-    <w:p>
-      <w:pPr>
-        <w:rPr>
-          <w:lang w:val="pt-BR"/>
-        </w:rPr>
-      </w:pPr>
-      <w:r>
-        <w:rPr>
-          <w:lang w:val="pt-BR"/>
-        </w:rPr>
-        <w:t xml:space="preserve">16 – Um lugar para voltar [Double </w:t>
-      </w:r>
-      <w:proofErr w:type="spellStart"/>
+        <w:t xml:space="preserve"> verde(selo positivista),  Dash (Emblema), barreira dourada(desafio: hexágono</w:t>
+      </w:r>
+      <w:r>
+        <w:rPr>
+          <w:lang w:val="pt-BR"/>
+        </w:rPr>
+        <w:t xml:space="preserve"> </w:t>
+      </w:r>
+      <w:r>
+        <w:rPr>
+          <w:lang w:val="pt-BR"/>
+        </w:rPr>
+        <w:t>+</w:t>
+      </w:r>
+      <w:r>
+        <w:rPr>
+          <w:lang w:val="pt-BR"/>
+        </w:rPr>
+        <w:t xml:space="preserve"> losango</w:t>
+      </w:r>
+      <w:r>
+        <w:rPr>
+          <w:lang w:val="pt-BR"/>
+        </w:rPr>
+        <w:t xml:space="preserve">), barreira vermelha (desafio: </w:t>
+      </w:r>
+      <w:proofErr w:type="spellStart"/>
+      <w:r>
+        <w:rPr>
+          <w:lang w:val="pt-BR"/>
+        </w:rPr>
+        <w:t>pentagono</w:t>
+      </w:r>
+      <w:proofErr w:type="spellEnd"/>
+      <w:r>
+        <w:rPr>
+          <w:lang w:val="pt-BR"/>
+        </w:rPr>
+        <w:t xml:space="preserve"> </w:t>
+      </w:r>
+      <w:r>
+        <w:rPr>
+          <w:lang w:val="pt-BR"/>
+        </w:rPr>
+        <w:t>+</w:t>
+      </w:r>
+      <w:r>
+        <w:rPr>
+          <w:lang w:val="pt-BR"/>
+        </w:rPr>
+        <w:t xml:space="preserve"> losango</w:t>
+      </w:r>
+      <w:r>
+        <w:rPr>
+          <w:lang w:val="pt-BR"/>
+        </w:rPr>
+        <w:t>)]</w:t>
+      </w:r>
+    </w:p>
+    <w:p>
+      <w:pPr>
+        <w:rPr>
+          <w:lang w:val="pt-BR"/>
+        </w:rPr>
+      </w:pPr>
+      <w:r>
+        <w:rPr>
+          <w:lang w:val="pt-BR"/>
+        </w:rPr>
+        <w:t xml:space="preserve">17 – </w:t>
+      </w:r>
+      <w:proofErr w:type="spellStart"/>
+      <w:r>
+        <w:rPr>
+          <w:lang w:val="pt-BR"/>
+        </w:rPr>
+        <w:t>Check</w:t>
+      </w:r>
+      <w:proofErr w:type="spellEnd"/>
+      <w:r>
+        <w:rPr>
+          <w:lang w:val="pt-BR"/>
+        </w:rPr>
+        <w:t xml:space="preserve"> point</w:t>
+      </w:r>
+    </w:p>
+    <w:p>
+      <w:pPr>
+        <w:rPr>
+          <w:lang w:val="pt-BR"/>
+        </w:rPr>
+      </w:pPr>
+      <w:r>
+        <w:rPr>
+          <w:lang w:val="pt-BR"/>
+        </w:rPr>
+        <w:t>18 – Desafio com inimigos IX</w:t>
+      </w:r>
+    </w:p>
+    <w:p>
+      <w:pPr>
+        <w:rPr>
+          <w:lang w:val="pt-BR"/>
+        </w:rPr>
+      </w:pPr>
+      <w:r>
+        <w:rPr>
+          <w:lang w:val="pt-BR"/>
+        </w:rPr>
+        <w:t>19 – Desafio com Inimigos X</w:t>
+      </w:r>
+    </w:p>
+    <w:p>
+      <w:pPr>
+        <w:rPr>
+          <w:lang w:val="pt-BR"/>
+        </w:rPr>
+      </w:pPr>
+      <w:r>
+        <w:rPr>
+          <w:lang w:val="pt-BR"/>
+        </w:rPr>
+        <w:t>20 – Lugar de Itens [Dash(</w:t>
+      </w:r>
+      <w:r>
+        <w:rPr>
+          <w:lang w:val="pt-BR"/>
+        </w:rPr>
+        <w:t xml:space="preserve">losango), </w:t>
+      </w:r>
+      <w:proofErr w:type="spellStart"/>
+      <w:r>
+        <w:rPr>
+          <w:lang w:val="pt-BR"/>
+        </w:rPr>
+        <w:t>down</w:t>
+      </w:r>
+      <w:proofErr w:type="spellEnd"/>
+      <w:r>
+        <w:rPr>
+          <w:lang w:val="pt-BR"/>
+        </w:rPr>
+        <w:t xml:space="preserve"> </w:t>
+      </w:r>
       <w:proofErr w:type="gramStart"/>
       <w:r>
         <w:rPr>
           <w:lang w:val="pt-BR"/>
         </w:rPr>
-        <w:t>Jump</w:t>
-      </w:r>
-      <w:proofErr w:type="spellEnd"/>
-      <w:r>
-        <w:rPr>
-          <w:lang w:val="pt-BR"/>
-        </w:rPr>
-        <w:t>(</w:t>
+        <w:t>Arrow(</w:t>
       </w:r>
       <w:proofErr w:type="gramEnd"/>
       <w:r>
         <w:rPr>
           <w:lang w:val="pt-BR"/>
         </w:rPr>
-        <w:t xml:space="preserve">hexágono), </w:t>
-      </w:r>
-      <w:proofErr w:type="spellStart"/>
-      <w:r>
-        <w:rPr>
-          <w:lang w:val="pt-BR"/>
-        </w:rPr>
-        <w:t>down</w:t>
-      </w:r>
-      <w:proofErr w:type="spellEnd"/>
-      <w:r>
-        <w:rPr>
-          <w:lang w:val="pt-BR"/>
-        </w:rPr>
-        <w:t xml:space="preserve"> Arrow(pentágono),  barreira verde(selo positivista),  Dash (Emblema), barreira dourada(desafio: hexágono</w:t>
+        <w:t>hexá</w:t>
+      </w:r>
+      <w:r>
+        <w:rPr>
+          <w:lang w:val="pt-BR"/>
+        </w:rPr>
+        <w:t>gono</w:t>
       </w:r>
       <w:r>
         <w:rPr>
@@ -9626,39 +9402,89 @@
         <w:rPr>
           <w:lang w:val="pt-BR"/>
         </w:rPr>
-        <w:t xml:space="preserve"> losango</w:t>
-      </w:r>
-      <w:r>
-        <w:rPr>
-          <w:lang w:val="pt-BR"/>
-        </w:rPr>
-        <w:t xml:space="preserve">), barreira vermelha (desafio: </w:t>
-      </w:r>
-      <w:proofErr w:type="spellStart"/>
-      <w:r>
-        <w:rPr>
-          <w:lang w:val="pt-BR"/>
-        </w:rPr>
-        <w:t>pentagono</w:t>
-      </w:r>
-      <w:proofErr w:type="spellEnd"/>
-      <w:r>
-        <w:rPr>
-          <w:lang w:val="pt-BR"/>
-        </w:rPr>
         <w:t xml:space="preserve"> </w:t>
       </w:r>
       <w:r>
         <w:rPr>
           <w:lang w:val="pt-BR"/>
         </w:rPr>
+        <w:t>selo positivista), barreira verde (</w:t>
+      </w:r>
+      <w:r>
+        <w:rPr>
+          <w:lang w:val="pt-BR"/>
+        </w:rPr>
+        <w:t xml:space="preserve">pentágono </w:t>
+      </w:r>
+      <w:r>
+        <w:rPr>
+          <w:lang w:val="pt-BR"/>
+        </w:rPr>
         <w:t>+</w:t>
       </w:r>
       <w:r>
         <w:rPr>
           <w:lang w:val="pt-BR"/>
         </w:rPr>
-        <w:t xml:space="preserve"> losango</w:t>
+        <w:t xml:space="preserve"> </w:t>
+      </w:r>
+      <w:r>
+        <w:rPr>
+          <w:lang w:val="pt-BR"/>
+        </w:rPr>
+        <w:t>selo positivista),Barreira dourada (</w:t>
+      </w:r>
+      <w:r>
+        <w:rPr>
+          <w:lang w:val="pt-BR"/>
+        </w:rPr>
+        <w:t>losango</w:t>
+      </w:r>
+      <w:r>
+        <w:rPr>
+          <w:lang w:val="pt-BR"/>
+        </w:rPr>
+        <w:t>), barreira vermelha (</w:t>
+      </w:r>
+      <w:r>
+        <w:rPr>
+          <w:lang w:val="pt-BR"/>
+        </w:rPr>
+        <w:t xml:space="preserve">encaixe), </w:t>
+      </w:r>
+      <w:proofErr w:type="spellStart"/>
+      <w:r>
+        <w:rPr>
+          <w:lang w:val="pt-BR"/>
+        </w:rPr>
+        <w:t>double</w:t>
+      </w:r>
+      <w:proofErr w:type="spellEnd"/>
+      <w:r>
+        <w:rPr>
+          <w:lang w:val="pt-BR"/>
+        </w:rPr>
+        <w:t xml:space="preserve"> </w:t>
+      </w:r>
+      <w:proofErr w:type="spellStart"/>
+      <w:r>
+        <w:rPr>
+          <w:lang w:val="pt-BR"/>
+        </w:rPr>
+        <w:t>jump</w:t>
+      </w:r>
+      <w:proofErr w:type="spellEnd"/>
+      <w:r>
+        <w:rPr>
+          <w:lang w:val="pt-BR"/>
+        </w:rPr>
+        <w:t xml:space="preserve"> (emblema </w:t>
+      </w:r>
+      <w:r>
+        <w:rPr>
+          <w:lang w:val="pt-BR"/>
+        </w:rPr>
+        <w:t>+losango</w:t>
       </w:r>
       <w:r>
         <w:rPr>
@@ -9677,110 +9503,40 @@
         <w:rPr>
           <w:lang w:val="pt-BR"/>
         </w:rPr>
-        <w:t xml:space="preserve">17 – </w:t>
-      </w:r>
-      <w:proofErr w:type="spellStart"/>
-      <w:r>
-        <w:rPr>
-          <w:lang w:val="pt-BR"/>
-        </w:rPr>
-        <w:t>Check</w:t>
-      </w:r>
-      <w:proofErr w:type="spellEnd"/>
-      <w:r>
-        <w:rPr>
-          <w:lang w:val="pt-BR"/>
-        </w:rPr>
-        <w:t xml:space="preserve"> point</w:t>
-      </w:r>
-    </w:p>
-    <w:p>
-      <w:pPr>
-        <w:rPr>
-          <w:lang w:val="pt-BR"/>
-        </w:rPr>
-      </w:pPr>
+        <w:t>21 – Conexão de caminhos.</w:t>
+      </w:r>
+    </w:p>
+    <w:p>
+      <w:pPr>
+        <w:rPr>
+          <w:lang w:val="pt-BR"/>
+        </w:rPr>
+      </w:pPr>
+      <w:r>
+        <w:rPr>
+          <w:lang w:val="pt-BR"/>
+        </w:rPr>
+        <w:t xml:space="preserve">22 – Escadas </w:t>
+      </w:r>
       <w:proofErr w:type="gramStart"/>
       <w:r>
         <w:rPr>
           <w:lang w:val="pt-BR"/>
         </w:rPr>
-        <w:t>18 – Desafio</w:t>
+        <w:t>multicoloridas</w:t>
+      </w:r>
+      <w:r>
+        <w:rPr>
+          <w:lang w:val="pt-BR"/>
+        </w:rPr>
+        <w:t>[</w:t>
       </w:r>
       <w:proofErr w:type="gramEnd"/>
       <w:r>
         <w:rPr>
           <w:lang w:val="pt-BR"/>
         </w:rPr>
-        <w:t xml:space="preserve"> com inimigos IX</w:t>
-      </w:r>
-    </w:p>
-    <w:p>
-      <w:pPr>
-        <w:rPr>
-          <w:lang w:val="pt-BR"/>
-        </w:rPr>
-      </w:pPr>
-      <w:proofErr w:type="gramStart"/>
-      <w:r>
-        <w:rPr>
-          <w:lang w:val="pt-BR"/>
-        </w:rPr>
-        <w:t>19 – Desafio</w:t>
-      </w:r>
-      <w:proofErr w:type="gramEnd"/>
-      <w:r>
-        <w:rPr>
-          <w:lang w:val="pt-BR"/>
-        </w:rPr>
-        <w:t xml:space="preserve"> com Inimigos X</w:t>
-      </w:r>
-    </w:p>
-    <w:p>
-      <w:pPr>
-        <w:rPr>
-          <w:lang w:val="pt-BR"/>
-        </w:rPr>
-      </w:pPr>
-      <w:r>
-        <w:rPr>
-          <w:lang w:val="pt-BR"/>
-        </w:rPr>
-        <w:t>20 – Lugar de Itens [</w:t>
-      </w:r>
-      <w:proofErr w:type="gramStart"/>
-      <w:r>
-        <w:rPr>
-          <w:lang w:val="pt-BR"/>
-        </w:rPr>
-        <w:t>Dash(</w:t>
-      </w:r>
-      <w:proofErr w:type="gramEnd"/>
-      <w:r>
-        <w:rPr>
-          <w:lang w:val="pt-BR"/>
-        </w:rPr>
-        <w:t xml:space="preserve">losango), </w:t>
-      </w:r>
-      <w:proofErr w:type="spellStart"/>
-      <w:r>
-        <w:rPr>
-          <w:lang w:val="pt-BR"/>
-        </w:rPr>
-        <w:t>down</w:t>
-      </w:r>
-      <w:proofErr w:type="spellEnd"/>
-      <w:r>
-        <w:rPr>
-          <w:lang w:val="pt-BR"/>
-        </w:rPr>
-        <w:t xml:space="preserve"> Arrow(hexá</w:t>
-      </w:r>
-      <w:r>
-        <w:rPr>
-          <w:lang w:val="pt-BR"/>
-        </w:rPr>
-        <w:t>gono</w:t>
+        <w:t>azul com cinza: selo positivista,</w:t>
       </w:r>
       <w:r>
         <w:rPr>
@@ -9792,6 +9548,42 @@
         <w:rPr>
           <w:lang w:val="pt-BR"/>
         </w:rPr>
+        <w:t xml:space="preserve">+verde: </w:t>
+      </w:r>
+      <w:r>
+        <w:rPr>
+          <w:lang w:val="pt-BR"/>
+        </w:rPr>
+        <w:t>losango</w:t>
+      </w:r>
+      <w:r>
+        <w:rPr>
+          <w:lang w:val="pt-BR"/>
+        </w:rPr>
+        <w:t>,</w:t>
+      </w:r>
+      <w:r>
+        <w:rPr>
+          <w:lang w:val="pt-BR"/>
+        </w:rPr>
+        <w:t xml:space="preserve"> </w:t>
+      </w:r>
+      <w:r>
+        <w:rPr>
+          <w:lang w:val="pt-BR"/>
+        </w:rPr>
+        <w:t xml:space="preserve">+dourada: </w:t>
+      </w:r>
+      <w:r>
+        <w:rPr>
+          <w:lang w:val="pt-BR"/>
+        </w:rPr>
+        <w:t xml:space="preserve">hexágono </w:t>
+      </w:r>
+      <w:r>
+        <w:rPr>
+          <w:lang w:val="pt-BR"/>
+        </w:rPr>
         <w:t>+</w:t>
       </w:r>
       <w:r>
@@ -9804,13 +9596,31 @@
         <w:rPr>
           <w:lang w:val="pt-BR"/>
         </w:rPr>
-        <w:t>selo positivista), barreira verde (</w:t>
-      </w:r>
-      <w:r>
-        <w:rPr>
-          <w:lang w:val="pt-BR"/>
-        </w:rPr>
-        <w:t xml:space="preserve">pentágono </w:t>
+        <w:t>selo positivista</w:t>
+      </w:r>
+      <w:r>
+        <w:rPr>
+          <w:lang w:val="pt-BR"/>
+        </w:rPr>
+        <w:t>,</w:t>
+      </w:r>
+      <w:r>
+        <w:rPr>
+          <w:lang w:val="pt-BR"/>
+        </w:rPr>
+        <w:t xml:space="preserve"> </w:t>
+      </w:r>
+      <w:r>
+        <w:rPr>
+          <w:lang w:val="pt-BR"/>
+        </w:rPr>
+        <w:t>+vermelha:</w:t>
+      </w:r>
+      <w:r>
+        <w:rPr>
+          <w:lang w:val="pt-BR"/>
+        </w:rPr>
+        <w:t xml:space="preserve"> pentágono </w:t>
       </w:r>
       <w:r>
         <w:rPr>
@@ -9828,206 +9638,6 @@
         <w:rPr>
           <w:lang w:val="pt-BR"/>
         </w:rPr>
-        <w:t>selo positivista),Barreira dourada (</w:t>
-      </w:r>
-      <w:r>
-        <w:rPr>
-          <w:lang w:val="pt-BR"/>
-        </w:rPr>
-        <w:t>losango</w:t>
-      </w:r>
-      <w:r>
-        <w:rPr>
-          <w:lang w:val="pt-BR"/>
-        </w:rPr>
-        <w:t xml:space="preserve">), barreira vermelha (encaixe), </w:t>
-      </w:r>
-      <w:proofErr w:type="spellStart"/>
-      <w:r>
-        <w:rPr>
-          <w:lang w:val="pt-BR"/>
-        </w:rPr>
-        <w:t>double</w:t>
-      </w:r>
-      <w:proofErr w:type="spellEnd"/>
-      <w:r>
-        <w:rPr>
-          <w:lang w:val="pt-BR"/>
-        </w:rPr>
-        <w:t xml:space="preserve"> </w:t>
-      </w:r>
-      <w:proofErr w:type="spellStart"/>
-      <w:r>
-        <w:rPr>
-          <w:lang w:val="pt-BR"/>
-        </w:rPr>
-        <w:t>jump</w:t>
-      </w:r>
-      <w:proofErr w:type="spellEnd"/>
-      <w:r>
-        <w:rPr>
-          <w:lang w:val="pt-BR"/>
-        </w:rPr>
-        <w:t xml:space="preserve"> (emblema + </w:t>
-      </w:r>
-      <w:r>
-        <w:rPr>
-          <w:lang w:val="pt-BR"/>
-        </w:rPr>
-        <w:t>losango</w:t>
-      </w:r>
-      <w:r>
-        <w:rPr>
-          <w:lang w:val="pt-BR"/>
-        </w:rPr>
-        <w:t>)]</w:t>
-      </w:r>
-    </w:p>
-    <w:p>
-      <w:pPr>
-        <w:rPr>
-          <w:lang w:val="pt-BR"/>
-        </w:rPr>
-      </w:pPr>
-      <w:r>
-        <w:rPr>
-          <w:lang w:val="pt-BR"/>
-        </w:rPr>
-        <w:t>21 – Conexão de caminhos.</w:t>
-      </w:r>
-    </w:p>
-    <w:p>
-      <w:pPr>
-        <w:rPr>
-          <w:lang w:val="pt-BR"/>
-        </w:rPr>
-      </w:pPr>
-      <w:r>
-        <w:rPr>
-          <w:lang w:val="pt-BR"/>
-        </w:rPr>
-        <w:t xml:space="preserve">22 – Escadas </w:t>
-      </w:r>
-      <w:proofErr w:type="gramStart"/>
-      <w:r>
-        <w:rPr>
-          <w:lang w:val="pt-BR"/>
-        </w:rPr>
-        <w:t>multicoloridas</w:t>
-      </w:r>
-      <w:r>
-        <w:rPr>
-          <w:lang w:val="pt-BR"/>
-        </w:rPr>
-        <w:t>[</w:t>
-      </w:r>
-      <w:proofErr w:type="gramEnd"/>
-      <w:r>
-        <w:rPr>
-          <w:lang w:val="pt-BR"/>
-        </w:rPr>
-        <w:t>azul com cinza: selo positivista,</w:t>
-      </w:r>
-      <w:r>
-        <w:rPr>
-          <w:lang w:val="pt-BR"/>
-        </w:rPr>
-        <w:t xml:space="preserve"> </w:t>
-      </w:r>
-      <w:r>
-        <w:rPr>
-          <w:lang w:val="pt-BR"/>
-        </w:rPr>
-        <w:t xml:space="preserve">+verde: </w:t>
-      </w:r>
-      <w:r>
-        <w:rPr>
-          <w:lang w:val="pt-BR"/>
-        </w:rPr>
-        <w:t>losango</w:t>
-      </w:r>
-      <w:r>
-        <w:rPr>
-          <w:lang w:val="pt-BR"/>
-        </w:rPr>
-        <w:t>,</w:t>
-      </w:r>
-      <w:r>
-        <w:rPr>
-          <w:lang w:val="pt-BR"/>
-        </w:rPr>
-        <w:t xml:space="preserve"> </w:t>
-      </w:r>
-      <w:r>
-        <w:rPr>
-          <w:lang w:val="pt-BR"/>
-        </w:rPr>
-        <w:t xml:space="preserve">+dourada: </w:t>
-      </w:r>
-      <w:r>
-        <w:rPr>
-          <w:lang w:val="pt-BR"/>
-        </w:rPr>
-        <w:t xml:space="preserve">hexágono </w:t>
-      </w:r>
-      <w:r>
-        <w:rPr>
-          <w:lang w:val="pt-BR"/>
-        </w:rPr>
-        <w:t>+</w:t>
-      </w:r>
-      <w:r>
-        <w:rPr>
-          <w:lang w:val="pt-BR"/>
-        </w:rPr>
-        <w:t xml:space="preserve"> </w:t>
-      </w:r>
-      <w:r>
-        <w:rPr>
-          <w:lang w:val="pt-BR"/>
-        </w:rPr>
-        <w:t>selo positivista</w:t>
-      </w:r>
-      <w:r>
-        <w:rPr>
-          <w:lang w:val="pt-BR"/>
-        </w:rPr>
-        <w:t>,</w:t>
-      </w:r>
-      <w:r>
-        <w:rPr>
-          <w:lang w:val="pt-BR"/>
-        </w:rPr>
-        <w:t xml:space="preserve"> </w:t>
-      </w:r>
-      <w:r>
-        <w:rPr>
-          <w:lang w:val="pt-BR"/>
-        </w:rPr>
-        <w:t>+vermelha:</w:t>
-      </w:r>
-      <w:r>
-        <w:rPr>
-          <w:lang w:val="pt-BR"/>
-        </w:rPr>
-        <w:t xml:space="preserve"> pentágono </w:t>
-      </w:r>
-      <w:r>
-        <w:rPr>
-          <w:lang w:val="pt-BR"/>
-        </w:rPr>
-        <w:t>+</w:t>
-      </w:r>
-      <w:r>
-        <w:rPr>
-          <w:lang w:val="pt-BR"/>
-        </w:rPr>
-        <w:t xml:space="preserve"> </w:t>
-      </w:r>
-      <w:r>
-        <w:rPr>
-          <w:lang w:val="pt-BR"/>
-        </w:rPr>
         <w:t>emblema]</w:t>
       </w:r>
       <w:r>
@@ -10040,16 +9650,8 @@
         <w:rPr>
           <w:lang w:val="pt-BR"/>
         </w:rPr>
-        <w:t xml:space="preserve"> No inicio da seção está uma entrada para a área </w:t>
-      </w:r>
-      <w:proofErr w:type="gramStart"/>
-      <w:r>
-        <w:rPr>
-          <w:lang w:val="pt-BR"/>
-        </w:rPr>
-        <w:t>3</w:t>
-      </w:r>
-      <w:proofErr w:type="gramEnd"/>
+        <w:t xml:space="preserve"> No inicio da seção está uma entrada para a área 3</w:t>
+      </w:r>
     </w:p>
     <w:p>
       <w:pPr>
@@ -10189,14 +9791,12 @@
                 <w:lang w:val="pt-BR"/>
               </w:rPr>
             </w:pPr>
-            <w:proofErr w:type="gramStart"/>
             <w:r>
               <w:rPr>
                 <w:lang w:val="pt-BR"/>
               </w:rPr>
               <w:t>7</w:t>
             </w:r>
-            <w:proofErr w:type="gramEnd"/>
           </w:p>
         </w:tc>
         <w:tc>
@@ -10215,16 +9815,8 @@
               <w:rPr>
                 <w:lang w:val="pt-BR"/>
               </w:rPr>
-              <w:t xml:space="preserve">1-&gt;área </w:t>
+              <w:t>1-&gt;área 2</w:t>
             </w:r>
-            <w:proofErr w:type="gramStart"/>
-            <w:r>
-              <w:rPr>
-                <w:lang w:val="pt-BR"/>
-              </w:rPr>
-              <w:t>2</w:t>
-            </w:r>
-            <w:proofErr w:type="gramEnd"/>
           </w:p>
           <w:p>
             <w:pPr>
@@ -10238,16 +9830,8 @@
               <w:rPr>
                 <w:lang w:val="pt-BR"/>
               </w:rPr>
-              <w:t xml:space="preserve">1-&gt;área </w:t>
+              <w:t>1-&gt;área 4</w:t>
             </w:r>
-            <w:proofErr w:type="gramStart"/>
-            <w:r>
-              <w:rPr>
-                <w:lang w:val="pt-BR"/>
-              </w:rPr>
-              <w:t>4</w:t>
-            </w:r>
-            <w:proofErr w:type="gramEnd"/>
           </w:p>
           <w:p>
             <w:pPr>
@@ -10276,7 +9860,13 @@
               <w:rPr>
                 <w:lang w:val="pt-BR"/>
               </w:rPr>
-              <w:t>2-&gt;área 20</w:t>
+              <w:t>1</w:t>
+            </w:r>
+            <w:r>
+              <w:rPr>
+                <w:lang w:val="pt-BR"/>
+              </w:rPr>
+              <w:t>-&gt;área 20</w:t>
             </w:r>
           </w:p>
           <w:p>
@@ -10330,14 +9920,12 @@
                 <w:lang w:val="pt-BR"/>
               </w:rPr>
             </w:pPr>
-            <w:proofErr w:type="gramStart"/>
             <w:r>
               <w:rPr>
                 <w:lang w:val="pt-BR"/>
               </w:rPr>
               <w:t>3</w:t>
             </w:r>
-            <w:proofErr w:type="gramEnd"/>
           </w:p>
         </w:tc>
         <w:tc>
@@ -10425,14 +10013,12 @@
                 <w:lang w:val="pt-BR"/>
               </w:rPr>
             </w:pPr>
-            <w:proofErr w:type="gramStart"/>
             <w:r>
               <w:rPr>
                 <w:lang w:val="pt-BR"/>
               </w:rPr>
               <w:t>3</w:t>
             </w:r>
-            <w:proofErr w:type="gramEnd"/>
           </w:p>
         </w:tc>
         <w:tc>
@@ -10520,14 +10106,12 @@
                 <w:lang w:val="pt-BR"/>
               </w:rPr>
             </w:pPr>
-            <w:proofErr w:type="gramStart"/>
             <w:r>
               <w:rPr>
                 <w:lang w:val="pt-BR"/>
               </w:rPr>
               <w:t>1</w:t>
             </w:r>
-            <w:proofErr w:type="gramEnd"/>
           </w:p>
         </w:tc>
         <w:tc>
@@ -10585,14 +10169,12 @@
                 <w:lang w:val="pt-BR"/>
               </w:rPr>
             </w:pPr>
-            <w:proofErr w:type="gramStart"/>
             <w:r>
               <w:rPr>
                 <w:lang w:val="pt-BR"/>
               </w:rPr>
               <w:t>2</w:t>
             </w:r>
-            <w:proofErr w:type="gramEnd"/>
           </w:p>
         </w:tc>
         <w:tc>
@@ -10665,14 +10247,12 @@
                 <w:lang w:val="pt-BR"/>
               </w:rPr>
             </w:pPr>
-            <w:proofErr w:type="gramStart"/>
             <w:r>
               <w:rPr>
                 <w:lang w:val="pt-BR"/>
               </w:rPr>
               <w:t>6</w:t>
             </w:r>
-            <w:proofErr w:type="gramEnd"/>
           </w:p>
         </w:tc>
         <w:tc>
@@ -10691,16 +10271,8 @@
               <w:rPr>
                 <w:lang w:val="pt-BR"/>
               </w:rPr>
-              <w:t xml:space="preserve">1-&gt;área </w:t>
+              <w:t>1-&gt;área 4</w:t>
             </w:r>
-            <w:proofErr w:type="gramStart"/>
-            <w:r>
-              <w:rPr>
-                <w:lang w:val="pt-BR"/>
-              </w:rPr>
-              <w:t>4</w:t>
-            </w:r>
-            <w:proofErr w:type="gramEnd"/>
           </w:p>
           <w:p>
             <w:pPr>
@@ -10842,7 +10414,7 @@
                     <pic:cNvPicPr/>
                   </pic:nvPicPr>
                   <pic:blipFill>
-                    <a:blip r:embed="rId9" cstate="print">
+                    <a:blip r:embed="rId8" cstate="print">
                       <a:extLst>
                         <a:ext uri="{28A0092B-C50C-407E-A947-70E740481C1C}">
                           <a14:useLocalDpi xmlns:a14="http://schemas.microsoft.com/office/drawing/2010/main" val="0"/>
@@ -10888,7 +10460,7 @@
                     <pic:cNvPicPr/>
                   </pic:nvPicPr>
                   <pic:blipFill>
-                    <a:blip r:embed="rId10" cstate="print">
+                    <a:blip r:embed="rId9" cstate="print">
                       <a:extLst>
                         <a:ext uri="{28A0092B-C50C-407E-A947-70E740481C1C}">
                           <a14:useLocalDpi xmlns:a14="http://schemas.microsoft.com/office/drawing/2010/main" val="0"/>
@@ -11235,19 +10807,25 @@
           <w:lang w:val="pt-BR"/>
         </w:rPr>
       </w:pPr>
+      <w:r>
+        <w:rPr>
+          <w:lang w:val="pt-BR"/>
+        </w:rPr>
+        <w:t xml:space="preserve">Menu de </w:t>
+      </w:r>
       <w:proofErr w:type="gramStart"/>
       <w:r>
         <w:rPr>
           <w:lang w:val="pt-BR"/>
         </w:rPr>
-        <w:t>Menu</w:t>
+        <w:t>Pause[</w:t>
       </w:r>
       <w:proofErr w:type="gramEnd"/>
       <w:r>
         <w:rPr>
           <w:lang w:val="pt-BR"/>
         </w:rPr>
-        <w:t xml:space="preserve"> de Pause[em abas]:</w:t>
+        <w:t>em abas]:</w:t>
       </w:r>
     </w:p>
     <w:p>
@@ -11401,19 +10979,41 @@
           <w:lang w:val="pt-BR"/>
         </w:rPr>
       </w:pPr>
+      <w:r>
+        <w:rPr>
+          <w:lang w:val="pt-BR"/>
+        </w:rPr>
+        <w:t xml:space="preserve">Menu de Opções [idêntico ao acessível pelo </w:t>
+      </w:r>
+      <w:proofErr w:type="spellStart"/>
       <w:proofErr w:type="gramStart"/>
       <w:r>
         <w:rPr>
           <w:lang w:val="pt-BR"/>
         </w:rPr>
-        <w:t>Menu</w:t>
-      </w:r>
+        <w:t>titulo</w:t>
+      </w:r>
+      <w:proofErr w:type="spellEnd"/>
+      <w:r>
+        <w:rPr>
+          <w:lang w:val="pt-BR"/>
+        </w:rPr>
+        <w:t>(</w:t>
+      </w:r>
+      <w:proofErr w:type="spellStart"/>
       <w:proofErr w:type="gramEnd"/>
       <w:r>
         <w:rPr>
           <w:lang w:val="pt-BR"/>
         </w:rPr>
-        <w:t xml:space="preserve"> de Opções [idêntico ao acessível pelo titulo(musica e </w:t>
+        <w:t>musica</w:t>
+      </w:r>
+      <w:proofErr w:type="spellEnd"/>
+      <w:r>
+        <w:rPr>
+          <w:lang w:val="pt-BR"/>
+        </w:rPr>
+        <w:t xml:space="preserve"> e </w:t>
       </w:r>
       <w:proofErr w:type="spellStart"/>
       <w:r>
@@ -11459,19 +11059,25 @@
           <w:lang w:val="pt-BR"/>
         </w:rPr>
       </w:pPr>
+      <w:r>
+        <w:rPr>
+          <w:lang w:val="pt-BR"/>
+        </w:rPr>
+        <w:t>Menu habilidade</w:t>
+      </w:r>
       <w:proofErr w:type="gramStart"/>
       <w:r>
         <w:rPr>
           <w:lang w:val="pt-BR"/>
         </w:rPr>
-        <w:t>Menu</w:t>
+        <w:t>:[</w:t>
       </w:r>
       <w:proofErr w:type="gramEnd"/>
       <w:r>
         <w:rPr>
           <w:lang w:val="pt-BR"/>
         </w:rPr>
-        <w:t xml:space="preserve"> habilidade:[lista as habilidades aprendidas fazendo uma descrição]</w:t>
+        <w:t>lista as habilidades aprendidas fazendo uma descrição]</w:t>
       </w:r>
     </w:p>
     <w:p>
@@ -11685,22 +11291,22 @@
         <w:rPr>
           <w:lang w:val="pt-BR"/>
         </w:rPr>
-        <w:t xml:space="preserve">Espadas </w:t>
-      </w:r>
+        <w:t>Espadas coloridas(</w:t>
+      </w:r>
+      <w:proofErr w:type="spellStart"/>
       <w:proofErr w:type="gramStart"/>
       <w:r>
         <w:rPr>
           <w:lang w:val="pt-BR"/>
         </w:rPr>
-        <w:t>coloridas(</w:t>
-      </w:r>
-      <w:proofErr w:type="spellStart"/>
+        <w:t>vermelha,azul</w:t>
+      </w:r>
       <w:proofErr w:type="gramEnd"/>
       <w:r>
         <w:rPr>
           <w:lang w:val="pt-BR"/>
         </w:rPr>
-        <w:t>vermelha,azul,dourada,verde</w:t>
+        <w:t>,dourada,verde</w:t>
       </w:r>
       <w:proofErr w:type="spellEnd"/>
       <w:r>
@@ -11981,8 +11587,8 @@
 </file>
 
 <file path=word/numbering.xml><?xml version="1.0" encoding="utf-8"?>
-<w:numbering xmlns:wpc="http://schemas.microsoft.com/office/word/2010/wordprocessingCanvas" xmlns:mc="http://schemas.openxmlformats.org/markup-compatibility/2006" xmlns:o="urn:schemas-microsoft-com:office:office" xmlns:r="http://schemas.openxmlformats.org/officeDocument/2006/relationships" xmlns:m="http://schemas.openxmlformats.org/officeDocument/2006/math" xmlns:v="urn:schemas-microsoft-com:vml" xmlns:wp14="http://schemas.microsoft.com/office/word/2010/wordprocessingDrawing" xmlns:wp="http://schemas.openxmlformats.org/drawingml/2006/wordprocessingDrawing" xmlns:w10="urn:schemas-microsoft-com:office:word" xmlns:w="http://schemas.openxmlformats.org/wordprocessingml/2006/main" xmlns:w14="http://schemas.microsoft.com/office/word/2010/wordml" xmlns:wpg="http://schemas.microsoft.com/office/word/2010/wordprocessingGroup" xmlns:wpi="http://schemas.microsoft.com/office/word/2010/wordprocessingInk" xmlns:wne="http://schemas.microsoft.com/office/word/2006/wordml" xmlns:wps="http://schemas.microsoft.com/office/word/2010/wordprocessingShape" mc:Ignorable="w14 wp14">
-  <w:abstractNum w:abstractNumId="0">
+<w:numbering xmlns:wpc="http://schemas.microsoft.com/office/word/2010/wordprocessingCanvas" xmlns:cx="http://schemas.microsoft.com/office/drawing/2014/chartex" xmlns:cx1="http://schemas.microsoft.com/office/drawing/2015/9/8/chartex" xmlns:cx2="http://schemas.microsoft.com/office/drawing/2015/10/21/chartex" xmlns:cx3="http://schemas.microsoft.com/office/drawing/2016/5/9/chartex" xmlns:cx4="http://schemas.microsoft.com/office/drawing/2016/5/10/chartex" xmlns:cx5="http://schemas.microsoft.com/office/drawing/2016/5/11/chartex" xmlns:cx6="http://schemas.microsoft.com/office/drawing/2016/5/12/chartex" xmlns:cx7="http://schemas.microsoft.com/office/drawing/2016/5/13/chartex" xmlns:cx8="http://schemas.microsoft.com/office/drawing/2016/5/14/chartex" xmlns:mc="http://schemas.openxmlformats.org/markup-compatibility/2006" xmlns:aink="http://schemas.microsoft.com/office/drawing/2016/ink" xmlns:am3d="http://schemas.microsoft.com/office/drawing/2017/model3d" xmlns:o="urn:schemas-microsoft-com:office:office" xmlns:r="http://schemas.openxmlformats.org/officeDocument/2006/relationships" xmlns:m="http://schemas.openxmlformats.org/officeDocument/2006/math" xmlns:v="urn:schemas-microsoft-com:vml" xmlns:wp14="http://schemas.microsoft.com/office/word/2010/wordprocessingDrawing" xmlns:wp="http://schemas.openxmlformats.org/drawingml/2006/wordprocessingDrawing" xmlns:w10="urn:schemas-microsoft-com:office:word" xmlns:w="http://schemas.openxmlformats.org/wordprocessingml/2006/main" xmlns:w14="http://schemas.microsoft.com/office/word/2010/wordml" xmlns:w15="http://schemas.microsoft.com/office/word/2012/wordml" xmlns:w16cid="http://schemas.microsoft.com/office/word/2016/wordml/cid" xmlns:w16se="http://schemas.microsoft.com/office/word/2015/wordml/symex" xmlns:wpg="http://schemas.microsoft.com/office/word/2010/wordprocessingGroup" xmlns:wpi="http://schemas.microsoft.com/office/word/2010/wordprocessingInk" xmlns:wne="http://schemas.microsoft.com/office/word/2006/wordml" xmlns:wps="http://schemas.microsoft.com/office/word/2010/wordprocessingShape" mc:Ignorable="w14 w15 w16se w16cid wp14">
+  <w:abstractNum w:abstractNumId="0" w15:restartNumberingAfterBreak="0">
     <w:nsid w:val="065643A4"/>
     <w:multiLevelType w:val="hybridMultilevel"/>
     <w:tmpl w:val="7C264DFE"/>
@@ -12095,7 +11701,7 @@
       </w:rPr>
     </w:lvl>
   </w:abstractNum>
-  <w:abstractNum w:abstractNumId="1">
+  <w:abstractNum w:abstractNumId="1" w15:restartNumberingAfterBreak="0">
     <w:nsid w:val="217122C2"/>
     <w:multiLevelType w:val="hybridMultilevel"/>
     <w:tmpl w:val="879CD66A"/>
@@ -12184,7 +11790,7 @@
       </w:pPr>
     </w:lvl>
   </w:abstractNum>
-  <w:abstractNum w:abstractNumId="2">
+  <w:abstractNum w:abstractNumId="2" w15:restartNumberingAfterBreak="0">
     <w:nsid w:val="6E7C501B"/>
     <w:multiLevelType w:val="hybridMultilevel"/>
     <w:tmpl w:val="C5FA98FC"/>
@@ -12297,7 +11903,7 @@
       </w:rPr>
     </w:lvl>
   </w:abstractNum>
-  <w:abstractNum w:abstractNumId="3">
+  <w:abstractNum w:abstractNumId="3" w15:restartNumberingAfterBreak="0">
     <w:nsid w:val="76AB44E8"/>
     <w:multiLevelType w:val="hybridMultilevel"/>
     <w:tmpl w:val="9412FBF0"/>
@@ -12383,7 +11989,7 @@
       </w:pPr>
     </w:lvl>
   </w:abstractNum>
-  <w:abstractNum w:abstractNumId="4">
+  <w:abstractNum w:abstractNumId="4" w15:restartNumberingAfterBreak="0">
     <w:nsid w:val="78116D8B"/>
     <w:multiLevelType w:val="hybridMultilevel"/>
     <w:tmpl w:val="5F1C3694"/>
@@ -12496,7 +12102,7 @@
       </w:rPr>
     </w:lvl>
   </w:abstractNum>
-  <w:abstractNum w:abstractNumId="5">
+  <w:abstractNum w:abstractNumId="5" w15:restartNumberingAfterBreak="0">
     <w:nsid w:val="7DB615A5"/>
     <w:multiLevelType w:val="hybridMultilevel"/>
     <w:tmpl w:val="41B09336"/>
@@ -12604,7 +12210,7 @@
 </file>
 
 <file path=word/styles.xml><?xml version="1.0" encoding="utf-8"?>
-<w:styles xmlns:mc="http://schemas.openxmlformats.org/markup-compatibility/2006" xmlns:r="http://schemas.openxmlformats.org/officeDocument/2006/relationships" xmlns:w="http://schemas.openxmlformats.org/wordprocessingml/2006/main" xmlns:w14="http://schemas.microsoft.com/office/word/2010/wordml" mc:Ignorable="w14">
+<w:styles xmlns:mc="http://schemas.openxmlformats.org/markup-compatibility/2006" xmlns:r="http://schemas.openxmlformats.org/officeDocument/2006/relationships" xmlns:w="http://schemas.openxmlformats.org/wordprocessingml/2006/main" xmlns:w14="http://schemas.microsoft.com/office/word/2010/wordml" xmlns:w15="http://schemas.microsoft.com/office/word/2012/wordml" xmlns:w16cid="http://schemas.microsoft.com/office/word/2016/wordml/cid" xmlns:w16se="http://schemas.microsoft.com/office/word/2015/wordml/symex" mc:Ignorable="w14 w15 w16se w16cid">
   <w:docDefaults>
     <w:rPrDefault>
       <w:rPr>
@@ -12620,144 +12226,382 @@
       </w:pPr>
     </w:pPrDefault>
   </w:docDefaults>
-  <w:latentStyles w:defLockedState="0" w:defUIPriority="99" w:defSemiHidden="1" w:defUnhideWhenUsed="1" w:defQFormat="0" w:count="267">
-    <w:lsdException w:name="Normal" w:semiHidden="0" w:uiPriority="0" w:unhideWhenUsed="0" w:qFormat="1"/>
-    <w:lsdException w:name="heading 1" w:semiHidden="0" w:uiPriority="9" w:unhideWhenUsed="0" w:qFormat="1"/>
-    <w:lsdException w:name="heading 2" w:uiPriority="9" w:qFormat="1"/>
-    <w:lsdException w:name="heading 3" w:uiPriority="9" w:qFormat="1"/>
-    <w:lsdException w:name="heading 4" w:uiPriority="9" w:qFormat="1"/>
-    <w:lsdException w:name="heading 5" w:uiPriority="9" w:qFormat="1"/>
-    <w:lsdException w:name="heading 6" w:uiPriority="9" w:qFormat="1"/>
-    <w:lsdException w:name="heading 7" w:uiPriority="9" w:qFormat="1"/>
-    <w:lsdException w:name="heading 8" w:uiPriority="9" w:qFormat="1"/>
-    <w:lsdException w:name="heading 9" w:uiPriority="9" w:qFormat="1"/>
-    <w:lsdException w:name="toc 1" w:uiPriority="39"/>
-    <w:lsdException w:name="toc 2" w:uiPriority="39"/>
-    <w:lsdException w:name="toc 3" w:uiPriority="39"/>
-    <w:lsdException w:name="toc 4" w:uiPriority="39"/>
-    <w:lsdException w:name="toc 5" w:uiPriority="39"/>
-    <w:lsdException w:name="toc 6" w:uiPriority="39"/>
-    <w:lsdException w:name="toc 7" w:uiPriority="39"/>
-    <w:lsdException w:name="toc 8" w:uiPriority="39"/>
-    <w:lsdException w:name="toc 9" w:uiPriority="39"/>
-    <w:lsdException w:name="caption" w:uiPriority="35" w:qFormat="1"/>
-    <w:lsdException w:name="Title" w:semiHidden="0" w:uiPriority="10" w:unhideWhenUsed="0" w:qFormat="1"/>
-    <w:lsdException w:name="Default Paragraph Font" w:uiPriority="1"/>
-    <w:lsdException w:name="Subtitle" w:semiHidden="0" w:uiPriority="11" w:unhideWhenUsed="0" w:qFormat="1"/>
-    <w:lsdException w:name="Strong" w:semiHidden="0" w:uiPriority="22" w:unhideWhenUsed="0" w:qFormat="1"/>
-    <w:lsdException w:name="Emphasis" w:semiHidden="0" w:uiPriority="20" w:unhideWhenUsed="0" w:qFormat="1"/>
-    <w:lsdException w:name="Table Grid" w:semiHidden="0" w:uiPriority="59" w:unhideWhenUsed="0"/>
-    <w:lsdException w:name="Placeholder Text" w:unhideWhenUsed="0"/>
-    <w:lsdException w:name="No Spacing" w:semiHidden="0" w:uiPriority="1" w:unhideWhenUsed="0" w:qFormat="1"/>
-    <w:lsdException w:name="Light Shading" w:semiHidden="0" w:uiPriority="60" w:unhideWhenUsed="0"/>
-    <w:lsdException w:name="Light List" w:semiHidden="0" w:uiPriority="61" w:unhideWhenUsed="0"/>
-    <w:lsdException w:name="Light Grid" w:semiHidden="0" w:uiPriority="62" w:unhideWhenUsed="0"/>
-    <w:lsdException w:name="Medium Shading 1" w:semiHidden="0" w:uiPriority="63" w:unhideWhenUsed="0"/>
-    <w:lsdException w:name="Medium Shading 2" w:semiHidden="0" w:uiPriority="64" w:unhideWhenUsed="0"/>
-    <w:lsdException w:name="Medium List 1" w:semiHidden="0" w:uiPriority="65" w:unhideWhenUsed="0"/>
-    <w:lsdException w:name="Medium List 2" w:semiHidden="0" w:uiPriority="66" w:unhideWhenUsed="0"/>
-    <w:lsdException w:name="Medium Grid 1" w:semiHidden="0" w:uiPriority="67" w:unhideWhenUsed="0"/>
-    <w:lsdException w:name="Medium Grid 2" w:semiHidden="0" w:uiPriority="68" w:unhideWhenUsed="0"/>
-    <w:lsdException w:name="Medium Grid 3" w:semiHidden="0" w:uiPriority="69" w:unhideWhenUsed="0"/>
-    <w:lsdException w:name="Dark List" w:semiHidden="0" w:uiPriority="70" w:unhideWhenUsed="0"/>
-    <w:lsdException w:name="Colorful Shading" w:semiHidden="0" w:uiPriority="71" w:unhideWhenUsed="0"/>
-    <w:lsdException w:name="Colorful List" w:semiHidden="0" w:uiPriority="72" w:unhideWhenUsed="0"/>
-    <w:lsdException w:name="Colorful Grid" w:semiHidden="0" w:uiPriority="73" w:unhideWhenUsed="0"/>
-    <w:lsdException w:name="Light Shading Accent 1" w:semiHidden="0" w:uiPriority="60" w:unhideWhenUsed="0"/>
-    <w:lsdException w:name="Light List Accent 1" w:semiHidden="0" w:uiPriority="61" w:unhideWhenUsed="0"/>
-    <w:lsdException w:name="Light Grid Accent 1" w:semiHidden="0" w:uiPriority="62" w:unhideWhenUsed="0"/>
-    <w:lsdException w:name="Medium Shading 1 Accent 1" w:semiHidden="0" w:uiPriority="63" w:unhideWhenUsed="0"/>
-    <w:lsdException w:name="Medium Shading 2 Accent 1" w:semiHidden="0" w:uiPriority="64" w:unhideWhenUsed="0"/>
-    <w:lsdException w:name="Medium List 1 Accent 1" w:semiHidden="0" w:uiPriority="65" w:unhideWhenUsed="0"/>
-    <w:lsdException w:name="Revision" w:unhideWhenUsed="0"/>
-    <w:lsdException w:name="List Paragraph" w:semiHidden="0" w:uiPriority="34" w:unhideWhenUsed="0" w:qFormat="1"/>
-    <w:lsdException w:name="Quote" w:semiHidden="0" w:uiPriority="29" w:unhideWhenUsed="0" w:qFormat="1"/>
-    <w:lsdException w:name="Intense Quote" w:semiHidden="0" w:uiPriority="30" w:unhideWhenUsed="0" w:qFormat="1"/>
-    <w:lsdException w:name="Medium List 2 Accent 1" w:semiHidden="0" w:uiPriority="66" w:unhideWhenUsed="0"/>
-    <w:lsdException w:name="Medium Grid 1 Accent 1" w:semiHidden="0" w:uiPriority="67" w:unhideWhenUsed="0"/>
-    <w:lsdException w:name="Medium Grid 2 Accent 1" w:semiHidden="0" w:uiPriority="68" w:unhideWhenUsed="0"/>
-    <w:lsdException w:name="Medium Grid 3 Accent 1" w:semiHidden="0" w:uiPriority="69" w:unhideWhenUsed="0"/>
-    <w:lsdException w:name="Dark List Accent 1" w:semiHidden="0" w:uiPriority="70" w:unhideWhenUsed="0"/>
-    <w:lsdException w:name="Colorful Shading Accent 1" w:semiHidden="0" w:uiPriority="71" w:unhideWhenUsed="0"/>
-    <w:lsdException w:name="Colorful List Accent 1" w:semiHidden="0" w:uiPriority="72" w:unhideWhenUsed="0"/>
-    <w:lsdException w:name="Colorful Grid Accent 1" w:semiHidden="0" w:uiPriority="73" w:unhideWhenUsed="0"/>
-    <w:lsdException w:name="Light Shading Accent 2" w:semiHidden="0" w:uiPriority="60" w:unhideWhenUsed="0"/>
-    <w:lsdException w:name="Light List Accent 2" w:semiHidden="0" w:uiPriority="61" w:unhideWhenUsed="0"/>
-    <w:lsdException w:name="Light Grid Accent 2" w:semiHidden="0" w:uiPriority="62" w:unhideWhenUsed="0"/>
-    <w:lsdException w:name="Medium Shading 1 Accent 2" w:semiHidden="0" w:uiPriority="63" w:unhideWhenUsed="0"/>
-    <w:lsdException w:name="Medium Shading 2 Accent 2" w:semiHidden="0" w:uiPriority="64" w:unhideWhenUsed="0"/>
-    <w:lsdException w:name="Medium List 1 Accent 2" w:semiHidden="0" w:uiPriority="65" w:unhideWhenUsed="0"/>
-    <w:lsdException w:name="Medium List 2 Accent 2" w:semiHidden="0" w:uiPriority="66" w:unhideWhenUsed="0"/>
-    <w:lsdException w:name="Medium Grid 1 Accent 2" w:semiHidden="0" w:uiPriority="67" w:unhideWhenUsed="0"/>
-    <w:lsdException w:name="Medium Grid 2 Accent 2" w:semiHidden="0" w:uiPriority="68" w:unhideWhenUsed="0"/>
-    <w:lsdException w:name="Medium Grid 3 Accent 2" w:semiHidden="0" w:uiPriority="69" w:unhideWhenUsed="0"/>
-    <w:lsdException w:name="Dark List Accent 2" w:semiHidden="0" w:uiPriority="70" w:unhideWhenUsed="0"/>
-    <w:lsdException w:name="Colorful Shading Accent 2" w:semiHidden="0" w:uiPriority="71" w:unhideWhenUsed="0"/>
-    <w:lsdException w:name="Colorful List Accent 2" w:semiHidden="0" w:uiPriority="72" w:unhideWhenUsed="0"/>
-    <w:lsdException w:name="Colorful Grid Accent 2" w:semiHidden="0" w:uiPriority="73" w:unhideWhenUsed="0"/>
-    <w:lsdException w:name="Light Shading Accent 3" w:semiHidden="0" w:uiPriority="60" w:unhideWhenUsed="0"/>
-    <w:lsdException w:name="Light List Accent 3" w:semiHidden="0" w:uiPriority="61" w:unhideWhenUsed="0"/>
-    <w:lsdException w:name="Light Grid Accent 3" w:semiHidden="0" w:uiPriority="62" w:unhideWhenUsed="0"/>
-    <w:lsdException w:name="Medium Shading 1 Accent 3" w:semiHidden="0" w:uiPriority="63" w:unhideWhenUsed="0"/>
-    <w:lsdException w:name="Medium Shading 2 Accent 3" w:semiHidden="0" w:uiPriority="64" w:unhideWhenUsed="0"/>
-    <w:lsdException w:name="Medium List 1 Accent 3" w:semiHidden="0" w:uiPriority="65" w:unhideWhenUsed="0"/>
-    <w:lsdException w:name="Medium List 2 Accent 3" w:semiHidden="0" w:uiPriority="66" w:unhideWhenUsed="0"/>
-    <w:lsdException w:name="Medium Grid 1 Accent 3" w:semiHidden="0" w:uiPriority="67" w:unhideWhenUsed="0"/>
-    <w:lsdException w:name="Medium Grid 2 Accent 3" w:semiHidden="0" w:uiPriority="68" w:unhideWhenUsed="0"/>
-    <w:lsdException w:name="Medium Grid 3 Accent 3" w:semiHidden="0" w:uiPriority="69" w:unhideWhenUsed="0"/>
-    <w:lsdException w:name="Dark List Accent 3" w:semiHidden="0" w:uiPriority="70" w:unhideWhenUsed="0"/>
-    <w:lsdException w:name="Colorful Shading Accent 3" w:semiHidden="0" w:uiPriority="71" w:unhideWhenUsed="0"/>
-    <w:lsdException w:name="Colorful List Accent 3" w:semiHidden="0" w:uiPriority="72" w:unhideWhenUsed="0"/>
-    <w:lsdException w:name="Colorful Grid Accent 3" w:semiHidden="0" w:uiPriority="73" w:unhideWhenUsed="0"/>
-    <w:lsdException w:name="Light Shading Accent 4" w:semiHidden="0" w:uiPriority="60" w:unhideWhenUsed="0"/>
-    <w:lsdException w:name="Light List Accent 4" w:semiHidden="0" w:uiPriority="61" w:unhideWhenUsed="0"/>
-    <w:lsdException w:name="Light Grid Accent 4" w:semiHidden="0" w:uiPriority="62" w:unhideWhenUsed="0"/>
-    <w:lsdException w:name="Medium Shading 1 Accent 4" w:semiHidden="0" w:uiPriority="63" w:unhideWhenUsed="0"/>
-    <w:lsdException w:name="Medium Shading 2 Accent 4" w:semiHidden="0" w:uiPriority="64" w:unhideWhenUsed="0"/>
-    <w:lsdException w:name="Medium List 1 Accent 4" w:semiHidden="0" w:uiPriority="65" w:unhideWhenUsed="0"/>
-    <w:lsdException w:name="Medium List 2 Accent 4" w:semiHidden="0" w:uiPriority="66" w:unhideWhenUsed="0"/>
-    <w:lsdException w:name="Medium Grid 1 Accent 4" w:semiHidden="0" w:uiPriority="67" w:unhideWhenUsed="0"/>
-    <w:lsdException w:name="Medium Grid 2 Accent 4" w:semiHidden="0" w:uiPriority="68" w:unhideWhenUsed="0"/>
-    <w:lsdException w:name="Medium Grid 3 Accent 4" w:semiHidden="0" w:uiPriority="69" w:unhideWhenUsed="0"/>
-    <w:lsdException w:name="Dark List Accent 4" w:semiHidden="0" w:uiPriority="70" w:unhideWhenUsed="0"/>
-    <w:lsdException w:name="Colorful Shading Accent 4" w:semiHidden="0" w:uiPriority="71" w:unhideWhenUsed="0"/>
-    <w:lsdException w:name="Colorful List Accent 4" w:semiHidden="0" w:uiPriority="72" w:unhideWhenUsed="0"/>
-    <w:lsdException w:name="Colorful Grid Accent 4" w:semiHidden="0" w:uiPriority="73" w:unhideWhenUsed="0"/>
-    <w:lsdException w:name="Light Shading Accent 5" w:semiHidden="0" w:uiPriority="60" w:unhideWhenUsed="0"/>
-    <w:lsdException w:name="Light List Accent 5" w:semiHidden="0" w:uiPriority="61" w:unhideWhenUsed="0"/>
-    <w:lsdException w:name="Light Grid Accent 5" w:semiHidden="0" w:uiPriority="62" w:unhideWhenUsed="0"/>
-    <w:lsdException w:name="Medium Shading 1 Accent 5" w:semiHidden="0" w:uiPriority="63" w:unhideWhenUsed="0"/>
-    <w:lsdException w:name="Medium Shading 2 Accent 5" w:semiHidden="0" w:uiPriority="64" w:unhideWhenUsed="0"/>
-    <w:lsdException w:name="Medium List 1 Accent 5" w:semiHidden="0" w:uiPriority="65" w:unhideWhenUsed="0"/>
-    <w:lsdException w:name="Medium List 2 Accent 5" w:semiHidden="0" w:uiPriority="66" w:unhideWhenUsed="0"/>
-    <w:lsdException w:name="Medium Grid 1 Accent 5" w:semiHidden="0" w:uiPriority="67" w:unhideWhenUsed="0"/>
-    <w:lsdException w:name="Medium Grid 2 Accent 5" w:semiHidden="0" w:uiPriority="68" w:unhideWhenUsed="0"/>
-    <w:lsdException w:name="Medium Grid 3 Accent 5" w:semiHidden="0" w:uiPriority="69" w:unhideWhenUsed="0"/>
-    <w:lsdException w:name="Dark List Accent 5" w:semiHidden="0" w:uiPriority="70" w:unhideWhenUsed="0"/>
-    <w:lsdException w:name="Colorful Shading Accent 5" w:semiHidden="0" w:uiPriority="71" w:unhideWhenUsed="0"/>
-    <w:lsdException w:name="Colorful List Accent 5" w:semiHidden="0" w:uiPriority="72" w:unhideWhenUsed="0"/>
-    <w:lsdException w:name="Colorful Grid Accent 5" w:semiHidden="0" w:uiPriority="73" w:unhideWhenUsed="0"/>
-    <w:lsdException w:name="Light Shading Accent 6" w:semiHidden="0" w:uiPriority="60" w:unhideWhenUsed="0"/>
-    <w:lsdException w:name="Light List Accent 6" w:semiHidden="0" w:uiPriority="61" w:unhideWhenUsed="0"/>
-    <w:lsdException w:name="Light Grid Accent 6" w:semiHidden="0" w:uiPriority="62" w:unhideWhenUsed="0"/>
-    <w:lsdException w:name="Medium Shading 1 Accent 6" w:semiHidden="0" w:uiPriority="63" w:unhideWhenUsed="0"/>
-    <w:lsdException w:name="Medium Shading 2 Accent 6" w:semiHidden="0" w:uiPriority="64" w:unhideWhenUsed="0"/>
-    <w:lsdException w:name="Medium List 1 Accent 6" w:semiHidden="0" w:uiPriority="65" w:unhideWhenUsed="0"/>
-    <w:lsdException w:name="Medium List 2 Accent 6" w:semiHidden="0" w:uiPriority="66" w:unhideWhenUsed="0"/>
-    <w:lsdException w:name="Medium Grid 1 Accent 6" w:semiHidden="0" w:uiPriority="67" w:unhideWhenUsed="0"/>
-    <w:lsdException w:name="Medium Grid 2 Accent 6" w:semiHidden="0" w:uiPriority="68" w:unhideWhenUsed="0"/>
-    <w:lsdException w:name="Medium Grid 3 Accent 6" w:semiHidden="0" w:uiPriority="69" w:unhideWhenUsed="0"/>
-    <w:lsdException w:name="Dark List Accent 6" w:semiHidden="0" w:uiPriority="70" w:unhideWhenUsed="0"/>
-    <w:lsdException w:name="Colorful Shading Accent 6" w:semiHidden="0" w:uiPriority="71" w:unhideWhenUsed="0"/>
-    <w:lsdException w:name="Colorful List Accent 6" w:semiHidden="0" w:uiPriority="72" w:unhideWhenUsed="0"/>
-    <w:lsdException w:name="Colorful Grid Accent 6" w:semiHidden="0" w:uiPriority="73" w:unhideWhenUsed="0"/>
-    <w:lsdException w:name="Subtle Emphasis" w:semiHidden="0" w:uiPriority="19" w:unhideWhenUsed="0" w:qFormat="1"/>
-    <w:lsdException w:name="Intense Emphasis" w:semiHidden="0" w:uiPriority="21" w:unhideWhenUsed="0" w:qFormat="1"/>
-    <w:lsdException w:name="Subtle Reference" w:semiHidden="0" w:uiPriority="31" w:unhideWhenUsed="0" w:qFormat="1"/>
-    <w:lsdException w:name="Intense Reference" w:semiHidden="0" w:uiPriority="32" w:unhideWhenUsed="0" w:qFormat="1"/>
-    <w:lsdException w:name="Book Title" w:semiHidden="0" w:uiPriority="33" w:unhideWhenUsed="0" w:qFormat="1"/>
-    <w:lsdException w:name="Bibliography" w:uiPriority="37"/>
-    <w:lsdException w:name="TOC Heading" w:uiPriority="39" w:qFormat="1"/>
+  <w:latentStyles w:defLockedState="0" w:defUIPriority="99" w:defSemiHidden="0" w:defUnhideWhenUsed="0" w:defQFormat="0" w:count="375">
+    <w:lsdException w:name="Normal" w:uiPriority="0" w:qFormat="1"/>
+    <w:lsdException w:name="heading 1" w:uiPriority="9" w:qFormat="1"/>
+    <w:lsdException w:name="heading 2" w:semiHidden="1" w:uiPriority="9" w:unhideWhenUsed="1" w:qFormat="1"/>
+    <w:lsdException w:name="heading 3" w:semiHidden="1" w:uiPriority="9" w:unhideWhenUsed="1" w:qFormat="1"/>
+    <w:lsdException w:name="heading 4" w:semiHidden="1" w:uiPriority="9" w:unhideWhenUsed="1" w:qFormat="1"/>
+    <w:lsdException w:name="heading 5" w:semiHidden="1" w:uiPriority="9" w:unhideWhenUsed="1" w:qFormat="1"/>
+    <w:lsdException w:name="heading 6" w:semiHidden="1" w:uiPriority="9" w:unhideWhenUsed="1" w:qFormat="1"/>
+    <w:lsdException w:name="heading 7" w:semiHidden="1" w:uiPriority="9" w:unhideWhenUsed="1" w:qFormat="1"/>
+    <w:lsdException w:name="heading 8" w:semiHidden="1" w:uiPriority="9" w:unhideWhenUsed="1" w:qFormat="1"/>
+    <w:lsdException w:name="heading 9" w:semiHidden="1" w:uiPriority="9" w:unhideWhenUsed="1" w:qFormat="1"/>
+    <w:lsdException w:name="index 1" w:semiHidden="1" w:unhideWhenUsed="1"/>
+    <w:lsdException w:name="index 2" w:semiHidden="1" w:unhideWhenUsed="1"/>
+    <w:lsdException w:name="index 3" w:semiHidden="1" w:unhideWhenUsed="1"/>
+    <w:lsdException w:name="index 4" w:semiHidden="1" w:unhideWhenUsed="1"/>
+    <w:lsdException w:name="index 5" w:semiHidden="1" w:unhideWhenUsed="1"/>
+    <w:lsdException w:name="index 6" w:semiHidden="1" w:unhideWhenUsed="1"/>
+    <w:lsdException w:name="index 7" w:semiHidden="1" w:unhideWhenUsed="1"/>
+    <w:lsdException w:name="index 8" w:semiHidden="1" w:unhideWhenUsed="1"/>
+    <w:lsdException w:name="index 9" w:semiHidden="1" w:unhideWhenUsed="1"/>
+    <w:lsdException w:name="toc 1" w:semiHidden="1" w:uiPriority="39" w:unhideWhenUsed="1"/>
+    <w:lsdException w:name="toc 2" w:semiHidden="1" w:uiPriority="39" w:unhideWhenUsed="1"/>
+    <w:lsdException w:name="toc 3" w:semiHidden="1" w:uiPriority="39" w:unhideWhenUsed="1"/>
+    <w:lsdException w:name="toc 4" w:semiHidden="1" w:uiPriority="39" w:unhideWhenUsed="1"/>
+    <w:lsdException w:name="toc 5" w:semiHidden="1" w:uiPriority="39" w:unhideWhenUsed="1"/>
+    <w:lsdException w:name="toc 6" w:semiHidden="1" w:uiPriority="39" w:unhideWhenUsed="1"/>
+    <w:lsdException w:name="toc 7" w:semiHidden="1" w:uiPriority="39" w:unhideWhenUsed="1"/>
+    <w:lsdException w:name="toc 8" w:semiHidden="1" w:uiPriority="39" w:unhideWhenUsed="1"/>
+    <w:lsdException w:name="toc 9" w:semiHidden="1" w:uiPriority="39" w:unhideWhenUsed="1"/>
+    <w:lsdException w:name="Normal Indent" w:semiHidden="1" w:unhideWhenUsed="1"/>
+    <w:lsdException w:name="footnote text" w:semiHidden="1" w:unhideWhenUsed="1"/>
+    <w:lsdException w:name="annotation text" w:semiHidden="1" w:unhideWhenUsed="1"/>
+    <w:lsdException w:name="header" w:semiHidden="1" w:unhideWhenUsed="1"/>
+    <w:lsdException w:name="footer" w:semiHidden="1" w:unhideWhenUsed="1"/>
+    <w:lsdException w:name="index heading" w:semiHidden="1" w:unhideWhenUsed="1"/>
+    <w:lsdException w:name="caption" w:semiHidden="1" w:uiPriority="35" w:unhideWhenUsed="1" w:qFormat="1"/>
+    <w:lsdException w:name="table of figures" w:semiHidden="1" w:unhideWhenUsed="1"/>
+    <w:lsdException w:name="envelope address" w:semiHidden="1" w:unhideWhenUsed="1"/>
+    <w:lsdException w:name="envelope return" w:semiHidden="1" w:unhideWhenUsed="1"/>
+    <w:lsdException w:name="footnote reference" w:semiHidden="1" w:unhideWhenUsed="1"/>
+    <w:lsdException w:name="annotation reference" w:semiHidden="1" w:unhideWhenUsed="1"/>
+    <w:lsdException w:name="line number" w:semiHidden="1" w:unhideWhenUsed="1"/>
+    <w:lsdException w:name="page number" w:semiHidden="1" w:unhideWhenUsed="1"/>
+    <w:lsdException w:name="endnote reference" w:semiHidden="1" w:unhideWhenUsed="1"/>
+    <w:lsdException w:name="endnote text" w:semiHidden="1" w:unhideWhenUsed="1"/>
+    <w:lsdException w:name="table of authorities" w:semiHidden="1" w:unhideWhenUsed="1"/>
+    <w:lsdException w:name="macro" w:semiHidden="1" w:unhideWhenUsed="1"/>
+    <w:lsdException w:name="toa heading" w:semiHidden="1" w:unhideWhenUsed="1"/>
+    <w:lsdException w:name="List" w:semiHidden="1" w:unhideWhenUsed="1"/>
+    <w:lsdException w:name="List Bullet" w:semiHidden="1" w:unhideWhenUsed="1"/>
+    <w:lsdException w:name="List Number" w:semiHidden="1" w:unhideWhenUsed="1"/>
+    <w:lsdException w:name="List 2" w:semiHidden="1" w:unhideWhenUsed="1"/>
+    <w:lsdException w:name="List 3" w:semiHidden="1" w:unhideWhenUsed="1"/>
+    <w:lsdException w:name="List 4" w:semiHidden="1" w:unhideWhenUsed="1"/>
+    <w:lsdException w:name="List 5" w:semiHidden="1" w:unhideWhenUsed="1"/>
+    <w:lsdException w:name="List Bullet 2" w:semiHidden="1" w:unhideWhenUsed="1"/>
+    <w:lsdException w:name="List Bullet 3" w:semiHidden="1" w:unhideWhenUsed="1"/>
+    <w:lsdException w:name="List Bullet 4" w:semiHidden="1" w:unhideWhenUsed="1"/>
+    <w:lsdException w:name="List Bullet 5" w:semiHidden="1" w:unhideWhenUsed="1"/>
+    <w:lsdException w:name="List Number 2" w:semiHidden="1" w:unhideWhenUsed="1"/>
+    <w:lsdException w:name="List Number 3" w:semiHidden="1" w:unhideWhenUsed="1"/>
+    <w:lsdException w:name="List Number 4" w:semiHidden="1" w:unhideWhenUsed="1"/>
+    <w:lsdException w:name="List Number 5" w:semiHidden="1" w:unhideWhenUsed="1"/>
+    <w:lsdException w:name="Title" w:uiPriority="10" w:qFormat="1"/>
+    <w:lsdException w:name="Closing" w:semiHidden="1" w:unhideWhenUsed="1"/>
+    <w:lsdException w:name="Signature" w:semiHidden="1" w:unhideWhenUsed="1"/>
+    <w:lsdException w:name="Default Paragraph Font" w:semiHidden="1" w:uiPriority="1" w:unhideWhenUsed="1"/>
+    <w:lsdException w:name="Body Text" w:semiHidden="1" w:unhideWhenUsed="1"/>
+    <w:lsdException w:name="Body Text Indent" w:semiHidden="1" w:unhideWhenUsed="1"/>
+    <w:lsdException w:name="List Continue" w:semiHidden="1" w:unhideWhenUsed="1"/>
+    <w:lsdException w:name="List Continue 2" w:semiHidden="1" w:unhideWhenUsed="1"/>
+    <w:lsdException w:name="List Continue 3" w:semiHidden="1" w:unhideWhenUsed="1"/>
+    <w:lsdException w:name="List Continue 4" w:semiHidden="1" w:unhideWhenUsed="1"/>
+    <w:lsdException w:name="List Continue 5" w:semiHidden="1" w:unhideWhenUsed="1"/>
+    <w:lsdException w:name="Message Header" w:semiHidden="1" w:unhideWhenUsed="1"/>
+    <w:lsdException w:name="Subtitle" w:uiPriority="11" w:qFormat="1"/>
+    <w:lsdException w:name="Salutation" w:semiHidden="1" w:unhideWhenUsed="1"/>
+    <w:lsdException w:name="Date" w:semiHidden="1" w:unhideWhenUsed="1"/>
+    <w:lsdException w:name="Body Text First Indent" w:semiHidden="1" w:unhideWhenUsed="1"/>
+    <w:lsdException w:name="Body Text First Indent 2" w:semiHidden="1" w:unhideWhenUsed="1"/>
+    <w:lsdException w:name="Note Heading" w:semiHidden="1" w:unhideWhenUsed="1"/>
+    <w:lsdException w:name="Body Text 2" w:semiHidden="1" w:unhideWhenUsed="1"/>
+    <w:lsdException w:name="Body Text 3" w:semiHidden="1" w:unhideWhenUsed="1"/>
+    <w:lsdException w:name="Body Text Indent 2" w:semiHidden="1" w:unhideWhenUsed="1"/>
+    <w:lsdException w:name="Body Text Indent 3" w:semiHidden="1" w:unhideWhenUsed="1"/>
+    <w:lsdException w:name="Block Text" w:semiHidden="1" w:unhideWhenUsed="1"/>
+    <w:lsdException w:name="Hyperlink" w:semiHidden="1" w:unhideWhenUsed="1"/>
+    <w:lsdException w:name="FollowedHyperlink" w:semiHidden="1" w:unhideWhenUsed="1"/>
+    <w:lsdException w:name="Strong" w:uiPriority="22" w:qFormat="1"/>
+    <w:lsdException w:name="Emphasis" w:uiPriority="20" w:qFormat="1"/>
+    <w:lsdException w:name="Document Map" w:semiHidden="1" w:unhideWhenUsed="1"/>
+    <w:lsdException w:name="Plain Text" w:semiHidden="1" w:unhideWhenUsed="1"/>
+    <w:lsdException w:name="E-mail Signature" w:semiHidden="1" w:unhideWhenUsed="1"/>
+    <w:lsdException w:name="HTML Top of Form" w:semiHidden="1" w:unhideWhenUsed="1"/>
+    <w:lsdException w:name="HTML Bottom of Form" w:semiHidden="1" w:unhideWhenUsed="1"/>
+    <w:lsdException w:name="Normal (Web)" w:semiHidden="1" w:unhideWhenUsed="1"/>
+    <w:lsdException w:name="HTML Acronym" w:semiHidden="1" w:unhideWhenUsed="1"/>
+    <w:lsdException w:name="HTML Address" w:semiHidden="1" w:unhideWhenUsed="1"/>
+    <w:lsdException w:name="HTML Cite" w:semiHidden="1" w:unhideWhenUsed="1"/>
+    <w:lsdException w:name="HTML Code" w:semiHidden="1" w:unhideWhenUsed="1"/>
+    <w:lsdException w:name="HTML Definition" w:semiHidden="1" w:unhideWhenUsed="1"/>
+    <w:lsdException w:name="HTML Keyboard" w:semiHidden="1" w:unhideWhenUsed="1"/>
+    <w:lsdException w:name="HTML Preformatted" w:semiHidden="1" w:unhideWhenUsed="1"/>
+    <w:lsdException w:name="HTML Sample" w:semiHidden="1" w:unhideWhenUsed="1"/>
+    <w:lsdException w:name="HTML Typewriter" w:semiHidden="1" w:unhideWhenUsed="1"/>
+    <w:lsdException w:name="HTML Variable" w:semiHidden="1" w:unhideWhenUsed="1"/>
+    <w:lsdException w:name="Normal Table" w:semiHidden="1" w:unhideWhenUsed="1"/>
+    <w:lsdException w:name="annotation subject" w:semiHidden="1" w:unhideWhenUsed="1"/>
+    <w:lsdException w:name="No List" w:semiHidden="1" w:unhideWhenUsed="1"/>
+    <w:lsdException w:name="Outline List 1" w:semiHidden="1" w:unhideWhenUsed="1"/>
+    <w:lsdException w:name="Outline List 2" w:semiHidden="1" w:unhideWhenUsed="1"/>
+    <w:lsdException w:name="Outline List 3" w:semiHidden="1" w:unhideWhenUsed="1"/>
+    <w:lsdException w:name="Table Simple 1" w:semiHidden="1" w:unhideWhenUsed="1"/>
+    <w:lsdException w:name="Table Simple 2" w:semiHidden="1" w:unhideWhenUsed="1"/>
+    <w:lsdException w:name="Table Simple 3" w:semiHidden="1" w:unhideWhenUsed="1"/>
+    <w:lsdException w:name="Table Classic 1" w:semiHidden="1" w:unhideWhenUsed="1"/>
+    <w:lsdException w:name="Table Classic 2" w:semiHidden="1" w:unhideWhenUsed="1"/>
+    <w:lsdException w:name="Table Classic 3" w:semiHidden="1" w:unhideWhenUsed="1"/>
+    <w:lsdException w:name="Table Classic 4" w:semiHidden="1" w:unhideWhenUsed="1"/>
+    <w:lsdException w:name="Table Colorful 1" w:semiHidden="1" w:unhideWhenUsed="1"/>
+    <w:lsdException w:name="Table Colorful 2" w:semiHidden="1" w:unhideWhenUsed="1"/>
+    <w:lsdException w:name="Table Colorful 3" w:semiHidden="1" w:unhideWhenUsed="1"/>
+    <w:lsdException w:name="Table Columns 1" w:semiHidden="1" w:unhideWhenUsed="1"/>
+    <w:lsdException w:name="Table Columns 2" w:semiHidden="1" w:unhideWhenUsed="1"/>
+    <w:lsdException w:name="Table Columns 3" w:semiHidden="1" w:unhideWhenUsed="1"/>
+    <w:lsdException w:name="Table Columns 4" w:semiHidden="1" w:unhideWhenUsed="1"/>
+    <w:lsdException w:name="Table Columns 5" w:semiHidden="1" w:unhideWhenUsed="1"/>
+    <w:lsdException w:name="Table Grid 1" w:semiHidden="1" w:unhideWhenUsed="1"/>
+    <w:lsdException w:name="Table Grid 2" w:semiHidden="1" w:unhideWhenUsed="1"/>
+    <w:lsdException w:name="Table Grid 3" w:semiHidden="1" w:unhideWhenUsed="1"/>
+    <w:lsdException w:name="Table Grid 4" w:semiHidden="1" w:unhideWhenUsed="1"/>
+    <w:lsdException w:name="Table Grid 5" w:semiHidden="1" w:unhideWhenUsed="1"/>
+    <w:lsdException w:name="Table Grid 6" w:semiHidden="1" w:unhideWhenUsed="1"/>
+    <w:lsdException w:name="Table Grid 7" w:semiHidden="1" w:unhideWhenUsed="1"/>
+    <w:lsdException w:name="Table Grid 8" w:semiHidden="1" w:unhideWhenUsed="1"/>
+    <w:lsdException w:name="Table List 1" w:semiHidden="1" w:unhideWhenUsed="1"/>
+    <w:lsdException w:name="Table List 2" w:semiHidden="1" w:unhideWhenUsed="1"/>
+    <w:lsdException w:name="Table List 3" w:semiHidden="1" w:unhideWhenUsed="1"/>
+    <w:lsdException w:name="Table List 4" w:semiHidden="1" w:unhideWhenUsed="1"/>
+    <w:lsdException w:name="Table List 5" w:semiHidden="1" w:unhideWhenUsed="1"/>
+    <w:lsdException w:name="Table List 6" w:semiHidden="1" w:unhideWhenUsed="1"/>
+    <w:lsdException w:name="Table List 7" w:semiHidden="1" w:unhideWhenUsed="1"/>
+    <w:lsdException w:name="Table List 8" w:semiHidden="1" w:unhideWhenUsed="1"/>
+    <w:lsdException w:name="Table 3D effects 1" w:semiHidden="1" w:unhideWhenUsed="1"/>
+    <w:lsdException w:name="Table 3D effects 2" w:semiHidden="1" w:unhideWhenUsed="1"/>
+    <w:lsdException w:name="Table 3D effects 3" w:semiHidden="1" w:unhideWhenUsed="1"/>
+    <w:lsdException w:name="Table Contemporary" w:semiHidden="1" w:unhideWhenUsed="1"/>
+    <w:lsdException w:name="Table Elegant" w:semiHidden="1" w:unhideWhenUsed="1"/>
+    <w:lsdException w:name="Table Professional" w:semiHidden="1" w:unhideWhenUsed="1"/>
+    <w:lsdException w:name="Table Subtle 1" w:semiHidden="1" w:unhideWhenUsed="1"/>
+    <w:lsdException w:name="Table Subtle 2" w:semiHidden="1" w:unhideWhenUsed="1"/>
+    <w:lsdException w:name="Table Web 1" w:semiHidden="1" w:unhideWhenUsed="1"/>
+    <w:lsdException w:name="Table Web 2" w:semiHidden="1" w:unhideWhenUsed="1"/>
+    <w:lsdException w:name="Table Web 3" w:semiHidden="1" w:unhideWhenUsed="1"/>
+    <w:lsdException w:name="Balloon Text" w:semiHidden="1" w:unhideWhenUsed="1"/>
+    <w:lsdException w:name="Table Grid" w:semiHidden="1" w:uiPriority="59" w:unhideWhenUsed="1"/>
+    <w:lsdException w:name="Table Theme" w:semiHidden="1" w:unhideWhenUsed="1"/>
+    <w:lsdException w:name="Placeholder Text" w:semiHidden="1"/>
+    <w:lsdException w:name="No Spacing" w:uiPriority="1" w:qFormat="1"/>
+    <w:lsdException w:name="Light Shading" w:uiPriority="60"/>
+    <w:lsdException w:name="Light List" w:uiPriority="61"/>
+    <w:lsdException w:name="Light Grid" w:uiPriority="62"/>
+    <w:lsdException w:name="Medium Shading 1" w:uiPriority="63"/>
+    <w:lsdException w:name="Medium Shading 2" w:uiPriority="64"/>
+    <w:lsdException w:name="Medium List 1" w:uiPriority="65"/>
+    <w:lsdException w:name="Medium List 2" w:uiPriority="66"/>
+    <w:lsdException w:name="Medium Grid 1" w:uiPriority="67"/>
+    <w:lsdException w:name="Medium Grid 2" w:uiPriority="68"/>
+    <w:lsdException w:name="Medium Grid 3" w:uiPriority="69"/>
+    <w:lsdException w:name="Dark List" w:uiPriority="70"/>
+    <w:lsdException w:name="Colorful Shading" w:uiPriority="71"/>
+    <w:lsdException w:name="Colorful List" w:uiPriority="72"/>
+    <w:lsdException w:name="Colorful Grid" w:uiPriority="73"/>
+    <w:lsdException w:name="Light Shading Accent 1" w:uiPriority="60"/>
+    <w:lsdException w:name="Light List Accent 1" w:uiPriority="61"/>
+    <w:lsdException w:name="Light Grid Accent 1" w:uiPriority="62"/>
+    <w:lsdException w:name="Medium Shading 1 Accent 1" w:uiPriority="63"/>
+    <w:lsdException w:name="Medium Shading 2 Accent 1" w:uiPriority="64"/>
+    <w:lsdException w:name="Medium List 1 Accent 1" w:uiPriority="65"/>
+    <w:lsdException w:name="Revision" w:semiHidden="1"/>
+    <w:lsdException w:name="List Paragraph" w:uiPriority="34" w:qFormat="1"/>
+    <w:lsdException w:name="Quote" w:uiPriority="29" w:qFormat="1"/>
+    <w:lsdException w:name="Intense Quote" w:uiPriority="30" w:qFormat="1"/>
+    <w:lsdException w:name="Medium List 2 Accent 1" w:uiPriority="66"/>
+    <w:lsdException w:name="Medium Grid 1 Accent 1" w:uiPriority="67"/>
+    <w:lsdException w:name="Medium Grid 2 Accent 1" w:uiPriority="68"/>
+    <w:lsdException w:name="Medium Grid 3 Accent 1" w:uiPriority="69"/>
+    <w:lsdException w:name="Dark List Accent 1" w:uiPriority="70"/>
+    <w:lsdException w:name="Colorful Shading Accent 1" w:uiPriority="71"/>
+    <w:lsdException w:name="Colorful List Accent 1" w:uiPriority="72"/>
+    <w:lsdException w:name="Colorful Grid Accent 1" w:uiPriority="73"/>
+    <w:lsdException w:name="Light Shading Accent 2" w:uiPriority="60"/>
+    <w:lsdException w:name="Light List Accent 2" w:uiPriority="61"/>
+    <w:lsdException w:name="Light Grid Accent 2" w:uiPriority="62"/>
+    <w:lsdException w:name="Medium Shading 1 Accent 2" w:uiPriority="63"/>
+    <w:lsdException w:name="Medium Shading 2 Accent 2" w:uiPriority="64"/>
+    <w:lsdException w:name="Medium List 1 Accent 2" w:uiPriority="65"/>
+    <w:lsdException w:name="Medium List 2 Accent 2" w:uiPriority="66"/>
+    <w:lsdException w:name="Medium Grid 1 Accent 2" w:uiPriority="67"/>
+    <w:lsdException w:name="Medium Grid 2 Accent 2" w:uiPriority="68"/>
+    <w:lsdException w:name="Medium Grid 3 Accent 2" w:uiPriority="69"/>
+    <w:lsdException w:name="Dark List Accent 2" w:uiPriority="70"/>
+    <w:lsdException w:name="Colorful Shading Accent 2" w:uiPriority="71"/>
+    <w:lsdException w:name="Colorful List Accent 2" w:uiPriority="72"/>
+    <w:lsdException w:name="Colorful Grid Accent 2" w:uiPriority="73"/>
+    <w:lsdException w:name="Light Shading Accent 3" w:uiPriority="60"/>
+    <w:lsdException w:name="Light List Accent 3" w:uiPriority="61"/>
+    <w:lsdException w:name="Light Grid Accent 3" w:uiPriority="62"/>
+    <w:lsdException w:name="Medium Shading 1 Accent 3" w:uiPriority="63"/>
+    <w:lsdException w:name="Medium Shading 2 Accent 3" w:uiPriority="64"/>
+    <w:lsdException w:name="Medium List 1 Accent 3" w:uiPriority="65"/>
+    <w:lsdException w:name="Medium List 2 Accent 3" w:uiPriority="66"/>
+    <w:lsdException w:name="Medium Grid 1 Accent 3" w:uiPriority="67"/>
+    <w:lsdException w:name="Medium Grid 2 Accent 3" w:uiPriority="68"/>
+    <w:lsdException w:name="Medium Grid 3 Accent 3" w:uiPriority="69"/>
+    <w:lsdException w:name="Dark List Accent 3" w:uiPriority="70"/>
+    <w:lsdException w:name="Colorful Shading Accent 3" w:uiPriority="71"/>
+    <w:lsdException w:name="Colorful List Accent 3" w:uiPriority="72"/>
+    <w:lsdException w:name="Colorful Grid Accent 3" w:uiPriority="73"/>
+    <w:lsdException w:name="Light Shading Accent 4" w:uiPriority="60"/>
+    <w:lsdException w:name="Light List Accent 4" w:uiPriority="61"/>
+    <w:lsdException w:name="Light Grid Accent 4" w:uiPriority="62"/>
+    <w:lsdException w:name="Medium Shading 1 Accent 4" w:uiPriority="63"/>
+    <w:lsdException w:name="Medium Shading 2 Accent 4" w:uiPriority="64"/>
+    <w:lsdException w:name="Medium List 1 Accent 4" w:uiPriority="65"/>
+    <w:lsdException w:name="Medium List 2 Accent 4" w:uiPriority="66"/>
+    <w:lsdException w:name="Medium Grid 1 Accent 4" w:uiPriority="67"/>
+    <w:lsdException w:name="Medium Grid 2 Accent 4" w:uiPriority="68"/>
+    <w:lsdException w:name="Medium Grid 3 Accent 4" w:uiPriority="69"/>
+    <w:lsdException w:name="Dark List Accent 4" w:uiPriority="70"/>
+    <w:lsdException w:name="Colorful Shading Accent 4" w:uiPriority="71"/>
+    <w:lsdException w:name="Colorful List Accent 4" w:uiPriority="72"/>
+    <w:lsdException w:name="Colorful Grid Accent 4" w:uiPriority="73"/>
+    <w:lsdException w:name="Light Shading Accent 5" w:uiPriority="60"/>
+    <w:lsdException w:name="Light List Accent 5" w:uiPriority="61"/>
+    <w:lsdException w:name="Light Grid Accent 5" w:uiPriority="62"/>
+    <w:lsdException w:name="Medium Shading 1 Accent 5" w:uiPriority="63"/>
+    <w:lsdException w:name="Medium Shading 2 Accent 5" w:uiPriority="64"/>
+    <w:lsdException w:name="Medium List 1 Accent 5" w:uiPriority="65"/>
+    <w:lsdException w:name="Medium List 2 Accent 5" w:uiPriority="66"/>
+    <w:lsdException w:name="Medium Grid 1 Accent 5" w:uiPriority="67"/>
+    <w:lsdException w:name="Medium Grid 2 Accent 5" w:uiPriority="68"/>
+    <w:lsdException w:name="Medium Grid 3 Accent 5" w:uiPriority="69"/>
+    <w:lsdException w:name="Dark List Accent 5" w:uiPriority="70"/>
+    <w:lsdException w:name="Colorful Shading Accent 5" w:uiPriority="71"/>
+    <w:lsdException w:name="Colorful List Accent 5" w:uiPriority="72"/>
+    <w:lsdException w:name="Colorful Grid Accent 5" w:uiPriority="73"/>
+    <w:lsdException w:name="Light Shading Accent 6" w:uiPriority="60"/>
+    <w:lsdException w:name="Light List Accent 6" w:uiPriority="61"/>
+    <w:lsdException w:name="Light Grid Accent 6" w:uiPriority="62"/>
+    <w:lsdException w:name="Medium Shading 1 Accent 6" w:uiPriority="63"/>
+    <w:lsdException w:name="Medium Shading 2 Accent 6" w:uiPriority="64"/>
+    <w:lsdException w:name="Medium List 1 Accent 6" w:uiPriority="65"/>
+    <w:lsdException w:name="Medium List 2 Accent 6" w:uiPriority="66"/>
+    <w:lsdException w:name="Medium Grid 1 Accent 6" w:uiPriority="67"/>
+    <w:lsdException w:name="Medium Grid 2 Accent 6" w:uiPriority="68"/>
+    <w:lsdException w:name="Medium Grid 3 Accent 6" w:uiPriority="69"/>
+    <w:lsdException w:name="Dark List Accent 6" w:uiPriority="70"/>
+    <w:lsdException w:name="Colorful Shading Accent 6" w:uiPriority="71"/>
+    <w:lsdException w:name="Colorful List Accent 6" w:uiPriority="72"/>
+    <w:lsdException w:name="Colorful Grid Accent 6" w:uiPriority="73"/>
+    <w:lsdException w:name="Subtle Emphasis" w:uiPriority="19" w:qFormat="1"/>
+    <w:lsdException w:name="Intense Emphasis" w:uiPriority="21" w:qFormat="1"/>
+    <w:lsdException w:name="Subtle Reference" w:uiPriority="31" w:qFormat="1"/>
+    <w:lsdException w:name="Intense Reference" w:uiPriority="32" w:qFormat="1"/>
+    <w:lsdException w:name="Book Title" w:uiPriority="33" w:qFormat="1"/>
+    <w:lsdException w:name="Bibliography" w:semiHidden="1" w:uiPriority="37" w:unhideWhenUsed="1"/>
+    <w:lsdException w:name="TOC Heading" w:semiHidden="1" w:uiPriority="39" w:unhideWhenUsed="1" w:qFormat="1"/>
+    <w:lsdException w:name="Plain Table 1" w:uiPriority="41"/>
+    <w:lsdException w:name="Plain Table 2" w:uiPriority="42"/>
+    <w:lsdException w:name="Plain Table 3" w:uiPriority="43"/>
+    <w:lsdException w:name="Plain Table 4" w:uiPriority="44"/>
+    <w:lsdException w:name="Plain Table 5" w:uiPriority="45"/>
+    <w:lsdException w:name="Grid Table Light" w:uiPriority="40"/>
+    <w:lsdException w:name="Grid Table 1 Light" w:uiPriority="46"/>
+    <w:lsdException w:name="Grid Table 2" w:uiPriority="47"/>
+    <w:lsdException w:name="Grid Table 3" w:uiPriority="48"/>
+    <w:lsdException w:name="Grid Table 4" w:uiPriority="49"/>
+    <w:lsdException w:name="Grid Table 5 Dark" w:uiPriority="50"/>
+    <w:lsdException w:name="Grid Table 6 Colorful" w:uiPriority="51"/>
+    <w:lsdException w:name="Grid Table 7 Colorful" w:uiPriority="52"/>
+    <w:lsdException w:name="Grid Table 1 Light Accent 1" w:uiPriority="46"/>
+    <w:lsdException w:name="Grid Table 2 Accent 1" w:uiPriority="47"/>
+    <w:lsdException w:name="Grid Table 3 Accent 1" w:uiPriority="48"/>
+    <w:lsdException w:name="Grid Table 4 Accent 1" w:uiPriority="49"/>
+    <w:lsdException w:name="Grid Table 5 Dark Accent 1" w:uiPriority="50"/>
+    <w:lsdException w:name="Grid Table 6 Colorful Accent 1" w:uiPriority="51"/>
+    <w:lsdException w:name="Grid Table 7 Colorful Accent 1" w:uiPriority="52"/>
+    <w:lsdException w:name="Grid Table 1 Light Accent 2" w:uiPriority="46"/>
+    <w:lsdException w:name="Grid Table 2 Accent 2" w:uiPriority="47"/>
+    <w:lsdException w:name="Grid Table 3 Accent 2" w:uiPriority="48"/>
+    <w:lsdException w:name="Grid Table 4 Accent 2" w:uiPriority="49"/>
+    <w:lsdException w:name="Grid Table 5 Dark Accent 2" w:uiPriority="50"/>
+    <w:lsdException w:name="Grid Table 6 Colorful Accent 2" w:uiPriority="51"/>
+    <w:lsdException w:name="Grid Table 7 Colorful Accent 2" w:uiPriority="52"/>
+    <w:lsdException w:name="Grid Table 1 Light Accent 3" w:uiPriority="46"/>
+    <w:lsdException w:name="Grid Table 2 Accent 3" w:uiPriority="47"/>
+    <w:lsdException w:name="Grid Table 3 Accent 3" w:uiPriority="48"/>
+    <w:lsdException w:name="Grid Table 4 Accent 3" w:uiPriority="49"/>
+    <w:lsdException w:name="Grid Table 5 Dark Accent 3" w:uiPriority="50"/>
+    <w:lsdException w:name="Grid Table 6 Colorful Accent 3" w:uiPriority="51"/>
+    <w:lsdException w:name="Grid Table 7 Colorful Accent 3" w:uiPriority="52"/>
+    <w:lsdException w:name="Grid Table 1 Light Accent 4" w:uiPriority="46"/>
+    <w:lsdException w:name="Grid Table 2 Accent 4" w:uiPriority="47"/>
+    <w:lsdException w:name="Grid Table 3 Accent 4" w:uiPriority="48"/>
+    <w:lsdException w:name="Grid Table 4 Accent 4" w:uiPriority="49"/>
+    <w:lsdException w:name="Grid Table 5 Dark Accent 4" w:uiPriority="50"/>
+    <w:lsdException w:name="Grid Table 6 Colorful Accent 4" w:uiPriority="51"/>
+    <w:lsdException w:name="Grid Table 7 Colorful Accent 4" w:uiPriority="52"/>
+    <w:lsdException w:name="Grid Table 1 Light Accent 5" w:uiPriority="46"/>
+    <w:lsdException w:name="Grid Table 2 Accent 5" w:uiPriority="47"/>
+    <w:lsdException w:name="Grid Table 3 Accent 5" w:uiPriority="48"/>
+    <w:lsdException w:name="Grid Table 4 Accent 5" w:uiPriority="49"/>
+    <w:lsdException w:name="Grid Table 5 Dark Accent 5" w:uiPriority="50"/>
+    <w:lsdException w:name="Grid Table 6 Colorful Accent 5" w:uiPriority="51"/>
+    <w:lsdException w:name="Grid Table 7 Colorful Accent 5" w:uiPriority="52"/>
+    <w:lsdException w:name="Grid Table 1 Light Accent 6" w:uiPriority="46"/>
+    <w:lsdException w:name="Grid Table 2 Accent 6" w:uiPriority="47"/>
+    <w:lsdException w:name="Grid Table 3 Accent 6" w:uiPriority="48"/>
+    <w:lsdException w:name="Grid Table 4 Accent 6" w:uiPriority="49"/>
+    <w:lsdException w:name="Grid Table 5 Dark Accent 6" w:uiPriority="50"/>
+    <w:lsdException w:name="Grid Table 6 Colorful Accent 6" w:uiPriority="51"/>
+    <w:lsdException w:name="Grid Table 7 Colorful Accent 6" w:uiPriority="52"/>
+    <w:lsdException w:name="List Table 1 Light" w:uiPriority="46"/>
+    <w:lsdException w:name="List Table 2" w:uiPriority="47"/>
+    <w:lsdException w:name="List Table 3" w:uiPriority="48"/>
+    <w:lsdException w:name="List Table 4" w:uiPriority="49"/>
+    <w:lsdException w:name="List Table 5 Dark" w:uiPriority="50"/>
+    <w:lsdException w:name="List Table 6 Colorful" w:uiPriority="51"/>
+    <w:lsdException w:name="List Table 7 Colorful" w:uiPriority="52"/>
+    <w:lsdException w:name="List Table 1 Light Accent 1" w:uiPriority="46"/>
+    <w:lsdException w:name="List Table 2 Accent 1" w:uiPriority="47"/>
+    <w:lsdException w:name="List Table 3 Accent 1" w:uiPriority="48"/>
+    <w:lsdException w:name="List Table 4 Accent 1" w:uiPriority="49"/>
+    <w:lsdException w:name="List Table 5 Dark Accent 1" w:uiPriority="50"/>
+    <w:lsdException w:name="List Table 6 Colorful Accent 1" w:uiPriority="51"/>
+    <w:lsdException w:name="List Table 7 Colorful Accent 1" w:uiPriority="52"/>
+    <w:lsdException w:name="List Table 1 Light Accent 2" w:uiPriority="46"/>
+    <w:lsdException w:name="List Table 2 Accent 2" w:uiPriority="47"/>
+    <w:lsdException w:name="List Table 3 Accent 2" w:uiPriority="48"/>
+    <w:lsdException w:name="List Table 4 Accent 2" w:uiPriority="49"/>
+    <w:lsdException w:name="List Table 5 Dark Accent 2" w:uiPriority="50"/>
+    <w:lsdException w:name="List Table 6 Colorful Accent 2" w:uiPriority="51"/>
+    <w:lsdException w:name="List Table 7 Colorful Accent 2" w:uiPriority="52"/>
+    <w:lsdException w:name="List Table 1 Light Accent 3" w:uiPriority="46"/>
+    <w:lsdException w:name="List Table 2 Accent 3" w:uiPriority="47"/>
+    <w:lsdException w:name="List Table 3 Accent 3" w:uiPriority="48"/>
+    <w:lsdException w:name="List Table 4 Accent 3" w:uiPriority="49"/>
+    <w:lsdException w:name="List Table 5 Dark Accent 3" w:uiPriority="50"/>
+    <w:lsdException w:name="List Table 6 Colorful Accent 3" w:uiPriority="51"/>
+    <w:lsdException w:name="List Table 7 Colorful Accent 3" w:uiPriority="52"/>
+    <w:lsdException w:name="List Table 1 Light Accent 4" w:uiPriority="46"/>
+    <w:lsdException w:name="List Table 2 Accent 4" w:uiPriority="47"/>
+    <w:lsdException w:name="List Table 3 Accent 4" w:uiPriority="48"/>
+    <w:lsdException w:name="List Table 4 Accent 4" w:uiPriority="49"/>
+    <w:lsdException w:name="List Table 5 Dark Accent 4" w:uiPriority="50"/>
+    <w:lsdException w:name="List Table 6 Colorful Accent 4" w:uiPriority="51"/>
+    <w:lsdException w:name="List Table 7 Colorful Accent 4" w:uiPriority="52"/>
+    <w:lsdException w:name="List Table 1 Light Accent 5" w:uiPriority="46"/>
+    <w:lsdException w:name="List Table 2 Accent 5" w:uiPriority="47"/>
+    <w:lsdException w:name="List Table 3 Accent 5" w:uiPriority="48"/>
+    <w:lsdException w:name="List Table 4 Accent 5" w:uiPriority="49"/>
+    <w:lsdException w:name="List Table 5 Dark Accent 5" w:uiPriority="50"/>
+    <w:lsdException w:name="List Table 6 Colorful Accent 5" w:uiPriority="51"/>
+    <w:lsdException w:name="List Table 7 Colorful Accent 5" w:uiPriority="52"/>
+    <w:lsdException w:name="List Table 1 Light Accent 6" w:uiPriority="46"/>
+    <w:lsdException w:name="List Table 2 Accent 6" w:uiPriority="47"/>
+    <w:lsdException w:name="List Table 3 Accent 6" w:uiPriority="48"/>
+    <w:lsdException w:name="List Table 4 Accent 6" w:uiPriority="49"/>
+    <w:lsdException w:name="List Table 5 Dark Accent 6" w:uiPriority="50"/>
+    <w:lsdException w:name="List Table 6 Colorful Accent 6" w:uiPriority="51"/>
+    <w:lsdException w:name="List Table 7 Colorful Accent 6" w:uiPriority="52"/>
+    <w:lsdException w:name="Mention" w:semiHidden="1" w:unhideWhenUsed="1"/>
+    <w:lsdException w:name="Smart Hyperlink" w:semiHidden="1" w:unhideWhenUsed="1"/>
+    <w:lsdException w:name="Hashtag" w:semiHidden="1" w:unhideWhenUsed="1"/>
+    <w:lsdException w:name="Unresolved Mention" w:semiHidden="1" w:unhideWhenUsed="1"/>
   </w:latentStyles>
   <w:style w:type="paragraph" w:default="1" w:styleId="Normal">
     <w:name w:val="Normal"/>
@@ -13115,7 +12959,6 @@
       <w:spacing w:after="0" w:line="240" w:lineRule="auto"/>
     </w:pPr>
     <w:tblPr>
-      <w:tblInd w:w="0" w:type="dxa"/>
       <w:tblBorders>
         <w:top w:val="single" w:sz="4" w:space="0" w:color="auto"/>
         <w:left w:val="single" w:sz="4" w:space="0" w:color="auto"/>
@@ -13124,544 +12967,6 @@
         <w:insideH w:val="single" w:sz="4" w:space="0" w:color="auto"/>
         <w:insideV w:val="single" w:sz="4" w:space="0" w:color="auto"/>
       </w:tblBorders>
-      <w:tblCellMar>
-        <w:top w:w="0" w:type="dxa"/>
-        <w:left w:w="108" w:type="dxa"/>
-        <w:bottom w:w="0" w:type="dxa"/>
-        <w:right w:w="108" w:type="dxa"/>
-      </w:tblCellMar>
-    </w:tblPr>
-  </w:style>
-</w:styles>
-</file>
-
-<file path=word/stylesWithEffects.xml><?xml version="1.0" encoding="utf-8"?>
-<w:styles xmlns:wpc="http://schemas.microsoft.com/office/word/2010/wordprocessingCanvas" xmlns:mc="http://schemas.openxmlformats.org/markup-compatibility/2006" xmlns:o="urn:schemas-microsoft-com:office:office" xmlns:r="http://schemas.openxmlformats.org/officeDocument/2006/relationships" xmlns:m="http://schemas.openxmlformats.org/officeDocument/2006/math" xmlns:v="urn:schemas-microsoft-com:vml" xmlns:wp14="http://schemas.microsoft.com/office/word/2010/wordprocessingDrawing" xmlns:wp="http://schemas.openxmlformats.org/drawingml/2006/wordprocessingDrawing" xmlns:w10="urn:schemas-microsoft-com:office:word" xmlns:w="http://schemas.openxmlformats.org/wordprocessingml/2006/main" xmlns:w14="http://schemas.microsoft.com/office/word/2010/wordml" xmlns:wpg="http://schemas.microsoft.com/office/word/2010/wordprocessingGroup" xmlns:wpi="http://schemas.microsoft.com/office/word/2010/wordprocessingInk" xmlns:wne="http://schemas.microsoft.com/office/word/2006/wordml" xmlns:wps="http://schemas.microsoft.com/office/word/2010/wordprocessingShape" mc:Ignorable="w14 wp14">
-  <w:docDefaults>
-    <w:rPrDefault>
-      <w:rPr>
-        <w:rFonts w:asciiTheme="minorHAnsi" w:eastAsiaTheme="minorHAnsi" w:hAnsiTheme="minorHAnsi" w:cstheme="minorBidi"/>
-        <w:sz w:val="22"/>
-        <w:szCs w:val="22"/>
-        <w:lang w:val="en-US" w:eastAsia="en-US" w:bidi="ar-SA"/>
-      </w:rPr>
-    </w:rPrDefault>
-    <w:pPrDefault>
-      <w:pPr>
-        <w:spacing w:after="200" w:line="276" w:lineRule="auto"/>
-      </w:pPr>
-    </w:pPrDefault>
-  </w:docDefaults>
-  <w:latentStyles w:defLockedState="0" w:defUIPriority="99" w:defSemiHidden="1" w:defUnhideWhenUsed="1" w:defQFormat="0" w:count="267">
-    <w:lsdException w:name="Normal" w:semiHidden="0" w:uiPriority="0" w:unhideWhenUsed="0" w:qFormat="1"/>
-    <w:lsdException w:name="heading 1" w:semiHidden="0" w:uiPriority="9" w:unhideWhenUsed="0" w:qFormat="1"/>
-    <w:lsdException w:name="heading 2" w:uiPriority="9" w:qFormat="1"/>
-    <w:lsdException w:name="heading 3" w:uiPriority="9" w:qFormat="1"/>
-    <w:lsdException w:name="heading 4" w:uiPriority="9" w:qFormat="1"/>
-    <w:lsdException w:name="heading 5" w:uiPriority="9" w:qFormat="1"/>
-    <w:lsdException w:name="heading 6" w:uiPriority="9" w:qFormat="1"/>
-    <w:lsdException w:name="heading 7" w:uiPriority="9" w:qFormat="1"/>
-    <w:lsdException w:name="heading 8" w:uiPriority="9" w:qFormat="1"/>
-    <w:lsdException w:name="heading 9" w:uiPriority="9" w:qFormat="1"/>
-    <w:lsdException w:name="toc 1" w:uiPriority="39"/>
-    <w:lsdException w:name="toc 2" w:uiPriority="39"/>
-    <w:lsdException w:name="toc 3" w:uiPriority="39"/>
-    <w:lsdException w:name="toc 4" w:uiPriority="39"/>
-    <w:lsdException w:name="toc 5" w:uiPriority="39"/>
-    <w:lsdException w:name="toc 6" w:uiPriority="39"/>
-    <w:lsdException w:name="toc 7" w:uiPriority="39"/>
-    <w:lsdException w:name="toc 8" w:uiPriority="39"/>
-    <w:lsdException w:name="toc 9" w:uiPriority="39"/>
-    <w:lsdException w:name="caption" w:uiPriority="35" w:qFormat="1"/>
-    <w:lsdException w:name="Title" w:semiHidden="0" w:uiPriority="10" w:unhideWhenUsed="0" w:qFormat="1"/>
-    <w:lsdException w:name="Default Paragraph Font" w:uiPriority="1"/>
-    <w:lsdException w:name="Subtitle" w:semiHidden="0" w:uiPriority="11" w:unhideWhenUsed="0" w:qFormat="1"/>
-    <w:lsdException w:name="Strong" w:semiHidden="0" w:uiPriority="22" w:unhideWhenUsed="0" w:qFormat="1"/>
-    <w:lsdException w:name="Emphasis" w:semiHidden="0" w:uiPriority="20" w:unhideWhenUsed="0" w:qFormat="1"/>
-    <w:lsdException w:name="Table Grid" w:semiHidden="0" w:uiPriority="59" w:unhideWhenUsed="0"/>
-    <w:lsdException w:name="Placeholder Text" w:unhideWhenUsed="0"/>
-    <w:lsdException w:name="No Spacing" w:semiHidden="0" w:uiPriority="1" w:unhideWhenUsed="0" w:qFormat="1"/>
-    <w:lsdException w:name="Light Shading" w:semiHidden="0" w:uiPriority="60" w:unhideWhenUsed="0"/>
-    <w:lsdException w:name="Light List" w:semiHidden="0" w:uiPriority="61" w:unhideWhenUsed="0"/>
-    <w:lsdException w:name="Light Grid" w:semiHidden="0" w:uiPriority="62" w:unhideWhenUsed="0"/>
-    <w:lsdException w:name="Medium Shading 1" w:semiHidden="0" w:uiPriority="63" w:unhideWhenUsed="0"/>
-    <w:lsdException w:name="Medium Shading 2" w:semiHidden="0" w:uiPriority="64" w:unhideWhenUsed="0"/>
-    <w:lsdException w:name="Medium List 1" w:semiHidden="0" w:uiPriority="65" w:unhideWhenUsed="0"/>
-    <w:lsdException w:name="Medium List 2" w:semiHidden="0" w:uiPriority="66" w:unhideWhenUsed="0"/>
-    <w:lsdException w:name="Medium Grid 1" w:semiHidden="0" w:uiPriority="67" w:unhideWhenUsed="0"/>
-    <w:lsdException w:name="Medium Grid 2" w:semiHidden="0" w:uiPriority="68" w:unhideWhenUsed="0"/>
-    <w:lsdException w:name="Medium Grid 3" w:semiHidden="0" w:uiPriority="69" w:unhideWhenUsed="0"/>
-    <w:lsdException w:name="Dark List" w:semiHidden="0" w:uiPriority="70" w:unhideWhenUsed="0"/>
-    <w:lsdException w:name="Colorful Shading" w:semiHidden="0" w:uiPriority="71" w:unhideWhenUsed="0"/>
-    <w:lsdException w:name="Colorful List" w:semiHidden="0" w:uiPriority="72" w:unhideWhenUsed="0"/>
-    <w:lsdException w:name="Colorful Grid" w:semiHidden="0" w:uiPriority="73" w:unhideWhenUsed="0"/>
-    <w:lsdException w:name="Light Shading Accent 1" w:semiHidden="0" w:uiPriority="60" w:unhideWhenUsed="0"/>
-    <w:lsdException w:name="Light List Accent 1" w:semiHidden="0" w:uiPriority="61" w:unhideWhenUsed="0"/>
-    <w:lsdException w:name="Light Grid Accent 1" w:semiHidden="0" w:uiPriority="62" w:unhideWhenUsed="0"/>
-    <w:lsdException w:name="Medium Shading 1 Accent 1" w:semiHidden="0" w:uiPriority="63" w:unhideWhenUsed="0"/>
-    <w:lsdException w:name="Medium Shading 2 Accent 1" w:semiHidden="0" w:uiPriority="64" w:unhideWhenUsed="0"/>
-    <w:lsdException w:name="Medium List 1 Accent 1" w:semiHidden="0" w:uiPriority="65" w:unhideWhenUsed="0"/>
-    <w:lsdException w:name="Revision" w:unhideWhenUsed="0"/>
-    <w:lsdException w:name="List Paragraph" w:semiHidden="0" w:uiPriority="34" w:unhideWhenUsed="0" w:qFormat="1"/>
-    <w:lsdException w:name="Quote" w:semiHidden="0" w:uiPriority="29" w:unhideWhenUsed="0" w:qFormat="1"/>
-    <w:lsdException w:name="Intense Quote" w:semiHidden="0" w:uiPriority="30" w:unhideWhenUsed="0" w:qFormat="1"/>
-    <w:lsdException w:name="Medium List 2 Accent 1" w:semiHidden="0" w:uiPriority="66" w:unhideWhenUsed="0"/>
-    <w:lsdException w:name="Medium Grid 1 Accent 1" w:semiHidden="0" w:uiPriority="67" w:unhideWhenUsed="0"/>
-    <w:lsdException w:name="Medium Grid 2 Accent 1" w:semiHidden="0" w:uiPriority="68" w:unhideWhenUsed="0"/>
-    <w:lsdException w:name="Medium Grid 3 Accent 1" w:semiHidden="0" w:uiPriority="69" w:unhideWhenUsed="0"/>
-    <w:lsdException w:name="Dark List Accent 1" w:semiHidden="0" w:uiPriority="70" w:unhideWhenUsed="0"/>
-    <w:lsdException w:name="Colorful Shading Accent 1" w:semiHidden="0" w:uiPriority="71" w:unhideWhenUsed="0"/>
-    <w:lsdException w:name="Colorful List Accent 1" w:semiHidden="0" w:uiPriority="72" w:unhideWhenUsed="0"/>
-    <w:lsdException w:name="Colorful Grid Accent 1" w:semiHidden="0" w:uiPriority="73" w:unhideWhenUsed="0"/>
-    <w:lsdException w:name="Light Shading Accent 2" w:semiHidden="0" w:uiPriority="60" w:unhideWhenUsed="0"/>
-    <w:lsdException w:name="Light List Accent 2" w:semiHidden="0" w:uiPriority="61" w:unhideWhenUsed="0"/>
-    <w:lsdException w:name="Light Grid Accent 2" w:semiHidden="0" w:uiPriority="62" w:unhideWhenUsed="0"/>
-    <w:lsdException w:name="Medium Shading 1 Accent 2" w:semiHidden="0" w:uiPriority="63" w:unhideWhenUsed="0"/>
-    <w:lsdException w:name="Medium Shading 2 Accent 2" w:semiHidden="0" w:uiPriority="64" w:unhideWhenUsed="0"/>
-    <w:lsdException w:name="Medium List 1 Accent 2" w:semiHidden="0" w:uiPriority="65" w:unhideWhenUsed="0"/>
-    <w:lsdException w:name="Medium List 2 Accent 2" w:semiHidden="0" w:uiPriority="66" w:unhideWhenUsed="0"/>
-    <w:lsdException w:name="Medium Grid 1 Accent 2" w:semiHidden="0" w:uiPriority="67" w:unhideWhenUsed="0"/>
-    <w:lsdException w:name="Medium Grid 2 Accent 2" w:semiHidden="0" w:uiPriority="68" w:unhideWhenUsed="0"/>
-    <w:lsdException w:name="Medium Grid 3 Accent 2" w:semiHidden="0" w:uiPriority="69" w:unhideWhenUsed="0"/>
-    <w:lsdException w:name="Dark List Accent 2" w:semiHidden="0" w:uiPriority="70" w:unhideWhenUsed="0"/>
-    <w:lsdException w:name="Colorful Shading Accent 2" w:semiHidden="0" w:uiPriority="71" w:unhideWhenUsed="0"/>
-    <w:lsdException w:name="Colorful List Accent 2" w:semiHidden="0" w:uiPriority="72" w:unhideWhenUsed="0"/>
-    <w:lsdException w:name="Colorful Grid Accent 2" w:semiHidden="0" w:uiPriority="73" w:unhideWhenUsed="0"/>
-    <w:lsdException w:name="Light Shading Accent 3" w:semiHidden="0" w:uiPriority="60" w:unhideWhenUsed="0"/>
-    <w:lsdException w:name="Light List Accent 3" w:semiHidden="0" w:uiPriority="61" w:unhideWhenUsed="0"/>
-    <w:lsdException w:name="Light Grid Accent 3" w:semiHidden="0" w:uiPriority="62" w:unhideWhenUsed="0"/>
-    <w:lsdException w:name="Medium Shading 1 Accent 3" w:semiHidden="0" w:uiPriority="63" w:unhideWhenUsed="0"/>
-    <w:lsdException w:name="Medium Shading 2 Accent 3" w:semiHidden="0" w:uiPriority="64" w:unhideWhenUsed="0"/>
-    <w:lsdException w:name="Medium List 1 Accent 3" w:semiHidden="0" w:uiPriority="65" w:unhideWhenUsed="0"/>
-    <w:lsdException w:name="Medium List 2 Accent 3" w:semiHidden="0" w:uiPriority="66" w:unhideWhenUsed="0"/>
-    <w:lsdException w:name="Medium Grid 1 Accent 3" w:semiHidden="0" w:uiPriority="67" w:unhideWhenUsed="0"/>
-    <w:lsdException w:name="Medium Grid 2 Accent 3" w:semiHidden="0" w:uiPriority="68" w:unhideWhenUsed="0"/>
-    <w:lsdException w:name="Medium Grid 3 Accent 3" w:semiHidden="0" w:uiPriority="69" w:unhideWhenUsed="0"/>
-    <w:lsdException w:name="Dark List Accent 3" w:semiHidden="0" w:uiPriority="70" w:unhideWhenUsed="0"/>
-    <w:lsdException w:name="Colorful Shading Accent 3" w:semiHidden="0" w:uiPriority="71" w:unhideWhenUsed="0"/>
-    <w:lsdException w:name="Colorful List Accent 3" w:semiHidden="0" w:uiPriority="72" w:unhideWhenUsed="0"/>
-    <w:lsdException w:name="Colorful Grid Accent 3" w:semiHidden="0" w:uiPriority="73" w:unhideWhenUsed="0"/>
-    <w:lsdException w:name="Light Shading Accent 4" w:semiHidden="0" w:uiPriority="60" w:unhideWhenUsed="0"/>
-    <w:lsdException w:name="Light List Accent 4" w:semiHidden="0" w:uiPriority="61" w:unhideWhenUsed="0"/>
-    <w:lsdException w:name="Light Grid Accent 4" w:semiHidden="0" w:uiPriority="62" w:unhideWhenUsed="0"/>
-    <w:lsdException w:name="Medium Shading 1 Accent 4" w:semiHidden="0" w:uiPriority="63" w:unhideWhenUsed="0"/>
-    <w:lsdException w:name="Medium Shading 2 Accent 4" w:semiHidden="0" w:uiPriority="64" w:unhideWhenUsed="0"/>
-    <w:lsdException w:name="Medium List 1 Accent 4" w:semiHidden="0" w:uiPriority="65" w:unhideWhenUsed="0"/>
-    <w:lsdException w:name="Medium List 2 Accent 4" w:semiHidden="0" w:uiPriority="66" w:unhideWhenUsed="0"/>
-    <w:lsdException w:name="Medium Grid 1 Accent 4" w:semiHidden="0" w:uiPriority="67" w:unhideWhenUsed="0"/>
-    <w:lsdException w:name="Medium Grid 2 Accent 4" w:semiHidden="0" w:uiPriority="68" w:unhideWhenUsed="0"/>
-    <w:lsdException w:name="Medium Grid 3 Accent 4" w:semiHidden="0" w:uiPriority="69" w:unhideWhenUsed="0"/>
-    <w:lsdException w:name="Dark List Accent 4" w:semiHidden="0" w:uiPriority="70" w:unhideWhenUsed="0"/>
-    <w:lsdException w:name="Colorful Shading Accent 4" w:semiHidden="0" w:uiPriority="71" w:unhideWhenUsed="0"/>
-    <w:lsdException w:name="Colorful List Accent 4" w:semiHidden="0" w:uiPriority="72" w:unhideWhenUsed="0"/>
-    <w:lsdException w:name="Colorful Grid Accent 4" w:semiHidden="0" w:uiPriority="73" w:unhideWhenUsed="0"/>
-    <w:lsdException w:name="Light Shading Accent 5" w:semiHidden="0" w:uiPriority="60" w:unhideWhenUsed="0"/>
-    <w:lsdException w:name="Light List Accent 5" w:semiHidden="0" w:uiPriority="61" w:unhideWhenUsed="0"/>
-    <w:lsdException w:name="Light Grid Accent 5" w:semiHidden="0" w:uiPriority="62" w:unhideWhenUsed="0"/>
-    <w:lsdException w:name="Medium Shading 1 Accent 5" w:semiHidden="0" w:uiPriority="63" w:unhideWhenUsed="0"/>
-    <w:lsdException w:name="Medium Shading 2 Accent 5" w:semiHidden="0" w:uiPriority="64" w:unhideWhenUsed="0"/>
-    <w:lsdException w:name="Medium List 1 Accent 5" w:semiHidden="0" w:uiPriority="65" w:unhideWhenUsed="0"/>
-    <w:lsdException w:name="Medium List 2 Accent 5" w:semiHidden="0" w:uiPriority="66" w:unhideWhenUsed="0"/>
-    <w:lsdException w:name="Medium Grid 1 Accent 5" w:semiHidden="0" w:uiPriority="67" w:unhideWhenUsed="0"/>
-    <w:lsdException w:name="Medium Grid 2 Accent 5" w:semiHidden="0" w:uiPriority="68" w:unhideWhenUsed="0"/>
-    <w:lsdException w:name="Medium Grid 3 Accent 5" w:semiHidden="0" w:uiPriority="69" w:unhideWhenUsed="0"/>
-    <w:lsdException w:name="Dark List Accent 5" w:semiHidden="0" w:uiPriority="70" w:unhideWhenUsed="0"/>
-    <w:lsdException w:name="Colorful Shading Accent 5" w:semiHidden="0" w:uiPriority="71" w:unhideWhenUsed="0"/>
-    <w:lsdException w:name="Colorful List Accent 5" w:semiHidden="0" w:uiPriority="72" w:unhideWhenUsed="0"/>
-    <w:lsdException w:name="Colorful Grid Accent 5" w:semiHidden="0" w:uiPriority="73" w:unhideWhenUsed="0"/>
-    <w:lsdException w:name="Light Shading Accent 6" w:semiHidden="0" w:uiPriority="60" w:unhideWhenUsed="0"/>
-    <w:lsdException w:name="Light List Accent 6" w:semiHidden="0" w:uiPriority="61" w:unhideWhenUsed="0"/>
-    <w:lsdException w:name="Light Grid Accent 6" w:semiHidden="0" w:uiPriority="62" w:unhideWhenUsed="0"/>
-    <w:lsdException w:name="Medium Shading 1 Accent 6" w:semiHidden="0" w:uiPriority="63" w:unhideWhenUsed="0"/>
-    <w:lsdException w:name="Medium Shading 2 Accent 6" w:semiHidden="0" w:uiPriority="64" w:unhideWhenUsed="0"/>
-    <w:lsdException w:name="Medium List 1 Accent 6" w:semiHidden="0" w:uiPriority="65" w:unhideWhenUsed="0"/>
-    <w:lsdException w:name="Medium List 2 Accent 6" w:semiHidden="0" w:uiPriority="66" w:unhideWhenUsed="0"/>
-    <w:lsdException w:name="Medium Grid 1 Accent 6" w:semiHidden="0" w:uiPriority="67" w:unhideWhenUsed="0"/>
-    <w:lsdException w:name="Medium Grid 2 Accent 6" w:semiHidden="0" w:uiPriority="68" w:unhideWhenUsed="0"/>
-    <w:lsdException w:name="Medium Grid 3 Accent 6" w:semiHidden="0" w:uiPriority="69" w:unhideWhenUsed="0"/>
-    <w:lsdException w:name="Dark List Accent 6" w:semiHidden="0" w:uiPriority="70" w:unhideWhenUsed="0"/>
-    <w:lsdException w:name="Colorful Shading Accent 6" w:semiHidden="0" w:uiPriority="71" w:unhideWhenUsed="0"/>
-    <w:lsdException w:name="Colorful List Accent 6" w:semiHidden="0" w:uiPriority="72" w:unhideWhenUsed="0"/>
-    <w:lsdException w:name="Colorful Grid Accent 6" w:semiHidden="0" w:uiPriority="73" w:unhideWhenUsed="0"/>
-    <w:lsdException w:name="Subtle Emphasis" w:semiHidden="0" w:uiPriority="19" w:unhideWhenUsed="0" w:qFormat="1"/>
-    <w:lsdException w:name="Intense Emphasis" w:semiHidden="0" w:uiPriority="21" w:unhideWhenUsed="0" w:qFormat="1"/>
-    <w:lsdException w:name="Subtle Reference" w:semiHidden="0" w:uiPriority="31" w:unhideWhenUsed="0" w:qFormat="1"/>
-    <w:lsdException w:name="Intense Reference" w:semiHidden="0" w:uiPriority="32" w:unhideWhenUsed="0" w:qFormat="1"/>
-    <w:lsdException w:name="Book Title" w:semiHidden="0" w:uiPriority="33" w:unhideWhenUsed="0" w:qFormat="1"/>
-    <w:lsdException w:name="Bibliography" w:uiPriority="37"/>
-    <w:lsdException w:name="TOC Heading" w:uiPriority="39" w:qFormat="1"/>
-  </w:latentStyles>
-  <w:style w:type="paragraph" w:default="1" w:styleId="Normal">
-    <w:name w:val="Normal"/>
-    <w:qFormat/>
-  </w:style>
-  <w:style w:type="paragraph" w:styleId="Ttulo1">
-    <w:name w:val="heading 1"/>
-    <w:basedOn w:val="Normal"/>
-    <w:next w:val="Normal"/>
-    <w:link w:val="Ttulo1Char"/>
-    <w:uiPriority w:val="9"/>
-    <w:qFormat/>
-    <w:rsid w:val="00640CFA"/>
-    <w:pPr>
-      <w:keepNext/>
-      <w:keepLines/>
-      <w:spacing w:before="480" w:after="0"/>
-      <w:outlineLvl w:val="0"/>
-    </w:pPr>
-    <w:rPr>
-      <w:rFonts w:asciiTheme="majorHAnsi" w:eastAsiaTheme="majorEastAsia" w:hAnsiTheme="majorHAnsi" w:cstheme="majorBidi"/>
-      <w:b/>
-      <w:bCs/>
-      <w:color w:val="365F91" w:themeColor="accent1" w:themeShade="BF"/>
-      <w:sz w:val="28"/>
-      <w:szCs w:val="28"/>
-    </w:rPr>
-  </w:style>
-  <w:style w:type="paragraph" w:styleId="Ttulo2">
-    <w:name w:val="heading 2"/>
-    <w:basedOn w:val="Normal"/>
-    <w:next w:val="Normal"/>
-    <w:link w:val="Ttulo2Char"/>
-    <w:uiPriority w:val="9"/>
-    <w:unhideWhenUsed/>
-    <w:qFormat/>
-    <w:rsid w:val="00640CFA"/>
-    <w:pPr>
-      <w:keepNext/>
-      <w:keepLines/>
-      <w:spacing w:before="200" w:after="0"/>
-      <w:outlineLvl w:val="1"/>
-    </w:pPr>
-    <w:rPr>
-      <w:rFonts w:asciiTheme="majorHAnsi" w:eastAsiaTheme="majorEastAsia" w:hAnsiTheme="majorHAnsi" w:cstheme="majorBidi"/>
-      <w:b/>
-      <w:bCs/>
-      <w:color w:val="4F81BD" w:themeColor="accent1"/>
-      <w:sz w:val="26"/>
-      <w:szCs w:val="26"/>
-    </w:rPr>
-  </w:style>
-  <w:style w:type="paragraph" w:styleId="Ttulo3">
-    <w:name w:val="heading 3"/>
-    <w:basedOn w:val="Normal"/>
-    <w:next w:val="Normal"/>
-    <w:link w:val="Ttulo3Char"/>
-    <w:uiPriority w:val="9"/>
-    <w:unhideWhenUsed/>
-    <w:qFormat/>
-    <w:rsid w:val="00640CFA"/>
-    <w:pPr>
-      <w:keepNext/>
-      <w:keepLines/>
-      <w:spacing w:before="200" w:after="0"/>
-      <w:outlineLvl w:val="2"/>
-    </w:pPr>
-    <w:rPr>
-      <w:rFonts w:asciiTheme="majorHAnsi" w:eastAsiaTheme="majorEastAsia" w:hAnsiTheme="majorHAnsi" w:cstheme="majorBidi"/>
-      <w:b/>
-      <w:bCs/>
-      <w:color w:val="4F81BD" w:themeColor="accent1"/>
-    </w:rPr>
-  </w:style>
-  <w:style w:type="paragraph" w:styleId="Ttulo4">
-    <w:name w:val="heading 4"/>
-    <w:basedOn w:val="Normal"/>
-    <w:next w:val="Normal"/>
-    <w:link w:val="Ttulo4Char"/>
-    <w:uiPriority w:val="9"/>
-    <w:unhideWhenUsed/>
-    <w:qFormat/>
-    <w:rsid w:val="00640CFA"/>
-    <w:pPr>
-      <w:keepNext/>
-      <w:keepLines/>
-      <w:spacing w:before="200" w:after="0"/>
-      <w:outlineLvl w:val="3"/>
-    </w:pPr>
-    <w:rPr>
-      <w:rFonts w:asciiTheme="majorHAnsi" w:eastAsiaTheme="majorEastAsia" w:hAnsiTheme="majorHAnsi" w:cstheme="majorBidi"/>
-      <w:b/>
-      <w:bCs/>
-      <w:i/>
-      <w:iCs/>
-      <w:color w:val="4F81BD" w:themeColor="accent1"/>
-    </w:rPr>
-  </w:style>
-  <w:style w:type="paragraph" w:styleId="Ttulo5">
-    <w:name w:val="heading 5"/>
-    <w:basedOn w:val="Normal"/>
-    <w:next w:val="Normal"/>
-    <w:link w:val="Ttulo5Char"/>
-    <w:uiPriority w:val="9"/>
-    <w:unhideWhenUsed/>
-    <w:qFormat/>
-    <w:rsid w:val="00595765"/>
-    <w:pPr>
-      <w:keepNext/>
-      <w:keepLines/>
-      <w:spacing w:before="40" w:after="0"/>
-      <w:outlineLvl w:val="4"/>
-    </w:pPr>
-    <w:rPr>
-      <w:rFonts w:asciiTheme="majorHAnsi" w:eastAsiaTheme="majorEastAsia" w:hAnsiTheme="majorHAnsi" w:cstheme="majorBidi"/>
-      <w:color w:val="365F91" w:themeColor="accent1" w:themeShade="BF"/>
-    </w:rPr>
-  </w:style>
-  <w:style w:type="paragraph" w:styleId="Ttulo6">
-    <w:name w:val="heading 6"/>
-    <w:basedOn w:val="Normal"/>
-    <w:next w:val="Normal"/>
-    <w:link w:val="Ttulo6Char"/>
-    <w:uiPriority w:val="9"/>
-    <w:unhideWhenUsed/>
-    <w:qFormat/>
-    <w:rsid w:val="00595765"/>
-    <w:pPr>
-      <w:keepNext/>
-      <w:keepLines/>
-      <w:spacing w:before="40" w:after="0"/>
-      <w:outlineLvl w:val="5"/>
-    </w:pPr>
-    <w:rPr>
-      <w:rFonts w:asciiTheme="majorHAnsi" w:eastAsiaTheme="majorEastAsia" w:hAnsiTheme="majorHAnsi" w:cstheme="majorBidi"/>
-      <w:color w:val="243F60" w:themeColor="accent1" w:themeShade="7F"/>
-    </w:rPr>
-  </w:style>
-  <w:style w:type="character" w:default="1" w:styleId="Fontepargpadro">
-    <w:name w:val="Default Paragraph Font"/>
-    <w:uiPriority w:val="1"/>
-    <w:semiHidden/>
-    <w:unhideWhenUsed/>
-  </w:style>
-  <w:style w:type="table" w:default="1" w:styleId="Tabelanormal">
-    <w:name w:val="Normal Table"/>
-    <w:uiPriority w:val="99"/>
-    <w:semiHidden/>
-    <w:unhideWhenUsed/>
-    <w:tblPr>
-      <w:tblInd w:w="0" w:type="dxa"/>
-      <w:tblCellMar>
-        <w:top w:w="0" w:type="dxa"/>
-        <w:left w:w="108" w:type="dxa"/>
-        <w:bottom w:w="0" w:type="dxa"/>
-        <w:right w:w="108" w:type="dxa"/>
-      </w:tblCellMar>
-    </w:tblPr>
-  </w:style>
-  <w:style w:type="numbering" w:default="1" w:styleId="Semlista">
-    <w:name w:val="No List"/>
-    <w:uiPriority w:val="99"/>
-    <w:semiHidden/>
-    <w:unhideWhenUsed/>
-  </w:style>
-  <w:style w:type="character" w:customStyle="1" w:styleId="Ttulo1Char">
-    <w:name w:val="Título 1 Char"/>
-    <w:basedOn w:val="Fontepargpadro"/>
-    <w:link w:val="Ttulo1"/>
-    <w:uiPriority w:val="9"/>
-    <w:rsid w:val="00640CFA"/>
-    <w:rPr>
-      <w:rFonts w:asciiTheme="majorHAnsi" w:eastAsiaTheme="majorEastAsia" w:hAnsiTheme="majorHAnsi" w:cstheme="majorBidi"/>
-      <w:b/>
-      <w:bCs/>
-      <w:color w:val="365F91" w:themeColor="accent1" w:themeShade="BF"/>
-      <w:sz w:val="28"/>
-      <w:szCs w:val="28"/>
-    </w:rPr>
-  </w:style>
-  <w:style w:type="character" w:customStyle="1" w:styleId="Ttulo2Char">
-    <w:name w:val="Título 2 Char"/>
-    <w:basedOn w:val="Fontepargpadro"/>
-    <w:link w:val="Ttulo2"/>
-    <w:uiPriority w:val="9"/>
-    <w:rsid w:val="00640CFA"/>
-    <w:rPr>
-      <w:rFonts w:asciiTheme="majorHAnsi" w:eastAsiaTheme="majorEastAsia" w:hAnsiTheme="majorHAnsi" w:cstheme="majorBidi"/>
-      <w:b/>
-      <w:bCs/>
-      <w:color w:val="4F81BD" w:themeColor="accent1"/>
-      <w:sz w:val="26"/>
-      <w:szCs w:val="26"/>
-    </w:rPr>
-  </w:style>
-  <w:style w:type="character" w:customStyle="1" w:styleId="Ttulo3Char">
-    <w:name w:val="Título 3 Char"/>
-    <w:basedOn w:val="Fontepargpadro"/>
-    <w:link w:val="Ttulo3"/>
-    <w:uiPriority w:val="9"/>
-    <w:rsid w:val="00640CFA"/>
-    <w:rPr>
-      <w:rFonts w:asciiTheme="majorHAnsi" w:eastAsiaTheme="majorEastAsia" w:hAnsiTheme="majorHAnsi" w:cstheme="majorBidi"/>
-      <w:b/>
-      <w:bCs/>
-      <w:color w:val="4F81BD" w:themeColor="accent1"/>
-    </w:rPr>
-  </w:style>
-  <w:style w:type="paragraph" w:styleId="Ttulo">
-    <w:name w:val="Title"/>
-    <w:basedOn w:val="Normal"/>
-    <w:next w:val="Normal"/>
-    <w:link w:val="TtuloChar"/>
-    <w:uiPriority w:val="10"/>
-    <w:qFormat/>
-    <w:rsid w:val="00640CFA"/>
-    <w:pPr>
-      <w:pBdr>
-        <w:bottom w:val="single" w:sz="8" w:space="4" w:color="4F81BD" w:themeColor="accent1"/>
-      </w:pBdr>
-      <w:spacing w:after="300" w:line="240" w:lineRule="auto"/>
-      <w:contextualSpacing/>
-    </w:pPr>
-    <w:rPr>
-      <w:rFonts w:asciiTheme="majorHAnsi" w:eastAsiaTheme="majorEastAsia" w:hAnsiTheme="majorHAnsi" w:cstheme="majorBidi"/>
-      <w:color w:val="17365D" w:themeColor="text2" w:themeShade="BF"/>
-      <w:spacing w:val="5"/>
-      <w:kern w:val="28"/>
-      <w:sz w:val="52"/>
-      <w:szCs w:val="52"/>
-    </w:rPr>
-  </w:style>
-  <w:style w:type="character" w:customStyle="1" w:styleId="TtuloChar">
-    <w:name w:val="Título Char"/>
-    <w:basedOn w:val="Fontepargpadro"/>
-    <w:link w:val="Ttulo"/>
-    <w:uiPriority w:val="10"/>
-    <w:rsid w:val="00640CFA"/>
-    <w:rPr>
-      <w:rFonts w:asciiTheme="majorHAnsi" w:eastAsiaTheme="majorEastAsia" w:hAnsiTheme="majorHAnsi" w:cstheme="majorBidi"/>
-      <w:color w:val="17365D" w:themeColor="text2" w:themeShade="BF"/>
-      <w:spacing w:val="5"/>
-      <w:kern w:val="28"/>
-      <w:sz w:val="52"/>
-      <w:szCs w:val="52"/>
-    </w:rPr>
-  </w:style>
-  <w:style w:type="paragraph" w:styleId="SemEspaamento">
-    <w:name w:val="No Spacing"/>
-    <w:uiPriority w:val="1"/>
-    <w:qFormat/>
-    <w:rsid w:val="00640CFA"/>
-    <w:pPr>
-      <w:spacing w:after="0" w:line="240" w:lineRule="auto"/>
-    </w:pPr>
-  </w:style>
-  <w:style w:type="character" w:customStyle="1" w:styleId="Ttulo4Char">
-    <w:name w:val="Título 4 Char"/>
-    <w:basedOn w:val="Fontepargpadro"/>
-    <w:link w:val="Ttulo4"/>
-    <w:uiPriority w:val="9"/>
-    <w:rsid w:val="00640CFA"/>
-    <w:rPr>
-      <w:rFonts w:asciiTheme="majorHAnsi" w:eastAsiaTheme="majorEastAsia" w:hAnsiTheme="majorHAnsi" w:cstheme="majorBidi"/>
-      <w:b/>
-      <w:bCs/>
-      <w:i/>
-      <w:iCs/>
-      <w:color w:val="4F81BD" w:themeColor="accent1"/>
-    </w:rPr>
-  </w:style>
-  <w:style w:type="character" w:styleId="nfaseIntensa">
-    <w:name w:val="Intense Emphasis"/>
-    <w:basedOn w:val="Fontepargpadro"/>
-    <w:uiPriority w:val="21"/>
-    <w:qFormat/>
-    <w:rsid w:val="00640CFA"/>
-    <w:rPr>
-      <w:b/>
-      <w:bCs/>
-      <w:i/>
-      <w:iCs/>
-      <w:color w:val="4F81BD" w:themeColor="accent1"/>
-    </w:rPr>
-  </w:style>
-  <w:style w:type="paragraph" w:styleId="Textodebalo">
-    <w:name w:val="Balloon Text"/>
-    <w:basedOn w:val="Normal"/>
-    <w:link w:val="TextodebaloChar"/>
-    <w:uiPriority w:val="99"/>
-    <w:semiHidden/>
-    <w:unhideWhenUsed/>
-    <w:rsid w:val="00357E1B"/>
-    <w:pPr>
-      <w:spacing w:after="0" w:line="240" w:lineRule="auto"/>
-    </w:pPr>
-    <w:rPr>
-      <w:rFonts w:ascii="Tahoma" w:hAnsi="Tahoma" w:cs="Tahoma"/>
-      <w:sz w:val="16"/>
-      <w:szCs w:val="16"/>
-    </w:rPr>
-  </w:style>
-  <w:style w:type="character" w:customStyle="1" w:styleId="TextodebaloChar">
-    <w:name w:val="Texto de balão Char"/>
-    <w:basedOn w:val="Fontepargpadro"/>
-    <w:link w:val="Textodebalo"/>
-    <w:uiPriority w:val="99"/>
-    <w:semiHidden/>
-    <w:rsid w:val="00357E1B"/>
-    <w:rPr>
-      <w:rFonts w:ascii="Tahoma" w:hAnsi="Tahoma" w:cs="Tahoma"/>
-      <w:sz w:val="16"/>
-      <w:szCs w:val="16"/>
-    </w:rPr>
-  </w:style>
-  <w:style w:type="paragraph" w:styleId="PargrafodaLista">
-    <w:name w:val="List Paragraph"/>
-    <w:basedOn w:val="Normal"/>
-    <w:uiPriority w:val="34"/>
-    <w:qFormat/>
-    <w:rsid w:val="00977AF6"/>
-    <w:pPr>
-      <w:ind w:left="720"/>
-      <w:contextualSpacing/>
-    </w:pPr>
-  </w:style>
-  <w:style w:type="character" w:customStyle="1" w:styleId="Ttulo5Char">
-    <w:name w:val="Título 5 Char"/>
-    <w:basedOn w:val="Fontepargpadro"/>
-    <w:link w:val="Ttulo5"/>
-    <w:uiPriority w:val="9"/>
-    <w:rsid w:val="00595765"/>
-    <w:rPr>
-      <w:rFonts w:asciiTheme="majorHAnsi" w:eastAsiaTheme="majorEastAsia" w:hAnsiTheme="majorHAnsi" w:cstheme="majorBidi"/>
-      <w:color w:val="365F91" w:themeColor="accent1" w:themeShade="BF"/>
-    </w:rPr>
-  </w:style>
-  <w:style w:type="character" w:customStyle="1" w:styleId="Ttulo6Char">
-    <w:name w:val="Título 6 Char"/>
-    <w:basedOn w:val="Fontepargpadro"/>
-    <w:link w:val="Ttulo6"/>
-    <w:uiPriority w:val="9"/>
-    <w:rsid w:val="00595765"/>
-    <w:rPr>
-      <w:rFonts w:asciiTheme="majorHAnsi" w:eastAsiaTheme="majorEastAsia" w:hAnsiTheme="majorHAnsi" w:cstheme="majorBidi"/>
-      <w:color w:val="243F60" w:themeColor="accent1" w:themeShade="7F"/>
-    </w:rPr>
-  </w:style>
-  <w:style w:type="table" w:styleId="Tabelacomgrade">
-    <w:name w:val="Table Grid"/>
-    <w:basedOn w:val="Tabelanormal"/>
-    <w:uiPriority w:val="59"/>
-    <w:rsid w:val="007C631D"/>
-    <w:pPr>
-      <w:spacing w:after="0" w:line="240" w:lineRule="auto"/>
-    </w:pPr>
-    <w:tblPr>
-      <w:tblInd w:w="0" w:type="dxa"/>
-      <w:tblBorders>
-        <w:top w:val="single" w:sz="4" w:space="0" w:color="auto"/>
-        <w:left w:val="single" w:sz="4" w:space="0" w:color="auto"/>
-        <w:bottom w:val="single" w:sz="4" w:space="0" w:color="auto"/>
-        <w:right w:val="single" w:sz="4" w:space="0" w:color="auto"/>
-        <w:insideH w:val="single" w:sz="4" w:space="0" w:color="auto"/>
-        <w:insideV w:val="single" w:sz="4" w:space="0" w:color="auto"/>
-      </w:tblBorders>
-      <w:tblCellMar>
-        <w:top w:w="0" w:type="dxa"/>
-        <w:left w:w="108" w:type="dxa"/>
-        <w:bottom w:w="0" w:type="dxa"/>
-        <w:right w:w="108" w:type="dxa"/>
-      </w:tblCellMar>
     </w:tblPr>
   </w:style>
 </w:styles>

</xml_diff>

<commit_message>
iniciando pos chefe seta sombria
</commit_message>
<xml_diff>
--- a/Assets/Documents/GDD.docx
+++ b/Assets/Documents/GDD.docx
@@ -1,6 +1,6 @@
 
 <file path=word/document.xml><?xml version="1.0" encoding="utf-8"?>
-<w:document xmlns:wpc="http://schemas.microsoft.com/office/word/2010/wordprocessingCanvas" xmlns:cx="http://schemas.microsoft.com/office/drawing/2014/chartex" xmlns:cx1="http://schemas.microsoft.com/office/drawing/2015/9/8/chartex" xmlns:cx2="http://schemas.microsoft.com/office/drawing/2015/10/21/chartex" xmlns:cx3="http://schemas.microsoft.com/office/drawing/2016/5/9/chartex" xmlns:cx4="http://schemas.microsoft.com/office/drawing/2016/5/10/chartex" xmlns:cx5="http://schemas.microsoft.com/office/drawing/2016/5/11/chartex" xmlns:cx6="http://schemas.microsoft.com/office/drawing/2016/5/12/chartex" xmlns:cx7="http://schemas.microsoft.com/office/drawing/2016/5/13/chartex" xmlns:cx8="http://schemas.microsoft.com/office/drawing/2016/5/14/chartex" xmlns:mc="http://schemas.openxmlformats.org/markup-compatibility/2006" xmlns:aink="http://schemas.microsoft.com/office/drawing/2016/ink" xmlns:am3d="http://schemas.microsoft.com/office/drawing/2017/model3d" xmlns:o="urn:schemas-microsoft-com:office:office" xmlns:r="http://schemas.openxmlformats.org/officeDocument/2006/relationships" xmlns:m="http://schemas.openxmlformats.org/officeDocument/2006/math" xmlns:v="urn:schemas-microsoft-com:vml" xmlns:wp14="http://schemas.microsoft.com/office/word/2010/wordprocessingDrawing" xmlns:wp="http://schemas.openxmlformats.org/drawingml/2006/wordprocessingDrawing" xmlns:w10="urn:schemas-microsoft-com:office:word" xmlns:w="http://schemas.openxmlformats.org/wordprocessingml/2006/main" xmlns:w14="http://schemas.microsoft.com/office/word/2010/wordml" xmlns:w15="http://schemas.microsoft.com/office/word/2012/wordml" xmlns:w16cid="http://schemas.microsoft.com/office/word/2016/wordml/cid" xmlns:w16se="http://schemas.microsoft.com/office/word/2015/wordml/symex" xmlns:wpg="http://schemas.microsoft.com/office/word/2010/wordprocessingGroup" xmlns:wpi="http://schemas.microsoft.com/office/word/2010/wordprocessingInk" xmlns:wne="http://schemas.microsoft.com/office/word/2006/wordml" xmlns:wps="http://schemas.microsoft.com/office/word/2010/wordprocessingShape" mc:Ignorable="w14 w15 w16se w16cid wp14">
+<w:document xmlns:wpc="http://schemas.microsoft.com/office/word/2010/wordprocessingCanvas" xmlns:mc="http://schemas.openxmlformats.org/markup-compatibility/2006" xmlns:o="urn:schemas-microsoft-com:office:office" xmlns:r="http://schemas.openxmlformats.org/officeDocument/2006/relationships" xmlns:m="http://schemas.openxmlformats.org/officeDocument/2006/math" xmlns:v="urn:schemas-microsoft-com:vml" xmlns:wp14="http://schemas.microsoft.com/office/word/2010/wordprocessingDrawing" xmlns:wp="http://schemas.openxmlformats.org/drawingml/2006/wordprocessingDrawing" xmlns:w10="urn:schemas-microsoft-com:office:word" xmlns:w="http://schemas.openxmlformats.org/wordprocessingml/2006/main" xmlns:w14="http://schemas.microsoft.com/office/word/2010/wordml" xmlns:wpg="http://schemas.microsoft.com/office/word/2010/wordprocessingGroup" xmlns:wpi="http://schemas.microsoft.com/office/word/2010/wordprocessingInk" xmlns:wne="http://schemas.microsoft.com/office/word/2006/wordml" xmlns:wps="http://schemas.microsoft.com/office/word/2010/wordprocessingShape" mc:Ignorable="w14 wp14">
   <w:body>
     <w:p>
       <w:pPr>
@@ -112,27 +112,21 @@
         <w:rPr>
           <w:lang w:val="pt-BR"/>
         </w:rPr>
-        <w:t xml:space="preserve"> plataforma 2D</w:t>
-      </w:r>
-      <w:r>
-        <w:rPr>
-          <w:lang w:val="pt-BR"/>
-        </w:rPr>
-        <w:t xml:space="preserve"> com </w:t>
+        <w:t xml:space="preserve"> plataforma </w:t>
       </w:r>
       <w:proofErr w:type="gramStart"/>
       <w:r>
         <w:rPr>
           <w:lang w:val="pt-BR"/>
         </w:rPr>
-        <w:t>sub gênero</w:t>
+        <w:t>2D</w:t>
       </w:r>
       <w:proofErr w:type="gramEnd"/>
       <w:r>
         <w:rPr>
           <w:lang w:val="pt-BR"/>
         </w:rPr>
-        <w:t xml:space="preserve"> “</w:t>
+        <w:t xml:space="preserve"> com sub gênero “</w:t>
       </w:r>
       <w:proofErr w:type="spellStart"/>
       <w:r>
@@ -587,21 +581,21 @@
         <w:rPr>
           <w:lang w:val="pt-BR"/>
         </w:rPr>
-        <w:t xml:space="preserve"> é seu sistema de propagandas. As propagandas estão espalhadas pelo jogo em armadilhas quase inevitáveis e em baús com itens </w:t>
+        <w:t xml:space="preserve"> é seu sistema de propagandas. As propagandas estão espalhadas pelo jogo em armadilhas quase inevitáveis e em baús com itens dispensáveis</w:t>
       </w:r>
       <w:proofErr w:type="gramStart"/>
       <w:r>
         <w:rPr>
           <w:lang w:val="pt-BR"/>
         </w:rPr>
-        <w:t>dispensáveis</w:t>
+        <w:t xml:space="preserve"> mas</w:t>
       </w:r>
       <w:proofErr w:type="gramEnd"/>
       <w:r>
         <w:rPr>
           <w:lang w:val="pt-BR"/>
         </w:rPr>
-        <w:t xml:space="preserve"> mas necessários para o bom andamento do jogo, em geral esses baús tem a moeda </w:t>
+        <w:t xml:space="preserve"> necessários para o bom andamento do jogo, em geral esses baús tem a moeda </w:t>
       </w:r>
       <w:r>
         <w:rPr>
@@ -2291,20 +2285,26 @@
         <w:t xml:space="preserve"> </w:t>
       </w:r>
       <w:proofErr w:type="spellStart"/>
+      <w:r>
+        <w:rPr>
+          <w:lang w:val="pt-BR"/>
+        </w:rPr>
+        <w:t>regen</w:t>
+      </w:r>
+      <w:proofErr w:type="spellEnd"/>
       <w:proofErr w:type="gramStart"/>
       <w:r>
         <w:rPr>
           <w:lang w:val="pt-BR"/>
         </w:rPr>
-        <w:t>regen</w:t>
-      </w:r>
-      <w:proofErr w:type="spellEnd"/>
+        <w:t xml:space="preserve"> mas</w:t>
+      </w:r>
       <w:proofErr w:type="gramEnd"/>
       <w:r>
         <w:rPr>
           <w:lang w:val="pt-BR"/>
         </w:rPr>
-        <w:t xml:space="preserve"> mas aumenta o tempo para a regeneração.</w:t>
+        <w:t xml:space="preserve"> aumenta o tempo para a regeneração.</w:t>
       </w:r>
     </w:p>
     <w:p>
@@ -2453,21 +2453,21 @@
         <w:rPr>
           <w:lang w:val="pt-BR"/>
         </w:rPr>
-        <w:t xml:space="preserve">Emblema de grande vida extra: concede uma grande quantidade de vida </w:t>
+        <w:t>Emblema de grande vida extra: concede uma grande quantidade de vida extra</w:t>
       </w:r>
       <w:proofErr w:type="gramStart"/>
       <w:r>
         <w:rPr>
           <w:lang w:val="pt-BR"/>
         </w:rPr>
-        <w:t>extra</w:t>
+        <w:t xml:space="preserve"> mas</w:t>
       </w:r>
       <w:proofErr w:type="gramEnd"/>
       <w:r>
         <w:rPr>
           <w:lang w:val="pt-BR"/>
         </w:rPr>
-        <w:t xml:space="preserve"> mas impede o jogador de usar </w:t>
+        <w:t xml:space="preserve"> impede o jogador de usar </w:t>
       </w:r>
       <w:proofErr w:type="spellStart"/>
       <w:r>
@@ -2520,14 +2520,14 @@
         <w:rPr>
           <w:lang w:val="pt-BR"/>
         </w:rPr>
-        <w:t>do resistência superior</w:t>
+        <w:t>do resistência</w:t>
       </w:r>
       <w:proofErr w:type="gramEnd"/>
       <w:r>
         <w:rPr>
           <w:lang w:val="pt-BR"/>
         </w:rPr>
-        <w:t xml:space="preserve"> [paralelo ao vida frágil]: concede uma quantidade de vida extra adicional ao marcador de vida.</w:t>
+        <w:t xml:space="preserve"> superior [paralelo ao vida frágil]: concede uma quantidade de vida extra adicional ao marcador de vida.</w:t>
       </w:r>
     </w:p>
     <w:p>
@@ -3807,7 +3807,7 @@
                     <pic:cNvPicPr/>
                   </pic:nvPicPr>
                   <pic:blipFill>
-                    <a:blip r:embed="rId5" cstate="print">
+                    <a:blip r:embed="rId6" cstate="print">
                       <a:extLst>
                         <a:ext uri="{28A0092B-C50C-407E-A947-70E740481C1C}">
                           <a14:useLocalDpi xmlns:a14="http://schemas.microsoft.com/office/drawing/2010/main" val="0"/>
@@ -4077,8 +4077,16 @@
         <w:rPr>
           <w:lang w:val="pt-BR"/>
         </w:rPr>
-        <w:t>Área 7</w:t>
-      </w:r>
+        <w:t xml:space="preserve">Área </w:t>
+      </w:r>
+      <w:proofErr w:type="gramStart"/>
+      <w:r>
+        <w:rPr>
+          <w:lang w:val="pt-BR"/>
+        </w:rPr>
+        <w:t>7</w:t>
+      </w:r>
+      <w:proofErr w:type="gramEnd"/>
       <w:r>
         <w:rPr>
           <w:lang w:val="pt-BR"/>
@@ -4089,21 +4097,7 @@
         <w:rPr>
           <w:lang w:val="pt-BR"/>
         </w:rPr>
-        <w:t xml:space="preserve">: </w:t>
-      </w:r>
-      <w:proofErr w:type="gramStart"/>
-      <w:r>
-        <w:rPr>
-          <w:lang w:val="pt-BR"/>
-        </w:rPr>
-        <w:t>o  jogador</w:t>
-      </w:r>
-      <w:proofErr w:type="gramEnd"/>
-      <w:r>
-        <w:rPr>
-          <w:lang w:val="pt-BR"/>
-        </w:rPr>
-        <w:t xml:space="preserve"> aprende o quarto Update da Espada que junto com o terceiro dão acesso a área 8.</w:t>
+        <w:t>: o  jogador aprende o quarto Update da Espada que junto com o terceiro dão acesso a área 8.</w:t>
       </w:r>
     </w:p>
     <w:p>
@@ -6183,7 +6177,7 @@
                     <pic:cNvPicPr/>
                   </pic:nvPicPr>
                   <pic:blipFill>
-                    <a:blip r:embed="rId6" cstate="print">
+                    <a:blip r:embed="rId7" cstate="print">
                       <a:extLst>
                         <a:ext uri="{28A0092B-C50C-407E-A947-70E740481C1C}">
                           <a14:useLocalDpi xmlns:a14="http://schemas.microsoft.com/office/drawing/2010/main" val="0"/>
@@ -8743,7 +8737,7 @@
                     <pic:cNvPicPr/>
                   </pic:nvPicPr>
                   <pic:blipFill>
-                    <a:blip r:embed="rId7" cstate="print">
+                    <a:blip r:embed="rId8" cstate="print">
                       <a:extLst>
                         <a:ext uri="{28A0092B-C50C-407E-A947-70E740481C1C}">
                           <a14:useLocalDpi xmlns:a14="http://schemas.microsoft.com/office/drawing/2010/main" val="0"/>
@@ -9059,8 +9053,6 @@
         </w:rPr>
         <w:t>10 – Desafio com Inimigo VII</w:t>
       </w:r>
-      <w:bookmarkStart w:id="0" w:name="_GoBack"/>
-      <w:bookmarkEnd w:id="0"/>
     </w:p>
     <w:p>
       <w:pPr>
@@ -9079,14 +9071,14 @@
         <w:rPr>
           <w:lang w:val="pt-BR"/>
         </w:rPr>
-        <w:t>I,V</w:t>
+        <w:t>I,</w:t>
       </w:r>
       <w:proofErr w:type="gramEnd"/>
       <w:r>
         <w:rPr>
           <w:lang w:val="pt-BR"/>
         </w:rPr>
-        <w:t>,VI]</w:t>
+        <w:t>V,VI]</w:t>
       </w:r>
     </w:p>
     <w:p>
@@ -9120,14 +9112,26 @@
         <w:rPr>
           <w:lang w:val="pt-BR"/>
         </w:rPr>
-        <w:t>III,VII</w:t>
+        <w:t>III,</w:t>
       </w:r>
       <w:proofErr w:type="gramEnd"/>
       <w:r>
         <w:rPr>
           <w:lang w:val="pt-BR"/>
         </w:rPr>
-        <w:t>,XI]</w:t>
+        <w:t>VII,XI</w:t>
+      </w:r>
+      <w:r>
+        <w:rPr>
+          <w:lang w:val="pt-BR"/>
+        </w:rPr>
+        <w:t>, losango</w:t>
+      </w:r>
+      <w:r>
+        <w:rPr>
+          <w:lang w:val="pt-BR"/>
+        </w:rPr>
+        <w:t>]</w:t>
       </w:r>
     </w:p>
     <w:p>
@@ -9183,6 +9187,7 @@
         <w:t xml:space="preserve">16 – Um lugar para voltar [Double </w:t>
       </w:r>
       <w:proofErr w:type="spellStart"/>
+      <w:proofErr w:type="gramStart"/>
       <w:r>
         <w:rPr>
           <w:lang w:val="pt-BR"/>
@@ -9194,7 +9199,14 @@
         <w:rPr>
           <w:lang w:val="pt-BR"/>
         </w:rPr>
-        <w:t xml:space="preserve">(hexágono), </w:t>
+        <w:t>(</w:t>
+      </w:r>
+      <w:proofErr w:type="gramEnd"/>
+      <w:r>
+        <w:rPr>
+          <w:lang w:val="pt-BR"/>
+        </w:rPr>
+        <w:t xml:space="preserve">hexágono), </w:t>
       </w:r>
       <w:proofErr w:type="spellStart"/>
       <w:r>
@@ -9208,148 +9220,124 @@
         <w:rPr>
           <w:lang w:val="pt-BR"/>
         </w:rPr>
-        <w:t xml:space="preserve"> Arrow(pentágono</w:t>
+        <w:t xml:space="preserve"> Arrow(pentágono),  barreira verde(selo positivista),  Dash (Emblema), barreira dourada(desafio: hexágono</w:t>
+      </w:r>
+      <w:r>
+        <w:rPr>
+          <w:lang w:val="pt-BR"/>
+        </w:rPr>
+        <w:t xml:space="preserve"> </w:t>
+      </w:r>
+      <w:r>
+        <w:rPr>
+          <w:lang w:val="pt-BR"/>
+        </w:rPr>
+        <w:t>+</w:t>
+      </w:r>
+      <w:r>
+        <w:rPr>
+          <w:lang w:val="pt-BR"/>
+        </w:rPr>
+        <w:t xml:space="preserve"> losango</w:t>
+      </w:r>
+      <w:r>
+        <w:rPr>
+          <w:lang w:val="pt-BR"/>
+        </w:rPr>
+        <w:t xml:space="preserve">), barreira vermelha (desafio: </w:t>
+      </w:r>
+      <w:proofErr w:type="spellStart"/>
+      <w:r>
+        <w:rPr>
+          <w:lang w:val="pt-BR"/>
+        </w:rPr>
+        <w:t>pentagono</w:t>
+      </w:r>
+      <w:proofErr w:type="spellEnd"/>
+      <w:r>
+        <w:rPr>
+          <w:lang w:val="pt-BR"/>
+        </w:rPr>
+        <w:t>)]</w:t>
+      </w:r>
+    </w:p>
+    <w:p>
+      <w:pPr>
+        <w:rPr>
+          <w:lang w:val="pt-BR"/>
+        </w:rPr>
+      </w:pPr>
+      <w:r>
+        <w:rPr>
+          <w:lang w:val="pt-BR"/>
+        </w:rPr>
+        <w:t xml:space="preserve">17 – </w:t>
+      </w:r>
+      <w:proofErr w:type="spellStart"/>
+      <w:r>
+        <w:rPr>
+          <w:lang w:val="pt-BR"/>
+        </w:rPr>
+        <w:t>Check</w:t>
+      </w:r>
+      <w:proofErr w:type="spellEnd"/>
+      <w:r>
+        <w:rPr>
+          <w:lang w:val="pt-BR"/>
+        </w:rPr>
+        <w:t xml:space="preserve"> point</w:t>
+      </w:r>
+    </w:p>
+    <w:p>
+      <w:pPr>
+        <w:rPr>
+          <w:lang w:val="pt-BR"/>
+        </w:rPr>
+      </w:pPr>
+      <w:r>
+        <w:rPr>
+          <w:lang w:val="pt-BR"/>
+        </w:rPr>
+        <w:t>18 – Desafio com inimigos IX</w:t>
+      </w:r>
+    </w:p>
+    <w:p>
+      <w:pPr>
+        <w:rPr>
+          <w:lang w:val="pt-BR"/>
+        </w:rPr>
+      </w:pPr>
+      <w:r>
+        <w:rPr>
+          <w:lang w:val="pt-BR"/>
+        </w:rPr>
+        <w:t>19 – Desafio com Inimigos X</w:t>
+      </w:r>
+    </w:p>
+    <w:p>
+      <w:pPr>
+        <w:rPr>
+          <w:lang w:val="pt-BR"/>
+        </w:rPr>
+      </w:pPr>
+      <w:r>
+        <w:rPr>
+          <w:lang w:val="pt-BR"/>
+        </w:rPr>
+        <w:t>20 – Lugar de Itens [</w:t>
       </w:r>
       <w:proofErr w:type="gramStart"/>
       <w:r>
         <w:rPr>
           <w:lang w:val="pt-BR"/>
         </w:rPr>
-        <w:t>),  barreira</w:t>
+        <w:t>Dash(</w:t>
       </w:r>
       <w:proofErr w:type="gramEnd"/>
       <w:r>
         <w:rPr>
           <w:lang w:val="pt-BR"/>
         </w:rPr>
-        <w:t xml:space="preserve"> verde(selo positivista),  Dash (Emblema), barreira dourada(desafio: hexágono</w:t>
-      </w:r>
-      <w:r>
-        <w:rPr>
-          <w:lang w:val="pt-BR"/>
-        </w:rPr>
-        <w:t xml:space="preserve"> </w:t>
-      </w:r>
-      <w:r>
-        <w:rPr>
-          <w:lang w:val="pt-BR"/>
-        </w:rPr>
-        <w:t>+</w:t>
-      </w:r>
-      <w:r>
-        <w:rPr>
-          <w:lang w:val="pt-BR"/>
-        </w:rPr>
-        <w:t xml:space="preserve"> losango</w:t>
-      </w:r>
-      <w:r>
-        <w:rPr>
-          <w:lang w:val="pt-BR"/>
-        </w:rPr>
-        <w:t xml:space="preserve">), barreira vermelha (desafio: </w:t>
-      </w:r>
-      <w:proofErr w:type="spellStart"/>
-      <w:r>
-        <w:rPr>
-          <w:lang w:val="pt-BR"/>
-        </w:rPr>
-        <w:t>pentagono</w:t>
-      </w:r>
-      <w:proofErr w:type="spellEnd"/>
-      <w:r>
-        <w:rPr>
-          <w:lang w:val="pt-BR"/>
-        </w:rPr>
-        <w:t xml:space="preserve"> </w:t>
-      </w:r>
-      <w:r>
-        <w:rPr>
-          <w:lang w:val="pt-BR"/>
-        </w:rPr>
-        <w:t>+</w:t>
-      </w:r>
-      <w:r>
-        <w:rPr>
-          <w:lang w:val="pt-BR"/>
-        </w:rPr>
-        <w:t xml:space="preserve"> losango</w:t>
-      </w:r>
-      <w:r>
-        <w:rPr>
-          <w:lang w:val="pt-BR"/>
-        </w:rPr>
-        <w:t>)]</w:t>
-      </w:r>
-    </w:p>
-    <w:p>
-      <w:pPr>
-        <w:rPr>
-          <w:lang w:val="pt-BR"/>
-        </w:rPr>
-      </w:pPr>
-      <w:r>
-        <w:rPr>
-          <w:lang w:val="pt-BR"/>
-        </w:rPr>
-        <w:t xml:space="preserve">17 – </w:t>
-      </w:r>
-      <w:proofErr w:type="spellStart"/>
-      <w:r>
-        <w:rPr>
-          <w:lang w:val="pt-BR"/>
-        </w:rPr>
-        <w:t>Check</w:t>
-      </w:r>
-      <w:proofErr w:type="spellEnd"/>
-      <w:r>
-        <w:rPr>
-          <w:lang w:val="pt-BR"/>
-        </w:rPr>
-        <w:t xml:space="preserve"> point</w:t>
-      </w:r>
-    </w:p>
-    <w:p>
-      <w:pPr>
-        <w:rPr>
-          <w:lang w:val="pt-BR"/>
-        </w:rPr>
-      </w:pPr>
-      <w:r>
-        <w:rPr>
-          <w:lang w:val="pt-BR"/>
-        </w:rPr>
-        <w:t>18 – Desafio com inimigos IX</w:t>
-      </w:r>
-    </w:p>
-    <w:p>
-      <w:pPr>
-        <w:rPr>
-          <w:lang w:val="pt-BR"/>
-        </w:rPr>
-      </w:pPr>
-      <w:r>
-        <w:rPr>
-          <w:lang w:val="pt-BR"/>
-        </w:rPr>
-        <w:t>19 – Desafio com Inimigos X</w:t>
-      </w:r>
-    </w:p>
-    <w:p>
-      <w:pPr>
-        <w:rPr>
-          <w:lang w:val="pt-BR"/>
-        </w:rPr>
-      </w:pPr>
-      <w:r>
-        <w:rPr>
-          <w:lang w:val="pt-BR"/>
-        </w:rPr>
-        <w:t>20 – Lugar de Itens [Dash(</w:t>
-      </w:r>
-      <w:r>
-        <w:rPr>
-          <w:lang w:val="pt-BR"/>
-        </w:rPr>
         <w:t xml:space="preserve">losango), </w:t>
       </w:r>
       <w:proofErr w:type="spellStart"/>
@@ -9364,21 +9352,7 @@
         <w:rPr>
           <w:lang w:val="pt-BR"/>
         </w:rPr>
-        <w:t xml:space="preserve"> </w:t>
-      </w:r>
-      <w:proofErr w:type="gramStart"/>
-      <w:r>
-        <w:rPr>
-          <w:lang w:val="pt-BR"/>
-        </w:rPr>
-        <w:t>Arrow(</w:t>
-      </w:r>
-      <w:proofErr w:type="gramEnd"/>
-      <w:r>
-        <w:rPr>
-          <w:lang w:val="pt-BR"/>
-        </w:rPr>
-        <w:t>hexá</w:t>
+        <w:t xml:space="preserve"> Arrow(hexá</w:t>
       </w:r>
       <w:r>
         <w:rPr>
@@ -9830,7 +9804,30 @@
               <w:rPr>
                 <w:lang w:val="pt-BR"/>
               </w:rPr>
-              <w:t>1-&gt;área 4</w:t>
+              <w:t xml:space="preserve">1-&gt;área </w:t>
+            </w:r>
+            <w:proofErr w:type="gramStart"/>
+            <w:r>
+              <w:rPr>
+                <w:lang w:val="pt-BR"/>
+              </w:rPr>
+              <w:t>4</w:t>
+            </w:r>
+            <w:proofErr w:type="gramEnd"/>
+          </w:p>
+          <w:p>
+            <w:pPr>
+              <w:pStyle w:val="PargrafodaLista"/>
+              <w:ind w:left="0"/>
+              <w:rPr>
+                <w:lang w:val="pt-BR"/>
+              </w:rPr>
+            </w:pPr>
+            <w:r>
+              <w:rPr>
+                <w:lang w:val="pt-BR"/>
+              </w:rPr>
+              <w:t>1-&gt;área 13</w:t>
             </w:r>
           </w:p>
           <w:p>
@@ -9845,7 +9842,13 @@
               <w:rPr>
                 <w:lang w:val="pt-BR"/>
               </w:rPr>
-              <w:t>2-&gt;área 16</w:t>
+              <w:t>1</w:t>
+            </w:r>
+            <w:r>
+              <w:rPr>
+                <w:lang w:val="pt-BR"/>
+              </w:rPr>
+              <w:t>-&gt;área 16</w:t>
             </w:r>
           </w:p>
           <w:p>
@@ -9860,8 +9863,10 @@
               <w:rPr>
                 <w:lang w:val="pt-BR"/>
               </w:rPr>
-              <w:t>1</w:t>
+              <w:t>2</w:t>
             </w:r>
+            <w:bookmarkStart w:id="0" w:name="_GoBack"/>
+            <w:bookmarkEnd w:id="0"/>
             <w:r>
               <w:rPr>
                 <w:lang w:val="pt-BR"/>
@@ -10301,6 +10306,7 @@
               <w:rPr>
                 <w:lang w:val="pt-BR"/>
               </w:rPr>
+              <w:lastRenderedPageBreak/>
               <w:t>2-&gt;área 20</w:t>
             </w:r>
           </w:p>
@@ -10316,7 +10322,6 @@
               <w:rPr>
                 <w:lang w:val="pt-BR"/>
               </w:rPr>
-              <w:lastRenderedPageBreak/>
               <w:t>2-&gt;área 22</w:t>
             </w:r>
           </w:p>
@@ -10414,7 +10419,7 @@
                     <pic:cNvPicPr/>
                   </pic:nvPicPr>
                   <pic:blipFill>
-                    <a:blip r:embed="rId8" cstate="print">
+                    <a:blip r:embed="rId9" cstate="print">
                       <a:extLst>
                         <a:ext uri="{28A0092B-C50C-407E-A947-70E740481C1C}">
                           <a14:useLocalDpi xmlns:a14="http://schemas.microsoft.com/office/drawing/2010/main" val="0"/>
@@ -10460,7 +10465,7 @@
                     <pic:cNvPicPr/>
                   </pic:nvPicPr>
                   <pic:blipFill>
-                    <a:blip r:embed="rId9" cstate="print">
+                    <a:blip r:embed="rId10" cstate="print">
                       <a:extLst>
                         <a:ext uri="{28A0092B-C50C-407E-A947-70E740481C1C}">
                           <a14:useLocalDpi xmlns:a14="http://schemas.microsoft.com/office/drawing/2010/main" val="0"/>
@@ -10807,25 +10812,19 @@
           <w:lang w:val="pt-BR"/>
         </w:rPr>
       </w:pPr>
-      <w:r>
-        <w:rPr>
-          <w:lang w:val="pt-BR"/>
-        </w:rPr>
-        <w:t xml:space="preserve">Menu de </w:t>
-      </w:r>
       <w:proofErr w:type="gramStart"/>
       <w:r>
         <w:rPr>
           <w:lang w:val="pt-BR"/>
         </w:rPr>
-        <w:t>Pause[</w:t>
+        <w:t>Menu</w:t>
       </w:r>
       <w:proofErr w:type="gramEnd"/>
       <w:r>
         <w:rPr>
           <w:lang w:val="pt-BR"/>
         </w:rPr>
-        <w:t>em abas]:</w:t>
+        <w:t xml:space="preserve"> de Pause[em abas]:</w:t>
       </w:r>
     </w:p>
     <w:p>
@@ -10979,41 +10978,19 @@
           <w:lang w:val="pt-BR"/>
         </w:rPr>
       </w:pPr>
-      <w:r>
-        <w:rPr>
-          <w:lang w:val="pt-BR"/>
-        </w:rPr>
-        <w:t xml:space="preserve">Menu de Opções [idêntico ao acessível pelo </w:t>
-      </w:r>
-      <w:proofErr w:type="spellStart"/>
       <w:proofErr w:type="gramStart"/>
       <w:r>
         <w:rPr>
           <w:lang w:val="pt-BR"/>
         </w:rPr>
-        <w:t>titulo</w:t>
-      </w:r>
-      <w:proofErr w:type="spellEnd"/>
-      <w:r>
-        <w:rPr>
-          <w:lang w:val="pt-BR"/>
-        </w:rPr>
-        <w:t>(</w:t>
-      </w:r>
-      <w:proofErr w:type="spellStart"/>
+        <w:t>Menu</w:t>
+      </w:r>
       <w:proofErr w:type="gramEnd"/>
       <w:r>
         <w:rPr>
           <w:lang w:val="pt-BR"/>
         </w:rPr>
-        <w:t>musica</w:t>
-      </w:r>
-      <w:proofErr w:type="spellEnd"/>
-      <w:r>
-        <w:rPr>
-          <w:lang w:val="pt-BR"/>
-        </w:rPr>
-        <w:t xml:space="preserve"> e </w:t>
+        <w:t xml:space="preserve"> de Opções [idêntico ao acessível pelo titulo(musica e </w:t>
       </w:r>
       <w:proofErr w:type="spellStart"/>
       <w:r>
@@ -11059,25 +11036,19 @@
           <w:lang w:val="pt-BR"/>
         </w:rPr>
       </w:pPr>
-      <w:r>
-        <w:rPr>
-          <w:lang w:val="pt-BR"/>
-        </w:rPr>
-        <w:t>Menu habilidade</w:t>
-      </w:r>
       <w:proofErr w:type="gramStart"/>
       <w:r>
         <w:rPr>
           <w:lang w:val="pt-BR"/>
         </w:rPr>
-        <w:t>:[</w:t>
+        <w:t>Menu</w:t>
       </w:r>
       <w:proofErr w:type="gramEnd"/>
       <w:r>
         <w:rPr>
           <w:lang w:val="pt-BR"/>
         </w:rPr>
-        <w:t>lista as habilidades aprendidas fazendo uma descrição]</w:t>
+        <w:t xml:space="preserve"> habilidade:[lista as habilidades aprendidas fazendo uma descrição]</w:t>
       </w:r>
     </w:p>
     <w:p>
@@ -11291,22 +11262,22 @@
         <w:rPr>
           <w:lang w:val="pt-BR"/>
         </w:rPr>
-        <w:t>Espadas coloridas(</w:t>
-      </w:r>
-      <w:proofErr w:type="spellStart"/>
+        <w:t xml:space="preserve">Espadas </w:t>
+      </w:r>
       <w:proofErr w:type="gramStart"/>
       <w:r>
         <w:rPr>
           <w:lang w:val="pt-BR"/>
         </w:rPr>
-        <w:t>vermelha,azul</w:t>
-      </w:r>
+        <w:t>coloridas(</w:t>
+      </w:r>
+      <w:proofErr w:type="spellStart"/>
       <w:proofErr w:type="gramEnd"/>
       <w:r>
         <w:rPr>
           <w:lang w:val="pt-BR"/>
         </w:rPr>
-        <w:t>,dourada,verde</w:t>
+        <w:t>vermelha,azul,dourada,verde</w:t>
       </w:r>
       <w:proofErr w:type="spellEnd"/>
       <w:r>
@@ -11587,8 +11558,8 @@
 </file>
 
 <file path=word/numbering.xml><?xml version="1.0" encoding="utf-8"?>
-<w:numbering xmlns:wpc="http://schemas.microsoft.com/office/word/2010/wordprocessingCanvas" xmlns:cx="http://schemas.microsoft.com/office/drawing/2014/chartex" xmlns:cx1="http://schemas.microsoft.com/office/drawing/2015/9/8/chartex" xmlns:cx2="http://schemas.microsoft.com/office/drawing/2015/10/21/chartex" xmlns:cx3="http://schemas.microsoft.com/office/drawing/2016/5/9/chartex" xmlns:cx4="http://schemas.microsoft.com/office/drawing/2016/5/10/chartex" xmlns:cx5="http://schemas.microsoft.com/office/drawing/2016/5/11/chartex" xmlns:cx6="http://schemas.microsoft.com/office/drawing/2016/5/12/chartex" xmlns:cx7="http://schemas.microsoft.com/office/drawing/2016/5/13/chartex" xmlns:cx8="http://schemas.microsoft.com/office/drawing/2016/5/14/chartex" xmlns:mc="http://schemas.openxmlformats.org/markup-compatibility/2006" xmlns:aink="http://schemas.microsoft.com/office/drawing/2016/ink" xmlns:am3d="http://schemas.microsoft.com/office/drawing/2017/model3d" xmlns:o="urn:schemas-microsoft-com:office:office" xmlns:r="http://schemas.openxmlformats.org/officeDocument/2006/relationships" xmlns:m="http://schemas.openxmlformats.org/officeDocument/2006/math" xmlns:v="urn:schemas-microsoft-com:vml" xmlns:wp14="http://schemas.microsoft.com/office/word/2010/wordprocessingDrawing" xmlns:wp="http://schemas.openxmlformats.org/drawingml/2006/wordprocessingDrawing" xmlns:w10="urn:schemas-microsoft-com:office:word" xmlns:w="http://schemas.openxmlformats.org/wordprocessingml/2006/main" xmlns:w14="http://schemas.microsoft.com/office/word/2010/wordml" xmlns:w15="http://schemas.microsoft.com/office/word/2012/wordml" xmlns:w16cid="http://schemas.microsoft.com/office/word/2016/wordml/cid" xmlns:w16se="http://schemas.microsoft.com/office/word/2015/wordml/symex" xmlns:wpg="http://schemas.microsoft.com/office/word/2010/wordprocessingGroup" xmlns:wpi="http://schemas.microsoft.com/office/word/2010/wordprocessingInk" xmlns:wne="http://schemas.microsoft.com/office/word/2006/wordml" xmlns:wps="http://schemas.microsoft.com/office/word/2010/wordprocessingShape" mc:Ignorable="w14 w15 w16se w16cid wp14">
-  <w:abstractNum w:abstractNumId="0" w15:restartNumberingAfterBreak="0">
+<w:numbering xmlns:wpc="http://schemas.microsoft.com/office/word/2010/wordprocessingCanvas" xmlns:mc="http://schemas.openxmlformats.org/markup-compatibility/2006" xmlns:o="urn:schemas-microsoft-com:office:office" xmlns:r="http://schemas.openxmlformats.org/officeDocument/2006/relationships" xmlns:m="http://schemas.openxmlformats.org/officeDocument/2006/math" xmlns:v="urn:schemas-microsoft-com:vml" xmlns:wp14="http://schemas.microsoft.com/office/word/2010/wordprocessingDrawing" xmlns:wp="http://schemas.openxmlformats.org/drawingml/2006/wordprocessingDrawing" xmlns:w10="urn:schemas-microsoft-com:office:word" xmlns:w="http://schemas.openxmlformats.org/wordprocessingml/2006/main" xmlns:w14="http://schemas.microsoft.com/office/word/2010/wordml" xmlns:wpg="http://schemas.microsoft.com/office/word/2010/wordprocessingGroup" xmlns:wpi="http://schemas.microsoft.com/office/word/2010/wordprocessingInk" xmlns:wne="http://schemas.microsoft.com/office/word/2006/wordml" xmlns:wps="http://schemas.microsoft.com/office/word/2010/wordprocessingShape" mc:Ignorable="w14 wp14">
+  <w:abstractNum w:abstractNumId="0">
     <w:nsid w:val="065643A4"/>
     <w:multiLevelType w:val="hybridMultilevel"/>
     <w:tmpl w:val="7C264DFE"/>
@@ -11701,7 +11672,7 @@
       </w:rPr>
     </w:lvl>
   </w:abstractNum>
-  <w:abstractNum w:abstractNumId="1" w15:restartNumberingAfterBreak="0">
+  <w:abstractNum w:abstractNumId="1">
     <w:nsid w:val="217122C2"/>
     <w:multiLevelType w:val="hybridMultilevel"/>
     <w:tmpl w:val="879CD66A"/>
@@ -11790,7 +11761,7 @@
       </w:pPr>
     </w:lvl>
   </w:abstractNum>
-  <w:abstractNum w:abstractNumId="2" w15:restartNumberingAfterBreak="0">
+  <w:abstractNum w:abstractNumId="2">
     <w:nsid w:val="6E7C501B"/>
     <w:multiLevelType w:val="hybridMultilevel"/>
     <w:tmpl w:val="C5FA98FC"/>
@@ -11903,7 +11874,7 @@
       </w:rPr>
     </w:lvl>
   </w:abstractNum>
-  <w:abstractNum w:abstractNumId="3" w15:restartNumberingAfterBreak="0">
+  <w:abstractNum w:abstractNumId="3">
     <w:nsid w:val="76AB44E8"/>
     <w:multiLevelType w:val="hybridMultilevel"/>
     <w:tmpl w:val="9412FBF0"/>
@@ -11989,7 +11960,7 @@
       </w:pPr>
     </w:lvl>
   </w:abstractNum>
-  <w:abstractNum w:abstractNumId="4" w15:restartNumberingAfterBreak="0">
+  <w:abstractNum w:abstractNumId="4">
     <w:nsid w:val="78116D8B"/>
     <w:multiLevelType w:val="hybridMultilevel"/>
     <w:tmpl w:val="5F1C3694"/>
@@ -12102,7 +12073,7 @@
       </w:rPr>
     </w:lvl>
   </w:abstractNum>
-  <w:abstractNum w:abstractNumId="5" w15:restartNumberingAfterBreak="0">
+  <w:abstractNum w:abstractNumId="5">
     <w:nsid w:val="7DB615A5"/>
     <w:multiLevelType w:val="hybridMultilevel"/>
     <w:tmpl w:val="41B09336"/>
@@ -12210,7 +12181,7 @@
 </file>
 
 <file path=word/styles.xml><?xml version="1.0" encoding="utf-8"?>
-<w:styles xmlns:mc="http://schemas.openxmlformats.org/markup-compatibility/2006" xmlns:r="http://schemas.openxmlformats.org/officeDocument/2006/relationships" xmlns:w="http://schemas.openxmlformats.org/wordprocessingml/2006/main" xmlns:w14="http://schemas.microsoft.com/office/word/2010/wordml" xmlns:w15="http://schemas.microsoft.com/office/word/2012/wordml" xmlns:w16cid="http://schemas.microsoft.com/office/word/2016/wordml/cid" xmlns:w16se="http://schemas.microsoft.com/office/word/2015/wordml/symex" mc:Ignorable="w14 w15 w16se w16cid">
+<w:styles xmlns:mc="http://schemas.openxmlformats.org/markup-compatibility/2006" xmlns:r="http://schemas.openxmlformats.org/officeDocument/2006/relationships" xmlns:w="http://schemas.openxmlformats.org/wordprocessingml/2006/main" xmlns:w14="http://schemas.microsoft.com/office/word/2010/wordml" mc:Ignorable="w14">
   <w:docDefaults>
     <w:rPrDefault>
       <w:rPr>
@@ -12226,382 +12197,144 @@
       </w:pPr>
     </w:pPrDefault>
   </w:docDefaults>
-  <w:latentStyles w:defLockedState="0" w:defUIPriority="99" w:defSemiHidden="0" w:defUnhideWhenUsed="0" w:defQFormat="0" w:count="375">
-    <w:lsdException w:name="Normal" w:uiPriority="0" w:qFormat="1"/>
-    <w:lsdException w:name="heading 1" w:uiPriority="9" w:qFormat="1"/>
-    <w:lsdException w:name="heading 2" w:semiHidden="1" w:uiPriority="9" w:unhideWhenUsed="1" w:qFormat="1"/>
-    <w:lsdException w:name="heading 3" w:semiHidden="1" w:uiPriority="9" w:unhideWhenUsed="1" w:qFormat="1"/>
-    <w:lsdException w:name="heading 4" w:semiHidden="1" w:uiPriority="9" w:unhideWhenUsed="1" w:qFormat="1"/>
-    <w:lsdException w:name="heading 5" w:semiHidden="1" w:uiPriority="9" w:unhideWhenUsed="1" w:qFormat="1"/>
-    <w:lsdException w:name="heading 6" w:semiHidden="1" w:uiPriority="9" w:unhideWhenUsed="1" w:qFormat="1"/>
-    <w:lsdException w:name="heading 7" w:semiHidden="1" w:uiPriority="9" w:unhideWhenUsed="1" w:qFormat="1"/>
-    <w:lsdException w:name="heading 8" w:semiHidden="1" w:uiPriority="9" w:unhideWhenUsed="1" w:qFormat="1"/>
-    <w:lsdException w:name="heading 9" w:semiHidden="1" w:uiPriority="9" w:unhideWhenUsed="1" w:qFormat="1"/>
-    <w:lsdException w:name="index 1" w:semiHidden="1" w:unhideWhenUsed="1"/>
-    <w:lsdException w:name="index 2" w:semiHidden="1" w:unhideWhenUsed="1"/>
-    <w:lsdException w:name="index 3" w:semiHidden="1" w:unhideWhenUsed="1"/>
-    <w:lsdException w:name="index 4" w:semiHidden="1" w:unhideWhenUsed="1"/>
-    <w:lsdException w:name="index 5" w:semiHidden="1" w:unhideWhenUsed="1"/>
-    <w:lsdException w:name="index 6" w:semiHidden="1" w:unhideWhenUsed="1"/>
-    <w:lsdException w:name="index 7" w:semiHidden="1" w:unhideWhenUsed="1"/>
-    <w:lsdException w:name="index 8" w:semiHidden="1" w:unhideWhenUsed="1"/>
-    <w:lsdException w:name="index 9" w:semiHidden="1" w:unhideWhenUsed="1"/>
-    <w:lsdException w:name="toc 1" w:semiHidden="1" w:uiPriority="39" w:unhideWhenUsed="1"/>
-    <w:lsdException w:name="toc 2" w:semiHidden="1" w:uiPriority="39" w:unhideWhenUsed="1"/>
-    <w:lsdException w:name="toc 3" w:semiHidden="1" w:uiPriority="39" w:unhideWhenUsed="1"/>
-    <w:lsdException w:name="toc 4" w:semiHidden="1" w:uiPriority="39" w:unhideWhenUsed="1"/>
-    <w:lsdException w:name="toc 5" w:semiHidden="1" w:uiPriority="39" w:unhideWhenUsed="1"/>
-    <w:lsdException w:name="toc 6" w:semiHidden="1" w:uiPriority="39" w:unhideWhenUsed="1"/>
-    <w:lsdException w:name="toc 7" w:semiHidden="1" w:uiPriority="39" w:unhideWhenUsed="1"/>
-    <w:lsdException w:name="toc 8" w:semiHidden="1" w:uiPriority="39" w:unhideWhenUsed="1"/>
-    <w:lsdException w:name="toc 9" w:semiHidden="1" w:uiPriority="39" w:unhideWhenUsed="1"/>
-    <w:lsdException w:name="Normal Indent" w:semiHidden="1" w:unhideWhenUsed="1"/>
-    <w:lsdException w:name="footnote text" w:semiHidden="1" w:unhideWhenUsed="1"/>
-    <w:lsdException w:name="annotation text" w:semiHidden="1" w:unhideWhenUsed="1"/>
-    <w:lsdException w:name="header" w:semiHidden="1" w:unhideWhenUsed="1"/>
-    <w:lsdException w:name="footer" w:semiHidden="1" w:unhideWhenUsed="1"/>
-    <w:lsdException w:name="index heading" w:semiHidden="1" w:unhideWhenUsed="1"/>
-    <w:lsdException w:name="caption" w:semiHidden="1" w:uiPriority="35" w:unhideWhenUsed="1" w:qFormat="1"/>
-    <w:lsdException w:name="table of figures" w:semiHidden="1" w:unhideWhenUsed="1"/>
-    <w:lsdException w:name="envelope address" w:semiHidden="1" w:unhideWhenUsed="1"/>
-    <w:lsdException w:name="envelope return" w:semiHidden="1" w:unhideWhenUsed="1"/>
-    <w:lsdException w:name="footnote reference" w:semiHidden="1" w:unhideWhenUsed="1"/>
-    <w:lsdException w:name="annotation reference" w:semiHidden="1" w:unhideWhenUsed="1"/>
-    <w:lsdException w:name="line number" w:semiHidden="1" w:unhideWhenUsed="1"/>
-    <w:lsdException w:name="page number" w:semiHidden="1" w:unhideWhenUsed="1"/>
-    <w:lsdException w:name="endnote reference" w:semiHidden="1" w:unhideWhenUsed="1"/>
-    <w:lsdException w:name="endnote text" w:semiHidden="1" w:unhideWhenUsed="1"/>
-    <w:lsdException w:name="table of authorities" w:semiHidden="1" w:unhideWhenUsed="1"/>
-    <w:lsdException w:name="macro" w:semiHidden="1" w:unhideWhenUsed="1"/>
-    <w:lsdException w:name="toa heading" w:semiHidden="1" w:unhideWhenUsed="1"/>
-    <w:lsdException w:name="List" w:semiHidden="1" w:unhideWhenUsed="1"/>
-    <w:lsdException w:name="List Bullet" w:semiHidden="1" w:unhideWhenUsed="1"/>
-    <w:lsdException w:name="List Number" w:semiHidden="1" w:unhideWhenUsed="1"/>
-    <w:lsdException w:name="List 2" w:semiHidden="1" w:unhideWhenUsed="1"/>
-    <w:lsdException w:name="List 3" w:semiHidden="1" w:unhideWhenUsed="1"/>
-    <w:lsdException w:name="List 4" w:semiHidden="1" w:unhideWhenUsed="1"/>
-    <w:lsdException w:name="List 5" w:semiHidden="1" w:unhideWhenUsed="1"/>
-    <w:lsdException w:name="List Bullet 2" w:semiHidden="1" w:unhideWhenUsed="1"/>
-    <w:lsdException w:name="List Bullet 3" w:semiHidden="1" w:unhideWhenUsed="1"/>
-    <w:lsdException w:name="List Bullet 4" w:semiHidden="1" w:unhideWhenUsed="1"/>
-    <w:lsdException w:name="List Bullet 5" w:semiHidden="1" w:unhideWhenUsed="1"/>
-    <w:lsdException w:name="List Number 2" w:semiHidden="1" w:unhideWhenUsed="1"/>
-    <w:lsdException w:name="List Number 3" w:semiHidden="1" w:unhideWhenUsed="1"/>
-    <w:lsdException w:name="List Number 4" w:semiHidden="1" w:unhideWhenUsed="1"/>
-    <w:lsdException w:name="List Number 5" w:semiHidden="1" w:unhideWhenUsed="1"/>
-    <w:lsdException w:name="Title" w:uiPriority="10" w:qFormat="1"/>
-    <w:lsdException w:name="Closing" w:semiHidden="1" w:unhideWhenUsed="1"/>
-    <w:lsdException w:name="Signature" w:semiHidden="1" w:unhideWhenUsed="1"/>
-    <w:lsdException w:name="Default Paragraph Font" w:semiHidden="1" w:uiPriority="1" w:unhideWhenUsed="1"/>
-    <w:lsdException w:name="Body Text" w:semiHidden="1" w:unhideWhenUsed="1"/>
-    <w:lsdException w:name="Body Text Indent" w:semiHidden="1" w:unhideWhenUsed="1"/>
-    <w:lsdException w:name="List Continue" w:semiHidden="1" w:unhideWhenUsed="1"/>
-    <w:lsdException w:name="List Continue 2" w:semiHidden="1" w:unhideWhenUsed="1"/>
-    <w:lsdException w:name="List Continue 3" w:semiHidden="1" w:unhideWhenUsed="1"/>
-    <w:lsdException w:name="List Continue 4" w:semiHidden="1" w:unhideWhenUsed="1"/>
-    <w:lsdException w:name="List Continue 5" w:semiHidden="1" w:unhideWhenUsed="1"/>
-    <w:lsdException w:name="Message Header" w:semiHidden="1" w:unhideWhenUsed="1"/>
-    <w:lsdException w:name="Subtitle" w:uiPriority="11" w:qFormat="1"/>
-    <w:lsdException w:name="Salutation" w:semiHidden="1" w:unhideWhenUsed="1"/>
-    <w:lsdException w:name="Date" w:semiHidden="1" w:unhideWhenUsed="1"/>
-    <w:lsdException w:name="Body Text First Indent" w:semiHidden="1" w:unhideWhenUsed="1"/>
-    <w:lsdException w:name="Body Text First Indent 2" w:semiHidden="1" w:unhideWhenUsed="1"/>
-    <w:lsdException w:name="Note Heading" w:semiHidden="1" w:unhideWhenUsed="1"/>
-    <w:lsdException w:name="Body Text 2" w:semiHidden="1" w:unhideWhenUsed="1"/>
-    <w:lsdException w:name="Body Text 3" w:semiHidden="1" w:unhideWhenUsed="1"/>
-    <w:lsdException w:name="Body Text Indent 2" w:semiHidden="1" w:unhideWhenUsed="1"/>
-    <w:lsdException w:name="Body Text Indent 3" w:semiHidden="1" w:unhideWhenUsed="1"/>
-    <w:lsdException w:name="Block Text" w:semiHidden="1" w:unhideWhenUsed="1"/>
-    <w:lsdException w:name="Hyperlink" w:semiHidden="1" w:unhideWhenUsed="1"/>
-    <w:lsdException w:name="FollowedHyperlink" w:semiHidden="1" w:unhideWhenUsed="1"/>
-    <w:lsdException w:name="Strong" w:uiPriority="22" w:qFormat="1"/>
-    <w:lsdException w:name="Emphasis" w:uiPriority="20" w:qFormat="1"/>
-    <w:lsdException w:name="Document Map" w:semiHidden="1" w:unhideWhenUsed="1"/>
-    <w:lsdException w:name="Plain Text" w:semiHidden="1" w:unhideWhenUsed="1"/>
-    <w:lsdException w:name="E-mail Signature" w:semiHidden="1" w:unhideWhenUsed="1"/>
-    <w:lsdException w:name="HTML Top of Form" w:semiHidden="1" w:unhideWhenUsed="1"/>
-    <w:lsdException w:name="HTML Bottom of Form" w:semiHidden="1" w:unhideWhenUsed="1"/>
-    <w:lsdException w:name="Normal (Web)" w:semiHidden="1" w:unhideWhenUsed="1"/>
-    <w:lsdException w:name="HTML Acronym" w:semiHidden="1" w:unhideWhenUsed="1"/>
-    <w:lsdException w:name="HTML Address" w:semiHidden="1" w:unhideWhenUsed="1"/>
-    <w:lsdException w:name="HTML Cite" w:semiHidden="1" w:unhideWhenUsed="1"/>
-    <w:lsdException w:name="HTML Code" w:semiHidden="1" w:unhideWhenUsed="1"/>
-    <w:lsdException w:name="HTML Definition" w:semiHidden="1" w:unhideWhenUsed="1"/>
-    <w:lsdException w:name="HTML Keyboard" w:semiHidden="1" w:unhideWhenUsed="1"/>
-    <w:lsdException w:name="HTML Preformatted" w:semiHidden="1" w:unhideWhenUsed="1"/>
-    <w:lsdException w:name="HTML Sample" w:semiHidden="1" w:unhideWhenUsed="1"/>
-    <w:lsdException w:name="HTML Typewriter" w:semiHidden="1" w:unhideWhenUsed="1"/>
-    <w:lsdException w:name="HTML Variable" w:semiHidden="1" w:unhideWhenUsed="1"/>
-    <w:lsdException w:name="Normal Table" w:semiHidden="1" w:unhideWhenUsed="1"/>
-    <w:lsdException w:name="annotation subject" w:semiHidden="1" w:unhideWhenUsed="1"/>
-    <w:lsdException w:name="No List" w:semiHidden="1" w:unhideWhenUsed="1"/>
-    <w:lsdException w:name="Outline List 1" w:semiHidden="1" w:unhideWhenUsed="1"/>
-    <w:lsdException w:name="Outline List 2" w:semiHidden="1" w:unhideWhenUsed="1"/>
-    <w:lsdException w:name="Outline List 3" w:semiHidden="1" w:unhideWhenUsed="1"/>
-    <w:lsdException w:name="Table Simple 1" w:semiHidden="1" w:unhideWhenUsed="1"/>
-    <w:lsdException w:name="Table Simple 2" w:semiHidden="1" w:unhideWhenUsed="1"/>
-    <w:lsdException w:name="Table Simple 3" w:semiHidden="1" w:unhideWhenUsed="1"/>
-    <w:lsdException w:name="Table Classic 1" w:semiHidden="1" w:unhideWhenUsed="1"/>
-    <w:lsdException w:name="Table Classic 2" w:semiHidden="1" w:unhideWhenUsed="1"/>
-    <w:lsdException w:name="Table Classic 3" w:semiHidden="1" w:unhideWhenUsed="1"/>
-    <w:lsdException w:name="Table Classic 4" w:semiHidden="1" w:unhideWhenUsed="1"/>
-    <w:lsdException w:name="Table Colorful 1" w:semiHidden="1" w:unhideWhenUsed="1"/>
-    <w:lsdException w:name="Table Colorful 2" w:semiHidden="1" w:unhideWhenUsed="1"/>
-    <w:lsdException w:name="Table Colorful 3" w:semiHidden="1" w:unhideWhenUsed="1"/>
-    <w:lsdException w:name="Table Columns 1" w:semiHidden="1" w:unhideWhenUsed="1"/>
-    <w:lsdException w:name="Table Columns 2" w:semiHidden="1" w:unhideWhenUsed="1"/>
-    <w:lsdException w:name="Table Columns 3" w:semiHidden="1" w:unhideWhenUsed="1"/>
-    <w:lsdException w:name="Table Columns 4" w:semiHidden="1" w:unhideWhenUsed="1"/>
-    <w:lsdException w:name="Table Columns 5" w:semiHidden="1" w:unhideWhenUsed="1"/>
-    <w:lsdException w:name="Table Grid 1" w:semiHidden="1" w:unhideWhenUsed="1"/>
-    <w:lsdException w:name="Table Grid 2" w:semiHidden="1" w:unhideWhenUsed="1"/>
-    <w:lsdException w:name="Table Grid 3" w:semiHidden="1" w:unhideWhenUsed="1"/>
-    <w:lsdException w:name="Table Grid 4" w:semiHidden="1" w:unhideWhenUsed="1"/>
-    <w:lsdException w:name="Table Grid 5" w:semiHidden="1" w:unhideWhenUsed="1"/>
-    <w:lsdException w:name="Table Grid 6" w:semiHidden="1" w:unhideWhenUsed="1"/>
-    <w:lsdException w:name="Table Grid 7" w:semiHidden="1" w:unhideWhenUsed="1"/>
-    <w:lsdException w:name="Table Grid 8" w:semiHidden="1" w:unhideWhenUsed="1"/>
-    <w:lsdException w:name="Table List 1" w:semiHidden="1" w:unhideWhenUsed="1"/>
-    <w:lsdException w:name="Table List 2" w:semiHidden="1" w:unhideWhenUsed="1"/>
-    <w:lsdException w:name="Table List 3" w:semiHidden="1" w:unhideWhenUsed="1"/>
-    <w:lsdException w:name="Table List 4" w:semiHidden="1" w:unhideWhenUsed="1"/>
-    <w:lsdException w:name="Table List 5" w:semiHidden="1" w:unhideWhenUsed="1"/>
-    <w:lsdException w:name="Table List 6" w:semiHidden="1" w:unhideWhenUsed="1"/>
-    <w:lsdException w:name="Table List 7" w:semiHidden="1" w:unhideWhenUsed="1"/>
-    <w:lsdException w:name="Table List 8" w:semiHidden="1" w:unhideWhenUsed="1"/>
-    <w:lsdException w:name="Table 3D effects 1" w:semiHidden="1" w:unhideWhenUsed="1"/>
-    <w:lsdException w:name="Table 3D effects 2" w:semiHidden="1" w:unhideWhenUsed="1"/>
-    <w:lsdException w:name="Table 3D effects 3" w:semiHidden="1" w:unhideWhenUsed="1"/>
-    <w:lsdException w:name="Table Contemporary" w:semiHidden="1" w:unhideWhenUsed="1"/>
-    <w:lsdException w:name="Table Elegant" w:semiHidden="1" w:unhideWhenUsed="1"/>
-    <w:lsdException w:name="Table Professional" w:semiHidden="1" w:unhideWhenUsed="1"/>
-    <w:lsdException w:name="Table Subtle 1" w:semiHidden="1" w:unhideWhenUsed="1"/>
-    <w:lsdException w:name="Table Subtle 2" w:semiHidden="1" w:unhideWhenUsed="1"/>
-    <w:lsdException w:name="Table Web 1" w:semiHidden="1" w:unhideWhenUsed="1"/>
-    <w:lsdException w:name="Table Web 2" w:semiHidden="1" w:unhideWhenUsed="1"/>
-    <w:lsdException w:name="Table Web 3" w:semiHidden="1" w:unhideWhenUsed="1"/>
-    <w:lsdException w:name="Balloon Text" w:semiHidden="1" w:unhideWhenUsed="1"/>
-    <w:lsdException w:name="Table Grid" w:semiHidden="1" w:uiPriority="59" w:unhideWhenUsed="1"/>
-    <w:lsdException w:name="Table Theme" w:semiHidden="1" w:unhideWhenUsed="1"/>
-    <w:lsdException w:name="Placeholder Text" w:semiHidden="1"/>
-    <w:lsdException w:name="No Spacing" w:uiPriority="1" w:qFormat="1"/>
-    <w:lsdException w:name="Light Shading" w:uiPriority="60"/>
-    <w:lsdException w:name="Light List" w:uiPriority="61"/>
-    <w:lsdException w:name="Light Grid" w:uiPriority="62"/>
-    <w:lsdException w:name="Medium Shading 1" w:uiPriority="63"/>
-    <w:lsdException w:name="Medium Shading 2" w:uiPriority="64"/>
-    <w:lsdException w:name="Medium List 1" w:uiPriority="65"/>
-    <w:lsdException w:name="Medium List 2" w:uiPriority="66"/>
-    <w:lsdException w:name="Medium Grid 1" w:uiPriority="67"/>
-    <w:lsdException w:name="Medium Grid 2" w:uiPriority="68"/>
-    <w:lsdException w:name="Medium Grid 3" w:uiPriority="69"/>
-    <w:lsdException w:name="Dark List" w:uiPriority="70"/>
-    <w:lsdException w:name="Colorful Shading" w:uiPriority="71"/>
-    <w:lsdException w:name="Colorful List" w:uiPriority="72"/>
-    <w:lsdException w:name="Colorful Grid" w:uiPriority="73"/>
-    <w:lsdException w:name="Light Shading Accent 1" w:uiPriority="60"/>
-    <w:lsdException w:name="Light List Accent 1" w:uiPriority="61"/>
-    <w:lsdException w:name="Light Grid Accent 1" w:uiPriority="62"/>
-    <w:lsdException w:name="Medium Shading 1 Accent 1" w:uiPriority="63"/>
-    <w:lsdException w:name="Medium Shading 2 Accent 1" w:uiPriority="64"/>
-    <w:lsdException w:name="Medium List 1 Accent 1" w:uiPriority="65"/>
-    <w:lsdException w:name="Revision" w:semiHidden="1"/>
-    <w:lsdException w:name="List Paragraph" w:uiPriority="34" w:qFormat="1"/>
-    <w:lsdException w:name="Quote" w:uiPriority="29" w:qFormat="1"/>
-    <w:lsdException w:name="Intense Quote" w:uiPriority="30" w:qFormat="1"/>
-    <w:lsdException w:name="Medium List 2 Accent 1" w:uiPriority="66"/>
-    <w:lsdException w:name="Medium Grid 1 Accent 1" w:uiPriority="67"/>
-    <w:lsdException w:name="Medium Grid 2 Accent 1" w:uiPriority="68"/>
-    <w:lsdException w:name="Medium Grid 3 Accent 1" w:uiPriority="69"/>
-    <w:lsdException w:name="Dark List Accent 1" w:uiPriority="70"/>
-    <w:lsdException w:name="Colorful Shading Accent 1" w:uiPriority="71"/>
-    <w:lsdException w:name="Colorful List Accent 1" w:uiPriority="72"/>
-    <w:lsdException w:name="Colorful Grid Accent 1" w:uiPriority="73"/>
-    <w:lsdException w:name="Light Shading Accent 2" w:uiPriority="60"/>
-    <w:lsdException w:name="Light List Accent 2" w:uiPriority="61"/>
-    <w:lsdException w:name="Light Grid Accent 2" w:uiPriority="62"/>
-    <w:lsdException w:name="Medium Shading 1 Accent 2" w:uiPriority="63"/>
-    <w:lsdException w:name="Medium Shading 2 Accent 2" w:uiPriority="64"/>
-    <w:lsdException w:name="Medium List 1 Accent 2" w:uiPriority="65"/>
-    <w:lsdException w:name="Medium List 2 Accent 2" w:uiPriority="66"/>
-    <w:lsdException w:name="Medium Grid 1 Accent 2" w:uiPriority="67"/>
-    <w:lsdException w:name="Medium Grid 2 Accent 2" w:uiPriority="68"/>
-    <w:lsdException w:name="Medium Grid 3 Accent 2" w:uiPriority="69"/>
-    <w:lsdException w:name="Dark List Accent 2" w:uiPriority="70"/>
-    <w:lsdException w:name="Colorful Shading Accent 2" w:uiPriority="71"/>
-    <w:lsdException w:name="Colorful List Accent 2" w:uiPriority="72"/>
-    <w:lsdException w:name="Colorful Grid Accent 2" w:uiPriority="73"/>
-    <w:lsdException w:name="Light Shading Accent 3" w:uiPriority="60"/>
-    <w:lsdException w:name="Light List Accent 3" w:uiPriority="61"/>
-    <w:lsdException w:name="Light Grid Accent 3" w:uiPriority="62"/>
-    <w:lsdException w:name="Medium Shading 1 Accent 3" w:uiPriority="63"/>
-    <w:lsdException w:name="Medium Shading 2 Accent 3" w:uiPriority="64"/>
-    <w:lsdException w:name="Medium List 1 Accent 3" w:uiPriority="65"/>
-    <w:lsdException w:name="Medium List 2 Accent 3" w:uiPriority="66"/>
-    <w:lsdException w:name="Medium Grid 1 Accent 3" w:uiPriority="67"/>
-    <w:lsdException w:name="Medium Grid 2 Accent 3" w:uiPriority="68"/>
-    <w:lsdException w:name="Medium Grid 3 Accent 3" w:uiPriority="69"/>
-    <w:lsdException w:name="Dark List Accent 3" w:uiPriority="70"/>
-    <w:lsdException w:name="Colorful Shading Accent 3" w:uiPriority="71"/>
-    <w:lsdException w:name="Colorful List Accent 3" w:uiPriority="72"/>
-    <w:lsdException w:name="Colorful Grid Accent 3" w:uiPriority="73"/>
-    <w:lsdException w:name="Light Shading Accent 4" w:uiPriority="60"/>
-    <w:lsdException w:name="Light List Accent 4" w:uiPriority="61"/>
-    <w:lsdException w:name="Light Grid Accent 4" w:uiPriority="62"/>
-    <w:lsdException w:name="Medium Shading 1 Accent 4" w:uiPriority="63"/>
-    <w:lsdException w:name="Medium Shading 2 Accent 4" w:uiPriority="64"/>
-    <w:lsdException w:name="Medium List 1 Accent 4" w:uiPriority="65"/>
-    <w:lsdException w:name="Medium List 2 Accent 4" w:uiPriority="66"/>
-    <w:lsdException w:name="Medium Grid 1 Accent 4" w:uiPriority="67"/>
-    <w:lsdException w:name="Medium Grid 2 Accent 4" w:uiPriority="68"/>
-    <w:lsdException w:name="Medium Grid 3 Accent 4" w:uiPriority="69"/>
-    <w:lsdException w:name="Dark List Accent 4" w:uiPriority="70"/>
-    <w:lsdException w:name="Colorful Shading Accent 4" w:uiPriority="71"/>
-    <w:lsdException w:name="Colorful List Accent 4" w:uiPriority="72"/>
-    <w:lsdException w:name="Colorful Grid Accent 4" w:uiPriority="73"/>
-    <w:lsdException w:name="Light Shading Accent 5" w:uiPriority="60"/>
-    <w:lsdException w:name="Light List Accent 5" w:uiPriority="61"/>
-    <w:lsdException w:name="Light Grid Accent 5" w:uiPriority="62"/>
-    <w:lsdException w:name="Medium Shading 1 Accent 5" w:uiPriority="63"/>
-    <w:lsdException w:name="Medium Shading 2 Accent 5" w:uiPriority="64"/>
-    <w:lsdException w:name="Medium List 1 Accent 5" w:uiPriority="65"/>
-    <w:lsdException w:name="Medium List 2 Accent 5" w:uiPriority="66"/>
-    <w:lsdException w:name="Medium Grid 1 Accent 5" w:uiPriority="67"/>
-    <w:lsdException w:name="Medium Grid 2 Accent 5" w:uiPriority="68"/>
-    <w:lsdException w:name="Medium Grid 3 Accent 5" w:uiPriority="69"/>
-    <w:lsdException w:name="Dark List Accent 5" w:uiPriority="70"/>
-    <w:lsdException w:name="Colorful Shading Accent 5" w:uiPriority="71"/>
-    <w:lsdException w:name="Colorful List Accent 5" w:uiPriority="72"/>
-    <w:lsdException w:name="Colorful Grid Accent 5" w:uiPriority="73"/>
-    <w:lsdException w:name="Light Shading Accent 6" w:uiPriority="60"/>
-    <w:lsdException w:name="Light List Accent 6" w:uiPriority="61"/>
-    <w:lsdException w:name="Light Grid Accent 6" w:uiPriority="62"/>
-    <w:lsdException w:name="Medium Shading 1 Accent 6" w:uiPriority="63"/>
-    <w:lsdException w:name="Medium Shading 2 Accent 6" w:uiPriority="64"/>
-    <w:lsdException w:name="Medium List 1 Accent 6" w:uiPriority="65"/>
-    <w:lsdException w:name="Medium List 2 Accent 6" w:uiPriority="66"/>
-    <w:lsdException w:name="Medium Grid 1 Accent 6" w:uiPriority="67"/>
-    <w:lsdException w:name="Medium Grid 2 Accent 6" w:uiPriority="68"/>
-    <w:lsdException w:name="Medium Grid 3 Accent 6" w:uiPriority="69"/>
-    <w:lsdException w:name="Dark List Accent 6" w:uiPriority="70"/>
-    <w:lsdException w:name="Colorful Shading Accent 6" w:uiPriority="71"/>
-    <w:lsdException w:name="Colorful List Accent 6" w:uiPriority="72"/>
-    <w:lsdException w:name="Colorful Grid Accent 6" w:uiPriority="73"/>
-    <w:lsdException w:name="Subtle Emphasis" w:uiPriority="19" w:qFormat="1"/>
-    <w:lsdException w:name="Intense Emphasis" w:uiPriority="21" w:qFormat="1"/>
-    <w:lsdException w:name="Subtle Reference" w:uiPriority="31" w:qFormat="1"/>
-    <w:lsdException w:name="Intense Reference" w:uiPriority="32" w:qFormat="1"/>
-    <w:lsdException w:name="Book Title" w:uiPriority="33" w:qFormat="1"/>
-    <w:lsdException w:name="Bibliography" w:semiHidden="1" w:uiPriority="37" w:unhideWhenUsed="1"/>
-    <w:lsdException w:name="TOC Heading" w:semiHidden="1" w:uiPriority="39" w:unhideWhenUsed="1" w:qFormat="1"/>
-    <w:lsdException w:name="Plain Table 1" w:uiPriority="41"/>
-    <w:lsdException w:name="Plain Table 2" w:uiPriority="42"/>
-    <w:lsdException w:name="Plain Table 3" w:uiPriority="43"/>
-    <w:lsdException w:name="Plain Table 4" w:uiPriority="44"/>
-    <w:lsdException w:name="Plain Table 5" w:uiPriority="45"/>
-    <w:lsdException w:name="Grid Table Light" w:uiPriority="40"/>
-    <w:lsdException w:name="Grid Table 1 Light" w:uiPriority="46"/>
-    <w:lsdException w:name="Grid Table 2" w:uiPriority="47"/>
-    <w:lsdException w:name="Grid Table 3" w:uiPriority="48"/>
-    <w:lsdException w:name="Grid Table 4" w:uiPriority="49"/>
-    <w:lsdException w:name="Grid Table 5 Dark" w:uiPriority="50"/>
-    <w:lsdException w:name="Grid Table 6 Colorful" w:uiPriority="51"/>
-    <w:lsdException w:name="Grid Table 7 Colorful" w:uiPriority="52"/>
-    <w:lsdException w:name="Grid Table 1 Light Accent 1" w:uiPriority="46"/>
-    <w:lsdException w:name="Grid Table 2 Accent 1" w:uiPriority="47"/>
-    <w:lsdException w:name="Grid Table 3 Accent 1" w:uiPriority="48"/>
-    <w:lsdException w:name="Grid Table 4 Accent 1" w:uiPriority="49"/>
-    <w:lsdException w:name="Grid Table 5 Dark Accent 1" w:uiPriority="50"/>
-    <w:lsdException w:name="Grid Table 6 Colorful Accent 1" w:uiPriority="51"/>
-    <w:lsdException w:name="Grid Table 7 Colorful Accent 1" w:uiPriority="52"/>
-    <w:lsdException w:name="Grid Table 1 Light Accent 2" w:uiPriority="46"/>
-    <w:lsdException w:name="Grid Table 2 Accent 2" w:uiPriority="47"/>
-    <w:lsdException w:name="Grid Table 3 Accent 2" w:uiPriority="48"/>
-    <w:lsdException w:name="Grid Table 4 Accent 2" w:uiPriority="49"/>
-    <w:lsdException w:name="Grid Table 5 Dark Accent 2" w:uiPriority="50"/>
-    <w:lsdException w:name="Grid Table 6 Colorful Accent 2" w:uiPriority="51"/>
-    <w:lsdException w:name="Grid Table 7 Colorful Accent 2" w:uiPriority="52"/>
-    <w:lsdException w:name="Grid Table 1 Light Accent 3" w:uiPriority="46"/>
-    <w:lsdException w:name="Grid Table 2 Accent 3" w:uiPriority="47"/>
-    <w:lsdException w:name="Grid Table 3 Accent 3" w:uiPriority="48"/>
-    <w:lsdException w:name="Grid Table 4 Accent 3" w:uiPriority="49"/>
-    <w:lsdException w:name="Grid Table 5 Dark Accent 3" w:uiPriority="50"/>
-    <w:lsdException w:name="Grid Table 6 Colorful Accent 3" w:uiPriority="51"/>
-    <w:lsdException w:name="Grid Table 7 Colorful Accent 3" w:uiPriority="52"/>
-    <w:lsdException w:name="Grid Table 1 Light Accent 4" w:uiPriority="46"/>
-    <w:lsdException w:name="Grid Table 2 Accent 4" w:uiPriority="47"/>
-    <w:lsdException w:name="Grid Table 3 Accent 4" w:uiPriority="48"/>
-    <w:lsdException w:name="Grid Table 4 Accent 4" w:uiPriority="49"/>
-    <w:lsdException w:name="Grid Table 5 Dark Accent 4" w:uiPriority="50"/>
-    <w:lsdException w:name="Grid Table 6 Colorful Accent 4" w:uiPriority="51"/>
-    <w:lsdException w:name="Grid Table 7 Colorful Accent 4" w:uiPriority="52"/>
-    <w:lsdException w:name="Grid Table 1 Light Accent 5" w:uiPriority="46"/>
-    <w:lsdException w:name="Grid Table 2 Accent 5" w:uiPriority="47"/>
-    <w:lsdException w:name="Grid Table 3 Accent 5" w:uiPriority="48"/>
-    <w:lsdException w:name="Grid Table 4 Accent 5" w:uiPriority="49"/>
-    <w:lsdException w:name="Grid Table 5 Dark Accent 5" w:uiPriority="50"/>
-    <w:lsdException w:name="Grid Table 6 Colorful Accent 5" w:uiPriority="51"/>
-    <w:lsdException w:name="Grid Table 7 Colorful Accent 5" w:uiPriority="52"/>
-    <w:lsdException w:name="Grid Table 1 Light Accent 6" w:uiPriority="46"/>
-    <w:lsdException w:name="Grid Table 2 Accent 6" w:uiPriority="47"/>
-    <w:lsdException w:name="Grid Table 3 Accent 6" w:uiPriority="48"/>
-    <w:lsdException w:name="Grid Table 4 Accent 6" w:uiPriority="49"/>
-    <w:lsdException w:name="Grid Table 5 Dark Accent 6" w:uiPriority="50"/>
-    <w:lsdException w:name="Grid Table 6 Colorful Accent 6" w:uiPriority="51"/>
-    <w:lsdException w:name="Grid Table 7 Colorful Accent 6" w:uiPriority="52"/>
-    <w:lsdException w:name="List Table 1 Light" w:uiPriority="46"/>
-    <w:lsdException w:name="List Table 2" w:uiPriority="47"/>
-    <w:lsdException w:name="List Table 3" w:uiPriority="48"/>
-    <w:lsdException w:name="List Table 4" w:uiPriority="49"/>
-    <w:lsdException w:name="List Table 5 Dark" w:uiPriority="50"/>
-    <w:lsdException w:name="List Table 6 Colorful" w:uiPriority="51"/>
-    <w:lsdException w:name="List Table 7 Colorful" w:uiPriority="52"/>
-    <w:lsdException w:name="List Table 1 Light Accent 1" w:uiPriority="46"/>
-    <w:lsdException w:name="List Table 2 Accent 1" w:uiPriority="47"/>
-    <w:lsdException w:name="List Table 3 Accent 1" w:uiPriority="48"/>
-    <w:lsdException w:name="List Table 4 Accent 1" w:uiPriority="49"/>
-    <w:lsdException w:name="List Table 5 Dark Accent 1" w:uiPriority="50"/>
-    <w:lsdException w:name="List Table 6 Colorful Accent 1" w:uiPriority="51"/>
-    <w:lsdException w:name="List Table 7 Colorful Accent 1" w:uiPriority="52"/>
-    <w:lsdException w:name="List Table 1 Light Accent 2" w:uiPriority="46"/>
-    <w:lsdException w:name="List Table 2 Accent 2" w:uiPriority="47"/>
-    <w:lsdException w:name="List Table 3 Accent 2" w:uiPriority="48"/>
-    <w:lsdException w:name="List Table 4 Accent 2" w:uiPriority="49"/>
-    <w:lsdException w:name="List Table 5 Dark Accent 2" w:uiPriority="50"/>
-    <w:lsdException w:name="List Table 6 Colorful Accent 2" w:uiPriority="51"/>
-    <w:lsdException w:name="List Table 7 Colorful Accent 2" w:uiPriority="52"/>
-    <w:lsdException w:name="List Table 1 Light Accent 3" w:uiPriority="46"/>
-    <w:lsdException w:name="List Table 2 Accent 3" w:uiPriority="47"/>
-    <w:lsdException w:name="List Table 3 Accent 3" w:uiPriority="48"/>
-    <w:lsdException w:name="List Table 4 Accent 3" w:uiPriority="49"/>
-    <w:lsdException w:name="List Table 5 Dark Accent 3" w:uiPriority="50"/>
-    <w:lsdException w:name="List Table 6 Colorful Accent 3" w:uiPriority="51"/>
-    <w:lsdException w:name="List Table 7 Colorful Accent 3" w:uiPriority="52"/>
-    <w:lsdException w:name="List Table 1 Light Accent 4" w:uiPriority="46"/>
-    <w:lsdException w:name="List Table 2 Accent 4" w:uiPriority="47"/>
-    <w:lsdException w:name="List Table 3 Accent 4" w:uiPriority="48"/>
-    <w:lsdException w:name="List Table 4 Accent 4" w:uiPriority="49"/>
-    <w:lsdException w:name="List Table 5 Dark Accent 4" w:uiPriority="50"/>
-    <w:lsdException w:name="List Table 6 Colorful Accent 4" w:uiPriority="51"/>
-    <w:lsdException w:name="List Table 7 Colorful Accent 4" w:uiPriority="52"/>
-    <w:lsdException w:name="List Table 1 Light Accent 5" w:uiPriority="46"/>
-    <w:lsdException w:name="List Table 2 Accent 5" w:uiPriority="47"/>
-    <w:lsdException w:name="List Table 3 Accent 5" w:uiPriority="48"/>
-    <w:lsdException w:name="List Table 4 Accent 5" w:uiPriority="49"/>
-    <w:lsdException w:name="List Table 5 Dark Accent 5" w:uiPriority="50"/>
-    <w:lsdException w:name="List Table 6 Colorful Accent 5" w:uiPriority="51"/>
-    <w:lsdException w:name="List Table 7 Colorful Accent 5" w:uiPriority="52"/>
-    <w:lsdException w:name="List Table 1 Light Accent 6" w:uiPriority="46"/>
-    <w:lsdException w:name="List Table 2 Accent 6" w:uiPriority="47"/>
-    <w:lsdException w:name="List Table 3 Accent 6" w:uiPriority="48"/>
-    <w:lsdException w:name="List Table 4 Accent 6" w:uiPriority="49"/>
-    <w:lsdException w:name="List Table 5 Dark Accent 6" w:uiPriority="50"/>
-    <w:lsdException w:name="List Table 6 Colorful Accent 6" w:uiPriority="51"/>
-    <w:lsdException w:name="List Table 7 Colorful Accent 6" w:uiPriority="52"/>
-    <w:lsdException w:name="Mention" w:semiHidden="1" w:unhideWhenUsed="1"/>
-    <w:lsdException w:name="Smart Hyperlink" w:semiHidden="1" w:unhideWhenUsed="1"/>
-    <w:lsdException w:name="Hashtag" w:semiHidden="1" w:unhideWhenUsed="1"/>
-    <w:lsdException w:name="Unresolved Mention" w:semiHidden="1" w:unhideWhenUsed="1"/>
+  <w:latentStyles w:defLockedState="0" w:defUIPriority="99" w:defSemiHidden="1" w:defUnhideWhenUsed="1" w:defQFormat="0" w:count="267">
+    <w:lsdException w:name="Normal" w:semiHidden="0" w:uiPriority="0" w:unhideWhenUsed="0" w:qFormat="1"/>
+    <w:lsdException w:name="heading 1" w:semiHidden="0" w:uiPriority="9" w:unhideWhenUsed="0" w:qFormat="1"/>
+    <w:lsdException w:name="heading 2" w:uiPriority="9" w:qFormat="1"/>
+    <w:lsdException w:name="heading 3" w:uiPriority="9" w:qFormat="1"/>
+    <w:lsdException w:name="heading 4" w:uiPriority="9" w:qFormat="1"/>
+    <w:lsdException w:name="heading 5" w:uiPriority="9" w:qFormat="1"/>
+    <w:lsdException w:name="heading 6" w:uiPriority="9" w:qFormat="1"/>
+    <w:lsdException w:name="heading 7" w:uiPriority="9" w:qFormat="1"/>
+    <w:lsdException w:name="heading 8" w:uiPriority="9" w:qFormat="1"/>
+    <w:lsdException w:name="heading 9" w:uiPriority="9" w:qFormat="1"/>
+    <w:lsdException w:name="toc 1" w:uiPriority="39"/>
+    <w:lsdException w:name="toc 2" w:uiPriority="39"/>
+    <w:lsdException w:name="toc 3" w:uiPriority="39"/>
+    <w:lsdException w:name="toc 4" w:uiPriority="39"/>
+    <w:lsdException w:name="toc 5" w:uiPriority="39"/>
+    <w:lsdException w:name="toc 6" w:uiPriority="39"/>
+    <w:lsdException w:name="toc 7" w:uiPriority="39"/>
+    <w:lsdException w:name="toc 8" w:uiPriority="39"/>
+    <w:lsdException w:name="toc 9" w:uiPriority="39"/>
+    <w:lsdException w:name="caption" w:uiPriority="35" w:qFormat="1"/>
+    <w:lsdException w:name="Title" w:semiHidden="0" w:uiPriority="10" w:unhideWhenUsed="0" w:qFormat="1"/>
+    <w:lsdException w:name="Default Paragraph Font" w:uiPriority="1"/>
+    <w:lsdException w:name="Subtitle" w:semiHidden="0" w:uiPriority="11" w:unhideWhenUsed="0" w:qFormat="1"/>
+    <w:lsdException w:name="Strong" w:semiHidden="0" w:uiPriority="22" w:unhideWhenUsed="0" w:qFormat="1"/>
+    <w:lsdException w:name="Emphasis" w:semiHidden="0" w:uiPriority="20" w:unhideWhenUsed="0" w:qFormat="1"/>
+    <w:lsdException w:name="Table Grid" w:uiPriority="59"/>
+    <w:lsdException w:name="Placeholder Text" w:unhideWhenUsed="0"/>
+    <w:lsdException w:name="No Spacing" w:semiHidden="0" w:uiPriority="1" w:unhideWhenUsed="0" w:qFormat="1"/>
+    <w:lsdException w:name="Light Shading" w:semiHidden="0" w:uiPriority="60" w:unhideWhenUsed="0"/>
+    <w:lsdException w:name="Light List" w:semiHidden="0" w:uiPriority="61" w:unhideWhenUsed="0"/>
+    <w:lsdException w:name="Light Grid" w:semiHidden="0" w:uiPriority="62" w:unhideWhenUsed="0"/>
+    <w:lsdException w:name="Medium Shading 1" w:semiHidden="0" w:uiPriority="63" w:unhideWhenUsed="0"/>
+    <w:lsdException w:name="Medium Shading 2" w:semiHidden="0" w:uiPriority="64" w:unhideWhenUsed="0"/>
+    <w:lsdException w:name="Medium List 1" w:semiHidden="0" w:uiPriority="65" w:unhideWhenUsed="0"/>
+    <w:lsdException w:name="Medium List 2" w:semiHidden="0" w:uiPriority="66" w:unhideWhenUsed="0"/>
+    <w:lsdException w:name="Medium Grid 1" w:semiHidden="0" w:uiPriority="67" w:unhideWhenUsed="0"/>
+    <w:lsdException w:name="Medium Grid 2" w:semiHidden="0" w:uiPriority="68" w:unhideWhenUsed="0"/>
+    <w:lsdException w:name="Medium Grid 3" w:semiHidden="0" w:uiPriority="69" w:unhideWhenUsed="0"/>
+    <w:lsdException w:name="Dark List" w:semiHidden="0" w:uiPriority="70" w:unhideWhenUsed="0"/>
+    <w:lsdException w:name="Colorful Shading" w:semiHidden="0" w:uiPriority="71" w:unhideWhenUsed="0"/>
+    <w:lsdException w:name="Colorful List" w:semiHidden="0" w:uiPriority="72" w:unhideWhenUsed="0"/>
+    <w:lsdException w:name="Colorful Grid" w:semiHidden="0" w:uiPriority="73" w:unhideWhenUsed="0"/>
+    <w:lsdException w:name="Light Shading Accent 1" w:semiHidden="0" w:uiPriority="60" w:unhideWhenUsed="0"/>
+    <w:lsdException w:name="Light List Accent 1" w:semiHidden="0" w:uiPriority="61" w:unhideWhenUsed="0"/>
+    <w:lsdException w:name="Light Grid Accent 1" w:semiHidden="0" w:uiPriority="62" w:unhideWhenUsed="0"/>
+    <w:lsdException w:name="Medium Shading 1 Accent 1" w:semiHidden="0" w:uiPriority="63" w:unhideWhenUsed="0"/>
+    <w:lsdException w:name="Medium Shading 2 Accent 1" w:semiHidden="0" w:uiPriority="64" w:unhideWhenUsed="0"/>
+    <w:lsdException w:name="Medium List 1 Accent 1" w:semiHidden="0" w:uiPriority="65" w:unhideWhenUsed="0"/>
+    <w:lsdException w:name="Revision" w:unhideWhenUsed="0"/>
+    <w:lsdException w:name="List Paragraph" w:semiHidden="0" w:uiPriority="34" w:unhideWhenUsed="0" w:qFormat="1"/>
+    <w:lsdException w:name="Quote" w:semiHidden="0" w:uiPriority="29" w:unhideWhenUsed="0" w:qFormat="1"/>
+    <w:lsdException w:name="Intense Quote" w:semiHidden="0" w:uiPriority="30" w:unhideWhenUsed="0" w:qFormat="1"/>
+    <w:lsdException w:name="Medium List 2 Accent 1" w:semiHidden="0" w:uiPriority="66" w:unhideWhenUsed="0"/>
+    <w:lsdException w:name="Medium Grid 1 Accent 1" w:semiHidden="0" w:uiPriority="67" w:unhideWhenUsed="0"/>
+    <w:lsdException w:name="Medium Grid 2 Accent 1" w:semiHidden="0" w:uiPriority="68" w:unhideWhenUsed="0"/>
+    <w:lsdException w:name="Medium Grid 3 Accent 1" w:semiHidden="0" w:uiPriority="69" w:unhideWhenUsed="0"/>
+    <w:lsdException w:name="Dark List Accent 1" w:semiHidden="0" w:uiPriority="70" w:unhideWhenUsed="0"/>
+    <w:lsdException w:name="Colorful Shading Accent 1" w:semiHidden="0" w:uiPriority="71" w:unhideWhenUsed="0"/>
+    <w:lsdException w:name="Colorful List Accent 1" w:semiHidden="0" w:uiPriority="72" w:unhideWhenUsed="0"/>
+    <w:lsdException w:name="Colorful Grid Accent 1" w:semiHidden="0" w:uiPriority="73" w:unhideWhenUsed="0"/>
+    <w:lsdException w:name="Light Shading Accent 2" w:semiHidden="0" w:uiPriority="60" w:unhideWhenUsed="0"/>
+    <w:lsdException w:name="Light List Accent 2" w:semiHidden="0" w:uiPriority="61" w:unhideWhenUsed="0"/>
+    <w:lsdException w:name="Light Grid Accent 2" w:semiHidden="0" w:uiPriority="62" w:unhideWhenUsed="0"/>
+    <w:lsdException w:name="Medium Shading 1 Accent 2" w:semiHidden="0" w:uiPriority="63" w:unhideWhenUsed="0"/>
+    <w:lsdException w:name="Medium Shading 2 Accent 2" w:semiHidden="0" w:uiPriority="64" w:unhideWhenUsed="0"/>
+    <w:lsdException w:name="Medium List 1 Accent 2" w:semiHidden="0" w:uiPriority="65" w:unhideWhenUsed="0"/>
+    <w:lsdException w:name="Medium List 2 Accent 2" w:semiHidden="0" w:uiPriority="66" w:unhideWhenUsed="0"/>
+    <w:lsdException w:name="Medium Grid 1 Accent 2" w:semiHidden="0" w:uiPriority="67" w:unhideWhenUsed="0"/>
+    <w:lsdException w:name="Medium Grid 2 Accent 2" w:semiHidden="0" w:uiPriority="68" w:unhideWhenUsed="0"/>
+    <w:lsdException w:name="Medium Grid 3 Accent 2" w:semiHidden="0" w:uiPriority="69" w:unhideWhenUsed="0"/>
+    <w:lsdException w:name="Dark List Accent 2" w:semiHidden="0" w:uiPriority="70" w:unhideWhenUsed="0"/>
+    <w:lsdException w:name="Colorful Shading Accent 2" w:semiHidden="0" w:uiPriority="71" w:unhideWhenUsed="0"/>
+    <w:lsdException w:name="Colorful List Accent 2" w:semiHidden="0" w:uiPriority="72" w:unhideWhenUsed="0"/>
+    <w:lsdException w:name="Colorful Grid Accent 2" w:semiHidden="0" w:uiPriority="73" w:unhideWhenUsed="0"/>
+    <w:lsdException w:name="Light Shading Accent 3" w:semiHidden="0" w:uiPriority="60" w:unhideWhenUsed="0"/>
+    <w:lsdException w:name="Light List Accent 3" w:semiHidden="0" w:uiPriority="61" w:unhideWhenUsed="0"/>
+    <w:lsdException w:name="Light Grid Accent 3" w:semiHidden="0" w:uiPriority="62" w:unhideWhenUsed="0"/>
+    <w:lsdException w:name="Medium Shading 1 Accent 3" w:semiHidden="0" w:uiPriority="63" w:unhideWhenUsed="0"/>
+    <w:lsdException w:name="Medium Shading 2 Accent 3" w:semiHidden="0" w:uiPriority="64" w:unhideWhenUsed="0"/>
+    <w:lsdException w:name="Medium List 1 Accent 3" w:semiHidden="0" w:uiPriority="65" w:unhideWhenUsed="0"/>
+    <w:lsdException w:name="Medium List 2 Accent 3" w:semiHidden="0" w:uiPriority="66" w:unhideWhenUsed="0"/>
+    <w:lsdException w:name="Medium Grid 1 Accent 3" w:semiHidden="0" w:uiPriority="67" w:unhideWhenUsed="0"/>
+    <w:lsdException w:name="Medium Grid 2 Accent 3" w:semiHidden="0" w:uiPriority="68" w:unhideWhenUsed="0"/>
+    <w:lsdException w:name="Medium Grid 3 Accent 3" w:semiHidden="0" w:uiPriority="69" w:unhideWhenUsed="0"/>
+    <w:lsdException w:name="Dark List Accent 3" w:semiHidden="0" w:uiPriority="70" w:unhideWhenUsed="0"/>
+    <w:lsdException w:name="Colorful Shading Accent 3" w:semiHidden="0" w:uiPriority="71" w:unhideWhenUsed="0"/>
+    <w:lsdException w:name="Colorful List Accent 3" w:semiHidden="0" w:uiPriority="72" w:unhideWhenUsed="0"/>
+    <w:lsdException w:name="Colorful Grid Accent 3" w:semiHidden="0" w:uiPriority="73" w:unhideWhenUsed="0"/>
+    <w:lsdException w:name="Light Shading Accent 4" w:semiHidden="0" w:uiPriority="60" w:unhideWhenUsed="0"/>
+    <w:lsdException w:name="Light List Accent 4" w:semiHidden="0" w:uiPriority="61" w:unhideWhenUsed="0"/>
+    <w:lsdException w:name="Light Grid Accent 4" w:semiHidden="0" w:uiPriority="62" w:unhideWhenUsed="0"/>
+    <w:lsdException w:name="Medium Shading 1 Accent 4" w:semiHidden="0" w:uiPriority="63" w:unhideWhenUsed="0"/>
+    <w:lsdException w:name="Medium Shading 2 Accent 4" w:semiHidden="0" w:uiPriority="64" w:unhideWhenUsed="0"/>
+    <w:lsdException w:name="Medium List 1 Accent 4" w:semiHidden="0" w:uiPriority="65" w:unhideWhenUsed="0"/>
+    <w:lsdException w:name="Medium List 2 Accent 4" w:semiHidden="0" w:uiPriority="66" w:unhideWhenUsed="0"/>
+    <w:lsdException w:name="Medium Grid 1 Accent 4" w:semiHidden="0" w:uiPriority="67" w:unhideWhenUsed="0"/>
+    <w:lsdException w:name="Medium Grid 2 Accent 4" w:semiHidden="0" w:uiPriority="68" w:unhideWhenUsed="0"/>
+    <w:lsdException w:name="Medium Grid 3 Accent 4" w:semiHidden="0" w:uiPriority="69" w:unhideWhenUsed="0"/>
+    <w:lsdException w:name="Dark List Accent 4" w:semiHidden="0" w:uiPriority="70" w:unhideWhenUsed="0"/>
+    <w:lsdException w:name="Colorful Shading Accent 4" w:semiHidden="0" w:uiPriority="71" w:unhideWhenUsed="0"/>
+    <w:lsdException w:name="Colorful List Accent 4" w:semiHidden="0" w:uiPriority="72" w:unhideWhenUsed="0"/>
+    <w:lsdException w:name="Colorful Grid Accent 4" w:semiHidden="0" w:uiPriority="73" w:unhideWhenUsed="0"/>
+    <w:lsdException w:name="Light Shading Accent 5" w:semiHidden="0" w:uiPriority="60" w:unhideWhenUsed="0"/>
+    <w:lsdException w:name="Light List Accent 5" w:semiHidden="0" w:uiPriority="61" w:unhideWhenUsed="0"/>
+    <w:lsdException w:name="Light Grid Accent 5" w:semiHidden="0" w:uiPriority="62" w:unhideWhenUsed="0"/>
+    <w:lsdException w:name="Medium Shading 1 Accent 5" w:semiHidden="0" w:uiPriority="63" w:unhideWhenUsed="0"/>
+    <w:lsdException w:name="Medium Shading 2 Accent 5" w:semiHidden="0" w:uiPriority="64" w:unhideWhenUsed="0"/>
+    <w:lsdException w:name="Medium List 1 Accent 5" w:semiHidden="0" w:uiPriority="65" w:unhideWhenUsed="0"/>
+    <w:lsdException w:name="Medium List 2 Accent 5" w:semiHidden="0" w:uiPriority="66" w:unhideWhenUsed="0"/>
+    <w:lsdException w:name="Medium Grid 1 Accent 5" w:semiHidden="0" w:uiPriority="67" w:unhideWhenUsed="0"/>
+    <w:lsdException w:name="Medium Grid 2 Accent 5" w:semiHidden="0" w:uiPriority="68" w:unhideWhenUsed="0"/>
+    <w:lsdException w:name="Medium Grid 3 Accent 5" w:semiHidden="0" w:uiPriority="69" w:unhideWhenUsed="0"/>
+    <w:lsdException w:name="Dark List Accent 5" w:semiHidden="0" w:uiPriority="70" w:unhideWhenUsed="0"/>
+    <w:lsdException w:name="Colorful Shading Accent 5" w:semiHidden="0" w:uiPriority="71" w:unhideWhenUsed="0"/>
+    <w:lsdException w:name="Colorful List Accent 5" w:semiHidden="0" w:uiPriority="72" w:unhideWhenUsed="0"/>
+    <w:lsdException w:name="Colorful Grid Accent 5" w:semiHidden="0" w:uiPriority="73" w:unhideWhenUsed="0"/>
+    <w:lsdException w:name="Light Shading Accent 6" w:semiHidden="0" w:uiPriority="60" w:unhideWhenUsed="0"/>
+    <w:lsdException w:name="Light List Accent 6" w:semiHidden="0" w:uiPriority="61" w:unhideWhenUsed="0"/>
+    <w:lsdException w:name="Light Grid Accent 6" w:semiHidden="0" w:uiPriority="62" w:unhideWhenUsed="0"/>
+    <w:lsdException w:name="Medium Shading 1 Accent 6" w:semiHidden="0" w:uiPriority="63" w:unhideWhenUsed="0"/>
+    <w:lsdException w:name="Medium Shading 2 Accent 6" w:semiHidden="0" w:uiPriority="64" w:unhideWhenUsed="0"/>
+    <w:lsdException w:name="Medium List 1 Accent 6" w:semiHidden="0" w:uiPriority="65" w:unhideWhenUsed="0"/>
+    <w:lsdException w:name="Medium List 2 Accent 6" w:semiHidden="0" w:uiPriority="66" w:unhideWhenUsed="0"/>
+    <w:lsdException w:name="Medium Grid 1 Accent 6" w:semiHidden="0" w:uiPriority="67" w:unhideWhenUsed="0"/>
+    <w:lsdException w:name="Medium Grid 2 Accent 6" w:semiHidden="0" w:uiPriority="68" w:unhideWhenUsed="0"/>
+    <w:lsdException w:name="Medium Grid 3 Accent 6" w:semiHidden="0" w:uiPriority="69" w:unhideWhenUsed="0"/>
+    <w:lsdException w:name="Dark List Accent 6" w:semiHidden="0" w:uiPriority="70" w:unhideWhenUsed="0"/>
+    <w:lsdException w:name="Colorful Shading Accent 6" w:semiHidden="0" w:uiPriority="71" w:unhideWhenUsed="0"/>
+    <w:lsdException w:name="Colorful List Accent 6" w:semiHidden="0" w:uiPriority="72" w:unhideWhenUsed="0"/>
+    <w:lsdException w:name="Colorful Grid Accent 6" w:semiHidden="0" w:uiPriority="73" w:unhideWhenUsed="0"/>
+    <w:lsdException w:name="Subtle Emphasis" w:semiHidden="0" w:uiPriority="19" w:unhideWhenUsed="0" w:qFormat="1"/>
+    <w:lsdException w:name="Intense Emphasis" w:semiHidden="0" w:uiPriority="21" w:unhideWhenUsed="0" w:qFormat="1"/>
+    <w:lsdException w:name="Subtle Reference" w:semiHidden="0" w:uiPriority="31" w:unhideWhenUsed="0" w:qFormat="1"/>
+    <w:lsdException w:name="Intense Reference" w:semiHidden="0" w:uiPriority="32" w:unhideWhenUsed="0" w:qFormat="1"/>
+    <w:lsdException w:name="Book Title" w:semiHidden="0" w:uiPriority="33" w:unhideWhenUsed="0" w:qFormat="1"/>
+    <w:lsdException w:name="Bibliography" w:uiPriority="37"/>
+    <w:lsdException w:name="TOC Heading" w:uiPriority="39" w:qFormat="1"/>
   </w:latentStyles>
   <w:style w:type="paragraph" w:default="1" w:styleId="Normal">
     <w:name w:val="Normal"/>
@@ -12959,6 +12692,7 @@
       <w:spacing w:after="0" w:line="240" w:lineRule="auto"/>
     </w:pPr>
     <w:tblPr>
+      <w:tblInd w:w="0" w:type="dxa"/>
       <w:tblBorders>
         <w:top w:val="single" w:sz="4" w:space="0" w:color="auto"/>
         <w:left w:val="single" w:sz="4" w:space="0" w:color="auto"/>
@@ -12967,6 +12701,544 @@
         <w:insideH w:val="single" w:sz="4" w:space="0" w:color="auto"/>
         <w:insideV w:val="single" w:sz="4" w:space="0" w:color="auto"/>
       </w:tblBorders>
+      <w:tblCellMar>
+        <w:top w:w="0" w:type="dxa"/>
+        <w:left w:w="108" w:type="dxa"/>
+        <w:bottom w:w="0" w:type="dxa"/>
+        <w:right w:w="108" w:type="dxa"/>
+      </w:tblCellMar>
+    </w:tblPr>
+  </w:style>
+</w:styles>
+</file>
+
+<file path=word/stylesWithEffects.xml><?xml version="1.0" encoding="utf-8"?>
+<w:styles xmlns:wpc="http://schemas.microsoft.com/office/word/2010/wordprocessingCanvas" xmlns:mc="http://schemas.openxmlformats.org/markup-compatibility/2006" xmlns:o="urn:schemas-microsoft-com:office:office" xmlns:r="http://schemas.openxmlformats.org/officeDocument/2006/relationships" xmlns:m="http://schemas.openxmlformats.org/officeDocument/2006/math" xmlns:v="urn:schemas-microsoft-com:vml" xmlns:wp14="http://schemas.microsoft.com/office/word/2010/wordprocessingDrawing" xmlns:wp="http://schemas.openxmlformats.org/drawingml/2006/wordprocessingDrawing" xmlns:w10="urn:schemas-microsoft-com:office:word" xmlns:w="http://schemas.openxmlformats.org/wordprocessingml/2006/main" xmlns:w14="http://schemas.microsoft.com/office/word/2010/wordml" xmlns:wpg="http://schemas.microsoft.com/office/word/2010/wordprocessingGroup" xmlns:wpi="http://schemas.microsoft.com/office/word/2010/wordprocessingInk" xmlns:wne="http://schemas.microsoft.com/office/word/2006/wordml" xmlns:wps="http://schemas.microsoft.com/office/word/2010/wordprocessingShape" mc:Ignorable="w14 wp14">
+  <w:docDefaults>
+    <w:rPrDefault>
+      <w:rPr>
+        <w:rFonts w:asciiTheme="minorHAnsi" w:eastAsiaTheme="minorHAnsi" w:hAnsiTheme="minorHAnsi" w:cstheme="minorBidi"/>
+        <w:sz w:val="22"/>
+        <w:szCs w:val="22"/>
+        <w:lang w:val="en-US" w:eastAsia="en-US" w:bidi="ar-SA"/>
+      </w:rPr>
+    </w:rPrDefault>
+    <w:pPrDefault>
+      <w:pPr>
+        <w:spacing w:after="200" w:line="276" w:lineRule="auto"/>
+      </w:pPr>
+    </w:pPrDefault>
+  </w:docDefaults>
+  <w:latentStyles w:defLockedState="0" w:defUIPriority="99" w:defSemiHidden="1" w:defUnhideWhenUsed="1" w:defQFormat="0" w:count="267">
+    <w:lsdException w:name="Normal" w:semiHidden="0" w:uiPriority="0" w:unhideWhenUsed="0" w:qFormat="1"/>
+    <w:lsdException w:name="heading 1" w:semiHidden="0" w:uiPriority="9" w:unhideWhenUsed="0" w:qFormat="1"/>
+    <w:lsdException w:name="heading 2" w:uiPriority="9" w:qFormat="1"/>
+    <w:lsdException w:name="heading 3" w:uiPriority="9" w:qFormat="1"/>
+    <w:lsdException w:name="heading 4" w:uiPriority="9" w:qFormat="1"/>
+    <w:lsdException w:name="heading 5" w:uiPriority="9" w:qFormat="1"/>
+    <w:lsdException w:name="heading 6" w:uiPriority="9" w:qFormat="1"/>
+    <w:lsdException w:name="heading 7" w:uiPriority="9" w:qFormat="1"/>
+    <w:lsdException w:name="heading 8" w:uiPriority="9" w:qFormat="1"/>
+    <w:lsdException w:name="heading 9" w:uiPriority="9" w:qFormat="1"/>
+    <w:lsdException w:name="toc 1" w:uiPriority="39"/>
+    <w:lsdException w:name="toc 2" w:uiPriority="39"/>
+    <w:lsdException w:name="toc 3" w:uiPriority="39"/>
+    <w:lsdException w:name="toc 4" w:uiPriority="39"/>
+    <w:lsdException w:name="toc 5" w:uiPriority="39"/>
+    <w:lsdException w:name="toc 6" w:uiPriority="39"/>
+    <w:lsdException w:name="toc 7" w:uiPriority="39"/>
+    <w:lsdException w:name="toc 8" w:uiPriority="39"/>
+    <w:lsdException w:name="toc 9" w:uiPriority="39"/>
+    <w:lsdException w:name="caption" w:uiPriority="35" w:qFormat="1"/>
+    <w:lsdException w:name="Title" w:semiHidden="0" w:uiPriority="10" w:unhideWhenUsed="0" w:qFormat="1"/>
+    <w:lsdException w:name="Default Paragraph Font" w:uiPriority="1"/>
+    <w:lsdException w:name="Subtitle" w:semiHidden="0" w:uiPriority="11" w:unhideWhenUsed="0" w:qFormat="1"/>
+    <w:lsdException w:name="Strong" w:semiHidden="0" w:uiPriority="22" w:unhideWhenUsed="0" w:qFormat="1"/>
+    <w:lsdException w:name="Emphasis" w:semiHidden="0" w:uiPriority="20" w:unhideWhenUsed="0" w:qFormat="1"/>
+    <w:lsdException w:name="Table Grid" w:uiPriority="59"/>
+    <w:lsdException w:name="Placeholder Text" w:unhideWhenUsed="0"/>
+    <w:lsdException w:name="No Spacing" w:semiHidden="0" w:uiPriority="1" w:unhideWhenUsed="0" w:qFormat="1"/>
+    <w:lsdException w:name="Light Shading" w:semiHidden="0" w:uiPriority="60" w:unhideWhenUsed="0"/>
+    <w:lsdException w:name="Light List" w:semiHidden="0" w:uiPriority="61" w:unhideWhenUsed="0"/>
+    <w:lsdException w:name="Light Grid" w:semiHidden="0" w:uiPriority="62" w:unhideWhenUsed="0"/>
+    <w:lsdException w:name="Medium Shading 1" w:semiHidden="0" w:uiPriority="63" w:unhideWhenUsed="0"/>
+    <w:lsdException w:name="Medium Shading 2" w:semiHidden="0" w:uiPriority="64" w:unhideWhenUsed="0"/>
+    <w:lsdException w:name="Medium List 1" w:semiHidden="0" w:uiPriority="65" w:unhideWhenUsed="0"/>
+    <w:lsdException w:name="Medium List 2" w:semiHidden="0" w:uiPriority="66" w:unhideWhenUsed="0"/>
+    <w:lsdException w:name="Medium Grid 1" w:semiHidden="0" w:uiPriority="67" w:unhideWhenUsed="0"/>
+    <w:lsdException w:name="Medium Grid 2" w:semiHidden="0" w:uiPriority="68" w:unhideWhenUsed="0"/>
+    <w:lsdException w:name="Medium Grid 3" w:semiHidden="0" w:uiPriority="69" w:unhideWhenUsed="0"/>
+    <w:lsdException w:name="Dark List" w:semiHidden="0" w:uiPriority="70" w:unhideWhenUsed="0"/>
+    <w:lsdException w:name="Colorful Shading" w:semiHidden="0" w:uiPriority="71" w:unhideWhenUsed="0"/>
+    <w:lsdException w:name="Colorful List" w:semiHidden="0" w:uiPriority="72" w:unhideWhenUsed="0"/>
+    <w:lsdException w:name="Colorful Grid" w:semiHidden="0" w:uiPriority="73" w:unhideWhenUsed="0"/>
+    <w:lsdException w:name="Light Shading Accent 1" w:semiHidden="0" w:uiPriority="60" w:unhideWhenUsed="0"/>
+    <w:lsdException w:name="Light List Accent 1" w:semiHidden="0" w:uiPriority="61" w:unhideWhenUsed="0"/>
+    <w:lsdException w:name="Light Grid Accent 1" w:semiHidden="0" w:uiPriority="62" w:unhideWhenUsed="0"/>
+    <w:lsdException w:name="Medium Shading 1 Accent 1" w:semiHidden="0" w:uiPriority="63" w:unhideWhenUsed="0"/>
+    <w:lsdException w:name="Medium Shading 2 Accent 1" w:semiHidden="0" w:uiPriority="64" w:unhideWhenUsed="0"/>
+    <w:lsdException w:name="Medium List 1 Accent 1" w:semiHidden="0" w:uiPriority="65" w:unhideWhenUsed="0"/>
+    <w:lsdException w:name="Revision" w:unhideWhenUsed="0"/>
+    <w:lsdException w:name="List Paragraph" w:semiHidden="0" w:uiPriority="34" w:unhideWhenUsed="0" w:qFormat="1"/>
+    <w:lsdException w:name="Quote" w:semiHidden="0" w:uiPriority="29" w:unhideWhenUsed="0" w:qFormat="1"/>
+    <w:lsdException w:name="Intense Quote" w:semiHidden="0" w:uiPriority="30" w:unhideWhenUsed="0" w:qFormat="1"/>
+    <w:lsdException w:name="Medium List 2 Accent 1" w:semiHidden="0" w:uiPriority="66" w:unhideWhenUsed="0"/>
+    <w:lsdException w:name="Medium Grid 1 Accent 1" w:semiHidden="0" w:uiPriority="67" w:unhideWhenUsed="0"/>
+    <w:lsdException w:name="Medium Grid 2 Accent 1" w:semiHidden="0" w:uiPriority="68" w:unhideWhenUsed="0"/>
+    <w:lsdException w:name="Medium Grid 3 Accent 1" w:semiHidden="0" w:uiPriority="69" w:unhideWhenUsed="0"/>
+    <w:lsdException w:name="Dark List Accent 1" w:semiHidden="0" w:uiPriority="70" w:unhideWhenUsed="0"/>
+    <w:lsdException w:name="Colorful Shading Accent 1" w:semiHidden="0" w:uiPriority="71" w:unhideWhenUsed="0"/>
+    <w:lsdException w:name="Colorful List Accent 1" w:semiHidden="0" w:uiPriority="72" w:unhideWhenUsed="0"/>
+    <w:lsdException w:name="Colorful Grid Accent 1" w:semiHidden="0" w:uiPriority="73" w:unhideWhenUsed="0"/>
+    <w:lsdException w:name="Light Shading Accent 2" w:semiHidden="0" w:uiPriority="60" w:unhideWhenUsed="0"/>
+    <w:lsdException w:name="Light List Accent 2" w:semiHidden="0" w:uiPriority="61" w:unhideWhenUsed="0"/>
+    <w:lsdException w:name="Light Grid Accent 2" w:semiHidden="0" w:uiPriority="62" w:unhideWhenUsed="0"/>
+    <w:lsdException w:name="Medium Shading 1 Accent 2" w:semiHidden="0" w:uiPriority="63" w:unhideWhenUsed="0"/>
+    <w:lsdException w:name="Medium Shading 2 Accent 2" w:semiHidden="0" w:uiPriority="64" w:unhideWhenUsed="0"/>
+    <w:lsdException w:name="Medium List 1 Accent 2" w:semiHidden="0" w:uiPriority="65" w:unhideWhenUsed="0"/>
+    <w:lsdException w:name="Medium List 2 Accent 2" w:semiHidden="0" w:uiPriority="66" w:unhideWhenUsed="0"/>
+    <w:lsdException w:name="Medium Grid 1 Accent 2" w:semiHidden="0" w:uiPriority="67" w:unhideWhenUsed="0"/>
+    <w:lsdException w:name="Medium Grid 2 Accent 2" w:semiHidden="0" w:uiPriority="68" w:unhideWhenUsed="0"/>
+    <w:lsdException w:name="Medium Grid 3 Accent 2" w:semiHidden="0" w:uiPriority="69" w:unhideWhenUsed="0"/>
+    <w:lsdException w:name="Dark List Accent 2" w:semiHidden="0" w:uiPriority="70" w:unhideWhenUsed="0"/>
+    <w:lsdException w:name="Colorful Shading Accent 2" w:semiHidden="0" w:uiPriority="71" w:unhideWhenUsed="0"/>
+    <w:lsdException w:name="Colorful List Accent 2" w:semiHidden="0" w:uiPriority="72" w:unhideWhenUsed="0"/>
+    <w:lsdException w:name="Colorful Grid Accent 2" w:semiHidden="0" w:uiPriority="73" w:unhideWhenUsed="0"/>
+    <w:lsdException w:name="Light Shading Accent 3" w:semiHidden="0" w:uiPriority="60" w:unhideWhenUsed="0"/>
+    <w:lsdException w:name="Light List Accent 3" w:semiHidden="0" w:uiPriority="61" w:unhideWhenUsed="0"/>
+    <w:lsdException w:name="Light Grid Accent 3" w:semiHidden="0" w:uiPriority="62" w:unhideWhenUsed="0"/>
+    <w:lsdException w:name="Medium Shading 1 Accent 3" w:semiHidden="0" w:uiPriority="63" w:unhideWhenUsed="0"/>
+    <w:lsdException w:name="Medium Shading 2 Accent 3" w:semiHidden="0" w:uiPriority="64" w:unhideWhenUsed="0"/>
+    <w:lsdException w:name="Medium List 1 Accent 3" w:semiHidden="0" w:uiPriority="65" w:unhideWhenUsed="0"/>
+    <w:lsdException w:name="Medium List 2 Accent 3" w:semiHidden="0" w:uiPriority="66" w:unhideWhenUsed="0"/>
+    <w:lsdException w:name="Medium Grid 1 Accent 3" w:semiHidden="0" w:uiPriority="67" w:unhideWhenUsed="0"/>
+    <w:lsdException w:name="Medium Grid 2 Accent 3" w:semiHidden="0" w:uiPriority="68" w:unhideWhenUsed="0"/>
+    <w:lsdException w:name="Medium Grid 3 Accent 3" w:semiHidden="0" w:uiPriority="69" w:unhideWhenUsed="0"/>
+    <w:lsdException w:name="Dark List Accent 3" w:semiHidden="0" w:uiPriority="70" w:unhideWhenUsed="0"/>
+    <w:lsdException w:name="Colorful Shading Accent 3" w:semiHidden="0" w:uiPriority="71" w:unhideWhenUsed="0"/>
+    <w:lsdException w:name="Colorful List Accent 3" w:semiHidden="0" w:uiPriority="72" w:unhideWhenUsed="0"/>
+    <w:lsdException w:name="Colorful Grid Accent 3" w:semiHidden="0" w:uiPriority="73" w:unhideWhenUsed="0"/>
+    <w:lsdException w:name="Light Shading Accent 4" w:semiHidden="0" w:uiPriority="60" w:unhideWhenUsed="0"/>
+    <w:lsdException w:name="Light List Accent 4" w:semiHidden="0" w:uiPriority="61" w:unhideWhenUsed="0"/>
+    <w:lsdException w:name="Light Grid Accent 4" w:semiHidden="0" w:uiPriority="62" w:unhideWhenUsed="0"/>
+    <w:lsdException w:name="Medium Shading 1 Accent 4" w:semiHidden="0" w:uiPriority="63" w:unhideWhenUsed="0"/>
+    <w:lsdException w:name="Medium Shading 2 Accent 4" w:semiHidden="0" w:uiPriority="64" w:unhideWhenUsed="0"/>
+    <w:lsdException w:name="Medium List 1 Accent 4" w:semiHidden="0" w:uiPriority="65" w:unhideWhenUsed="0"/>
+    <w:lsdException w:name="Medium List 2 Accent 4" w:semiHidden="0" w:uiPriority="66" w:unhideWhenUsed="0"/>
+    <w:lsdException w:name="Medium Grid 1 Accent 4" w:semiHidden="0" w:uiPriority="67" w:unhideWhenUsed="0"/>
+    <w:lsdException w:name="Medium Grid 2 Accent 4" w:semiHidden="0" w:uiPriority="68" w:unhideWhenUsed="0"/>
+    <w:lsdException w:name="Medium Grid 3 Accent 4" w:semiHidden="0" w:uiPriority="69" w:unhideWhenUsed="0"/>
+    <w:lsdException w:name="Dark List Accent 4" w:semiHidden="0" w:uiPriority="70" w:unhideWhenUsed="0"/>
+    <w:lsdException w:name="Colorful Shading Accent 4" w:semiHidden="0" w:uiPriority="71" w:unhideWhenUsed="0"/>
+    <w:lsdException w:name="Colorful List Accent 4" w:semiHidden="0" w:uiPriority="72" w:unhideWhenUsed="0"/>
+    <w:lsdException w:name="Colorful Grid Accent 4" w:semiHidden="0" w:uiPriority="73" w:unhideWhenUsed="0"/>
+    <w:lsdException w:name="Light Shading Accent 5" w:semiHidden="0" w:uiPriority="60" w:unhideWhenUsed="0"/>
+    <w:lsdException w:name="Light List Accent 5" w:semiHidden="0" w:uiPriority="61" w:unhideWhenUsed="0"/>
+    <w:lsdException w:name="Light Grid Accent 5" w:semiHidden="0" w:uiPriority="62" w:unhideWhenUsed="0"/>
+    <w:lsdException w:name="Medium Shading 1 Accent 5" w:semiHidden="0" w:uiPriority="63" w:unhideWhenUsed="0"/>
+    <w:lsdException w:name="Medium Shading 2 Accent 5" w:semiHidden="0" w:uiPriority="64" w:unhideWhenUsed="0"/>
+    <w:lsdException w:name="Medium List 1 Accent 5" w:semiHidden="0" w:uiPriority="65" w:unhideWhenUsed="0"/>
+    <w:lsdException w:name="Medium List 2 Accent 5" w:semiHidden="0" w:uiPriority="66" w:unhideWhenUsed="0"/>
+    <w:lsdException w:name="Medium Grid 1 Accent 5" w:semiHidden="0" w:uiPriority="67" w:unhideWhenUsed="0"/>
+    <w:lsdException w:name="Medium Grid 2 Accent 5" w:semiHidden="0" w:uiPriority="68" w:unhideWhenUsed="0"/>
+    <w:lsdException w:name="Medium Grid 3 Accent 5" w:semiHidden="0" w:uiPriority="69" w:unhideWhenUsed="0"/>
+    <w:lsdException w:name="Dark List Accent 5" w:semiHidden="0" w:uiPriority="70" w:unhideWhenUsed="0"/>
+    <w:lsdException w:name="Colorful Shading Accent 5" w:semiHidden="0" w:uiPriority="71" w:unhideWhenUsed="0"/>
+    <w:lsdException w:name="Colorful List Accent 5" w:semiHidden="0" w:uiPriority="72" w:unhideWhenUsed="0"/>
+    <w:lsdException w:name="Colorful Grid Accent 5" w:semiHidden="0" w:uiPriority="73" w:unhideWhenUsed="0"/>
+    <w:lsdException w:name="Light Shading Accent 6" w:semiHidden="0" w:uiPriority="60" w:unhideWhenUsed="0"/>
+    <w:lsdException w:name="Light List Accent 6" w:semiHidden="0" w:uiPriority="61" w:unhideWhenUsed="0"/>
+    <w:lsdException w:name="Light Grid Accent 6" w:semiHidden="0" w:uiPriority="62" w:unhideWhenUsed="0"/>
+    <w:lsdException w:name="Medium Shading 1 Accent 6" w:semiHidden="0" w:uiPriority="63" w:unhideWhenUsed="0"/>
+    <w:lsdException w:name="Medium Shading 2 Accent 6" w:semiHidden="0" w:uiPriority="64" w:unhideWhenUsed="0"/>
+    <w:lsdException w:name="Medium List 1 Accent 6" w:semiHidden="0" w:uiPriority="65" w:unhideWhenUsed="0"/>
+    <w:lsdException w:name="Medium List 2 Accent 6" w:semiHidden="0" w:uiPriority="66" w:unhideWhenUsed="0"/>
+    <w:lsdException w:name="Medium Grid 1 Accent 6" w:semiHidden="0" w:uiPriority="67" w:unhideWhenUsed="0"/>
+    <w:lsdException w:name="Medium Grid 2 Accent 6" w:semiHidden="0" w:uiPriority="68" w:unhideWhenUsed="0"/>
+    <w:lsdException w:name="Medium Grid 3 Accent 6" w:semiHidden="0" w:uiPriority="69" w:unhideWhenUsed="0"/>
+    <w:lsdException w:name="Dark List Accent 6" w:semiHidden="0" w:uiPriority="70" w:unhideWhenUsed="0"/>
+    <w:lsdException w:name="Colorful Shading Accent 6" w:semiHidden="0" w:uiPriority="71" w:unhideWhenUsed="0"/>
+    <w:lsdException w:name="Colorful List Accent 6" w:semiHidden="0" w:uiPriority="72" w:unhideWhenUsed="0"/>
+    <w:lsdException w:name="Colorful Grid Accent 6" w:semiHidden="0" w:uiPriority="73" w:unhideWhenUsed="0"/>
+    <w:lsdException w:name="Subtle Emphasis" w:semiHidden="0" w:uiPriority="19" w:unhideWhenUsed="0" w:qFormat="1"/>
+    <w:lsdException w:name="Intense Emphasis" w:semiHidden="0" w:uiPriority="21" w:unhideWhenUsed="0" w:qFormat="1"/>
+    <w:lsdException w:name="Subtle Reference" w:semiHidden="0" w:uiPriority="31" w:unhideWhenUsed="0" w:qFormat="1"/>
+    <w:lsdException w:name="Intense Reference" w:semiHidden="0" w:uiPriority="32" w:unhideWhenUsed="0" w:qFormat="1"/>
+    <w:lsdException w:name="Book Title" w:semiHidden="0" w:uiPriority="33" w:unhideWhenUsed="0" w:qFormat="1"/>
+    <w:lsdException w:name="Bibliography" w:uiPriority="37"/>
+    <w:lsdException w:name="TOC Heading" w:uiPriority="39" w:qFormat="1"/>
+  </w:latentStyles>
+  <w:style w:type="paragraph" w:default="1" w:styleId="Normal">
+    <w:name w:val="Normal"/>
+    <w:qFormat/>
+  </w:style>
+  <w:style w:type="paragraph" w:styleId="Ttulo1">
+    <w:name w:val="heading 1"/>
+    <w:basedOn w:val="Normal"/>
+    <w:next w:val="Normal"/>
+    <w:link w:val="Ttulo1Char"/>
+    <w:uiPriority w:val="9"/>
+    <w:qFormat/>
+    <w:rsid w:val="00640CFA"/>
+    <w:pPr>
+      <w:keepNext/>
+      <w:keepLines/>
+      <w:spacing w:before="480" w:after="0"/>
+      <w:outlineLvl w:val="0"/>
+    </w:pPr>
+    <w:rPr>
+      <w:rFonts w:asciiTheme="majorHAnsi" w:eastAsiaTheme="majorEastAsia" w:hAnsiTheme="majorHAnsi" w:cstheme="majorBidi"/>
+      <w:b/>
+      <w:bCs/>
+      <w:color w:val="365F91" w:themeColor="accent1" w:themeShade="BF"/>
+      <w:sz w:val="28"/>
+      <w:szCs w:val="28"/>
+    </w:rPr>
+  </w:style>
+  <w:style w:type="paragraph" w:styleId="Ttulo2">
+    <w:name w:val="heading 2"/>
+    <w:basedOn w:val="Normal"/>
+    <w:next w:val="Normal"/>
+    <w:link w:val="Ttulo2Char"/>
+    <w:uiPriority w:val="9"/>
+    <w:unhideWhenUsed/>
+    <w:qFormat/>
+    <w:rsid w:val="00640CFA"/>
+    <w:pPr>
+      <w:keepNext/>
+      <w:keepLines/>
+      <w:spacing w:before="200" w:after="0"/>
+      <w:outlineLvl w:val="1"/>
+    </w:pPr>
+    <w:rPr>
+      <w:rFonts w:asciiTheme="majorHAnsi" w:eastAsiaTheme="majorEastAsia" w:hAnsiTheme="majorHAnsi" w:cstheme="majorBidi"/>
+      <w:b/>
+      <w:bCs/>
+      <w:color w:val="4F81BD" w:themeColor="accent1"/>
+      <w:sz w:val="26"/>
+      <w:szCs w:val="26"/>
+    </w:rPr>
+  </w:style>
+  <w:style w:type="paragraph" w:styleId="Ttulo3">
+    <w:name w:val="heading 3"/>
+    <w:basedOn w:val="Normal"/>
+    <w:next w:val="Normal"/>
+    <w:link w:val="Ttulo3Char"/>
+    <w:uiPriority w:val="9"/>
+    <w:unhideWhenUsed/>
+    <w:qFormat/>
+    <w:rsid w:val="00640CFA"/>
+    <w:pPr>
+      <w:keepNext/>
+      <w:keepLines/>
+      <w:spacing w:before="200" w:after="0"/>
+      <w:outlineLvl w:val="2"/>
+    </w:pPr>
+    <w:rPr>
+      <w:rFonts w:asciiTheme="majorHAnsi" w:eastAsiaTheme="majorEastAsia" w:hAnsiTheme="majorHAnsi" w:cstheme="majorBidi"/>
+      <w:b/>
+      <w:bCs/>
+      <w:color w:val="4F81BD" w:themeColor="accent1"/>
+    </w:rPr>
+  </w:style>
+  <w:style w:type="paragraph" w:styleId="Ttulo4">
+    <w:name w:val="heading 4"/>
+    <w:basedOn w:val="Normal"/>
+    <w:next w:val="Normal"/>
+    <w:link w:val="Ttulo4Char"/>
+    <w:uiPriority w:val="9"/>
+    <w:unhideWhenUsed/>
+    <w:qFormat/>
+    <w:rsid w:val="00640CFA"/>
+    <w:pPr>
+      <w:keepNext/>
+      <w:keepLines/>
+      <w:spacing w:before="200" w:after="0"/>
+      <w:outlineLvl w:val="3"/>
+    </w:pPr>
+    <w:rPr>
+      <w:rFonts w:asciiTheme="majorHAnsi" w:eastAsiaTheme="majorEastAsia" w:hAnsiTheme="majorHAnsi" w:cstheme="majorBidi"/>
+      <w:b/>
+      <w:bCs/>
+      <w:i/>
+      <w:iCs/>
+      <w:color w:val="4F81BD" w:themeColor="accent1"/>
+    </w:rPr>
+  </w:style>
+  <w:style w:type="paragraph" w:styleId="Ttulo5">
+    <w:name w:val="heading 5"/>
+    <w:basedOn w:val="Normal"/>
+    <w:next w:val="Normal"/>
+    <w:link w:val="Ttulo5Char"/>
+    <w:uiPriority w:val="9"/>
+    <w:unhideWhenUsed/>
+    <w:qFormat/>
+    <w:rsid w:val="00595765"/>
+    <w:pPr>
+      <w:keepNext/>
+      <w:keepLines/>
+      <w:spacing w:before="40" w:after="0"/>
+      <w:outlineLvl w:val="4"/>
+    </w:pPr>
+    <w:rPr>
+      <w:rFonts w:asciiTheme="majorHAnsi" w:eastAsiaTheme="majorEastAsia" w:hAnsiTheme="majorHAnsi" w:cstheme="majorBidi"/>
+      <w:color w:val="365F91" w:themeColor="accent1" w:themeShade="BF"/>
+    </w:rPr>
+  </w:style>
+  <w:style w:type="paragraph" w:styleId="Ttulo6">
+    <w:name w:val="heading 6"/>
+    <w:basedOn w:val="Normal"/>
+    <w:next w:val="Normal"/>
+    <w:link w:val="Ttulo6Char"/>
+    <w:uiPriority w:val="9"/>
+    <w:unhideWhenUsed/>
+    <w:qFormat/>
+    <w:rsid w:val="00595765"/>
+    <w:pPr>
+      <w:keepNext/>
+      <w:keepLines/>
+      <w:spacing w:before="40" w:after="0"/>
+      <w:outlineLvl w:val="5"/>
+    </w:pPr>
+    <w:rPr>
+      <w:rFonts w:asciiTheme="majorHAnsi" w:eastAsiaTheme="majorEastAsia" w:hAnsiTheme="majorHAnsi" w:cstheme="majorBidi"/>
+      <w:color w:val="243F60" w:themeColor="accent1" w:themeShade="7F"/>
+    </w:rPr>
+  </w:style>
+  <w:style w:type="character" w:default="1" w:styleId="Fontepargpadro">
+    <w:name w:val="Default Paragraph Font"/>
+    <w:uiPriority w:val="1"/>
+    <w:semiHidden/>
+    <w:unhideWhenUsed/>
+  </w:style>
+  <w:style w:type="table" w:default="1" w:styleId="Tabelanormal">
+    <w:name w:val="Normal Table"/>
+    <w:uiPriority w:val="99"/>
+    <w:semiHidden/>
+    <w:unhideWhenUsed/>
+    <w:tblPr>
+      <w:tblInd w:w="0" w:type="dxa"/>
+      <w:tblCellMar>
+        <w:top w:w="0" w:type="dxa"/>
+        <w:left w:w="108" w:type="dxa"/>
+        <w:bottom w:w="0" w:type="dxa"/>
+        <w:right w:w="108" w:type="dxa"/>
+      </w:tblCellMar>
+    </w:tblPr>
+  </w:style>
+  <w:style w:type="numbering" w:default="1" w:styleId="Semlista">
+    <w:name w:val="No List"/>
+    <w:uiPriority w:val="99"/>
+    <w:semiHidden/>
+    <w:unhideWhenUsed/>
+  </w:style>
+  <w:style w:type="character" w:customStyle="1" w:styleId="Ttulo1Char">
+    <w:name w:val="Título 1 Char"/>
+    <w:basedOn w:val="Fontepargpadro"/>
+    <w:link w:val="Ttulo1"/>
+    <w:uiPriority w:val="9"/>
+    <w:rsid w:val="00640CFA"/>
+    <w:rPr>
+      <w:rFonts w:asciiTheme="majorHAnsi" w:eastAsiaTheme="majorEastAsia" w:hAnsiTheme="majorHAnsi" w:cstheme="majorBidi"/>
+      <w:b/>
+      <w:bCs/>
+      <w:color w:val="365F91" w:themeColor="accent1" w:themeShade="BF"/>
+      <w:sz w:val="28"/>
+      <w:szCs w:val="28"/>
+    </w:rPr>
+  </w:style>
+  <w:style w:type="character" w:customStyle="1" w:styleId="Ttulo2Char">
+    <w:name w:val="Título 2 Char"/>
+    <w:basedOn w:val="Fontepargpadro"/>
+    <w:link w:val="Ttulo2"/>
+    <w:uiPriority w:val="9"/>
+    <w:rsid w:val="00640CFA"/>
+    <w:rPr>
+      <w:rFonts w:asciiTheme="majorHAnsi" w:eastAsiaTheme="majorEastAsia" w:hAnsiTheme="majorHAnsi" w:cstheme="majorBidi"/>
+      <w:b/>
+      <w:bCs/>
+      <w:color w:val="4F81BD" w:themeColor="accent1"/>
+      <w:sz w:val="26"/>
+      <w:szCs w:val="26"/>
+    </w:rPr>
+  </w:style>
+  <w:style w:type="character" w:customStyle="1" w:styleId="Ttulo3Char">
+    <w:name w:val="Título 3 Char"/>
+    <w:basedOn w:val="Fontepargpadro"/>
+    <w:link w:val="Ttulo3"/>
+    <w:uiPriority w:val="9"/>
+    <w:rsid w:val="00640CFA"/>
+    <w:rPr>
+      <w:rFonts w:asciiTheme="majorHAnsi" w:eastAsiaTheme="majorEastAsia" w:hAnsiTheme="majorHAnsi" w:cstheme="majorBidi"/>
+      <w:b/>
+      <w:bCs/>
+      <w:color w:val="4F81BD" w:themeColor="accent1"/>
+    </w:rPr>
+  </w:style>
+  <w:style w:type="paragraph" w:styleId="Ttulo">
+    <w:name w:val="Title"/>
+    <w:basedOn w:val="Normal"/>
+    <w:next w:val="Normal"/>
+    <w:link w:val="TtuloChar"/>
+    <w:uiPriority w:val="10"/>
+    <w:qFormat/>
+    <w:rsid w:val="00640CFA"/>
+    <w:pPr>
+      <w:pBdr>
+        <w:bottom w:val="single" w:sz="8" w:space="4" w:color="4F81BD" w:themeColor="accent1"/>
+      </w:pBdr>
+      <w:spacing w:after="300" w:line="240" w:lineRule="auto"/>
+      <w:contextualSpacing/>
+    </w:pPr>
+    <w:rPr>
+      <w:rFonts w:asciiTheme="majorHAnsi" w:eastAsiaTheme="majorEastAsia" w:hAnsiTheme="majorHAnsi" w:cstheme="majorBidi"/>
+      <w:color w:val="17365D" w:themeColor="text2" w:themeShade="BF"/>
+      <w:spacing w:val="5"/>
+      <w:kern w:val="28"/>
+      <w:sz w:val="52"/>
+      <w:szCs w:val="52"/>
+    </w:rPr>
+  </w:style>
+  <w:style w:type="character" w:customStyle="1" w:styleId="TtuloChar">
+    <w:name w:val="Título Char"/>
+    <w:basedOn w:val="Fontepargpadro"/>
+    <w:link w:val="Ttulo"/>
+    <w:uiPriority w:val="10"/>
+    <w:rsid w:val="00640CFA"/>
+    <w:rPr>
+      <w:rFonts w:asciiTheme="majorHAnsi" w:eastAsiaTheme="majorEastAsia" w:hAnsiTheme="majorHAnsi" w:cstheme="majorBidi"/>
+      <w:color w:val="17365D" w:themeColor="text2" w:themeShade="BF"/>
+      <w:spacing w:val="5"/>
+      <w:kern w:val="28"/>
+      <w:sz w:val="52"/>
+      <w:szCs w:val="52"/>
+    </w:rPr>
+  </w:style>
+  <w:style w:type="paragraph" w:styleId="SemEspaamento">
+    <w:name w:val="No Spacing"/>
+    <w:uiPriority w:val="1"/>
+    <w:qFormat/>
+    <w:rsid w:val="00640CFA"/>
+    <w:pPr>
+      <w:spacing w:after="0" w:line="240" w:lineRule="auto"/>
+    </w:pPr>
+  </w:style>
+  <w:style w:type="character" w:customStyle="1" w:styleId="Ttulo4Char">
+    <w:name w:val="Título 4 Char"/>
+    <w:basedOn w:val="Fontepargpadro"/>
+    <w:link w:val="Ttulo4"/>
+    <w:uiPriority w:val="9"/>
+    <w:rsid w:val="00640CFA"/>
+    <w:rPr>
+      <w:rFonts w:asciiTheme="majorHAnsi" w:eastAsiaTheme="majorEastAsia" w:hAnsiTheme="majorHAnsi" w:cstheme="majorBidi"/>
+      <w:b/>
+      <w:bCs/>
+      <w:i/>
+      <w:iCs/>
+      <w:color w:val="4F81BD" w:themeColor="accent1"/>
+    </w:rPr>
+  </w:style>
+  <w:style w:type="character" w:styleId="nfaseIntensa">
+    <w:name w:val="Intense Emphasis"/>
+    <w:basedOn w:val="Fontepargpadro"/>
+    <w:uiPriority w:val="21"/>
+    <w:qFormat/>
+    <w:rsid w:val="00640CFA"/>
+    <w:rPr>
+      <w:b/>
+      <w:bCs/>
+      <w:i/>
+      <w:iCs/>
+      <w:color w:val="4F81BD" w:themeColor="accent1"/>
+    </w:rPr>
+  </w:style>
+  <w:style w:type="paragraph" w:styleId="Textodebalo">
+    <w:name w:val="Balloon Text"/>
+    <w:basedOn w:val="Normal"/>
+    <w:link w:val="TextodebaloChar"/>
+    <w:uiPriority w:val="99"/>
+    <w:semiHidden/>
+    <w:unhideWhenUsed/>
+    <w:rsid w:val="00357E1B"/>
+    <w:pPr>
+      <w:spacing w:after="0" w:line="240" w:lineRule="auto"/>
+    </w:pPr>
+    <w:rPr>
+      <w:rFonts w:ascii="Tahoma" w:hAnsi="Tahoma" w:cs="Tahoma"/>
+      <w:sz w:val="16"/>
+      <w:szCs w:val="16"/>
+    </w:rPr>
+  </w:style>
+  <w:style w:type="character" w:customStyle="1" w:styleId="TextodebaloChar">
+    <w:name w:val="Texto de balão Char"/>
+    <w:basedOn w:val="Fontepargpadro"/>
+    <w:link w:val="Textodebalo"/>
+    <w:uiPriority w:val="99"/>
+    <w:semiHidden/>
+    <w:rsid w:val="00357E1B"/>
+    <w:rPr>
+      <w:rFonts w:ascii="Tahoma" w:hAnsi="Tahoma" w:cs="Tahoma"/>
+      <w:sz w:val="16"/>
+      <w:szCs w:val="16"/>
+    </w:rPr>
+  </w:style>
+  <w:style w:type="paragraph" w:styleId="PargrafodaLista">
+    <w:name w:val="List Paragraph"/>
+    <w:basedOn w:val="Normal"/>
+    <w:uiPriority w:val="34"/>
+    <w:qFormat/>
+    <w:rsid w:val="00977AF6"/>
+    <w:pPr>
+      <w:ind w:left="720"/>
+      <w:contextualSpacing/>
+    </w:pPr>
+  </w:style>
+  <w:style w:type="character" w:customStyle="1" w:styleId="Ttulo5Char">
+    <w:name w:val="Título 5 Char"/>
+    <w:basedOn w:val="Fontepargpadro"/>
+    <w:link w:val="Ttulo5"/>
+    <w:uiPriority w:val="9"/>
+    <w:rsid w:val="00595765"/>
+    <w:rPr>
+      <w:rFonts w:asciiTheme="majorHAnsi" w:eastAsiaTheme="majorEastAsia" w:hAnsiTheme="majorHAnsi" w:cstheme="majorBidi"/>
+      <w:color w:val="365F91" w:themeColor="accent1" w:themeShade="BF"/>
+    </w:rPr>
+  </w:style>
+  <w:style w:type="character" w:customStyle="1" w:styleId="Ttulo6Char">
+    <w:name w:val="Título 6 Char"/>
+    <w:basedOn w:val="Fontepargpadro"/>
+    <w:link w:val="Ttulo6"/>
+    <w:uiPriority w:val="9"/>
+    <w:rsid w:val="00595765"/>
+    <w:rPr>
+      <w:rFonts w:asciiTheme="majorHAnsi" w:eastAsiaTheme="majorEastAsia" w:hAnsiTheme="majorHAnsi" w:cstheme="majorBidi"/>
+      <w:color w:val="243F60" w:themeColor="accent1" w:themeShade="7F"/>
+    </w:rPr>
+  </w:style>
+  <w:style w:type="table" w:styleId="Tabelacomgrade">
+    <w:name w:val="Table Grid"/>
+    <w:basedOn w:val="Tabelanormal"/>
+    <w:uiPriority w:val="59"/>
+    <w:rsid w:val="007C631D"/>
+    <w:pPr>
+      <w:spacing w:after="0" w:line="240" w:lineRule="auto"/>
+    </w:pPr>
+    <w:tblPr>
+      <w:tblInd w:w="0" w:type="dxa"/>
+      <w:tblBorders>
+        <w:top w:val="single" w:sz="4" w:space="0" w:color="auto"/>
+        <w:left w:val="single" w:sz="4" w:space="0" w:color="auto"/>
+        <w:bottom w:val="single" w:sz="4" w:space="0" w:color="auto"/>
+        <w:right w:val="single" w:sz="4" w:space="0" w:color="auto"/>
+        <w:insideH w:val="single" w:sz="4" w:space="0" w:color="auto"/>
+        <w:insideV w:val="single" w:sz="4" w:space="0" w:color="auto"/>
+      </w:tblBorders>
+      <w:tblCellMar>
+        <w:top w:w="0" w:type="dxa"/>
+        <w:left w:w="108" w:type="dxa"/>
+        <w:bottom w:w="0" w:type="dxa"/>
+        <w:right w:w="108" w:type="dxa"/>
+      </w:tblCellMar>
     </w:tblPr>
   </w:style>
 </w:styles>

</xml_diff>

<commit_message>
fazendo o text language converter
</commit_message>
<xml_diff>
--- a/Assets/Documents/GDD.docx
+++ b/Assets/Documents/GDD.docx
@@ -3995,7 +3995,27 @@
         <w:rPr>
           <w:lang w:val="pt-BR"/>
         </w:rPr>
-        <w:t xml:space="preserve">Área 5: o jogador aprende </w:t>
+        <w:t xml:space="preserve">Área </w:t>
+      </w:r>
+      <w:proofErr w:type="gramStart"/>
+      <w:r>
+        <w:rPr>
+          <w:lang w:val="pt-BR"/>
+        </w:rPr>
+        <w:t>5</w:t>
+      </w:r>
+      <w:proofErr w:type="gramEnd"/>
+      <w:r>
+        <w:rPr>
+          <w:lang w:val="pt-BR"/>
+        </w:rPr>
+        <w:t>[Mergulho do Laranjal Executivo]</w:t>
+      </w:r>
+      <w:r>
+        <w:rPr>
+          <w:lang w:val="pt-BR"/>
+        </w:rPr>
+        <w:t xml:space="preserve">: o jogador aprende </w:t>
       </w:r>
       <w:proofErr w:type="spellStart"/>
       <w:r>
@@ -4284,7 +4304,33 @@
         <w:rPr>
           <w:lang w:val="pt-BR"/>
         </w:rPr>
-        <w:t xml:space="preserve">Área 11: O jogador consegue um </w:t>
+        <w:t>Área 11</w:t>
+      </w:r>
+      <w:r>
+        <w:rPr>
+          <w:lang w:val="pt-BR"/>
+        </w:rPr>
+        <w:t>[</w:t>
+      </w:r>
+      <w:r>
+        <w:rPr>
+          <w:lang w:val="pt-BR"/>
+        </w:rPr>
+        <w:t>Estrutura sagrada do amor e das armas</w:t>
+      </w:r>
+      <w:bookmarkStart w:id="0" w:name="_GoBack"/>
+      <w:bookmarkEnd w:id="0"/>
+      <w:r>
+        <w:rPr>
+          <w:lang w:val="pt-BR"/>
+        </w:rPr>
+        <w:t>]</w:t>
+      </w:r>
+      <w:r>
+        <w:rPr>
+          <w:lang w:val="pt-BR"/>
+        </w:rPr>
+        <w:t xml:space="preserve">: O jogador consegue um </w:t>
       </w:r>
       <w:proofErr w:type="spellStart"/>
       <w:r>
@@ -9298,15 +9344,7 @@
         <w:rPr>
           <w:lang w:val="pt-BR"/>
         </w:rPr>
-        <w:t>pentágono-&gt;(a adicionar</w:t>
-      </w:r>
-      <w:bookmarkStart w:id="0" w:name="_GoBack"/>
-      <w:bookmarkEnd w:id="0"/>
-      <w:r>
-        <w:rPr>
-          <w:lang w:val="pt-BR"/>
-        </w:rPr>
-        <w:t>)</w:t>
+        <w:t>pentágono-&gt;(a adicionar)</w:t>
       </w:r>
       <w:r>
         <w:rPr>
@@ -9390,9 +9428,16 @@
       <w:proofErr w:type="gramEnd"/>
       <w:r>
         <w:rPr>
-          <w:lang w:val="pt-BR"/>
-        </w:rPr>
-        <w:t xml:space="preserve">losango), </w:t>
+          <w:color w:val="244061" w:themeColor="accent1" w:themeShade="80"/>
+          <w:lang w:val="pt-BR"/>
+        </w:rPr>
+        <w:t>losango</w:t>
+      </w:r>
+      <w:r>
+        <w:rPr>
+          <w:lang w:val="pt-BR"/>
+        </w:rPr>
+        <w:t xml:space="preserve">), </w:t>
       </w:r>
       <w:proofErr w:type="spellStart"/>
       <w:r>
@@ -9406,43 +9451,68 @@
         <w:rPr>
           <w:lang w:val="pt-BR"/>
         </w:rPr>
-        <w:t xml:space="preserve"> Arrow(hexá</w:t>
-      </w:r>
-      <w:r>
-        <w:rPr>
+        <w:t xml:space="preserve"> Arrow</w:t>
+      </w:r>
+      <w:r>
+        <w:rPr>
+          <w:color w:val="244061" w:themeColor="accent1" w:themeShade="80"/>
+          <w:lang w:val="pt-BR"/>
+        </w:rPr>
+        <w:t>(hexá</w:t>
+      </w:r>
+      <w:r>
+        <w:rPr>
+          <w:color w:val="244061" w:themeColor="accent1" w:themeShade="80"/>
           <w:lang w:val="pt-BR"/>
         </w:rPr>
         <w:t>gono</w:t>
       </w:r>
       <w:r>
         <w:rPr>
+          <w:color w:val="244061" w:themeColor="accent1" w:themeShade="80"/>
           <w:lang w:val="pt-BR"/>
         </w:rPr>
         <w:t xml:space="preserve"> </w:t>
       </w:r>
       <w:r>
         <w:rPr>
+          <w:color w:val="244061" w:themeColor="accent1" w:themeShade="80"/>
           <w:lang w:val="pt-BR"/>
         </w:rPr>
         <w:t>+</w:t>
       </w:r>
       <w:r>
         <w:rPr>
+          <w:color w:val="244061" w:themeColor="accent1" w:themeShade="80"/>
           <w:lang w:val="pt-BR"/>
         </w:rPr>
         <w:t xml:space="preserve"> </w:t>
       </w:r>
       <w:r>
         <w:rPr>
-          <w:lang w:val="pt-BR"/>
-        </w:rPr>
-        <w:t>selo positivista), barreira verde (</w:t>
-      </w:r>
-      <w:r>
-        <w:rPr>
-          <w:lang w:val="pt-BR"/>
-        </w:rPr>
-        <w:t xml:space="preserve">pentágono </w:t>
+          <w:color w:val="244061" w:themeColor="accent1" w:themeShade="80"/>
+          <w:lang w:val="pt-BR"/>
+        </w:rPr>
+        <w:t>selo positivista</w:t>
+      </w:r>
+      <w:r>
+        <w:rPr>
+          <w:lang w:val="pt-BR"/>
+        </w:rPr>
+        <w:t>), barreira verde (</w:t>
+      </w:r>
+      <w:r>
+        <w:rPr>
+          <w:color w:val="244061" w:themeColor="accent1" w:themeShade="80"/>
+          <w:lang w:val="pt-BR"/>
+        </w:rPr>
+        <w:t>pentágono</w:t>
+      </w:r>
+      <w:r>
+        <w:rPr>
+          <w:lang w:val="pt-BR"/>
+        </w:rPr>
+        <w:t xml:space="preserve"> </w:t>
       </w:r>
       <w:r>
         <w:rPr>
@@ -9458,12 +9528,20 @@
       </w:r>
       <w:r>
         <w:rPr>
-          <w:lang w:val="pt-BR"/>
-        </w:rPr>
-        <w:t>selo positivista),Barreira dourada (</w:t>
-      </w:r>
-      <w:r>
-        <w:rPr>
+          <w:color w:val="244061" w:themeColor="accent1" w:themeShade="80"/>
+          <w:lang w:val="pt-BR"/>
+        </w:rPr>
+        <w:t>selo positivista</w:t>
+      </w:r>
+      <w:r>
+        <w:rPr>
+          <w:lang w:val="pt-BR"/>
+        </w:rPr>
+        <w:t>),Barreira dourada (</w:t>
+      </w:r>
+      <w:r>
+        <w:rPr>
+          <w:color w:val="244061" w:themeColor="accent1" w:themeShade="80"/>
           <w:lang w:val="pt-BR"/>
         </w:rPr>
         <w:t>losango</w:t>
@@ -9476,9 +9554,16 @@
       </w:r>
       <w:r>
         <w:rPr>
-          <w:lang w:val="pt-BR"/>
-        </w:rPr>
-        <w:t xml:space="preserve">encaixe), </w:t>
+          <w:color w:val="244061" w:themeColor="accent1" w:themeShade="80"/>
+          <w:lang w:val="pt-BR"/>
+        </w:rPr>
+        <w:t>encaixe</w:t>
+      </w:r>
+      <w:r>
+        <w:rPr>
+          <w:lang w:val="pt-BR"/>
+        </w:rPr>
+        <w:t xml:space="preserve">), </w:t>
       </w:r>
       <w:proofErr w:type="spellStart"/>
       <w:r>
@@ -9506,13 +9591,20 @@
         <w:rPr>
           <w:lang w:val="pt-BR"/>
         </w:rPr>
-        <w:t xml:space="preserve"> (emblema </w:t>
-      </w:r>
-      <w:r>
-        <w:rPr>
-          <w:lang w:val="pt-BR"/>
-        </w:rPr>
-        <w:t>+losango</w:t>
+        <w:t xml:space="preserve"> (</w:t>
+      </w:r>
+      <w:r>
+        <w:rPr>
+          <w:color w:val="244061" w:themeColor="accent1" w:themeShade="80"/>
+          <w:lang w:val="pt-BR"/>
+        </w:rPr>
+        <w:t>emblema</w:t>
+      </w:r>
+      <w:r>
+        <w:rPr>
+          <w:lang w:val="pt-BR"/>
+        </w:rPr>
+        <w:t xml:space="preserve"> </w:t>
       </w:r>
       <w:r>
         <w:rPr>

</xml_diff>